<commit_message>
criando aula 05, 06, 07 e atualizando anotações 18
</commit_message>
<xml_diff>
--- a/Udemy/JavaScript_TypeScript_basico_avançado_2021/Secao_18_TypeScript-Tipos_basicos/anotacoes/18_TypeScript-Tipos_basicos.docx
+++ b/Udemy/JavaScript_TypeScript_basico_avançado_2021/Secao_18_TypeScript-Tipos_basicos/anotacoes/18_TypeScript-Tipos_basicos.docx
@@ -4445,6 +4445,4415 @@
         </w:rPr>
         <w:t>para não alterar mais o valor dessa chave</w:t>
       </w:r>
+    </w:p>
+    <w:p>
+      <w:pPr>
+        <w:pStyle w:val="SemEspaamento"/>
+        <w:rPr>
+          <w:sz w:val="32"/>
+          <w:szCs w:val="32"/>
+        </w:rPr>
+      </w:pPr>
+    </w:p>
+    <w:p>
+      <w:pPr>
+        <w:shd w:val="clear" w:color="auto" w:fill="1E1E1E"/>
+        <w:spacing w:after="0" w:line="360" w:lineRule="atLeast"/>
+        <w:rPr>
+          <w:rFonts w:ascii="Consolas" w:eastAsia="Times New Roman" w:hAnsi="Consolas" w:cs="Times New Roman"/>
+          <w:color w:val="D4D4D4"/>
+          <w:sz w:val="27"/>
+          <w:szCs w:val="27"/>
+          <w:lang w:eastAsia="pt-BR"/>
+        </w:rPr>
+      </w:pPr>
+      <w:proofErr w:type="spellStart"/>
+      <w:r>
+        <w:rPr>
+          <w:rFonts w:ascii="Consolas" w:eastAsia="Times New Roman" w:hAnsi="Consolas" w:cs="Times New Roman"/>
+          <w:color w:val="569CD6"/>
+          <w:sz w:val="27"/>
+          <w:szCs w:val="27"/>
+          <w:lang w:eastAsia="pt-BR"/>
+        </w:rPr>
+        <w:t>const</w:t>
+      </w:r>
+      <w:proofErr w:type="spellEnd"/>
+      <w:r>
+        <w:rPr>
+          <w:rFonts w:ascii="Consolas" w:eastAsia="Times New Roman" w:hAnsi="Consolas" w:cs="Times New Roman"/>
+          <w:color w:val="D4D4D4"/>
+          <w:sz w:val="27"/>
+          <w:szCs w:val="27"/>
+          <w:lang w:eastAsia="pt-BR"/>
+        </w:rPr>
+        <w:t xml:space="preserve"> </w:t>
+      </w:r>
+      <w:proofErr w:type="spellStart"/>
+      <w:r>
+        <w:rPr>
+          <w:rFonts w:ascii="Consolas" w:eastAsia="Times New Roman" w:hAnsi="Consolas" w:cs="Times New Roman"/>
+          <w:color w:val="4FC1FF"/>
+          <w:sz w:val="27"/>
+          <w:szCs w:val="27"/>
+          <w:lang w:eastAsia="pt-BR"/>
+        </w:rPr>
+        <w:t>objetoA</w:t>
+      </w:r>
+      <w:proofErr w:type="spellEnd"/>
+      <w:r>
+        <w:rPr>
+          <w:rFonts w:ascii="Consolas" w:eastAsia="Times New Roman" w:hAnsi="Consolas" w:cs="Times New Roman"/>
+          <w:color w:val="D4D4D4"/>
+          <w:sz w:val="27"/>
+          <w:szCs w:val="27"/>
+          <w:lang w:eastAsia="pt-BR"/>
+        </w:rPr>
+        <w:t>: {</w:t>
+      </w:r>
+    </w:p>
+    <w:p>
+      <w:pPr>
+        <w:shd w:val="clear" w:color="auto" w:fill="1E1E1E"/>
+        <w:spacing w:after="0" w:line="360" w:lineRule="atLeast"/>
+        <w:rPr>
+          <w:rFonts w:ascii="Consolas" w:eastAsia="Times New Roman" w:hAnsi="Consolas" w:cs="Times New Roman"/>
+          <w:color w:val="D4D4D4"/>
+          <w:sz w:val="27"/>
+          <w:szCs w:val="27"/>
+          <w:lang w:eastAsia="pt-BR"/>
+        </w:rPr>
+      </w:pPr>
+      <w:r>
+        <w:rPr>
+          <w:rFonts w:ascii="Consolas" w:eastAsia="Times New Roman" w:hAnsi="Consolas" w:cs="Times New Roman"/>
+          <w:color w:val="D4D4D4"/>
+          <w:sz w:val="27"/>
+          <w:szCs w:val="27"/>
+          <w:lang w:eastAsia="pt-BR"/>
+        </w:rPr>
+        <w:t xml:space="preserve">    </w:t>
+      </w:r>
+      <w:proofErr w:type="spellStart"/>
+      <w:r>
+        <w:rPr>
+          <w:rFonts w:ascii="Consolas" w:eastAsia="Times New Roman" w:hAnsi="Consolas" w:cs="Times New Roman"/>
+          <w:color w:val="569CD6"/>
+          <w:sz w:val="27"/>
+          <w:szCs w:val="27"/>
+          <w:lang w:eastAsia="pt-BR"/>
+        </w:rPr>
+        <w:t>readonly</w:t>
+      </w:r>
+      <w:proofErr w:type="spellEnd"/>
+      <w:r>
+        <w:rPr>
+          <w:rFonts w:ascii="Consolas" w:eastAsia="Times New Roman" w:hAnsi="Consolas" w:cs="Times New Roman"/>
+          <w:color w:val="D4D4D4"/>
+          <w:sz w:val="27"/>
+          <w:szCs w:val="27"/>
+          <w:lang w:eastAsia="pt-BR"/>
+        </w:rPr>
+        <w:t xml:space="preserve"> </w:t>
+      </w:r>
+      <w:proofErr w:type="spellStart"/>
+      <w:r>
+        <w:rPr>
+          <w:rFonts w:ascii="Consolas" w:eastAsia="Times New Roman" w:hAnsi="Consolas" w:cs="Times New Roman"/>
+          <w:color w:val="4FC1FF"/>
+          <w:sz w:val="27"/>
+          <w:szCs w:val="27"/>
+          <w:lang w:eastAsia="pt-BR"/>
+        </w:rPr>
+        <w:t>chaveA</w:t>
+      </w:r>
+      <w:proofErr w:type="spellEnd"/>
+      <w:r>
+        <w:rPr>
+          <w:rFonts w:ascii="Consolas" w:eastAsia="Times New Roman" w:hAnsi="Consolas" w:cs="Times New Roman"/>
+          <w:color w:val="D4D4D4"/>
+          <w:sz w:val="27"/>
+          <w:szCs w:val="27"/>
+          <w:lang w:eastAsia="pt-BR"/>
+        </w:rPr>
+        <w:t xml:space="preserve">: </w:t>
+      </w:r>
+      <w:proofErr w:type="spellStart"/>
+      <w:r>
+        <w:rPr>
+          <w:rFonts w:ascii="Consolas" w:eastAsia="Times New Roman" w:hAnsi="Consolas" w:cs="Times New Roman"/>
+          <w:color w:val="4EC9B0"/>
+          <w:sz w:val="27"/>
+          <w:szCs w:val="27"/>
+          <w:lang w:eastAsia="pt-BR"/>
+        </w:rPr>
+        <w:t>string</w:t>
+      </w:r>
+      <w:proofErr w:type="spellEnd"/>
+      <w:r>
+        <w:rPr>
+          <w:rFonts w:ascii="Consolas" w:eastAsia="Times New Roman" w:hAnsi="Consolas" w:cs="Times New Roman"/>
+          <w:color w:val="D4D4D4"/>
+          <w:sz w:val="27"/>
+          <w:szCs w:val="27"/>
+          <w:lang w:eastAsia="pt-BR"/>
+        </w:rPr>
+        <w:t>;</w:t>
+      </w:r>
+    </w:p>
+    <w:p>
+      <w:pPr>
+        <w:shd w:val="clear" w:color="auto" w:fill="1E1E1E"/>
+        <w:spacing w:after="0" w:line="360" w:lineRule="atLeast"/>
+        <w:rPr>
+          <w:rFonts w:ascii="Consolas" w:eastAsia="Times New Roman" w:hAnsi="Consolas" w:cs="Times New Roman"/>
+          <w:color w:val="D4D4D4"/>
+          <w:sz w:val="27"/>
+          <w:szCs w:val="27"/>
+          <w:lang w:eastAsia="pt-BR"/>
+        </w:rPr>
+      </w:pPr>
+      <w:r>
+        <w:rPr>
+          <w:rFonts w:ascii="Consolas" w:eastAsia="Times New Roman" w:hAnsi="Consolas" w:cs="Times New Roman"/>
+          <w:color w:val="D4D4D4"/>
+          <w:sz w:val="27"/>
+          <w:szCs w:val="27"/>
+          <w:lang w:eastAsia="pt-BR"/>
+        </w:rPr>
+        <w:t>} = {</w:t>
+      </w:r>
+    </w:p>
+    <w:p>
+      <w:pPr>
+        <w:shd w:val="clear" w:color="auto" w:fill="1E1E1E"/>
+        <w:spacing w:after="0" w:line="360" w:lineRule="atLeast"/>
+        <w:rPr>
+          <w:rFonts w:ascii="Consolas" w:eastAsia="Times New Roman" w:hAnsi="Consolas" w:cs="Times New Roman"/>
+          <w:color w:val="D4D4D4"/>
+          <w:sz w:val="27"/>
+          <w:szCs w:val="27"/>
+          <w:lang w:eastAsia="pt-BR"/>
+        </w:rPr>
+      </w:pPr>
+      <w:r>
+        <w:rPr>
+          <w:rFonts w:ascii="Consolas" w:eastAsia="Times New Roman" w:hAnsi="Consolas" w:cs="Times New Roman"/>
+          <w:color w:val="D4D4D4"/>
+          <w:sz w:val="27"/>
+          <w:szCs w:val="27"/>
+          <w:lang w:eastAsia="pt-BR"/>
+        </w:rPr>
+        <w:t xml:space="preserve">    </w:t>
+      </w:r>
+      <w:proofErr w:type="spellStart"/>
+      <w:r>
+        <w:rPr>
+          <w:rFonts w:ascii="Consolas" w:eastAsia="Times New Roman" w:hAnsi="Consolas" w:cs="Times New Roman"/>
+          <w:color w:val="9CDCFE"/>
+          <w:sz w:val="27"/>
+          <w:szCs w:val="27"/>
+          <w:lang w:eastAsia="pt-BR"/>
+        </w:rPr>
+        <w:t>chaveA</w:t>
+      </w:r>
+      <w:proofErr w:type="spellEnd"/>
+      <w:r>
+        <w:rPr>
+          <w:rFonts w:ascii="Consolas" w:eastAsia="Times New Roman" w:hAnsi="Consolas" w:cs="Times New Roman"/>
+          <w:color w:val="9CDCFE"/>
+          <w:sz w:val="27"/>
+          <w:szCs w:val="27"/>
+          <w:lang w:eastAsia="pt-BR"/>
+        </w:rPr>
+        <w:t>:</w:t>
+      </w:r>
+      <w:r>
+        <w:rPr>
+          <w:rFonts w:ascii="Consolas" w:eastAsia="Times New Roman" w:hAnsi="Consolas" w:cs="Times New Roman"/>
+          <w:color w:val="D4D4D4"/>
+          <w:sz w:val="27"/>
+          <w:szCs w:val="27"/>
+          <w:lang w:eastAsia="pt-BR"/>
+        </w:rPr>
+        <w:t xml:space="preserve"> </w:t>
+      </w:r>
+      <w:r>
+        <w:rPr>
+          <w:rFonts w:ascii="Consolas" w:eastAsia="Times New Roman" w:hAnsi="Consolas" w:cs="Times New Roman"/>
+          <w:color w:val="CE9178"/>
+          <w:sz w:val="27"/>
+          <w:szCs w:val="27"/>
+          <w:lang w:eastAsia="pt-BR"/>
+        </w:rPr>
+        <w:t>'Valor A'</w:t>
+      </w:r>
+      <w:r>
+        <w:rPr>
+          <w:rFonts w:ascii="Consolas" w:eastAsia="Times New Roman" w:hAnsi="Consolas" w:cs="Times New Roman"/>
+          <w:color w:val="D4D4D4"/>
+          <w:sz w:val="27"/>
+          <w:szCs w:val="27"/>
+          <w:lang w:eastAsia="pt-BR"/>
+        </w:rPr>
+        <w:t>,</w:t>
+      </w:r>
+    </w:p>
+    <w:p>
+      <w:pPr>
+        <w:shd w:val="clear" w:color="auto" w:fill="1E1E1E"/>
+        <w:spacing w:after="0" w:line="360" w:lineRule="atLeast"/>
+        <w:rPr>
+          <w:rFonts w:ascii="Consolas" w:eastAsia="Times New Roman" w:hAnsi="Consolas" w:cs="Times New Roman"/>
+          <w:color w:val="D4D4D4"/>
+          <w:sz w:val="27"/>
+          <w:szCs w:val="27"/>
+          <w:lang w:eastAsia="pt-BR"/>
+        </w:rPr>
+      </w:pPr>
+      <w:r>
+        <w:rPr>
+          <w:rFonts w:ascii="Consolas" w:eastAsia="Times New Roman" w:hAnsi="Consolas" w:cs="Times New Roman"/>
+          <w:color w:val="D4D4D4"/>
+          <w:sz w:val="27"/>
+          <w:szCs w:val="27"/>
+          <w:lang w:eastAsia="pt-BR"/>
+        </w:rPr>
+        <w:t xml:space="preserve">    </w:t>
+      </w:r>
+      <w:proofErr w:type="spellStart"/>
+      <w:r>
+        <w:rPr>
+          <w:rFonts w:ascii="Consolas" w:eastAsia="Times New Roman" w:hAnsi="Consolas" w:cs="Times New Roman"/>
+          <w:color w:val="9CDCFE"/>
+          <w:sz w:val="27"/>
+          <w:szCs w:val="27"/>
+          <w:lang w:eastAsia="pt-BR"/>
+        </w:rPr>
+        <w:t>chaveB</w:t>
+      </w:r>
+      <w:proofErr w:type="spellEnd"/>
+      <w:r>
+        <w:rPr>
+          <w:rFonts w:ascii="Consolas" w:eastAsia="Times New Roman" w:hAnsi="Consolas" w:cs="Times New Roman"/>
+          <w:color w:val="9CDCFE"/>
+          <w:sz w:val="27"/>
+          <w:szCs w:val="27"/>
+          <w:lang w:eastAsia="pt-BR"/>
+        </w:rPr>
+        <w:t>:</w:t>
+      </w:r>
+      <w:r>
+        <w:rPr>
+          <w:rFonts w:ascii="Consolas" w:eastAsia="Times New Roman" w:hAnsi="Consolas" w:cs="Times New Roman"/>
+          <w:color w:val="D4D4D4"/>
+          <w:sz w:val="27"/>
+          <w:szCs w:val="27"/>
+          <w:lang w:eastAsia="pt-BR"/>
+        </w:rPr>
+        <w:t xml:space="preserve"> </w:t>
+      </w:r>
+      <w:r>
+        <w:rPr>
+          <w:rFonts w:ascii="Consolas" w:eastAsia="Times New Roman" w:hAnsi="Consolas" w:cs="Times New Roman"/>
+          <w:color w:val="CE9178"/>
+          <w:sz w:val="27"/>
+          <w:szCs w:val="27"/>
+          <w:lang w:eastAsia="pt-BR"/>
+        </w:rPr>
+        <w:t>'Valor B'</w:t>
+      </w:r>
+    </w:p>
+    <w:p>
+      <w:pPr>
+        <w:shd w:val="clear" w:color="auto" w:fill="1E1E1E"/>
+        <w:spacing w:after="0" w:line="360" w:lineRule="atLeast"/>
+        <w:rPr>
+          <w:rFonts w:ascii="Consolas" w:eastAsia="Times New Roman" w:hAnsi="Consolas" w:cs="Times New Roman"/>
+          <w:color w:val="D4D4D4"/>
+          <w:sz w:val="27"/>
+          <w:szCs w:val="27"/>
+          <w:lang w:eastAsia="pt-BR"/>
+        </w:rPr>
+      </w:pPr>
+      <w:r>
+        <w:rPr>
+          <w:rFonts w:ascii="Consolas" w:eastAsia="Times New Roman" w:hAnsi="Consolas" w:cs="Times New Roman"/>
+          <w:color w:val="D4D4D4"/>
+          <w:sz w:val="27"/>
+          <w:szCs w:val="27"/>
+          <w:lang w:eastAsia="pt-BR"/>
+        </w:rPr>
+        <w:t>}</w:t>
+      </w:r>
+    </w:p>
+    <w:p>
+      <w:pPr>
+        <w:shd w:val="clear" w:color="auto" w:fill="1E1E1E"/>
+        <w:spacing w:after="0" w:line="360" w:lineRule="atLeast"/>
+        <w:rPr>
+          <w:rFonts w:ascii="Consolas" w:eastAsia="Times New Roman" w:hAnsi="Consolas" w:cs="Times New Roman"/>
+          <w:color w:val="D4D4D4"/>
+          <w:sz w:val="27"/>
+          <w:szCs w:val="27"/>
+          <w:lang w:eastAsia="pt-BR"/>
+        </w:rPr>
+      </w:pPr>
+    </w:p>
+    <w:p>
+      <w:pPr>
+        <w:shd w:val="clear" w:color="auto" w:fill="1E1E1E"/>
+        <w:spacing w:after="0" w:line="360" w:lineRule="atLeast"/>
+        <w:rPr>
+          <w:rFonts w:ascii="Consolas" w:eastAsia="Times New Roman" w:hAnsi="Consolas" w:cs="Times New Roman"/>
+          <w:color w:val="D4D4D4"/>
+          <w:sz w:val="27"/>
+          <w:szCs w:val="27"/>
+          <w:lang w:eastAsia="pt-BR"/>
+        </w:rPr>
+      </w:pPr>
+      <w:proofErr w:type="spellStart"/>
+      <w:r>
+        <w:rPr>
+          <w:rFonts w:ascii="Consolas" w:eastAsia="Times New Roman" w:hAnsi="Consolas" w:cs="Times New Roman"/>
+          <w:color w:val="4FC1FF"/>
+          <w:sz w:val="27"/>
+          <w:szCs w:val="27"/>
+          <w:lang w:eastAsia="pt-BR"/>
+        </w:rPr>
+        <w:t>objetoA</w:t>
+      </w:r>
+      <w:r>
+        <w:rPr>
+          <w:rFonts w:ascii="Consolas" w:eastAsia="Times New Roman" w:hAnsi="Consolas" w:cs="Times New Roman"/>
+          <w:color w:val="D4D4D4"/>
+          <w:sz w:val="27"/>
+          <w:szCs w:val="27"/>
+          <w:lang w:eastAsia="pt-BR"/>
+        </w:rPr>
+        <w:t>.</w:t>
+      </w:r>
+      <w:r>
+        <w:rPr>
+          <w:rFonts w:ascii="Consolas" w:eastAsia="Times New Roman" w:hAnsi="Consolas" w:cs="Times New Roman"/>
+          <w:color w:val="4FC1FF"/>
+          <w:sz w:val="27"/>
+          <w:szCs w:val="27"/>
+          <w:lang w:eastAsia="pt-BR"/>
+        </w:rPr>
+        <w:t>chaveA</w:t>
+      </w:r>
+      <w:proofErr w:type="spellEnd"/>
+      <w:r>
+        <w:rPr>
+          <w:rFonts w:ascii="Consolas" w:eastAsia="Times New Roman" w:hAnsi="Consolas" w:cs="Times New Roman"/>
+          <w:color w:val="D4D4D4"/>
+          <w:sz w:val="27"/>
+          <w:szCs w:val="27"/>
+          <w:lang w:eastAsia="pt-BR"/>
+        </w:rPr>
+        <w:t xml:space="preserve"> = </w:t>
+      </w:r>
+      <w:r>
+        <w:rPr>
+          <w:rFonts w:ascii="Consolas" w:eastAsia="Times New Roman" w:hAnsi="Consolas" w:cs="Times New Roman"/>
+          <w:color w:val="CE9178"/>
+          <w:sz w:val="27"/>
+          <w:szCs w:val="27"/>
+          <w:lang w:eastAsia="pt-BR"/>
+        </w:rPr>
+        <w:t>'Outro valor'</w:t>
+      </w:r>
+      <w:r>
+        <w:rPr>
+          <w:rFonts w:ascii="Consolas" w:eastAsia="Times New Roman" w:hAnsi="Consolas" w:cs="Times New Roman"/>
+          <w:color w:val="CE9178"/>
+          <w:sz w:val="27"/>
+          <w:szCs w:val="27"/>
+          <w:lang w:eastAsia="pt-BR"/>
+        </w:rPr>
+        <w:t xml:space="preserve">  // ERRO NÃO </w:t>
+      </w:r>
+      <w:proofErr w:type="spellStart"/>
+      <w:r>
+        <w:rPr>
+          <w:rFonts w:ascii="Consolas" w:eastAsia="Times New Roman" w:hAnsi="Consolas" w:cs="Times New Roman"/>
+          <w:color w:val="CE9178"/>
+          <w:sz w:val="27"/>
+          <w:szCs w:val="27"/>
+          <w:lang w:eastAsia="pt-BR"/>
+        </w:rPr>
+        <w:t>da</w:t>
+      </w:r>
+      <w:proofErr w:type="spellEnd"/>
+      <w:r>
+        <w:rPr>
+          <w:rFonts w:ascii="Consolas" w:eastAsia="Times New Roman" w:hAnsi="Consolas" w:cs="Times New Roman"/>
+          <w:color w:val="CE9178"/>
+          <w:sz w:val="27"/>
+          <w:szCs w:val="27"/>
+          <w:lang w:eastAsia="pt-BR"/>
+        </w:rPr>
+        <w:t xml:space="preserve"> para alterar essa </w:t>
+      </w:r>
+    </w:p>
+    <w:p>
+      <w:pPr>
+        <w:pStyle w:val="SemEspaamento"/>
+        <w:rPr>
+          <w:sz w:val="32"/>
+          <w:szCs w:val="32"/>
+        </w:rPr>
+      </w:pPr>
+    </w:p>
+    <w:p>
+      <w:pPr>
+        <w:pStyle w:val="SemEspaamento"/>
+        <w:rPr>
+          <w:sz w:val="32"/>
+          <w:szCs w:val="32"/>
+        </w:rPr>
+      </w:pPr>
+    </w:p>
+    <w:p>
+      <w:pPr>
+        <w:pStyle w:val="SemEspaamento"/>
+        <w:rPr>
+          <w:sz w:val="32"/>
+          <w:szCs w:val="32"/>
+        </w:rPr>
+      </w:pPr>
+    </w:p>
+    <w:p>
+      <w:pPr>
+        <w:pStyle w:val="SemEspaamento"/>
+        <w:rPr>
+          <w:sz w:val="32"/>
+          <w:szCs w:val="32"/>
+        </w:rPr>
+      </w:pPr>
+    </w:p>
+    <w:p>
+      <w:pPr>
+        <w:pStyle w:val="SemEspaamento"/>
+        <w:rPr>
+          <w:sz w:val="32"/>
+          <w:szCs w:val="32"/>
+        </w:rPr>
+      </w:pPr>
+    </w:p>
+    <w:p>
+      <w:pPr>
+        <w:pStyle w:val="SemEspaamento"/>
+        <w:numPr>
+          <w:ilvl w:val="0"/>
+          <w:numId w:val="1"/>
+        </w:numPr>
+        <w:rPr>
+          <w:sz w:val="32"/>
+          <w:szCs w:val="32"/>
+        </w:rPr>
+      </w:pPr>
+      <w:r>
+        <w:rPr>
+          <w:sz w:val="32"/>
+          <w:szCs w:val="32"/>
+        </w:rPr>
+        <w:lastRenderedPageBreak/>
+        <w:t>Tipo Array</w:t>
+      </w:r>
+    </w:p>
+    <w:p>
+      <w:pPr>
+        <w:pStyle w:val="SemEspaamento"/>
+        <w:rPr>
+          <w:sz w:val="32"/>
+          <w:szCs w:val="32"/>
+        </w:rPr>
+      </w:pPr>
+    </w:p>
+    <w:p>
+      <w:pPr>
+        <w:shd w:val="clear" w:color="auto" w:fill="1E1E1E"/>
+        <w:spacing w:after="0" w:line="360" w:lineRule="atLeast"/>
+        <w:rPr>
+          <w:rFonts w:ascii="Consolas" w:eastAsia="Times New Roman" w:hAnsi="Consolas" w:cs="Times New Roman"/>
+          <w:color w:val="D4D4D4"/>
+          <w:sz w:val="27"/>
+          <w:szCs w:val="27"/>
+          <w:lang w:eastAsia="pt-BR"/>
+        </w:rPr>
+      </w:pPr>
+      <w:r>
+        <w:rPr>
+          <w:rFonts w:ascii="Consolas" w:eastAsia="Times New Roman" w:hAnsi="Consolas" w:cs="Times New Roman"/>
+          <w:color w:val="6A9955"/>
+          <w:sz w:val="27"/>
+          <w:szCs w:val="27"/>
+          <w:lang w:eastAsia="pt-BR"/>
+        </w:rPr>
+        <w:t>// Array &lt;T&gt; - T[]</w:t>
+      </w:r>
+    </w:p>
+    <w:p>
+      <w:pPr>
+        <w:shd w:val="clear" w:color="auto" w:fill="1E1E1E"/>
+        <w:spacing w:after="0" w:line="360" w:lineRule="atLeast"/>
+        <w:rPr>
+          <w:rFonts w:ascii="Consolas" w:eastAsia="Times New Roman" w:hAnsi="Consolas" w:cs="Times New Roman"/>
+          <w:color w:val="D4D4D4"/>
+          <w:sz w:val="27"/>
+          <w:szCs w:val="27"/>
+          <w:lang w:eastAsia="pt-BR"/>
+        </w:rPr>
+      </w:pPr>
+      <w:proofErr w:type="spellStart"/>
+      <w:r>
+        <w:rPr>
+          <w:rFonts w:ascii="Consolas" w:eastAsia="Times New Roman" w:hAnsi="Consolas" w:cs="Times New Roman"/>
+          <w:color w:val="C586C0"/>
+          <w:sz w:val="27"/>
+          <w:szCs w:val="27"/>
+          <w:lang w:eastAsia="pt-BR"/>
+        </w:rPr>
+        <w:t>export</w:t>
+      </w:r>
+      <w:proofErr w:type="spellEnd"/>
+      <w:r>
+        <w:rPr>
+          <w:rFonts w:ascii="Consolas" w:eastAsia="Times New Roman" w:hAnsi="Consolas" w:cs="Times New Roman"/>
+          <w:color w:val="D4D4D4"/>
+          <w:sz w:val="27"/>
+          <w:szCs w:val="27"/>
+          <w:lang w:eastAsia="pt-BR"/>
+        </w:rPr>
+        <w:t xml:space="preserve"> </w:t>
+      </w:r>
+      <w:proofErr w:type="spellStart"/>
+      <w:r>
+        <w:rPr>
+          <w:rFonts w:ascii="Consolas" w:eastAsia="Times New Roman" w:hAnsi="Consolas" w:cs="Times New Roman"/>
+          <w:color w:val="569CD6"/>
+          <w:sz w:val="27"/>
+          <w:szCs w:val="27"/>
+          <w:lang w:eastAsia="pt-BR"/>
+        </w:rPr>
+        <w:t>function</w:t>
+      </w:r>
+      <w:proofErr w:type="spellEnd"/>
+      <w:r>
+        <w:rPr>
+          <w:rFonts w:ascii="Consolas" w:eastAsia="Times New Roman" w:hAnsi="Consolas" w:cs="Times New Roman"/>
+          <w:color w:val="D4D4D4"/>
+          <w:sz w:val="27"/>
+          <w:szCs w:val="27"/>
+          <w:lang w:eastAsia="pt-BR"/>
+        </w:rPr>
+        <w:t xml:space="preserve"> </w:t>
+      </w:r>
+      <w:proofErr w:type="spellStart"/>
+      <w:r>
+        <w:rPr>
+          <w:rFonts w:ascii="Consolas" w:eastAsia="Times New Roman" w:hAnsi="Consolas" w:cs="Times New Roman"/>
+          <w:color w:val="DCDCAA"/>
+          <w:sz w:val="27"/>
+          <w:szCs w:val="27"/>
+          <w:lang w:eastAsia="pt-BR"/>
+        </w:rPr>
+        <w:t>multiplicaArgs</w:t>
+      </w:r>
+      <w:proofErr w:type="spellEnd"/>
+      <w:r>
+        <w:rPr>
+          <w:rFonts w:ascii="Consolas" w:eastAsia="Times New Roman" w:hAnsi="Consolas" w:cs="Times New Roman"/>
+          <w:color w:val="D4D4D4"/>
+          <w:sz w:val="27"/>
+          <w:szCs w:val="27"/>
+          <w:lang w:eastAsia="pt-BR"/>
+        </w:rPr>
+        <w:t>(...</w:t>
+      </w:r>
+      <w:proofErr w:type="spellStart"/>
+      <w:r>
+        <w:rPr>
+          <w:rFonts w:ascii="Consolas" w:eastAsia="Times New Roman" w:hAnsi="Consolas" w:cs="Times New Roman"/>
+          <w:color w:val="9CDCFE"/>
+          <w:sz w:val="27"/>
+          <w:szCs w:val="27"/>
+          <w:lang w:eastAsia="pt-BR"/>
+        </w:rPr>
+        <w:t>args</w:t>
+      </w:r>
+      <w:r>
+        <w:rPr>
+          <w:rFonts w:ascii="Consolas" w:eastAsia="Times New Roman" w:hAnsi="Consolas" w:cs="Times New Roman"/>
+          <w:color w:val="D4D4D4"/>
+          <w:sz w:val="27"/>
+          <w:szCs w:val="27"/>
+          <w:lang w:eastAsia="pt-BR"/>
+        </w:rPr>
+        <w:t>:</w:t>
+      </w:r>
+      <w:r>
+        <w:rPr>
+          <w:rFonts w:ascii="Consolas" w:eastAsia="Times New Roman" w:hAnsi="Consolas" w:cs="Times New Roman"/>
+          <w:color w:val="4EC9B0"/>
+          <w:sz w:val="27"/>
+          <w:szCs w:val="27"/>
+          <w:lang w:eastAsia="pt-BR"/>
+        </w:rPr>
+        <w:t>Array</w:t>
+      </w:r>
+      <w:proofErr w:type="spellEnd"/>
+      <w:r>
+        <w:rPr>
+          <w:rFonts w:ascii="Consolas" w:eastAsia="Times New Roman" w:hAnsi="Consolas" w:cs="Times New Roman"/>
+          <w:color w:val="D4D4D4"/>
+          <w:sz w:val="27"/>
+          <w:szCs w:val="27"/>
+          <w:lang w:eastAsia="pt-BR"/>
+        </w:rPr>
+        <w:t>&lt;</w:t>
+      </w:r>
+      <w:proofErr w:type="spellStart"/>
+      <w:r>
+        <w:rPr>
+          <w:rFonts w:ascii="Consolas" w:eastAsia="Times New Roman" w:hAnsi="Consolas" w:cs="Times New Roman"/>
+          <w:color w:val="4EC9B0"/>
+          <w:sz w:val="27"/>
+          <w:szCs w:val="27"/>
+          <w:lang w:eastAsia="pt-BR"/>
+        </w:rPr>
+        <w:t>number</w:t>
+      </w:r>
+      <w:proofErr w:type="spellEnd"/>
+      <w:r>
+        <w:rPr>
+          <w:rFonts w:ascii="Consolas" w:eastAsia="Times New Roman" w:hAnsi="Consolas" w:cs="Times New Roman"/>
+          <w:color w:val="D4D4D4"/>
+          <w:sz w:val="27"/>
+          <w:szCs w:val="27"/>
+          <w:lang w:eastAsia="pt-BR"/>
+        </w:rPr>
+        <w:t>&gt;):</w:t>
+      </w:r>
+      <w:proofErr w:type="spellStart"/>
+      <w:r>
+        <w:rPr>
+          <w:rFonts w:ascii="Consolas" w:eastAsia="Times New Roman" w:hAnsi="Consolas" w:cs="Times New Roman"/>
+          <w:color w:val="4EC9B0"/>
+          <w:sz w:val="27"/>
+          <w:szCs w:val="27"/>
+          <w:lang w:eastAsia="pt-BR"/>
+        </w:rPr>
+        <w:t>number</w:t>
+      </w:r>
+      <w:proofErr w:type="spellEnd"/>
+      <w:r>
+        <w:rPr>
+          <w:rFonts w:ascii="Consolas" w:eastAsia="Times New Roman" w:hAnsi="Consolas" w:cs="Times New Roman"/>
+          <w:color w:val="D4D4D4"/>
+          <w:sz w:val="27"/>
+          <w:szCs w:val="27"/>
+          <w:lang w:eastAsia="pt-BR"/>
+        </w:rPr>
+        <w:t>{</w:t>
+      </w:r>
+    </w:p>
+    <w:p>
+      <w:pPr>
+        <w:shd w:val="clear" w:color="auto" w:fill="1E1E1E"/>
+        <w:spacing w:after="0" w:line="360" w:lineRule="atLeast"/>
+        <w:rPr>
+          <w:rFonts w:ascii="Consolas" w:eastAsia="Times New Roman" w:hAnsi="Consolas" w:cs="Times New Roman"/>
+          <w:color w:val="D4D4D4"/>
+          <w:sz w:val="27"/>
+          <w:szCs w:val="27"/>
+          <w:lang w:eastAsia="pt-BR"/>
+        </w:rPr>
+      </w:pPr>
+      <w:r>
+        <w:rPr>
+          <w:rFonts w:ascii="Consolas" w:eastAsia="Times New Roman" w:hAnsi="Consolas" w:cs="Times New Roman"/>
+          <w:color w:val="D4D4D4"/>
+          <w:sz w:val="27"/>
+          <w:szCs w:val="27"/>
+          <w:lang w:eastAsia="pt-BR"/>
+        </w:rPr>
+        <w:t xml:space="preserve">    </w:t>
+      </w:r>
+      <w:proofErr w:type="spellStart"/>
+      <w:r>
+        <w:rPr>
+          <w:rFonts w:ascii="Consolas" w:eastAsia="Times New Roman" w:hAnsi="Consolas" w:cs="Times New Roman"/>
+          <w:color w:val="C586C0"/>
+          <w:sz w:val="27"/>
+          <w:szCs w:val="27"/>
+          <w:lang w:eastAsia="pt-BR"/>
+        </w:rPr>
+        <w:t>return</w:t>
+      </w:r>
+      <w:proofErr w:type="spellEnd"/>
+      <w:r>
+        <w:rPr>
+          <w:rFonts w:ascii="Consolas" w:eastAsia="Times New Roman" w:hAnsi="Consolas" w:cs="Times New Roman"/>
+          <w:color w:val="D4D4D4"/>
+          <w:sz w:val="27"/>
+          <w:szCs w:val="27"/>
+          <w:lang w:eastAsia="pt-BR"/>
+        </w:rPr>
+        <w:t xml:space="preserve"> </w:t>
+      </w:r>
+      <w:proofErr w:type="spellStart"/>
+      <w:r>
+        <w:rPr>
+          <w:rFonts w:ascii="Consolas" w:eastAsia="Times New Roman" w:hAnsi="Consolas" w:cs="Times New Roman"/>
+          <w:color w:val="9CDCFE"/>
+          <w:sz w:val="27"/>
+          <w:szCs w:val="27"/>
+          <w:lang w:eastAsia="pt-BR"/>
+        </w:rPr>
+        <w:t>args</w:t>
+      </w:r>
+      <w:r>
+        <w:rPr>
+          <w:rFonts w:ascii="Consolas" w:eastAsia="Times New Roman" w:hAnsi="Consolas" w:cs="Times New Roman"/>
+          <w:color w:val="D4D4D4"/>
+          <w:sz w:val="27"/>
+          <w:szCs w:val="27"/>
+          <w:lang w:eastAsia="pt-BR"/>
+        </w:rPr>
+        <w:t>.</w:t>
+      </w:r>
+      <w:r>
+        <w:rPr>
+          <w:rFonts w:ascii="Consolas" w:eastAsia="Times New Roman" w:hAnsi="Consolas" w:cs="Times New Roman"/>
+          <w:color w:val="DCDCAA"/>
+          <w:sz w:val="27"/>
+          <w:szCs w:val="27"/>
+          <w:lang w:eastAsia="pt-BR"/>
+        </w:rPr>
+        <w:t>reduce</w:t>
+      </w:r>
+      <w:proofErr w:type="spellEnd"/>
+      <w:r>
+        <w:rPr>
+          <w:rFonts w:ascii="Consolas" w:eastAsia="Times New Roman" w:hAnsi="Consolas" w:cs="Times New Roman"/>
+          <w:color w:val="D4D4D4"/>
+          <w:sz w:val="27"/>
+          <w:szCs w:val="27"/>
+          <w:lang w:eastAsia="pt-BR"/>
+        </w:rPr>
+        <w:t>((</w:t>
+      </w:r>
+      <w:r>
+        <w:rPr>
+          <w:rFonts w:ascii="Consolas" w:eastAsia="Times New Roman" w:hAnsi="Consolas" w:cs="Times New Roman"/>
+          <w:color w:val="9CDCFE"/>
+          <w:sz w:val="27"/>
+          <w:szCs w:val="27"/>
+          <w:lang w:eastAsia="pt-BR"/>
+        </w:rPr>
+        <w:t>ac</w:t>
+      </w:r>
+      <w:r>
+        <w:rPr>
+          <w:rFonts w:ascii="Consolas" w:eastAsia="Times New Roman" w:hAnsi="Consolas" w:cs="Times New Roman"/>
+          <w:color w:val="D4D4D4"/>
+          <w:sz w:val="27"/>
+          <w:szCs w:val="27"/>
+          <w:lang w:eastAsia="pt-BR"/>
+        </w:rPr>
+        <w:t xml:space="preserve">, </w:t>
+      </w:r>
+      <w:r>
+        <w:rPr>
+          <w:rFonts w:ascii="Consolas" w:eastAsia="Times New Roman" w:hAnsi="Consolas" w:cs="Times New Roman"/>
+          <w:color w:val="9CDCFE"/>
+          <w:sz w:val="27"/>
+          <w:szCs w:val="27"/>
+          <w:lang w:eastAsia="pt-BR"/>
+        </w:rPr>
+        <w:t>valor</w:t>
+      </w:r>
+      <w:r>
+        <w:rPr>
+          <w:rFonts w:ascii="Consolas" w:eastAsia="Times New Roman" w:hAnsi="Consolas" w:cs="Times New Roman"/>
+          <w:color w:val="D4D4D4"/>
+          <w:sz w:val="27"/>
+          <w:szCs w:val="27"/>
+          <w:lang w:eastAsia="pt-BR"/>
+        </w:rPr>
+        <w:t xml:space="preserve">) </w:t>
+      </w:r>
+      <w:r>
+        <w:rPr>
+          <w:rFonts w:ascii="Consolas" w:eastAsia="Times New Roman" w:hAnsi="Consolas" w:cs="Times New Roman"/>
+          <w:color w:val="569CD6"/>
+          <w:sz w:val="27"/>
+          <w:szCs w:val="27"/>
+          <w:lang w:eastAsia="pt-BR"/>
+        </w:rPr>
+        <w:t>=&gt;</w:t>
+      </w:r>
+      <w:r>
+        <w:rPr>
+          <w:rFonts w:ascii="Consolas" w:eastAsia="Times New Roman" w:hAnsi="Consolas" w:cs="Times New Roman"/>
+          <w:color w:val="D4D4D4"/>
+          <w:sz w:val="27"/>
+          <w:szCs w:val="27"/>
+          <w:lang w:eastAsia="pt-BR"/>
+        </w:rPr>
+        <w:t xml:space="preserve"> </w:t>
+      </w:r>
+      <w:r>
+        <w:rPr>
+          <w:rFonts w:ascii="Consolas" w:eastAsia="Times New Roman" w:hAnsi="Consolas" w:cs="Times New Roman"/>
+          <w:color w:val="9CDCFE"/>
+          <w:sz w:val="27"/>
+          <w:szCs w:val="27"/>
+          <w:lang w:eastAsia="pt-BR"/>
+        </w:rPr>
+        <w:t>ac</w:t>
+      </w:r>
+      <w:r>
+        <w:rPr>
+          <w:rFonts w:ascii="Consolas" w:eastAsia="Times New Roman" w:hAnsi="Consolas" w:cs="Times New Roman"/>
+          <w:color w:val="D4D4D4"/>
+          <w:sz w:val="27"/>
+          <w:szCs w:val="27"/>
+          <w:lang w:eastAsia="pt-BR"/>
+        </w:rPr>
+        <w:t xml:space="preserve"> * </w:t>
+      </w:r>
+      <w:r>
+        <w:rPr>
+          <w:rFonts w:ascii="Consolas" w:eastAsia="Times New Roman" w:hAnsi="Consolas" w:cs="Times New Roman"/>
+          <w:color w:val="9CDCFE"/>
+          <w:sz w:val="27"/>
+          <w:szCs w:val="27"/>
+          <w:lang w:eastAsia="pt-BR"/>
+        </w:rPr>
+        <w:t>valor</w:t>
+      </w:r>
+      <w:r>
+        <w:rPr>
+          <w:rFonts w:ascii="Consolas" w:eastAsia="Times New Roman" w:hAnsi="Consolas" w:cs="Times New Roman"/>
+          <w:color w:val="D4D4D4"/>
+          <w:sz w:val="27"/>
+          <w:szCs w:val="27"/>
+          <w:lang w:eastAsia="pt-BR"/>
+        </w:rPr>
+        <w:t xml:space="preserve">, </w:t>
+      </w:r>
+      <w:r>
+        <w:rPr>
+          <w:rFonts w:ascii="Consolas" w:eastAsia="Times New Roman" w:hAnsi="Consolas" w:cs="Times New Roman"/>
+          <w:color w:val="B5CEA8"/>
+          <w:sz w:val="27"/>
+          <w:szCs w:val="27"/>
+          <w:lang w:eastAsia="pt-BR"/>
+        </w:rPr>
+        <w:t>1</w:t>
+      </w:r>
+      <w:r>
+        <w:rPr>
+          <w:rFonts w:ascii="Consolas" w:eastAsia="Times New Roman" w:hAnsi="Consolas" w:cs="Times New Roman"/>
+          <w:color w:val="D4D4D4"/>
+          <w:sz w:val="27"/>
+          <w:szCs w:val="27"/>
+          <w:lang w:eastAsia="pt-BR"/>
+        </w:rPr>
+        <w:t>)</w:t>
+      </w:r>
+    </w:p>
+    <w:p>
+      <w:pPr>
+        <w:shd w:val="clear" w:color="auto" w:fill="1E1E1E"/>
+        <w:spacing w:after="0" w:line="360" w:lineRule="atLeast"/>
+        <w:rPr>
+          <w:rFonts w:ascii="Consolas" w:eastAsia="Times New Roman" w:hAnsi="Consolas" w:cs="Times New Roman"/>
+          <w:color w:val="D4D4D4"/>
+          <w:sz w:val="27"/>
+          <w:szCs w:val="27"/>
+          <w:lang w:eastAsia="pt-BR"/>
+        </w:rPr>
+      </w:pPr>
+      <w:r>
+        <w:rPr>
+          <w:rFonts w:ascii="Consolas" w:eastAsia="Times New Roman" w:hAnsi="Consolas" w:cs="Times New Roman"/>
+          <w:color w:val="D4D4D4"/>
+          <w:sz w:val="27"/>
+          <w:szCs w:val="27"/>
+          <w:lang w:eastAsia="pt-BR"/>
+        </w:rPr>
+        <w:t>}</w:t>
+      </w:r>
+    </w:p>
+    <w:p>
+      <w:pPr>
+        <w:shd w:val="clear" w:color="auto" w:fill="1E1E1E"/>
+        <w:spacing w:after="0" w:line="360" w:lineRule="atLeast"/>
+        <w:rPr>
+          <w:rFonts w:ascii="Consolas" w:eastAsia="Times New Roman" w:hAnsi="Consolas" w:cs="Times New Roman"/>
+          <w:color w:val="D4D4D4"/>
+          <w:sz w:val="27"/>
+          <w:szCs w:val="27"/>
+          <w:lang w:eastAsia="pt-BR"/>
+        </w:rPr>
+      </w:pPr>
+    </w:p>
+    <w:p>
+      <w:pPr>
+        <w:shd w:val="clear" w:color="auto" w:fill="1E1E1E"/>
+        <w:spacing w:after="0" w:line="360" w:lineRule="atLeast"/>
+        <w:rPr>
+          <w:rFonts w:ascii="Consolas" w:eastAsia="Times New Roman" w:hAnsi="Consolas" w:cs="Times New Roman"/>
+          <w:color w:val="D4D4D4"/>
+          <w:sz w:val="27"/>
+          <w:szCs w:val="27"/>
+          <w:lang w:eastAsia="pt-BR"/>
+        </w:rPr>
+      </w:pPr>
+      <w:proofErr w:type="spellStart"/>
+      <w:r>
+        <w:rPr>
+          <w:rFonts w:ascii="Consolas" w:eastAsia="Times New Roman" w:hAnsi="Consolas" w:cs="Times New Roman"/>
+          <w:color w:val="C586C0"/>
+          <w:sz w:val="27"/>
+          <w:szCs w:val="27"/>
+          <w:lang w:eastAsia="pt-BR"/>
+        </w:rPr>
+        <w:t>export</w:t>
+      </w:r>
+      <w:proofErr w:type="spellEnd"/>
+      <w:r>
+        <w:rPr>
+          <w:rFonts w:ascii="Consolas" w:eastAsia="Times New Roman" w:hAnsi="Consolas" w:cs="Times New Roman"/>
+          <w:color w:val="D4D4D4"/>
+          <w:sz w:val="27"/>
+          <w:szCs w:val="27"/>
+          <w:lang w:eastAsia="pt-BR"/>
+        </w:rPr>
+        <w:t xml:space="preserve"> </w:t>
+      </w:r>
+      <w:proofErr w:type="spellStart"/>
+      <w:r>
+        <w:rPr>
+          <w:rFonts w:ascii="Consolas" w:eastAsia="Times New Roman" w:hAnsi="Consolas" w:cs="Times New Roman"/>
+          <w:color w:val="569CD6"/>
+          <w:sz w:val="27"/>
+          <w:szCs w:val="27"/>
+          <w:lang w:eastAsia="pt-BR"/>
+        </w:rPr>
+        <w:t>function</w:t>
+      </w:r>
+      <w:proofErr w:type="spellEnd"/>
+      <w:r>
+        <w:rPr>
+          <w:rFonts w:ascii="Consolas" w:eastAsia="Times New Roman" w:hAnsi="Consolas" w:cs="Times New Roman"/>
+          <w:color w:val="D4D4D4"/>
+          <w:sz w:val="27"/>
+          <w:szCs w:val="27"/>
+          <w:lang w:eastAsia="pt-BR"/>
+        </w:rPr>
+        <w:t xml:space="preserve"> </w:t>
+      </w:r>
+      <w:proofErr w:type="spellStart"/>
+      <w:r>
+        <w:rPr>
+          <w:rFonts w:ascii="Consolas" w:eastAsia="Times New Roman" w:hAnsi="Consolas" w:cs="Times New Roman"/>
+          <w:color w:val="DCDCAA"/>
+          <w:sz w:val="27"/>
+          <w:szCs w:val="27"/>
+          <w:lang w:eastAsia="pt-BR"/>
+        </w:rPr>
+        <w:t>concatenaString</w:t>
+      </w:r>
+      <w:proofErr w:type="spellEnd"/>
+      <w:r>
+        <w:rPr>
+          <w:rFonts w:ascii="Consolas" w:eastAsia="Times New Roman" w:hAnsi="Consolas" w:cs="Times New Roman"/>
+          <w:color w:val="D4D4D4"/>
+          <w:sz w:val="27"/>
+          <w:szCs w:val="27"/>
+          <w:lang w:eastAsia="pt-BR"/>
+        </w:rPr>
+        <w:t>(...</w:t>
+      </w:r>
+      <w:proofErr w:type="spellStart"/>
+      <w:r>
+        <w:rPr>
+          <w:rFonts w:ascii="Consolas" w:eastAsia="Times New Roman" w:hAnsi="Consolas" w:cs="Times New Roman"/>
+          <w:color w:val="9CDCFE"/>
+          <w:sz w:val="27"/>
+          <w:szCs w:val="27"/>
+          <w:lang w:eastAsia="pt-BR"/>
+        </w:rPr>
+        <w:t>args</w:t>
+      </w:r>
+      <w:proofErr w:type="spellEnd"/>
+      <w:r>
+        <w:rPr>
+          <w:rFonts w:ascii="Consolas" w:eastAsia="Times New Roman" w:hAnsi="Consolas" w:cs="Times New Roman"/>
+          <w:color w:val="D4D4D4"/>
+          <w:sz w:val="27"/>
+          <w:szCs w:val="27"/>
+          <w:lang w:eastAsia="pt-BR"/>
+        </w:rPr>
+        <w:t xml:space="preserve">: </w:t>
+      </w:r>
+      <w:proofErr w:type="spellStart"/>
+      <w:r>
+        <w:rPr>
+          <w:rFonts w:ascii="Consolas" w:eastAsia="Times New Roman" w:hAnsi="Consolas" w:cs="Times New Roman"/>
+          <w:color w:val="4EC9B0"/>
+          <w:sz w:val="27"/>
+          <w:szCs w:val="27"/>
+          <w:lang w:eastAsia="pt-BR"/>
+        </w:rPr>
+        <w:t>string</w:t>
+      </w:r>
+      <w:proofErr w:type="spellEnd"/>
+      <w:r>
+        <w:rPr>
+          <w:rFonts w:ascii="Consolas" w:eastAsia="Times New Roman" w:hAnsi="Consolas" w:cs="Times New Roman"/>
+          <w:color w:val="D4D4D4"/>
+          <w:sz w:val="27"/>
+          <w:szCs w:val="27"/>
+          <w:lang w:eastAsia="pt-BR"/>
+        </w:rPr>
+        <w:t>[]):</w:t>
+      </w:r>
+      <w:proofErr w:type="spellStart"/>
+      <w:r>
+        <w:rPr>
+          <w:rFonts w:ascii="Consolas" w:eastAsia="Times New Roman" w:hAnsi="Consolas" w:cs="Times New Roman"/>
+          <w:color w:val="4EC9B0"/>
+          <w:sz w:val="27"/>
+          <w:szCs w:val="27"/>
+          <w:lang w:eastAsia="pt-BR"/>
+        </w:rPr>
+        <w:t>string</w:t>
+      </w:r>
+      <w:proofErr w:type="spellEnd"/>
+      <w:r>
+        <w:rPr>
+          <w:rFonts w:ascii="Consolas" w:eastAsia="Times New Roman" w:hAnsi="Consolas" w:cs="Times New Roman"/>
+          <w:color w:val="D4D4D4"/>
+          <w:sz w:val="27"/>
+          <w:szCs w:val="27"/>
+          <w:lang w:eastAsia="pt-BR"/>
+        </w:rPr>
+        <w:t>{</w:t>
+      </w:r>
+    </w:p>
+    <w:p>
+      <w:pPr>
+        <w:shd w:val="clear" w:color="auto" w:fill="1E1E1E"/>
+        <w:spacing w:after="0" w:line="360" w:lineRule="atLeast"/>
+        <w:rPr>
+          <w:rFonts w:ascii="Consolas" w:eastAsia="Times New Roman" w:hAnsi="Consolas" w:cs="Times New Roman"/>
+          <w:color w:val="D4D4D4"/>
+          <w:sz w:val="27"/>
+          <w:szCs w:val="27"/>
+          <w:lang w:eastAsia="pt-BR"/>
+        </w:rPr>
+      </w:pPr>
+      <w:r>
+        <w:rPr>
+          <w:rFonts w:ascii="Consolas" w:eastAsia="Times New Roman" w:hAnsi="Consolas" w:cs="Times New Roman"/>
+          <w:color w:val="D4D4D4"/>
+          <w:sz w:val="27"/>
+          <w:szCs w:val="27"/>
+          <w:lang w:eastAsia="pt-BR"/>
+        </w:rPr>
+        <w:t xml:space="preserve">    </w:t>
+      </w:r>
+      <w:proofErr w:type="spellStart"/>
+      <w:r>
+        <w:rPr>
+          <w:rFonts w:ascii="Consolas" w:eastAsia="Times New Roman" w:hAnsi="Consolas" w:cs="Times New Roman"/>
+          <w:color w:val="C586C0"/>
+          <w:sz w:val="27"/>
+          <w:szCs w:val="27"/>
+          <w:lang w:eastAsia="pt-BR"/>
+        </w:rPr>
+        <w:t>return</w:t>
+      </w:r>
+      <w:proofErr w:type="spellEnd"/>
+      <w:r>
+        <w:rPr>
+          <w:rFonts w:ascii="Consolas" w:eastAsia="Times New Roman" w:hAnsi="Consolas" w:cs="Times New Roman"/>
+          <w:color w:val="D4D4D4"/>
+          <w:sz w:val="27"/>
+          <w:szCs w:val="27"/>
+          <w:lang w:eastAsia="pt-BR"/>
+        </w:rPr>
+        <w:t xml:space="preserve"> </w:t>
+      </w:r>
+      <w:proofErr w:type="spellStart"/>
+      <w:r>
+        <w:rPr>
+          <w:rFonts w:ascii="Consolas" w:eastAsia="Times New Roman" w:hAnsi="Consolas" w:cs="Times New Roman"/>
+          <w:color w:val="9CDCFE"/>
+          <w:sz w:val="27"/>
+          <w:szCs w:val="27"/>
+          <w:lang w:eastAsia="pt-BR"/>
+        </w:rPr>
+        <w:t>args</w:t>
+      </w:r>
+      <w:r>
+        <w:rPr>
+          <w:rFonts w:ascii="Consolas" w:eastAsia="Times New Roman" w:hAnsi="Consolas" w:cs="Times New Roman"/>
+          <w:color w:val="D4D4D4"/>
+          <w:sz w:val="27"/>
+          <w:szCs w:val="27"/>
+          <w:lang w:eastAsia="pt-BR"/>
+        </w:rPr>
+        <w:t>.</w:t>
+      </w:r>
+      <w:r>
+        <w:rPr>
+          <w:rFonts w:ascii="Consolas" w:eastAsia="Times New Roman" w:hAnsi="Consolas" w:cs="Times New Roman"/>
+          <w:color w:val="DCDCAA"/>
+          <w:sz w:val="27"/>
+          <w:szCs w:val="27"/>
+          <w:lang w:eastAsia="pt-BR"/>
+        </w:rPr>
+        <w:t>reduce</w:t>
+      </w:r>
+      <w:proofErr w:type="spellEnd"/>
+      <w:r>
+        <w:rPr>
+          <w:rFonts w:ascii="Consolas" w:eastAsia="Times New Roman" w:hAnsi="Consolas" w:cs="Times New Roman"/>
+          <w:color w:val="D4D4D4"/>
+          <w:sz w:val="27"/>
+          <w:szCs w:val="27"/>
+          <w:lang w:eastAsia="pt-BR"/>
+        </w:rPr>
+        <w:t>((</w:t>
+      </w:r>
+      <w:r>
+        <w:rPr>
+          <w:rFonts w:ascii="Consolas" w:eastAsia="Times New Roman" w:hAnsi="Consolas" w:cs="Times New Roman"/>
+          <w:color w:val="9CDCFE"/>
+          <w:sz w:val="27"/>
+          <w:szCs w:val="27"/>
+          <w:lang w:eastAsia="pt-BR"/>
+        </w:rPr>
+        <w:t>ac</w:t>
+      </w:r>
+      <w:r>
+        <w:rPr>
+          <w:rFonts w:ascii="Consolas" w:eastAsia="Times New Roman" w:hAnsi="Consolas" w:cs="Times New Roman"/>
+          <w:color w:val="D4D4D4"/>
+          <w:sz w:val="27"/>
+          <w:szCs w:val="27"/>
+          <w:lang w:eastAsia="pt-BR"/>
+        </w:rPr>
+        <w:t xml:space="preserve">, </w:t>
+      </w:r>
+      <w:r>
+        <w:rPr>
+          <w:rFonts w:ascii="Consolas" w:eastAsia="Times New Roman" w:hAnsi="Consolas" w:cs="Times New Roman"/>
+          <w:color w:val="9CDCFE"/>
+          <w:sz w:val="27"/>
+          <w:szCs w:val="27"/>
+          <w:lang w:eastAsia="pt-BR"/>
+        </w:rPr>
+        <w:t>valor</w:t>
+      </w:r>
+      <w:r>
+        <w:rPr>
+          <w:rFonts w:ascii="Consolas" w:eastAsia="Times New Roman" w:hAnsi="Consolas" w:cs="Times New Roman"/>
+          <w:color w:val="D4D4D4"/>
+          <w:sz w:val="27"/>
+          <w:szCs w:val="27"/>
+          <w:lang w:eastAsia="pt-BR"/>
+        </w:rPr>
+        <w:t xml:space="preserve">) </w:t>
+      </w:r>
+      <w:r>
+        <w:rPr>
+          <w:rFonts w:ascii="Consolas" w:eastAsia="Times New Roman" w:hAnsi="Consolas" w:cs="Times New Roman"/>
+          <w:color w:val="569CD6"/>
+          <w:sz w:val="27"/>
+          <w:szCs w:val="27"/>
+          <w:lang w:eastAsia="pt-BR"/>
+        </w:rPr>
+        <w:t>=&gt;</w:t>
+      </w:r>
+      <w:r>
+        <w:rPr>
+          <w:rFonts w:ascii="Consolas" w:eastAsia="Times New Roman" w:hAnsi="Consolas" w:cs="Times New Roman"/>
+          <w:color w:val="D4D4D4"/>
+          <w:sz w:val="27"/>
+          <w:szCs w:val="27"/>
+          <w:lang w:eastAsia="pt-BR"/>
+        </w:rPr>
+        <w:t xml:space="preserve"> </w:t>
+      </w:r>
+      <w:r>
+        <w:rPr>
+          <w:rFonts w:ascii="Consolas" w:eastAsia="Times New Roman" w:hAnsi="Consolas" w:cs="Times New Roman"/>
+          <w:color w:val="9CDCFE"/>
+          <w:sz w:val="27"/>
+          <w:szCs w:val="27"/>
+          <w:lang w:eastAsia="pt-BR"/>
+        </w:rPr>
+        <w:t>ac</w:t>
+      </w:r>
+      <w:r>
+        <w:rPr>
+          <w:rFonts w:ascii="Consolas" w:eastAsia="Times New Roman" w:hAnsi="Consolas" w:cs="Times New Roman"/>
+          <w:color w:val="D4D4D4"/>
+          <w:sz w:val="27"/>
+          <w:szCs w:val="27"/>
+          <w:lang w:eastAsia="pt-BR"/>
+        </w:rPr>
+        <w:t xml:space="preserve"> + </w:t>
+      </w:r>
+      <w:r>
+        <w:rPr>
+          <w:rFonts w:ascii="Consolas" w:eastAsia="Times New Roman" w:hAnsi="Consolas" w:cs="Times New Roman"/>
+          <w:color w:val="9CDCFE"/>
+          <w:sz w:val="27"/>
+          <w:szCs w:val="27"/>
+          <w:lang w:eastAsia="pt-BR"/>
+        </w:rPr>
+        <w:t>valor</w:t>
+      </w:r>
+      <w:r>
+        <w:rPr>
+          <w:rFonts w:ascii="Consolas" w:eastAsia="Times New Roman" w:hAnsi="Consolas" w:cs="Times New Roman"/>
+          <w:color w:val="D4D4D4"/>
+          <w:sz w:val="27"/>
+          <w:szCs w:val="27"/>
+          <w:lang w:eastAsia="pt-BR"/>
+        </w:rPr>
+        <w:t>)</w:t>
+      </w:r>
+    </w:p>
+    <w:p>
+      <w:pPr>
+        <w:shd w:val="clear" w:color="auto" w:fill="1E1E1E"/>
+        <w:spacing w:after="0" w:line="360" w:lineRule="atLeast"/>
+        <w:rPr>
+          <w:rFonts w:ascii="Consolas" w:eastAsia="Times New Roman" w:hAnsi="Consolas" w:cs="Times New Roman"/>
+          <w:color w:val="D4D4D4"/>
+          <w:sz w:val="27"/>
+          <w:szCs w:val="27"/>
+          <w:lang w:eastAsia="pt-BR"/>
+        </w:rPr>
+      </w:pPr>
+      <w:r>
+        <w:rPr>
+          <w:rFonts w:ascii="Consolas" w:eastAsia="Times New Roman" w:hAnsi="Consolas" w:cs="Times New Roman"/>
+          <w:color w:val="D4D4D4"/>
+          <w:sz w:val="27"/>
+          <w:szCs w:val="27"/>
+          <w:lang w:eastAsia="pt-BR"/>
+        </w:rPr>
+        <w:t>}</w:t>
+      </w:r>
+    </w:p>
+    <w:p>
+      <w:pPr>
+        <w:shd w:val="clear" w:color="auto" w:fill="1E1E1E"/>
+        <w:spacing w:after="0" w:line="360" w:lineRule="atLeast"/>
+        <w:rPr>
+          <w:rFonts w:ascii="Consolas" w:eastAsia="Times New Roman" w:hAnsi="Consolas" w:cs="Times New Roman"/>
+          <w:color w:val="D4D4D4"/>
+          <w:sz w:val="27"/>
+          <w:szCs w:val="27"/>
+          <w:lang w:eastAsia="pt-BR"/>
+        </w:rPr>
+      </w:pPr>
+    </w:p>
+    <w:p>
+      <w:pPr>
+        <w:shd w:val="clear" w:color="auto" w:fill="1E1E1E"/>
+        <w:spacing w:after="0" w:line="360" w:lineRule="atLeast"/>
+        <w:rPr>
+          <w:rFonts w:ascii="Consolas" w:eastAsia="Times New Roman" w:hAnsi="Consolas" w:cs="Times New Roman"/>
+          <w:color w:val="D4D4D4"/>
+          <w:sz w:val="27"/>
+          <w:szCs w:val="27"/>
+          <w:lang w:eastAsia="pt-BR"/>
+        </w:rPr>
+      </w:pPr>
+      <w:proofErr w:type="spellStart"/>
+      <w:r>
+        <w:rPr>
+          <w:rFonts w:ascii="Consolas" w:eastAsia="Times New Roman" w:hAnsi="Consolas" w:cs="Times New Roman"/>
+          <w:color w:val="C586C0"/>
+          <w:sz w:val="27"/>
+          <w:szCs w:val="27"/>
+          <w:lang w:eastAsia="pt-BR"/>
+        </w:rPr>
+        <w:t>export</w:t>
+      </w:r>
+      <w:proofErr w:type="spellEnd"/>
+      <w:r>
+        <w:rPr>
+          <w:rFonts w:ascii="Consolas" w:eastAsia="Times New Roman" w:hAnsi="Consolas" w:cs="Times New Roman"/>
+          <w:color w:val="D4D4D4"/>
+          <w:sz w:val="27"/>
+          <w:szCs w:val="27"/>
+          <w:lang w:eastAsia="pt-BR"/>
+        </w:rPr>
+        <w:t xml:space="preserve"> </w:t>
+      </w:r>
+      <w:proofErr w:type="spellStart"/>
+      <w:r>
+        <w:rPr>
+          <w:rFonts w:ascii="Consolas" w:eastAsia="Times New Roman" w:hAnsi="Consolas" w:cs="Times New Roman"/>
+          <w:color w:val="569CD6"/>
+          <w:sz w:val="27"/>
+          <w:szCs w:val="27"/>
+          <w:lang w:eastAsia="pt-BR"/>
+        </w:rPr>
+        <w:t>function</w:t>
+      </w:r>
+      <w:proofErr w:type="spellEnd"/>
+      <w:r>
+        <w:rPr>
+          <w:rFonts w:ascii="Consolas" w:eastAsia="Times New Roman" w:hAnsi="Consolas" w:cs="Times New Roman"/>
+          <w:color w:val="D4D4D4"/>
+          <w:sz w:val="27"/>
+          <w:szCs w:val="27"/>
+          <w:lang w:eastAsia="pt-BR"/>
+        </w:rPr>
+        <w:t xml:space="preserve"> </w:t>
+      </w:r>
+      <w:proofErr w:type="spellStart"/>
+      <w:r>
+        <w:rPr>
+          <w:rFonts w:ascii="Consolas" w:eastAsia="Times New Roman" w:hAnsi="Consolas" w:cs="Times New Roman"/>
+          <w:color w:val="DCDCAA"/>
+          <w:sz w:val="27"/>
+          <w:szCs w:val="27"/>
+          <w:lang w:eastAsia="pt-BR"/>
+        </w:rPr>
+        <w:t>toUpperCase</w:t>
+      </w:r>
+      <w:proofErr w:type="spellEnd"/>
+      <w:r>
+        <w:rPr>
+          <w:rFonts w:ascii="Consolas" w:eastAsia="Times New Roman" w:hAnsi="Consolas" w:cs="Times New Roman"/>
+          <w:color w:val="D4D4D4"/>
+          <w:sz w:val="27"/>
+          <w:szCs w:val="27"/>
+          <w:lang w:eastAsia="pt-BR"/>
+        </w:rPr>
+        <w:t>(...</w:t>
+      </w:r>
+      <w:proofErr w:type="spellStart"/>
+      <w:r>
+        <w:rPr>
+          <w:rFonts w:ascii="Consolas" w:eastAsia="Times New Roman" w:hAnsi="Consolas" w:cs="Times New Roman"/>
+          <w:color w:val="9CDCFE"/>
+          <w:sz w:val="27"/>
+          <w:szCs w:val="27"/>
+          <w:lang w:eastAsia="pt-BR"/>
+        </w:rPr>
+        <w:t>args</w:t>
+      </w:r>
+      <w:r>
+        <w:rPr>
+          <w:rFonts w:ascii="Consolas" w:eastAsia="Times New Roman" w:hAnsi="Consolas" w:cs="Times New Roman"/>
+          <w:color w:val="D4D4D4"/>
+          <w:sz w:val="27"/>
+          <w:szCs w:val="27"/>
+          <w:lang w:eastAsia="pt-BR"/>
+        </w:rPr>
+        <w:t>:</w:t>
+      </w:r>
+      <w:r>
+        <w:rPr>
+          <w:rFonts w:ascii="Consolas" w:eastAsia="Times New Roman" w:hAnsi="Consolas" w:cs="Times New Roman"/>
+          <w:color w:val="4EC9B0"/>
+          <w:sz w:val="27"/>
+          <w:szCs w:val="27"/>
+          <w:lang w:eastAsia="pt-BR"/>
+        </w:rPr>
+        <w:t>string</w:t>
+      </w:r>
+      <w:proofErr w:type="spellEnd"/>
+      <w:r>
+        <w:rPr>
+          <w:rFonts w:ascii="Consolas" w:eastAsia="Times New Roman" w:hAnsi="Consolas" w:cs="Times New Roman"/>
+          <w:color w:val="D4D4D4"/>
+          <w:sz w:val="27"/>
+          <w:szCs w:val="27"/>
+          <w:lang w:eastAsia="pt-BR"/>
+        </w:rPr>
+        <w:t>[]):</w:t>
+      </w:r>
+      <w:proofErr w:type="spellStart"/>
+      <w:r>
+        <w:rPr>
+          <w:rFonts w:ascii="Consolas" w:eastAsia="Times New Roman" w:hAnsi="Consolas" w:cs="Times New Roman"/>
+          <w:color w:val="4EC9B0"/>
+          <w:sz w:val="27"/>
+          <w:szCs w:val="27"/>
+          <w:lang w:eastAsia="pt-BR"/>
+        </w:rPr>
+        <w:t>string</w:t>
+      </w:r>
+      <w:proofErr w:type="spellEnd"/>
+      <w:r>
+        <w:rPr>
+          <w:rFonts w:ascii="Consolas" w:eastAsia="Times New Roman" w:hAnsi="Consolas" w:cs="Times New Roman"/>
+          <w:color w:val="D4D4D4"/>
+          <w:sz w:val="27"/>
+          <w:szCs w:val="27"/>
+          <w:lang w:eastAsia="pt-BR"/>
+        </w:rPr>
+        <w:t>[]{</w:t>
+      </w:r>
+    </w:p>
+    <w:p>
+      <w:pPr>
+        <w:shd w:val="clear" w:color="auto" w:fill="1E1E1E"/>
+        <w:spacing w:after="0" w:line="360" w:lineRule="atLeast"/>
+        <w:rPr>
+          <w:rFonts w:ascii="Consolas" w:eastAsia="Times New Roman" w:hAnsi="Consolas" w:cs="Times New Roman"/>
+          <w:color w:val="D4D4D4"/>
+          <w:sz w:val="27"/>
+          <w:szCs w:val="27"/>
+          <w:lang w:eastAsia="pt-BR"/>
+        </w:rPr>
+      </w:pPr>
+      <w:r>
+        <w:rPr>
+          <w:rFonts w:ascii="Consolas" w:eastAsia="Times New Roman" w:hAnsi="Consolas" w:cs="Times New Roman"/>
+          <w:color w:val="D4D4D4"/>
+          <w:sz w:val="27"/>
+          <w:szCs w:val="27"/>
+          <w:lang w:eastAsia="pt-BR"/>
+        </w:rPr>
+        <w:t xml:space="preserve">    </w:t>
+      </w:r>
+      <w:proofErr w:type="spellStart"/>
+      <w:r>
+        <w:rPr>
+          <w:rFonts w:ascii="Consolas" w:eastAsia="Times New Roman" w:hAnsi="Consolas" w:cs="Times New Roman"/>
+          <w:color w:val="C586C0"/>
+          <w:sz w:val="27"/>
+          <w:szCs w:val="27"/>
+          <w:lang w:eastAsia="pt-BR"/>
+        </w:rPr>
+        <w:t>return</w:t>
+      </w:r>
+      <w:proofErr w:type="spellEnd"/>
+      <w:r>
+        <w:rPr>
+          <w:rFonts w:ascii="Consolas" w:eastAsia="Times New Roman" w:hAnsi="Consolas" w:cs="Times New Roman"/>
+          <w:color w:val="D4D4D4"/>
+          <w:sz w:val="27"/>
+          <w:szCs w:val="27"/>
+          <w:lang w:eastAsia="pt-BR"/>
+        </w:rPr>
+        <w:t xml:space="preserve"> </w:t>
+      </w:r>
+      <w:proofErr w:type="spellStart"/>
+      <w:r>
+        <w:rPr>
+          <w:rFonts w:ascii="Consolas" w:eastAsia="Times New Roman" w:hAnsi="Consolas" w:cs="Times New Roman"/>
+          <w:color w:val="9CDCFE"/>
+          <w:sz w:val="27"/>
+          <w:szCs w:val="27"/>
+          <w:lang w:eastAsia="pt-BR"/>
+        </w:rPr>
+        <w:t>args</w:t>
+      </w:r>
+      <w:r>
+        <w:rPr>
+          <w:rFonts w:ascii="Consolas" w:eastAsia="Times New Roman" w:hAnsi="Consolas" w:cs="Times New Roman"/>
+          <w:color w:val="D4D4D4"/>
+          <w:sz w:val="27"/>
+          <w:szCs w:val="27"/>
+          <w:lang w:eastAsia="pt-BR"/>
+        </w:rPr>
+        <w:t>.</w:t>
+      </w:r>
+      <w:r>
+        <w:rPr>
+          <w:rFonts w:ascii="Consolas" w:eastAsia="Times New Roman" w:hAnsi="Consolas" w:cs="Times New Roman"/>
+          <w:color w:val="DCDCAA"/>
+          <w:sz w:val="27"/>
+          <w:szCs w:val="27"/>
+          <w:lang w:eastAsia="pt-BR"/>
+        </w:rPr>
+        <w:t>map</w:t>
+      </w:r>
+      <w:proofErr w:type="spellEnd"/>
+      <w:r>
+        <w:rPr>
+          <w:rFonts w:ascii="Consolas" w:eastAsia="Times New Roman" w:hAnsi="Consolas" w:cs="Times New Roman"/>
+          <w:color w:val="D4D4D4"/>
+          <w:sz w:val="27"/>
+          <w:szCs w:val="27"/>
+          <w:lang w:eastAsia="pt-BR"/>
+        </w:rPr>
+        <w:t>((</w:t>
+      </w:r>
+      <w:r>
+        <w:rPr>
+          <w:rFonts w:ascii="Consolas" w:eastAsia="Times New Roman" w:hAnsi="Consolas" w:cs="Times New Roman"/>
+          <w:color w:val="9CDCFE"/>
+          <w:sz w:val="27"/>
+          <w:szCs w:val="27"/>
+          <w:lang w:eastAsia="pt-BR"/>
+        </w:rPr>
+        <w:t>valor</w:t>
+      </w:r>
+      <w:r>
+        <w:rPr>
+          <w:rFonts w:ascii="Consolas" w:eastAsia="Times New Roman" w:hAnsi="Consolas" w:cs="Times New Roman"/>
+          <w:color w:val="D4D4D4"/>
+          <w:sz w:val="27"/>
+          <w:szCs w:val="27"/>
+          <w:lang w:eastAsia="pt-BR"/>
+        </w:rPr>
+        <w:t xml:space="preserve">) </w:t>
+      </w:r>
+      <w:r>
+        <w:rPr>
+          <w:rFonts w:ascii="Consolas" w:eastAsia="Times New Roman" w:hAnsi="Consolas" w:cs="Times New Roman"/>
+          <w:color w:val="569CD6"/>
+          <w:sz w:val="27"/>
+          <w:szCs w:val="27"/>
+          <w:lang w:eastAsia="pt-BR"/>
+        </w:rPr>
+        <w:t>=&gt;</w:t>
+      </w:r>
+      <w:r>
+        <w:rPr>
+          <w:rFonts w:ascii="Consolas" w:eastAsia="Times New Roman" w:hAnsi="Consolas" w:cs="Times New Roman"/>
+          <w:color w:val="D4D4D4"/>
+          <w:sz w:val="27"/>
+          <w:szCs w:val="27"/>
+          <w:lang w:eastAsia="pt-BR"/>
+        </w:rPr>
+        <w:t xml:space="preserve"> </w:t>
+      </w:r>
+      <w:proofErr w:type="spellStart"/>
+      <w:r>
+        <w:rPr>
+          <w:rFonts w:ascii="Consolas" w:eastAsia="Times New Roman" w:hAnsi="Consolas" w:cs="Times New Roman"/>
+          <w:color w:val="9CDCFE"/>
+          <w:sz w:val="27"/>
+          <w:szCs w:val="27"/>
+          <w:lang w:eastAsia="pt-BR"/>
+        </w:rPr>
+        <w:t>valor</w:t>
+      </w:r>
+      <w:r>
+        <w:rPr>
+          <w:rFonts w:ascii="Consolas" w:eastAsia="Times New Roman" w:hAnsi="Consolas" w:cs="Times New Roman"/>
+          <w:color w:val="D4D4D4"/>
+          <w:sz w:val="27"/>
+          <w:szCs w:val="27"/>
+          <w:lang w:eastAsia="pt-BR"/>
+        </w:rPr>
+        <w:t>.</w:t>
+      </w:r>
+      <w:r>
+        <w:rPr>
+          <w:rFonts w:ascii="Consolas" w:eastAsia="Times New Roman" w:hAnsi="Consolas" w:cs="Times New Roman"/>
+          <w:color w:val="DCDCAA"/>
+          <w:sz w:val="27"/>
+          <w:szCs w:val="27"/>
+          <w:lang w:eastAsia="pt-BR"/>
+        </w:rPr>
+        <w:t>toUpperCase</w:t>
+      </w:r>
+      <w:proofErr w:type="spellEnd"/>
+      <w:r>
+        <w:rPr>
+          <w:rFonts w:ascii="Consolas" w:eastAsia="Times New Roman" w:hAnsi="Consolas" w:cs="Times New Roman"/>
+          <w:color w:val="D4D4D4"/>
+          <w:sz w:val="27"/>
+          <w:szCs w:val="27"/>
+          <w:lang w:eastAsia="pt-BR"/>
+        </w:rPr>
+        <w:t>())</w:t>
+      </w:r>
+    </w:p>
+    <w:p>
+      <w:pPr>
+        <w:shd w:val="clear" w:color="auto" w:fill="1E1E1E"/>
+        <w:spacing w:after="0" w:line="360" w:lineRule="atLeast"/>
+        <w:rPr>
+          <w:rFonts w:ascii="Consolas" w:eastAsia="Times New Roman" w:hAnsi="Consolas" w:cs="Times New Roman"/>
+          <w:color w:val="D4D4D4"/>
+          <w:sz w:val="27"/>
+          <w:szCs w:val="27"/>
+          <w:lang w:eastAsia="pt-BR"/>
+        </w:rPr>
+      </w:pPr>
+      <w:r>
+        <w:rPr>
+          <w:rFonts w:ascii="Consolas" w:eastAsia="Times New Roman" w:hAnsi="Consolas" w:cs="Times New Roman"/>
+          <w:color w:val="D4D4D4"/>
+          <w:sz w:val="27"/>
+          <w:szCs w:val="27"/>
+          <w:lang w:eastAsia="pt-BR"/>
+        </w:rPr>
+        <w:t>}</w:t>
+      </w:r>
+    </w:p>
+    <w:p>
+      <w:pPr>
+        <w:shd w:val="clear" w:color="auto" w:fill="1E1E1E"/>
+        <w:spacing w:after="0" w:line="360" w:lineRule="atLeast"/>
+        <w:rPr>
+          <w:rFonts w:ascii="Consolas" w:eastAsia="Times New Roman" w:hAnsi="Consolas" w:cs="Times New Roman"/>
+          <w:color w:val="D4D4D4"/>
+          <w:sz w:val="27"/>
+          <w:szCs w:val="27"/>
+          <w:lang w:eastAsia="pt-BR"/>
+        </w:rPr>
+      </w:pPr>
+    </w:p>
+    <w:p>
+      <w:pPr>
+        <w:shd w:val="clear" w:color="auto" w:fill="1E1E1E"/>
+        <w:spacing w:after="0" w:line="360" w:lineRule="atLeast"/>
+        <w:rPr>
+          <w:rFonts w:ascii="Consolas" w:eastAsia="Times New Roman" w:hAnsi="Consolas" w:cs="Times New Roman"/>
+          <w:color w:val="D4D4D4"/>
+          <w:sz w:val="27"/>
+          <w:szCs w:val="27"/>
+          <w:lang w:eastAsia="pt-BR"/>
+        </w:rPr>
+      </w:pPr>
+      <w:proofErr w:type="spellStart"/>
+      <w:r>
+        <w:rPr>
+          <w:rFonts w:ascii="Consolas" w:eastAsia="Times New Roman" w:hAnsi="Consolas" w:cs="Times New Roman"/>
+          <w:color w:val="569CD6"/>
+          <w:sz w:val="27"/>
+          <w:szCs w:val="27"/>
+          <w:lang w:eastAsia="pt-BR"/>
+        </w:rPr>
+        <w:t>const</w:t>
+      </w:r>
+      <w:proofErr w:type="spellEnd"/>
+      <w:r>
+        <w:rPr>
+          <w:rFonts w:ascii="Consolas" w:eastAsia="Times New Roman" w:hAnsi="Consolas" w:cs="Times New Roman"/>
+          <w:color w:val="D4D4D4"/>
+          <w:sz w:val="27"/>
+          <w:szCs w:val="27"/>
+          <w:lang w:eastAsia="pt-BR"/>
+        </w:rPr>
+        <w:t xml:space="preserve"> </w:t>
+      </w:r>
+      <w:proofErr w:type="spellStart"/>
+      <w:r>
+        <w:rPr>
+          <w:rFonts w:ascii="Consolas" w:eastAsia="Times New Roman" w:hAnsi="Consolas" w:cs="Times New Roman"/>
+          <w:color w:val="4FC1FF"/>
+          <w:sz w:val="27"/>
+          <w:szCs w:val="27"/>
+          <w:lang w:eastAsia="pt-BR"/>
+        </w:rPr>
+        <w:t>resut</w:t>
+      </w:r>
+      <w:proofErr w:type="spellEnd"/>
+      <w:r>
+        <w:rPr>
+          <w:rFonts w:ascii="Consolas" w:eastAsia="Times New Roman" w:hAnsi="Consolas" w:cs="Times New Roman"/>
+          <w:color w:val="D4D4D4"/>
+          <w:sz w:val="27"/>
+          <w:szCs w:val="27"/>
+          <w:lang w:eastAsia="pt-BR"/>
+        </w:rPr>
+        <w:t xml:space="preserve"> = </w:t>
+      </w:r>
+      <w:proofErr w:type="spellStart"/>
+      <w:r>
+        <w:rPr>
+          <w:rFonts w:ascii="Consolas" w:eastAsia="Times New Roman" w:hAnsi="Consolas" w:cs="Times New Roman"/>
+          <w:color w:val="DCDCAA"/>
+          <w:sz w:val="27"/>
+          <w:szCs w:val="27"/>
+          <w:lang w:eastAsia="pt-BR"/>
+        </w:rPr>
+        <w:t>multiplicaArgs</w:t>
+      </w:r>
+      <w:proofErr w:type="spellEnd"/>
+      <w:r>
+        <w:rPr>
+          <w:rFonts w:ascii="Consolas" w:eastAsia="Times New Roman" w:hAnsi="Consolas" w:cs="Times New Roman"/>
+          <w:color w:val="D4D4D4"/>
+          <w:sz w:val="27"/>
+          <w:szCs w:val="27"/>
+          <w:lang w:eastAsia="pt-BR"/>
+        </w:rPr>
+        <w:t>(</w:t>
+      </w:r>
+      <w:r>
+        <w:rPr>
+          <w:rFonts w:ascii="Consolas" w:eastAsia="Times New Roman" w:hAnsi="Consolas" w:cs="Times New Roman"/>
+          <w:color w:val="B5CEA8"/>
+          <w:sz w:val="27"/>
+          <w:szCs w:val="27"/>
+          <w:lang w:eastAsia="pt-BR"/>
+        </w:rPr>
+        <w:t>1</w:t>
+      </w:r>
+      <w:r>
+        <w:rPr>
+          <w:rFonts w:ascii="Consolas" w:eastAsia="Times New Roman" w:hAnsi="Consolas" w:cs="Times New Roman"/>
+          <w:color w:val="D4D4D4"/>
+          <w:sz w:val="27"/>
+          <w:szCs w:val="27"/>
+          <w:lang w:eastAsia="pt-BR"/>
+        </w:rPr>
+        <w:t xml:space="preserve">, </w:t>
+      </w:r>
+      <w:r>
+        <w:rPr>
+          <w:rFonts w:ascii="Consolas" w:eastAsia="Times New Roman" w:hAnsi="Consolas" w:cs="Times New Roman"/>
+          <w:color w:val="B5CEA8"/>
+          <w:sz w:val="27"/>
+          <w:szCs w:val="27"/>
+          <w:lang w:eastAsia="pt-BR"/>
+        </w:rPr>
+        <w:t>2</w:t>
+      </w:r>
+      <w:r>
+        <w:rPr>
+          <w:rFonts w:ascii="Consolas" w:eastAsia="Times New Roman" w:hAnsi="Consolas" w:cs="Times New Roman"/>
+          <w:color w:val="D4D4D4"/>
+          <w:sz w:val="27"/>
+          <w:szCs w:val="27"/>
+          <w:lang w:eastAsia="pt-BR"/>
+        </w:rPr>
+        <w:t xml:space="preserve">, </w:t>
+      </w:r>
+      <w:r>
+        <w:rPr>
+          <w:rFonts w:ascii="Consolas" w:eastAsia="Times New Roman" w:hAnsi="Consolas" w:cs="Times New Roman"/>
+          <w:color w:val="B5CEA8"/>
+          <w:sz w:val="27"/>
+          <w:szCs w:val="27"/>
+          <w:lang w:eastAsia="pt-BR"/>
+        </w:rPr>
+        <w:t>3</w:t>
+      </w:r>
+      <w:r>
+        <w:rPr>
+          <w:rFonts w:ascii="Consolas" w:eastAsia="Times New Roman" w:hAnsi="Consolas" w:cs="Times New Roman"/>
+          <w:color w:val="D4D4D4"/>
+          <w:sz w:val="27"/>
+          <w:szCs w:val="27"/>
+          <w:lang w:eastAsia="pt-BR"/>
+        </w:rPr>
+        <w:t>)</w:t>
+      </w:r>
+    </w:p>
+    <w:p>
+      <w:pPr>
+        <w:shd w:val="clear" w:color="auto" w:fill="1E1E1E"/>
+        <w:spacing w:after="0" w:line="360" w:lineRule="atLeast"/>
+        <w:rPr>
+          <w:rFonts w:ascii="Consolas" w:eastAsia="Times New Roman" w:hAnsi="Consolas" w:cs="Times New Roman"/>
+          <w:color w:val="D4D4D4"/>
+          <w:sz w:val="27"/>
+          <w:szCs w:val="27"/>
+          <w:lang w:eastAsia="pt-BR"/>
+        </w:rPr>
+      </w:pPr>
+      <w:proofErr w:type="spellStart"/>
+      <w:r>
+        <w:rPr>
+          <w:rFonts w:ascii="Consolas" w:eastAsia="Times New Roman" w:hAnsi="Consolas" w:cs="Times New Roman"/>
+          <w:color w:val="569CD6"/>
+          <w:sz w:val="27"/>
+          <w:szCs w:val="27"/>
+          <w:lang w:eastAsia="pt-BR"/>
+        </w:rPr>
+        <w:t>const</w:t>
+      </w:r>
+      <w:proofErr w:type="spellEnd"/>
+      <w:r>
+        <w:rPr>
+          <w:rFonts w:ascii="Consolas" w:eastAsia="Times New Roman" w:hAnsi="Consolas" w:cs="Times New Roman"/>
+          <w:color w:val="D4D4D4"/>
+          <w:sz w:val="27"/>
+          <w:szCs w:val="27"/>
+          <w:lang w:eastAsia="pt-BR"/>
+        </w:rPr>
+        <w:t xml:space="preserve"> </w:t>
+      </w:r>
+      <w:proofErr w:type="spellStart"/>
+      <w:r>
+        <w:rPr>
+          <w:rFonts w:ascii="Consolas" w:eastAsia="Times New Roman" w:hAnsi="Consolas" w:cs="Times New Roman"/>
+          <w:color w:val="4FC1FF"/>
+          <w:sz w:val="27"/>
+          <w:szCs w:val="27"/>
+          <w:lang w:eastAsia="pt-BR"/>
+        </w:rPr>
+        <w:t>concatenacao</w:t>
+      </w:r>
+      <w:proofErr w:type="spellEnd"/>
+      <w:r>
+        <w:rPr>
+          <w:rFonts w:ascii="Consolas" w:eastAsia="Times New Roman" w:hAnsi="Consolas" w:cs="Times New Roman"/>
+          <w:color w:val="D4D4D4"/>
+          <w:sz w:val="27"/>
+          <w:szCs w:val="27"/>
+          <w:lang w:eastAsia="pt-BR"/>
+        </w:rPr>
+        <w:t xml:space="preserve"> = </w:t>
+      </w:r>
+      <w:proofErr w:type="spellStart"/>
+      <w:r>
+        <w:rPr>
+          <w:rFonts w:ascii="Consolas" w:eastAsia="Times New Roman" w:hAnsi="Consolas" w:cs="Times New Roman"/>
+          <w:color w:val="DCDCAA"/>
+          <w:sz w:val="27"/>
+          <w:szCs w:val="27"/>
+          <w:lang w:eastAsia="pt-BR"/>
+        </w:rPr>
+        <w:t>concatenaString</w:t>
+      </w:r>
+      <w:proofErr w:type="spellEnd"/>
+      <w:r>
+        <w:rPr>
+          <w:rFonts w:ascii="Consolas" w:eastAsia="Times New Roman" w:hAnsi="Consolas" w:cs="Times New Roman"/>
+          <w:color w:val="D4D4D4"/>
+          <w:sz w:val="27"/>
+          <w:szCs w:val="27"/>
+          <w:lang w:eastAsia="pt-BR"/>
+        </w:rPr>
+        <w:t>(</w:t>
+      </w:r>
+      <w:r>
+        <w:rPr>
+          <w:rFonts w:ascii="Consolas" w:eastAsia="Times New Roman" w:hAnsi="Consolas" w:cs="Times New Roman"/>
+          <w:color w:val="CE9178"/>
+          <w:sz w:val="27"/>
+          <w:szCs w:val="27"/>
+          <w:lang w:eastAsia="pt-BR"/>
+        </w:rPr>
+        <w:t>'a'</w:t>
+      </w:r>
+      <w:r>
+        <w:rPr>
+          <w:rFonts w:ascii="Consolas" w:eastAsia="Times New Roman" w:hAnsi="Consolas" w:cs="Times New Roman"/>
+          <w:color w:val="D4D4D4"/>
+          <w:sz w:val="27"/>
+          <w:szCs w:val="27"/>
+          <w:lang w:eastAsia="pt-BR"/>
+        </w:rPr>
+        <w:t xml:space="preserve">, </w:t>
+      </w:r>
+      <w:r>
+        <w:rPr>
+          <w:rFonts w:ascii="Consolas" w:eastAsia="Times New Roman" w:hAnsi="Consolas" w:cs="Times New Roman"/>
+          <w:color w:val="CE9178"/>
+          <w:sz w:val="27"/>
+          <w:szCs w:val="27"/>
+          <w:lang w:eastAsia="pt-BR"/>
+        </w:rPr>
+        <w:t>'b'</w:t>
+      </w:r>
+      <w:r>
+        <w:rPr>
+          <w:rFonts w:ascii="Consolas" w:eastAsia="Times New Roman" w:hAnsi="Consolas" w:cs="Times New Roman"/>
+          <w:color w:val="D4D4D4"/>
+          <w:sz w:val="27"/>
+          <w:szCs w:val="27"/>
+          <w:lang w:eastAsia="pt-BR"/>
+        </w:rPr>
+        <w:t xml:space="preserve">, </w:t>
+      </w:r>
+      <w:r>
+        <w:rPr>
+          <w:rFonts w:ascii="Consolas" w:eastAsia="Times New Roman" w:hAnsi="Consolas" w:cs="Times New Roman"/>
+          <w:color w:val="CE9178"/>
+          <w:sz w:val="27"/>
+          <w:szCs w:val="27"/>
+          <w:lang w:eastAsia="pt-BR"/>
+        </w:rPr>
+        <w:t>'c'</w:t>
+      </w:r>
+      <w:r>
+        <w:rPr>
+          <w:rFonts w:ascii="Consolas" w:eastAsia="Times New Roman" w:hAnsi="Consolas" w:cs="Times New Roman"/>
+          <w:color w:val="D4D4D4"/>
+          <w:sz w:val="27"/>
+          <w:szCs w:val="27"/>
+          <w:lang w:eastAsia="pt-BR"/>
+        </w:rPr>
+        <w:t>)</w:t>
+      </w:r>
+    </w:p>
+    <w:p>
+      <w:pPr>
+        <w:shd w:val="clear" w:color="auto" w:fill="1E1E1E"/>
+        <w:spacing w:after="0" w:line="360" w:lineRule="atLeast"/>
+        <w:rPr>
+          <w:rFonts w:ascii="Consolas" w:eastAsia="Times New Roman" w:hAnsi="Consolas" w:cs="Times New Roman"/>
+          <w:color w:val="D4D4D4"/>
+          <w:sz w:val="27"/>
+          <w:szCs w:val="27"/>
+          <w:lang w:eastAsia="pt-BR"/>
+        </w:rPr>
+      </w:pPr>
+      <w:proofErr w:type="spellStart"/>
+      <w:r>
+        <w:rPr>
+          <w:rFonts w:ascii="Consolas" w:eastAsia="Times New Roman" w:hAnsi="Consolas" w:cs="Times New Roman"/>
+          <w:color w:val="569CD6"/>
+          <w:sz w:val="27"/>
+          <w:szCs w:val="27"/>
+          <w:lang w:eastAsia="pt-BR"/>
+        </w:rPr>
+        <w:t>const</w:t>
+      </w:r>
+      <w:proofErr w:type="spellEnd"/>
+      <w:r>
+        <w:rPr>
+          <w:rFonts w:ascii="Consolas" w:eastAsia="Times New Roman" w:hAnsi="Consolas" w:cs="Times New Roman"/>
+          <w:color w:val="D4D4D4"/>
+          <w:sz w:val="27"/>
+          <w:szCs w:val="27"/>
+          <w:lang w:eastAsia="pt-BR"/>
+        </w:rPr>
+        <w:t xml:space="preserve"> </w:t>
+      </w:r>
+      <w:proofErr w:type="spellStart"/>
+      <w:r>
+        <w:rPr>
+          <w:rFonts w:ascii="Consolas" w:eastAsia="Times New Roman" w:hAnsi="Consolas" w:cs="Times New Roman"/>
+          <w:color w:val="4FC1FF"/>
+          <w:sz w:val="27"/>
+          <w:szCs w:val="27"/>
+          <w:lang w:eastAsia="pt-BR"/>
+        </w:rPr>
+        <w:t>upper</w:t>
+      </w:r>
+      <w:proofErr w:type="spellEnd"/>
+      <w:r>
+        <w:rPr>
+          <w:rFonts w:ascii="Consolas" w:eastAsia="Times New Roman" w:hAnsi="Consolas" w:cs="Times New Roman"/>
+          <w:color w:val="D4D4D4"/>
+          <w:sz w:val="27"/>
+          <w:szCs w:val="27"/>
+          <w:lang w:eastAsia="pt-BR"/>
+        </w:rPr>
+        <w:t xml:space="preserve"> = </w:t>
+      </w:r>
+      <w:proofErr w:type="spellStart"/>
+      <w:r>
+        <w:rPr>
+          <w:rFonts w:ascii="Consolas" w:eastAsia="Times New Roman" w:hAnsi="Consolas" w:cs="Times New Roman"/>
+          <w:color w:val="DCDCAA"/>
+          <w:sz w:val="27"/>
+          <w:szCs w:val="27"/>
+          <w:lang w:eastAsia="pt-BR"/>
+        </w:rPr>
+        <w:t>toUpperCase</w:t>
+      </w:r>
+      <w:proofErr w:type="spellEnd"/>
+      <w:r>
+        <w:rPr>
+          <w:rFonts w:ascii="Consolas" w:eastAsia="Times New Roman" w:hAnsi="Consolas" w:cs="Times New Roman"/>
+          <w:color w:val="D4D4D4"/>
+          <w:sz w:val="27"/>
+          <w:szCs w:val="27"/>
+          <w:lang w:eastAsia="pt-BR"/>
+        </w:rPr>
+        <w:t>(</w:t>
+      </w:r>
+      <w:r>
+        <w:rPr>
+          <w:rFonts w:ascii="Consolas" w:eastAsia="Times New Roman" w:hAnsi="Consolas" w:cs="Times New Roman"/>
+          <w:color w:val="CE9178"/>
+          <w:sz w:val="27"/>
+          <w:szCs w:val="27"/>
+          <w:lang w:eastAsia="pt-BR"/>
+        </w:rPr>
+        <w:t>'r'</w:t>
+      </w:r>
+      <w:r>
+        <w:rPr>
+          <w:rFonts w:ascii="Consolas" w:eastAsia="Times New Roman" w:hAnsi="Consolas" w:cs="Times New Roman"/>
+          <w:color w:val="D4D4D4"/>
+          <w:sz w:val="27"/>
+          <w:szCs w:val="27"/>
+          <w:lang w:eastAsia="pt-BR"/>
+        </w:rPr>
+        <w:t xml:space="preserve">, </w:t>
+      </w:r>
+      <w:r>
+        <w:rPr>
+          <w:rFonts w:ascii="Consolas" w:eastAsia="Times New Roman" w:hAnsi="Consolas" w:cs="Times New Roman"/>
+          <w:color w:val="CE9178"/>
+          <w:sz w:val="27"/>
+          <w:szCs w:val="27"/>
+          <w:lang w:eastAsia="pt-BR"/>
+        </w:rPr>
+        <w:t>'o'</w:t>
+      </w:r>
+      <w:r>
+        <w:rPr>
+          <w:rFonts w:ascii="Consolas" w:eastAsia="Times New Roman" w:hAnsi="Consolas" w:cs="Times New Roman"/>
+          <w:color w:val="D4D4D4"/>
+          <w:sz w:val="27"/>
+          <w:szCs w:val="27"/>
+          <w:lang w:eastAsia="pt-BR"/>
+        </w:rPr>
+        <w:t xml:space="preserve">, </w:t>
+      </w:r>
+      <w:r>
+        <w:rPr>
+          <w:rFonts w:ascii="Consolas" w:eastAsia="Times New Roman" w:hAnsi="Consolas" w:cs="Times New Roman"/>
+          <w:color w:val="CE9178"/>
+          <w:sz w:val="27"/>
+          <w:szCs w:val="27"/>
+          <w:lang w:eastAsia="pt-BR"/>
+        </w:rPr>
+        <w:t>'d'</w:t>
+      </w:r>
+      <w:r>
+        <w:rPr>
+          <w:rFonts w:ascii="Consolas" w:eastAsia="Times New Roman" w:hAnsi="Consolas" w:cs="Times New Roman"/>
+          <w:color w:val="D4D4D4"/>
+          <w:sz w:val="27"/>
+          <w:szCs w:val="27"/>
+          <w:lang w:eastAsia="pt-BR"/>
+        </w:rPr>
+        <w:t>)</w:t>
+      </w:r>
+    </w:p>
+    <w:p>
+      <w:pPr>
+        <w:shd w:val="clear" w:color="auto" w:fill="1E1E1E"/>
+        <w:spacing w:after="0" w:line="360" w:lineRule="atLeast"/>
+        <w:rPr>
+          <w:rFonts w:ascii="Consolas" w:eastAsia="Times New Roman" w:hAnsi="Consolas" w:cs="Times New Roman"/>
+          <w:color w:val="D4D4D4"/>
+          <w:sz w:val="27"/>
+          <w:szCs w:val="27"/>
+          <w:lang w:eastAsia="pt-BR"/>
+        </w:rPr>
+      </w:pPr>
+    </w:p>
+    <w:p>
+      <w:pPr>
+        <w:shd w:val="clear" w:color="auto" w:fill="1E1E1E"/>
+        <w:spacing w:after="0" w:line="360" w:lineRule="atLeast"/>
+        <w:rPr>
+          <w:rFonts w:ascii="Consolas" w:eastAsia="Times New Roman" w:hAnsi="Consolas" w:cs="Times New Roman"/>
+          <w:color w:val="D4D4D4"/>
+          <w:sz w:val="27"/>
+          <w:szCs w:val="27"/>
+          <w:lang w:eastAsia="pt-BR"/>
+        </w:rPr>
+      </w:pPr>
+      <w:r>
+        <w:rPr>
+          <w:rFonts w:ascii="Consolas" w:eastAsia="Times New Roman" w:hAnsi="Consolas" w:cs="Times New Roman"/>
+          <w:color w:val="9CDCFE"/>
+          <w:sz w:val="27"/>
+          <w:szCs w:val="27"/>
+          <w:lang w:eastAsia="pt-BR"/>
+        </w:rPr>
+        <w:t>console</w:t>
+      </w:r>
+      <w:r>
+        <w:rPr>
+          <w:rFonts w:ascii="Consolas" w:eastAsia="Times New Roman" w:hAnsi="Consolas" w:cs="Times New Roman"/>
+          <w:color w:val="D4D4D4"/>
+          <w:sz w:val="27"/>
+          <w:szCs w:val="27"/>
+          <w:lang w:eastAsia="pt-BR"/>
+        </w:rPr>
+        <w:t>.</w:t>
+      </w:r>
+      <w:r>
+        <w:rPr>
+          <w:rFonts w:ascii="Consolas" w:eastAsia="Times New Roman" w:hAnsi="Consolas" w:cs="Times New Roman"/>
+          <w:color w:val="DCDCAA"/>
+          <w:sz w:val="27"/>
+          <w:szCs w:val="27"/>
+          <w:lang w:eastAsia="pt-BR"/>
+        </w:rPr>
+        <w:t>log</w:t>
+      </w:r>
+      <w:r>
+        <w:rPr>
+          <w:rFonts w:ascii="Consolas" w:eastAsia="Times New Roman" w:hAnsi="Consolas" w:cs="Times New Roman"/>
+          <w:color w:val="D4D4D4"/>
+          <w:sz w:val="27"/>
+          <w:szCs w:val="27"/>
+          <w:lang w:eastAsia="pt-BR"/>
+        </w:rPr>
+        <w:t>(</w:t>
+      </w:r>
+      <w:proofErr w:type="spellStart"/>
+      <w:r>
+        <w:rPr>
+          <w:rFonts w:ascii="Consolas" w:eastAsia="Times New Roman" w:hAnsi="Consolas" w:cs="Times New Roman"/>
+          <w:color w:val="4FC1FF"/>
+          <w:sz w:val="27"/>
+          <w:szCs w:val="27"/>
+          <w:lang w:eastAsia="pt-BR"/>
+        </w:rPr>
+        <w:t>resut</w:t>
+      </w:r>
+      <w:proofErr w:type="spellEnd"/>
+      <w:r>
+        <w:rPr>
+          <w:rFonts w:ascii="Consolas" w:eastAsia="Times New Roman" w:hAnsi="Consolas" w:cs="Times New Roman"/>
+          <w:color w:val="D4D4D4"/>
+          <w:sz w:val="27"/>
+          <w:szCs w:val="27"/>
+          <w:lang w:eastAsia="pt-BR"/>
+        </w:rPr>
+        <w:t>);</w:t>
+      </w:r>
+    </w:p>
+    <w:p>
+      <w:pPr>
+        <w:shd w:val="clear" w:color="auto" w:fill="1E1E1E"/>
+        <w:spacing w:after="0" w:line="360" w:lineRule="atLeast"/>
+        <w:rPr>
+          <w:rFonts w:ascii="Consolas" w:eastAsia="Times New Roman" w:hAnsi="Consolas" w:cs="Times New Roman"/>
+          <w:color w:val="D4D4D4"/>
+          <w:sz w:val="27"/>
+          <w:szCs w:val="27"/>
+          <w:lang w:eastAsia="pt-BR"/>
+        </w:rPr>
+      </w:pPr>
+      <w:r>
+        <w:rPr>
+          <w:rFonts w:ascii="Consolas" w:eastAsia="Times New Roman" w:hAnsi="Consolas" w:cs="Times New Roman"/>
+          <w:color w:val="9CDCFE"/>
+          <w:sz w:val="27"/>
+          <w:szCs w:val="27"/>
+          <w:lang w:eastAsia="pt-BR"/>
+        </w:rPr>
+        <w:t>console</w:t>
+      </w:r>
+      <w:r>
+        <w:rPr>
+          <w:rFonts w:ascii="Consolas" w:eastAsia="Times New Roman" w:hAnsi="Consolas" w:cs="Times New Roman"/>
+          <w:color w:val="D4D4D4"/>
+          <w:sz w:val="27"/>
+          <w:szCs w:val="27"/>
+          <w:lang w:eastAsia="pt-BR"/>
+        </w:rPr>
+        <w:t>.</w:t>
+      </w:r>
+      <w:r>
+        <w:rPr>
+          <w:rFonts w:ascii="Consolas" w:eastAsia="Times New Roman" w:hAnsi="Consolas" w:cs="Times New Roman"/>
+          <w:color w:val="DCDCAA"/>
+          <w:sz w:val="27"/>
+          <w:szCs w:val="27"/>
+          <w:lang w:eastAsia="pt-BR"/>
+        </w:rPr>
+        <w:t>log</w:t>
+      </w:r>
+      <w:r>
+        <w:rPr>
+          <w:rFonts w:ascii="Consolas" w:eastAsia="Times New Roman" w:hAnsi="Consolas" w:cs="Times New Roman"/>
+          <w:color w:val="D4D4D4"/>
+          <w:sz w:val="27"/>
+          <w:szCs w:val="27"/>
+          <w:lang w:eastAsia="pt-BR"/>
+        </w:rPr>
+        <w:t>(</w:t>
+      </w:r>
+      <w:proofErr w:type="spellStart"/>
+      <w:r>
+        <w:rPr>
+          <w:rFonts w:ascii="Consolas" w:eastAsia="Times New Roman" w:hAnsi="Consolas" w:cs="Times New Roman"/>
+          <w:color w:val="4FC1FF"/>
+          <w:sz w:val="27"/>
+          <w:szCs w:val="27"/>
+          <w:lang w:eastAsia="pt-BR"/>
+        </w:rPr>
+        <w:t>concatenacao</w:t>
+      </w:r>
+      <w:proofErr w:type="spellEnd"/>
+      <w:r>
+        <w:rPr>
+          <w:rFonts w:ascii="Consolas" w:eastAsia="Times New Roman" w:hAnsi="Consolas" w:cs="Times New Roman"/>
+          <w:color w:val="D4D4D4"/>
+          <w:sz w:val="27"/>
+          <w:szCs w:val="27"/>
+          <w:lang w:eastAsia="pt-BR"/>
+        </w:rPr>
+        <w:t>);</w:t>
+      </w:r>
+    </w:p>
+    <w:p>
+      <w:pPr>
+        <w:shd w:val="clear" w:color="auto" w:fill="1E1E1E"/>
+        <w:spacing w:after="0" w:line="360" w:lineRule="atLeast"/>
+        <w:rPr>
+          <w:rFonts w:ascii="Consolas" w:eastAsia="Times New Roman" w:hAnsi="Consolas" w:cs="Times New Roman"/>
+          <w:color w:val="D4D4D4"/>
+          <w:sz w:val="27"/>
+          <w:szCs w:val="27"/>
+          <w:lang w:eastAsia="pt-BR"/>
+        </w:rPr>
+      </w:pPr>
+      <w:r>
+        <w:rPr>
+          <w:rFonts w:ascii="Consolas" w:eastAsia="Times New Roman" w:hAnsi="Consolas" w:cs="Times New Roman"/>
+          <w:color w:val="9CDCFE"/>
+          <w:sz w:val="27"/>
+          <w:szCs w:val="27"/>
+          <w:lang w:eastAsia="pt-BR"/>
+        </w:rPr>
+        <w:t>console</w:t>
+      </w:r>
+      <w:r>
+        <w:rPr>
+          <w:rFonts w:ascii="Consolas" w:eastAsia="Times New Roman" w:hAnsi="Consolas" w:cs="Times New Roman"/>
+          <w:color w:val="D4D4D4"/>
+          <w:sz w:val="27"/>
+          <w:szCs w:val="27"/>
+          <w:lang w:eastAsia="pt-BR"/>
+        </w:rPr>
+        <w:t>.</w:t>
+      </w:r>
+      <w:r>
+        <w:rPr>
+          <w:rFonts w:ascii="Consolas" w:eastAsia="Times New Roman" w:hAnsi="Consolas" w:cs="Times New Roman"/>
+          <w:color w:val="DCDCAA"/>
+          <w:sz w:val="27"/>
+          <w:szCs w:val="27"/>
+          <w:lang w:eastAsia="pt-BR"/>
+        </w:rPr>
+        <w:t>log</w:t>
+      </w:r>
+      <w:r>
+        <w:rPr>
+          <w:rFonts w:ascii="Consolas" w:eastAsia="Times New Roman" w:hAnsi="Consolas" w:cs="Times New Roman"/>
+          <w:color w:val="D4D4D4"/>
+          <w:sz w:val="27"/>
+          <w:szCs w:val="27"/>
+          <w:lang w:eastAsia="pt-BR"/>
+        </w:rPr>
+        <w:t>(</w:t>
+      </w:r>
+      <w:proofErr w:type="spellStart"/>
+      <w:r>
+        <w:rPr>
+          <w:rFonts w:ascii="Consolas" w:eastAsia="Times New Roman" w:hAnsi="Consolas" w:cs="Times New Roman"/>
+          <w:color w:val="4FC1FF"/>
+          <w:sz w:val="27"/>
+          <w:szCs w:val="27"/>
+          <w:lang w:eastAsia="pt-BR"/>
+        </w:rPr>
+        <w:t>upper</w:t>
+      </w:r>
+      <w:proofErr w:type="spellEnd"/>
+      <w:r>
+        <w:rPr>
+          <w:rFonts w:ascii="Consolas" w:eastAsia="Times New Roman" w:hAnsi="Consolas" w:cs="Times New Roman"/>
+          <w:color w:val="D4D4D4"/>
+          <w:sz w:val="27"/>
+          <w:szCs w:val="27"/>
+          <w:lang w:eastAsia="pt-BR"/>
+        </w:rPr>
+        <w:t>);</w:t>
+      </w:r>
+    </w:p>
+    <w:p>
+      <w:pPr>
+        <w:pStyle w:val="SemEspaamento"/>
+        <w:rPr>
+          <w:sz w:val="32"/>
+          <w:szCs w:val="32"/>
+        </w:rPr>
+      </w:pPr>
+    </w:p>
+    <w:p>
+      <w:pPr>
+        <w:shd w:val="clear" w:color="auto" w:fill="1E1E1E"/>
+        <w:spacing w:after="0" w:line="360" w:lineRule="atLeast"/>
+        <w:rPr>
+          <w:rFonts w:ascii="Consolas" w:eastAsia="Times New Roman" w:hAnsi="Consolas" w:cs="Times New Roman"/>
+          <w:color w:val="D4D4D4"/>
+          <w:sz w:val="27"/>
+          <w:szCs w:val="27"/>
+          <w:lang w:eastAsia="pt-BR"/>
+        </w:rPr>
+      </w:pPr>
+      <w:r>
+        <w:rPr>
+          <w:rFonts w:ascii="Consolas" w:eastAsia="Times New Roman" w:hAnsi="Consolas" w:cs="Times New Roman"/>
+          <w:color w:val="D4D4D4"/>
+          <w:sz w:val="27"/>
+          <w:szCs w:val="27"/>
+          <w:lang w:eastAsia="pt-BR"/>
+        </w:rPr>
+        <w:t>6</w:t>
+      </w:r>
+    </w:p>
+    <w:p>
+      <w:pPr>
+        <w:shd w:val="clear" w:color="auto" w:fill="1E1E1E"/>
+        <w:spacing w:after="0" w:line="360" w:lineRule="atLeast"/>
+        <w:rPr>
+          <w:rFonts w:ascii="Consolas" w:eastAsia="Times New Roman" w:hAnsi="Consolas" w:cs="Times New Roman"/>
+          <w:color w:val="D4D4D4"/>
+          <w:sz w:val="27"/>
+          <w:szCs w:val="27"/>
+          <w:lang w:eastAsia="pt-BR"/>
+        </w:rPr>
+      </w:pPr>
+      <w:r>
+        <w:rPr>
+          <w:rFonts w:ascii="Consolas" w:eastAsia="Times New Roman" w:hAnsi="Consolas" w:cs="Times New Roman"/>
+          <w:color w:val="D4D4D4"/>
+          <w:sz w:val="27"/>
+          <w:szCs w:val="27"/>
+          <w:lang w:eastAsia="pt-BR"/>
+        </w:rPr>
+        <w:t>abc</w:t>
+      </w:r>
+    </w:p>
+    <w:p>
+      <w:pPr>
+        <w:shd w:val="clear" w:color="auto" w:fill="1E1E1E"/>
+        <w:spacing w:after="0" w:line="360" w:lineRule="atLeast"/>
+        <w:rPr>
+          <w:rFonts w:ascii="Consolas" w:eastAsia="Times New Roman" w:hAnsi="Consolas" w:cs="Times New Roman"/>
+          <w:color w:val="D4D4D4"/>
+          <w:sz w:val="27"/>
+          <w:szCs w:val="27"/>
+          <w:lang w:eastAsia="pt-BR"/>
+        </w:rPr>
+      </w:pPr>
+      <w:r>
+        <w:rPr>
+          <w:rFonts w:ascii="Consolas" w:eastAsia="Times New Roman" w:hAnsi="Consolas" w:cs="Times New Roman"/>
+          <w:color w:val="D4D4D4"/>
+          <w:sz w:val="27"/>
+          <w:szCs w:val="27"/>
+          <w:lang w:eastAsia="pt-BR"/>
+        </w:rPr>
+        <w:t>[ 'R', 'O', 'D' ]</w:t>
+      </w:r>
+    </w:p>
+    <w:p>
+      <w:pPr>
+        <w:pStyle w:val="SemEspaamento"/>
+        <w:rPr>
+          <w:sz w:val="32"/>
+          <w:szCs w:val="32"/>
+        </w:rPr>
+      </w:pPr>
+    </w:p>
+    <w:p>
+      <w:pPr>
+        <w:pStyle w:val="SemEspaamento"/>
+        <w:rPr>
+          <w:sz w:val="32"/>
+          <w:szCs w:val="32"/>
+        </w:rPr>
+      </w:pPr>
+    </w:p>
+    <w:p>
+      <w:pPr>
+        <w:pStyle w:val="SemEspaamento"/>
+        <w:rPr>
+          <w:sz w:val="32"/>
+          <w:szCs w:val="32"/>
+        </w:rPr>
+      </w:pPr>
+    </w:p>
+    <w:p>
+      <w:pPr>
+        <w:pStyle w:val="SemEspaamento"/>
+        <w:rPr>
+          <w:sz w:val="32"/>
+          <w:szCs w:val="32"/>
+        </w:rPr>
+      </w:pPr>
+    </w:p>
+    <w:p>
+      <w:pPr>
+        <w:pStyle w:val="SemEspaamento"/>
+        <w:rPr>
+          <w:sz w:val="32"/>
+          <w:szCs w:val="32"/>
+        </w:rPr>
+      </w:pPr>
+    </w:p>
+    <w:p>
+      <w:pPr>
+        <w:pStyle w:val="SemEspaamento"/>
+        <w:rPr>
+          <w:sz w:val="32"/>
+          <w:szCs w:val="32"/>
+        </w:rPr>
+      </w:pPr>
+    </w:p>
+    <w:p>
+      <w:pPr>
+        <w:pStyle w:val="SemEspaamento"/>
+        <w:rPr>
+          <w:sz w:val="32"/>
+          <w:szCs w:val="32"/>
+        </w:rPr>
+      </w:pPr>
+    </w:p>
+    <w:p>
+      <w:pPr>
+        <w:pStyle w:val="SemEspaamento"/>
+        <w:rPr>
+          <w:sz w:val="32"/>
+          <w:szCs w:val="32"/>
+        </w:rPr>
+      </w:pPr>
+    </w:p>
+    <w:p>
+      <w:pPr>
+        <w:pStyle w:val="SemEspaamento"/>
+        <w:rPr>
+          <w:sz w:val="32"/>
+          <w:szCs w:val="32"/>
+        </w:rPr>
+      </w:pPr>
+    </w:p>
+    <w:p>
+      <w:pPr>
+        <w:pStyle w:val="SemEspaamento"/>
+        <w:rPr>
+          <w:sz w:val="32"/>
+          <w:szCs w:val="32"/>
+        </w:rPr>
+      </w:pPr>
+    </w:p>
+    <w:p>
+      <w:pPr>
+        <w:pStyle w:val="SemEspaamento"/>
+        <w:rPr>
+          <w:sz w:val="32"/>
+          <w:szCs w:val="32"/>
+        </w:rPr>
+      </w:pPr>
+    </w:p>
+    <w:p>
+      <w:pPr>
+        <w:pStyle w:val="SemEspaamento"/>
+        <w:numPr>
+          <w:ilvl w:val="0"/>
+          <w:numId w:val="1"/>
+        </w:numPr>
+        <w:rPr>
+          <w:sz w:val="32"/>
+          <w:szCs w:val="32"/>
+        </w:rPr>
+      </w:pPr>
+      <w:r>
+        <w:rPr>
+          <w:sz w:val="32"/>
+          <w:szCs w:val="32"/>
+        </w:rPr>
+        <w:lastRenderedPageBreak/>
+        <w:t xml:space="preserve">Tipo </w:t>
+      </w:r>
+      <w:proofErr w:type="spellStart"/>
+      <w:r>
+        <w:rPr>
+          <w:sz w:val="32"/>
+          <w:szCs w:val="32"/>
+        </w:rPr>
+        <w:t>tuple</w:t>
+      </w:r>
+      <w:proofErr w:type="spellEnd"/>
+    </w:p>
+    <w:p>
+      <w:pPr>
+        <w:pStyle w:val="SemEspaamento"/>
+        <w:rPr>
+          <w:sz w:val="32"/>
+          <w:szCs w:val="32"/>
+        </w:rPr>
+      </w:pPr>
+    </w:p>
+    <w:p>
+      <w:pPr>
+        <w:pStyle w:val="SemEspaamento"/>
+        <w:rPr>
+          <w:sz w:val="32"/>
+          <w:szCs w:val="32"/>
+        </w:rPr>
+      </w:pPr>
+      <w:r>
+        <w:rPr>
+          <w:sz w:val="32"/>
+          <w:szCs w:val="32"/>
+        </w:rPr>
+        <w:t xml:space="preserve">Tipo exclusivo do </w:t>
+      </w:r>
+      <w:proofErr w:type="spellStart"/>
+      <w:r>
+        <w:rPr>
+          <w:sz w:val="32"/>
+          <w:szCs w:val="32"/>
+        </w:rPr>
+        <w:t>typescript</w:t>
+      </w:r>
+      <w:proofErr w:type="spellEnd"/>
+      <w:r>
+        <w:rPr>
+          <w:sz w:val="32"/>
+          <w:szCs w:val="32"/>
+        </w:rPr>
+        <w:t xml:space="preserve">, ele não existe no </w:t>
+      </w:r>
+      <w:proofErr w:type="spellStart"/>
+      <w:r>
+        <w:rPr>
+          <w:sz w:val="32"/>
+          <w:szCs w:val="32"/>
+        </w:rPr>
+        <w:t>javascript</w:t>
+      </w:r>
+      <w:proofErr w:type="spellEnd"/>
+    </w:p>
+    <w:p>
+      <w:pPr>
+        <w:pStyle w:val="SemEspaamento"/>
+        <w:rPr>
+          <w:sz w:val="32"/>
+          <w:szCs w:val="32"/>
+        </w:rPr>
+      </w:pPr>
+    </w:p>
+    <w:p>
+      <w:pPr>
+        <w:shd w:val="clear" w:color="auto" w:fill="1E1E1E"/>
+        <w:spacing w:after="0" w:line="360" w:lineRule="atLeast"/>
+        <w:rPr>
+          <w:rFonts w:ascii="Consolas" w:eastAsia="Times New Roman" w:hAnsi="Consolas" w:cs="Times New Roman"/>
+          <w:color w:val="D4D4D4"/>
+          <w:sz w:val="27"/>
+          <w:szCs w:val="27"/>
+          <w:lang w:eastAsia="pt-BR"/>
+        </w:rPr>
+      </w:pPr>
+      <w:r>
+        <w:rPr>
+          <w:rFonts w:ascii="Consolas" w:eastAsia="Times New Roman" w:hAnsi="Consolas" w:cs="Times New Roman"/>
+          <w:color w:val="6A9955"/>
+          <w:sz w:val="27"/>
+          <w:szCs w:val="27"/>
+          <w:lang w:eastAsia="pt-BR"/>
+        </w:rPr>
+        <w:t xml:space="preserve">// </w:t>
+      </w:r>
+      <w:proofErr w:type="spellStart"/>
+      <w:r>
+        <w:rPr>
+          <w:rFonts w:ascii="Consolas" w:eastAsia="Times New Roman" w:hAnsi="Consolas" w:cs="Times New Roman"/>
+          <w:color w:val="6A9955"/>
+          <w:sz w:val="27"/>
+          <w:szCs w:val="27"/>
+          <w:lang w:eastAsia="pt-BR"/>
+        </w:rPr>
+        <w:t>Tuple</w:t>
+      </w:r>
+      <w:proofErr w:type="spellEnd"/>
+    </w:p>
+    <w:p>
+      <w:pPr>
+        <w:shd w:val="clear" w:color="auto" w:fill="1E1E1E"/>
+        <w:spacing w:after="0" w:line="360" w:lineRule="atLeast"/>
+        <w:rPr>
+          <w:rFonts w:ascii="Consolas" w:eastAsia="Times New Roman" w:hAnsi="Consolas" w:cs="Times New Roman"/>
+          <w:color w:val="D4D4D4"/>
+          <w:sz w:val="27"/>
+          <w:szCs w:val="27"/>
+          <w:lang w:eastAsia="pt-BR"/>
+        </w:rPr>
+      </w:pPr>
+      <w:proofErr w:type="spellStart"/>
+      <w:r>
+        <w:rPr>
+          <w:rFonts w:ascii="Consolas" w:eastAsia="Times New Roman" w:hAnsi="Consolas" w:cs="Times New Roman"/>
+          <w:color w:val="569CD6"/>
+          <w:sz w:val="27"/>
+          <w:szCs w:val="27"/>
+          <w:lang w:eastAsia="pt-BR"/>
+        </w:rPr>
+        <w:t>const</w:t>
+      </w:r>
+      <w:proofErr w:type="spellEnd"/>
+      <w:r>
+        <w:rPr>
+          <w:rFonts w:ascii="Consolas" w:eastAsia="Times New Roman" w:hAnsi="Consolas" w:cs="Times New Roman"/>
+          <w:color w:val="D4D4D4"/>
+          <w:sz w:val="27"/>
+          <w:szCs w:val="27"/>
+          <w:lang w:eastAsia="pt-BR"/>
+        </w:rPr>
+        <w:t xml:space="preserve"> </w:t>
+      </w:r>
+      <w:r>
+        <w:rPr>
+          <w:rFonts w:ascii="Consolas" w:eastAsia="Times New Roman" w:hAnsi="Consolas" w:cs="Times New Roman"/>
+          <w:color w:val="4FC1FF"/>
+          <w:sz w:val="27"/>
+          <w:szCs w:val="27"/>
+          <w:lang w:eastAsia="pt-BR"/>
+        </w:rPr>
+        <w:t>dadosCliente1</w:t>
+      </w:r>
+      <w:r>
+        <w:rPr>
+          <w:rFonts w:ascii="Consolas" w:eastAsia="Times New Roman" w:hAnsi="Consolas" w:cs="Times New Roman"/>
+          <w:color w:val="D4D4D4"/>
+          <w:sz w:val="27"/>
+          <w:szCs w:val="27"/>
+          <w:lang w:eastAsia="pt-BR"/>
+        </w:rPr>
+        <w:t xml:space="preserve">: </w:t>
+      </w:r>
+      <w:proofErr w:type="spellStart"/>
+      <w:r>
+        <w:rPr>
+          <w:rFonts w:ascii="Consolas" w:eastAsia="Times New Roman" w:hAnsi="Consolas" w:cs="Times New Roman"/>
+          <w:color w:val="569CD6"/>
+          <w:sz w:val="27"/>
+          <w:szCs w:val="27"/>
+          <w:lang w:eastAsia="pt-BR"/>
+        </w:rPr>
+        <w:t>readonly</w:t>
+      </w:r>
+      <w:proofErr w:type="spellEnd"/>
+      <w:r>
+        <w:rPr>
+          <w:rFonts w:ascii="Consolas" w:eastAsia="Times New Roman" w:hAnsi="Consolas" w:cs="Times New Roman"/>
+          <w:color w:val="D4D4D4"/>
+          <w:sz w:val="27"/>
+          <w:szCs w:val="27"/>
+          <w:lang w:eastAsia="pt-BR"/>
+        </w:rPr>
+        <w:t xml:space="preserve"> [</w:t>
+      </w:r>
+      <w:proofErr w:type="spellStart"/>
+      <w:r>
+        <w:rPr>
+          <w:rFonts w:ascii="Consolas" w:eastAsia="Times New Roman" w:hAnsi="Consolas" w:cs="Times New Roman"/>
+          <w:color w:val="4EC9B0"/>
+          <w:sz w:val="27"/>
+          <w:szCs w:val="27"/>
+          <w:lang w:eastAsia="pt-BR"/>
+        </w:rPr>
+        <w:t>number</w:t>
+      </w:r>
+      <w:proofErr w:type="spellEnd"/>
+      <w:r>
+        <w:rPr>
+          <w:rFonts w:ascii="Consolas" w:eastAsia="Times New Roman" w:hAnsi="Consolas" w:cs="Times New Roman"/>
+          <w:color w:val="D4D4D4"/>
+          <w:sz w:val="27"/>
+          <w:szCs w:val="27"/>
+          <w:lang w:eastAsia="pt-BR"/>
+        </w:rPr>
+        <w:t xml:space="preserve">, </w:t>
+      </w:r>
+      <w:proofErr w:type="spellStart"/>
+      <w:r>
+        <w:rPr>
+          <w:rFonts w:ascii="Consolas" w:eastAsia="Times New Roman" w:hAnsi="Consolas" w:cs="Times New Roman"/>
+          <w:color w:val="4EC9B0"/>
+          <w:sz w:val="27"/>
+          <w:szCs w:val="27"/>
+          <w:lang w:eastAsia="pt-BR"/>
+        </w:rPr>
+        <w:t>string</w:t>
+      </w:r>
+      <w:proofErr w:type="spellEnd"/>
+      <w:r>
+        <w:rPr>
+          <w:rFonts w:ascii="Consolas" w:eastAsia="Times New Roman" w:hAnsi="Consolas" w:cs="Times New Roman"/>
+          <w:color w:val="D4D4D4"/>
+          <w:sz w:val="27"/>
+          <w:szCs w:val="27"/>
+          <w:lang w:eastAsia="pt-BR"/>
+        </w:rPr>
+        <w:t>] = [</w:t>
+      </w:r>
+      <w:r>
+        <w:rPr>
+          <w:rFonts w:ascii="Consolas" w:eastAsia="Times New Roman" w:hAnsi="Consolas" w:cs="Times New Roman"/>
+          <w:color w:val="B5CEA8"/>
+          <w:sz w:val="27"/>
+          <w:szCs w:val="27"/>
+          <w:lang w:eastAsia="pt-BR"/>
+        </w:rPr>
+        <w:t>1</w:t>
+      </w:r>
+      <w:r>
+        <w:rPr>
+          <w:rFonts w:ascii="Consolas" w:eastAsia="Times New Roman" w:hAnsi="Consolas" w:cs="Times New Roman"/>
+          <w:color w:val="D4D4D4"/>
+          <w:sz w:val="27"/>
+          <w:szCs w:val="27"/>
+          <w:lang w:eastAsia="pt-BR"/>
+        </w:rPr>
+        <w:t xml:space="preserve">, </w:t>
+      </w:r>
+      <w:r>
+        <w:rPr>
+          <w:rFonts w:ascii="Consolas" w:eastAsia="Times New Roman" w:hAnsi="Consolas" w:cs="Times New Roman"/>
+          <w:color w:val="CE9178"/>
+          <w:sz w:val="27"/>
+          <w:szCs w:val="27"/>
+          <w:lang w:eastAsia="pt-BR"/>
+        </w:rPr>
+        <w:t>'Luiz'</w:t>
+      </w:r>
+      <w:r>
+        <w:rPr>
+          <w:rFonts w:ascii="Consolas" w:eastAsia="Times New Roman" w:hAnsi="Consolas" w:cs="Times New Roman"/>
+          <w:color w:val="D4D4D4"/>
+          <w:sz w:val="27"/>
+          <w:szCs w:val="27"/>
+          <w:lang w:eastAsia="pt-BR"/>
+        </w:rPr>
+        <w:t>]</w:t>
+      </w:r>
+    </w:p>
+    <w:p>
+      <w:pPr>
+        <w:shd w:val="clear" w:color="auto" w:fill="1E1E1E"/>
+        <w:spacing w:after="0" w:line="360" w:lineRule="atLeast"/>
+        <w:rPr>
+          <w:rFonts w:ascii="Consolas" w:eastAsia="Times New Roman" w:hAnsi="Consolas" w:cs="Times New Roman"/>
+          <w:color w:val="D4D4D4"/>
+          <w:sz w:val="27"/>
+          <w:szCs w:val="27"/>
+          <w:lang w:eastAsia="pt-BR"/>
+        </w:rPr>
+      </w:pPr>
+      <w:proofErr w:type="spellStart"/>
+      <w:r>
+        <w:rPr>
+          <w:rFonts w:ascii="Consolas" w:eastAsia="Times New Roman" w:hAnsi="Consolas" w:cs="Times New Roman"/>
+          <w:color w:val="569CD6"/>
+          <w:sz w:val="27"/>
+          <w:szCs w:val="27"/>
+          <w:lang w:eastAsia="pt-BR"/>
+        </w:rPr>
+        <w:t>const</w:t>
+      </w:r>
+      <w:proofErr w:type="spellEnd"/>
+      <w:r>
+        <w:rPr>
+          <w:rFonts w:ascii="Consolas" w:eastAsia="Times New Roman" w:hAnsi="Consolas" w:cs="Times New Roman"/>
+          <w:color w:val="D4D4D4"/>
+          <w:sz w:val="27"/>
+          <w:szCs w:val="27"/>
+          <w:lang w:eastAsia="pt-BR"/>
+        </w:rPr>
+        <w:t xml:space="preserve"> </w:t>
+      </w:r>
+      <w:r>
+        <w:rPr>
+          <w:rFonts w:ascii="Consolas" w:eastAsia="Times New Roman" w:hAnsi="Consolas" w:cs="Times New Roman"/>
+          <w:color w:val="4FC1FF"/>
+          <w:sz w:val="27"/>
+          <w:szCs w:val="27"/>
+          <w:lang w:eastAsia="pt-BR"/>
+        </w:rPr>
+        <w:t>dadosCliente2</w:t>
+      </w:r>
+      <w:r>
+        <w:rPr>
+          <w:rFonts w:ascii="Consolas" w:eastAsia="Times New Roman" w:hAnsi="Consolas" w:cs="Times New Roman"/>
+          <w:color w:val="D4D4D4"/>
+          <w:sz w:val="27"/>
+          <w:szCs w:val="27"/>
+          <w:lang w:eastAsia="pt-BR"/>
+        </w:rPr>
+        <w:t>: [</w:t>
+      </w:r>
+      <w:proofErr w:type="spellStart"/>
+      <w:r>
+        <w:rPr>
+          <w:rFonts w:ascii="Consolas" w:eastAsia="Times New Roman" w:hAnsi="Consolas" w:cs="Times New Roman"/>
+          <w:color w:val="4EC9B0"/>
+          <w:sz w:val="27"/>
+          <w:szCs w:val="27"/>
+          <w:lang w:eastAsia="pt-BR"/>
+        </w:rPr>
+        <w:t>number</w:t>
+      </w:r>
+      <w:proofErr w:type="spellEnd"/>
+      <w:r>
+        <w:rPr>
+          <w:rFonts w:ascii="Consolas" w:eastAsia="Times New Roman" w:hAnsi="Consolas" w:cs="Times New Roman"/>
+          <w:color w:val="D4D4D4"/>
+          <w:sz w:val="27"/>
+          <w:szCs w:val="27"/>
+          <w:lang w:eastAsia="pt-BR"/>
+        </w:rPr>
+        <w:t xml:space="preserve">, </w:t>
+      </w:r>
+      <w:proofErr w:type="spellStart"/>
+      <w:r>
+        <w:rPr>
+          <w:rFonts w:ascii="Consolas" w:eastAsia="Times New Roman" w:hAnsi="Consolas" w:cs="Times New Roman"/>
+          <w:color w:val="4EC9B0"/>
+          <w:sz w:val="27"/>
+          <w:szCs w:val="27"/>
+          <w:lang w:eastAsia="pt-BR"/>
+        </w:rPr>
+        <w:t>string</w:t>
+      </w:r>
+      <w:proofErr w:type="spellEnd"/>
+      <w:r>
+        <w:rPr>
+          <w:rFonts w:ascii="Consolas" w:eastAsia="Times New Roman" w:hAnsi="Consolas" w:cs="Times New Roman"/>
+          <w:color w:val="D4D4D4"/>
+          <w:sz w:val="27"/>
+          <w:szCs w:val="27"/>
+          <w:lang w:eastAsia="pt-BR"/>
+        </w:rPr>
+        <w:t xml:space="preserve">, </w:t>
+      </w:r>
+      <w:proofErr w:type="spellStart"/>
+      <w:r>
+        <w:rPr>
+          <w:rFonts w:ascii="Consolas" w:eastAsia="Times New Roman" w:hAnsi="Consolas" w:cs="Times New Roman"/>
+          <w:color w:val="4EC9B0"/>
+          <w:sz w:val="27"/>
+          <w:szCs w:val="27"/>
+          <w:lang w:eastAsia="pt-BR"/>
+        </w:rPr>
+        <w:t>string</w:t>
+      </w:r>
+      <w:proofErr w:type="spellEnd"/>
+      <w:r>
+        <w:rPr>
+          <w:rFonts w:ascii="Consolas" w:eastAsia="Times New Roman" w:hAnsi="Consolas" w:cs="Times New Roman"/>
+          <w:color w:val="D4D4D4"/>
+          <w:sz w:val="27"/>
+          <w:szCs w:val="27"/>
+          <w:lang w:eastAsia="pt-BR"/>
+        </w:rPr>
+        <w:t>] = [</w:t>
+      </w:r>
+      <w:r>
+        <w:rPr>
+          <w:rFonts w:ascii="Consolas" w:eastAsia="Times New Roman" w:hAnsi="Consolas" w:cs="Times New Roman"/>
+          <w:color w:val="B5CEA8"/>
+          <w:sz w:val="27"/>
+          <w:szCs w:val="27"/>
+          <w:lang w:eastAsia="pt-BR"/>
+        </w:rPr>
+        <w:t>2</w:t>
+      </w:r>
+      <w:r>
+        <w:rPr>
+          <w:rFonts w:ascii="Consolas" w:eastAsia="Times New Roman" w:hAnsi="Consolas" w:cs="Times New Roman"/>
+          <w:color w:val="D4D4D4"/>
+          <w:sz w:val="27"/>
+          <w:szCs w:val="27"/>
+          <w:lang w:eastAsia="pt-BR"/>
+        </w:rPr>
+        <w:t xml:space="preserve">, </w:t>
+      </w:r>
+      <w:r>
+        <w:rPr>
+          <w:rFonts w:ascii="Consolas" w:eastAsia="Times New Roman" w:hAnsi="Consolas" w:cs="Times New Roman"/>
+          <w:color w:val="CE9178"/>
+          <w:sz w:val="27"/>
+          <w:szCs w:val="27"/>
+          <w:lang w:eastAsia="pt-BR"/>
+        </w:rPr>
+        <w:t>'Mario'</w:t>
+      </w:r>
+      <w:r>
+        <w:rPr>
+          <w:rFonts w:ascii="Consolas" w:eastAsia="Times New Roman" w:hAnsi="Consolas" w:cs="Times New Roman"/>
+          <w:color w:val="D4D4D4"/>
+          <w:sz w:val="27"/>
+          <w:szCs w:val="27"/>
+          <w:lang w:eastAsia="pt-BR"/>
+        </w:rPr>
+        <w:t xml:space="preserve">, </w:t>
+      </w:r>
+      <w:r>
+        <w:rPr>
+          <w:rFonts w:ascii="Consolas" w:eastAsia="Times New Roman" w:hAnsi="Consolas" w:cs="Times New Roman"/>
+          <w:color w:val="CE9178"/>
+          <w:sz w:val="27"/>
+          <w:szCs w:val="27"/>
+          <w:lang w:eastAsia="pt-BR"/>
+        </w:rPr>
+        <w:t>'Solto'</w:t>
+      </w:r>
+      <w:r>
+        <w:rPr>
+          <w:rFonts w:ascii="Consolas" w:eastAsia="Times New Roman" w:hAnsi="Consolas" w:cs="Times New Roman"/>
+          <w:color w:val="D4D4D4"/>
+          <w:sz w:val="27"/>
+          <w:szCs w:val="27"/>
+          <w:lang w:eastAsia="pt-BR"/>
+        </w:rPr>
+        <w:t>]</w:t>
+      </w:r>
+    </w:p>
+    <w:p>
+      <w:pPr>
+        <w:shd w:val="clear" w:color="auto" w:fill="1E1E1E"/>
+        <w:spacing w:after="0" w:line="360" w:lineRule="atLeast"/>
+        <w:rPr>
+          <w:rFonts w:ascii="Consolas" w:eastAsia="Times New Roman" w:hAnsi="Consolas" w:cs="Times New Roman"/>
+          <w:color w:val="D4D4D4"/>
+          <w:sz w:val="27"/>
+          <w:szCs w:val="27"/>
+          <w:lang w:eastAsia="pt-BR"/>
+        </w:rPr>
+      </w:pPr>
+      <w:proofErr w:type="spellStart"/>
+      <w:r>
+        <w:rPr>
+          <w:rFonts w:ascii="Consolas" w:eastAsia="Times New Roman" w:hAnsi="Consolas" w:cs="Times New Roman"/>
+          <w:color w:val="569CD6"/>
+          <w:sz w:val="27"/>
+          <w:szCs w:val="27"/>
+          <w:lang w:eastAsia="pt-BR"/>
+        </w:rPr>
+        <w:t>const</w:t>
+      </w:r>
+      <w:proofErr w:type="spellEnd"/>
+      <w:r>
+        <w:rPr>
+          <w:rFonts w:ascii="Consolas" w:eastAsia="Times New Roman" w:hAnsi="Consolas" w:cs="Times New Roman"/>
+          <w:color w:val="D4D4D4"/>
+          <w:sz w:val="27"/>
+          <w:szCs w:val="27"/>
+          <w:lang w:eastAsia="pt-BR"/>
+        </w:rPr>
+        <w:t xml:space="preserve"> </w:t>
+      </w:r>
+      <w:r>
+        <w:rPr>
+          <w:rFonts w:ascii="Consolas" w:eastAsia="Times New Roman" w:hAnsi="Consolas" w:cs="Times New Roman"/>
+          <w:color w:val="4FC1FF"/>
+          <w:sz w:val="27"/>
+          <w:szCs w:val="27"/>
+          <w:lang w:eastAsia="pt-BR"/>
+        </w:rPr>
+        <w:t>dadosCliente3</w:t>
+      </w:r>
+      <w:r>
+        <w:rPr>
+          <w:rFonts w:ascii="Consolas" w:eastAsia="Times New Roman" w:hAnsi="Consolas" w:cs="Times New Roman"/>
+          <w:color w:val="D4D4D4"/>
+          <w:sz w:val="27"/>
+          <w:szCs w:val="27"/>
+          <w:lang w:eastAsia="pt-BR"/>
+        </w:rPr>
+        <w:t>: [</w:t>
+      </w:r>
+      <w:proofErr w:type="spellStart"/>
+      <w:r>
+        <w:rPr>
+          <w:rFonts w:ascii="Consolas" w:eastAsia="Times New Roman" w:hAnsi="Consolas" w:cs="Times New Roman"/>
+          <w:color w:val="4EC9B0"/>
+          <w:sz w:val="27"/>
+          <w:szCs w:val="27"/>
+          <w:lang w:eastAsia="pt-BR"/>
+        </w:rPr>
+        <w:t>number</w:t>
+      </w:r>
+      <w:proofErr w:type="spellEnd"/>
+      <w:r>
+        <w:rPr>
+          <w:rFonts w:ascii="Consolas" w:eastAsia="Times New Roman" w:hAnsi="Consolas" w:cs="Times New Roman"/>
+          <w:color w:val="D4D4D4"/>
+          <w:sz w:val="27"/>
+          <w:szCs w:val="27"/>
+          <w:lang w:eastAsia="pt-BR"/>
+        </w:rPr>
+        <w:t xml:space="preserve">, </w:t>
+      </w:r>
+      <w:proofErr w:type="spellStart"/>
+      <w:r>
+        <w:rPr>
+          <w:rFonts w:ascii="Consolas" w:eastAsia="Times New Roman" w:hAnsi="Consolas" w:cs="Times New Roman"/>
+          <w:color w:val="4EC9B0"/>
+          <w:sz w:val="27"/>
+          <w:szCs w:val="27"/>
+          <w:lang w:eastAsia="pt-BR"/>
+        </w:rPr>
+        <w:t>string</w:t>
+      </w:r>
+      <w:proofErr w:type="spellEnd"/>
+      <w:r>
+        <w:rPr>
+          <w:rFonts w:ascii="Consolas" w:eastAsia="Times New Roman" w:hAnsi="Consolas" w:cs="Times New Roman"/>
+          <w:color w:val="D4D4D4"/>
+          <w:sz w:val="27"/>
+          <w:szCs w:val="27"/>
+          <w:lang w:eastAsia="pt-BR"/>
+        </w:rPr>
+        <w:t xml:space="preserve">, </w:t>
+      </w:r>
+      <w:proofErr w:type="spellStart"/>
+      <w:r>
+        <w:rPr>
+          <w:rFonts w:ascii="Consolas" w:eastAsia="Times New Roman" w:hAnsi="Consolas" w:cs="Times New Roman"/>
+          <w:color w:val="4EC9B0"/>
+          <w:sz w:val="27"/>
+          <w:szCs w:val="27"/>
+          <w:lang w:eastAsia="pt-BR"/>
+        </w:rPr>
+        <w:t>string</w:t>
+      </w:r>
+      <w:proofErr w:type="spellEnd"/>
+      <w:r>
+        <w:rPr>
+          <w:rFonts w:ascii="Consolas" w:eastAsia="Times New Roman" w:hAnsi="Consolas" w:cs="Times New Roman"/>
+          <w:color w:val="D4D4D4"/>
+          <w:sz w:val="27"/>
+          <w:szCs w:val="27"/>
+          <w:lang w:eastAsia="pt-BR"/>
+        </w:rPr>
+        <w:t>?] = [</w:t>
+      </w:r>
+      <w:r>
+        <w:rPr>
+          <w:rFonts w:ascii="Consolas" w:eastAsia="Times New Roman" w:hAnsi="Consolas" w:cs="Times New Roman"/>
+          <w:color w:val="B5CEA8"/>
+          <w:sz w:val="27"/>
+          <w:szCs w:val="27"/>
+          <w:lang w:eastAsia="pt-BR"/>
+        </w:rPr>
+        <w:t>4</w:t>
+      </w:r>
+      <w:r>
+        <w:rPr>
+          <w:rFonts w:ascii="Consolas" w:eastAsia="Times New Roman" w:hAnsi="Consolas" w:cs="Times New Roman"/>
+          <w:color w:val="D4D4D4"/>
+          <w:sz w:val="27"/>
+          <w:szCs w:val="27"/>
+          <w:lang w:eastAsia="pt-BR"/>
+        </w:rPr>
+        <w:t xml:space="preserve">, </w:t>
+      </w:r>
+      <w:r>
+        <w:rPr>
+          <w:rFonts w:ascii="Consolas" w:eastAsia="Times New Roman" w:hAnsi="Consolas" w:cs="Times New Roman"/>
+          <w:color w:val="CE9178"/>
+          <w:sz w:val="27"/>
+          <w:szCs w:val="27"/>
+          <w:lang w:eastAsia="pt-BR"/>
+        </w:rPr>
+        <w:t>'Luiz'</w:t>
+      </w:r>
+      <w:r>
+        <w:rPr>
+          <w:rFonts w:ascii="Consolas" w:eastAsia="Times New Roman" w:hAnsi="Consolas" w:cs="Times New Roman"/>
+          <w:color w:val="D4D4D4"/>
+          <w:sz w:val="27"/>
+          <w:szCs w:val="27"/>
+          <w:lang w:eastAsia="pt-BR"/>
+        </w:rPr>
+        <w:t>]</w:t>
+      </w:r>
+    </w:p>
+    <w:p>
+      <w:pPr>
+        <w:shd w:val="clear" w:color="auto" w:fill="1E1E1E"/>
+        <w:spacing w:after="0" w:line="360" w:lineRule="atLeast"/>
+        <w:rPr>
+          <w:rFonts w:ascii="Consolas" w:eastAsia="Times New Roman" w:hAnsi="Consolas" w:cs="Times New Roman"/>
+          <w:color w:val="D4D4D4"/>
+          <w:sz w:val="27"/>
+          <w:szCs w:val="27"/>
+          <w:lang w:eastAsia="pt-BR"/>
+        </w:rPr>
+      </w:pPr>
+      <w:proofErr w:type="spellStart"/>
+      <w:r>
+        <w:rPr>
+          <w:rFonts w:ascii="Consolas" w:eastAsia="Times New Roman" w:hAnsi="Consolas" w:cs="Times New Roman"/>
+          <w:color w:val="569CD6"/>
+          <w:sz w:val="27"/>
+          <w:szCs w:val="27"/>
+          <w:lang w:eastAsia="pt-BR"/>
+        </w:rPr>
+        <w:t>const</w:t>
+      </w:r>
+      <w:proofErr w:type="spellEnd"/>
+      <w:r>
+        <w:rPr>
+          <w:rFonts w:ascii="Consolas" w:eastAsia="Times New Roman" w:hAnsi="Consolas" w:cs="Times New Roman"/>
+          <w:color w:val="D4D4D4"/>
+          <w:sz w:val="27"/>
+          <w:szCs w:val="27"/>
+          <w:lang w:eastAsia="pt-BR"/>
+        </w:rPr>
+        <w:t xml:space="preserve"> </w:t>
+      </w:r>
+      <w:r>
+        <w:rPr>
+          <w:rFonts w:ascii="Consolas" w:eastAsia="Times New Roman" w:hAnsi="Consolas" w:cs="Times New Roman"/>
+          <w:color w:val="4FC1FF"/>
+          <w:sz w:val="27"/>
+          <w:szCs w:val="27"/>
+          <w:lang w:eastAsia="pt-BR"/>
+        </w:rPr>
+        <w:t>dadosCliente4</w:t>
+      </w:r>
+      <w:r>
+        <w:rPr>
+          <w:rFonts w:ascii="Consolas" w:eastAsia="Times New Roman" w:hAnsi="Consolas" w:cs="Times New Roman"/>
+          <w:color w:val="D4D4D4"/>
+          <w:sz w:val="27"/>
+          <w:szCs w:val="27"/>
+          <w:lang w:eastAsia="pt-BR"/>
+        </w:rPr>
+        <w:t>: [</w:t>
+      </w:r>
+      <w:proofErr w:type="spellStart"/>
+      <w:r>
+        <w:rPr>
+          <w:rFonts w:ascii="Consolas" w:eastAsia="Times New Roman" w:hAnsi="Consolas" w:cs="Times New Roman"/>
+          <w:color w:val="4EC9B0"/>
+          <w:sz w:val="27"/>
+          <w:szCs w:val="27"/>
+          <w:lang w:eastAsia="pt-BR"/>
+        </w:rPr>
+        <w:t>number</w:t>
+      </w:r>
+      <w:proofErr w:type="spellEnd"/>
+      <w:r>
+        <w:rPr>
+          <w:rFonts w:ascii="Consolas" w:eastAsia="Times New Roman" w:hAnsi="Consolas" w:cs="Times New Roman"/>
+          <w:color w:val="D4D4D4"/>
+          <w:sz w:val="27"/>
+          <w:szCs w:val="27"/>
+          <w:lang w:eastAsia="pt-BR"/>
+        </w:rPr>
+        <w:t xml:space="preserve">, </w:t>
+      </w:r>
+      <w:proofErr w:type="spellStart"/>
+      <w:r>
+        <w:rPr>
+          <w:rFonts w:ascii="Consolas" w:eastAsia="Times New Roman" w:hAnsi="Consolas" w:cs="Times New Roman"/>
+          <w:color w:val="4EC9B0"/>
+          <w:sz w:val="27"/>
+          <w:szCs w:val="27"/>
+          <w:lang w:eastAsia="pt-BR"/>
+        </w:rPr>
+        <w:t>string</w:t>
+      </w:r>
+      <w:proofErr w:type="spellEnd"/>
+      <w:r>
+        <w:rPr>
+          <w:rFonts w:ascii="Consolas" w:eastAsia="Times New Roman" w:hAnsi="Consolas" w:cs="Times New Roman"/>
+          <w:color w:val="D4D4D4"/>
+          <w:sz w:val="27"/>
+          <w:szCs w:val="27"/>
+          <w:lang w:eastAsia="pt-BR"/>
+        </w:rPr>
+        <w:t>, ...</w:t>
+      </w:r>
+      <w:proofErr w:type="spellStart"/>
+      <w:r>
+        <w:rPr>
+          <w:rFonts w:ascii="Consolas" w:eastAsia="Times New Roman" w:hAnsi="Consolas" w:cs="Times New Roman"/>
+          <w:color w:val="4EC9B0"/>
+          <w:sz w:val="27"/>
+          <w:szCs w:val="27"/>
+          <w:lang w:eastAsia="pt-BR"/>
+        </w:rPr>
+        <w:t>string</w:t>
+      </w:r>
+      <w:proofErr w:type="spellEnd"/>
+      <w:r>
+        <w:rPr>
+          <w:rFonts w:ascii="Consolas" w:eastAsia="Times New Roman" w:hAnsi="Consolas" w:cs="Times New Roman"/>
+          <w:color w:val="D4D4D4"/>
+          <w:sz w:val="27"/>
+          <w:szCs w:val="27"/>
+          <w:lang w:eastAsia="pt-BR"/>
+        </w:rPr>
+        <w:t>[]] = [</w:t>
+      </w:r>
+      <w:r>
+        <w:rPr>
+          <w:rFonts w:ascii="Consolas" w:eastAsia="Times New Roman" w:hAnsi="Consolas" w:cs="Times New Roman"/>
+          <w:color w:val="B5CEA8"/>
+          <w:sz w:val="27"/>
+          <w:szCs w:val="27"/>
+          <w:lang w:eastAsia="pt-BR"/>
+        </w:rPr>
+        <w:t>8</w:t>
+      </w:r>
+      <w:r>
+        <w:rPr>
+          <w:rFonts w:ascii="Consolas" w:eastAsia="Times New Roman" w:hAnsi="Consolas" w:cs="Times New Roman"/>
+          <w:color w:val="D4D4D4"/>
+          <w:sz w:val="27"/>
+          <w:szCs w:val="27"/>
+          <w:lang w:eastAsia="pt-BR"/>
+        </w:rPr>
+        <w:t xml:space="preserve">, </w:t>
+      </w:r>
+      <w:r>
+        <w:rPr>
+          <w:rFonts w:ascii="Consolas" w:eastAsia="Times New Roman" w:hAnsi="Consolas" w:cs="Times New Roman"/>
+          <w:color w:val="CE9178"/>
+          <w:sz w:val="27"/>
+          <w:szCs w:val="27"/>
+          <w:lang w:eastAsia="pt-BR"/>
+        </w:rPr>
+        <w:t>'Carlos'</w:t>
+      </w:r>
+      <w:r>
+        <w:rPr>
+          <w:rFonts w:ascii="Consolas" w:eastAsia="Times New Roman" w:hAnsi="Consolas" w:cs="Times New Roman"/>
+          <w:color w:val="D4D4D4"/>
+          <w:sz w:val="27"/>
+          <w:szCs w:val="27"/>
+          <w:lang w:eastAsia="pt-BR"/>
+        </w:rPr>
+        <w:t xml:space="preserve">, </w:t>
+      </w:r>
+      <w:r>
+        <w:rPr>
+          <w:rFonts w:ascii="Consolas" w:eastAsia="Times New Roman" w:hAnsi="Consolas" w:cs="Times New Roman"/>
+          <w:color w:val="CE9178"/>
+          <w:sz w:val="27"/>
+          <w:szCs w:val="27"/>
+          <w:lang w:eastAsia="pt-BR"/>
+        </w:rPr>
+        <w:t>'Volto'</w:t>
+      </w:r>
+      <w:r>
+        <w:rPr>
+          <w:rFonts w:ascii="Consolas" w:eastAsia="Times New Roman" w:hAnsi="Consolas" w:cs="Times New Roman"/>
+          <w:color w:val="D4D4D4"/>
+          <w:sz w:val="27"/>
+          <w:szCs w:val="27"/>
+          <w:lang w:eastAsia="pt-BR"/>
+        </w:rPr>
+        <w:t xml:space="preserve">, </w:t>
+      </w:r>
+      <w:r>
+        <w:rPr>
+          <w:rFonts w:ascii="Consolas" w:eastAsia="Times New Roman" w:hAnsi="Consolas" w:cs="Times New Roman"/>
+          <w:color w:val="CE9178"/>
+          <w:sz w:val="27"/>
+          <w:szCs w:val="27"/>
+          <w:lang w:eastAsia="pt-BR"/>
+        </w:rPr>
+        <w:t>'JN'</w:t>
+      </w:r>
+      <w:r>
+        <w:rPr>
+          <w:rFonts w:ascii="Consolas" w:eastAsia="Times New Roman" w:hAnsi="Consolas" w:cs="Times New Roman"/>
+          <w:color w:val="D4D4D4"/>
+          <w:sz w:val="27"/>
+          <w:szCs w:val="27"/>
+          <w:lang w:eastAsia="pt-BR"/>
+        </w:rPr>
+        <w:t xml:space="preserve">, </w:t>
+      </w:r>
+      <w:r>
+        <w:rPr>
+          <w:rFonts w:ascii="Consolas" w:eastAsia="Times New Roman" w:hAnsi="Consolas" w:cs="Times New Roman"/>
+          <w:color w:val="CE9178"/>
+          <w:sz w:val="27"/>
+          <w:szCs w:val="27"/>
+          <w:lang w:eastAsia="pt-BR"/>
+        </w:rPr>
+        <w:t>'</w:t>
+      </w:r>
+      <w:proofErr w:type="spellStart"/>
+      <w:r>
+        <w:rPr>
+          <w:rFonts w:ascii="Consolas" w:eastAsia="Times New Roman" w:hAnsi="Consolas" w:cs="Times New Roman"/>
+          <w:color w:val="CE9178"/>
+          <w:sz w:val="27"/>
+          <w:szCs w:val="27"/>
+          <w:lang w:eastAsia="pt-BR"/>
+        </w:rPr>
+        <w:t>PodCast</w:t>
+      </w:r>
+      <w:proofErr w:type="spellEnd"/>
+      <w:r>
+        <w:rPr>
+          <w:rFonts w:ascii="Consolas" w:eastAsia="Times New Roman" w:hAnsi="Consolas" w:cs="Times New Roman"/>
+          <w:color w:val="CE9178"/>
+          <w:sz w:val="27"/>
+          <w:szCs w:val="27"/>
+          <w:lang w:eastAsia="pt-BR"/>
+        </w:rPr>
+        <w:t>'</w:t>
+      </w:r>
+      <w:r>
+        <w:rPr>
+          <w:rFonts w:ascii="Consolas" w:eastAsia="Times New Roman" w:hAnsi="Consolas" w:cs="Times New Roman"/>
+          <w:color w:val="D4D4D4"/>
+          <w:sz w:val="27"/>
+          <w:szCs w:val="27"/>
+          <w:lang w:eastAsia="pt-BR"/>
+        </w:rPr>
+        <w:t>]</w:t>
+      </w:r>
+    </w:p>
+    <w:p>
+      <w:pPr>
+        <w:shd w:val="clear" w:color="auto" w:fill="1E1E1E"/>
+        <w:spacing w:after="0" w:line="360" w:lineRule="atLeast"/>
+        <w:rPr>
+          <w:rFonts w:ascii="Consolas" w:eastAsia="Times New Roman" w:hAnsi="Consolas" w:cs="Times New Roman"/>
+          <w:color w:val="D4D4D4"/>
+          <w:sz w:val="27"/>
+          <w:szCs w:val="27"/>
+          <w:lang w:eastAsia="pt-BR"/>
+        </w:rPr>
+      </w:pPr>
+    </w:p>
+    <w:p>
+      <w:pPr>
+        <w:shd w:val="clear" w:color="auto" w:fill="1E1E1E"/>
+        <w:spacing w:after="0" w:line="360" w:lineRule="atLeast"/>
+        <w:rPr>
+          <w:rFonts w:ascii="Consolas" w:eastAsia="Times New Roman" w:hAnsi="Consolas" w:cs="Times New Roman"/>
+          <w:color w:val="D4D4D4"/>
+          <w:sz w:val="27"/>
+          <w:szCs w:val="27"/>
+          <w:lang w:eastAsia="pt-BR"/>
+        </w:rPr>
+      </w:pPr>
+      <w:r>
+        <w:rPr>
+          <w:rFonts w:ascii="Consolas" w:eastAsia="Times New Roman" w:hAnsi="Consolas" w:cs="Times New Roman"/>
+          <w:color w:val="6A9955"/>
+          <w:sz w:val="27"/>
+          <w:szCs w:val="27"/>
+          <w:lang w:eastAsia="pt-BR"/>
+        </w:rPr>
+        <w:t>// dadosCliente1[0] = 100</w:t>
+      </w:r>
+    </w:p>
+    <w:p>
+      <w:pPr>
+        <w:shd w:val="clear" w:color="auto" w:fill="1E1E1E"/>
+        <w:spacing w:after="0" w:line="360" w:lineRule="atLeast"/>
+        <w:rPr>
+          <w:rFonts w:ascii="Consolas" w:eastAsia="Times New Roman" w:hAnsi="Consolas" w:cs="Times New Roman"/>
+          <w:color w:val="D4D4D4"/>
+          <w:sz w:val="27"/>
+          <w:szCs w:val="27"/>
+          <w:lang w:eastAsia="pt-BR"/>
+        </w:rPr>
+      </w:pPr>
+      <w:r>
+        <w:rPr>
+          <w:rFonts w:ascii="Consolas" w:eastAsia="Times New Roman" w:hAnsi="Consolas" w:cs="Times New Roman"/>
+          <w:color w:val="6A9955"/>
+          <w:sz w:val="27"/>
+          <w:szCs w:val="27"/>
+          <w:lang w:eastAsia="pt-BR"/>
+        </w:rPr>
+        <w:t>// dadosCliente1[1] = "300"</w:t>
+      </w:r>
+    </w:p>
+    <w:p>
+      <w:pPr>
+        <w:shd w:val="clear" w:color="auto" w:fill="1E1E1E"/>
+        <w:spacing w:after="0" w:line="360" w:lineRule="atLeast"/>
+        <w:rPr>
+          <w:rFonts w:ascii="Consolas" w:eastAsia="Times New Roman" w:hAnsi="Consolas" w:cs="Times New Roman"/>
+          <w:color w:val="D4D4D4"/>
+          <w:sz w:val="27"/>
+          <w:szCs w:val="27"/>
+          <w:lang w:eastAsia="pt-BR"/>
+        </w:rPr>
+      </w:pPr>
+    </w:p>
+    <w:p>
+      <w:pPr>
+        <w:shd w:val="clear" w:color="auto" w:fill="1E1E1E"/>
+        <w:spacing w:after="0" w:line="360" w:lineRule="atLeast"/>
+        <w:rPr>
+          <w:rFonts w:ascii="Consolas" w:eastAsia="Times New Roman" w:hAnsi="Consolas" w:cs="Times New Roman"/>
+          <w:color w:val="D4D4D4"/>
+          <w:sz w:val="27"/>
+          <w:szCs w:val="27"/>
+          <w:lang w:eastAsia="pt-BR"/>
+        </w:rPr>
+      </w:pPr>
+      <w:r>
+        <w:rPr>
+          <w:rFonts w:ascii="Consolas" w:eastAsia="Times New Roman" w:hAnsi="Consolas" w:cs="Times New Roman"/>
+          <w:color w:val="9CDCFE"/>
+          <w:sz w:val="27"/>
+          <w:szCs w:val="27"/>
+          <w:lang w:eastAsia="pt-BR"/>
+        </w:rPr>
+        <w:t>console</w:t>
+      </w:r>
+      <w:r>
+        <w:rPr>
+          <w:rFonts w:ascii="Consolas" w:eastAsia="Times New Roman" w:hAnsi="Consolas" w:cs="Times New Roman"/>
+          <w:color w:val="D4D4D4"/>
+          <w:sz w:val="27"/>
+          <w:szCs w:val="27"/>
+          <w:lang w:eastAsia="pt-BR"/>
+        </w:rPr>
+        <w:t>.</w:t>
+      </w:r>
+      <w:r>
+        <w:rPr>
+          <w:rFonts w:ascii="Consolas" w:eastAsia="Times New Roman" w:hAnsi="Consolas" w:cs="Times New Roman"/>
+          <w:color w:val="DCDCAA"/>
+          <w:sz w:val="27"/>
+          <w:szCs w:val="27"/>
+          <w:lang w:eastAsia="pt-BR"/>
+        </w:rPr>
+        <w:t>log</w:t>
+      </w:r>
+      <w:r>
+        <w:rPr>
+          <w:rFonts w:ascii="Consolas" w:eastAsia="Times New Roman" w:hAnsi="Consolas" w:cs="Times New Roman"/>
+          <w:color w:val="D4D4D4"/>
+          <w:sz w:val="27"/>
+          <w:szCs w:val="27"/>
+          <w:lang w:eastAsia="pt-BR"/>
+        </w:rPr>
+        <w:t>(</w:t>
+      </w:r>
+      <w:r>
+        <w:rPr>
+          <w:rFonts w:ascii="Consolas" w:eastAsia="Times New Roman" w:hAnsi="Consolas" w:cs="Times New Roman"/>
+          <w:color w:val="4FC1FF"/>
+          <w:sz w:val="27"/>
+          <w:szCs w:val="27"/>
+          <w:lang w:eastAsia="pt-BR"/>
+        </w:rPr>
+        <w:t>dadosCliente1</w:t>
+      </w:r>
+      <w:r>
+        <w:rPr>
+          <w:rFonts w:ascii="Consolas" w:eastAsia="Times New Roman" w:hAnsi="Consolas" w:cs="Times New Roman"/>
+          <w:color w:val="D4D4D4"/>
+          <w:sz w:val="27"/>
+          <w:szCs w:val="27"/>
+          <w:lang w:eastAsia="pt-BR"/>
+        </w:rPr>
+        <w:t>);</w:t>
+      </w:r>
+    </w:p>
+    <w:p>
+      <w:pPr>
+        <w:shd w:val="clear" w:color="auto" w:fill="1E1E1E"/>
+        <w:spacing w:after="0" w:line="360" w:lineRule="atLeast"/>
+        <w:rPr>
+          <w:rFonts w:ascii="Consolas" w:eastAsia="Times New Roman" w:hAnsi="Consolas" w:cs="Times New Roman"/>
+          <w:color w:val="D4D4D4"/>
+          <w:sz w:val="27"/>
+          <w:szCs w:val="27"/>
+          <w:lang w:eastAsia="pt-BR"/>
+        </w:rPr>
+      </w:pPr>
+      <w:r>
+        <w:rPr>
+          <w:rFonts w:ascii="Consolas" w:eastAsia="Times New Roman" w:hAnsi="Consolas" w:cs="Times New Roman"/>
+          <w:color w:val="9CDCFE"/>
+          <w:sz w:val="27"/>
+          <w:szCs w:val="27"/>
+          <w:lang w:eastAsia="pt-BR"/>
+        </w:rPr>
+        <w:t>console</w:t>
+      </w:r>
+      <w:r>
+        <w:rPr>
+          <w:rFonts w:ascii="Consolas" w:eastAsia="Times New Roman" w:hAnsi="Consolas" w:cs="Times New Roman"/>
+          <w:color w:val="D4D4D4"/>
+          <w:sz w:val="27"/>
+          <w:szCs w:val="27"/>
+          <w:lang w:eastAsia="pt-BR"/>
+        </w:rPr>
+        <w:t>.</w:t>
+      </w:r>
+      <w:r>
+        <w:rPr>
+          <w:rFonts w:ascii="Consolas" w:eastAsia="Times New Roman" w:hAnsi="Consolas" w:cs="Times New Roman"/>
+          <w:color w:val="DCDCAA"/>
+          <w:sz w:val="27"/>
+          <w:szCs w:val="27"/>
+          <w:lang w:eastAsia="pt-BR"/>
+        </w:rPr>
+        <w:t>log</w:t>
+      </w:r>
+      <w:r>
+        <w:rPr>
+          <w:rFonts w:ascii="Consolas" w:eastAsia="Times New Roman" w:hAnsi="Consolas" w:cs="Times New Roman"/>
+          <w:color w:val="D4D4D4"/>
+          <w:sz w:val="27"/>
+          <w:szCs w:val="27"/>
+          <w:lang w:eastAsia="pt-BR"/>
+        </w:rPr>
+        <w:t>(</w:t>
+      </w:r>
+      <w:r>
+        <w:rPr>
+          <w:rFonts w:ascii="Consolas" w:eastAsia="Times New Roman" w:hAnsi="Consolas" w:cs="Times New Roman"/>
+          <w:color w:val="4FC1FF"/>
+          <w:sz w:val="27"/>
+          <w:szCs w:val="27"/>
+          <w:lang w:eastAsia="pt-BR"/>
+        </w:rPr>
+        <w:t>dadosCliente2</w:t>
+      </w:r>
+      <w:r>
+        <w:rPr>
+          <w:rFonts w:ascii="Consolas" w:eastAsia="Times New Roman" w:hAnsi="Consolas" w:cs="Times New Roman"/>
+          <w:color w:val="D4D4D4"/>
+          <w:sz w:val="27"/>
+          <w:szCs w:val="27"/>
+          <w:lang w:eastAsia="pt-BR"/>
+        </w:rPr>
+        <w:t>);</w:t>
+      </w:r>
+    </w:p>
+    <w:p>
+      <w:pPr>
+        <w:shd w:val="clear" w:color="auto" w:fill="1E1E1E"/>
+        <w:spacing w:after="0" w:line="360" w:lineRule="atLeast"/>
+        <w:rPr>
+          <w:rFonts w:ascii="Consolas" w:eastAsia="Times New Roman" w:hAnsi="Consolas" w:cs="Times New Roman"/>
+          <w:color w:val="D4D4D4"/>
+          <w:sz w:val="27"/>
+          <w:szCs w:val="27"/>
+          <w:lang w:eastAsia="pt-BR"/>
+        </w:rPr>
+      </w:pPr>
+      <w:r>
+        <w:rPr>
+          <w:rFonts w:ascii="Consolas" w:eastAsia="Times New Roman" w:hAnsi="Consolas" w:cs="Times New Roman"/>
+          <w:color w:val="9CDCFE"/>
+          <w:sz w:val="27"/>
+          <w:szCs w:val="27"/>
+          <w:lang w:eastAsia="pt-BR"/>
+        </w:rPr>
+        <w:t>console</w:t>
+      </w:r>
+      <w:r>
+        <w:rPr>
+          <w:rFonts w:ascii="Consolas" w:eastAsia="Times New Roman" w:hAnsi="Consolas" w:cs="Times New Roman"/>
+          <w:color w:val="D4D4D4"/>
+          <w:sz w:val="27"/>
+          <w:szCs w:val="27"/>
+          <w:lang w:eastAsia="pt-BR"/>
+        </w:rPr>
+        <w:t>.</w:t>
+      </w:r>
+      <w:r>
+        <w:rPr>
+          <w:rFonts w:ascii="Consolas" w:eastAsia="Times New Roman" w:hAnsi="Consolas" w:cs="Times New Roman"/>
+          <w:color w:val="DCDCAA"/>
+          <w:sz w:val="27"/>
+          <w:szCs w:val="27"/>
+          <w:lang w:eastAsia="pt-BR"/>
+        </w:rPr>
+        <w:t>log</w:t>
+      </w:r>
+      <w:r>
+        <w:rPr>
+          <w:rFonts w:ascii="Consolas" w:eastAsia="Times New Roman" w:hAnsi="Consolas" w:cs="Times New Roman"/>
+          <w:color w:val="D4D4D4"/>
+          <w:sz w:val="27"/>
+          <w:szCs w:val="27"/>
+          <w:lang w:eastAsia="pt-BR"/>
+        </w:rPr>
+        <w:t>(</w:t>
+      </w:r>
+      <w:r>
+        <w:rPr>
+          <w:rFonts w:ascii="Consolas" w:eastAsia="Times New Roman" w:hAnsi="Consolas" w:cs="Times New Roman"/>
+          <w:color w:val="4FC1FF"/>
+          <w:sz w:val="27"/>
+          <w:szCs w:val="27"/>
+          <w:lang w:eastAsia="pt-BR"/>
+        </w:rPr>
+        <w:t>dadosCliente3</w:t>
+      </w:r>
+      <w:r>
+        <w:rPr>
+          <w:rFonts w:ascii="Consolas" w:eastAsia="Times New Roman" w:hAnsi="Consolas" w:cs="Times New Roman"/>
+          <w:color w:val="D4D4D4"/>
+          <w:sz w:val="27"/>
+          <w:szCs w:val="27"/>
+          <w:lang w:eastAsia="pt-BR"/>
+        </w:rPr>
+        <w:t>);</w:t>
+      </w:r>
+    </w:p>
+    <w:p>
+      <w:pPr>
+        <w:shd w:val="clear" w:color="auto" w:fill="1E1E1E"/>
+        <w:spacing w:after="0" w:line="360" w:lineRule="atLeast"/>
+        <w:rPr>
+          <w:rFonts w:ascii="Consolas" w:eastAsia="Times New Roman" w:hAnsi="Consolas" w:cs="Times New Roman"/>
+          <w:color w:val="D4D4D4"/>
+          <w:sz w:val="27"/>
+          <w:szCs w:val="27"/>
+          <w:lang w:eastAsia="pt-BR"/>
+        </w:rPr>
+      </w:pPr>
+      <w:r>
+        <w:rPr>
+          <w:rFonts w:ascii="Consolas" w:eastAsia="Times New Roman" w:hAnsi="Consolas" w:cs="Times New Roman"/>
+          <w:color w:val="9CDCFE"/>
+          <w:sz w:val="27"/>
+          <w:szCs w:val="27"/>
+          <w:lang w:eastAsia="pt-BR"/>
+        </w:rPr>
+        <w:t>console</w:t>
+      </w:r>
+      <w:r>
+        <w:rPr>
+          <w:rFonts w:ascii="Consolas" w:eastAsia="Times New Roman" w:hAnsi="Consolas" w:cs="Times New Roman"/>
+          <w:color w:val="D4D4D4"/>
+          <w:sz w:val="27"/>
+          <w:szCs w:val="27"/>
+          <w:lang w:eastAsia="pt-BR"/>
+        </w:rPr>
+        <w:t>.</w:t>
+      </w:r>
+      <w:r>
+        <w:rPr>
+          <w:rFonts w:ascii="Consolas" w:eastAsia="Times New Roman" w:hAnsi="Consolas" w:cs="Times New Roman"/>
+          <w:color w:val="DCDCAA"/>
+          <w:sz w:val="27"/>
+          <w:szCs w:val="27"/>
+          <w:lang w:eastAsia="pt-BR"/>
+        </w:rPr>
+        <w:t>log</w:t>
+      </w:r>
+      <w:r>
+        <w:rPr>
+          <w:rFonts w:ascii="Consolas" w:eastAsia="Times New Roman" w:hAnsi="Consolas" w:cs="Times New Roman"/>
+          <w:color w:val="D4D4D4"/>
+          <w:sz w:val="27"/>
+          <w:szCs w:val="27"/>
+          <w:lang w:eastAsia="pt-BR"/>
+        </w:rPr>
+        <w:t>(</w:t>
+      </w:r>
+      <w:r>
+        <w:rPr>
+          <w:rFonts w:ascii="Consolas" w:eastAsia="Times New Roman" w:hAnsi="Consolas" w:cs="Times New Roman"/>
+          <w:color w:val="4FC1FF"/>
+          <w:sz w:val="27"/>
+          <w:szCs w:val="27"/>
+          <w:lang w:eastAsia="pt-BR"/>
+        </w:rPr>
+        <w:t>dadosCliente4</w:t>
+      </w:r>
+      <w:r>
+        <w:rPr>
+          <w:rFonts w:ascii="Consolas" w:eastAsia="Times New Roman" w:hAnsi="Consolas" w:cs="Times New Roman"/>
+          <w:color w:val="D4D4D4"/>
+          <w:sz w:val="27"/>
+          <w:szCs w:val="27"/>
+          <w:lang w:eastAsia="pt-BR"/>
+        </w:rPr>
+        <w:t>);</w:t>
+      </w:r>
+    </w:p>
+    <w:p>
+      <w:pPr>
+        <w:shd w:val="clear" w:color="auto" w:fill="1E1E1E"/>
+        <w:spacing w:after="0" w:line="360" w:lineRule="atLeast"/>
+        <w:rPr>
+          <w:rFonts w:ascii="Consolas" w:eastAsia="Times New Roman" w:hAnsi="Consolas" w:cs="Times New Roman"/>
+          <w:color w:val="D4D4D4"/>
+          <w:sz w:val="27"/>
+          <w:szCs w:val="27"/>
+          <w:lang w:eastAsia="pt-BR"/>
+        </w:rPr>
+      </w:pPr>
+    </w:p>
+    <w:p>
+      <w:pPr>
+        <w:shd w:val="clear" w:color="auto" w:fill="1E1E1E"/>
+        <w:spacing w:after="0" w:line="360" w:lineRule="atLeast"/>
+        <w:rPr>
+          <w:rFonts w:ascii="Consolas" w:eastAsia="Times New Roman" w:hAnsi="Consolas" w:cs="Times New Roman"/>
+          <w:color w:val="D4D4D4"/>
+          <w:sz w:val="27"/>
+          <w:szCs w:val="27"/>
+          <w:lang w:eastAsia="pt-BR"/>
+        </w:rPr>
+      </w:pPr>
+      <w:r>
+        <w:rPr>
+          <w:rFonts w:ascii="Consolas" w:eastAsia="Times New Roman" w:hAnsi="Consolas" w:cs="Times New Roman"/>
+          <w:color w:val="6A9955"/>
+          <w:sz w:val="27"/>
+          <w:szCs w:val="27"/>
+          <w:lang w:eastAsia="pt-BR"/>
+        </w:rPr>
+        <w:t xml:space="preserve">// </w:t>
+      </w:r>
+      <w:proofErr w:type="spellStart"/>
+      <w:r>
+        <w:rPr>
+          <w:rFonts w:ascii="Consolas" w:eastAsia="Times New Roman" w:hAnsi="Consolas" w:cs="Times New Roman"/>
+          <w:color w:val="6A9955"/>
+          <w:sz w:val="27"/>
+          <w:szCs w:val="27"/>
+          <w:lang w:eastAsia="pt-BR"/>
+        </w:rPr>
+        <w:t>readonly</w:t>
+      </w:r>
+      <w:proofErr w:type="spellEnd"/>
+      <w:r>
+        <w:rPr>
+          <w:rFonts w:ascii="Consolas" w:eastAsia="Times New Roman" w:hAnsi="Consolas" w:cs="Times New Roman"/>
+          <w:color w:val="6A9955"/>
+          <w:sz w:val="27"/>
+          <w:szCs w:val="27"/>
+          <w:lang w:eastAsia="pt-BR"/>
+        </w:rPr>
+        <w:t xml:space="preserve"> </w:t>
+      </w:r>
+      <w:proofErr w:type="spellStart"/>
+      <w:r>
+        <w:rPr>
+          <w:rFonts w:ascii="Consolas" w:eastAsia="Times New Roman" w:hAnsi="Consolas" w:cs="Times New Roman"/>
+          <w:color w:val="6A9955"/>
+          <w:sz w:val="27"/>
+          <w:szCs w:val="27"/>
+          <w:lang w:eastAsia="pt-BR"/>
+        </w:rPr>
+        <w:t>array</w:t>
+      </w:r>
+      <w:proofErr w:type="spellEnd"/>
+    </w:p>
+    <w:p>
+      <w:pPr>
+        <w:shd w:val="clear" w:color="auto" w:fill="1E1E1E"/>
+        <w:spacing w:after="0" w:line="360" w:lineRule="atLeast"/>
+        <w:rPr>
+          <w:rFonts w:ascii="Consolas" w:eastAsia="Times New Roman" w:hAnsi="Consolas" w:cs="Times New Roman"/>
+          <w:color w:val="D4D4D4"/>
+          <w:sz w:val="27"/>
+          <w:szCs w:val="27"/>
+          <w:lang w:eastAsia="pt-BR"/>
+        </w:rPr>
+      </w:pPr>
+      <w:proofErr w:type="spellStart"/>
+      <w:r>
+        <w:rPr>
+          <w:rFonts w:ascii="Consolas" w:eastAsia="Times New Roman" w:hAnsi="Consolas" w:cs="Times New Roman"/>
+          <w:color w:val="569CD6"/>
+          <w:sz w:val="27"/>
+          <w:szCs w:val="27"/>
+          <w:lang w:eastAsia="pt-BR"/>
+        </w:rPr>
+        <w:t>const</w:t>
+      </w:r>
+      <w:proofErr w:type="spellEnd"/>
+      <w:r>
+        <w:rPr>
+          <w:rFonts w:ascii="Consolas" w:eastAsia="Times New Roman" w:hAnsi="Consolas" w:cs="Times New Roman"/>
+          <w:color w:val="D4D4D4"/>
+          <w:sz w:val="27"/>
+          <w:szCs w:val="27"/>
+          <w:lang w:eastAsia="pt-BR"/>
+        </w:rPr>
+        <w:t xml:space="preserve"> </w:t>
+      </w:r>
+      <w:r>
+        <w:rPr>
+          <w:rFonts w:ascii="Consolas" w:eastAsia="Times New Roman" w:hAnsi="Consolas" w:cs="Times New Roman"/>
+          <w:color w:val="4FC1FF"/>
+          <w:sz w:val="27"/>
+          <w:szCs w:val="27"/>
+          <w:lang w:eastAsia="pt-BR"/>
+        </w:rPr>
+        <w:t>array1</w:t>
+      </w:r>
+      <w:r>
+        <w:rPr>
+          <w:rFonts w:ascii="Consolas" w:eastAsia="Times New Roman" w:hAnsi="Consolas" w:cs="Times New Roman"/>
+          <w:color w:val="D4D4D4"/>
+          <w:sz w:val="27"/>
+          <w:szCs w:val="27"/>
+          <w:lang w:eastAsia="pt-BR"/>
+        </w:rPr>
+        <w:t xml:space="preserve">: </w:t>
+      </w:r>
+      <w:proofErr w:type="spellStart"/>
+      <w:r>
+        <w:rPr>
+          <w:rFonts w:ascii="Consolas" w:eastAsia="Times New Roman" w:hAnsi="Consolas" w:cs="Times New Roman"/>
+          <w:color w:val="569CD6"/>
+          <w:sz w:val="27"/>
+          <w:szCs w:val="27"/>
+          <w:lang w:eastAsia="pt-BR"/>
+        </w:rPr>
+        <w:t>readonly</w:t>
+      </w:r>
+      <w:proofErr w:type="spellEnd"/>
+      <w:r>
+        <w:rPr>
+          <w:rFonts w:ascii="Consolas" w:eastAsia="Times New Roman" w:hAnsi="Consolas" w:cs="Times New Roman"/>
+          <w:color w:val="D4D4D4"/>
+          <w:sz w:val="27"/>
+          <w:szCs w:val="27"/>
+          <w:lang w:eastAsia="pt-BR"/>
+        </w:rPr>
+        <w:t xml:space="preserve"> </w:t>
+      </w:r>
+      <w:proofErr w:type="spellStart"/>
+      <w:r>
+        <w:rPr>
+          <w:rFonts w:ascii="Consolas" w:eastAsia="Times New Roman" w:hAnsi="Consolas" w:cs="Times New Roman"/>
+          <w:color w:val="4EC9B0"/>
+          <w:sz w:val="27"/>
+          <w:szCs w:val="27"/>
+          <w:lang w:eastAsia="pt-BR"/>
+        </w:rPr>
+        <w:t>string</w:t>
+      </w:r>
+      <w:proofErr w:type="spellEnd"/>
+      <w:r>
+        <w:rPr>
+          <w:rFonts w:ascii="Consolas" w:eastAsia="Times New Roman" w:hAnsi="Consolas" w:cs="Times New Roman"/>
+          <w:color w:val="D4D4D4"/>
+          <w:sz w:val="27"/>
+          <w:szCs w:val="27"/>
+          <w:lang w:eastAsia="pt-BR"/>
+        </w:rPr>
+        <w:t>[] = [</w:t>
+      </w:r>
+      <w:r>
+        <w:rPr>
+          <w:rFonts w:ascii="Consolas" w:eastAsia="Times New Roman" w:hAnsi="Consolas" w:cs="Times New Roman"/>
+          <w:color w:val="CE9178"/>
+          <w:sz w:val="27"/>
+          <w:szCs w:val="27"/>
+          <w:lang w:eastAsia="pt-BR"/>
+        </w:rPr>
+        <w:t>'Luiz'</w:t>
+      </w:r>
+      <w:r>
+        <w:rPr>
+          <w:rFonts w:ascii="Consolas" w:eastAsia="Times New Roman" w:hAnsi="Consolas" w:cs="Times New Roman"/>
+          <w:color w:val="D4D4D4"/>
+          <w:sz w:val="27"/>
+          <w:szCs w:val="27"/>
+          <w:lang w:eastAsia="pt-BR"/>
+        </w:rPr>
+        <w:t xml:space="preserve">, </w:t>
+      </w:r>
+      <w:r>
+        <w:rPr>
+          <w:rFonts w:ascii="Consolas" w:eastAsia="Times New Roman" w:hAnsi="Consolas" w:cs="Times New Roman"/>
+          <w:color w:val="CE9178"/>
+          <w:sz w:val="27"/>
+          <w:szCs w:val="27"/>
+          <w:lang w:eastAsia="pt-BR"/>
+        </w:rPr>
+        <w:t>'Otavio'</w:t>
+      </w:r>
+      <w:r>
+        <w:rPr>
+          <w:rFonts w:ascii="Consolas" w:eastAsia="Times New Roman" w:hAnsi="Consolas" w:cs="Times New Roman"/>
+          <w:color w:val="D4D4D4"/>
+          <w:sz w:val="27"/>
+          <w:szCs w:val="27"/>
+          <w:lang w:eastAsia="pt-BR"/>
+        </w:rPr>
+        <w:t>]</w:t>
+      </w:r>
+    </w:p>
+    <w:p>
+      <w:pPr>
+        <w:shd w:val="clear" w:color="auto" w:fill="1E1E1E"/>
+        <w:spacing w:after="0" w:line="360" w:lineRule="atLeast"/>
+        <w:rPr>
+          <w:rFonts w:ascii="Consolas" w:eastAsia="Times New Roman" w:hAnsi="Consolas" w:cs="Times New Roman"/>
+          <w:color w:val="D4D4D4"/>
+          <w:sz w:val="27"/>
+          <w:szCs w:val="27"/>
+          <w:lang w:eastAsia="pt-BR"/>
+        </w:rPr>
+      </w:pPr>
+      <w:proofErr w:type="spellStart"/>
+      <w:r>
+        <w:rPr>
+          <w:rFonts w:ascii="Consolas" w:eastAsia="Times New Roman" w:hAnsi="Consolas" w:cs="Times New Roman"/>
+          <w:color w:val="569CD6"/>
+          <w:sz w:val="27"/>
+          <w:szCs w:val="27"/>
+          <w:lang w:eastAsia="pt-BR"/>
+        </w:rPr>
+        <w:t>const</w:t>
+      </w:r>
+      <w:proofErr w:type="spellEnd"/>
+      <w:r>
+        <w:rPr>
+          <w:rFonts w:ascii="Consolas" w:eastAsia="Times New Roman" w:hAnsi="Consolas" w:cs="Times New Roman"/>
+          <w:color w:val="D4D4D4"/>
+          <w:sz w:val="27"/>
+          <w:szCs w:val="27"/>
+          <w:lang w:eastAsia="pt-BR"/>
+        </w:rPr>
+        <w:t xml:space="preserve"> </w:t>
+      </w:r>
+      <w:r>
+        <w:rPr>
+          <w:rFonts w:ascii="Consolas" w:eastAsia="Times New Roman" w:hAnsi="Consolas" w:cs="Times New Roman"/>
+          <w:color w:val="4FC1FF"/>
+          <w:sz w:val="27"/>
+          <w:szCs w:val="27"/>
+          <w:lang w:eastAsia="pt-BR"/>
+        </w:rPr>
+        <w:t>array2</w:t>
+      </w:r>
+      <w:r>
+        <w:rPr>
+          <w:rFonts w:ascii="Consolas" w:eastAsia="Times New Roman" w:hAnsi="Consolas" w:cs="Times New Roman"/>
+          <w:color w:val="D4D4D4"/>
+          <w:sz w:val="27"/>
+          <w:szCs w:val="27"/>
+          <w:lang w:eastAsia="pt-BR"/>
+        </w:rPr>
+        <w:t xml:space="preserve">: </w:t>
+      </w:r>
+      <w:proofErr w:type="spellStart"/>
+      <w:r>
+        <w:rPr>
+          <w:rFonts w:ascii="Consolas" w:eastAsia="Times New Roman" w:hAnsi="Consolas" w:cs="Times New Roman"/>
+          <w:color w:val="4EC9B0"/>
+          <w:sz w:val="27"/>
+          <w:szCs w:val="27"/>
+          <w:lang w:eastAsia="pt-BR"/>
+        </w:rPr>
+        <w:t>ReadonlyArray</w:t>
+      </w:r>
+      <w:proofErr w:type="spellEnd"/>
+      <w:r>
+        <w:rPr>
+          <w:rFonts w:ascii="Consolas" w:eastAsia="Times New Roman" w:hAnsi="Consolas" w:cs="Times New Roman"/>
+          <w:color w:val="D4D4D4"/>
+          <w:sz w:val="27"/>
+          <w:szCs w:val="27"/>
+          <w:lang w:eastAsia="pt-BR"/>
+        </w:rPr>
+        <w:t>&lt;</w:t>
+      </w:r>
+      <w:proofErr w:type="spellStart"/>
+      <w:r>
+        <w:rPr>
+          <w:rFonts w:ascii="Consolas" w:eastAsia="Times New Roman" w:hAnsi="Consolas" w:cs="Times New Roman"/>
+          <w:color w:val="4EC9B0"/>
+          <w:sz w:val="27"/>
+          <w:szCs w:val="27"/>
+          <w:lang w:eastAsia="pt-BR"/>
+        </w:rPr>
+        <w:t>string</w:t>
+      </w:r>
+      <w:proofErr w:type="spellEnd"/>
+      <w:r>
+        <w:rPr>
+          <w:rFonts w:ascii="Consolas" w:eastAsia="Times New Roman" w:hAnsi="Consolas" w:cs="Times New Roman"/>
+          <w:color w:val="D4D4D4"/>
+          <w:sz w:val="27"/>
+          <w:szCs w:val="27"/>
+          <w:lang w:eastAsia="pt-BR"/>
+        </w:rPr>
+        <w:t>&gt; = [</w:t>
+      </w:r>
+      <w:r>
+        <w:rPr>
+          <w:rFonts w:ascii="Consolas" w:eastAsia="Times New Roman" w:hAnsi="Consolas" w:cs="Times New Roman"/>
+          <w:color w:val="CE9178"/>
+          <w:sz w:val="27"/>
+          <w:szCs w:val="27"/>
+          <w:lang w:eastAsia="pt-BR"/>
+        </w:rPr>
+        <w:t>'Maria'</w:t>
+      </w:r>
+      <w:r>
+        <w:rPr>
+          <w:rFonts w:ascii="Consolas" w:eastAsia="Times New Roman" w:hAnsi="Consolas" w:cs="Times New Roman"/>
+          <w:color w:val="D4D4D4"/>
+          <w:sz w:val="27"/>
+          <w:szCs w:val="27"/>
+          <w:lang w:eastAsia="pt-BR"/>
+        </w:rPr>
+        <w:t xml:space="preserve">, </w:t>
+      </w:r>
+      <w:r>
+        <w:rPr>
+          <w:rFonts w:ascii="Consolas" w:eastAsia="Times New Roman" w:hAnsi="Consolas" w:cs="Times New Roman"/>
+          <w:color w:val="CE9178"/>
+          <w:sz w:val="27"/>
+          <w:szCs w:val="27"/>
+          <w:lang w:eastAsia="pt-BR"/>
+        </w:rPr>
+        <w:t>'Julia'</w:t>
+      </w:r>
+      <w:r>
+        <w:rPr>
+          <w:rFonts w:ascii="Consolas" w:eastAsia="Times New Roman" w:hAnsi="Consolas" w:cs="Times New Roman"/>
+          <w:color w:val="D4D4D4"/>
+          <w:sz w:val="27"/>
+          <w:szCs w:val="27"/>
+          <w:lang w:eastAsia="pt-BR"/>
+        </w:rPr>
+        <w:t>]</w:t>
+      </w:r>
+    </w:p>
+    <w:p>
+      <w:pPr>
+        <w:shd w:val="clear" w:color="auto" w:fill="1E1E1E"/>
+        <w:spacing w:after="0" w:line="360" w:lineRule="atLeast"/>
+        <w:rPr>
+          <w:rFonts w:ascii="Consolas" w:eastAsia="Times New Roman" w:hAnsi="Consolas" w:cs="Times New Roman"/>
+          <w:color w:val="D4D4D4"/>
+          <w:sz w:val="27"/>
+          <w:szCs w:val="27"/>
+          <w:lang w:eastAsia="pt-BR"/>
+        </w:rPr>
+      </w:pPr>
+    </w:p>
+    <w:p>
+      <w:pPr>
+        <w:shd w:val="clear" w:color="auto" w:fill="1E1E1E"/>
+        <w:spacing w:after="0" w:line="360" w:lineRule="atLeast"/>
+        <w:rPr>
+          <w:rFonts w:ascii="Consolas" w:eastAsia="Times New Roman" w:hAnsi="Consolas" w:cs="Times New Roman"/>
+          <w:color w:val="D4D4D4"/>
+          <w:sz w:val="27"/>
+          <w:szCs w:val="27"/>
+          <w:lang w:eastAsia="pt-BR"/>
+        </w:rPr>
+      </w:pPr>
+      <w:r>
+        <w:rPr>
+          <w:rFonts w:ascii="Consolas" w:eastAsia="Times New Roman" w:hAnsi="Consolas" w:cs="Times New Roman"/>
+          <w:color w:val="9CDCFE"/>
+          <w:sz w:val="27"/>
+          <w:szCs w:val="27"/>
+          <w:lang w:eastAsia="pt-BR"/>
+        </w:rPr>
+        <w:t>console</w:t>
+      </w:r>
+      <w:r>
+        <w:rPr>
+          <w:rFonts w:ascii="Consolas" w:eastAsia="Times New Roman" w:hAnsi="Consolas" w:cs="Times New Roman"/>
+          <w:color w:val="D4D4D4"/>
+          <w:sz w:val="27"/>
+          <w:szCs w:val="27"/>
+          <w:lang w:eastAsia="pt-BR"/>
+        </w:rPr>
+        <w:t>.</w:t>
+      </w:r>
+      <w:r>
+        <w:rPr>
+          <w:rFonts w:ascii="Consolas" w:eastAsia="Times New Roman" w:hAnsi="Consolas" w:cs="Times New Roman"/>
+          <w:color w:val="DCDCAA"/>
+          <w:sz w:val="27"/>
+          <w:szCs w:val="27"/>
+          <w:lang w:eastAsia="pt-BR"/>
+        </w:rPr>
+        <w:t>log</w:t>
+      </w:r>
+      <w:r>
+        <w:rPr>
+          <w:rFonts w:ascii="Consolas" w:eastAsia="Times New Roman" w:hAnsi="Consolas" w:cs="Times New Roman"/>
+          <w:color w:val="D4D4D4"/>
+          <w:sz w:val="27"/>
+          <w:szCs w:val="27"/>
+          <w:lang w:eastAsia="pt-BR"/>
+        </w:rPr>
+        <w:t>(</w:t>
+      </w:r>
+      <w:r>
+        <w:rPr>
+          <w:rFonts w:ascii="Consolas" w:eastAsia="Times New Roman" w:hAnsi="Consolas" w:cs="Times New Roman"/>
+          <w:color w:val="4FC1FF"/>
+          <w:sz w:val="27"/>
+          <w:szCs w:val="27"/>
+          <w:lang w:eastAsia="pt-BR"/>
+        </w:rPr>
+        <w:t>array1</w:t>
+      </w:r>
+      <w:r>
+        <w:rPr>
+          <w:rFonts w:ascii="Consolas" w:eastAsia="Times New Roman" w:hAnsi="Consolas" w:cs="Times New Roman"/>
+          <w:color w:val="D4D4D4"/>
+          <w:sz w:val="27"/>
+          <w:szCs w:val="27"/>
+          <w:lang w:eastAsia="pt-BR"/>
+        </w:rPr>
+        <w:t>);</w:t>
+      </w:r>
+    </w:p>
+    <w:p>
+      <w:pPr>
+        <w:shd w:val="clear" w:color="auto" w:fill="1E1E1E"/>
+        <w:spacing w:after="0" w:line="360" w:lineRule="atLeast"/>
+        <w:rPr>
+          <w:rFonts w:ascii="Consolas" w:eastAsia="Times New Roman" w:hAnsi="Consolas" w:cs="Times New Roman"/>
+          <w:color w:val="D4D4D4"/>
+          <w:sz w:val="27"/>
+          <w:szCs w:val="27"/>
+          <w:lang w:eastAsia="pt-BR"/>
+        </w:rPr>
+      </w:pPr>
+      <w:r>
+        <w:rPr>
+          <w:rFonts w:ascii="Consolas" w:eastAsia="Times New Roman" w:hAnsi="Consolas" w:cs="Times New Roman"/>
+          <w:color w:val="9CDCFE"/>
+          <w:sz w:val="27"/>
+          <w:szCs w:val="27"/>
+          <w:lang w:eastAsia="pt-BR"/>
+        </w:rPr>
+        <w:t>console</w:t>
+      </w:r>
+      <w:r>
+        <w:rPr>
+          <w:rFonts w:ascii="Consolas" w:eastAsia="Times New Roman" w:hAnsi="Consolas" w:cs="Times New Roman"/>
+          <w:color w:val="D4D4D4"/>
+          <w:sz w:val="27"/>
+          <w:szCs w:val="27"/>
+          <w:lang w:eastAsia="pt-BR"/>
+        </w:rPr>
+        <w:t>.</w:t>
+      </w:r>
+      <w:r>
+        <w:rPr>
+          <w:rFonts w:ascii="Consolas" w:eastAsia="Times New Roman" w:hAnsi="Consolas" w:cs="Times New Roman"/>
+          <w:color w:val="DCDCAA"/>
+          <w:sz w:val="27"/>
+          <w:szCs w:val="27"/>
+          <w:lang w:eastAsia="pt-BR"/>
+        </w:rPr>
+        <w:t>log</w:t>
+      </w:r>
+      <w:r>
+        <w:rPr>
+          <w:rFonts w:ascii="Consolas" w:eastAsia="Times New Roman" w:hAnsi="Consolas" w:cs="Times New Roman"/>
+          <w:color w:val="D4D4D4"/>
+          <w:sz w:val="27"/>
+          <w:szCs w:val="27"/>
+          <w:lang w:eastAsia="pt-BR"/>
+        </w:rPr>
+        <w:t>(</w:t>
+      </w:r>
+      <w:r>
+        <w:rPr>
+          <w:rFonts w:ascii="Consolas" w:eastAsia="Times New Roman" w:hAnsi="Consolas" w:cs="Times New Roman"/>
+          <w:color w:val="4FC1FF"/>
+          <w:sz w:val="27"/>
+          <w:szCs w:val="27"/>
+          <w:lang w:eastAsia="pt-BR"/>
+        </w:rPr>
+        <w:t>array2</w:t>
+      </w:r>
+      <w:r>
+        <w:rPr>
+          <w:rFonts w:ascii="Consolas" w:eastAsia="Times New Roman" w:hAnsi="Consolas" w:cs="Times New Roman"/>
+          <w:color w:val="D4D4D4"/>
+          <w:sz w:val="27"/>
+          <w:szCs w:val="27"/>
+          <w:lang w:eastAsia="pt-BR"/>
+        </w:rPr>
+        <w:t>);</w:t>
+      </w:r>
+    </w:p>
+    <w:p>
+      <w:pPr>
+        <w:pStyle w:val="SemEspaamento"/>
+        <w:rPr>
+          <w:sz w:val="32"/>
+          <w:szCs w:val="32"/>
+        </w:rPr>
+      </w:pPr>
+    </w:p>
+    <w:p>
+      <w:pPr>
+        <w:pStyle w:val="SemEspaamento"/>
+        <w:rPr>
+          <w:sz w:val="32"/>
+          <w:szCs w:val="32"/>
+        </w:rPr>
+      </w:pPr>
+    </w:p>
+    <w:p>
+      <w:pPr>
+        <w:pStyle w:val="SemEspaamento"/>
+        <w:rPr>
+          <w:sz w:val="32"/>
+          <w:szCs w:val="32"/>
+        </w:rPr>
+      </w:pPr>
+    </w:p>
+    <w:p>
+      <w:pPr>
+        <w:pStyle w:val="SemEspaamento"/>
+        <w:rPr>
+          <w:sz w:val="32"/>
+          <w:szCs w:val="32"/>
+        </w:rPr>
+      </w:pPr>
+    </w:p>
+    <w:p>
+      <w:pPr>
+        <w:pStyle w:val="SemEspaamento"/>
+        <w:rPr>
+          <w:sz w:val="32"/>
+          <w:szCs w:val="32"/>
+        </w:rPr>
+      </w:pPr>
+    </w:p>
+    <w:p>
+      <w:pPr>
+        <w:pStyle w:val="SemEspaamento"/>
+        <w:rPr>
+          <w:sz w:val="32"/>
+          <w:szCs w:val="32"/>
+        </w:rPr>
+      </w:pPr>
+    </w:p>
+    <w:p>
+      <w:pPr>
+        <w:pStyle w:val="SemEspaamento"/>
+        <w:rPr>
+          <w:sz w:val="32"/>
+          <w:szCs w:val="32"/>
+        </w:rPr>
+      </w:pPr>
+    </w:p>
+    <w:p>
+      <w:pPr>
+        <w:pStyle w:val="SemEspaamento"/>
+        <w:rPr>
+          <w:sz w:val="32"/>
+          <w:szCs w:val="32"/>
+        </w:rPr>
+      </w:pPr>
+    </w:p>
+    <w:p>
+      <w:pPr>
+        <w:pStyle w:val="SemEspaamento"/>
+        <w:rPr>
+          <w:sz w:val="32"/>
+          <w:szCs w:val="32"/>
+        </w:rPr>
+      </w:pPr>
+    </w:p>
+    <w:p>
+      <w:pPr>
+        <w:pStyle w:val="SemEspaamento"/>
+        <w:rPr>
+          <w:sz w:val="32"/>
+          <w:szCs w:val="32"/>
+        </w:rPr>
+      </w:pPr>
+    </w:p>
+    <w:p>
+      <w:pPr>
+        <w:pStyle w:val="SemEspaamento"/>
+        <w:rPr>
+          <w:sz w:val="32"/>
+          <w:szCs w:val="32"/>
+        </w:rPr>
+      </w:pPr>
+    </w:p>
+    <w:p>
+      <w:pPr>
+        <w:pStyle w:val="SemEspaamento"/>
+        <w:numPr>
+          <w:ilvl w:val="0"/>
+          <w:numId w:val="1"/>
+        </w:numPr>
+        <w:rPr>
+          <w:sz w:val="32"/>
+          <w:szCs w:val="32"/>
+        </w:rPr>
+      </w:pPr>
+      <w:r>
+        <w:rPr>
+          <w:sz w:val="32"/>
+          <w:szCs w:val="32"/>
+        </w:rPr>
+        <w:lastRenderedPageBreak/>
+        <w:t xml:space="preserve">Tipos </w:t>
+      </w:r>
+      <w:proofErr w:type="spellStart"/>
+      <w:r>
+        <w:rPr>
+          <w:sz w:val="32"/>
+          <w:szCs w:val="32"/>
+        </w:rPr>
+        <w:t>null</w:t>
+      </w:r>
+      <w:proofErr w:type="spellEnd"/>
+      <w:r>
+        <w:rPr>
+          <w:sz w:val="32"/>
+          <w:szCs w:val="32"/>
+        </w:rPr>
+        <w:t xml:space="preserve"> e </w:t>
+      </w:r>
+      <w:proofErr w:type="spellStart"/>
+      <w:r>
+        <w:rPr>
+          <w:sz w:val="32"/>
+          <w:szCs w:val="32"/>
+        </w:rPr>
+        <w:t>undefined</w:t>
+      </w:r>
+      <w:proofErr w:type="spellEnd"/>
+    </w:p>
+    <w:p>
+      <w:pPr>
+        <w:pStyle w:val="SemEspaamento"/>
+        <w:rPr>
+          <w:sz w:val="32"/>
+          <w:szCs w:val="32"/>
+        </w:rPr>
+      </w:pPr>
+    </w:p>
+    <w:p>
+      <w:pPr>
+        <w:pStyle w:val="SemEspaamento"/>
+        <w:rPr>
+          <w:sz w:val="32"/>
+          <w:szCs w:val="32"/>
+        </w:rPr>
+      </w:pPr>
     </w:p>
     <w:sectPr>
       <w:pgSz w:w="11906" w:h="16838"/>

</xml_diff>

<commit_message>
criando aula 08, 09, 10 e atualiando anotações 18
</commit_message>
<xml_diff>
--- a/Udemy/JavaScript_TypeScript_basico_avançado_2021/Secao_18_TypeScript-Tipos_basicos/anotacoes/18_TypeScript-Tipos_basicos.docx
+++ b/Udemy/JavaScript_TypeScript_basico_avançado_2021/Secao_18_TypeScript-Tipos_basicos/anotacoes/18_TypeScript-Tipos_basicos.docx
@@ -8848,12 +8848,4659 @@
     </w:p>
     <w:p>
       <w:pPr>
+        <w:shd w:val="clear" w:color="auto" w:fill="1E1E1E"/>
+        <w:spacing w:after="0" w:line="360" w:lineRule="atLeast"/>
+        <w:rPr>
+          <w:rFonts w:ascii="Consolas" w:eastAsia="Times New Roman" w:hAnsi="Consolas" w:cs="Times New Roman"/>
+          <w:color w:val="D4D4D4"/>
+          <w:sz w:val="27"/>
+          <w:szCs w:val="27"/>
+          <w:lang w:eastAsia="pt-BR"/>
+        </w:rPr>
+      </w:pPr>
+      <w:proofErr w:type="spellStart"/>
+      <w:r>
+        <w:rPr>
+          <w:rFonts w:ascii="Consolas" w:eastAsia="Times New Roman" w:hAnsi="Consolas" w:cs="Times New Roman"/>
+          <w:color w:val="569CD6"/>
+          <w:sz w:val="27"/>
+          <w:szCs w:val="27"/>
+          <w:lang w:eastAsia="pt-BR"/>
+        </w:rPr>
+        <w:t>let</w:t>
+      </w:r>
+      <w:proofErr w:type="spellEnd"/>
+      <w:r>
+        <w:rPr>
+          <w:rFonts w:ascii="Consolas" w:eastAsia="Times New Roman" w:hAnsi="Consolas" w:cs="Times New Roman"/>
+          <w:color w:val="D4D4D4"/>
+          <w:sz w:val="27"/>
+          <w:szCs w:val="27"/>
+          <w:lang w:eastAsia="pt-BR"/>
+        </w:rPr>
+        <w:t xml:space="preserve"> </w:t>
+      </w:r>
+      <w:r>
+        <w:rPr>
+          <w:rFonts w:ascii="Consolas" w:eastAsia="Times New Roman" w:hAnsi="Consolas" w:cs="Times New Roman"/>
+          <w:color w:val="9CDCFE"/>
+          <w:sz w:val="27"/>
+          <w:szCs w:val="27"/>
+          <w:lang w:eastAsia="pt-BR"/>
+        </w:rPr>
+        <w:t>x</w:t>
+      </w:r>
+      <w:r>
+        <w:rPr>
+          <w:rFonts w:ascii="Consolas" w:eastAsia="Times New Roman" w:hAnsi="Consolas" w:cs="Times New Roman"/>
+          <w:color w:val="D4D4D4"/>
+          <w:sz w:val="27"/>
+          <w:szCs w:val="27"/>
+          <w:lang w:eastAsia="pt-BR"/>
+        </w:rPr>
+        <w:t>;</w:t>
+      </w:r>
+    </w:p>
+    <w:p>
+      <w:pPr>
+        <w:shd w:val="clear" w:color="auto" w:fill="1E1E1E"/>
+        <w:spacing w:after="0" w:line="360" w:lineRule="atLeast"/>
+        <w:rPr>
+          <w:rFonts w:ascii="Consolas" w:eastAsia="Times New Roman" w:hAnsi="Consolas" w:cs="Times New Roman"/>
+          <w:color w:val="D4D4D4"/>
+          <w:sz w:val="27"/>
+          <w:szCs w:val="27"/>
+          <w:lang w:eastAsia="pt-BR"/>
+        </w:rPr>
+      </w:pPr>
+      <w:proofErr w:type="spellStart"/>
+      <w:r>
+        <w:rPr>
+          <w:rFonts w:ascii="Consolas" w:eastAsia="Times New Roman" w:hAnsi="Consolas" w:cs="Times New Roman"/>
+          <w:color w:val="C586C0"/>
+          <w:sz w:val="27"/>
+          <w:szCs w:val="27"/>
+          <w:lang w:eastAsia="pt-BR"/>
+        </w:rPr>
+        <w:t>if</w:t>
+      </w:r>
+      <w:proofErr w:type="spellEnd"/>
+      <w:r>
+        <w:rPr>
+          <w:rFonts w:ascii="Consolas" w:eastAsia="Times New Roman" w:hAnsi="Consolas" w:cs="Times New Roman"/>
+          <w:color w:val="D4D4D4"/>
+          <w:sz w:val="27"/>
+          <w:szCs w:val="27"/>
+          <w:lang w:eastAsia="pt-BR"/>
+        </w:rPr>
+        <w:t>(</w:t>
+      </w:r>
+      <w:proofErr w:type="spellStart"/>
+      <w:r>
+        <w:rPr>
+          <w:rFonts w:ascii="Consolas" w:eastAsia="Times New Roman" w:hAnsi="Consolas" w:cs="Times New Roman"/>
+          <w:color w:val="569CD6"/>
+          <w:sz w:val="27"/>
+          <w:szCs w:val="27"/>
+          <w:lang w:eastAsia="pt-BR"/>
+        </w:rPr>
+        <w:t>typeof</w:t>
+      </w:r>
+      <w:proofErr w:type="spellEnd"/>
+      <w:r>
+        <w:rPr>
+          <w:rFonts w:ascii="Consolas" w:eastAsia="Times New Roman" w:hAnsi="Consolas" w:cs="Times New Roman"/>
+          <w:color w:val="D4D4D4"/>
+          <w:sz w:val="27"/>
+          <w:szCs w:val="27"/>
+          <w:lang w:eastAsia="pt-BR"/>
+        </w:rPr>
+        <w:t xml:space="preserve"> </w:t>
+      </w:r>
+      <w:r>
+        <w:rPr>
+          <w:rFonts w:ascii="Consolas" w:eastAsia="Times New Roman" w:hAnsi="Consolas" w:cs="Times New Roman"/>
+          <w:color w:val="9CDCFE"/>
+          <w:sz w:val="27"/>
+          <w:szCs w:val="27"/>
+          <w:lang w:eastAsia="pt-BR"/>
+        </w:rPr>
+        <w:t>x</w:t>
+      </w:r>
+      <w:r>
+        <w:rPr>
+          <w:rFonts w:ascii="Consolas" w:eastAsia="Times New Roman" w:hAnsi="Consolas" w:cs="Times New Roman"/>
+          <w:color w:val="D4D4D4"/>
+          <w:sz w:val="27"/>
+          <w:szCs w:val="27"/>
+          <w:lang w:eastAsia="pt-BR"/>
+        </w:rPr>
+        <w:t xml:space="preserve"> === </w:t>
+      </w:r>
+      <w:r>
+        <w:rPr>
+          <w:rFonts w:ascii="Consolas" w:eastAsia="Times New Roman" w:hAnsi="Consolas" w:cs="Times New Roman"/>
+          <w:color w:val="CE9178"/>
+          <w:sz w:val="27"/>
+          <w:szCs w:val="27"/>
+          <w:lang w:eastAsia="pt-BR"/>
+        </w:rPr>
+        <w:t>'</w:t>
+      </w:r>
+      <w:proofErr w:type="spellStart"/>
+      <w:r>
+        <w:rPr>
+          <w:rFonts w:ascii="Consolas" w:eastAsia="Times New Roman" w:hAnsi="Consolas" w:cs="Times New Roman"/>
+          <w:color w:val="CE9178"/>
+          <w:sz w:val="27"/>
+          <w:szCs w:val="27"/>
+          <w:lang w:eastAsia="pt-BR"/>
+        </w:rPr>
+        <w:t>undefined</w:t>
+      </w:r>
+      <w:proofErr w:type="spellEnd"/>
+      <w:r>
+        <w:rPr>
+          <w:rFonts w:ascii="Consolas" w:eastAsia="Times New Roman" w:hAnsi="Consolas" w:cs="Times New Roman"/>
+          <w:color w:val="CE9178"/>
+          <w:sz w:val="27"/>
+          <w:szCs w:val="27"/>
+          <w:lang w:eastAsia="pt-BR"/>
+        </w:rPr>
+        <w:t>'</w:t>
+      </w:r>
+      <w:r>
+        <w:rPr>
+          <w:rFonts w:ascii="Consolas" w:eastAsia="Times New Roman" w:hAnsi="Consolas" w:cs="Times New Roman"/>
+          <w:color w:val="D4D4D4"/>
+          <w:sz w:val="27"/>
+          <w:szCs w:val="27"/>
+          <w:lang w:eastAsia="pt-BR"/>
+        </w:rPr>
+        <w:t xml:space="preserve">) </w:t>
+      </w:r>
+      <w:r>
+        <w:rPr>
+          <w:rFonts w:ascii="Consolas" w:eastAsia="Times New Roman" w:hAnsi="Consolas" w:cs="Times New Roman"/>
+          <w:color w:val="9CDCFE"/>
+          <w:sz w:val="27"/>
+          <w:szCs w:val="27"/>
+          <w:lang w:eastAsia="pt-BR"/>
+        </w:rPr>
+        <w:t>x</w:t>
+      </w:r>
+      <w:r>
+        <w:rPr>
+          <w:rFonts w:ascii="Consolas" w:eastAsia="Times New Roman" w:hAnsi="Consolas" w:cs="Times New Roman"/>
+          <w:color w:val="D4D4D4"/>
+          <w:sz w:val="27"/>
+          <w:szCs w:val="27"/>
+          <w:lang w:eastAsia="pt-BR"/>
+        </w:rPr>
+        <w:t xml:space="preserve"> = </w:t>
+      </w:r>
+      <w:r>
+        <w:rPr>
+          <w:rFonts w:ascii="Consolas" w:eastAsia="Times New Roman" w:hAnsi="Consolas" w:cs="Times New Roman"/>
+          <w:color w:val="B5CEA8"/>
+          <w:sz w:val="27"/>
+          <w:szCs w:val="27"/>
+          <w:lang w:eastAsia="pt-BR"/>
+        </w:rPr>
+        <w:t>20</w:t>
+      </w:r>
+    </w:p>
+    <w:p>
+      <w:pPr>
+        <w:shd w:val="clear" w:color="auto" w:fill="1E1E1E"/>
+        <w:spacing w:after="0" w:line="360" w:lineRule="atLeast"/>
+        <w:rPr>
+          <w:rFonts w:ascii="Consolas" w:eastAsia="Times New Roman" w:hAnsi="Consolas" w:cs="Times New Roman"/>
+          <w:color w:val="D4D4D4"/>
+          <w:sz w:val="27"/>
+          <w:szCs w:val="27"/>
+          <w:lang w:eastAsia="pt-BR"/>
+        </w:rPr>
+      </w:pPr>
+    </w:p>
+    <w:p>
+      <w:pPr>
+        <w:shd w:val="clear" w:color="auto" w:fill="1E1E1E"/>
+        <w:spacing w:after="0" w:line="360" w:lineRule="atLeast"/>
+        <w:rPr>
+          <w:rFonts w:ascii="Consolas" w:eastAsia="Times New Roman" w:hAnsi="Consolas" w:cs="Times New Roman"/>
+          <w:color w:val="D4D4D4"/>
+          <w:sz w:val="27"/>
+          <w:szCs w:val="27"/>
+          <w:lang w:eastAsia="pt-BR"/>
+        </w:rPr>
+      </w:pPr>
+      <w:r>
+        <w:rPr>
+          <w:rFonts w:ascii="Consolas" w:eastAsia="Times New Roman" w:hAnsi="Consolas" w:cs="Times New Roman"/>
+          <w:color w:val="6A9955"/>
+          <w:sz w:val="27"/>
+          <w:szCs w:val="27"/>
+          <w:lang w:eastAsia="pt-BR"/>
+        </w:rPr>
+        <w:t>// console.log(x * 2);</w:t>
+      </w:r>
+    </w:p>
+    <w:p>
+      <w:pPr>
+        <w:shd w:val="clear" w:color="auto" w:fill="1E1E1E"/>
+        <w:spacing w:after="270" w:line="360" w:lineRule="atLeast"/>
+        <w:rPr>
+          <w:rFonts w:ascii="Consolas" w:eastAsia="Times New Roman" w:hAnsi="Consolas" w:cs="Times New Roman"/>
+          <w:color w:val="D4D4D4"/>
+          <w:sz w:val="27"/>
+          <w:szCs w:val="27"/>
+          <w:lang w:eastAsia="pt-BR"/>
+        </w:rPr>
+      </w:pPr>
+    </w:p>
+    <w:p>
+      <w:pPr>
+        <w:shd w:val="clear" w:color="auto" w:fill="1E1E1E"/>
+        <w:spacing w:after="0" w:line="360" w:lineRule="atLeast"/>
+        <w:rPr>
+          <w:rFonts w:ascii="Consolas" w:eastAsia="Times New Roman" w:hAnsi="Consolas" w:cs="Times New Roman"/>
+          <w:color w:val="D4D4D4"/>
+          <w:sz w:val="27"/>
+          <w:szCs w:val="27"/>
+          <w:lang w:eastAsia="pt-BR"/>
+        </w:rPr>
+      </w:pPr>
+      <w:proofErr w:type="spellStart"/>
+      <w:r>
+        <w:rPr>
+          <w:rFonts w:ascii="Consolas" w:eastAsia="Times New Roman" w:hAnsi="Consolas" w:cs="Times New Roman"/>
+          <w:color w:val="C586C0"/>
+          <w:sz w:val="27"/>
+          <w:szCs w:val="27"/>
+          <w:lang w:eastAsia="pt-BR"/>
+        </w:rPr>
+        <w:t>export</w:t>
+      </w:r>
+      <w:proofErr w:type="spellEnd"/>
+      <w:r>
+        <w:rPr>
+          <w:rFonts w:ascii="Consolas" w:eastAsia="Times New Roman" w:hAnsi="Consolas" w:cs="Times New Roman"/>
+          <w:color w:val="D4D4D4"/>
+          <w:sz w:val="27"/>
+          <w:szCs w:val="27"/>
+          <w:lang w:eastAsia="pt-BR"/>
+        </w:rPr>
+        <w:t xml:space="preserve"> </w:t>
+      </w:r>
+      <w:proofErr w:type="spellStart"/>
+      <w:r>
+        <w:rPr>
+          <w:rFonts w:ascii="Consolas" w:eastAsia="Times New Roman" w:hAnsi="Consolas" w:cs="Times New Roman"/>
+          <w:color w:val="569CD6"/>
+          <w:sz w:val="27"/>
+          <w:szCs w:val="27"/>
+          <w:lang w:eastAsia="pt-BR"/>
+        </w:rPr>
+        <w:t>function</w:t>
+      </w:r>
+      <w:proofErr w:type="spellEnd"/>
+      <w:r>
+        <w:rPr>
+          <w:rFonts w:ascii="Consolas" w:eastAsia="Times New Roman" w:hAnsi="Consolas" w:cs="Times New Roman"/>
+          <w:color w:val="D4D4D4"/>
+          <w:sz w:val="27"/>
+          <w:szCs w:val="27"/>
+          <w:lang w:eastAsia="pt-BR"/>
+        </w:rPr>
+        <w:t xml:space="preserve"> </w:t>
+      </w:r>
+      <w:proofErr w:type="spellStart"/>
+      <w:r>
+        <w:rPr>
+          <w:rFonts w:ascii="Consolas" w:eastAsia="Times New Roman" w:hAnsi="Consolas" w:cs="Times New Roman"/>
+          <w:color w:val="DCDCAA"/>
+          <w:sz w:val="27"/>
+          <w:szCs w:val="27"/>
+          <w:lang w:eastAsia="pt-BR"/>
+        </w:rPr>
+        <w:t>createPerson</w:t>
+      </w:r>
+      <w:proofErr w:type="spellEnd"/>
+      <w:r>
+        <w:rPr>
+          <w:rFonts w:ascii="Consolas" w:eastAsia="Times New Roman" w:hAnsi="Consolas" w:cs="Times New Roman"/>
+          <w:color w:val="D4D4D4"/>
+          <w:sz w:val="27"/>
+          <w:szCs w:val="27"/>
+          <w:lang w:eastAsia="pt-BR"/>
+        </w:rPr>
+        <w:t>(</w:t>
+      </w:r>
+      <w:proofErr w:type="spellStart"/>
+      <w:r>
+        <w:rPr>
+          <w:rFonts w:ascii="Consolas" w:eastAsia="Times New Roman" w:hAnsi="Consolas" w:cs="Times New Roman"/>
+          <w:color w:val="9CDCFE"/>
+          <w:sz w:val="27"/>
+          <w:szCs w:val="27"/>
+          <w:lang w:eastAsia="pt-BR"/>
+        </w:rPr>
+        <w:t>firstName</w:t>
+      </w:r>
+      <w:proofErr w:type="spellEnd"/>
+      <w:r>
+        <w:rPr>
+          <w:rFonts w:ascii="Consolas" w:eastAsia="Times New Roman" w:hAnsi="Consolas" w:cs="Times New Roman"/>
+          <w:color w:val="D4D4D4"/>
+          <w:sz w:val="27"/>
+          <w:szCs w:val="27"/>
+          <w:lang w:eastAsia="pt-BR"/>
+        </w:rPr>
+        <w:t xml:space="preserve">: </w:t>
+      </w:r>
+      <w:proofErr w:type="spellStart"/>
+      <w:r>
+        <w:rPr>
+          <w:rFonts w:ascii="Consolas" w:eastAsia="Times New Roman" w:hAnsi="Consolas" w:cs="Times New Roman"/>
+          <w:color w:val="4EC9B0"/>
+          <w:sz w:val="27"/>
+          <w:szCs w:val="27"/>
+          <w:lang w:eastAsia="pt-BR"/>
+        </w:rPr>
+        <w:t>string</w:t>
+      </w:r>
+      <w:proofErr w:type="spellEnd"/>
+      <w:r>
+        <w:rPr>
+          <w:rFonts w:ascii="Consolas" w:eastAsia="Times New Roman" w:hAnsi="Consolas" w:cs="Times New Roman"/>
+          <w:color w:val="D4D4D4"/>
+          <w:sz w:val="27"/>
+          <w:szCs w:val="27"/>
+          <w:lang w:eastAsia="pt-BR"/>
+        </w:rPr>
+        <w:t xml:space="preserve">, </w:t>
+      </w:r>
+      <w:proofErr w:type="spellStart"/>
+      <w:r>
+        <w:rPr>
+          <w:rFonts w:ascii="Consolas" w:eastAsia="Times New Roman" w:hAnsi="Consolas" w:cs="Times New Roman"/>
+          <w:color w:val="9CDCFE"/>
+          <w:sz w:val="27"/>
+          <w:szCs w:val="27"/>
+          <w:lang w:eastAsia="pt-BR"/>
+        </w:rPr>
+        <w:t>lastName</w:t>
+      </w:r>
+      <w:proofErr w:type="spellEnd"/>
+      <w:r>
+        <w:rPr>
+          <w:rFonts w:ascii="Consolas" w:eastAsia="Times New Roman" w:hAnsi="Consolas" w:cs="Times New Roman"/>
+          <w:color w:val="D4D4D4"/>
+          <w:sz w:val="27"/>
+          <w:szCs w:val="27"/>
+          <w:lang w:eastAsia="pt-BR"/>
+        </w:rPr>
+        <w:t xml:space="preserve">?: </w:t>
+      </w:r>
+      <w:proofErr w:type="spellStart"/>
+      <w:r>
+        <w:rPr>
+          <w:rFonts w:ascii="Consolas" w:eastAsia="Times New Roman" w:hAnsi="Consolas" w:cs="Times New Roman"/>
+          <w:color w:val="4EC9B0"/>
+          <w:sz w:val="27"/>
+          <w:szCs w:val="27"/>
+          <w:lang w:eastAsia="pt-BR"/>
+        </w:rPr>
+        <w:t>string</w:t>
+      </w:r>
+      <w:proofErr w:type="spellEnd"/>
+      <w:r>
+        <w:rPr>
+          <w:rFonts w:ascii="Consolas" w:eastAsia="Times New Roman" w:hAnsi="Consolas" w:cs="Times New Roman"/>
+          <w:color w:val="D4D4D4"/>
+          <w:sz w:val="27"/>
+          <w:szCs w:val="27"/>
+          <w:lang w:eastAsia="pt-BR"/>
+        </w:rPr>
+        <w:t>): {</w:t>
+      </w:r>
+    </w:p>
+    <w:p>
+      <w:pPr>
+        <w:shd w:val="clear" w:color="auto" w:fill="1E1E1E"/>
+        <w:spacing w:after="0" w:line="360" w:lineRule="atLeast"/>
+        <w:rPr>
+          <w:rFonts w:ascii="Consolas" w:eastAsia="Times New Roman" w:hAnsi="Consolas" w:cs="Times New Roman"/>
+          <w:color w:val="D4D4D4"/>
+          <w:sz w:val="27"/>
+          <w:szCs w:val="27"/>
+          <w:lang w:eastAsia="pt-BR"/>
+        </w:rPr>
+      </w:pPr>
+      <w:r>
+        <w:rPr>
+          <w:rFonts w:ascii="Consolas" w:eastAsia="Times New Roman" w:hAnsi="Consolas" w:cs="Times New Roman"/>
+          <w:color w:val="D4D4D4"/>
+          <w:sz w:val="27"/>
+          <w:szCs w:val="27"/>
+          <w:lang w:eastAsia="pt-BR"/>
+        </w:rPr>
+        <w:t xml:space="preserve">    </w:t>
+      </w:r>
+      <w:proofErr w:type="spellStart"/>
+      <w:r>
+        <w:rPr>
+          <w:rFonts w:ascii="Consolas" w:eastAsia="Times New Roman" w:hAnsi="Consolas" w:cs="Times New Roman"/>
+          <w:color w:val="9CDCFE"/>
+          <w:sz w:val="27"/>
+          <w:szCs w:val="27"/>
+          <w:lang w:eastAsia="pt-BR"/>
+        </w:rPr>
+        <w:t>firstName</w:t>
+      </w:r>
+      <w:proofErr w:type="spellEnd"/>
+      <w:r>
+        <w:rPr>
+          <w:rFonts w:ascii="Consolas" w:eastAsia="Times New Roman" w:hAnsi="Consolas" w:cs="Times New Roman"/>
+          <w:color w:val="D4D4D4"/>
+          <w:sz w:val="27"/>
+          <w:szCs w:val="27"/>
+          <w:lang w:eastAsia="pt-BR"/>
+        </w:rPr>
+        <w:t xml:space="preserve">: </w:t>
+      </w:r>
+      <w:proofErr w:type="spellStart"/>
+      <w:r>
+        <w:rPr>
+          <w:rFonts w:ascii="Consolas" w:eastAsia="Times New Roman" w:hAnsi="Consolas" w:cs="Times New Roman"/>
+          <w:color w:val="4EC9B0"/>
+          <w:sz w:val="27"/>
+          <w:szCs w:val="27"/>
+          <w:lang w:eastAsia="pt-BR"/>
+        </w:rPr>
+        <w:t>string</w:t>
+      </w:r>
+      <w:proofErr w:type="spellEnd"/>
+      <w:r>
+        <w:rPr>
+          <w:rFonts w:ascii="Consolas" w:eastAsia="Times New Roman" w:hAnsi="Consolas" w:cs="Times New Roman"/>
+          <w:color w:val="D4D4D4"/>
+          <w:sz w:val="27"/>
+          <w:szCs w:val="27"/>
+          <w:lang w:eastAsia="pt-BR"/>
+        </w:rPr>
+        <w:t>;          </w:t>
+      </w:r>
+      <w:r>
+        <w:rPr>
+          <w:rFonts w:ascii="Consolas" w:eastAsia="Times New Roman" w:hAnsi="Consolas" w:cs="Times New Roman"/>
+          <w:color w:val="6A9955"/>
+          <w:sz w:val="27"/>
+          <w:szCs w:val="27"/>
+          <w:lang w:eastAsia="pt-BR"/>
+        </w:rPr>
+        <w:t xml:space="preserve">// A </w:t>
+      </w:r>
+      <w:proofErr w:type="spellStart"/>
+      <w:r>
+        <w:rPr>
+          <w:rFonts w:ascii="Consolas" w:eastAsia="Times New Roman" w:hAnsi="Consolas" w:cs="Times New Roman"/>
+          <w:color w:val="6A9955"/>
+          <w:sz w:val="27"/>
+          <w:szCs w:val="27"/>
+          <w:lang w:eastAsia="pt-BR"/>
+        </w:rPr>
+        <w:t>saida</w:t>
+      </w:r>
+      <w:proofErr w:type="spellEnd"/>
+      <w:r>
+        <w:rPr>
+          <w:rFonts w:ascii="Consolas" w:eastAsia="Times New Roman" w:hAnsi="Consolas" w:cs="Times New Roman"/>
+          <w:color w:val="6A9955"/>
+          <w:sz w:val="27"/>
+          <w:szCs w:val="27"/>
+          <w:lang w:eastAsia="pt-BR"/>
+        </w:rPr>
+        <w:t xml:space="preserve"> será </w:t>
+      </w:r>
+      <w:proofErr w:type="spellStart"/>
+      <w:r>
+        <w:rPr>
+          <w:rFonts w:ascii="Consolas" w:eastAsia="Times New Roman" w:hAnsi="Consolas" w:cs="Times New Roman"/>
+          <w:color w:val="6A9955"/>
+          <w:sz w:val="27"/>
+          <w:szCs w:val="27"/>
+          <w:lang w:eastAsia="pt-BR"/>
+        </w:rPr>
+        <w:t>string</w:t>
+      </w:r>
+      <w:proofErr w:type="spellEnd"/>
+    </w:p>
+    <w:p>
+      <w:pPr>
+        <w:shd w:val="clear" w:color="auto" w:fill="1E1E1E"/>
+        <w:spacing w:after="0" w:line="360" w:lineRule="atLeast"/>
+        <w:rPr>
+          <w:rFonts w:ascii="Consolas" w:eastAsia="Times New Roman" w:hAnsi="Consolas" w:cs="Times New Roman"/>
+          <w:color w:val="D4D4D4"/>
+          <w:sz w:val="27"/>
+          <w:szCs w:val="27"/>
+          <w:lang w:eastAsia="pt-BR"/>
+        </w:rPr>
+      </w:pPr>
+      <w:r>
+        <w:rPr>
+          <w:rFonts w:ascii="Consolas" w:eastAsia="Times New Roman" w:hAnsi="Consolas" w:cs="Times New Roman"/>
+          <w:color w:val="D4D4D4"/>
+          <w:sz w:val="27"/>
+          <w:szCs w:val="27"/>
+          <w:lang w:eastAsia="pt-BR"/>
+        </w:rPr>
+        <w:t xml:space="preserve">    </w:t>
+      </w:r>
+      <w:proofErr w:type="spellStart"/>
+      <w:r>
+        <w:rPr>
+          <w:rFonts w:ascii="Consolas" w:eastAsia="Times New Roman" w:hAnsi="Consolas" w:cs="Times New Roman"/>
+          <w:color w:val="9CDCFE"/>
+          <w:sz w:val="27"/>
+          <w:szCs w:val="27"/>
+          <w:lang w:eastAsia="pt-BR"/>
+        </w:rPr>
+        <w:t>lastName</w:t>
+      </w:r>
+      <w:proofErr w:type="spellEnd"/>
+      <w:r>
+        <w:rPr>
+          <w:rFonts w:ascii="Consolas" w:eastAsia="Times New Roman" w:hAnsi="Consolas" w:cs="Times New Roman"/>
+          <w:color w:val="D4D4D4"/>
+          <w:sz w:val="27"/>
+          <w:szCs w:val="27"/>
+          <w:lang w:eastAsia="pt-BR"/>
+        </w:rPr>
+        <w:t xml:space="preserve">?: </w:t>
+      </w:r>
+      <w:proofErr w:type="spellStart"/>
+      <w:r>
+        <w:rPr>
+          <w:rFonts w:ascii="Consolas" w:eastAsia="Times New Roman" w:hAnsi="Consolas" w:cs="Times New Roman"/>
+          <w:color w:val="4EC9B0"/>
+          <w:sz w:val="27"/>
+          <w:szCs w:val="27"/>
+          <w:lang w:eastAsia="pt-BR"/>
+        </w:rPr>
+        <w:t>string</w:t>
+      </w:r>
+      <w:proofErr w:type="spellEnd"/>
+      <w:r>
+        <w:rPr>
+          <w:rFonts w:ascii="Consolas" w:eastAsia="Times New Roman" w:hAnsi="Consolas" w:cs="Times New Roman"/>
+          <w:color w:val="D4D4D4"/>
+          <w:sz w:val="27"/>
+          <w:szCs w:val="27"/>
+          <w:lang w:eastAsia="pt-BR"/>
+        </w:rPr>
+        <w:t>;          </w:t>
+      </w:r>
+      <w:r>
+        <w:rPr>
+          <w:rFonts w:ascii="Consolas" w:eastAsia="Times New Roman" w:hAnsi="Consolas" w:cs="Times New Roman"/>
+          <w:color w:val="6A9955"/>
+          <w:sz w:val="27"/>
+          <w:szCs w:val="27"/>
+          <w:lang w:eastAsia="pt-BR"/>
+        </w:rPr>
+        <w:t xml:space="preserve">// A </w:t>
+      </w:r>
+      <w:proofErr w:type="spellStart"/>
+      <w:r>
+        <w:rPr>
+          <w:rFonts w:ascii="Consolas" w:eastAsia="Times New Roman" w:hAnsi="Consolas" w:cs="Times New Roman"/>
+          <w:color w:val="6A9955"/>
+          <w:sz w:val="27"/>
+          <w:szCs w:val="27"/>
+          <w:lang w:eastAsia="pt-BR"/>
+        </w:rPr>
+        <w:t>saida</w:t>
+      </w:r>
+      <w:proofErr w:type="spellEnd"/>
+      <w:r>
+        <w:rPr>
+          <w:rFonts w:ascii="Consolas" w:eastAsia="Times New Roman" w:hAnsi="Consolas" w:cs="Times New Roman"/>
+          <w:color w:val="6A9955"/>
+          <w:sz w:val="27"/>
+          <w:szCs w:val="27"/>
+          <w:lang w:eastAsia="pt-BR"/>
+        </w:rPr>
+        <w:t xml:space="preserve"> será </w:t>
+      </w:r>
+      <w:proofErr w:type="spellStart"/>
+      <w:r>
+        <w:rPr>
+          <w:rFonts w:ascii="Consolas" w:eastAsia="Times New Roman" w:hAnsi="Consolas" w:cs="Times New Roman"/>
+          <w:color w:val="6A9955"/>
+          <w:sz w:val="27"/>
+          <w:szCs w:val="27"/>
+          <w:lang w:eastAsia="pt-BR"/>
+        </w:rPr>
+        <w:t>string</w:t>
+      </w:r>
+      <w:proofErr w:type="spellEnd"/>
+    </w:p>
+    <w:p>
+      <w:pPr>
+        <w:shd w:val="clear" w:color="auto" w:fill="1E1E1E"/>
+        <w:spacing w:after="0" w:line="360" w:lineRule="atLeast"/>
+        <w:rPr>
+          <w:rFonts w:ascii="Consolas" w:eastAsia="Times New Roman" w:hAnsi="Consolas" w:cs="Times New Roman"/>
+          <w:color w:val="D4D4D4"/>
+          <w:sz w:val="27"/>
+          <w:szCs w:val="27"/>
+          <w:lang w:eastAsia="pt-BR"/>
+        </w:rPr>
+      </w:pPr>
+      <w:r>
+        <w:rPr>
+          <w:rFonts w:ascii="Consolas" w:eastAsia="Times New Roman" w:hAnsi="Consolas" w:cs="Times New Roman"/>
+          <w:color w:val="D4D4D4"/>
+          <w:sz w:val="27"/>
+          <w:szCs w:val="27"/>
+          <w:lang w:eastAsia="pt-BR"/>
+        </w:rPr>
+        <w:t>} {</w:t>
+      </w:r>
+    </w:p>
+    <w:p>
+      <w:pPr>
+        <w:shd w:val="clear" w:color="auto" w:fill="1E1E1E"/>
+        <w:spacing w:after="0" w:line="360" w:lineRule="atLeast"/>
+        <w:rPr>
+          <w:rFonts w:ascii="Consolas" w:eastAsia="Times New Roman" w:hAnsi="Consolas" w:cs="Times New Roman"/>
+          <w:color w:val="D4D4D4"/>
+          <w:sz w:val="27"/>
+          <w:szCs w:val="27"/>
+          <w:lang w:eastAsia="pt-BR"/>
+        </w:rPr>
+      </w:pPr>
+      <w:r>
+        <w:rPr>
+          <w:rFonts w:ascii="Consolas" w:eastAsia="Times New Roman" w:hAnsi="Consolas" w:cs="Times New Roman"/>
+          <w:color w:val="D4D4D4"/>
+          <w:sz w:val="27"/>
+          <w:szCs w:val="27"/>
+          <w:lang w:eastAsia="pt-BR"/>
+        </w:rPr>
+        <w:t xml:space="preserve">    </w:t>
+      </w:r>
+      <w:proofErr w:type="spellStart"/>
+      <w:r>
+        <w:rPr>
+          <w:rFonts w:ascii="Consolas" w:eastAsia="Times New Roman" w:hAnsi="Consolas" w:cs="Times New Roman"/>
+          <w:color w:val="C586C0"/>
+          <w:sz w:val="27"/>
+          <w:szCs w:val="27"/>
+          <w:lang w:eastAsia="pt-BR"/>
+        </w:rPr>
+        <w:t>return</w:t>
+      </w:r>
+      <w:proofErr w:type="spellEnd"/>
+      <w:r>
+        <w:rPr>
+          <w:rFonts w:ascii="Consolas" w:eastAsia="Times New Roman" w:hAnsi="Consolas" w:cs="Times New Roman"/>
+          <w:color w:val="D4D4D4"/>
+          <w:sz w:val="27"/>
+          <w:szCs w:val="27"/>
+          <w:lang w:eastAsia="pt-BR"/>
+        </w:rPr>
+        <w:t xml:space="preserve"> {</w:t>
+      </w:r>
+    </w:p>
+    <w:p>
+      <w:pPr>
+        <w:shd w:val="clear" w:color="auto" w:fill="1E1E1E"/>
+        <w:spacing w:after="0" w:line="360" w:lineRule="atLeast"/>
+        <w:rPr>
+          <w:rFonts w:ascii="Consolas" w:eastAsia="Times New Roman" w:hAnsi="Consolas" w:cs="Times New Roman"/>
+          <w:color w:val="D4D4D4"/>
+          <w:sz w:val="27"/>
+          <w:szCs w:val="27"/>
+          <w:lang w:eastAsia="pt-BR"/>
+        </w:rPr>
+      </w:pPr>
+      <w:r>
+        <w:rPr>
+          <w:rFonts w:ascii="Consolas" w:eastAsia="Times New Roman" w:hAnsi="Consolas" w:cs="Times New Roman"/>
+          <w:color w:val="D4D4D4"/>
+          <w:sz w:val="27"/>
+          <w:szCs w:val="27"/>
+          <w:lang w:eastAsia="pt-BR"/>
+        </w:rPr>
+        <w:t xml:space="preserve">        </w:t>
+      </w:r>
+      <w:proofErr w:type="spellStart"/>
+      <w:r>
+        <w:rPr>
+          <w:rFonts w:ascii="Consolas" w:eastAsia="Times New Roman" w:hAnsi="Consolas" w:cs="Times New Roman"/>
+          <w:color w:val="9CDCFE"/>
+          <w:sz w:val="27"/>
+          <w:szCs w:val="27"/>
+          <w:lang w:eastAsia="pt-BR"/>
+        </w:rPr>
+        <w:t>firstName</w:t>
+      </w:r>
+      <w:proofErr w:type="spellEnd"/>
+      <w:r>
+        <w:rPr>
+          <w:rFonts w:ascii="Consolas" w:eastAsia="Times New Roman" w:hAnsi="Consolas" w:cs="Times New Roman"/>
+          <w:color w:val="D4D4D4"/>
+          <w:sz w:val="27"/>
+          <w:szCs w:val="27"/>
+          <w:lang w:eastAsia="pt-BR"/>
+        </w:rPr>
+        <w:t>,</w:t>
+      </w:r>
+    </w:p>
+    <w:p>
+      <w:pPr>
+        <w:shd w:val="clear" w:color="auto" w:fill="1E1E1E"/>
+        <w:spacing w:after="0" w:line="360" w:lineRule="atLeast"/>
+        <w:rPr>
+          <w:rFonts w:ascii="Consolas" w:eastAsia="Times New Roman" w:hAnsi="Consolas" w:cs="Times New Roman"/>
+          <w:color w:val="D4D4D4"/>
+          <w:sz w:val="27"/>
+          <w:szCs w:val="27"/>
+          <w:lang w:eastAsia="pt-BR"/>
+        </w:rPr>
+      </w:pPr>
+      <w:r>
+        <w:rPr>
+          <w:rFonts w:ascii="Consolas" w:eastAsia="Times New Roman" w:hAnsi="Consolas" w:cs="Times New Roman"/>
+          <w:color w:val="D4D4D4"/>
+          <w:sz w:val="27"/>
+          <w:szCs w:val="27"/>
+          <w:lang w:eastAsia="pt-BR"/>
+        </w:rPr>
+        <w:t xml:space="preserve">        </w:t>
+      </w:r>
+      <w:proofErr w:type="spellStart"/>
+      <w:r>
+        <w:rPr>
+          <w:rFonts w:ascii="Consolas" w:eastAsia="Times New Roman" w:hAnsi="Consolas" w:cs="Times New Roman"/>
+          <w:color w:val="9CDCFE"/>
+          <w:sz w:val="27"/>
+          <w:szCs w:val="27"/>
+          <w:lang w:eastAsia="pt-BR"/>
+        </w:rPr>
+        <w:t>lastName</w:t>
+      </w:r>
+      <w:proofErr w:type="spellEnd"/>
+    </w:p>
+    <w:p>
+      <w:pPr>
+        <w:shd w:val="clear" w:color="auto" w:fill="1E1E1E"/>
+        <w:spacing w:after="0" w:line="360" w:lineRule="atLeast"/>
+        <w:rPr>
+          <w:rFonts w:ascii="Consolas" w:eastAsia="Times New Roman" w:hAnsi="Consolas" w:cs="Times New Roman"/>
+          <w:color w:val="D4D4D4"/>
+          <w:sz w:val="27"/>
+          <w:szCs w:val="27"/>
+          <w:lang w:eastAsia="pt-BR"/>
+        </w:rPr>
+      </w:pPr>
+      <w:r>
+        <w:rPr>
+          <w:rFonts w:ascii="Consolas" w:eastAsia="Times New Roman" w:hAnsi="Consolas" w:cs="Times New Roman"/>
+          <w:color w:val="D4D4D4"/>
+          <w:sz w:val="27"/>
+          <w:szCs w:val="27"/>
+          <w:lang w:eastAsia="pt-BR"/>
+        </w:rPr>
+        <w:t>    }</w:t>
+      </w:r>
+    </w:p>
+    <w:p>
+      <w:pPr>
+        <w:shd w:val="clear" w:color="auto" w:fill="1E1E1E"/>
+        <w:spacing w:after="0" w:line="360" w:lineRule="atLeast"/>
+        <w:rPr>
+          <w:rFonts w:ascii="Consolas" w:eastAsia="Times New Roman" w:hAnsi="Consolas" w:cs="Times New Roman"/>
+          <w:color w:val="D4D4D4"/>
+          <w:sz w:val="27"/>
+          <w:szCs w:val="27"/>
+          <w:lang w:eastAsia="pt-BR"/>
+        </w:rPr>
+      </w:pPr>
+      <w:r>
+        <w:rPr>
+          <w:rFonts w:ascii="Consolas" w:eastAsia="Times New Roman" w:hAnsi="Consolas" w:cs="Times New Roman"/>
+          <w:color w:val="D4D4D4"/>
+          <w:sz w:val="27"/>
+          <w:szCs w:val="27"/>
+          <w:lang w:eastAsia="pt-BR"/>
+        </w:rPr>
+        <w:t>}</w:t>
+      </w:r>
+    </w:p>
+    <w:p>
+      <w:pPr>
+        <w:shd w:val="clear" w:color="auto" w:fill="1E1E1E"/>
+        <w:spacing w:after="0" w:line="360" w:lineRule="atLeast"/>
+        <w:rPr>
+          <w:rFonts w:ascii="Consolas" w:eastAsia="Times New Roman" w:hAnsi="Consolas" w:cs="Times New Roman"/>
+          <w:color w:val="D4D4D4"/>
+          <w:sz w:val="27"/>
+          <w:szCs w:val="27"/>
+          <w:lang w:eastAsia="pt-BR"/>
+        </w:rPr>
+      </w:pPr>
+    </w:p>
+    <w:p>
+      <w:pPr>
+        <w:shd w:val="clear" w:color="auto" w:fill="1E1E1E"/>
+        <w:spacing w:after="0" w:line="360" w:lineRule="atLeast"/>
+        <w:rPr>
+          <w:rFonts w:ascii="Consolas" w:eastAsia="Times New Roman" w:hAnsi="Consolas" w:cs="Times New Roman"/>
+          <w:color w:val="D4D4D4"/>
+          <w:sz w:val="27"/>
+          <w:szCs w:val="27"/>
+          <w:lang w:eastAsia="pt-BR"/>
+        </w:rPr>
+      </w:pPr>
+      <w:proofErr w:type="spellStart"/>
+      <w:r>
+        <w:rPr>
+          <w:rFonts w:ascii="Consolas" w:eastAsia="Times New Roman" w:hAnsi="Consolas" w:cs="Times New Roman"/>
+          <w:color w:val="C586C0"/>
+          <w:sz w:val="27"/>
+          <w:szCs w:val="27"/>
+          <w:lang w:eastAsia="pt-BR"/>
+        </w:rPr>
+        <w:t>export</w:t>
+      </w:r>
+      <w:proofErr w:type="spellEnd"/>
+      <w:r>
+        <w:rPr>
+          <w:rFonts w:ascii="Consolas" w:eastAsia="Times New Roman" w:hAnsi="Consolas" w:cs="Times New Roman"/>
+          <w:color w:val="D4D4D4"/>
+          <w:sz w:val="27"/>
+          <w:szCs w:val="27"/>
+          <w:lang w:eastAsia="pt-BR"/>
+        </w:rPr>
+        <w:t xml:space="preserve"> </w:t>
+      </w:r>
+      <w:proofErr w:type="spellStart"/>
+      <w:r>
+        <w:rPr>
+          <w:rFonts w:ascii="Consolas" w:eastAsia="Times New Roman" w:hAnsi="Consolas" w:cs="Times New Roman"/>
+          <w:color w:val="569CD6"/>
+          <w:sz w:val="27"/>
+          <w:szCs w:val="27"/>
+          <w:lang w:eastAsia="pt-BR"/>
+        </w:rPr>
+        <w:t>function</w:t>
+      </w:r>
+      <w:proofErr w:type="spellEnd"/>
+      <w:r>
+        <w:rPr>
+          <w:rFonts w:ascii="Consolas" w:eastAsia="Times New Roman" w:hAnsi="Consolas" w:cs="Times New Roman"/>
+          <w:color w:val="D4D4D4"/>
+          <w:sz w:val="27"/>
+          <w:szCs w:val="27"/>
+          <w:lang w:eastAsia="pt-BR"/>
+        </w:rPr>
+        <w:t xml:space="preserve"> </w:t>
+      </w:r>
+      <w:proofErr w:type="spellStart"/>
+      <w:r>
+        <w:rPr>
+          <w:rFonts w:ascii="Consolas" w:eastAsia="Times New Roman" w:hAnsi="Consolas" w:cs="Times New Roman"/>
+          <w:color w:val="DCDCAA"/>
+          <w:sz w:val="27"/>
+          <w:szCs w:val="27"/>
+          <w:lang w:eastAsia="pt-BR"/>
+        </w:rPr>
+        <w:t>squareOf</w:t>
+      </w:r>
+      <w:proofErr w:type="spellEnd"/>
+      <w:r>
+        <w:rPr>
+          <w:rFonts w:ascii="Consolas" w:eastAsia="Times New Roman" w:hAnsi="Consolas" w:cs="Times New Roman"/>
+          <w:color w:val="D4D4D4"/>
+          <w:sz w:val="27"/>
+          <w:szCs w:val="27"/>
+          <w:lang w:eastAsia="pt-BR"/>
+        </w:rPr>
+        <w:t>(</w:t>
+      </w:r>
+      <w:r>
+        <w:rPr>
+          <w:rFonts w:ascii="Consolas" w:eastAsia="Times New Roman" w:hAnsi="Consolas" w:cs="Times New Roman"/>
+          <w:color w:val="9CDCFE"/>
+          <w:sz w:val="27"/>
+          <w:szCs w:val="27"/>
+          <w:lang w:eastAsia="pt-BR"/>
+        </w:rPr>
+        <w:t>x</w:t>
+      </w:r>
+      <w:r>
+        <w:rPr>
+          <w:rFonts w:ascii="Consolas" w:eastAsia="Times New Roman" w:hAnsi="Consolas" w:cs="Times New Roman"/>
+          <w:color w:val="D4D4D4"/>
+          <w:sz w:val="27"/>
+          <w:szCs w:val="27"/>
+          <w:lang w:eastAsia="pt-BR"/>
+        </w:rPr>
+        <w:t xml:space="preserve">: </w:t>
+      </w:r>
+      <w:proofErr w:type="spellStart"/>
+      <w:r>
+        <w:rPr>
+          <w:rFonts w:ascii="Consolas" w:eastAsia="Times New Roman" w:hAnsi="Consolas" w:cs="Times New Roman"/>
+          <w:color w:val="4EC9B0"/>
+          <w:sz w:val="27"/>
+          <w:szCs w:val="27"/>
+          <w:lang w:eastAsia="pt-BR"/>
+        </w:rPr>
+        <w:t>any</w:t>
+      </w:r>
+      <w:proofErr w:type="spellEnd"/>
+      <w:r>
+        <w:rPr>
+          <w:rFonts w:ascii="Consolas" w:eastAsia="Times New Roman" w:hAnsi="Consolas" w:cs="Times New Roman"/>
+          <w:color w:val="D4D4D4"/>
+          <w:sz w:val="27"/>
+          <w:szCs w:val="27"/>
+          <w:lang w:eastAsia="pt-BR"/>
+        </w:rPr>
+        <w:t>) {</w:t>
+      </w:r>
+    </w:p>
+    <w:p>
+      <w:pPr>
+        <w:shd w:val="clear" w:color="auto" w:fill="1E1E1E"/>
+        <w:spacing w:after="0" w:line="360" w:lineRule="atLeast"/>
+        <w:rPr>
+          <w:rFonts w:ascii="Consolas" w:eastAsia="Times New Roman" w:hAnsi="Consolas" w:cs="Times New Roman"/>
+          <w:color w:val="D4D4D4"/>
+          <w:sz w:val="27"/>
+          <w:szCs w:val="27"/>
+          <w:lang w:eastAsia="pt-BR"/>
+        </w:rPr>
+      </w:pPr>
+      <w:r>
+        <w:rPr>
+          <w:rFonts w:ascii="Consolas" w:eastAsia="Times New Roman" w:hAnsi="Consolas" w:cs="Times New Roman"/>
+          <w:color w:val="D4D4D4"/>
+          <w:sz w:val="27"/>
+          <w:szCs w:val="27"/>
+          <w:lang w:eastAsia="pt-BR"/>
+        </w:rPr>
+        <w:t xml:space="preserve">    </w:t>
+      </w:r>
+      <w:proofErr w:type="spellStart"/>
+      <w:r>
+        <w:rPr>
+          <w:rFonts w:ascii="Consolas" w:eastAsia="Times New Roman" w:hAnsi="Consolas" w:cs="Times New Roman"/>
+          <w:color w:val="C586C0"/>
+          <w:sz w:val="27"/>
+          <w:szCs w:val="27"/>
+          <w:lang w:eastAsia="pt-BR"/>
+        </w:rPr>
+        <w:t>if</w:t>
+      </w:r>
+      <w:proofErr w:type="spellEnd"/>
+      <w:r>
+        <w:rPr>
+          <w:rFonts w:ascii="Consolas" w:eastAsia="Times New Roman" w:hAnsi="Consolas" w:cs="Times New Roman"/>
+          <w:color w:val="D4D4D4"/>
+          <w:sz w:val="27"/>
+          <w:szCs w:val="27"/>
+          <w:lang w:eastAsia="pt-BR"/>
+        </w:rPr>
+        <w:t>(</w:t>
+      </w:r>
+      <w:proofErr w:type="spellStart"/>
+      <w:r>
+        <w:rPr>
+          <w:rFonts w:ascii="Consolas" w:eastAsia="Times New Roman" w:hAnsi="Consolas" w:cs="Times New Roman"/>
+          <w:color w:val="569CD6"/>
+          <w:sz w:val="27"/>
+          <w:szCs w:val="27"/>
+          <w:lang w:eastAsia="pt-BR"/>
+        </w:rPr>
+        <w:t>typeof</w:t>
+      </w:r>
+      <w:proofErr w:type="spellEnd"/>
+      <w:r>
+        <w:rPr>
+          <w:rFonts w:ascii="Consolas" w:eastAsia="Times New Roman" w:hAnsi="Consolas" w:cs="Times New Roman"/>
+          <w:color w:val="D4D4D4"/>
+          <w:sz w:val="27"/>
+          <w:szCs w:val="27"/>
+          <w:lang w:eastAsia="pt-BR"/>
+        </w:rPr>
+        <w:t xml:space="preserve"> </w:t>
+      </w:r>
+      <w:r>
+        <w:rPr>
+          <w:rFonts w:ascii="Consolas" w:eastAsia="Times New Roman" w:hAnsi="Consolas" w:cs="Times New Roman"/>
+          <w:color w:val="9CDCFE"/>
+          <w:sz w:val="27"/>
+          <w:szCs w:val="27"/>
+          <w:lang w:eastAsia="pt-BR"/>
+        </w:rPr>
+        <w:t>x</w:t>
+      </w:r>
+      <w:r>
+        <w:rPr>
+          <w:rFonts w:ascii="Consolas" w:eastAsia="Times New Roman" w:hAnsi="Consolas" w:cs="Times New Roman"/>
+          <w:color w:val="D4D4D4"/>
+          <w:sz w:val="27"/>
+          <w:szCs w:val="27"/>
+          <w:lang w:eastAsia="pt-BR"/>
+        </w:rPr>
+        <w:t xml:space="preserve"> === </w:t>
+      </w:r>
+      <w:r>
+        <w:rPr>
+          <w:rFonts w:ascii="Consolas" w:eastAsia="Times New Roman" w:hAnsi="Consolas" w:cs="Times New Roman"/>
+          <w:color w:val="CE9178"/>
+          <w:sz w:val="27"/>
+          <w:szCs w:val="27"/>
+          <w:lang w:eastAsia="pt-BR"/>
+        </w:rPr>
+        <w:t>'</w:t>
+      </w:r>
+      <w:proofErr w:type="spellStart"/>
+      <w:r>
+        <w:rPr>
+          <w:rFonts w:ascii="Consolas" w:eastAsia="Times New Roman" w:hAnsi="Consolas" w:cs="Times New Roman"/>
+          <w:color w:val="CE9178"/>
+          <w:sz w:val="27"/>
+          <w:szCs w:val="27"/>
+          <w:lang w:eastAsia="pt-BR"/>
+        </w:rPr>
+        <w:t>number</w:t>
+      </w:r>
+      <w:proofErr w:type="spellEnd"/>
+      <w:r>
+        <w:rPr>
+          <w:rFonts w:ascii="Consolas" w:eastAsia="Times New Roman" w:hAnsi="Consolas" w:cs="Times New Roman"/>
+          <w:color w:val="CE9178"/>
+          <w:sz w:val="27"/>
+          <w:szCs w:val="27"/>
+          <w:lang w:eastAsia="pt-BR"/>
+        </w:rPr>
+        <w:t>'</w:t>
+      </w:r>
+      <w:r>
+        <w:rPr>
+          <w:rFonts w:ascii="Consolas" w:eastAsia="Times New Roman" w:hAnsi="Consolas" w:cs="Times New Roman"/>
+          <w:color w:val="D4D4D4"/>
+          <w:sz w:val="27"/>
+          <w:szCs w:val="27"/>
+          <w:lang w:eastAsia="pt-BR"/>
+        </w:rPr>
+        <w:t xml:space="preserve">) </w:t>
+      </w:r>
+      <w:proofErr w:type="spellStart"/>
+      <w:r>
+        <w:rPr>
+          <w:rFonts w:ascii="Consolas" w:eastAsia="Times New Roman" w:hAnsi="Consolas" w:cs="Times New Roman"/>
+          <w:color w:val="C586C0"/>
+          <w:sz w:val="27"/>
+          <w:szCs w:val="27"/>
+          <w:lang w:eastAsia="pt-BR"/>
+        </w:rPr>
+        <w:t>return</w:t>
+      </w:r>
+      <w:proofErr w:type="spellEnd"/>
+      <w:r>
+        <w:rPr>
+          <w:rFonts w:ascii="Consolas" w:eastAsia="Times New Roman" w:hAnsi="Consolas" w:cs="Times New Roman"/>
+          <w:color w:val="D4D4D4"/>
+          <w:sz w:val="27"/>
+          <w:szCs w:val="27"/>
+          <w:lang w:eastAsia="pt-BR"/>
+        </w:rPr>
+        <w:t xml:space="preserve"> </w:t>
+      </w:r>
+      <w:r>
+        <w:rPr>
+          <w:rFonts w:ascii="Consolas" w:eastAsia="Times New Roman" w:hAnsi="Consolas" w:cs="Times New Roman"/>
+          <w:color w:val="9CDCFE"/>
+          <w:sz w:val="27"/>
+          <w:szCs w:val="27"/>
+          <w:lang w:eastAsia="pt-BR"/>
+        </w:rPr>
+        <w:t>x</w:t>
+      </w:r>
+      <w:r>
+        <w:rPr>
+          <w:rFonts w:ascii="Consolas" w:eastAsia="Times New Roman" w:hAnsi="Consolas" w:cs="Times New Roman"/>
+          <w:color w:val="D4D4D4"/>
+          <w:sz w:val="27"/>
+          <w:szCs w:val="27"/>
+          <w:lang w:eastAsia="pt-BR"/>
+        </w:rPr>
+        <w:t xml:space="preserve"> * </w:t>
+      </w:r>
+      <w:r>
+        <w:rPr>
+          <w:rFonts w:ascii="Consolas" w:eastAsia="Times New Roman" w:hAnsi="Consolas" w:cs="Times New Roman"/>
+          <w:color w:val="9CDCFE"/>
+          <w:sz w:val="27"/>
+          <w:szCs w:val="27"/>
+          <w:lang w:eastAsia="pt-BR"/>
+        </w:rPr>
+        <w:t>x</w:t>
+      </w:r>
+      <w:r>
+        <w:rPr>
+          <w:rFonts w:ascii="Consolas" w:eastAsia="Times New Roman" w:hAnsi="Consolas" w:cs="Times New Roman"/>
+          <w:color w:val="D4D4D4"/>
+          <w:sz w:val="27"/>
+          <w:szCs w:val="27"/>
+          <w:lang w:eastAsia="pt-BR"/>
+        </w:rPr>
+        <w:t>;</w:t>
+      </w:r>
+    </w:p>
+    <w:p>
+      <w:pPr>
+        <w:shd w:val="clear" w:color="auto" w:fill="1E1E1E"/>
+        <w:spacing w:after="0" w:line="360" w:lineRule="atLeast"/>
+        <w:rPr>
+          <w:rFonts w:ascii="Consolas" w:eastAsia="Times New Roman" w:hAnsi="Consolas" w:cs="Times New Roman"/>
+          <w:color w:val="D4D4D4"/>
+          <w:sz w:val="27"/>
+          <w:szCs w:val="27"/>
+          <w:lang w:eastAsia="pt-BR"/>
+        </w:rPr>
+      </w:pPr>
+      <w:r>
+        <w:rPr>
+          <w:rFonts w:ascii="Consolas" w:eastAsia="Times New Roman" w:hAnsi="Consolas" w:cs="Times New Roman"/>
+          <w:color w:val="D4D4D4"/>
+          <w:sz w:val="27"/>
+          <w:szCs w:val="27"/>
+          <w:lang w:eastAsia="pt-BR"/>
+        </w:rPr>
+        <w:t xml:space="preserve">    </w:t>
+      </w:r>
+      <w:proofErr w:type="spellStart"/>
+      <w:r>
+        <w:rPr>
+          <w:rFonts w:ascii="Consolas" w:eastAsia="Times New Roman" w:hAnsi="Consolas" w:cs="Times New Roman"/>
+          <w:color w:val="C586C0"/>
+          <w:sz w:val="27"/>
+          <w:szCs w:val="27"/>
+          <w:lang w:eastAsia="pt-BR"/>
+        </w:rPr>
+        <w:t>return</w:t>
+      </w:r>
+      <w:proofErr w:type="spellEnd"/>
+      <w:r>
+        <w:rPr>
+          <w:rFonts w:ascii="Consolas" w:eastAsia="Times New Roman" w:hAnsi="Consolas" w:cs="Times New Roman"/>
+          <w:color w:val="D4D4D4"/>
+          <w:sz w:val="27"/>
+          <w:szCs w:val="27"/>
+          <w:lang w:eastAsia="pt-BR"/>
+        </w:rPr>
+        <w:t xml:space="preserve"> </w:t>
+      </w:r>
+      <w:proofErr w:type="spellStart"/>
+      <w:r>
+        <w:rPr>
+          <w:rFonts w:ascii="Consolas" w:eastAsia="Times New Roman" w:hAnsi="Consolas" w:cs="Times New Roman"/>
+          <w:color w:val="569CD6"/>
+          <w:sz w:val="27"/>
+          <w:szCs w:val="27"/>
+          <w:lang w:eastAsia="pt-BR"/>
+        </w:rPr>
+        <w:t>null</w:t>
+      </w:r>
+      <w:proofErr w:type="spellEnd"/>
+    </w:p>
+    <w:p>
+      <w:pPr>
+        <w:shd w:val="clear" w:color="auto" w:fill="1E1E1E"/>
+        <w:spacing w:after="0" w:line="360" w:lineRule="atLeast"/>
+        <w:rPr>
+          <w:rFonts w:ascii="Consolas" w:eastAsia="Times New Roman" w:hAnsi="Consolas" w:cs="Times New Roman"/>
+          <w:color w:val="D4D4D4"/>
+          <w:sz w:val="27"/>
+          <w:szCs w:val="27"/>
+          <w:lang w:eastAsia="pt-BR"/>
+        </w:rPr>
+      </w:pPr>
+      <w:r>
+        <w:rPr>
+          <w:rFonts w:ascii="Consolas" w:eastAsia="Times New Roman" w:hAnsi="Consolas" w:cs="Times New Roman"/>
+          <w:color w:val="D4D4D4"/>
+          <w:sz w:val="27"/>
+          <w:szCs w:val="27"/>
+          <w:lang w:eastAsia="pt-BR"/>
+        </w:rPr>
+        <w:t>}</w:t>
+      </w:r>
+    </w:p>
+    <w:p>
+      <w:pPr>
+        <w:shd w:val="clear" w:color="auto" w:fill="1E1E1E"/>
+        <w:spacing w:after="270" w:line="360" w:lineRule="atLeast"/>
+        <w:rPr>
+          <w:rFonts w:ascii="Consolas" w:eastAsia="Times New Roman" w:hAnsi="Consolas" w:cs="Times New Roman"/>
+          <w:color w:val="D4D4D4"/>
+          <w:sz w:val="27"/>
+          <w:szCs w:val="27"/>
+          <w:lang w:eastAsia="pt-BR"/>
+        </w:rPr>
+      </w:pPr>
+    </w:p>
+    <w:p>
+      <w:pPr>
+        <w:shd w:val="clear" w:color="auto" w:fill="1E1E1E"/>
+        <w:spacing w:after="0" w:line="360" w:lineRule="atLeast"/>
+        <w:rPr>
+          <w:rFonts w:ascii="Consolas" w:eastAsia="Times New Roman" w:hAnsi="Consolas" w:cs="Times New Roman"/>
+          <w:color w:val="D4D4D4"/>
+          <w:sz w:val="27"/>
+          <w:szCs w:val="27"/>
+          <w:lang w:eastAsia="pt-BR"/>
+        </w:rPr>
+      </w:pPr>
+      <w:proofErr w:type="spellStart"/>
+      <w:r>
+        <w:rPr>
+          <w:rFonts w:ascii="Consolas" w:eastAsia="Times New Roman" w:hAnsi="Consolas" w:cs="Times New Roman"/>
+          <w:color w:val="569CD6"/>
+          <w:sz w:val="27"/>
+          <w:szCs w:val="27"/>
+          <w:lang w:eastAsia="pt-BR"/>
+        </w:rPr>
+        <w:t>const</w:t>
+      </w:r>
+      <w:proofErr w:type="spellEnd"/>
+      <w:r>
+        <w:rPr>
+          <w:rFonts w:ascii="Consolas" w:eastAsia="Times New Roman" w:hAnsi="Consolas" w:cs="Times New Roman"/>
+          <w:color w:val="D4D4D4"/>
+          <w:sz w:val="27"/>
+          <w:szCs w:val="27"/>
+          <w:lang w:eastAsia="pt-BR"/>
+        </w:rPr>
+        <w:t xml:space="preserve"> </w:t>
+      </w:r>
+      <w:proofErr w:type="spellStart"/>
+      <w:r>
+        <w:rPr>
+          <w:rFonts w:ascii="Consolas" w:eastAsia="Times New Roman" w:hAnsi="Consolas" w:cs="Times New Roman"/>
+          <w:color w:val="4FC1FF"/>
+          <w:sz w:val="27"/>
+          <w:szCs w:val="27"/>
+          <w:lang w:eastAsia="pt-BR"/>
+        </w:rPr>
+        <w:t>squareOfTwoString</w:t>
+      </w:r>
+      <w:proofErr w:type="spellEnd"/>
+      <w:r>
+        <w:rPr>
+          <w:rFonts w:ascii="Consolas" w:eastAsia="Times New Roman" w:hAnsi="Consolas" w:cs="Times New Roman"/>
+          <w:color w:val="D4D4D4"/>
+          <w:sz w:val="27"/>
+          <w:szCs w:val="27"/>
+          <w:lang w:eastAsia="pt-BR"/>
+        </w:rPr>
+        <w:t xml:space="preserve"> = </w:t>
+      </w:r>
+      <w:proofErr w:type="spellStart"/>
+      <w:r>
+        <w:rPr>
+          <w:rFonts w:ascii="Consolas" w:eastAsia="Times New Roman" w:hAnsi="Consolas" w:cs="Times New Roman"/>
+          <w:color w:val="DCDCAA"/>
+          <w:sz w:val="27"/>
+          <w:szCs w:val="27"/>
+          <w:lang w:eastAsia="pt-BR"/>
+        </w:rPr>
+        <w:t>squareOf</w:t>
+      </w:r>
+      <w:proofErr w:type="spellEnd"/>
+      <w:r>
+        <w:rPr>
+          <w:rFonts w:ascii="Consolas" w:eastAsia="Times New Roman" w:hAnsi="Consolas" w:cs="Times New Roman"/>
+          <w:color w:val="D4D4D4"/>
+          <w:sz w:val="27"/>
+          <w:szCs w:val="27"/>
+          <w:lang w:eastAsia="pt-BR"/>
+        </w:rPr>
+        <w:t>(</w:t>
+      </w:r>
+      <w:r>
+        <w:rPr>
+          <w:rFonts w:ascii="Consolas" w:eastAsia="Times New Roman" w:hAnsi="Consolas" w:cs="Times New Roman"/>
+          <w:color w:val="B5CEA8"/>
+          <w:sz w:val="27"/>
+          <w:szCs w:val="27"/>
+          <w:lang w:eastAsia="pt-BR"/>
+        </w:rPr>
+        <w:t>2</w:t>
+      </w:r>
+      <w:r>
+        <w:rPr>
+          <w:rFonts w:ascii="Consolas" w:eastAsia="Times New Roman" w:hAnsi="Consolas" w:cs="Times New Roman"/>
+          <w:color w:val="D4D4D4"/>
+          <w:sz w:val="27"/>
+          <w:szCs w:val="27"/>
+          <w:lang w:eastAsia="pt-BR"/>
+        </w:rPr>
+        <w:t>)</w:t>
+      </w:r>
+    </w:p>
+    <w:p>
+      <w:pPr>
+        <w:shd w:val="clear" w:color="auto" w:fill="1E1E1E"/>
+        <w:spacing w:after="0" w:line="360" w:lineRule="atLeast"/>
+        <w:rPr>
+          <w:rFonts w:ascii="Consolas" w:eastAsia="Times New Roman" w:hAnsi="Consolas" w:cs="Times New Roman"/>
+          <w:color w:val="D4D4D4"/>
+          <w:sz w:val="27"/>
+          <w:szCs w:val="27"/>
+          <w:lang w:eastAsia="pt-BR"/>
+        </w:rPr>
+      </w:pPr>
+    </w:p>
+    <w:p>
+      <w:pPr>
+        <w:shd w:val="clear" w:color="auto" w:fill="1E1E1E"/>
+        <w:spacing w:after="0" w:line="360" w:lineRule="atLeast"/>
+        <w:rPr>
+          <w:rFonts w:ascii="Consolas" w:eastAsia="Times New Roman" w:hAnsi="Consolas" w:cs="Times New Roman"/>
+          <w:color w:val="D4D4D4"/>
+          <w:sz w:val="27"/>
+          <w:szCs w:val="27"/>
+          <w:lang w:eastAsia="pt-BR"/>
+        </w:rPr>
+      </w:pPr>
+      <w:proofErr w:type="spellStart"/>
+      <w:r>
+        <w:rPr>
+          <w:rFonts w:ascii="Consolas" w:eastAsia="Times New Roman" w:hAnsi="Consolas" w:cs="Times New Roman"/>
+          <w:color w:val="C586C0"/>
+          <w:sz w:val="27"/>
+          <w:szCs w:val="27"/>
+          <w:lang w:eastAsia="pt-BR"/>
+        </w:rPr>
+        <w:t>if</w:t>
+      </w:r>
+      <w:proofErr w:type="spellEnd"/>
+      <w:r>
+        <w:rPr>
+          <w:rFonts w:ascii="Consolas" w:eastAsia="Times New Roman" w:hAnsi="Consolas" w:cs="Times New Roman"/>
+          <w:color w:val="D4D4D4"/>
+          <w:sz w:val="27"/>
+          <w:szCs w:val="27"/>
+          <w:lang w:eastAsia="pt-BR"/>
+        </w:rPr>
+        <w:t>(</w:t>
+      </w:r>
+      <w:proofErr w:type="spellStart"/>
+      <w:r>
+        <w:rPr>
+          <w:rFonts w:ascii="Consolas" w:eastAsia="Times New Roman" w:hAnsi="Consolas" w:cs="Times New Roman"/>
+          <w:color w:val="4FC1FF"/>
+          <w:sz w:val="27"/>
+          <w:szCs w:val="27"/>
+          <w:lang w:eastAsia="pt-BR"/>
+        </w:rPr>
+        <w:t>squareOfTwoString</w:t>
+      </w:r>
+      <w:proofErr w:type="spellEnd"/>
+      <w:r>
+        <w:rPr>
+          <w:rFonts w:ascii="Consolas" w:eastAsia="Times New Roman" w:hAnsi="Consolas" w:cs="Times New Roman"/>
+          <w:color w:val="D4D4D4"/>
+          <w:sz w:val="27"/>
+          <w:szCs w:val="27"/>
+          <w:lang w:eastAsia="pt-BR"/>
+        </w:rPr>
+        <w:t xml:space="preserve"> === </w:t>
+      </w:r>
+      <w:proofErr w:type="spellStart"/>
+      <w:r>
+        <w:rPr>
+          <w:rFonts w:ascii="Consolas" w:eastAsia="Times New Roman" w:hAnsi="Consolas" w:cs="Times New Roman"/>
+          <w:color w:val="569CD6"/>
+          <w:sz w:val="27"/>
+          <w:szCs w:val="27"/>
+          <w:lang w:eastAsia="pt-BR"/>
+        </w:rPr>
+        <w:t>null</w:t>
+      </w:r>
+      <w:proofErr w:type="spellEnd"/>
+      <w:r>
+        <w:rPr>
+          <w:rFonts w:ascii="Consolas" w:eastAsia="Times New Roman" w:hAnsi="Consolas" w:cs="Times New Roman"/>
+          <w:color w:val="D4D4D4"/>
+          <w:sz w:val="27"/>
+          <w:szCs w:val="27"/>
+          <w:lang w:eastAsia="pt-BR"/>
+        </w:rPr>
+        <w:t>) {</w:t>
+      </w:r>
+    </w:p>
+    <w:p>
+      <w:pPr>
+        <w:shd w:val="clear" w:color="auto" w:fill="1E1E1E"/>
+        <w:spacing w:after="0" w:line="360" w:lineRule="atLeast"/>
+        <w:rPr>
+          <w:rFonts w:ascii="Consolas" w:eastAsia="Times New Roman" w:hAnsi="Consolas" w:cs="Times New Roman"/>
+          <w:color w:val="D4D4D4"/>
+          <w:sz w:val="27"/>
+          <w:szCs w:val="27"/>
+          <w:lang w:eastAsia="pt-BR"/>
+        </w:rPr>
+      </w:pPr>
+      <w:r>
+        <w:rPr>
+          <w:rFonts w:ascii="Consolas" w:eastAsia="Times New Roman" w:hAnsi="Consolas" w:cs="Times New Roman"/>
+          <w:color w:val="D4D4D4"/>
+          <w:sz w:val="27"/>
+          <w:szCs w:val="27"/>
+          <w:lang w:eastAsia="pt-BR"/>
+        </w:rPr>
+        <w:t xml:space="preserve">    </w:t>
+      </w:r>
+      <w:r>
+        <w:rPr>
+          <w:rFonts w:ascii="Consolas" w:eastAsia="Times New Roman" w:hAnsi="Consolas" w:cs="Times New Roman"/>
+          <w:color w:val="9CDCFE"/>
+          <w:sz w:val="27"/>
+          <w:szCs w:val="27"/>
+          <w:lang w:eastAsia="pt-BR"/>
+        </w:rPr>
+        <w:t>console</w:t>
+      </w:r>
+      <w:r>
+        <w:rPr>
+          <w:rFonts w:ascii="Consolas" w:eastAsia="Times New Roman" w:hAnsi="Consolas" w:cs="Times New Roman"/>
+          <w:color w:val="D4D4D4"/>
+          <w:sz w:val="27"/>
+          <w:szCs w:val="27"/>
+          <w:lang w:eastAsia="pt-BR"/>
+        </w:rPr>
+        <w:t>.</w:t>
+      </w:r>
+      <w:r>
+        <w:rPr>
+          <w:rFonts w:ascii="Consolas" w:eastAsia="Times New Roman" w:hAnsi="Consolas" w:cs="Times New Roman"/>
+          <w:color w:val="DCDCAA"/>
+          <w:sz w:val="27"/>
+          <w:szCs w:val="27"/>
+          <w:lang w:eastAsia="pt-BR"/>
+        </w:rPr>
+        <w:t>log</w:t>
+      </w:r>
+      <w:r>
+        <w:rPr>
+          <w:rFonts w:ascii="Consolas" w:eastAsia="Times New Roman" w:hAnsi="Consolas" w:cs="Times New Roman"/>
+          <w:color w:val="D4D4D4"/>
+          <w:sz w:val="27"/>
+          <w:szCs w:val="27"/>
+          <w:lang w:eastAsia="pt-BR"/>
+        </w:rPr>
+        <w:t>(</w:t>
+      </w:r>
+      <w:r>
+        <w:rPr>
+          <w:rFonts w:ascii="Consolas" w:eastAsia="Times New Roman" w:hAnsi="Consolas" w:cs="Times New Roman"/>
+          <w:color w:val="CE9178"/>
+          <w:sz w:val="27"/>
+          <w:szCs w:val="27"/>
+          <w:lang w:eastAsia="pt-BR"/>
+        </w:rPr>
+        <w:t>'Conta invalida'</w:t>
+      </w:r>
+      <w:r>
+        <w:rPr>
+          <w:rFonts w:ascii="Consolas" w:eastAsia="Times New Roman" w:hAnsi="Consolas" w:cs="Times New Roman"/>
+          <w:color w:val="D4D4D4"/>
+          <w:sz w:val="27"/>
+          <w:szCs w:val="27"/>
+          <w:lang w:eastAsia="pt-BR"/>
+        </w:rPr>
+        <w:t>);</w:t>
+      </w:r>
+    </w:p>
+    <w:p>
+      <w:pPr>
+        <w:shd w:val="clear" w:color="auto" w:fill="1E1E1E"/>
+        <w:spacing w:after="0" w:line="360" w:lineRule="atLeast"/>
+        <w:rPr>
+          <w:rFonts w:ascii="Consolas" w:eastAsia="Times New Roman" w:hAnsi="Consolas" w:cs="Times New Roman"/>
+          <w:color w:val="D4D4D4"/>
+          <w:sz w:val="27"/>
+          <w:szCs w:val="27"/>
+          <w:lang w:eastAsia="pt-BR"/>
+        </w:rPr>
+      </w:pPr>
+      <w:r>
+        <w:rPr>
+          <w:rFonts w:ascii="Consolas" w:eastAsia="Times New Roman" w:hAnsi="Consolas" w:cs="Times New Roman"/>
+          <w:color w:val="D4D4D4"/>
+          <w:sz w:val="27"/>
+          <w:szCs w:val="27"/>
+          <w:lang w:eastAsia="pt-BR"/>
+        </w:rPr>
+        <w:t xml:space="preserve">} </w:t>
+      </w:r>
+      <w:proofErr w:type="spellStart"/>
+      <w:r>
+        <w:rPr>
+          <w:rFonts w:ascii="Consolas" w:eastAsia="Times New Roman" w:hAnsi="Consolas" w:cs="Times New Roman"/>
+          <w:color w:val="C586C0"/>
+          <w:sz w:val="27"/>
+          <w:szCs w:val="27"/>
+          <w:lang w:eastAsia="pt-BR"/>
+        </w:rPr>
+        <w:t>else</w:t>
+      </w:r>
+      <w:proofErr w:type="spellEnd"/>
+      <w:r>
+        <w:rPr>
+          <w:rFonts w:ascii="Consolas" w:eastAsia="Times New Roman" w:hAnsi="Consolas" w:cs="Times New Roman"/>
+          <w:color w:val="D4D4D4"/>
+          <w:sz w:val="27"/>
+          <w:szCs w:val="27"/>
+          <w:lang w:eastAsia="pt-BR"/>
+        </w:rPr>
+        <w:t xml:space="preserve"> {</w:t>
+      </w:r>
+    </w:p>
+    <w:p>
+      <w:pPr>
+        <w:shd w:val="clear" w:color="auto" w:fill="1E1E1E"/>
+        <w:spacing w:after="0" w:line="360" w:lineRule="atLeast"/>
+        <w:rPr>
+          <w:rFonts w:ascii="Consolas" w:eastAsia="Times New Roman" w:hAnsi="Consolas" w:cs="Times New Roman"/>
+          <w:color w:val="D4D4D4"/>
+          <w:sz w:val="27"/>
+          <w:szCs w:val="27"/>
+          <w:lang w:eastAsia="pt-BR"/>
+        </w:rPr>
+      </w:pPr>
+      <w:r>
+        <w:rPr>
+          <w:rFonts w:ascii="Consolas" w:eastAsia="Times New Roman" w:hAnsi="Consolas" w:cs="Times New Roman"/>
+          <w:color w:val="D4D4D4"/>
+          <w:sz w:val="27"/>
+          <w:szCs w:val="27"/>
+          <w:lang w:eastAsia="pt-BR"/>
+        </w:rPr>
+        <w:t xml:space="preserve">    </w:t>
+      </w:r>
+      <w:r>
+        <w:rPr>
+          <w:rFonts w:ascii="Consolas" w:eastAsia="Times New Roman" w:hAnsi="Consolas" w:cs="Times New Roman"/>
+          <w:color w:val="9CDCFE"/>
+          <w:sz w:val="27"/>
+          <w:szCs w:val="27"/>
+          <w:lang w:eastAsia="pt-BR"/>
+        </w:rPr>
+        <w:t>console</w:t>
+      </w:r>
+      <w:r>
+        <w:rPr>
+          <w:rFonts w:ascii="Consolas" w:eastAsia="Times New Roman" w:hAnsi="Consolas" w:cs="Times New Roman"/>
+          <w:color w:val="D4D4D4"/>
+          <w:sz w:val="27"/>
+          <w:szCs w:val="27"/>
+          <w:lang w:eastAsia="pt-BR"/>
+        </w:rPr>
+        <w:t>.</w:t>
+      </w:r>
+      <w:r>
+        <w:rPr>
+          <w:rFonts w:ascii="Consolas" w:eastAsia="Times New Roman" w:hAnsi="Consolas" w:cs="Times New Roman"/>
+          <w:color w:val="DCDCAA"/>
+          <w:sz w:val="27"/>
+          <w:szCs w:val="27"/>
+          <w:lang w:eastAsia="pt-BR"/>
+        </w:rPr>
+        <w:t>log</w:t>
+      </w:r>
+      <w:r>
+        <w:rPr>
+          <w:rFonts w:ascii="Consolas" w:eastAsia="Times New Roman" w:hAnsi="Consolas" w:cs="Times New Roman"/>
+          <w:color w:val="D4D4D4"/>
+          <w:sz w:val="27"/>
+          <w:szCs w:val="27"/>
+          <w:lang w:eastAsia="pt-BR"/>
+        </w:rPr>
+        <w:t>(</w:t>
+      </w:r>
+      <w:proofErr w:type="spellStart"/>
+      <w:r>
+        <w:rPr>
+          <w:rFonts w:ascii="Consolas" w:eastAsia="Times New Roman" w:hAnsi="Consolas" w:cs="Times New Roman"/>
+          <w:color w:val="4FC1FF"/>
+          <w:sz w:val="27"/>
+          <w:szCs w:val="27"/>
+          <w:lang w:eastAsia="pt-BR"/>
+        </w:rPr>
+        <w:t>squareOfTwoString</w:t>
+      </w:r>
+      <w:proofErr w:type="spellEnd"/>
+      <w:r>
+        <w:rPr>
+          <w:rFonts w:ascii="Consolas" w:eastAsia="Times New Roman" w:hAnsi="Consolas" w:cs="Times New Roman"/>
+          <w:color w:val="D4D4D4"/>
+          <w:sz w:val="27"/>
+          <w:szCs w:val="27"/>
+          <w:lang w:eastAsia="pt-BR"/>
+        </w:rPr>
+        <w:t xml:space="preserve"> * </w:t>
+      </w:r>
+      <w:r>
+        <w:rPr>
+          <w:rFonts w:ascii="Consolas" w:eastAsia="Times New Roman" w:hAnsi="Consolas" w:cs="Times New Roman"/>
+          <w:color w:val="B5CEA8"/>
+          <w:sz w:val="27"/>
+          <w:szCs w:val="27"/>
+          <w:lang w:eastAsia="pt-BR"/>
+        </w:rPr>
+        <w:t>100</w:t>
+      </w:r>
+      <w:r>
+        <w:rPr>
+          <w:rFonts w:ascii="Consolas" w:eastAsia="Times New Roman" w:hAnsi="Consolas" w:cs="Times New Roman"/>
+          <w:color w:val="D4D4D4"/>
+          <w:sz w:val="27"/>
+          <w:szCs w:val="27"/>
+          <w:lang w:eastAsia="pt-BR"/>
+        </w:rPr>
+        <w:t>);</w:t>
+      </w:r>
+    </w:p>
+    <w:p>
+      <w:pPr>
+        <w:shd w:val="clear" w:color="auto" w:fill="1E1E1E"/>
+        <w:spacing w:after="0" w:line="360" w:lineRule="atLeast"/>
+        <w:rPr>
+          <w:rFonts w:ascii="Consolas" w:eastAsia="Times New Roman" w:hAnsi="Consolas" w:cs="Times New Roman"/>
+          <w:color w:val="D4D4D4"/>
+          <w:sz w:val="27"/>
+          <w:szCs w:val="27"/>
+          <w:lang w:eastAsia="pt-BR"/>
+        </w:rPr>
+      </w:pPr>
+      <w:r>
+        <w:rPr>
+          <w:rFonts w:ascii="Consolas" w:eastAsia="Times New Roman" w:hAnsi="Consolas" w:cs="Times New Roman"/>
+          <w:color w:val="D4D4D4"/>
+          <w:sz w:val="27"/>
+          <w:szCs w:val="27"/>
+          <w:lang w:eastAsia="pt-BR"/>
+        </w:rPr>
+        <w:t>}</w:t>
+      </w:r>
+    </w:p>
+    <w:p>
+      <w:pPr>
         <w:pStyle w:val="SemEspaamento"/>
         <w:rPr>
           <w:sz w:val="32"/>
           <w:szCs w:val="32"/>
         </w:rPr>
       </w:pPr>
+    </w:p>
+    <w:p>
+      <w:pPr>
+        <w:pStyle w:val="SemEspaamento"/>
+        <w:rPr>
+          <w:sz w:val="32"/>
+          <w:szCs w:val="32"/>
+        </w:rPr>
+      </w:pPr>
+    </w:p>
+    <w:p>
+      <w:pPr>
+        <w:pStyle w:val="SemEspaamento"/>
+        <w:rPr>
+          <w:sz w:val="32"/>
+          <w:szCs w:val="32"/>
+        </w:rPr>
+      </w:pPr>
+    </w:p>
+    <w:p>
+      <w:pPr>
+        <w:pStyle w:val="SemEspaamento"/>
+        <w:rPr>
+          <w:sz w:val="32"/>
+          <w:szCs w:val="32"/>
+        </w:rPr>
+      </w:pPr>
+    </w:p>
+    <w:p>
+      <w:pPr>
+        <w:pStyle w:val="SemEspaamento"/>
+        <w:rPr>
+          <w:sz w:val="32"/>
+          <w:szCs w:val="32"/>
+        </w:rPr>
+      </w:pPr>
+    </w:p>
+    <w:p>
+      <w:pPr>
+        <w:pStyle w:val="SemEspaamento"/>
+        <w:rPr>
+          <w:sz w:val="32"/>
+          <w:szCs w:val="32"/>
+        </w:rPr>
+      </w:pPr>
+    </w:p>
+    <w:p>
+      <w:pPr>
+        <w:pStyle w:val="SemEspaamento"/>
+        <w:numPr>
+          <w:ilvl w:val="0"/>
+          <w:numId w:val="1"/>
+        </w:numPr>
+        <w:rPr>
+          <w:sz w:val="32"/>
+          <w:szCs w:val="32"/>
+        </w:rPr>
+      </w:pPr>
+      <w:r>
+        <w:rPr>
+          <w:sz w:val="32"/>
+          <w:szCs w:val="32"/>
+        </w:rPr>
+        <w:lastRenderedPageBreak/>
+        <w:t xml:space="preserve">Tipo </w:t>
+      </w:r>
+      <w:proofErr w:type="spellStart"/>
+      <w:r>
+        <w:rPr>
+          <w:sz w:val="32"/>
+          <w:szCs w:val="32"/>
+        </w:rPr>
+        <w:t>never</w:t>
+      </w:r>
+      <w:proofErr w:type="spellEnd"/>
+    </w:p>
+    <w:p>
+      <w:pPr>
+        <w:pStyle w:val="SemEspaamento"/>
+        <w:rPr>
+          <w:sz w:val="32"/>
+          <w:szCs w:val="32"/>
+        </w:rPr>
+      </w:pPr>
+    </w:p>
+    <w:p>
+      <w:pPr>
+        <w:pStyle w:val="SemEspaamento"/>
+        <w:rPr>
+          <w:sz w:val="32"/>
+          <w:szCs w:val="32"/>
+        </w:rPr>
+      </w:pPr>
+      <w:r>
+        <w:rPr>
+          <w:sz w:val="32"/>
+          <w:szCs w:val="32"/>
+        </w:rPr>
+        <w:t xml:space="preserve">Aquela função ou método </w:t>
+      </w:r>
+      <w:proofErr w:type="spellStart"/>
+      <w:r>
+        <w:rPr>
+          <w:sz w:val="32"/>
+          <w:szCs w:val="32"/>
+        </w:rPr>
+        <w:t>numca</w:t>
+      </w:r>
+      <w:proofErr w:type="spellEnd"/>
+      <w:r>
+        <w:rPr>
+          <w:sz w:val="32"/>
+          <w:szCs w:val="32"/>
+        </w:rPr>
+        <w:t xml:space="preserve"> vai </w:t>
+      </w:r>
+      <w:proofErr w:type="spellStart"/>
+      <w:r>
+        <w:rPr>
+          <w:sz w:val="32"/>
+          <w:szCs w:val="32"/>
+        </w:rPr>
+        <w:t>retonar</w:t>
+      </w:r>
+      <w:proofErr w:type="spellEnd"/>
+      <w:r>
+        <w:rPr>
+          <w:sz w:val="32"/>
+          <w:szCs w:val="32"/>
+        </w:rPr>
+        <w:t xml:space="preserve"> nada</w:t>
+      </w:r>
+    </w:p>
+    <w:p>
+      <w:pPr>
+        <w:pStyle w:val="SemEspaamento"/>
+        <w:rPr>
+          <w:sz w:val="32"/>
+          <w:szCs w:val="32"/>
+        </w:rPr>
+      </w:pPr>
+      <w:r>
+        <w:rPr>
+          <w:sz w:val="32"/>
+          <w:szCs w:val="32"/>
+        </w:rPr>
+        <w:t>Tipo: laço infinito ou função que lançam ERRO</w:t>
+      </w:r>
+    </w:p>
+    <w:p>
+      <w:pPr>
+        <w:pStyle w:val="SemEspaamento"/>
+        <w:rPr>
+          <w:sz w:val="32"/>
+          <w:szCs w:val="32"/>
+        </w:rPr>
+      </w:pPr>
+    </w:p>
+    <w:p>
+      <w:pPr>
+        <w:shd w:val="clear" w:color="auto" w:fill="1E1E1E"/>
+        <w:spacing w:after="0" w:line="360" w:lineRule="atLeast"/>
+        <w:rPr>
+          <w:rFonts w:ascii="Consolas" w:eastAsia="Times New Roman" w:hAnsi="Consolas" w:cs="Times New Roman"/>
+          <w:color w:val="D4D4D4"/>
+          <w:sz w:val="27"/>
+          <w:szCs w:val="27"/>
+          <w:lang w:eastAsia="pt-BR"/>
+        </w:rPr>
+      </w:pPr>
+      <w:proofErr w:type="spellStart"/>
+      <w:r>
+        <w:rPr>
+          <w:rFonts w:ascii="Consolas" w:eastAsia="Times New Roman" w:hAnsi="Consolas" w:cs="Times New Roman"/>
+          <w:color w:val="C586C0"/>
+          <w:sz w:val="27"/>
+          <w:szCs w:val="27"/>
+          <w:lang w:eastAsia="pt-BR"/>
+        </w:rPr>
+        <w:t>export</w:t>
+      </w:r>
+      <w:proofErr w:type="spellEnd"/>
+      <w:r>
+        <w:rPr>
+          <w:rFonts w:ascii="Consolas" w:eastAsia="Times New Roman" w:hAnsi="Consolas" w:cs="Times New Roman"/>
+          <w:color w:val="D4D4D4"/>
+          <w:sz w:val="27"/>
+          <w:szCs w:val="27"/>
+          <w:lang w:eastAsia="pt-BR"/>
+        </w:rPr>
+        <w:t xml:space="preserve"> </w:t>
+      </w:r>
+      <w:proofErr w:type="spellStart"/>
+      <w:r>
+        <w:rPr>
+          <w:rFonts w:ascii="Consolas" w:eastAsia="Times New Roman" w:hAnsi="Consolas" w:cs="Times New Roman"/>
+          <w:color w:val="569CD6"/>
+          <w:sz w:val="27"/>
+          <w:szCs w:val="27"/>
+          <w:lang w:eastAsia="pt-BR"/>
+        </w:rPr>
+        <w:t>function</w:t>
+      </w:r>
+      <w:proofErr w:type="spellEnd"/>
+      <w:r>
+        <w:rPr>
+          <w:rFonts w:ascii="Consolas" w:eastAsia="Times New Roman" w:hAnsi="Consolas" w:cs="Times New Roman"/>
+          <w:color w:val="D4D4D4"/>
+          <w:sz w:val="27"/>
+          <w:szCs w:val="27"/>
+          <w:lang w:eastAsia="pt-BR"/>
+        </w:rPr>
+        <w:t xml:space="preserve"> </w:t>
+      </w:r>
+      <w:proofErr w:type="spellStart"/>
+      <w:r>
+        <w:rPr>
+          <w:rFonts w:ascii="Consolas" w:eastAsia="Times New Roman" w:hAnsi="Consolas" w:cs="Times New Roman"/>
+          <w:color w:val="DCDCAA"/>
+          <w:sz w:val="27"/>
+          <w:szCs w:val="27"/>
+          <w:lang w:eastAsia="pt-BR"/>
+        </w:rPr>
+        <w:t>criaErro</w:t>
+      </w:r>
+      <w:proofErr w:type="spellEnd"/>
+      <w:r>
+        <w:rPr>
+          <w:rFonts w:ascii="Consolas" w:eastAsia="Times New Roman" w:hAnsi="Consolas" w:cs="Times New Roman"/>
+          <w:color w:val="D4D4D4"/>
+          <w:sz w:val="27"/>
+          <w:szCs w:val="27"/>
+          <w:lang w:eastAsia="pt-BR"/>
+        </w:rPr>
+        <w:t xml:space="preserve">(): </w:t>
+      </w:r>
+      <w:proofErr w:type="spellStart"/>
+      <w:r>
+        <w:rPr>
+          <w:rFonts w:ascii="Consolas" w:eastAsia="Times New Roman" w:hAnsi="Consolas" w:cs="Times New Roman"/>
+          <w:color w:val="4EC9B0"/>
+          <w:sz w:val="27"/>
+          <w:szCs w:val="27"/>
+          <w:lang w:eastAsia="pt-BR"/>
+        </w:rPr>
+        <w:t>never</w:t>
+      </w:r>
+      <w:proofErr w:type="spellEnd"/>
+      <w:r>
+        <w:rPr>
+          <w:rFonts w:ascii="Consolas" w:eastAsia="Times New Roman" w:hAnsi="Consolas" w:cs="Times New Roman"/>
+          <w:color w:val="D4D4D4"/>
+          <w:sz w:val="27"/>
+          <w:szCs w:val="27"/>
+          <w:lang w:eastAsia="pt-BR"/>
+        </w:rPr>
+        <w:t xml:space="preserve"> {</w:t>
+      </w:r>
+    </w:p>
+    <w:p>
+      <w:pPr>
+        <w:shd w:val="clear" w:color="auto" w:fill="1E1E1E"/>
+        <w:spacing w:after="0" w:line="360" w:lineRule="atLeast"/>
+        <w:rPr>
+          <w:rFonts w:ascii="Consolas" w:eastAsia="Times New Roman" w:hAnsi="Consolas" w:cs="Times New Roman"/>
+          <w:color w:val="D4D4D4"/>
+          <w:sz w:val="27"/>
+          <w:szCs w:val="27"/>
+          <w:lang w:eastAsia="pt-BR"/>
+        </w:rPr>
+      </w:pPr>
+      <w:r>
+        <w:rPr>
+          <w:rFonts w:ascii="Consolas" w:eastAsia="Times New Roman" w:hAnsi="Consolas" w:cs="Times New Roman"/>
+          <w:color w:val="D4D4D4"/>
+          <w:sz w:val="27"/>
+          <w:szCs w:val="27"/>
+          <w:lang w:eastAsia="pt-BR"/>
+        </w:rPr>
+        <w:t xml:space="preserve">    </w:t>
+      </w:r>
+      <w:proofErr w:type="spellStart"/>
+      <w:r>
+        <w:rPr>
+          <w:rFonts w:ascii="Consolas" w:eastAsia="Times New Roman" w:hAnsi="Consolas" w:cs="Times New Roman"/>
+          <w:color w:val="C586C0"/>
+          <w:sz w:val="27"/>
+          <w:szCs w:val="27"/>
+          <w:lang w:eastAsia="pt-BR"/>
+        </w:rPr>
+        <w:t>throw</w:t>
+      </w:r>
+      <w:proofErr w:type="spellEnd"/>
+      <w:r>
+        <w:rPr>
+          <w:rFonts w:ascii="Consolas" w:eastAsia="Times New Roman" w:hAnsi="Consolas" w:cs="Times New Roman"/>
+          <w:color w:val="D4D4D4"/>
+          <w:sz w:val="27"/>
+          <w:szCs w:val="27"/>
+          <w:lang w:eastAsia="pt-BR"/>
+        </w:rPr>
+        <w:t xml:space="preserve"> </w:t>
+      </w:r>
+      <w:r>
+        <w:rPr>
+          <w:rFonts w:ascii="Consolas" w:eastAsia="Times New Roman" w:hAnsi="Consolas" w:cs="Times New Roman"/>
+          <w:color w:val="569CD6"/>
+          <w:sz w:val="27"/>
+          <w:szCs w:val="27"/>
+          <w:lang w:eastAsia="pt-BR"/>
+        </w:rPr>
+        <w:t>new</w:t>
+      </w:r>
+      <w:r>
+        <w:rPr>
+          <w:rFonts w:ascii="Consolas" w:eastAsia="Times New Roman" w:hAnsi="Consolas" w:cs="Times New Roman"/>
+          <w:color w:val="D4D4D4"/>
+          <w:sz w:val="27"/>
+          <w:szCs w:val="27"/>
+          <w:lang w:eastAsia="pt-BR"/>
+        </w:rPr>
+        <w:t xml:space="preserve"> </w:t>
+      </w:r>
+      <w:proofErr w:type="spellStart"/>
+      <w:r>
+        <w:rPr>
+          <w:rFonts w:ascii="Consolas" w:eastAsia="Times New Roman" w:hAnsi="Consolas" w:cs="Times New Roman"/>
+          <w:color w:val="4EC9B0"/>
+          <w:sz w:val="27"/>
+          <w:szCs w:val="27"/>
+          <w:lang w:eastAsia="pt-BR"/>
+        </w:rPr>
+        <w:t>Error</w:t>
+      </w:r>
+      <w:proofErr w:type="spellEnd"/>
+      <w:r>
+        <w:rPr>
+          <w:rFonts w:ascii="Consolas" w:eastAsia="Times New Roman" w:hAnsi="Consolas" w:cs="Times New Roman"/>
+          <w:color w:val="D4D4D4"/>
+          <w:sz w:val="27"/>
+          <w:szCs w:val="27"/>
+          <w:lang w:eastAsia="pt-BR"/>
+        </w:rPr>
+        <w:t>(</w:t>
+      </w:r>
+      <w:r>
+        <w:rPr>
+          <w:rFonts w:ascii="Consolas" w:eastAsia="Times New Roman" w:hAnsi="Consolas" w:cs="Times New Roman"/>
+          <w:color w:val="CE9178"/>
+          <w:sz w:val="27"/>
+          <w:szCs w:val="27"/>
+          <w:lang w:eastAsia="pt-BR"/>
+        </w:rPr>
+        <w:t>'Erro qualquer'</w:t>
+      </w:r>
+      <w:r>
+        <w:rPr>
+          <w:rFonts w:ascii="Consolas" w:eastAsia="Times New Roman" w:hAnsi="Consolas" w:cs="Times New Roman"/>
+          <w:color w:val="D4D4D4"/>
+          <w:sz w:val="27"/>
+          <w:szCs w:val="27"/>
+          <w:lang w:eastAsia="pt-BR"/>
+        </w:rPr>
+        <w:t>)</w:t>
+      </w:r>
+    </w:p>
+    <w:p>
+      <w:pPr>
+        <w:shd w:val="clear" w:color="auto" w:fill="1E1E1E"/>
+        <w:spacing w:after="0" w:line="360" w:lineRule="atLeast"/>
+        <w:rPr>
+          <w:rFonts w:ascii="Consolas" w:eastAsia="Times New Roman" w:hAnsi="Consolas" w:cs="Times New Roman"/>
+          <w:color w:val="D4D4D4"/>
+          <w:sz w:val="27"/>
+          <w:szCs w:val="27"/>
+          <w:lang w:eastAsia="pt-BR"/>
+        </w:rPr>
+      </w:pPr>
+      <w:r>
+        <w:rPr>
+          <w:rFonts w:ascii="Consolas" w:eastAsia="Times New Roman" w:hAnsi="Consolas" w:cs="Times New Roman"/>
+          <w:color w:val="D4D4D4"/>
+          <w:sz w:val="27"/>
+          <w:szCs w:val="27"/>
+          <w:lang w:eastAsia="pt-BR"/>
+        </w:rPr>
+        <w:t>}</w:t>
+      </w:r>
+    </w:p>
+    <w:p>
+      <w:pPr>
+        <w:shd w:val="clear" w:color="auto" w:fill="1E1E1E"/>
+        <w:spacing w:after="0" w:line="360" w:lineRule="atLeast"/>
+        <w:rPr>
+          <w:rFonts w:ascii="Consolas" w:eastAsia="Times New Roman" w:hAnsi="Consolas" w:cs="Times New Roman"/>
+          <w:color w:val="D4D4D4"/>
+          <w:sz w:val="27"/>
+          <w:szCs w:val="27"/>
+          <w:lang w:eastAsia="pt-BR"/>
+        </w:rPr>
+      </w:pPr>
+    </w:p>
+    <w:p>
+      <w:pPr>
+        <w:shd w:val="clear" w:color="auto" w:fill="1E1E1E"/>
+        <w:spacing w:after="0" w:line="360" w:lineRule="atLeast"/>
+        <w:rPr>
+          <w:rFonts w:ascii="Consolas" w:eastAsia="Times New Roman" w:hAnsi="Consolas" w:cs="Times New Roman"/>
+          <w:color w:val="D4D4D4"/>
+          <w:sz w:val="27"/>
+          <w:szCs w:val="27"/>
+          <w:lang w:eastAsia="pt-BR"/>
+        </w:rPr>
+      </w:pPr>
+      <w:proofErr w:type="spellStart"/>
+      <w:r>
+        <w:rPr>
+          <w:rFonts w:ascii="Consolas" w:eastAsia="Times New Roman" w:hAnsi="Consolas" w:cs="Times New Roman"/>
+          <w:color w:val="DCDCAA"/>
+          <w:sz w:val="27"/>
+          <w:szCs w:val="27"/>
+          <w:lang w:eastAsia="pt-BR"/>
+        </w:rPr>
+        <w:t>criaErro</w:t>
+      </w:r>
+      <w:proofErr w:type="spellEnd"/>
+      <w:r>
+        <w:rPr>
+          <w:rFonts w:ascii="Consolas" w:eastAsia="Times New Roman" w:hAnsi="Consolas" w:cs="Times New Roman"/>
+          <w:color w:val="D4D4D4"/>
+          <w:sz w:val="27"/>
+          <w:szCs w:val="27"/>
+          <w:lang w:eastAsia="pt-BR"/>
+        </w:rPr>
+        <w:t>()</w:t>
+      </w:r>
+    </w:p>
+    <w:p>
+      <w:pPr>
+        <w:pStyle w:val="SemEspaamento"/>
+        <w:rPr>
+          <w:sz w:val="32"/>
+          <w:szCs w:val="32"/>
+        </w:rPr>
+      </w:pPr>
+    </w:p>
+    <w:p>
+      <w:pPr>
+        <w:pStyle w:val="SemEspaamento"/>
+        <w:rPr>
+          <w:sz w:val="32"/>
+          <w:szCs w:val="32"/>
+        </w:rPr>
+      </w:pPr>
+    </w:p>
+    <w:p>
+      <w:pPr>
+        <w:pStyle w:val="SemEspaamento"/>
+        <w:numPr>
+          <w:ilvl w:val="0"/>
+          <w:numId w:val="1"/>
+        </w:numPr>
+        <w:rPr>
+          <w:sz w:val="32"/>
+          <w:szCs w:val="32"/>
+        </w:rPr>
+      </w:pPr>
+      <w:r>
+        <w:rPr>
+          <w:sz w:val="32"/>
+          <w:szCs w:val="32"/>
+        </w:rPr>
+        <w:t xml:space="preserve">Tipo </w:t>
+      </w:r>
+      <w:proofErr w:type="spellStart"/>
+      <w:r>
+        <w:rPr>
+          <w:sz w:val="32"/>
+          <w:szCs w:val="32"/>
+        </w:rPr>
+        <w:t>Enum</w:t>
+      </w:r>
+      <w:proofErr w:type="spellEnd"/>
+    </w:p>
+    <w:p>
+      <w:pPr>
+        <w:pStyle w:val="SemEspaamento"/>
+        <w:rPr>
+          <w:sz w:val="32"/>
+          <w:szCs w:val="32"/>
+        </w:rPr>
+      </w:pPr>
+      <w:r>
+        <w:rPr>
+          <w:sz w:val="32"/>
+          <w:szCs w:val="32"/>
+        </w:rPr>
+        <w:t xml:space="preserve">No </w:t>
+      </w:r>
+      <w:proofErr w:type="spellStart"/>
+      <w:r>
+        <w:rPr>
+          <w:sz w:val="32"/>
+          <w:szCs w:val="32"/>
+        </w:rPr>
+        <w:t>javascript</w:t>
+      </w:r>
+      <w:proofErr w:type="spellEnd"/>
+      <w:r>
+        <w:rPr>
+          <w:sz w:val="32"/>
+          <w:szCs w:val="32"/>
+        </w:rPr>
+        <w:t xml:space="preserve"> não existe esse tipo</w:t>
+      </w:r>
+      <w:r>
+        <w:rPr>
+          <w:sz w:val="32"/>
+          <w:szCs w:val="32"/>
+        </w:rPr>
+        <w:t>, usado para quando precisamos enumera os valores</w:t>
+      </w:r>
+    </w:p>
+    <w:p>
+      <w:pPr>
+        <w:pStyle w:val="SemEspaamento"/>
+        <w:rPr>
+          <w:sz w:val="32"/>
+          <w:szCs w:val="32"/>
+        </w:rPr>
+      </w:pPr>
+    </w:p>
+    <w:p>
+      <w:pPr>
+        <w:shd w:val="clear" w:color="auto" w:fill="1E1E1E"/>
+        <w:spacing w:after="0" w:line="360" w:lineRule="atLeast"/>
+        <w:rPr>
+          <w:rFonts w:ascii="Consolas" w:eastAsia="Times New Roman" w:hAnsi="Consolas" w:cs="Times New Roman"/>
+          <w:color w:val="D4D4D4"/>
+          <w:sz w:val="27"/>
+          <w:szCs w:val="27"/>
+          <w:lang w:eastAsia="pt-BR"/>
+        </w:rPr>
+      </w:pPr>
+      <w:proofErr w:type="spellStart"/>
+      <w:r>
+        <w:rPr>
+          <w:rFonts w:ascii="Consolas" w:eastAsia="Times New Roman" w:hAnsi="Consolas" w:cs="Times New Roman"/>
+          <w:color w:val="569CD6"/>
+          <w:sz w:val="27"/>
+          <w:szCs w:val="27"/>
+          <w:lang w:eastAsia="pt-BR"/>
+        </w:rPr>
+        <w:t>enum</w:t>
+      </w:r>
+      <w:proofErr w:type="spellEnd"/>
+      <w:r>
+        <w:rPr>
+          <w:rFonts w:ascii="Consolas" w:eastAsia="Times New Roman" w:hAnsi="Consolas" w:cs="Times New Roman"/>
+          <w:color w:val="D4D4D4"/>
+          <w:sz w:val="27"/>
+          <w:szCs w:val="27"/>
+          <w:lang w:eastAsia="pt-BR"/>
+        </w:rPr>
+        <w:t xml:space="preserve"> </w:t>
+      </w:r>
+      <w:r>
+        <w:rPr>
+          <w:rFonts w:ascii="Consolas" w:eastAsia="Times New Roman" w:hAnsi="Consolas" w:cs="Times New Roman"/>
+          <w:color w:val="4EC9B0"/>
+          <w:sz w:val="27"/>
+          <w:szCs w:val="27"/>
+          <w:lang w:eastAsia="pt-BR"/>
+        </w:rPr>
+        <w:t>Cores</w:t>
+      </w:r>
+      <w:r>
+        <w:rPr>
+          <w:rFonts w:ascii="Consolas" w:eastAsia="Times New Roman" w:hAnsi="Consolas" w:cs="Times New Roman"/>
+          <w:color w:val="D4D4D4"/>
+          <w:sz w:val="27"/>
+          <w:szCs w:val="27"/>
+          <w:lang w:eastAsia="pt-BR"/>
+        </w:rPr>
+        <w:t xml:space="preserve"> {</w:t>
+      </w:r>
+    </w:p>
+    <w:p>
+      <w:pPr>
+        <w:shd w:val="clear" w:color="auto" w:fill="1E1E1E"/>
+        <w:spacing w:after="0" w:line="360" w:lineRule="atLeast"/>
+        <w:rPr>
+          <w:rFonts w:ascii="Consolas" w:eastAsia="Times New Roman" w:hAnsi="Consolas" w:cs="Times New Roman"/>
+          <w:color w:val="D4D4D4"/>
+          <w:sz w:val="27"/>
+          <w:szCs w:val="27"/>
+          <w:lang w:eastAsia="pt-BR"/>
+        </w:rPr>
+      </w:pPr>
+      <w:r>
+        <w:rPr>
+          <w:rFonts w:ascii="Consolas" w:eastAsia="Times New Roman" w:hAnsi="Consolas" w:cs="Times New Roman"/>
+          <w:color w:val="D4D4D4"/>
+          <w:sz w:val="27"/>
+          <w:szCs w:val="27"/>
+          <w:lang w:eastAsia="pt-BR"/>
+        </w:rPr>
+        <w:t xml:space="preserve">    </w:t>
+      </w:r>
+      <w:r>
+        <w:rPr>
+          <w:rFonts w:ascii="Consolas" w:eastAsia="Times New Roman" w:hAnsi="Consolas" w:cs="Times New Roman"/>
+          <w:color w:val="4FC1FF"/>
+          <w:sz w:val="27"/>
+          <w:szCs w:val="27"/>
+          <w:lang w:eastAsia="pt-BR"/>
+        </w:rPr>
+        <w:t>VERMELHO</w:t>
+      </w:r>
+      <w:r>
+        <w:rPr>
+          <w:rFonts w:ascii="Consolas" w:eastAsia="Times New Roman" w:hAnsi="Consolas" w:cs="Times New Roman"/>
+          <w:color w:val="D4D4D4"/>
+          <w:sz w:val="27"/>
+          <w:szCs w:val="27"/>
+          <w:lang w:eastAsia="pt-BR"/>
+        </w:rPr>
+        <w:t>,</w:t>
+      </w:r>
+    </w:p>
+    <w:p>
+      <w:pPr>
+        <w:shd w:val="clear" w:color="auto" w:fill="1E1E1E"/>
+        <w:spacing w:after="0" w:line="360" w:lineRule="atLeast"/>
+        <w:rPr>
+          <w:rFonts w:ascii="Consolas" w:eastAsia="Times New Roman" w:hAnsi="Consolas" w:cs="Times New Roman"/>
+          <w:color w:val="D4D4D4"/>
+          <w:sz w:val="27"/>
+          <w:szCs w:val="27"/>
+          <w:lang w:eastAsia="pt-BR"/>
+        </w:rPr>
+      </w:pPr>
+      <w:r>
+        <w:rPr>
+          <w:rFonts w:ascii="Consolas" w:eastAsia="Times New Roman" w:hAnsi="Consolas" w:cs="Times New Roman"/>
+          <w:color w:val="D4D4D4"/>
+          <w:sz w:val="27"/>
+          <w:szCs w:val="27"/>
+          <w:lang w:eastAsia="pt-BR"/>
+        </w:rPr>
+        <w:t xml:space="preserve">    </w:t>
+      </w:r>
+      <w:r>
+        <w:rPr>
+          <w:rFonts w:ascii="Consolas" w:eastAsia="Times New Roman" w:hAnsi="Consolas" w:cs="Times New Roman"/>
+          <w:color w:val="4FC1FF"/>
+          <w:sz w:val="27"/>
+          <w:szCs w:val="27"/>
+          <w:lang w:eastAsia="pt-BR"/>
+        </w:rPr>
+        <w:t>AZUL</w:t>
+      </w:r>
+      <w:r>
+        <w:rPr>
+          <w:rFonts w:ascii="Consolas" w:eastAsia="Times New Roman" w:hAnsi="Consolas" w:cs="Times New Roman"/>
+          <w:color w:val="D4D4D4"/>
+          <w:sz w:val="27"/>
+          <w:szCs w:val="27"/>
+          <w:lang w:eastAsia="pt-BR"/>
+        </w:rPr>
+        <w:t>,</w:t>
+      </w:r>
+    </w:p>
+    <w:p>
+      <w:pPr>
+        <w:shd w:val="clear" w:color="auto" w:fill="1E1E1E"/>
+        <w:spacing w:after="0" w:line="360" w:lineRule="atLeast"/>
+        <w:rPr>
+          <w:rFonts w:ascii="Consolas" w:eastAsia="Times New Roman" w:hAnsi="Consolas" w:cs="Times New Roman"/>
+          <w:color w:val="D4D4D4"/>
+          <w:sz w:val="27"/>
+          <w:szCs w:val="27"/>
+          <w:lang w:eastAsia="pt-BR"/>
+        </w:rPr>
+      </w:pPr>
+      <w:r>
+        <w:rPr>
+          <w:rFonts w:ascii="Consolas" w:eastAsia="Times New Roman" w:hAnsi="Consolas" w:cs="Times New Roman"/>
+          <w:color w:val="D4D4D4"/>
+          <w:sz w:val="27"/>
+          <w:szCs w:val="27"/>
+          <w:lang w:eastAsia="pt-BR"/>
+        </w:rPr>
+        <w:t xml:space="preserve">    </w:t>
+      </w:r>
+      <w:r>
+        <w:rPr>
+          <w:rFonts w:ascii="Consolas" w:eastAsia="Times New Roman" w:hAnsi="Consolas" w:cs="Times New Roman"/>
+          <w:color w:val="4FC1FF"/>
+          <w:sz w:val="27"/>
+          <w:szCs w:val="27"/>
+          <w:lang w:eastAsia="pt-BR"/>
+        </w:rPr>
+        <w:t>AMARELO</w:t>
+      </w:r>
+      <w:r>
+        <w:rPr>
+          <w:rFonts w:ascii="Consolas" w:eastAsia="Times New Roman" w:hAnsi="Consolas" w:cs="Times New Roman"/>
+          <w:color w:val="D4D4D4"/>
+          <w:sz w:val="27"/>
+          <w:szCs w:val="27"/>
+          <w:lang w:eastAsia="pt-BR"/>
+        </w:rPr>
+        <w:t>,</w:t>
+      </w:r>
+    </w:p>
+    <w:p>
+      <w:pPr>
+        <w:shd w:val="clear" w:color="auto" w:fill="1E1E1E"/>
+        <w:spacing w:after="0" w:line="360" w:lineRule="atLeast"/>
+        <w:rPr>
+          <w:rFonts w:ascii="Consolas" w:eastAsia="Times New Roman" w:hAnsi="Consolas" w:cs="Times New Roman"/>
+          <w:color w:val="D4D4D4"/>
+          <w:sz w:val="27"/>
+          <w:szCs w:val="27"/>
+          <w:lang w:eastAsia="pt-BR"/>
+        </w:rPr>
+      </w:pPr>
+      <w:r>
+        <w:rPr>
+          <w:rFonts w:ascii="Consolas" w:eastAsia="Times New Roman" w:hAnsi="Consolas" w:cs="Times New Roman"/>
+          <w:color w:val="D4D4D4"/>
+          <w:sz w:val="27"/>
+          <w:szCs w:val="27"/>
+          <w:lang w:eastAsia="pt-BR"/>
+        </w:rPr>
+        <w:t>}</w:t>
+      </w:r>
+    </w:p>
+    <w:p>
+      <w:pPr>
+        <w:shd w:val="clear" w:color="auto" w:fill="1E1E1E"/>
+        <w:spacing w:after="0" w:line="360" w:lineRule="atLeast"/>
+        <w:rPr>
+          <w:rFonts w:ascii="Consolas" w:eastAsia="Times New Roman" w:hAnsi="Consolas" w:cs="Times New Roman"/>
+          <w:color w:val="D4D4D4"/>
+          <w:sz w:val="27"/>
+          <w:szCs w:val="27"/>
+          <w:lang w:eastAsia="pt-BR"/>
+        </w:rPr>
+      </w:pPr>
+    </w:p>
+    <w:p>
+      <w:pPr>
+        <w:shd w:val="clear" w:color="auto" w:fill="1E1E1E"/>
+        <w:spacing w:after="0" w:line="360" w:lineRule="atLeast"/>
+        <w:rPr>
+          <w:rFonts w:ascii="Consolas" w:eastAsia="Times New Roman" w:hAnsi="Consolas" w:cs="Times New Roman"/>
+          <w:color w:val="D4D4D4"/>
+          <w:sz w:val="27"/>
+          <w:szCs w:val="27"/>
+          <w:lang w:eastAsia="pt-BR"/>
+        </w:rPr>
+      </w:pPr>
+      <w:r>
+        <w:rPr>
+          <w:rFonts w:ascii="Consolas" w:eastAsia="Times New Roman" w:hAnsi="Consolas" w:cs="Times New Roman"/>
+          <w:color w:val="9CDCFE"/>
+          <w:sz w:val="27"/>
+          <w:szCs w:val="27"/>
+          <w:lang w:eastAsia="pt-BR"/>
+        </w:rPr>
+        <w:t>console</w:t>
+      </w:r>
+      <w:r>
+        <w:rPr>
+          <w:rFonts w:ascii="Consolas" w:eastAsia="Times New Roman" w:hAnsi="Consolas" w:cs="Times New Roman"/>
+          <w:color w:val="D4D4D4"/>
+          <w:sz w:val="27"/>
+          <w:szCs w:val="27"/>
+          <w:lang w:eastAsia="pt-BR"/>
+        </w:rPr>
+        <w:t>.</w:t>
+      </w:r>
+      <w:r>
+        <w:rPr>
+          <w:rFonts w:ascii="Consolas" w:eastAsia="Times New Roman" w:hAnsi="Consolas" w:cs="Times New Roman"/>
+          <w:color w:val="DCDCAA"/>
+          <w:sz w:val="27"/>
+          <w:szCs w:val="27"/>
+          <w:lang w:eastAsia="pt-BR"/>
+        </w:rPr>
+        <w:t>log</w:t>
+      </w:r>
+      <w:r>
+        <w:rPr>
+          <w:rFonts w:ascii="Consolas" w:eastAsia="Times New Roman" w:hAnsi="Consolas" w:cs="Times New Roman"/>
+          <w:color w:val="D4D4D4"/>
+          <w:sz w:val="27"/>
+          <w:szCs w:val="27"/>
+          <w:lang w:eastAsia="pt-BR"/>
+        </w:rPr>
+        <w:t>(</w:t>
+      </w:r>
+      <w:r>
+        <w:rPr>
+          <w:rFonts w:ascii="Consolas" w:eastAsia="Times New Roman" w:hAnsi="Consolas" w:cs="Times New Roman"/>
+          <w:color w:val="4EC9B0"/>
+          <w:sz w:val="27"/>
+          <w:szCs w:val="27"/>
+          <w:lang w:eastAsia="pt-BR"/>
+        </w:rPr>
+        <w:t>Cores</w:t>
+      </w:r>
+      <w:r>
+        <w:rPr>
+          <w:rFonts w:ascii="Consolas" w:eastAsia="Times New Roman" w:hAnsi="Consolas" w:cs="Times New Roman"/>
+          <w:color w:val="D4D4D4"/>
+          <w:sz w:val="27"/>
+          <w:szCs w:val="27"/>
+          <w:lang w:eastAsia="pt-BR"/>
+        </w:rPr>
+        <w:t>)</w:t>
+      </w:r>
+    </w:p>
+    <w:p>
+      <w:pPr>
+        <w:pStyle w:val="SemEspaamento"/>
+        <w:rPr>
+          <w:sz w:val="32"/>
+          <w:szCs w:val="32"/>
+        </w:rPr>
+      </w:pPr>
+    </w:p>
+    <w:p>
+      <w:pPr>
+        <w:shd w:val="clear" w:color="auto" w:fill="1E1E1E"/>
+        <w:spacing w:after="0" w:line="360" w:lineRule="atLeast"/>
+        <w:rPr>
+          <w:rFonts w:ascii="Consolas" w:eastAsia="Times New Roman" w:hAnsi="Consolas" w:cs="Times New Roman"/>
+          <w:color w:val="D4D4D4"/>
+          <w:sz w:val="27"/>
+          <w:szCs w:val="27"/>
+          <w:lang w:eastAsia="pt-BR"/>
+        </w:rPr>
+      </w:pPr>
+      <w:r>
+        <w:rPr>
+          <w:rFonts w:ascii="Consolas" w:eastAsia="Times New Roman" w:hAnsi="Consolas" w:cs="Times New Roman"/>
+          <w:color w:val="D4D4D4"/>
+          <w:sz w:val="27"/>
+          <w:szCs w:val="27"/>
+          <w:lang w:eastAsia="pt-BR"/>
+        </w:rPr>
+        <w:t>////</w:t>
+      </w:r>
+      <w:r>
+        <w:rPr>
+          <w:rFonts w:ascii="Consolas" w:eastAsia="Times New Roman" w:hAnsi="Consolas" w:cs="Times New Roman"/>
+          <w:color w:val="D4D4D4"/>
+          <w:sz w:val="27"/>
+          <w:szCs w:val="27"/>
+          <w:lang w:eastAsia="pt-BR"/>
+        </w:rPr>
+        <w:t>{</w:t>
+      </w:r>
+    </w:p>
+    <w:p>
+      <w:pPr>
+        <w:shd w:val="clear" w:color="auto" w:fill="1E1E1E"/>
+        <w:spacing w:after="0" w:line="360" w:lineRule="atLeast"/>
+        <w:rPr>
+          <w:rFonts w:ascii="Consolas" w:eastAsia="Times New Roman" w:hAnsi="Consolas" w:cs="Times New Roman"/>
+          <w:color w:val="D4D4D4"/>
+          <w:sz w:val="27"/>
+          <w:szCs w:val="27"/>
+          <w:lang w:eastAsia="pt-BR"/>
+        </w:rPr>
+      </w:pPr>
+      <w:r>
+        <w:rPr>
+          <w:rFonts w:ascii="Consolas" w:eastAsia="Times New Roman" w:hAnsi="Consolas" w:cs="Times New Roman"/>
+          <w:color w:val="D4D4D4"/>
+          <w:sz w:val="27"/>
+          <w:szCs w:val="27"/>
+          <w:lang w:eastAsia="pt-BR"/>
+        </w:rPr>
+        <w:t>  '0': 'VERMELHO',</w:t>
+      </w:r>
+    </w:p>
+    <w:p>
+      <w:pPr>
+        <w:shd w:val="clear" w:color="auto" w:fill="1E1E1E"/>
+        <w:spacing w:after="0" w:line="360" w:lineRule="atLeast"/>
+        <w:rPr>
+          <w:rFonts w:ascii="Consolas" w:eastAsia="Times New Roman" w:hAnsi="Consolas" w:cs="Times New Roman"/>
+          <w:color w:val="D4D4D4"/>
+          <w:sz w:val="27"/>
+          <w:szCs w:val="27"/>
+          <w:lang w:eastAsia="pt-BR"/>
+        </w:rPr>
+      </w:pPr>
+      <w:r>
+        <w:rPr>
+          <w:rFonts w:ascii="Consolas" w:eastAsia="Times New Roman" w:hAnsi="Consolas" w:cs="Times New Roman"/>
+          <w:color w:val="D4D4D4"/>
+          <w:sz w:val="27"/>
+          <w:szCs w:val="27"/>
+          <w:lang w:eastAsia="pt-BR"/>
+        </w:rPr>
+        <w:t>  '1': 'AZUL',</w:t>
+      </w:r>
+    </w:p>
+    <w:p>
+      <w:pPr>
+        <w:shd w:val="clear" w:color="auto" w:fill="1E1E1E"/>
+        <w:spacing w:after="0" w:line="360" w:lineRule="atLeast"/>
+        <w:rPr>
+          <w:rFonts w:ascii="Consolas" w:eastAsia="Times New Roman" w:hAnsi="Consolas" w:cs="Times New Roman"/>
+          <w:color w:val="D4D4D4"/>
+          <w:sz w:val="27"/>
+          <w:szCs w:val="27"/>
+          <w:lang w:eastAsia="pt-BR"/>
+        </w:rPr>
+      </w:pPr>
+      <w:r>
+        <w:rPr>
+          <w:rFonts w:ascii="Consolas" w:eastAsia="Times New Roman" w:hAnsi="Consolas" w:cs="Times New Roman"/>
+          <w:color w:val="D4D4D4"/>
+          <w:sz w:val="27"/>
+          <w:szCs w:val="27"/>
+          <w:lang w:eastAsia="pt-BR"/>
+        </w:rPr>
+        <w:t>  '2': 'AMARELO',</w:t>
+      </w:r>
+    </w:p>
+    <w:p>
+      <w:pPr>
+        <w:shd w:val="clear" w:color="auto" w:fill="1E1E1E"/>
+        <w:spacing w:after="0" w:line="360" w:lineRule="atLeast"/>
+        <w:rPr>
+          <w:rFonts w:ascii="Consolas" w:eastAsia="Times New Roman" w:hAnsi="Consolas" w:cs="Times New Roman"/>
+          <w:color w:val="D4D4D4"/>
+          <w:sz w:val="27"/>
+          <w:szCs w:val="27"/>
+          <w:lang w:eastAsia="pt-BR"/>
+        </w:rPr>
+      </w:pPr>
+      <w:r>
+        <w:rPr>
+          <w:rFonts w:ascii="Consolas" w:eastAsia="Times New Roman" w:hAnsi="Consolas" w:cs="Times New Roman"/>
+          <w:color w:val="D4D4D4"/>
+          <w:sz w:val="27"/>
+          <w:szCs w:val="27"/>
+          <w:lang w:eastAsia="pt-BR"/>
+        </w:rPr>
+        <w:t>  VERMELHO: 0,</w:t>
+      </w:r>
+    </w:p>
+    <w:p>
+      <w:pPr>
+        <w:shd w:val="clear" w:color="auto" w:fill="1E1E1E"/>
+        <w:spacing w:after="0" w:line="360" w:lineRule="atLeast"/>
+        <w:rPr>
+          <w:rFonts w:ascii="Consolas" w:eastAsia="Times New Roman" w:hAnsi="Consolas" w:cs="Times New Roman"/>
+          <w:color w:val="D4D4D4"/>
+          <w:sz w:val="27"/>
+          <w:szCs w:val="27"/>
+          <w:lang w:eastAsia="pt-BR"/>
+        </w:rPr>
+      </w:pPr>
+      <w:r>
+        <w:rPr>
+          <w:rFonts w:ascii="Consolas" w:eastAsia="Times New Roman" w:hAnsi="Consolas" w:cs="Times New Roman"/>
+          <w:color w:val="D4D4D4"/>
+          <w:sz w:val="27"/>
+          <w:szCs w:val="27"/>
+          <w:lang w:eastAsia="pt-BR"/>
+        </w:rPr>
+        <w:t>  AZUL: 1,</w:t>
+      </w:r>
+    </w:p>
+    <w:p>
+      <w:pPr>
+        <w:shd w:val="clear" w:color="auto" w:fill="1E1E1E"/>
+        <w:spacing w:after="0" w:line="360" w:lineRule="atLeast"/>
+        <w:rPr>
+          <w:rFonts w:ascii="Consolas" w:eastAsia="Times New Roman" w:hAnsi="Consolas" w:cs="Times New Roman"/>
+          <w:color w:val="D4D4D4"/>
+          <w:sz w:val="27"/>
+          <w:szCs w:val="27"/>
+          <w:lang w:eastAsia="pt-BR"/>
+        </w:rPr>
+      </w:pPr>
+      <w:r>
+        <w:rPr>
+          <w:rFonts w:ascii="Consolas" w:eastAsia="Times New Roman" w:hAnsi="Consolas" w:cs="Times New Roman"/>
+          <w:color w:val="D4D4D4"/>
+          <w:sz w:val="27"/>
+          <w:szCs w:val="27"/>
+          <w:lang w:eastAsia="pt-BR"/>
+        </w:rPr>
+        <w:t>  AMARELO: 2</w:t>
+      </w:r>
+    </w:p>
+    <w:p>
+      <w:pPr>
+        <w:shd w:val="clear" w:color="auto" w:fill="1E1E1E"/>
+        <w:spacing w:after="0" w:line="360" w:lineRule="atLeast"/>
+        <w:rPr>
+          <w:rFonts w:ascii="Consolas" w:eastAsia="Times New Roman" w:hAnsi="Consolas" w:cs="Times New Roman"/>
+          <w:color w:val="D4D4D4"/>
+          <w:sz w:val="27"/>
+          <w:szCs w:val="27"/>
+          <w:lang w:eastAsia="pt-BR"/>
+        </w:rPr>
+      </w:pPr>
+      <w:r>
+        <w:rPr>
+          <w:rFonts w:ascii="Consolas" w:eastAsia="Times New Roman" w:hAnsi="Consolas" w:cs="Times New Roman"/>
+          <w:color w:val="D4D4D4"/>
+          <w:sz w:val="27"/>
+          <w:szCs w:val="27"/>
+          <w:lang w:eastAsia="pt-BR"/>
+        </w:rPr>
+        <w:t>}</w:t>
+      </w:r>
+    </w:p>
+    <w:p>
+      <w:pPr>
+        <w:pStyle w:val="SemEspaamento"/>
+        <w:rPr>
+          <w:sz w:val="32"/>
+          <w:szCs w:val="32"/>
+        </w:rPr>
+      </w:pPr>
+    </w:p>
+    <w:p>
+      <w:pPr>
+        <w:shd w:val="clear" w:color="auto" w:fill="1E1E1E"/>
+        <w:spacing w:after="0" w:line="360" w:lineRule="atLeast"/>
+        <w:rPr>
+          <w:rFonts w:ascii="Consolas" w:eastAsia="Times New Roman" w:hAnsi="Consolas" w:cs="Times New Roman"/>
+          <w:color w:val="D4D4D4"/>
+          <w:sz w:val="27"/>
+          <w:szCs w:val="27"/>
+          <w:lang w:eastAsia="pt-BR"/>
+        </w:rPr>
+      </w:pPr>
+      <w:r>
+        <w:rPr>
+          <w:rFonts w:ascii="Consolas" w:eastAsia="Times New Roman" w:hAnsi="Consolas" w:cs="Times New Roman"/>
+          <w:color w:val="9CDCFE"/>
+          <w:sz w:val="27"/>
+          <w:szCs w:val="27"/>
+          <w:lang w:eastAsia="pt-BR"/>
+        </w:rPr>
+        <w:t>console</w:t>
+      </w:r>
+      <w:r>
+        <w:rPr>
+          <w:rFonts w:ascii="Consolas" w:eastAsia="Times New Roman" w:hAnsi="Consolas" w:cs="Times New Roman"/>
+          <w:color w:val="D4D4D4"/>
+          <w:sz w:val="27"/>
+          <w:szCs w:val="27"/>
+          <w:lang w:eastAsia="pt-BR"/>
+        </w:rPr>
+        <w:t>.</w:t>
+      </w:r>
+      <w:r>
+        <w:rPr>
+          <w:rFonts w:ascii="Consolas" w:eastAsia="Times New Roman" w:hAnsi="Consolas" w:cs="Times New Roman"/>
+          <w:color w:val="DCDCAA"/>
+          <w:sz w:val="27"/>
+          <w:szCs w:val="27"/>
+          <w:lang w:eastAsia="pt-BR"/>
+        </w:rPr>
+        <w:t>log</w:t>
+      </w:r>
+      <w:r>
+        <w:rPr>
+          <w:rFonts w:ascii="Consolas" w:eastAsia="Times New Roman" w:hAnsi="Consolas" w:cs="Times New Roman"/>
+          <w:color w:val="D4D4D4"/>
+          <w:sz w:val="27"/>
+          <w:szCs w:val="27"/>
+          <w:lang w:eastAsia="pt-BR"/>
+        </w:rPr>
+        <w:t>(</w:t>
+      </w:r>
+      <w:proofErr w:type="spellStart"/>
+      <w:r>
+        <w:rPr>
+          <w:rFonts w:ascii="Consolas" w:eastAsia="Times New Roman" w:hAnsi="Consolas" w:cs="Times New Roman"/>
+          <w:color w:val="4EC9B0"/>
+          <w:sz w:val="27"/>
+          <w:szCs w:val="27"/>
+          <w:lang w:eastAsia="pt-BR"/>
+        </w:rPr>
+        <w:t>Cores</w:t>
+      </w:r>
+      <w:r>
+        <w:rPr>
+          <w:rFonts w:ascii="Consolas" w:eastAsia="Times New Roman" w:hAnsi="Consolas" w:cs="Times New Roman"/>
+          <w:color w:val="D4D4D4"/>
+          <w:sz w:val="27"/>
+          <w:szCs w:val="27"/>
+          <w:lang w:eastAsia="pt-BR"/>
+        </w:rPr>
+        <w:t>.</w:t>
+      </w:r>
+      <w:r>
+        <w:rPr>
+          <w:rFonts w:ascii="Consolas" w:eastAsia="Times New Roman" w:hAnsi="Consolas" w:cs="Times New Roman"/>
+          <w:color w:val="4FC1FF"/>
+          <w:sz w:val="27"/>
+          <w:szCs w:val="27"/>
+          <w:lang w:eastAsia="pt-BR"/>
+        </w:rPr>
+        <w:t>VERMELHO</w:t>
+      </w:r>
+      <w:proofErr w:type="spellEnd"/>
+      <w:r>
+        <w:rPr>
+          <w:rFonts w:ascii="Consolas" w:eastAsia="Times New Roman" w:hAnsi="Consolas" w:cs="Times New Roman"/>
+          <w:color w:val="D4D4D4"/>
+          <w:sz w:val="27"/>
+          <w:szCs w:val="27"/>
+          <w:lang w:eastAsia="pt-BR"/>
+        </w:rPr>
+        <w:t>);</w:t>
+      </w:r>
+    </w:p>
+    <w:p>
+      <w:pPr>
+        <w:shd w:val="clear" w:color="auto" w:fill="1E1E1E"/>
+        <w:spacing w:after="0" w:line="360" w:lineRule="atLeast"/>
+        <w:rPr>
+          <w:rFonts w:ascii="Consolas" w:eastAsia="Times New Roman" w:hAnsi="Consolas" w:cs="Times New Roman"/>
+          <w:color w:val="D4D4D4"/>
+          <w:sz w:val="27"/>
+          <w:szCs w:val="27"/>
+          <w:lang w:eastAsia="pt-BR"/>
+        </w:rPr>
+      </w:pPr>
+      <w:r>
+        <w:rPr>
+          <w:rFonts w:ascii="Consolas" w:eastAsia="Times New Roman" w:hAnsi="Consolas" w:cs="Times New Roman"/>
+          <w:color w:val="9CDCFE"/>
+          <w:sz w:val="27"/>
+          <w:szCs w:val="27"/>
+          <w:lang w:eastAsia="pt-BR"/>
+        </w:rPr>
+        <w:t>console</w:t>
+      </w:r>
+      <w:r>
+        <w:rPr>
+          <w:rFonts w:ascii="Consolas" w:eastAsia="Times New Roman" w:hAnsi="Consolas" w:cs="Times New Roman"/>
+          <w:color w:val="D4D4D4"/>
+          <w:sz w:val="27"/>
+          <w:szCs w:val="27"/>
+          <w:lang w:eastAsia="pt-BR"/>
+        </w:rPr>
+        <w:t>.</w:t>
+      </w:r>
+      <w:r>
+        <w:rPr>
+          <w:rFonts w:ascii="Consolas" w:eastAsia="Times New Roman" w:hAnsi="Consolas" w:cs="Times New Roman"/>
+          <w:color w:val="DCDCAA"/>
+          <w:sz w:val="27"/>
+          <w:szCs w:val="27"/>
+          <w:lang w:eastAsia="pt-BR"/>
+        </w:rPr>
+        <w:t>log</w:t>
+      </w:r>
+      <w:r>
+        <w:rPr>
+          <w:rFonts w:ascii="Consolas" w:eastAsia="Times New Roman" w:hAnsi="Consolas" w:cs="Times New Roman"/>
+          <w:color w:val="D4D4D4"/>
+          <w:sz w:val="27"/>
+          <w:szCs w:val="27"/>
+          <w:lang w:eastAsia="pt-BR"/>
+        </w:rPr>
+        <w:t>(</w:t>
+      </w:r>
+      <w:r>
+        <w:rPr>
+          <w:rFonts w:ascii="Consolas" w:eastAsia="Times New Roman" w:hAnsi="Consolas" w:cs="Times New Roman"/>
+          <w:color w:val="4EC9B0"/>
+          <w:sz w:val="27"/>
+          <w:szCs w:val="27"/>
+          <w:lang w:eastAsia="pt-BR"/>
+        </w:rPr>
+        <w:t>Cores</w:t>
+      </w:r>
+      <w:r>
+        <w:rPr>
+          <w:rFonts w:ascii="Consolas" w:eastAsia="Times New Roman" w:hAnsi="Consolas" w:cs="Times New Roman"/>
+          <w:color w:val="D4D4D4"/>
+          <w:sz w:val="27"/>
+          <w:szCs w:val="27"/>
+          <w:lang w:eastAsia="pt-BR"/>
+        </w:rPr>
+        <w:t>[</w:t>
+      </w:r>
+      <w:r>
+        <w:rPr>
+          <w:rFonts w:ascii="Consolas" w:eastAsia="Times New Roman" w:hAnsi="Consolas" w:cs="Times New Roman"/>
+          <w:color w:val="B5CEA8"/>
+          <w:sz w:val="27"/>
+          <w:szCs w:val="27"/>
+          <w:lang w:eastAsia="pt-BR"/>
+        </w:rPr>
+        <w:t>0</w:t>
+      </w:r>
+      <w:r>
+        <w:rPr>
+          <w:rFonts w:ascii="Consolas" w:eastAsia="Times New Roman" w:hAnsi="Consolas" w:cs="Times New Roman"/>
+          <w:color w:val="D4D4D4"/>
+          <w:sz w:val="27"/>
+          <w:szCs w:val="27"/>
+          <w:lang w:eastAsia="pt-BR"/>
+        </w:rPr>
+        <w:t>]);</w:t>
+      </w:r>
+    </w:p>
+    <w:p>
+      <w:pPr>
+        <w:shd w:val="clear" w:color="auto" w:fill="1E1E1E"/>
+        <w:spacing w:after="0" w:line="360" w:lineRule="atLeast"/>
+        <w:rPr>
+          <w:rFonts w:ascii="Consolas" w:eastAsia="Times New Roman" w:hAnsi="Consolas" w:cs="Times New Roman"/>
+          <w:color w:val="D4D4D4"/>
+          <w:sz w:val="27"/>
+          <w:szCs w:val="27"/>
+          <w:lang w:eastAsia="pt-BR"/>
+        </w:rPr>
+      </w:pPr>
+      <w:r>
+        <w:rPr>
+          <w:rFonts w:ascii="Consolas" w:eastAsia="Times New Roman" w:hAnsi="Consolas" w:cs="Times New Roman"/>
+          <w:color w:val="D4D4D4"/>
+          <w:sz w:val="27"/>
+          <w:szCs w:val="27"/>
+          <w:lang w:eastAsia="pt-BR"/>
+        </w:rPr>
+        <w:t xml:space="preserve">//// </w:t>
+      </w:r>
+      <w:r>
+        <w:rPr>
+          <w:rFonts w:ascii="Consolas" w:eastAsia="Times New Roman" w:hAnsi="Consolas" w:cs="Times New Roman"/>
+          <w:color w:val="D4D4D4"/>
+          <w:sz w:val="27"/>
+          <w:szCs w:val="27"/>
+          <w:lang w:eastAsia="pt-BR"/>
+        </w:rPr>
+        <w:t>0</w:t>
+      </w:r>
+    </w:p>
+    <w:p>
+      <w:pPr>
+        <w:shd w:val="clear" w:color="auto" w:fill="1E1E1E"/>
+        <w:spacing w:after="0" w:line="360" w:lineRule="atLeast"/>
+        <w:rPr>
+          <w:rFonts w:ascii="Consolas" w:eastAsia="Times New Roman" w:hAnsi="Consolas" w:cs="Times New Roman"/>
+          <w:color w:val="D4D4D4"/>
+          <w:sz w:val="27"/>
+          <w:szCs w:val="27"/>
+          <w:lang w:eastAsia="pt-BR"/>
+        </w:rPr>
+      </w:pPr>
+      <w:r>
+        <w:rPr>
+          <w:rFonts w:ascii="Consolas" w:eastAsia="Times New Roman" w:hAnsi="Consolas" w:cs="Times New Roman"/>
+          <w:color w:val="D4D4D4"/>
+          <w:sz w:val="27"/>
+          <w:szCs w:val="27"/>
+          <w:lang w:eastAsia="pt-BR"/>
+        </w:rPr>
+        <w:t xml:space="preserve">//// </w:t>
+      </w:r>
+      <w:r>
+        <w:rPr>
+          <w:rFonts w:ascii="Consolas" w:eastAsia="Times New Roman" w:hAnsi="Consolas" w:cs="Times New Roman"/>
+          <w:color w:val="D4D4D4"/>
+          <w:sz w:val="27"/>
+          <w:szCs w:val="27"/>
+          <w:lang w:eastAsia="pt-BR"/>
+        </w:rPr>
+        <w:t>VERMELHO</w:t>
+      </w:r>
+    </w:p>
+    <w:p>
+      <w:pPr>
+        <w:shd w:val="clear" w:color="auto" w:fill="1E1E1E"/>
+        <w:spacing w:after="0" w:line="360" w:lineRule="atLeast"/>
+        <w:rPr>
+          <w:rFonts w:ascii="Consolas" w:eastAsia="Times New Roman" w:hAnsi="Consolas" w:cs="Times New Roman"/>
+          <w:color w:val="D4D4D4"/>
+          <w:sz w:val="27"/>
+          <w:szCs w:val="27"/>
+          <w:lang w:eastAsia="pt-BR"/>
+        </w:rPr>
+      </w:pPr>
+      <w:proofErr w:type="spellStart"/>
+      <w:r>
+        <w:rPr>
+          <w:rFonts w:ascii="Consolas" w:eastAsia="Times New Roman" w:hAnsi="Consolas" w:cs="Times New Roman"/>
+          <w:color w:val="569CD6"/>
+          <w:sz w:val="27"/>
+          <w:szCs w:val="27"/>
+          <w:lang w:eastAsia="pt-BR"/>
+        </w:rPr>
+        <w:lastRenderedPageBreak/>
+        <w:t>enum</w:t>
+      </w:r>
+      <w:proofErr w:type="spellEnd"/>
+      <w:r>
+        <w:rPr>
+          <w:rFonts w:ascii="Consolas" w:eastAsia="Times New Roman" w:hAnsi="Consolas" w:cs="Times New Roman"/>
+          <w:color w:val="D4D4D4"/>
+          <w:sz w:val="27"/>
+          <w:szCs w:val="27"/>
+          <w:lang w:eastAsia="pt-BR"/>
+        </w:rPr>
+        <w:t xml:space="preserve"> </w:t>
+      </w:r>
+      <w:r>
+        <w:rPr>
+          <w:rFonts w:ascii="Consolas" w:eastAsia="Times New Roman" w:hAnsi="Consolas" w:cs="Times New Roman"/>
+          <w:color w:val="4EC9B0"/>
+          <w:sz w:val="27"/>
+          <w:szCs w:val="27"/>
+          <w:lang w:eastAsia="pt-BR"/>
+        </w:rPr>
+        <w:t>Cores</w:t>
+      </w:r>
+      <w:r>
+        <w:rPr>
+          <w:rFonts w:ascii="Consolas" w:eastAsia="Times New Roman" w:hAnsi="Consolas" w:cs="Times New Roman"/>
+          <w:color w:val="D4D4D4"/>
+          <w:sz w:val="27"/>
+          <w:szCs w:val="27"/>
+          <w:lang w:eastAsia="pt-BR"/>
+        </w:rPr>
+        <w:t xml:space="preserve"> {</w:t>
+      </w:r>
+    </w:p>
+    <w:p>
+      <w:pPr>
+        <w:shd w:val="clear" w:color="auto" w:fill="1E1E1E"/>
+        <w:spacing w:after="0" w:line="360" w:lineRule="atLeast"/>
+        <w:rPr>
+          <w:rFonts w:ascii="Consolas" w:eastAsia="Times New Roman" w:hAnsi="Consolas" w:cs="Times New Roman"/>
+          <w:color w:val="D4D4D4"/>
+          <w:sz w:val="27"/>
+          <w:szCs w:val="27"/>
+          <w:lang w:eastAsia="pt-BR"/>
+        </w:rPr>
+      </w:pPr>
+      <w:r>
+        <w:rPr>
+          <w:rFonts w:ascii="Consolas" w:eastAsia="Times New Roman" w:hAnsi="Consolas" w:cs="Times New Roman"/>
+          <w:color w:val="D4D4D4"/>
+          <w:sz w:val="27"/>
+          <w:szCs w:val="27"/>
+          <w:lang w:eastAsia="pt-BR"/>
+        </w:rPr>
+        <w:t xml:space="preserve">    </w:t>
+      </w:r>
+      <w:r>
+        <w:rPr>
+          <w:rFonts w:ascii="Consolas" w:eastAsia="Times New Roman" w:hAnsi="Consolas" w:cs="Times New Roman"/>
+          <w:color w:val="4FC1FF"/>
+          <w:sz w:val="27"/>
+          <w:szCs w:val="27"/>
+          <w:lang w:eastAsia="pt-BR"/>
+        </w:rPr>
+        <w:t>VERMELHO</w:t>
+      </w:r>
+      <w:r>
+        <w:rPr>
+          <w:rFonts w:ascii="Consolas" w:eastAsia="Times New Roman" w:hAnsi="Consolas" w:cs="Times New Roman"/>
+          <w:color w:val="D4D4D4"/>
+          <w:sz w:val="27"/>
+          <w:szCs w:val="27"/>
+          <w:lang w:eastAsia="pt-BR"/>
+        </w:rPr>
+        <w:t xml:space="preserve"> = </w:t>
+      </w:r>
+      <w:r>
+        <w:rPr>
+          <w:rFonts w:ascii="Consolas" w:eastAsia="Times New Roman" w:hAnsi="Consolas" w:cs="Times New Roman"/>
+          <w:color w:val="B5CEA8"/>
+          <w:sz w:val="27"/>
+          <w:szCs w:val="27"/>
+          <w:lang w:eastAsia="pt-BR"/>
+        </w:rPr>
+        <w:t>10</w:t>
+      </w:r>
+      <w:r>
+        <w:rPr>
+          <w:rFonts w:ascii="Consolas" w:eastAsia="Times New Roman" w:hAnsi="Consolas" w:cs="Times New Roman"/>
+          <w:color w:val="D4D4D4"/>
+          <w:sz w:val="27"/>
+          <w:szCs w:val="27"/>
+          <w:lang w:eastAsia="pt-BR"/>
+        </w:rPr>
+        <w:t>,</w:t>
+      </w:r>
+    </w:p>
+    <w:p>
+      <w:pPr>
+        <w:shd w:val="clear" w:color="auto" w:fill="1E1E1E"/>
+        <w:spacing w:after="0" w:line="360" w:lineRule="atLeast"/>
+        <w:rPr>
+          <w:rFonts w:ascii="Consolas" w:eastAsia="Times New Roman" w:hAnsi="Consolas" w:cs="Times New Roman"/>
+          <w:color w:val="D4D4D4"/>
+          <w:sz w:val="27"/>
+          <w:szCs w:val="27"/>
+          <w:lang w:eastAsia="pt-BR"/>
+        </w:rPr>
+      </w:pPr>
+      <w:r>
+        <w:rPr>
+          <w:rFonts w:ascii="Consolas" w:eastAsia="Times New Roman" w:hAnsi="Consolas" w:cs="Times New Roman"/>
+          <w:color w:val="D4D4D4"/>
+          <w:sz w:val="27"/>
+          <w:szCs w:val="27"/>
+          <w:lang w:eastAsia="pt-BR"/>
+        </w:rPr>
+        <w:t xml:space="preserve">    </w:t>
+      </w:r>
+      <w:r>
+        <w:rPr>
+          <w:rFonts w:ascii="Consolas" w:eastAsia="Times New Roman" w:hAnsi="Consolas" w:cs="Times New Roman"/>
+          <w:color w:val="4FC1FF"/>
+          <w:sz w:val="27"/>
+          <w:szCs w:val="27"/>
+          <w:lang w:eastAsia="pt-BR"/>
+        </w:rPr>
+        <w:t>AZUL</w:t>
+      </w:r>
+      <w:r>
+        <w:rPr>
+          <w:rFonts w:ascii="Consolas" w:eastAsia="Times New Roman" w:hAnsi="Consolas" w:cs="Times New Roman"/>
+          <w:color w:val="D4D4D4"/>
+          <w:sz w:val="27"/>
+          <w:szCs w:val="27"/>
+          <w:lang w:eastAsia="pt-BR"/>
+        </w:rPr>
+        <w:t xml:space="preserve"> = </w:t>
+      </w:r>
+      <w:r>
+        <w:rPr>
+          <w:rFonts w:ascii="Consolas" w:eastAsia="Times New Roman" w:hAnsi="Consolas" w:cs="Times New Roman"/>
+          <w:color w:val="B5CEA8"/>
+          <w:sz w:val="27"/>
+          <w:szCs w:val="27"/>
+          <w:lang w:eastAsia="pt-BR"/>
+        </w:rPr>
+        <w:t>100</w:t>
+      </w:r>
+      <w:r>
+        <w:rPr>
+          <w:rFonts w:ascii="Consolas" w:eastAsia="Times New Roman" w:hAnsi="Consolas" w:cs="Times New Roman"/>
+          <w:color w:val="D4D4D4"/>
+          <w:sz w:val="27"/>
+          <w:szCs w:val="27"/>
+          <w:lang w:eastAsia="pt-BR"/>
+        </w:rPr>
+        <w:t>,</w:t>
+      </w:r>
+    </w:p>
+    <w:p>
+      <w:pPr>
+        <w:shd w:val="clear" w:color="auto" w:fill="1E1E1E"/>
+        <w:spacing w:after="0" w:line="360" w:lineRule="atLeast"/>
+        <w:rPr>
+          <w:rFonts w:ascii="Consolas" w:eastAsia="Times New Roman" w:hAnsi="Consolas" w:cs="Times New Roman"/>
+          <w:color w:val="D4D4D4"/>
+          <w:sz w:val="27"/>
+          <w:szCs w:val="27"/>
+          <w:lang w:eastAsia="pt-BR"/>
+        </w:rPr>
+      </w:pPr>
+      <w:r>
+        <w:rPr>
+          <w:rFonts w:ascii="Consolas" w:eastAsia="Times New Roman" w:hAnsi="Consolas" w:cs="Times New Roman"/>
+          <w:color w:val="D4D4D4"/>
+          <w:sz w:val="27"/>
+          <w:szCs w:val="27"/>
+          <w:lang w:eastAsia="pt-BR"/>
+        </w:rPr>
+        <w:t xml:space="preserve">    </w:t>
+      </w:r>
+      <w:r>
+        <w:rPr>
+          <w:rFonts w:ascii="Consolas" w:eastAsia="Times New Roman" w:hAnsi="Consolas" w:cs="Times New Roman"/>
+          <w:color w:val="4FC1FF"/>
+          <w:sz w:val="27"/>
+          <w:szCs w:val="27"/>
+          <w:lang w:eastAsia="pt-BR"/>
+        </w:rPr>
+        <w:t>AMARELO</w:t>
+      </w:r>
+      <w:r>
+        <w:rPr>
+          <w:rFonts w:ascii="Consolas" w:eastAsia="Times New Roman" w:hAnsi="Consolas" w:cs="Times New Roman"/>
+          <w:color w:val="D4D4D4"/>
+          <w:sz w:val="27"/>
+          <w:szCs w:val="27"/>
+          <w:lang w:eastAsia="pt-BR"/>
+        </w:rPr>
+        <w:t xml:space="preserve"> = </w:t>
+      </w:r>
+      <w:r>
+        <w:rPr>
+          <w:rFonts w:ascii="Consolas" w:eastAsia="Times New Roman" w:hAnsi="Consolas" w:cs="Times New Roman"/>
+          <w:color w:val="B5CEA8"/>
+          <w:sz w:val="27"/>
+          <w:szCs w:val="27"/>
+          <w:lang w:eastAsia="pt-BR"/>
+        </w:rPr>
+        <w:t>200</w:t>
+      </w:r>
+      <w:r>
+        <w:rPr>
+          <w:rFonts w:ascii="Consolas" w:eastAsia="Times New Roman" w:hAnsi="Consolas" w:cs="Times New Roman"/>
+          <w:color w:val="D4D4D4"/>
+          <w:sz w:val="27"/>
+          <w:szCs w:val="27"/>
+          <w:lang w:eastAsia="pt-BR"/>
+        </w:rPr>
+        <w:t>,</w:t>
+      </w:r>
+    </w:p>
+    <w:p>
+      <w:pPr>
+        <w:shd w:val="clear" w:color="auto" w:fill="1E1E1E"/>
+        <w:spacing w:after="0" w:line="360" w:lineRule="atLeast"/>
+        <w:rPr>
+          <w:rFonts w:ascii="Consolas" w:eastAsia="Times New Roman" w:hAnsi="Consolas" w:cs="Times New Roman"/>
+          <w:color w:val="D4D4D4"/>
+          <w:sz w:val="27"/>
+          <w:szCs w:val="27"/>
+          <w:lang w:eastAsia="pt-BR"/>
+        </w:rPr>
+      </w:pPr>
+      <w:r>
+        <w:rPr>
+          <w:rFonts w:ascii="Consolas" w:eastAsia="Times New Roman" w:hAnsi="Consolas" w:cs="Times New Roman"/>
+          <w:color w:val="D4D4D4"/>
+          <w:sz w:val="27"/>
+          <w:szCs w:val="27"/>
+          <w:lang w:eastAsia="pt-BR"/>
+        </w:rPr>
+        <w:t>}</w:t>
+      </w:r>
+    </w:p>
+    <w:p>
+      <w:pPr>
+        <w:shd w:val="clear" w:color="auto" w:fill="1E1E1E"/>
+        <w:spacing w:after="0" w:line="360" w:lineRule="atLeast"/>
+        <w:rPr>
+          <w:rFonts w:ascii="Consolas" w:eastAsia="Times New Roman" w:hAnsi="Consolas" w:cs="Times New Roman"/>
+          <w:color w:val="D4D4D4"/>
+          <w:sz w:val="27"/>
+          <w:szCs w:val="27"/>
+          <w:lang w:eastAsia="pt-BR"/>
+        </w:rPr>
+      </w:pPr>
+    </w:p>
+    <w:p>
+      <w:pPr>
+        <w:shd w:val="clear" w:color="auto" w:fill="1E1E1E"/>
+        <w:spacing w:after="0" w:line="360" w:lineRule="atLeast"/>
+        <w:rPr>
+          <w:rFonts w:ascii="Consolas" w:eastAsia="Times New Roman" w:hAnsi="Consolas" w:cs="Times New Roman"/>
+          <w:color w:val="D4D4D4"/>
+          <w:sz w:val="27"/>
+          <w:szCs w:val="27"/>
+          <w:lang w:eastAsia="pt-BR"/>
+        </w:rPr>
+      </w:pPr>
+      <w:proofErr w:type="spellStart"/>
+      <w:r>
+        <w:rPr>
+          <w:rFonts w:ascii="Consolas" w:eastAsia="Times New Roman" w:hAnsi="Consolas" w:cs="Times New Roman"/>
+          <w:color w:val="569CD6"/>
+          <w:sz w:val="27"/>
+          <w:szCs w:val="27"/>
+          <w:lang w:eastAsia="pt-BR"/>
+        </w:rPr>
+        <w:t>enum</w:t>
+      </w:r>
+      <w:proofErr w:type="spellEnd"/>
+      <w:r>
+        <w:rPr>
+          <w:rFonts w:ascii="Consolas" w:eastAsia="Times New Roman" w:hAnsi="Consolas" w:cs="Times New Roman"/>
+          <w:color w:val="D4D4D4"/>
+          <w:sz w:val="27"/>
+          <w:szCs w:val="27"/>
+          <w:lang w:eastAsia="pt-BR"/>
+        </w:rPr>
+        <w:t xml:space="preserve"> </w:t>
+      </w:r>
+      <w:r>
+        <w:rPr>
+          <w:rFonts w:ascii="Consolas" w:eastAsia="Times New Roman" w:hAnsi="Consolas" w:cs="Times New Roman"/>
+          <w:color w:val="4EC9B0"/>
+          <w:sz w:val="27"/>
+          <w:szCs w:val="27"/>
+          <w:lang w:eastAsia="pt-BR"/>
+        </w:rPr>
+        <w:t>Cores</w:t>
+      </w:r>
+      <w:r>
+        <w:rPr>
+          <w:rFonts w:ascii="Consolas" w:eastAsia="Times New Roman" w:hAnsi="Consolas" w:cs="Times New Roman"/>
+          <w:color w:val="D4D4D4"/>
+          <w:sz w:val="27"/>
+          <w:szCs w:val="27"/>
+          <w:lang w:eastAsia="pt-BR"/>
+        </w:rPr>
+        <w:t xml:space="preserve"> {</w:t>
+      </w:r>
+    </w:p>
+    <w:p>
+      <w:pPr>
+        <w:shd w:val="clear" w:color="auto" w:fill="1E1E1E"/>
+        <w:spacing w:after="0" w:line="360" w:lineRule="atLeast"/>
+        <w:rPr>
+          <w:rFonts w:ascii="Consolas" w:eastAsia="Times New Roman" w:hAnsi="Consolas" w:cs="Times New Roman"/>
+          <w:color w:val="D4D4D4"/>
+          <w:sz w:val="27"/>
+          <w:szCs w:val="27"/>
+          <w:lang w:eastAsia="pt-BR"/>
+        </w:rPr>
+      </w:pPr>
+      <w:r>
+        <w:rPr>
+          <w:rFonts w:ascii="Consolas" w:eastAsia="Times New Roman" w:hAnsi="Consolas" w:cs="Times New Roman"/>
+          <w:color w:val="D4D4D4"/>
+          <w:sz w:val="27"/>
+          <w:szCs w:val="27"/>
+          <w:lang w:eastAsia="pt-BR"/>
+        </w:rPr>
+        <w:t xml:space="preserve">    </w:t>
+      </w:r>
+      <w:r>
+        <w:rPr>
+          <w:rFonts w:ascii="Consolas" w:eastAsia="Times New Roman" w:hAnsi="Consolas" w:cs="Times New Roman"/>
+          <w:color w:val="4FC1FF"/>
+          <w:sz w:val="27"/>
+          <w:szCs w:val="27"/>
+          <w:lang w:eastAsia="pt-BR"/>
+        </w:rPr>
+        <w:t>ROXO</w:t>
+      </w:r>
+      <w:r>
+        <w:rPr>
+          <w:rFonts w:ascii="Consolas" w:eastAsia="Times New Roman" w:hAnsi="Consolas" w:cs="Times New Roman"/>
+          <w:color w:val="D4D4D4"/>
+          <w:sz w:val="27"/>
+          <w:szCs w:val="27"/>
+          <w:lang w:eastAsia="pt-BR"/>
+        </w:rPr>
+        <w:t xml:space="preserve"> = </w:t>
+      </w:r>
+      <w:r>
+        <w:rPr>
+          <w:rFonts w:ascii="Consolas" w:eastAsia="Times New Roman" w:hAnsi="Consolas" w:cs="Times New Roman"/>
+          <w:color w:val="CE9178"/>
+          <w:sz w:val="27"/>
+          <w:szCs w:val="27"/>
+          <w:lang w:eastAsia="pt-BR"/>
+        </w:rPr>
+        <w:t>'ROXO'</w:t>
+      </w:r>
+      <w:r>
+        <w:rPr>
+          <w:rFonts w:ascii="Consolas" w:eastAsia="Times New Roman" w:hAnsi="Consolas" w:cs="Times New Roman"/>
+          <w:color w:val="D4D4D4"/>
+          <w:sz w:val="27"/>
+          <w:szCs w:val="27"/>
+          <w:lang w:eastAsia="pt-BR"/>
+        </w:rPr>
+        <w:t>,</w:t>
+      </w:r>
+    </w:p>
+    <w:p>
+      <w:pPr>
+        <w:shd w:val="clear" w:color="auto" w:fill="1E1E1E"/>
+        <w:spacing w:after="0" w:line="360" w:lineRule="atLeast"/>
+        <w:rPr>
+          <w:rFonts w:ascii="Consolas" w:eastAsia="Times New Roman" w:hAnsi="Consolas" w:cs="Times New Roman"/>
+          <w:color w:val="D4D4D4"/>
+          <w:sz w:val="27"/>
+          <w:szCs w:val="27"/>
+          <w:lang w:eastAsia="pt-BR"/>
+        </w:rPr>
+      </w:pPr>
+      <w:r>
+        <w:rPr>
+          <w:rFonts w:ascii="Consolas" w:eastAsia="Times New Roman" w:hAnsi="Consolas" w:cs="Times New Roman"/>
+          <w:color w:val="D4D4D4"/>
+          <w:sz w:val="27"/>
+          <w:szCs w:val="27"/>
+          <w:lang w:eastAsia="pt-BR"/>
+        </w:rPr>
+        <w:t xml:space="preserve">    </w:t>
+      </w:r>
+      <w:r>
+        <w:rPr>
+          <w:rFonts w:ascii="Consolas" w:eastAsia="Times New Roman" w:hAnsi="Consolas" w:cs="Times New Roman"/>
+          <w:color w:val="4FC1FF"/>
+          <w:sz w:val="27"/>
+          <w:szCs w:val="27"/>
+          <w:lang w:eastAsia="pt-BR"/>
+        </w:rPr>
+        <w:t>VERDE</w:t>
+      </w:r>
+      <w:r>
+        <w:rPr>
+          <w:rFonts w:ascii="Consolas" w:eastAsia="Times New Roman" w:hAnsi="Consolas" w:cs="Times New Roman"/>
+          <w:color w:val="D4D4D4"/>
+          <w:sz w:val="27"/>
+          <w:szCs w:val="27"/>
+          <w:lang w:eastAsia="pt-BR"/>
+        </w:rPr>
+        <w:t xml:space="preserve"> = </w:t>
+      </w:r>
+      <w:r>
+        <w:rPr>
+          <w:rFonts w:ascii="Consolas" w:eastAsia="Times New Roman" w:hAnsi="Consolas" w:cs="Times New Roman"/>
+          <w:color w:val="B5CEA8"/>
+          <w:sz w:val="27"/>
+          <w:szCs w:val="27"/>
+          <w:lang w:eastAsia="pt-BR"/>
+        </w:rPr>
+        <w:t>201</w:t>
+      </w:r>
+      <w:r>
+        <w:rPr>
+          <w:rFonts w:ascii="Consolas" w:eastAsia="Times New Roman" w:hAnsi="Consolas" w:cs="Times New Roman"/>
+          <w:color w:val="D4D4D4"/>
+          <w:sz w:val="27"/>
+          <w:szCs w:val="27"/>
+          <w:lang w:eastAsia="pt-BR"/>
+        </w:rPr>
+        <w:t>,</w:t>
+      </w:r>
+    </w:p>
+    <w:p>
+      <w:pPr>
+        <w:shd w:val="clear" w:color="auto" w:fill="1E1E1E"/>
+        <w:spacing w:after="0" w:line="360" w:lineRule="atLeast"/>
+        <w:rPr>
+          <w:rFonts w:ascii="Consolas" w:eastAsia="Times New Roman" w:hAnsi="Consolas" w:cs="Times New Roman"/>
+          <w:color w:val="D4D4D4"/>
+          <w:sz w:val="27"/>
+          <w:szCs w:val="27"/>
+          <w:lang w:eastAsia="pt-BR"/>
+        </w:rPr>
+      </w:pPr>
+      <w:r>
+        <w:rPr>
+          <w:rFonts w:ascii="Consolas" w:eastAsia="Times New Roman" w:hAnsi="Consolas" w:cs="Times New Roman"/>
+          <w:color w:val="D4D4D4"/>
+          <w:sz w:val="27"/>
+          <w:szCs w:val="27"/>
+          <w:lang w:eastAsia="pt-BR"/>
+        </w:rPr>
+        <w:t xml:space="preserve">    </w:t>
+      </w:r>
+      <w:r>
+        <w:rPr>
+          <w:rFonts w:ascii="Consolas" w:eastAsia="Times New Roman" w:hAnsi="Consolas" w:cs="Times New Roman"/>
+          <w:color w:val="4FC1FF"/>
+          <w:sz w:val="27"/>
+          <w:szCs w:val="27"/>
+          <w:lang w:eastAsia="pt-BR"/>
+        </w:rPr>
+        <w:t>ROSA</w:t>
+      </w:r>
+      <w:r>
+        <w:rPr>
+          <w:rFonts w:ascii="Consolas" w:eastAsia="Times New Roman" w:hAnsi="Consolas" w:cs="Times New Roman"/>
+          <w:color w:val="D4D4D4"/>
+          <w:sz w:val="27"/>
+          <w:szCs w:val="27"/>
+          <w:lang w:eastAsia="pt-BR"/>
+        </w:rPr>
+        <w:t>,</w:t>
+      </w:r>
+      <w:r>
+        <w:rPr>
+          <w:rFonts w:ascii="Consolas" w:eastAsia="Times New Roman" w:hAnsi="Consolas" w:cs="Times New Roman"/>
+          <w:color w:val="6A9955"/>
+          <w:sz w:val="27"/>
+          <w:szCs w:val="27"/>
+          <w:lang w:eastAsia="pt-BR"/>
+        </w:rPr>
+        <w:t>// 202</w:t>
+      </w:r>
+    </w:p>
+    <w:p>
+      <w:pPr>
+        <w:shd w:val="clear" w:color="auto" w:fill="1E1E1E"/>
+        <w:spacing w:after="0" w:line="360" w:lineRule="atLeast"/>
+        <w:rPr>
+          <w:rFonts w:ascii="Consolas" w:eastAsia="Times New Roman" w:hAnsi="Consolas" w:cs="Times New Roman"/>
+          <w:color w:val="D4D4D4"/>
+          <w:sz w:val="27"/>
+          <w:szCs w:val="27"/>
+          <w:lang w:eastAsia="pt-BR"/>
+        </w:rPr>
+      </w:pPr>
+      <w:r>
+        <w:rPr>
+          <w:rFonts w:ascii="Consolas" w:eastAsia="Times New Roman" w:hAnsi="Consolas" w:cs="Times New Roman"/>
+          <w:color w:val="D4D4D4"/>
+          <w:sz w:val="27"/>
+          <w:szCs w:val="27"/>
+          <w:lang w:eastAsia="pt-BR"/>
+        </w:rPr>
+        <w:t>}</w:t>
+      </w:r>
+    </w:p>
+    <w:p>
+      <w:pPr>
+        <w:shd w:val="clear" w:color="auto" w:fill="1E1E1E"/>
+        <w:spacing w:after="0" w:line="360" w:lineRule="atLeast"/>
+        <w:rPr>
+          <w:rFonts w:ascii="Consolas" w:eastAsia="Times New Roman" w:hAnsi="Consolas" w:cs="Times New Roman"/>
+          <w:color w:val="D4D4D4"/>
+          <w:sz w:val="27"/>
+          <w:szCs w:val="27"/>
+          <w:lang w:eastAsia="pt-BR"/>
+        </w:rPr>
+      </w:pPr>
+    </w:p>
+    <w:p>
+      <w:pPr>
+        <w:shd w:val="clear" w:color="auto" w:fill="1E1E1E"/>
+        <w:spacing w:after="0" w:line="360" w:lineRule="atLeast"/>
+        <w:rPr>
+          <w:rFonts w:ascii="Consolas" w:eastAsia="Times New Roman" w:hAnsi="Consolas" w:cs="Times New Roman"/>
+          <w:color w:val="D4D4D4"/>
+          <w:sz w:val="27"/>
+          <w:szCs w:val="27"/>
+          <w:lang w:eastAsia="pt-BR"/>
+        </w:rPr>
+      </w:pPr>
+      <w:proofErr w:type="spellStart"/>
+      <w:r>
+        <w:rPr>
+          <w:rFonts w:ascii="Consolas" w:eastAsia="Times New Roman" w:hAnsi="Consolas" w:cs="Times New Roman"/>
+          <w:color w:val="569CD6"/>
+          <w:sz w:val="27"/>
+          <w:szCs w:val="27"/>
+          <w:lang w:eastAsia="pt-BR"/>
+        </w:rPr>
+        <w:t>function</w:t>
+      </w:r>
+      <w:proofErr w:type="spellEnd"/>
+      <w:r>
+        <w:rPr>
+          <w:rFonts w:ascii="Consolas" w:eastAsia="Times New Roman" w:hAnsi="Consolas" w:cs="Times New Roman"/>
+          <w:color w:val="D4D4D4"/>
+          <w:sz w:val="27"/>
+          <w:szCs w:val="27"/>
+          <w:lang w:eastAsia="pt-BR"/>
+        </w:rPr>
+        <w:t xml:space="preserve"> </w:t>
+      </w:r>
+      <w:proofErr w:type="spellStart"/>
+      <w:r>
+        <w:rPr>
+          <w:rFonts w:ascii="Consolas" w:eastAsia="Times New Roman" w:hAnsi="Consolas" w:cs="Times New Roman"/>
+          <w:color w:val="DCDCAA"/>
+          <w:sz w:val="27"/>
+          <w:szCs w:val="27"/>
+          <w:lang w:eastAsia="pt-BR"/>
+        </w:rPr>
+        <w:t>escolhaACor</w:t>
+      </w:r>
+      <w:proofErr w:type="spellEnd"/>
+      <w:r>
+        <w:rPr>
+          <w:rFonts w:ascii="Consolas" w:eastAsia="Times New Roman" w:hAnsi="Consolas" w:cs="Times New Roman"/>
+          <w:color w:val="D4D4D4"/>
+          <w:sz w:val="27"/>
+          <w:szCs w:val="27"/>
+          <w:lang w:eastAsia="pt-BR"/>
+        </w:rPr>
+        <w:t>(</w:t>
+      </w:r>
+      <w:proofErr w:type="spellStart"/>
+      <w:r>
+        <w:rPr>
+          <w:rFonts w:ascii="Consolas" w:eastAsia="Times New Roman" w:hAnsi="Consolas" w:cs="Times New Roman"/>
+          <w:color w:val="9CDCFE"/>
+          <w:sz w:val="27"/>
+          <w:szCs w:val="27"/>
+          <w:lang w:eastAsia="pt-BR"/>
+        </w:rPr>
+        <w:t>cor</w:t>
+      </w:r>
+      <w:r>
+        <w:rPr>
+          <w:rFonts w:ascii="Consolas" w:eastAsia="Times New Roman" w:hAnsi="Consolas" w:cs="Times New Roman"/>
+          <w:color w:val="D4D4D4"/>
+          <w:sz w:val="27"/>
+          <w:szCs w:val="27"/>
+          <w:lang w:eastAsia="pt-BR"/>
+        </w:rPr>
+        <w:t>:</w:t>
+      </w:r>
+      <w:r>
+        <w:rPr>
+          <w:rFonts w:ascii="Consolas" w:eastAsia="Times New Roman" w:hAnsi="Consolas" w:cs="Times New Roman"/>
+          <w:color w:val="4EC9B0"/>
+          <w:sz w:val="27"/>
+          <w:szCs w:val="27"/>
+          <w:lang w:eastAsia="pt-BR"/>
+        </w:rPr>
+        <w:t>Cores</w:t>
+      </w:r>
+      <w:proofErr w:type="spellEnd"/>
+      <w:r>
+        <w:rPr>
+          <w:rFonts w:ascii="Consolas" w:eastAsia="Times New Roman" w:hAnsi="Consolas" w:cs="Times New Roman"/>
+          <w:color w:val="D4D4D4"/>
+          <w:sz w:val="27"/>
+          <w:szCs w:val="27"/>
+          <w:lang w:eastAsia="pt-BR"/>
+        </w:rPr>
+        <w:t>):</w:t>
+      </w:r>
+      <w:proofErr w:type="spellStart"/>
+      <w:r>
+        <w:rPr>
+          <w:rFonts w:ascii="Consolas" w:eastAsia="Times New Roman" w:hAnsi="Consolas" w:cs="Times New Roman"/>
+          <w:color w:val="4EC9B0"/>
+          <w:sz w:val="27"/>
+          <w:szCs w:val="27"/>
+          <w:lang w:eastAsia="pt-BR"/>
+        </w:rPr>
+        <w:t>void</w:t>
+      </w:r>
+      <w:proofErr w:type="spellEnd"/>
+      <w:r>
+        <w:rPr>
+          <w:rFonts w:ascii="Consolas" w:eastAsia="Times New Roman" w:hAnsi="Consolas" w:cs="Times New Roman"/>
+          <w:color w:val="D4D4D4"/>
+          <w:sz w:val="27"/>
+          <w:szCs w:val="27"/>
+          <w:lang w:eastAsia="pt-BR"/>
+        </w:rPr>
+        <w:t>{</w:t>
+      </w:r>
+    </w:p>
+    <w:p>
+      <w:pPr>
+        <w:shd w:val="clear" w:color="auto" w:fill="1E1E1E"/>
+        <w:spacing w:after="0" w:line="360" w:lineRule="atLeast"/>
+        <w:rPr>
+          <w:rFonts w:ascii="Consolas" w:eastAsia="Times New Roman" w:hAnsi="Consolas" w:cs="Times New Roman"/>
+          <w:color w:val="D4D4D4"/>
+          <w:sz w:val="27"/>
+          <w:szCs w:val="27"/>
+          <w:lang w:eastAsia="pt-BR"/>
+        </w:rPr>
+      </w:pPr>
+      <w:r>
+        <w:rPr>
+          <w:rFonts w:ascii="Consolas" w:eastAsia="Times New Roman" w:hAnsi="Consolas" w:cs="Times New Roman"/>
+          <w:color w:val="D4D4D4"/>
+          <w:sz w:val="27"/>
+          <w:szCs w:val="27"/>
+          <w:lang w:eastAsia="pt-BR"/>
+        </w:rPr>
+        <w:t xml:space="preserve">    </w:t>
+      </w:r>
+      <w:r>
+        <w:rPr>
+          <w:rFonts w:ascii="Consolas" w:eastAsia="Times New Roman" w:hAnsi="Consolas" w:cs="Times New Roman"/>
+          <w:color w:val="9CDCFE"/>
+          <w:sz w:val="27"/>
+          <w:szCs w:val="27"/>
+          <w:lang w:eastAsia="pt-BR"/>
+        </w:rPr>
+        <w:t>console</w:t>
+      </w:r>
+      <w:r>
+        <w:rPr>
+          <w:rFonts w:ascii="Consolas" w:eastAsia="Times New Roman" w:hAnsi="Consolas" w:cs="Times New Roman"/>
+          <w:color w:val="D4D4D4"/>
+          <w:sz w:val="27"/>
+          <w:szCs w:val="27"/>
+          <w:lang w:eastAsia="pt-BR"/>
+        </w:rPr>
+        <w:t>.</w:t>
+      </w:r>
+      <w:r>
+        <w:rPr>
+          <w:rFonts w:ascii="Consolas" w:eastAsia="Times New Roman" w:hAnsi="Consolas" w:cs="Times New Roman"/>
+          <w:color w:val="DCDCAA"/>
+          <w:sz w:val="27"/>
+          <w:szCs w:val="27"/>
+          <w:lang w:eastAsia="pt-BR"/>
+        </w:rPr>
+        <w:t>log</w:t>
+      </w:r>
+      <w:r>
+        <w:rPr>
+          <w:rFonts w:ascii="Consolas" w:eastAsia="Times New Roman" w:hAnsi="Consolas" w:cs="Times New Roman"/>
+          <w:color w:val="D4D4D4"/>
+          <w:sz w:val="27"/>
+          <w:szCs w:val="27"/>
+          <w:lang w:eastAsia="pt-BR"/>
+        </w:rPr>
+        <w:t>(</w:t>
+      </w:r>
+      <w:r>
+        <w:rPr>
+          <w:rFonts w:ascii="Consolas" w:eastAsia="Times New Roman" w:hAnsi="Consolas" w:cs="Times New Roman"/>
+          <w:color w:val="4EC9B0"/>
+          <w:sz w:val="27"/>
+          <w:szCs w:val="27"/>
+          <w:lang w:eastAsia="pt-BR"/>
+        </w:rPr>
+        <w:t>Cores</w:t>
+      </w:r>
+      <w:r>
+        <w:rPr>
+          <w:rFonts w:ascii="Consolas" w:eastAsia="Times New Roman" w:hAnsi="Consolas" w:cs="Times New Roman"/>
+          <w:color w:val="D4D4D4"/>
+          <w:sz w:val="27"/>
+          <w:szCs w:val="27"/>
+          <w:lang w:eastAsia="pt-BR"/>
+        </w:rPr>
+        <w:t>[</w:t>
+      </w:r>
+      <w:r>
+        <w:rPr>
+          <w:rFonts w:ascii="Consolas" w:eastAsia="Times New Roman" w:hAnsi="Consolas" w:cs="Times New Roman"/>
+          <w:color w:val="9CDCFE"/>
+          <w:sz w:val="27"/>
+          <w:szCs w:val="27"/>
+          <w:lang w:eastAsia="pt-BR"/>
+        </w:rPr>
+        <w:t>cor</w:t>
+      </w:r>
+      <w:r>
+        <w:rPr>
+          <w:rFonts w:ascii="Consolas" w:eastAsia="Times New Roman" w:hAnsi="Consolas" w:cs="Times New Roman"/>
+          <w:color w:val="D4D4D4"/>
+          <w:sz w:val="27"/>
+          <w:szCs w:val="27"/>
+          <w:lang w:eastAsia="pt-BR"/>
+        </w:rPr>
+        <w:t>]);</w:t>
+      </w:r>
+    </w:p>
+    <w:p>
+      <w:pPr>
+        <w:shd w:val="clear" w:color="auto" w:fill="1E1E1E"/>
+        <w:spacing w:after="0" w:line="360" w:lineRule="atLeast"/>
+        <w:rPr>
+          <w:rFonts w:ascii="Consolas" w:eastAsia="Times New Roman" w:hAnsi="Consolas" w:cs="Times New Roman"/>
+          <w:color w:val="D4D4D4"/>
+          <w:sz w:val="27"/>
+          <w:szCs w:val="27"/>
+          <w:lang w:eastAsia="pt-BR"/>
+        </w:rPr>
+      </w:pPr>
+      <w:r>
+        <w:rPr>
+          <w:rFonts w:ascii="Consolas" w:eastAsia="Times New Roman" w:hAnsi="Consolas" w:cs="Times New Roman"/>
+          <w:color w:val="D4D4D4"/>
+          <w:sz w:val="27"/>
+          <w:szCs w:val="27"/>
+          <w:lang w:eastAsia="pt-BR"/>
+        </w:rPr>
+        <w:t>}</w:t>
+      </w:r>
+    </w:p>
+    <w:p>
+      <w:pPr>
+        <w:shd w:val="clear" w:color="auto" w:fill="1E1E1E"/>
+        <w:spacing w:after="0" w:line="360" w:lineRule="atLeast"/>
+        <w:rPr>
+          <w:rFonts w:ascii="Consolas" w:eastAsia="Times New Roman" w:hAnsi="Consolas" w:cs="Times New Roman"/>
+          <w:color w:val="D4D4D4"/>
+          <w:sz w:val="27"/>
+          <w:szCs w:val="27"/>
+          <w:lang w:eastAsia="pt-BR"/>
+        </w:rPr>
+      </w:pPr>
+    </w:p>
+    <w:p>
+      <w:pPr>
+        <w:shd w:val="clear" w:color="auto" w:fill="1E1E1E"/>
+        <w:spacing w:after="0" w:line="360" w:lineRule="atLeast"/>
+        <w:rPr>
+          <w:rFonts w:ascii="Consolas" w:eastAsia="Times New Roman" w:hAnsi="Consolas" w:cs="Times New Roman"/>
+          <w:color w:val="D4D4D4"/>
+          <w:sz w:val="27"/>
+          <w:szCs w:val="27"/>
+          <w:lang w:eastAsia="pt-BR"/>
+        </w:rPr>
+      </w:pPr>
+      <w:proofErr w:type="spellStart"/>
+      <w:r>
+        <w:rPr>
+          <w:rFonts w:ascii="Consolas" w:eastAsia="Times New Roman" w:hAnsi="Consolas" w:cs="Times New Roman"/>
+          <w:color w:val="DCDCAA"/>
+          <w:sz w:val="27"/>
+          <w:szCs w:val="27"/>
+          <w:lang w:eastAsia="pt-BR"/>
+        </w:rPr>
+        <w:t>escolhaACor</w:t>
+      </w:r>
+      <w:proofErr w:type="spellEnd"/>
+      <w:r>
+        <w:rPr>
+          <w:rFonts w:ascii="Consolas" w:eastAsia="Times New Roman" w:hAnsi="Consolas" w:cs="Times New Roman"/>
+          <w:color w:val="D4D4D4"/>
+          <w:sz w:val="27"/>
+          <w:szCs w:val="27"/>
+          <w:lang w:eastAsia="pt-BR"/>
+        </w:rPr>
+        <w:t>(</w:t>
+      </w:r>
+      <w:r>
+        <w:rPr>
+          <w:rFonts w:ascii="Consolas" w:eastAsia="Times New Roman" w:hAnsi="Consolas" w:cs="Times New Roman"/>
+          <w:color w:val="B5CEA8"/>
+          <w:sz w:val="27"/>
+          <w:szCs w:val="27"/>
+          <w:lang w:eastAsia="pt-BR"/>
+        </w:rPr>
+        <w:t>12345</w:t>
+      </w:r>
+      <w:r>
+        <w:rPr>
+          <w:rFonts w:ascii="Consolas" w:eastAsia="Times New Roman" w:hAnsi="Consolas" w:cs="Times New Roman"/>
+          <w:color w:val="D4D4D4"/>
+          <w:sz w:val="27"/>
+          <w:szCs w:val="27"/>
+          <w:lang w:eastAsia="pt-BR"/>
+        </w:rPr>
+        <w:t xml:space="preserve">) </w:t>
+      </w:r>
+      <w:r>
+        <w:rPr>
+          <w:rFonts w:ascii="Consolas" w:eastAsia="Times New Roman" w:hAnsi="Consolas" w:cs="Times New Roman"/>
+          <w:color w:val="6A9955"/>
+          <w:sz w:val="27"/>
+          <w:szCs w:val="27"/>
+          <w:lang w:eastAsia="pt-BR"/>
+        </w:rPr>
+        <w:t xml:space="preserve">// </w:t>
+      </w:r>
+      <w:proofErr w:type="spellStart"/>
+      <w:r>
+        <w:rPr>
+          <w:rFonts w:ascii="Consolas" w:eastAsia="Times New Roman" w:hAnsi="Consolas" w:cs="Times New Roman"/>
+          <w:color w:val="6A9955"/>
+          <w:sz w:val="27"/>
+          <w:szCs w:val="27"/>
+          <w:lang w:eastAsia="pt-BR"/>
+        </w:rPr>
+        <w:t>undefined</w:t>
+      </w:r>
+      <w:proofErr w:type="spellEnd"/>
+    </w:p>
+    <w:p>
+      <w:pPr>
+        <w:pStyle w:val="SemEspaamento"/>
+        <w:rPr>
+          <w:sz w:val="32"/>
+          <w:szCs w:val="32"/>
+        </w:rPr>
+      </w:pPr>
+    </w:p>
+    <w:p>
+      <w:pPr>
+        <w:pStyle w:val="SemEspaamento"/>
+        <w:rPr>
+          <w:sz w:val="32"/>
+          <w:szCs w:val="32"/>
+        </w:rPr>
+      </w:pPr>
+    </w:p>
+    <w:p>
+      <w:pPr>
+        <w:pStyle w:val="SemEspaamento"/>
+        <w:numPr>
+          <w:ilvl w:val="0"/>
+          <w:numId w:val="1"/>
+        </w:numPr>
+        <w:rPr>
+          <w:sz w:val="32"/>
+          <w:szCs w:val="32"/>
+        </w:rPr>
+      </w:pPr>
+      <w:r>
+        <w:rPr>
+          <w:sz w:val="32"/>
+          <w:szCs w:val="32"/>
+        </w:rPr>
+        <w:t xml:space="preserve">Tipo </w:t>
+      </w:r>
+      <w:proofErr w:type="spellStart"/>
+      <w:r>
+        <w:rPr>
+          <w:sz w:val="32"/>
+          <w:szCs w:val="32"/>
+        </w:rPr>
+        <w:t>unknown</w:t>
+      </w:r>
+      <w:proofErr w:type="spellEnd"/>
+    </w:p>
+    <w:p>
+      <w:pPr>
+        <w:pStyle w:val="SemEspaamento"/>
+        <w:rPr>
+          <w:sz w:val="32"/>
+          <w:szCs w:val="32"/>
+        </w:rPr>
+      </w:pPr>
+      <w:r>
+        <w:rPr>
+          <w:sz w:val="32"/>
+          <w:szCs w:val="32"/>
+        </w:rPr>
+        <w:t xml:space="preserve">O tipo </w:t>
+      </w:r>
+      <w:proofErr w:type="spellStart"/>
+      <w:r>
+        <w:rPr>
+          <w:sz w:val="32"/>
+          <w:szCs w:val="32"/>
+        </w:rPr>
+        <w:t>unknown</w:t>
+      </w:r>
+      <w:proofErr w:type="spellEnd"/>
+      <w:r>
+        <w:rPr>
+          <w:sz w:val="32"/>
+          <w:szCs w:val="32"/>
+        </w:rPr>
+        <w:t xml:space="preserve"> não deixa usar o tipo antes que ele seja verificado</w:t>
+      </w:r>
+    </w:p>
+    <w:p>
+      <w:pPr>
+        <w:pStyle w:val="SemEspaamento"/>
+        <w:rPr>
+          <w:sz w:val="32"/>
+          <w:szCs w:val="32"/>
+        </w:rPr>
+      </w:pPr>
+    </w:p>
+    <w:p>
+      <w:pPr>
+        <w:shd w:val="clear" w:color="auto" w:fill="1E1E1E"/>
+        <w:spacing w:after="0" w:line="360" w:lineRule="atLeast"/>
+        <w:rPr>
+          <w:rFonts w:ascii="Consolas" w:eastAsia="Times New Roman" w:hAnsi="Consolas" w:cs="Times New Roman"/>
+          <w:color w:val="D4D4D4"/>
+          <w:sz w:val="27"/>
+          <w:szCs w:val="27"/>
+          <w:lang w:eastAsia="pt-BR"/>
+        </w:rPr>
+      </w:pPr>
+      <w:proofErr w:type="spellStart"/>
+      <w:r>
+        <w:rPr>
+          <w:rFonts w:ascii="Consolas" w:eastAsia="Times New Roman" w:hAnsi="Consolas" w:cs="Times New Roman"/>
+          <w:color w:val="569CD6"/>
+          <w:sz w:val="27"/>
+          <w:szCs w:val="27"/>
+          <w:lang w:eastAsia="pt-BR"/>
+        </w:rPr>
+        <w:t>let</w:t>
+      </w:r>
+      <w:proofErr w:type="spellEnd"/>
+      <w:r>
+        <w:rPr>
+          <w:rFonts w:ascii="Consolas" w:eastAsia="Times New Roman" w:hAnsi="Consolas" w:cs="Times New Roman"/>
+          <w:color w:val="D4D4D4"/>
+          <w:sz w:val="27"/>
+          <w:szCs w:val="27"/>
+          <w:lang w:eastAsia="pt-BR"/>
+        </w:rPr>
+        <w:t xml:space="preserve"> </w:t>
+      </w:r>
+      <w:r>
+        <w:rPr>
+          <w:rFonts w:ascii="Consolas" w:eastAsia="Times New Roman" w:hAnsi="Consolas" w:cs="Times New Roman"/>
+          <w:color w:val="9CDCFE"/>
+          <w:sz w:val="27"/>
+          <w:szCs w:val="27"/>
+          <w:lang w:eastAsia="pt-BR"/>
+        </w:rPr>
+        <w:t>x</w:t>
+      </w:r>
+      <w:r>
+        <w:rPr>
+          <w:rFonts w:ascii="Consolas" w:eastAsia="Times New Roman" w:hAnsi="Consolas" w:cs="Times New Roman"/>
+          <w:color w:val="D4D4D4"/>
+          <w:sz w:val="27"/>
+          <w:szCs w:val="27"/>
+          <w:lang w:eastAsia="pt-BR"/>
+        </w:rPr>
+        <w:t xml:space="preserve">: </w:t>
+      </w:r>
+      <w:proofErr w:type="spellStart"/>
+      <w:r>
+        <w:rPr>
+          <w:rFonts w:ascii="Consolas" w:eastAsia="Times New Roman" w:hAnsi="Consolas" w:cs="Times New Roman"/>
+          <w:color w:val="4EC9B0"/>
+          <w:sz w:val="27"/>
+          <w:szCs w:val="27"/>
+          <w:lang w:eastAsia="pt-BR"/>
+        </w:rPr>
+        <w:t>unknown</w:t>
+      </w:r>
+      <w:proofErr w:type="spellEnd"/>
+      <w:r>
+        <w:rPr>
+          <w:rFonts w:ascii="Consolas" w:eastAsia="Times New Roman" w:hAnsi="Consolas" w:cs="Times New Roman"/>
+          <w:color w:val="4EC9B0"/>
+          <w:sz w:val="27"/>
+          <w:szCs w:val="27"/>
+          <w:lang w:eastAsia="pt-BR"/>
+        </w:rPr>
+        <w:t>;</w:t>
+      </w:r>
+    </w:p>
+    <w:p>
+      <w:pPr>
+        <w:shd w:val="clear" w:color="auto" w:fill="1E1E1E"/>
+        <w:spacing w:after="0" w:line="360" w:lineRule="atLeast"/>
+        <w:rPr>
+          <w:rFonts w:ascii="Consolas" w:eastAsia="Times New Roman" w:hAnsi="Consolas" w:cs="Times New Roman"/>
+          <w:color w:val="D4D4D4"/>
+          <w:sz w:val="27"/>
+          <w:szCs w:val="27"/>
+          <w:lang w:eastAsia="pt-BR"/>
+        </w:rPr>
+      </w:pPr>
+      <w:r>
+        <w:rPr>
+          <w:rFonts w:ascii="Consolas" w:eastAsia="Times New Roman" w:hAnsi="Consolas" w:cs="Times New Roman"/>
+          <w:color w:val="9CDCFE"/>
+          <w:sz w:val="27"/>
+          <w:szCs w:val="27"/>
+          <w:lang w:eastAsia="pt-BR"/>
+        </w:rPr>
+        <w:t>x</w:t>
+      </w:r>
+      <w:r>
+        <w:rPr>
+          <w:rFonts w:ascii="Consolas" w:eastAsia="Times New Roman" w:hAnsi="Consolas" w:cs="Times New Roman"/>
+          <w:color w:val="D4D4D4"/>
+          <w:sz w:val="27"/>
+          <w:szCs w:val="27"/>
+          <w:lang w:eastAsia="pt-BR"/>
+        </w:rPr>
+        <w:t xml:space="preserve"> = </w:t>
+      </w:r>
+      <w:r>
+        <w:rPr>
+          <w:rFonts w:ascii="Consolas" w:eastAsia="Times New Roman" w:hAnsi="Consolas" w:cs="Times New Roman"/>
+          <w:color w:val="B5CEA8"/>
+          <w:sz w:val="27"/>
+          <w:szCs w:val="27"/>
+          <w:lang w:eastAsia="pt-BR"/>
+        </w:rPr>
+        <w:t>100</w:t>
+      </w:r>
+    </w:p>
+    <w:p>
+      <w:pPr>
+        <w:shd w:val="clear" w:color="auto" w:fill="1E1E1E"/>
+        <w:spacing w:after="0" w:line="360" w:lineRule="atLeast"/>
+        <w:rPr>
+          <w:rFonts w:ascii="Consolas" w:eastAsia="Times New Roman" w:hAnsi="Consolas" w:cs="Times New Roman"/>
+          <w:color w:val="D4D4D4"/>
+          <w:sz w:val="27"/>
+          <w:szCs w:val="27"/>
+          <w:lang w:eastAsia="pt-BR"/>
+        </w:rPr>
+      </w:pPr>
+      <w:r>
+        <w:rPr>
+          <w:rFonts w:ascii="Consolas" w:eastAsia="Times New Roman" w:hAnsi="Consolas" w:cs="Times New Roman"/>
+          <w:color w:val="9CDCFE"/>
+          <w:sz w:val="27"/>
+          <w:szCs w:val="27"/>
+          <w:lang w:eastAsia="pt-BR"/>
+        </w:rPr>
+        <w:t>x</w:t>
+      </w:r>
+      <w:r>
+        <w:rPr>
+          <w:rFonts w:ascii="Consolas" w:eastAsia="Times New Roman" w:hAnsi="Consolas" w:cs="Times New Roman"/>
+          <w:color w:val="D4D4D4"/>
+          <w:sz w:val="27"/>
+          <w:szCs w:val="27"/>
+          <w:lang w:eastAsia="pt-BR"/>
+        </w:rPr>
+        <w:t xml:space="preserve"> = </w:t>
+      </w:r>
+      <w:r>
+        <w:rPr>
+          <w:rFonts w:ascii="Consolas" w:eastAsia="Times New Roman" w:hAnsi="Consolas" w:cs="Times New Roman"/>
+          <w:color w:val="CE9178"/>
+          <w:sz w:val="27"/>
+          <w:szCs w:val="27"/>
+          <w:lang w:eastAsia="pt-BR"/>
+        </w:rPr>
+        <w:t>'</w:t>
+      </w:r>
+      <w:proofErr w:type="spellStart"/>
+      <w:r>
+        <w:rPr>
+          <w:rFonts w:ascii="Consolas" w:eastAsia="Times New Roman" w:hAnsi="Consolas" w:cs="Times New Roman"/>
+          <w:color w:val="CE9178"/>
+          <w:sz w:val="27"/>
+          <w:szCs w:val="27"/>
+          <w:lang w:eastAsia="pt-BR"/>
+        </w:rPr>
+        <w:t>luiz</w:t>
+      </w:r>
+      <w:proofErr w:type="spellEnd"/>
+      <w:r>
+        <w:rPr>
+          <w:rFonts w:ascii="Consolas" w:eastAsia="Times New Roman" w:hAnsi="Consolas" w:cs="Times New Roman"/>
+          <w:color w:val="CE9178"/>
+          <w:sz w:val="27"/>
+          <w:szCs w:val="27"/>
+          <w:lang w:eastAsia="pt-BR"/>
+        </w:rPr>
+        <w:t>'</w:t>
+      </w:r>
+    </w:p>
+    <w:p>
+      <w:pPr>
+        <w:shd w:val="clear" w:color="auto" w:fill="1E1E1E"/>
+        <w:spacing w:after="0" w:line="360" w:lineRule="atLeast"/>
+        <w:rPr>
+          <w:rFonts w:ascii="Consolas" w:eastAsia="Times New Roman" w:hAnsi="Consolas" w:cs="Times New Roman"/>
+          <w:color w:val="D4D4D4"/>
+          <w:sz w:val="27"/>
+          <w:szCs w:val="27"/>
+          <w:lang w:eastAsia="pt-BR"/>
+        </w:rPr>
+      </w:pPr>
+      <w:r>
+        <w:rPr>
+          <w:rFonts w:ascii="Consolas" w:eastAsia="Times New Roman" w:hAnsi="Consolas" w:cs="Times New Roman"/>
+          <w:color w:val="9CDCFE"/>
+          <w:sz w:val="27"/>
+          <w:szCs w:val="27"/>
+          <w:lang w:eastAsia="pt-BR"/>
+        </w:rPr>
+        <w:t>x</w:t>
+      </w:r>
+      <w:r>
+        <w:rPr>
+          <w:rFonts w:ascii="Consolas" w:eastAsia="Times New Roman" w:hAnsi="Consolas" w:cs="Times New Roman"/>
+          <w:color w:val="D4D4D4"/>
+          <w:sz w:val="27"/>
+          <w:szCs w:val="27"/>
+          <w:lang w:eastAsia="pt-BR"/>
+        </w:rPr>
+        <w:t xml:space="preserve"> = </w:t>
+      </w:r>
+      <w:r>
+        <w:rPr>
+          <w:rFonts w:ascii="Consolas" w:eastAsia="Times New Roman" w:hAnsi="Consolas" w:cs="Times New Roman"/>
+          <w:color w:val="B5CEA8"/>
+          <w:sz w:val="27"/>
+          <w:szCs w:val="27"/>
+          <w:lang w:eastAsia="pt-BR"/>
+        </w:rPr>
+        <w:t>900</w:t>
+      </w:r>
+    </w:p>
+    <w:p>
+      <w:pPr>
+        <w:shd w:val="clear" w:color="auto" w:fill="1E1E1E"/>
+        <w:spacing w:after="0" w:line="360" w:lineRule="atLeast"/>
+        <w:rPr>
+          <w:rFonts w:ascii="Consolas" w:eastAsia="Times New Roman" w:hAnsi="Consolas" w:cs="Times New Roman"/>
+          <w:color w:val="D4D4D4"/>
+          <w:sz w:val="27"/>
+          <w:szCs w:val="27"/>
+          <w:lang w:eastAsia="pt-BR"/>
+        </w:rPr>
+      </w:pPr>
+      <w:r>
+        <w:rPr>
+          <w:rFonts w:ascii="Consolas" w:eastAsia="Times New Roman" w:hAnsi="Consolas" w:cs="Times New Roman"/>
+          <w:color w:val="9CDCFE"/>
+          <w:sz w:val="27"/>
+          <w:szCs w:val="27"/>
+          <w:lang w:eastAsia="pt-BR"/>
+        </w:rPr>
+        <w:t>x</w:t>
+      </w:r>
+      <w:r>
+        <w:rPr>
+          <w:rFonts w:ascii="Consolas" w:eastAsia="Times New Roman" w:hAnsi="Consolas" w:cs="Times New Roman"/>
+          <w:color w:val="D4D4D4"/>
+          <w:sz w:val="27"/>
+          <w:szCs w:val="27"/>
+          <w:lang w:eastAsia="pt-BR"/>
+        </w:rPr>
+        <w:t xml:space="preserve"> = </w:t>
+      </w:r>
+      <w:r>
+        <w:rPr>
+          <w:rFonts w:ascii="Consolas" w:eastAsia="Times New Roman" w:hAnsi="Consolas" w:cs="Times New Roman"/>
+          <w:color w:val="CE9178"/>
+          <w:sz w:val="27"/>
+          <w:szCs w:val="27"/>
+          <w:lang w:eastAsia="pt-BR"/>
+        </w:rPr>
+        <w:t>'10'</w:t>
+      </w:r>
+    </w:p>
+    <w:p>
+      <w:pPr>
+        <w:shd w:val="clear" w:color="auto" w:fill="1E1E1E"/>
+        <w:spacing w:after="0" w:line="360" w:lineRule="atLeast"/>
+        <w:rPr>
+          <w:rFonts w:ascii="Consolas" w:eastAsia="Times New Roman" w:hAnsi="Consolas" w:cs="Times New Roman"/>
+          <w:color w:val="D4D4D4"/>
+          <w:sz w:val="27"/>
+          <w:szCs w:val="27"/>
+          <w:lang w:eastAsia="pt-BR"/>
+        </w:rPr>
+      </w:pPr>
+      <w:r>
+        <w:rPr>
+          <w:rFonts w:ascii="Consolas" w:eastAsia="Times New Roman" w:hAnsi="Consolas" w:cs="Times New Roman"/>
+          <w:color w:val="9CDCFE"/>
+          <w:sz w:val="27"/>
+          <w:szCs w:val="27"/>
+          <w:lang w:eastAsia="pt-BR"/>
+        </w:rPr>
+        <w:t>x</w:t>
+      </w:r>
+      <w:r>
+        <w:rPr>
+          <w:rFonts w:ascii="Consolas" w:eastAsia="Times New Roman" w:hAnsi="Consolas" w:cs="Times New Roman"/>
+          <w:color w:val="D4D4D4"/>
+          <w:sz w:val="27"/>
+          <w:szCs w:val="27"/>
+          <w:lang w:eastAsia="pt-BR"/>
+        </w:rPr>
+        <w:t xml:space="preserve"> = </w:t>
+      </w:r>
+      <w:r>
+        <w:rPr>
+          <w:rFonts w:ascii="Consolas" w:eastAsia="Times New Roman" w:hAnsi="Consolas" w:cs="Times New Roman"/>
+          <w:color w:val="B5CEA8"/>
+          <w:sz w:val="27"/>
+          <w:szCs w:val="27"/>
+          <w:lang w:eastAsia="pt-BR"/>
+        </w:rPr>
+        <w:t>10</w:t>
+      </w:r>
+    </w:p>
+    <w:p>
+      <w:pPr>
+        <w:shd w:val="clear" w:color="auto" w:fill="1E1E1E"/>
+        <w:spacing w:after="0" w:line="360" w:lineRule="atLeast"/>
+        <w:rPr>
+          <w:rFonts w:ascii="Consolas" w:eastAsia="Times New Roman" w:hAnsi="Consolas" w:cs="Times New Roman"/>
+          <w:color w:val="D4D4D4"/>
+          <w:sz w:val="27"/>
+          <w:szCs w:val="27"/>
+          <w:lang w:eastAsia="pt-BR"/>
+        </w:rPr>
+      </w:pPr>
+    </w:p>
+    <w:p>
+      <w:pPr>
+        <w:shd w:val="clear" w:color="auto" w:fill="1E1E1E"/>
+        <w:spacing w:after="0" w:line="360" w:lineRule="atLeast"/>
+        <w:rPr>
+          <w:rFonts w:ascii="Consolas" w:eastAsia="Times New Roman" w:hAnsi="Consolas" w:cs="Times New Roman"/>
+          <w:color w:val="D4D4D4"/>
+          <w:sz w:val="27"/>
+          <w:szCs w:val="27"/>
+          <w:lang w:eastAsia="pt-BR"/>
+        </w:rPr>
+      </w:pPr>
+      <w:proofErr w:type="spellStart"/>
+      <w:r>
+        <w:rPr>
+          <w:rFonts w:ascii="Consolas" w:eastAsia="Times New Roman" w:hAnsi="Consolas" w:cs="Times New Roman"/>
+          <w:color w:val="569CD6"/>
+          <w:sz w:val="27"/>
+          <w:szCs w:val="27"/>
+          <w:lang w:eastAsia="pt-BR"/>
+        </w:rPr>
+        <w:t>const</w:t>
+      </w:r>
+      <w:proofErr w:type="spellEnd"/>
+      <w:r>
+        <w:rPr>
+          <w:rFonts w:ascii="Consolas" w:eastAsia="Times New Roman" w:hAnsi="Consolas" w:cs="Times New Roman"/>
+          <w:color w:val="D4D4D4"/>
+          <w:sz w:val="27"/>
+          <w:szCs w:val="27"/>
+          <w:lang w:eastAsia="pt-BR"/>
+        </w:rPr>
+        <w:t xml:space="preserve"> </w:t>
+      </w:r>
+      <w:r>
+        <w:rPr>
+          <w:rFonts w:ascii="Consolas" w:eastAsia="Times New Roman" w:hAnsi="Consolas" w:cs="Times New Roman"/>
+          <w:color w:val="4FC1FF"/>
+          <w:sz w:val="27"/>
+          <w:szCs w:val="27"/>
+          <w:lang w:eastAsia="pt-BR"/>
+        </w:rPr>
+        <w:t>y</w:t>
+      </w:r>
+      <w:r>
+        <w:rPr>
+          <w:rFonts w:ascii="Consolas" w:eastAsia="Times New Roman" w:hAnsi="Consolas" w:cs="Times New Roman"/>
+          <w:color w:val="D4D4D4"/>
+          <w:sz w:val="27"/>
+          <w:szCs w:val="27"/>
+          <w:lang w:eastAsia="pt-BR"/>
+        </w:rPr>
+        <w:t xml:space="preserve"> = </w:t>
+      </w:r>
+      <w:r>
+        <w:rPr>
+          <w:rFonts w:ascii="Consolas" w:eastAsia="Times New Roman" w:hAnsi="Consolas" w:cs="Times New Roman"/>
+          <w:color w:val="B5CEA8"/>
+          <w:sz w:val="27"/>
+          <w:szCs w:val="27"/>
+          <w:lang w:eastAsia="pt-BR"/>
+        </w:rPr>
+        <w:t>800</w:t>
+      </w:r>
+    </w:p>
+    <w:p>
+      <w:pPr>
+        <w:shd w:val="clear" w:color="auto" w:fill="1E1E1E"/>
+        <w:spacing w:after="0" w:line="360" w:lineRule="atLeast"/>
+        <w:rPr>
+          <w:rFonts w:ascii="Consolas" w:eastAsia="Times New Roman" w:hAnsi="Consolas" w:cs="Times New Roman"/>
+          <w:color w:val="D4D4D4"/>
+          <w:sz w:val="27"/>
+          <w:szCs w:val="27"/>
+          <w:lang w:eastAsia="pt-BR"/>
+        </w:rPr>
+      </w:pPr>
+    </w:p>
+    <w:p>
+      <w:pPr>
+        <w:shd w:val="clear" w:color="auto" w:fill="1E1E1E"/>
+        <w:spacing w:after="0" w:line="360" w:lineRule="atLeast"/>
+        <w:rPr>
+          <w:rFonts w:ascii="Consolas" w:eastAsia="Times New Roman" w:hAnsi="Consolas" w:cs="Times New Roman"/>
+          <w:color w:val="D4D4D4"/>
+          <w:sz w:val="27"/>
+          <w:szCs w:val="27"/>
+          <w:lang w:eastAsia="pt-BR"/>
+        </w:rPr>
+      </w:pPr>
+      <w:proofErr w:type="spellStart"/>
+      <w:r>
+        <w:rPr>
+          <w:rFonts w:ascii="Consolas" w:eastAsia="Times New Roman" w:hAnsi="Consolas" w:cs="Times New Roman"/>
+          <w:color w:val="C586C0"/>
+          <w:sz w:val="27"/>
+          <w:szCs w:val="27"/>
+          <w:lang w:eastAsia="pt-BR"/>
+        </w:rPr>
+        <w:t>if</w:t>
+      </w:r>
+      <w:proofErr w:type="spellEnd"/>
+      <w:r>
+        <w:rPr>
+          <w:rFonts w:ascii="Consolas" w:eastAsia="Times New Roman" w:hAnsi="Consolas" w:cs="Times New Roman"/>
+          <w:color w:val="D4D4D4"/>
+          <w:sz w:val="27"/>
+          <w:szCs w:val="27"/>
+          <w:lang w:eastAsia="pt-BR"/>
+        </w:rPr>
+        <w:t>(</w:t>
+      </w:r>
+      <w:proofErr w:type="spellStart"/>
+      <w:r>
+        <w:rPr>
+          <w:rFonts w:ascii="Consolas" w:eastAsia="Times New Roman" w:hAnsi="Consolas" w:cs="Times New Roman"/>
+          <w:color w:val="569CD6"/>
+          <w:sz w:val="27"/>
+          <w:szCs w:val="27"/>
+          <w:lang w:eastAsia="pt-BR"/>
+        </w:rPr>
+        <w:t>typeof</w:t>
+      </w:r>
+      <w:proofErr w:type="spellEnd"/>
+      <w:r>
+        <w:rPr>
+          <w:rFonts w:ascii="Consolas" w:eastAsia="Times New Roman" w:hAnsi="Consolas" w:cs="Times New Roman"/>
+          <w:color w:val="D4D4D4"/>
+          <w:sz w:val="27"/>
+          <w:szCs w:val="27"/>
+          <w:lang w:eastAsia="pt-BR"/>
+        </w:rPr>
+        <w:t xml:space="preserve"> </w:t>
+      </w:r>
+      <w:r>
+        <w:rPr>
+          <w:rFonts w:ascii="Consolas" w:eastAsia="Times New Roman" w:hAnsi="Consolas" w:cs="Times New Roman"/>
+          <w:color w:val="9CDCFE"/>
+          <w:sz w:val="27"/>
+          <w:szCs w:val="27"/>
+          <w:lang w:eastAsia="pt-BR"/>
+        </w:rPr>
+        <w:t>x</w:t>
+      </w:r>
+      <w:r>
+        <w:rPr>
+          <w:rFonts w:ascii="Consolas" w:eastAsia="Times New Roman" w:hAnsi="Consolas" w:cs="Times New Roman"/>
+          <w:color w:val="D4D4D4"/>
+          <w:sz w:val="27"/>
+          <w:szCs w:val="27"/>
+          <w:lang w:eastAsia="pt-BR"/>
+        </w:rPr>
+        <w:t xml:space="preserve"> === </w:t>
+      </w:r>
+      <w:r>
+        <w:rPr>
+          <w:rFonts w:ascii="Consolas" w:eastAsia="Times New Roman" w:hAnsi="Consolas" w:cs="Times New Roman"/>
+          <w:color w:val="CE9178"/>
+          <w:sz w:val="27"/>
+          <w:szCs w:val="27"/>
+          <w:lang w:eastAsia="pt-BR"/>
+        </w:rPr>
+        <w:t>'</w:t>
+      </w:r>
+      <w:proofErr w:type="spellStart"/>
+      <w:r>
+        <w:rPr>
+          <w:rFonts w:ascii="Consolas" w:eastAsia="Times New Roman" w:hAnsi="Consolas" w:cs="Times New Roman"/>
+          <w:color w:val="CE9178"/>
+          <w:sz w:val="27"/>
+          <w:szCs w:val="27"/>
+          <w:lang w:eastAsia="pt-BR"/>
+        </w:rPr>
+        <w:t>number</w:t>
+      </w:r>
+      <w:proofErr w:type="spellEnd"/>
+      <w:r>
+        <w:rPr>
+          <w:rFonts w:ascii="Consolas" w:eastAsia="Times New Roman" w:hAnsi="Consolas" w:cs="Times New Roman"/>
+          <w:color w:val="CE9178"/>
+          <w:sz w:val="27"/>
+          <w:szCs w:val="27"/>
+          <w:lang w:eastAsia="pt-BR"/>
+        </w:rPr>
+        <w:t>'</w:t>
+      </w:r>
+      <w:r>
+        <w:rPr>
+          <w:rFonts w:ascii="Consolas" w:eastAsia="Times New Roman" w:hAnsi="Consolas" w:cs="Times New Roman"/>
+          <w:color w:val="D4D4D4"/>
+          <w:sz w:val="27"/>
+          <w:szCs w:val="27"/>
+          <w:lang w:eastAsia="pt-BR"/>
+        </w:rPr>
+        <w:t xml:space="preserve">) </w:t>
+      </w:r>
+      <w:r>
+        <w:rPr>
+          <w:rFonts w:ascii="Consolas" w:eastAsia="Times New Roman" w:hAnsi="Consolas" w:cs="Times New Roman"/>
+          <w:color w:val="9CDCFE"/>
+          <w:sz w:val="27"/>
+          <w:szCs w:val="27"/>
+          <w:lang w:eastAsia="pt-BR"/>
+        </w:rPr>
+        <w:t>console</w:t>
+      </w:r>
+      <w:r>
+        <w:rPr>
+          <w:rFonts w:ascii="Consolas" w:eastAsia="Times New Roman" w:hAnsi="Consolas" w:cs="Times New Roman"/>
+          <w:color w:val="D4D4D4"/>
+          <w:sz w:val="27"/>
+          <w:szCs w:val="27"/>
+          <w:lang w:eastAsia="pt-BR"/>
+        </w:rPr>
+        <w:t>.</w:t>
+      </w:r>
+      <w:r>
+        <w:rPr>
+          <w:rFonts w:ascii="Consolas" w:eastAsia="Times New Roman" w:hAnsi="Consolas" w:cs="Times New Roman"/>
+          <w:color w:val="DCDCAA"/>
+          <w:sz w:val="27"/>
+          <w:szCs w:val="27"/>
+          <w:lang w:eastAsia="pt-BR"/>
+        </w:rPr>
+        <w:t>log</w:t>
+      </w:r>
+      <w:r>
+        <w:rPr>
+          <w:rFonts w:ascii="Consolas" w:eastAsia="Times New Roman" w:hAnsi="Consolas" w:cs="Times New Roman"/>
+          <w:color w:val="D4D4D4"/>
+          <w:sz w:val="27"/>
+          <w:szCs w:val="27"/>
+          <w:lang w:eastAsia="pt-BR"/>
+        </w:rPr>
+        <w:t>(</w:t>
+      </w:r>
+      <w:r>
+        <w:rPr>
+          <w:rFonts w:ascii="Consolas" w:eastAsia="Times New Roman" w:hAnsi="Consolas" w:cs="Times New Roman"/>
+          <w:color w:val="9CDCFE"/>
+          <w:sz w:val="27"/>
+          <w:szCs w:val="27"/>
+          <w:lang w:eastAsia="pt-BR"/>
+        </w:rPr>
+        <w:t>x</w:t>
+      </w:r>
+      <w:r>
+        <w:rPr>
+          <w:rFonts w:ascii="Consolas" w:eastAsia="Times New Roman" w:hAnsi="Consolas" w:cs="Times New Roman"/>
+          <w:color w:val="D4D4D4"/>
+          <w:sz w:val="27"/>
+          <w:szCs w:val="27"/>
+          <w:lang w:eastAsia="pt-BR"/>
+        </w:rPr>
+        <w:t xml:space="preserve"> + </w:t>
+      </w:r>
+      <w:r>
+        <w:rPr>
+          <w:rFonts w:ascii="Consolas" w:eastAsia="Times New Roman" w:hAnsi="Consolas" w:cs="Times New Roman"/>
+          <w:color w:val="4FC1FF"/>
+          <w:sz w:val="27"/>
+          <w:szCs w:val="27"/>
+          <w:lang w:eastAsia="pt-BR"/>
+        </w:rPr>
+        <w:t>y</w:t>
+      </w:r>
+      <w:r>
+        <w:rPr>
+          <w:rFonts w:ascii="Consolas" w:eastAsia="Times New Roman" w:hAnsi="Consolas" w:cs="Times New Roman"/>
+          <w:color w:val="D4D4D4"/>
+          <w:sz w:val="27"/>
+          <w:szCs w:val="27"/>
+          <w:lang w:eastAsia="pt-BR"/>
+        </w:rPr>
+        <w:t>);</w:t>
+      </w:r>
+      <w:r>
+        <w:rPr>
+          <w:rFonts w:ascii="Consolas" w:eastAsia="Times New Roman" w:hAnsi="Consolas" w:cs="Times New Roman"/>
+          <w:color w:val="6A9955"/>
+          <w:sz w:val="27"/>
+          <w:szCs w:val="27"/>
+          <w:lang w:eastAsia="pt-BR"/>
+        </w:rPr>
+        <w:t>//checando o tipo de x</w:t>
+      </w:r>
+    </w:p>
+    <w:p>
+      <w:pPr>
+        <w:pStyle w:val="SemEspaamento"/>
+        <w:rPr>
+          <w:sz w:val="32"/>
+          <w:szCs w:val="32"/>
+        </w:rPr>
+      </w:pPr>
+    </w:p>
+    <w:p>
+      <w:pPr>
+        <w:pStyle w:val="SemEspaamento"/>
+        <w:rPr>
+          <w:sz w:val="32"/>
+          <w:szCs w:val="32"/>
+        </w:rPr>
+      </w:pPr>
+      <w:proofErr w:type="spellStart"/>
+      <w:r>
+        <w:rPr>
+          <w:sz w:val="32"/>
+          <w:szCs w:val="32"/>
+        </w:rPr>
+        <w:t>unknown</w:t>
+      </w:r>
+      <w:proofErr w:type="spellEnd"/>
+      <w:r>
+        <w:rPr>
+          <w:sz w:val="32"/>
+          <w:szCs w:val="32"/>
+        </w:rPr>
+        <w:t xml:space="preserve"> pode receber qualquer valor, mais </w:t>
+      </w:r>
+      <w:proofErr w:type="spellStart"/>
+      <w:r>
+        <w:rPr>
+          <w:sz w:val="32"/>
+          <w:szCs w:val="32"/>
+        </w:rPr>
+        <w:t>so</w:t>
+      </w:r>
+      <w:proofErr w:type="spellEnd"/>
+      <w:r>
+        <w:rPr>
+          <w:sz w:val="32"/>
+          <w:szCs w:val="32"/>
+        </w:rPr>
+        <w:t xml:space="preserve"> </w:t>
+      </w:r>
+      <w:proofErr w:type="spellStart"/>
+      <w:r>
+        <w:rPr>
+          <w:sz w:val="32"/>
+          <w:szCs w:val="32"/>
+        </w:rPr>
+        <w:t>poderar</w:t>
+      </w:r>
+      <w:proofErr w:type="spellEnd"/>
+      <w:r>
+        <w:rPr>
+          <w:sz w:val="32"/>
+          <w:szCs w:val="32"/>
+        </w:rPr>
+        <w:t xml:space="preserve"> ser usado se antes essa variável for checada</w:t>
+      </w:r>
     </w:p>
     <w:sectPr>
       <w:pgSz w:w="11906" w:h="16838"/>

</xml_diff>

<commit_message>
criando aula 11, 12, 13 e atualizando anotações 18
</commit_message>
<xml_diff>
--- a/Udemy/JavaScript_TypeScript_basico_avançado_2021/Secao_18_TypeScript-Tipos_basicos/anotacoes/18_TypeScript-Tipos_basicos.docx
+++ b/Udemy/JavaScript_TypeScript_basico_avançado_2021/Secao_18_TypeScript-Tipos_basicos/anotacoes/18_TypeScript-Tipos_basicos.docx
@@ -13501,6 +13501,4551 @@
         </w:rPr>
         <w:t xml:space="preserve"> ser usado se antes essa variável for checada</w:t>
       </w:r>
+    </w:p>
+    <w:p>
+      <w:pPr>
+        <w:pStyle w:val="SemEspaamento"/>
+        <w:rPr>
+          <w:sz w:val="32"/>
+          <w:szCs w:val="32"/>
+        </w:rPr>
+      </w:pPr>
+    </w:p>
+    <w:p>
+      <w:pPr>
+        <w:pStyle w:val="SemEspaamento"/>
+        <w:rPr>
+          <w:sz w:val="32"/>
+          <w:szCs w:val="32"/>
+        </w:rPr>
+      </w:pPr>
+    </w:p>
+    <w:p>
+      <w:pPr>
+        <w:pStyle w:val="SemEspaamento"/>
+        <w:numPr>
+          <w:ilvl w:val="0"/>
+          <w:numId w:val="1"/>
+        </w:numPr>
+        <w:rPr>
+          <w:sz w:val="32"/>
+          <w:szCs w:val="32"/>
+        </w:rPr>
+      </w:pPr>
+      <w:r>
+        <w:rPr>
+          <w:sz w:val="32"/>
+          <w:szCs w:val="32"/>
+        </w:rPr>
+        <w:lastRenderedPageBreak/>
+        <w:t xml:space="preserve">Union </w:t>
+      </w:r>
+      <w:proofErr w:type="spellStart"/>
+      <w:r>
+        <w:rPr>
+          <w:sz w:val="32"/>
+          <w:szCs w:val="32"/>
+        </w:rPr>
+        <w:t>Types</w:t>
+      </w:r>
+      <w:proofErr w:type="spellEnd"/>
+    </w:p>
+    <w:p>
+      <w:pPr>
+        <w:pStyle w:val="SemEspaamento"/>
+        <w:rPr>
+          <w:sz w:val="32"/>
+          <w:szCs w:val="32"/>
+        </w:rPr>
+      </w:pPr>
+    </w:p>
+    <w:p>
+      <w:pPr>
+        <w:pStyle w:val="SemEspaamento"/>
+        <w:rPr>
+          <w:sz w:val="32"/>
+          <w:szCs w:val="32"/>
+        </w:rPr>
+      </w:pPr>
+      <w:r>
+        <w:rPr>
+          <w:sz w:val="32"/>
+          <w:szCs w:val="32"/>
+        </w:rPr>
+        <w:t>Quando uma variável, parâmetro um retorno de função pode ter mais de um tipo</w:t>
+      </w:r>
+    </w:p>
+    <w:p>
+      <w:pPr>
+        <w:pStyle w:val="SemEspaamento"/>
+        <w:rPr>
+          <w:sz w:val="32"/>
+          <w:szCs w:val="32"/>
+        </w:rPr>
+      </w:pPr>
+      <w:r>
+        <w:rPr>
+          <w:sz w:val="32"/>
+          <w:szCs w:val="32"/>
+        </w:rPr>
+        <w:t xml:space="preserve">Nesse caso a e b podem ser tanto </w:t>
+      </w:r>
+      <w:proofErr w:type="spellStart"/>
+      <w:r>
+        <w:rPr>
+          <w:sz w:val="32"/>
+          <w:szCs w:val="32"/>
+        </w:rPr>
+        <w:t>number</w:t>
+      </w:r>
+      <w:proofErr w:type="spellEnd"/>
+      <w:r>
+        <w:rPr>
+          <w:sz w:val="32"/>
+          <w:szCs w:val="32"/>
+        </w:rPr>
+        <w:t xml:space="preserve"> quanto </w:t>
+      </w:r>
+      <w:proofErr w:type="spellStart"/>
+      <w:r>
+        <w:rPr>
+          <w:sz w:val="32"/>
+          <w:szCs w:val="32"/>
+        </w:rPr>
+        <w:t>string</w:t>
+      </w:r>
+      <w:proofErr w:type="spellEnd"/>
+      <w:r>
+        <w:rPr>
+          <w:sz w:val="32"/>
+          <w:szCs w:val="32"/>
+        </w:rPr>
+        <w:t xml:space="preserve"> </w:t>
+      </w:r>
+    </w:p>
+    <w:p>
+      <w:pPr>
+        <w:shd w:val="clear" w:color="auto" w:fill="1E1E1E"/>
+        <w:spacing w:after="0" w:line="360" w:lineRule="atLeast"/>
+        <w:rPr>
+          <w:rFonts w:ascii="Consolas" w:eastAsia="Times New Roman" w:hAnsi="Consolas" w:cs="Times New Roman"/>
+          <w:color w:val="D4D4D4"/>
+          <w:sz w:val="27"/>
+          <w:szCs w:val="27"/>
+          <w:lang w:eastAsia="pt-BR"/>
+        </w:rPr>
+      </w:pPr>
+      <w:proofErr w:type="spellStart"/>
+      <w:r>
+        <w:rPr>
+          <w:rFonts w:ascii="Consolas" w:eastAsia="Times New Roman" w:hAnsi="Consolas" w:cs="Times New Roman"/>
+          <w:color w:val="569CD6"/>
+          <w:sz w:val="27"/>
+          <w:szCs w:val="27"/>
+          <w:lang w:eastAsia="pt-BR"/>
+        </w:rPr>
+        <w:t>function</w:t>
+      </w:r>
+      <w:proofErr w:type="spellEnd"/>
+      <w:r>
+        <w:rPr>
+          <w:rFonts w:ascii="Consolas" w:eastAsia="Times New Roman" w:hAnsi="Consolas" w:cs="Times New Roman"/>
+          <w:color w:val="D4D4D4"/>
+          <w:sz w:val="27"/>
+          <w:szCs w:val="27"/>
+          <w:lang w:eastAsia="pt-BR"/>
+        </w:rPr>
+        <w:t xml:space="preserve"> </w:t>
+      </w:r>
+      <w:proofErr w:type="spellStart"/>
+      <w:r>
+        <w:rPr>
+          <w:rFonts w:ascii="Consolas" w:eastAsia="Times New Roman" w:hAnsi="Consolas" w:cs="Times New Roman"/>
+          <w:color w:val="DCDCAA"/>
+          <w:sz w:val="27"/>
+          <w:szCs w:val="27"/>
+          <w:lang w:eastAsia="pt-BR"/>
+        </w:rPr>
+        <w:t>addOrConcat</w:t>
+      </w:r>
+      <w:proofErr w:type="spellEnd"/>
+      <w:r>
+        <w:rPr>
+          <w:rFonts w:ascii="Consolas" w:eastAsia="Times New Roman" w:hAnsi="Consolas" w:cs="Times New Roman"/>
+          <w:color w:val="D4D4D4"/>
+          <w:sz w:val="27"/>
+          <w:szCs w:val="27"/>
+          <w:lang w:eastAsia="pt-BR"/>
+        </w:rPr>
+        <w:t>(</w:t>
+      </w:r>
+      <w:r>
+        <w:rPr>
+          <w:rFonts w:ascii="Consolas" w:eastAsia="Times New Roman" w:hAnsi="Consolas" w:cs="Times New Roman"/>
+          <w:color w:val="9CDCFE"/>
+          <w:sz w:val="27"/>
+          <w:szCs w:val="27"/>
+          <w:lang w:eastAsia="pt-BR"/>
+        </w:rPr>
+        <w:t>a</w:t>
+      </w:r>
+      <w:r>
+        <w:rPr>
+          <w:rFonts w:ascii="Consolas" w:eastAsia="Times New Roman" w:hAnsi="Consolas" w:cs="Times New Roman"/>
+          <w:color w:val="D4D4D4"/>
+          <w:sz w:val="27"/>
+          <w:szCs w:val="27"/>
+          <w:lang w:eastAsia="pt-BR"/>
+        </w:rPr>
+        <w:t xml:space="preserve">: </w:t>
+      </w:r>
+      <w:proofErr w:type="spellStart"/>
+      <w:r>
+        <w:rPr>
+          <w:rFonts w:ascii="Consolas" w:eastAsia="Times New Roman" w:hAnsi="Consolas" w:cs="Times New Roman"/>
+          <w:color w:val="4EC9B0"/>
+          <w:sz w:val="27"/>
+          <w:szCs w:val="27"/>
+          <w:lang w:eastAsia="pt-BR"/>
+        </w:rPr>
+        <w:t>number</w:t>
+      </w:r>
+      <w:proofErr w:type="spellEnd"/>
+      <w:r>
+        <w:rPr>
+          <w:rFonts w:ascii="Consolas" w:eastAsia="Times New Roman" w:hAnsi="Consolas" w:cs="Times New Roman"/>
+          <w:color w:val="D4D4D4"/>
+          <w:sz w:val="27"/>
+          <w:szCs w:val="27"/>
+          <w:lang w:eastAsia="pt-BR"/>
+        </w:rPr>
+        <w:t xml:space="preserve"> | </w:t>
+      </w:r>
+      <w:proofErr w:type="spellStart"/>
+      <w:r>
+        <w:rPr>
+          <w:rFonts w:ascii="Consolas" w:eastAsia="Times New Roman" w:hAnsi="Consolas" w:cs="Times New Roman"/>
+          <w:color w:val="4EC9B0"/>
+          <w:sz w:val="27"/>
+          <w:szCs w:val="27"/>
+          <w:lang w:eastAsia="pt-BR"/>
+        </w:rPr>
+        <w:t>string</w:t>
+      </w:r>
+      <w:proofErr w:type="spellEnd"/>
+      <w:r>
+        <w:rPr>
+          <w:rFonts w:ascii="Consolas" w:eastAsia="Times New Roman" w:hAnsi="Consolas" w:cs="Times New Roman"/>
+          <w:color w:val="D4D4D4"/>
+          <w:sz w:val="27"/>
+          <w:szCs w:val="27"/>
+          <w:lang w:eastAsia="pt-BR"/>
+        </w:rPr>
+        <w:t xml:space="preserve">, </w:t>
+      </w:r>
+      <w:r>
+        <w:rPr>
+          <w:rFonts w:ascii="Consolas" w:eastAsia="Times New Roman" w:hAnsi="Consolas" w:cs="Times New Roman"/>
+          <w:color w:val="9CDCFE"/>
+          <w:sz w:val="27"/>
+          <w:szCs w:val="27"/>
+          <w:lang w:eastAsia="pt-BR"/>
+        </w:rPr>
+        <w:t>b</w:t>
+      </w:r>
+      <w:r>
+        <w:rPr>
+          <w:rFonts w:ascii="Consolas" w:eastAsia="Times New Roman" w:hAnsi="Consolas" w:cs="Times New Roman"/>
+          <w:color w:val="D4D4D4"/>
+          <w:sz w:val="27"/>
+          <w:szCs w:val="27"/>
+          <w:lang w:eastAsia="pt-BR"/>
+        </w:rPr>
+        <w:t xml:space="preserve">: </w:t>
+      </w:r>
+      <w:proofErr w:type="spellStart"/>
+      <w:r>
+        <w:rPr>
+          <w:rFonts w:ascii="Consolas" w:eastAsia="Times New Roman" w:hAnsi="Consolas" w:cs="Times New Roman"/>
+          <w:color w:val="4EC9B0"/>
+          <w:sz w:val="27"/>
+          <w:szCs w:val="27"/>
+          <w:lang w:eastAsia="pt-BR"/>
+        </w:rPr>
+        <w:t>number</w:t>
+      </w:r>
+      <w:proofErr w:type="spellEnd"/>
+      <w:r>
+        <w:rPr>
+          <w:rFonts w:ascii="Consolas" w:eastAsia="Times New Roman" w:hAnsi="Consolas" w:cs="Times New Roman"/>
+          <w:color w:val="D4D4D4"/>
+          <w:sz w:val="27"/>
+          <w:szCs w:val="27"/>
+          <w:lang w:eastAsia="pt-BR"/>
+        </w:rPr>
+        <w:t xml:space="preserve"> | </w:t>
+      </w:r>
+      <w:proofErr w:type="spellStart"/>
+      <w:r>
+        <w:rPr>
+          <w:rFonts w:ascii="Consolas" w:eastAsia="Times New Roman" w:hAnsi="Consolas" w:cs="Times New Roman"/>
+          <w:color w:val="4EC9B0"/>
+          <w:sz w:val="27"/>
+          <w:szCs w:val="27"/>
+          <w:lang w:eastAsia="pt-BR"/>
+        </w:rPr>
+        <w:t>string</w:t>
+      </w:r>
+      <w:proofErr w:type="spellEnd"/>
+      <w:r>
+        <w:rPr>
+          <w:rFonts w:ascii="Consolas" w:eastAsia="Times New Roman" w:hAnsi="Consolas" w:cs="Times New Roman"/>
+          <w:color w:val="D4D4D4"/>
+          <w:sz w:val="27"/>
+          <w:szCs w:val="27"/>
+          <w:lang w:eastAsia="pt-BR"/>
+        </w:rPr>
+        <w:t>){</w:t>
+      </w:r>
+    </w:p>
+    <w:p>
+      <w:pPr>
+        <w:shd w:val="clear" w:color="auto" w:fill="1E1E1E"/>
+        <w:spacing w:after="0" w:line="360" w:lineRule="atLeast"/>
+        <w:rPr>
+          <w:rFonts w:ascii="Consolas" w:eastAsia="Times New Roman" w:hAnsi="Consolas" w:cs="Times New Roman"/>
+          <w:color w:val="D4D4D4"/>
+          <w:sz w:val="27"/>
+          <w:szCs w:val="27"/>
+          <w:lang w:eastAsia="pt-BR"/>
+        </w:rPr>
+      </w:pPr>
+      <w:r>
+        <w:rPr>
+          <w:rFonts w:ascii="Consolas" w:eastAsia="Times New Roman" w:hAnsi="Consolas" w:cs="Times New Roman"/>
+          <w:color w:val="D4D4D4"/>
+          <w:sz w:val="27"/>
+          <w:szCs w:val="27"/>
+          <w:lang w:eastAsia="pt-BR"/>
+        </w:rPr>
+        <w:t xml:space="preserve">    </w:t>
+      </w:r>
+      <w:proofErr w:type="spellStart"/>
+      <w:r>
+        <w:rPr>
+          <w:rFonts w:ascii="Consolas" w:eastAsia="Times New Roman" w:hAnsi="Consolas" w:cs="Times New Roman"/>
+          <w:color w:val="C586C0"/>
+          <w:sz w:val="27"/>
+          <w:szCs w:val="27"/>
+          <w:lang w:eastAsia="pt-BR"/>
+        </w:rPr>
+        <w:t>if</w:t>
+      </w:r>
+      <w:proofErr w:type="spellEnd"/>
+      <w:r>
+        <w:rPr>
+          <w:rFonts w:ascii="Consolas" w:eastAsia="Times New Roman" w:hAnsi="Consolas" w:cs="Times New Roman"/>
+          <w:color w:val="D4D4D4"/>
+          <w:sz w:val="27"/>
+          <w:szCs w:val="27"/>
+          <w:lang w:eastAsia="pt-BR"/>
+        </w:rPr>
+        <w:t>(</w:t>
+      </w:r>
+      <w:proofErr w:type="spellStart"/>
+      <w:r>
+        <w:rPr>
+          <w:rFonts w:ascii="Consolas" w:eastAsia="Times New Roman" w:hAnsi="Consolas" w:cs="Times New Roman"/>
+          <w:color w:val="569CD6"/>
+          <w:sz w:val="27"/>
+          <w:szCs w:val="27"/>
+          <w:lang w:eastAsia="pt-BR"/>
+        </w:rPr>
+        <w:t>typeof</w:t>
+      </w:r>
+      <w:proofErr w:type="spellEnd"/>
+      <w:r>
+        <w:rPr>
+          <w:rFonts w:ascii="Consolas" w:eastAsia="Times New Roman" w:hAnsi="Consolas" w:cs="Times New Roman"/>
+          <w:color w:val="D4D4D4"/>
+          <w:sz w:val="27"/>
+          <w:szCs w:val="27"/>
+          <w:lang w:eastAsia="pt-BR"/>
+        </w:rPr>
+        <w:t xml:space="preserve"> </w:t>
+      </w:r>
+      <w:r>
+        <w:rPr>
+          <w:rFonts w:ascii="Consolas" w:eastAsia="Times New Roman" w:hAnsi="Consolas" w:cs="Times New Roman"/>
+          <w:color w:val="9CDCFE"/>
+          <w:sz w:val="27"/>
+          <w:szCs w:val="27"/>
+          <w:lang w:eastAsia="pt-BR"/>
+        </w:rPr>
+        <w:t>a</w:t>
+      </w:r>
+      <w:r>
+        <w:rPr>
+          <w:rFonts w:ascii="Consolas" w:eastAsia="Times New Roman" w:hAnsi="Consolas" w:cs="Times New Roman"/>
+          <w:color w:val="D4D4D4"/>
+          <w:sz w:val="27"/>
+          <w:szCs w:val="27"/>
+          <w:lang w:eastAsia="pt-BR"/>
+        </w:rPr>
+        <w:t xml:space="preserve"> === </w:t>
+      </w:r>
+      <w:r>
+        <w:rPr>
+          <w:rFonts w:ascii="Consolas" w:eastAsia="Times New Roman" w:hAnsi="Consolas" w:cs="Times New Roman"/>
+          <w:color w:val="CE9178"/>
+          <w:sz w:val="27"/>
+          <w:szCs w:val="27"/>
+          <w:lang w:eastAsia="pt-BR"/>
+        </w:rPr>
+        <w:t>'</w:t>
+      </w:r>
+      <w:proofErr w:type="spellStart"/>
+      <w:r>
+        <w:rPr>
+          <w:rFonts w:ascii="Consolas" w:eastAsia="Times New Roman" w:hAnsi="Consolas" w:cs="Times New Roman"/>
+          <w:color w:val="CE9178"/>
+          <w:sz w:val="27"/>
+          <w:szCs w:val="27"/>
+          <w:lang w:eastAsia="pt-BR"/>
+        </w:rPr>
+        <w:t>number</w:t>
+      </w:r>
+      <w:proofErr w:type="spellEnd"/>
+      <w:r>
+        <w:rPr>
+          <w:rFonts w:ascii="Consolas" w:eastAsia="Times New Roman" w:hAnsi="Consolas" w:cs="Times New Roman"/>
+          <w:color w:val="CE9178"/>
+          <w:sz w:val="27"/>
+          <w:szCs w:val="27"/>
+          <w:lang w:eastAsia="pt-BR"/>
+        </w:rPr>
+        <w:t>'</w:t>
+      </w:r>
+      <w:r>
+        <w:rPr>
+          <w:rFonts w:ascii="Consolas" w:eastAsia="Times New Roman" w:hAnsi="Consolas" w:cs="Times New Roman"/>
+          <w:color w:val="D4D4D4"/>
+          <w:sz w:val="27"/>
+          <w:szCs w:val="27"/>
+          <w:lang w:eastAsia="pt-BR"/>
+        </w:rPr>
+        <w:t xml:space="preserve"> &amp;&amp; </w:t>
+      </w:r>
+      <w:proofErr w:type="spellStart"/>
+      <w:r>
+        <w:rPr>
+          <w:rFonts w:ascii="Consolas" w:eastAsia="Times New Roman" w:hAnsi="Consolas" w:cs="Times New Roman"/>
+          <w:color w:val="569CD6"/>
+          <w:sz w:val="27"/>
+          <w:szCs w:val="27"/>
+          <w:lang w:eastAsia="pt-BR"/>
+        </w:rPr>
+        <w:t>typeof</w:t>
+      </w:r>
+      <w:proofErr w:type="spellEnd"/>
+      <w:r>
+        <w:rPr>
+          <w:rFonts w:ascii="Consolas" w:eastAsia="Times New Roman" w:hAnsi="Consolas" w:cs="Times New Roman"/>
+          <w:color w:val="D4D4D4"/>
+          <w:sz w:val="27"/>
+          <w:szCs w:val="27"/>
+          <w:lang w:eastAsia="pt-BR"/>
+        </w:rPr>
+        <w:t xml:space="preserve"> </w:t>
+      </w:r>
+      <w:r>
+        <w:rPr>
+          <w:rFonts w:ascii="Consolas" w:eastAsia="Times New Roman" w:hAnsi="Consolas" w:cs="Times New Roman"/>
+          <w:color w:val="9CDCFE"/>
+          <w:sz w:val="27"/>
+          <w:szCs w:val="27"/>
+          <w:lang w:eastAsia="pt-BR"/>
+        </w:rPr>
+        <w:t>b</w:t>
+      </w:r>
+      <w:r>
+        <w:rPr>
+          <w:rFonts w:ascii="Consolas" w:eastAsia="Times New Roman" w:hAnsi="Consolas" w:cs="Times New Roman"/>
+          <w:color w:val="D4D4D4"/>
+          <w:sz w:val="27"/>
+          <w:szCs w:val="27"/>
+          <w:lang w:eastAsia="pt-BR"/>
+        </w:rPr>
+        <w:t xml:space="preserve"> === </w:t>
+      </w:r>
+      <w:r>
+        <w:rPr>
+          <w:rFonts w:ascii="Consolas" w:eastAsia="Times New Roman" w:hAnsi="Consolas" w:cs="Times New Roman"/>
+          <w:color w:val="CE9178"/>
+          <w:sz w:val="27"/>
+          <w:szCs w:val="27"/>
+          <w:lang w:eastAsia="pt-BR"/>
+        </w:rPr>
+        <w:t>'</w:t>
+      </w:r>
+      <w:proofErr w:type="spellStart"/>
+      <w:r>
+        <w:rPr>
+          <w:rFonts w:ascii="Consolas" w:eastAsia="Times New Roman" w:hAnsi="Consolas" w:cs="Times New Roman"/>
+          <w:color w:val="CE9178"/>
+          <w:sz w:val="27"/>
+          <w:szCs w:val="27"/>
+          <w:lang w:eastAsia="pt-BR"/>
+        </w:rPr>
+        <w:t>number</w:t>
+      </w:r>
+      <w:proofErr w:type="spellEnd"/>
+      <w:r>
+        <w:rPr>
+          <w:rFonts w:ascii="Consolas" w:eastAsia="Times New Roman" w:hAnsi="Consolas" w:cs="Times New Roman"/>
+          <w:color w:val="CE9178"/>
+          <w:sz w:val="27"/>
+          <w:szCs w:val="27"/>
+          <w:lang w:eastAsia="pt-BR"/>
+        </w:rPr>
+        <w:t>'</w:t>
+      </w:r>
+      <w:r>
+        <w:rPr>
+          <w:rFonts w:ascii="Consolas" w:eastAsia="Times New Roman" w:hAnsi="Consolas" w:cs="Times New Roman"/>
+          <w:color w:val="D4D4D4"/>
+          <w:sz w:val="27"/>
+          <w:szCs w:val="27"/>
+          <w:lang w:eastAsia="pt-BR"/>
+        </w:rPr>
+        <w:t xml:space="preserve">) </w:t>
+      </w:r>
+      <w:proofErr w:type="spellStart"/>
+      <w:r>
+        <w:rPr>
+          <w:rFonts w:ascii="Consolas" w:eastAsia="Times New Roman" w:hAnsi="Consolas" w:cs="Times New Roman"/>
+          <w:color w:val="C586C0"/>
+          <w:sz w:val="27"/>
+          <w:szCs w:val="27"/>
+          <w:lang w:eastAsia="pt-BR"/>
+        </w:rPr>
+        <w:t>return</w:t>
+      </w:r>
+      <w:proofErr w:type="spellEnd"/>
+      <w:r>
+        <w:rPr>
+          <w:rFonts w:ascii="Consolas" w:eastAsia="Times New Roman" w:hAnsi="Consolas" w:cs="Times New Roman"/>
+          <w:color w:val="D4D4D4"/>
+          <w:sz w:val="27"/>
+          <w:szCs w:val="27"/>
+          <w:lang w:eastAsia="pt-BR"/>
+        </w:rPr>
+        <w:t xml:space="preserve"> </w:t>
+      </w:r>
+      <w:r>
+        <w:rPr>
+          <w:rFonts w:ascii="Consolas" w:eastAsia="Times New Roman" w:hAnsi="Consolas" w:cs="Times New Roman"/>
+          <w:color w:val="9CDCFE"/>
+          <w:sz w:val="27"/>
+          <w:szCs w:val="27"/>
+          <w:lang w:eastAsia="pt-BR"/>
+        </w:rPr>
+        <w:t>a</w:t>
+      </w:r>
+      <w:r>
+        <w:rPr>
+          <w:rFonts w:ascii="Consolas" w:eastAsia="Times New Roman" w:hAnsi="Consolas" w:cs="Times New Roman"/>
+          <w:color w:val="D4D4D4"/>
+          <w:sz w:val="27"/>
+          <w:szCs w:val="27"/>
+          <w:lang w:eastAsia="pt-BR"/>
+        </w:rPr>
+        <w:t xml:space="preserve"> + </w:t>
+      </w:r>
+      <w:r>
+        <w:rPr>
+          <w:rFonts w:ascii="Consolas" w:eastAsia="Times New Roman" w:hAnsi="Consolas" w:cs="Times New Roman"/>
+          <w:color w:val="9CDCFE"/>
+          <w:sz w:val="27"/>
+          <w:szCs w:val="27"/>
+          <w:lang w:eastAsia="pt-BR"/>
+        </w:rPr>
+        <w:t>b</w:t>
+      </w:r>
+    </w:p>
+    <w:p>
+      <w:pPr>
+        <w:shd w:val="clear" w:color="auto" w:fill="1E1E1E"/>
+        <w:spacing w:after="0" w:line="360" w:lineRule="atLeast"/>
+        <w:rPr>
+          <w:rFonts w:ascii="Consolas" w:eastAsia="Times New Roman" w:hAnsi="Consolas" w:cs="Times New Roman"/>
+          <w:color w:val="D4D4D4"/>
+          <w:sz w:val="27"/>
+          <w:szCs w:val="27"/>
+          <w:lang w:eastAsia="pt-BR"/>
+        </w:rPr>
+      </w:pPr>
+      <w:r>
+        <w:rPr>
+          <w:rFonts w:ascii="Consolas" w:eastAsia="Times New Roman" w:hAnsi="Consolas" w:cs="Times New Roman"/>
+          <w:color w:val="D4D4D4"/>
+          <w:sz w:val="27"/>
+          <w:szCs w:val="27"/>
+          <w:lang w:eastAsia="pt-BR"/>
+        </w:rPr>
+        <w:t xml:space="preserve">    </w:t>
+      </w:r>
+      <w:proofErr w:type="spellStart"/>
+      <w:r>
+        <w:rPr>
+          <w:rFonts w:ascii="Consolas" w:eastAsia="Times New Roman" w:hAnsi="Consolas" w:cs="Times New Roman"/>
+          <w:color w:val="C586C0"/>
+          <w:sz w:val="27"/>
+          <w:szCs w:val="27"/>
+          <w:lang w:eastAsia="pt-BR"/>
+        </w:rPr>
+        <w:t>return</w:t>
+      </w:r>
+      <w:proofErr w:type="spellEnd"/>
+      <w:r>
+        <w:rPr>
+          <w:rFonts w:ascii="Consolas" w:eastAsia="Times New Roman" w:hAnsi="Consolas" w:cs="Times New Roman"/>
+          <w:color w:val="D4D4D4"/>
+          <w:sz w:val="27"/>
+          <w:szCs w:val="27"/>
+          <w:lang w:eastAsia="pt-BR"/>
+        </w:rPr>
+        <w:t xml:space="preserve"> </w:t>
+      </w:r>
+      <w:r>
+        <w:rPr>
+          <w:rFonts w:ascii="Consolas" w:eastAsia="Times New Roman" w:hAnsi="Consolas" w:cs="Times New Roman"/>
+          <w:color w:val="CE9178"/>
+          <w:sz w:val="27"/>
+          <w:szCs w:val="27"/>
+          <w:lang w:eastAsia="pt-BR"/>
+        </w:rPr>
+        <w:t>`</w:t>
+      </w:r>
+      <w:r>
+        <w:rPr>
+          <w:rFonts w:ascii="Consolas" w:eastAsia="Times New Roman" w:hAnsi="Consolas" w:cs="Times New Roman"/>
+          <w:color w:val="569CD6"/>
+          <w:sz w:val="27"/>
+          <w:szCs w:val="27"/>
+          <w:lang w:eastAsia="pt-BR"/>
+        </w:rPr>
+        <w:t>${</w:t>
+      </w:r>
+      <w:r>
+        <w:rPr>
+          <w:rFonts w:ascii="Consolas" w:eastAsia="Times New Roman" w:hAnsi="Consolas" w:cs="Times New Roman"/>
+          <w:color w:val="9CDCFE"/>
+          <w:sz w:val="27"/>
+          <w:szCs w:val="27"/>
+          <w:lang w:eastAsia="pt-BR"/>
+        </w:rPr>
+        <w:t>a</w:t>
+      </w:r>
+      <w:r>
+        <w:rPr>
+          <w:rFonts w:ascii="Consolas" w:eastAsia="Times New Roman" w:hAnsi="Consolas" w:cs="Times New Roman"/>
+          <w:color w:val="569CD6"/>
+          <w:sz w:val="27"/>
+          <w:szCs w:val="27"/>
+          <w:lang w:eastAsia="pt-BR"/>
+        </w:rPr>
+        <w:t>}${</w:t>
+      </w:r>
+      <w:r>
+        <w:rPr>
+          <w:rFonts w:ascii="Consolas" w:eastAsia="Times New Roman" w:hAnsi="Consolas" w:cs="Times New Roman"/>
+          <w:color w:val="9CDCFE"/>
+          <w:sz w:val="27"/>
+          <w:szCs w:val="27"/>
+          <w:lang w:eastAsia="pt-BR"/>
+        </w:rPr>
+        <w:t>b</w:t>
+      </w:r>
+      <w:r>
+        <w:rPr>
+          <w:rFonts w:ascii="Consolas" w:eastAsia="Times New Roman" w:hAnsi="Consolas" w:cs="Times New Roman"/>
+          <w:color w:val="569CD6"/>
+          <w:sz w:val="27"/>
+          <w:szCs w:val="27"/>
+          <w:lang w:eastAsia="pt-BR"/>
+        </w:rPr>
+        <w:t>}</w:t>
+      </w:r>
+      <w:r>
+        <w:rPr>
+          <w:rFonts w:ascii="Consolas" w:eastAsia="Times New Roman" w:hAnsi="Consolas" w:cs="Times New Roman"/>
+          <w:color w:val="CE9178"/>
+          <w:sz w:val="27"/>
+          <w:szCs w:val="27"/>
+          <w:lang w:eastAsia="pt-BR"/>
+        </w:rPr>
+        <w:t>`</w:t>
+      </w:r>
+    </w:p>
+    <w:p>
+      <w:pPr>
+        <w:shd w:val="clear" w:color="auto" w:fill="1E1E1E"/>
+        <w:spacing w:after="0" w:line="360" w:lineRule="atLeast"/>
+        <w:rPr>
+          <w:rFonts w:ascii="Consolas" w:eastAsia="Times New Roman" w:hAnsi="Consolas" w:cs="Times New Roman"/>
+          <w:color w:val="D4D4D4"/>
+          <w:sz w:val="27"/>
+          <w:szCs w:val="27"/>
+          <w:lang w:eastAsia="pt-BR"/>
+        </w:rPr>
+      </w:pPr>
+      <w:r>
+        <w:rPr>
+          <w:rFonts w:ascii="Consolas" w:eastAsia="Times New Roman" w:hAnsi="Consolas" w:cs="Times New Roman"/>
+          <w:color w:val="D4D4D4"/>
+          <w:sz w:val="27"/>
+          <w:szCs w:val="27"/>
+          <w:lang w:eastAsia="pt-BR"/>
+        </w:rPr>
+        <w:t>}</w:t>
+      </w:r>
+    </w:p>
+    <w:p>
+      <w:pPr>
+        <w:shd w:val="clear" w:color="auto" w:fill="1E1E1E"/>
+        <w:spacing w:after="0" w:line="360" w:lineRule="atLeast"/>
+        <w:rPr>
+          <w:rFonts w:ascii="Consolas" w:eastAsia="Times New Roman" w:hAnsi="Consolas" w:cs="Times New Roman"/>
+          <w:color w:val="D4D4D4"/>
+          <w:sz w:val="27"/>
+          <w:szCs w:val="27"/>
+          <w:lang w:eastAsia="pt-BR"/>
+        </w:rPr>
+      </w:pPr>
+    </w:p>
+    <w:p>
+      <w:pPr>
+        <w:shd w:val="clear" w:color="auto" w:fill="1E1E1E"/>
+        <w:spacing w:after="0" w:line="360" w:lineRule="atLeast"/>
+        <w:rPr>
+          <w:rFonts w:ascii="Consolas" w:eastAsia="Times New Roman" w:hAnsi="Consolas" w:cs="Times New Roman"/>
+          <w:color w:val="D4D4D4"/>
+          <w:sz w:val="27"/>
+          <w:szCs w:val="27"/>
+          <w:lang w:eastAsia="pt-BR"/>
+        </w:rPr>
+      </w:pPr>
+      <w:r>
+        <w:rPr>
+          <w:rFonts w:ascii="Consolas" w:eastAsia="Times New Roman" w:hAnsi="Consolas" w:cs="Times New Roman"/>
+          <w:color w:val="9CDCFE"/>
+          <w:sz w:val="27"/>
+          <w:szCs w:val="27"/>
+          <w:lang w:eastAsia="pt-BR"/>
+        </w:rPr>
+        <w:t>console</w:t>
+      </w:r>
+      <w:r>
+        <w:rPr>
+          <w:rFonts w:ascii="Consolas" w:eastAsia="Times New Roman" w:hAnsi="Consolas" w:cs="Times New Roman"/>
+          <w:color w:val="D4D4D4"/>
+          <w:sz w:val="27"/>
+          <w:szCs w:val="27"/>
+          <w:lang w:eastAsia="pt-BR"/>
+        </w:rPr>
+        <w:t>.</w:t>
+      </w:r>
+      <w:r>
+        <w:rPr>
+          <w:rFonts w:ascii="Consolas" w:eastAsia="Times New Roman" w:hAnsi="Consolas" w:cs="Times New Roman"/>
+          <w:color w:val="DCDCAA"/>
+          <w:sz w:val="27"/>
+          <w:szCs w:val="27"/>
+          <w:lang w:eastAsia="pt-BR"/>
+        </w:rPr>
+        <w:t>log</w:t>
+      </w:r>
+      <w:r>
+        <w:rPr>
+          <w:rFonts w:ascii="Consolas" w:eastAsia="Times New Roman" w:hAnsi="Consolas" w:cs="Times New Roman"/>
+          <w:color w:val="D4D4D4"/>
+          <w:sz w:val="27"/>
+          <w:szCs w:val="27"/>
+          <w:lang w:eastAsia="pt-BR"/>
+        </w:rPr>
+        <w:t>(</w:t>
+      </w:r>
+      <w:proofErr w:type="spellStart"/>
+      <w:r>
+        <w:rPr>
+          <w:rFonts w:ascii="Consolas" w:eastAsia="Times New Roman" w:hAnsi="Consolas" w:cs="Times New Roman"/>
+          <w:color w:val="DCDCAA"/>
+          <w:sz w:val="27"/>
+          <w:szCs w:val="27"/>
+          <w:lang w:eastAsia="pt-BR"/>
+        </w:rPr>
+        <w:t>addOrConcat</w:t>
+      </w:r>
+      <w:proofErr w:type="spellEnd"/>
+      <w:r>
+        <w:rPr>
+          <w:rFonts w:ascii="Consolas" w:eastAsia="Times New Roman" w:hAnsi="Consolas" w:cs="Times New Roman"/>
+          <w:color w:val="D4D4D4"/>
+          <w:sz w:val="27"/>
+          <w:szCs w:val="27"/>
+          <w:lang w:eastAsia="pt-BR"/>
+        </w:rPr>
+        <w:t>(</w:t>
+      </w:r>
+      <w:r>
+        <w:rPr>
+          <w:rFonts w:ascii="Consolas" w:eastAsia="Times New Roman" w:hAnsi="Consolas" w:cs="Times New Roman"/>
+          <w:color w:val="B5CEA8"/>
+          <w:sz w:val="27"/>
+          <w:szCs w:val="27"/>
+          <w:lang w:eastAsia="pt-BR"/>
+        </w:rPr>
+        <w:t>10</w:t>
+      </w:r>
+      <w:r>
+        <w:rPr>
+          <w:rFonts w:ascii="Consolas" w:eastAsia="Times New Roman" w:hAnsi="Consolas" w:cs="Times New Roman"/>
+          <w:color w:val="D4D4D4"/>
+          <w:sz w:val="27"/>
+          <w:szCs w:val="27"/>
+          <w:lang w:eastAsia="pt-BR"/>
+        </w:rPr>
+        <w:t xml:space="preserve">, </w:t>
+      </w:r>
+      <w:r>
+        <w:rPr>
+          <w:rFonts w:ascii="Consolas" w:eastAsia="Times New Roman" w:hAnsi="Consolas" w:cs="Times New Roman"/>
+          <w:color w:val="B5CEA8"/>
+          <w:sz w:val="27"/>
+          <w:szCs w:val="27"/>
+          <w:lang w:eastAsia="pt-BR"/>
+        </w:rPr>
+        <w:t>20</w:t>
+      </w:r>
+      <w:r>
+        <w:rPr>
+          <w:rFonts w:ascii="Consolas" w:eastAsia="Times New Roman" w:hAnsi="Consolas" w:cs="Times New Roman"/>
+          <w:color w:val="D4D4D4"/>
+          <w:sz w:val="27"/>
+          <w:szCs w:val="27"/>
+          <w:lang w:eastAsia="pt-BR"/>
+        </w:rPr>
+        <w:t>));</w:t>
+      </w:r>
+    </w:p>
+    <w:p>
+      <w:pPr>
+        <w:shd w:val="clear" w:color="auto" w:fill="1E1E1E"/>
+        <w:spacing w:after="0" w:line="360" w:lineRule="atLeast"/>
+        <w:rPr>
+          <w:rFonts w:ascii="Consolas" w:eastAsia="Times New Roman" w:hAnsi="Consolas" w:cs="Times New Roman"/>
+          <w:color w:val="D4D4D4"/>
+          <w:sz w:val="27"/>
+          <w:szCs w:val="27"/>
+          <w:lang w:eastAsia="pt-BR"/>
+        </w:rPr>
+      </w:pPr>
+      <w:r>
+        <w:rPr>
+          <w:rFonts w:ascii="Consolas" w:eastAsia="Times New Roman" w:hAnsi="Consolas" w:cs="Times New Roman"/>
+          <w:color w:val="9CDCFE"/>
+          <w:sz w:val="27"/>
+          <w:szCs w:val="27"/>
+          <w:lang w:eastAsia="pt-BR"/>
+        </w:rPr>
+        <w:t>console</w:t>
+      </w:r>
+      <w:r>
+        <w:rPr>
+          <w:rFonts w:ascii="Consolas" w:eastAsia="Times New Roman" w:hAnsi="Consolas" w:cs="Times New Roman"/>
+          <w:color w:val="D4D4D4"/>
+          <w:sz w:val="27"/>
+          <w:szCs w:val="27"/>
+          <w:lang w:eastAsia="pt-BR"/>
+        </w:rPr>
+        <w:t>.</w:t>
+      </w:r>
+      <w:r>
+        <w:rPr>
+          <w:rFonts w:ascii="Consolas" w:eastAsia="Times New Roman" w:hAnsi="Consolas" w:cs="Times New Roman"/>
+          <w:color w:val="DCDCAA"/>
+          <w:sz w:val="27"/>
+          <w:szCs w:val="27"/>
+          <w:lang w:eastAsia="pt-BR"/>
+        </w:rPr>
+        <w:t>log</w:t>
+      </w:r>
+      <w:r>
+        <w:rPr>
+          <w:rFonts w:ascii="Consolas" w:eastAsia="Times New Roman" w:hAnsi="Consolas" w:cs="Times New Roman"/>
+          <w:color w:val="D4D4D4"/>
+          <w:sz w:val="27"/>
+          <w:szCs w:val="27"/>
+          <w:lang w:eastAsia="pt-BR"/>
+        </w:rPr>
+        <w:t>(</w:t>
+      </w:r>
+      <w:proofErr w:type="spellStart"/>
+      <w:r>
+        <w:rPr>
+          <w:rFonts w:ascii="Consolas" w:eastAsia="Times New Roman" w:hAnsi="Consolas" w:cs="Times New Roman"/>
+          <w:color w:val="DCDCAA"/>
+          <w:sz w:val="27"/>
+          <w:szCs w:val="27"/>
+          <w:lang w:eastAsia="pt-BR"/>
+        </w:rPr>
+        <w:t>addOrConcat</w:t>
+      </w:r>
+      <w:proofErr w:type="spellEnd"/>
+      <w:r>
+        <w:rPr>
+          <w:rFonts w:ascii="Consolas" w:eastAsia="Times New Roman" w:hAnsi="Consolas" w:cs="Times New Roman"/>
+          <w:color w:val="D4D4D4"/>
+          <w:sz w:val="27"/>
+          <w:szCs w:val="27"/>
+          <w:lang w:eastAsia="pt-BR"/>
+        </w:rPr>
+        <w:t>(</w:t>
+      </w:r>
+      <w:r>
+        <w:rPr>
+          <w:rFonts w:ascii="Consolas" w:eastAsia="Times New Roman" w:hAnsi="Consolas" w:cs="Times New Roman"/>
+          <w:color w:val="CE9178"/>
+          <w:sz w:val="27"/>
+          <w:szCs w:val="27"/>
+          <w:lang w:eastAsia="pt-BR"/>
+        </w:rPr>
+        <w:t>'10'</w:t>
+      </w:r>
+      <w:r>
+        <w:rPr>
+          <w:rFonts w:ascii="Consolas" w:eastAsia="Times New Roman" w:hAnsi="Consolas" w:cs="Times New Roman"/>
+          <w:color w:val="D4D4D4"/>
+          <w:sz w:val="27"/>
+          <w:szCs w:val="27"/>
+          <w:lang w:eastAsia="pt-BR"/>
+        </w:rPr>
+        <w:t xml:space="preserve">, </w:t>
+      </w:r>
+      <w:r>
+        <w:rPr>
+          <w:rFonts w:ascii="Consolas" w:eastAsia="Times New Roman" w:hAnsi="Consolas" w:cs="Times New Roman"/>
+          <w:color w:val="CE9178"/>
+          <w:sz w:val="27"/>
+          <w:szCs w:val="27"/>
+          <w:lang w:eastAsia="pt-BR"/>
+        </w:rPr>
+        <w:t>'20'</w:t>
+      </w:r>
+      <w:r>
+        <w:rPr>
+          <w:rFonts w:ascii="Consolas" w:eastAsia="Times New Roman" w:hAnsi="Consolas" w:cs="Times New Roman"/>
+          <w:color w:val="D4D4D4"/>
+          <w:sz w:val="27"/>
+          <w:szCs w:val="27"/>
+          <w:lang w:eastAsia="pt-BR"/>
+        </w:rPr>
+        <w:t>));</w:t>
+      </w:r>
+    </w:p>
+    <w:p>
+      <w:pPr>
+        <w:shd w:val="clear" w:color="auto" w:fill="1E1E1E"/>
+        <w:spacing w:after="0" w:line="360" w:lineRule="atLeast"/>
+        <w:rPr>
+          <w:rFonts w:ascii="Consolas" w:eastAsia="Times New Roman" w:hAnsi="Consolas" w:cs="Times New Roman"/>
+          <w:color w:val="D4D4D4"/>
+          <w:sz w:val="27"/>
+          <w:szCs w:val="27"/>
+          <w:lang w:eastAsia="pt-BR"/>
+        </w:rPr>
+      </w:pPr>
+      <w:r>
+        <w:rPr>
+          <w:rFonts w:ascii="Consolas" w:eastAsia="Times New Roman" w:hAnsi="Consolas" w:cs="Times New Roman"/>
+          <w:color w:val="9CDCFE"/>
+          <w:sz w:val="27"/>
+          <w:szCs w:val="27"/>
+          <w:lang w:eastAsia="pt-BR"/>
+        </w:rPr>
+        <w:t>console</w:t>
+      </w:r>
+      <w:r>
+        <w:rPr>
+          <w:rFonts w:ascii="Consolas" w:eastAsia="Times New Roman" w:hAnsi="Consolas" w:cs="Times New Roman"/>
+          <w:color w:val="D4D4D4"/>
+          <w:sz w:val="27"/>
+          <w:szCs w:val="27"/>
+          <w:lang w:eastAsia="pt-BR"/>
+        </w:rPr>
+        <w:t>.</w:t>
+      </w:r>
+      <w:r>
+        <w:rPr>
+          <w:rFonts w:ascii="Consolas" w:eastAsia="Times New Roman" w:hAnsi="Consolas" w:cs="Times New Roman"/>
+          <w:color w:val="DCDCAA"/>
+          <w:sz w:val="27"/>
+          <w:szCs w:val="27"/>
+          <w:lang w:eastAsia="pt-BR"/>
+        </w:rPr>
+        <w:t>log</w:t>
+      </w:r>
+      <w:r>
+        <w:rPr>
+          <w:rFonts w:ascii="Consolas" w:eastAsia="Times New Roman" w:hAnsi="Consolas" w:cs="Times New Roman"/>
+          <w:color w:val="D4D4D4"/>
+          <w:sz w:val="27"/>
+          <w:szCs w:val="27"/>
+          <w:lang w:eastAsia="pt-BR"/>
+        </w:rPr>
+        <w:t>(</w:t>
+      </w:r>
+      <w:proofErr w:type="spellStart"/>
+      <w:r>
+        <w:rPr>
+          <w:rFonts w:ascii="Consolas" w:eastAsia="Times New Roman" w:hAnsi="Consolas" w:cs="Times New Roman"/>
+          <w:color w:val="DCDCAA"/>
+          <w:sz w:val="27"/>
+          <w:szCs w:val="27"/>
+          <w:lang w:eastAsia="pt-BR"/>
+        </w:rPr>
+        <w:t>addOrConcat</w:t>
+      </w:r>
+      <w:proofErr w:type="spellEnd"/>
+      <w:r>
+        <w:rPr>
+          <w:rFonts w:ascii="Consolas" w:eastAsia="Times New Roman" w:hAnsi="Consolas" w:cs="Times New Roman"/>
+          <w:color w:val="D4D4D4"/>
+          <w:sz w:val="27"/>
+          <w:szCs w:val="27"/>
+          <w:lang w:eastAsia="pt-BR"/>
+        </w:rPr>
+        <w:t>(</w:t>
+      </w:r>
+      <w:r>
+        <w:rPr>
+          <w:rFonts w:ascii="Consolas" w:eastAsia="Times New Roman" w:hAnsi="Consolas" w:cs="Times New Roman"/>
+          <w:color w:val="CE9178"/>
+          <w:sz w:val="27"/>
+          <w:szCs w:val="27"/>
+          <w:lang w:eastAsia="pt-BR"/>
+        </w:rPr>
+        <w:t>'10'</w:t>
+      </w:r>
+      <w:r>
+        <w:rPr>
+          <w:rFonts w:ascii="Consolas" w:eastAsia="Times New Roman" w:hAnsi="Consolas" w:cs="Times New Roman"/>
+          <w:color w:val="D4D4D4"/>
+          <w:sz w:val="27"/>
+          <w:szCs w:val="27"/>
+          <w:lang w:eastAsia="pt-BR"/>
+        </w:rPr>
+        <w:t xml:space="preserve">, </w:t>
+      </w:r>
+      <w:r>
+        <w:rPr>
+          <w:rFonts w:ascii="Consolas" w:eastAsia="Times New Roman" w:hAnsi="Consolas" w:cs="Times New Roman"/>
+          <w:color w:val="B5CEA8"/>
+          <w:sz w:val="27"/>
+          <w:szCs w:val="27"/>
+          <w:lang w:eastAsia="pt-BR"/>
+        </w:rPr>
+        <w:t>20</w:t>
+      </w:r>
+      <w:r>
+        <w:rPr>
+          <w:rFonts w:ascii="Consolas" w:eastAsia="Times New Roman" w:hAnsi="Consolas" w:cs="Times New Roman"/>
+          <w:color w:val="D4D4D4"/>
+          <w:sz w:val="27"/>
+          <w:szCs w:val="27"/>
+          <w:lang w:eastAsia="pt-BR"/>
+        </w:rPr>
+        <w:t>));</w:t>
+      </w:r>
+    </w:p>
+    <w:p>
+      <w:pPr>
+        <w:shd w:val="clear" w:color="auto" w:fill="1E1E1E"/>
+        <w:spacing w:after="0" w:line="360" w:lineRule="atLeast"/>
+        <w:rPr>
+          <w:rFonts w:ascii="Consolas" w:eastAsia="Times New Roman" w:hAnsi="Consolas" w:cs="Times New Roman"/>
+          <w:color w:val="D4D4D4"/>
+          <w:sz w:val="27"/>
+          <w:szCs w:val="27"/>
+          <w:lang w:eastAsia="pt-BR"/>
+        </w:rPr>
+      </w:pPr>
+      <w:r>
+        <w:rPr>
+          <w:rFonts w:ascii="Consolas" w:eastAsia="Times New Roman" w:hAnsi="Consolas" w:cs="Times New Roman"/>
+          <w:color w:val="9CDCFE"/>
+          <w:sz w:val="27"/>
+          <w:szCs w:val="27"/>
+          <w:lang w:eastAsia="pt-BR"/>
+        </w:rPr>
+        <w:t>console</w:t>
+      </w:r>
+      <w:r>
+        <w:rPr>
+          <w:rFonts w:ascii="Consolas" w:eastAsia="Times New Roman" w:hAnsi="Consolas" w:cs="Times New Roman"/>
+          <w:color w:val="D4D4D4"/>
+          <w:sz w:val="27"/>
+          <w:szCs w:val="27"/>
+          <w:lang w:eastAsia="pt-BR"/>
+        </w:rPr>
+        <w:t>.</w:t>
+      </w:r>
+      <w:r>
+        <w:rPr>
+          <w:rFonts w:ascii="Consolas" w:eastAsia="Times New Roman" w:hAnsi="Consolas" w:cs="Times New Roman"/>
+          <w:color w:val="DCDCAA"/>
+          <w:sz w:val="27"/>
+          <w:szCs w:val="27"/>
+          <w:lang w:eastAsia="pt-BR"/>
+        </w:rPr>
+        <w:t>log</w:t>
+      </w:r>
+      <w:r>
+        <w:rPr>
+          <w:rFonts w:ascii="Consolas" w:eastAsia="Times New Roman" w:hAnsi="Consolas" w:cs="Times New Roman"/>
+          <w:color w:val="D4D4D4"/>
+          <w:sz w:val="27"/>
+          <w:szCs w:val="27"/>
+          <w:lang w:eastAsia="pt-BR"/>
+        </w:rPr>
+        <w:t>(</w:t>
+      </w:r>
+      <w:proofErr w:type="spellStart"/>
+      <w:r>
+        <w:rPr>
+          <w:rFonts w:ascii="Consolas" w:eastAsia="Times New Roman" w:hAnsi="Consolas" w:cs="Times New Roman"/>
+          <w:color w:val="DCDCAA"/>
+          <w:sz w:val="27"/>
+          <w:szCs w:val="27"/>
+          <w:lang w:eastAsia="pt-BR"/>
+        </w:rPr>
+        <w:t>addOrConcat</w:t>
+      </w:r>
+      <w:proofErr w:type="spellEnd"/>
+      <w:r>
+        <w:rPr>
+          <w:rFonts w:ascii="Consolas" w:eastAsia="Times New Roman" w:hAnsi="Consolas" w:cs="Times New Roman"/>
+          <w:color w:val="D4D4D4"/>
+          <w:sz w:val="27"/>
+          <w:szCs w:val="27"/>
+          <w:lang w:eastAsia="pt-BR"/>
+        </w:rPr>
+        <w:t>(</w:t>
+      </w:r>
+      <w:r>
+        <w:rPr>
+          <w:rFonts w:ascii="Consolas" w:eastAsia="Times New Roman" w:hAnsi="Consolas" w:cs="Times New Roman"/>
+          <w:color w:val="B5CEA8"/>
+          <w:sz w:val="27"/>
+          <w:szCs w:val="27"/>
+          <w:lang w:eastAsia="pt-BR"/>
+        </w:rPr>
+        <w:t>10</w:t>
+      </w:r>
+      <w:r>
+        <w:rPr>
+          <w:rFonts w:ascii="Consolas" w:eastAsia="Times New Roman" w:hAnsi="Consolas" w:cs="Times New Roman"/>
+          <w:color w:val="D4D4D4"/>
+          <w:sz w:val="27"/>
+          <w:szCs w:val="27"/>
+          <w:lang w:eastAsia="pt-BR"/>
+        </w:rPr>
+        <w:t xml:space="preserve">, </w:t>
+      </w:r>
+      <w:r>
+        <w:rPr>
+          <w:rFonts w:ascii="Consolas" w:eastAsia="Times New Roman" w:hAnsi="Consolas" w:cs="Times New Roman"/>
+          <w:color w:val="CE9178"/>
+          <w:sz w:val="27"/>
+          <w:szCs w:val="27"/>
+          <w:lang w:eastAsia="pt-BR"/>
+        </w:rPr>
+        <w:t>'20'</w:t>
+      </w:r>
+      <w:r>
+        <w:rPr>
+          <w:rFonts w:ascii="Consolas" w:eastAsia="Times New Roman" w:hAnsi="Consolas" w:cs="Times New Roman"/>
+          <w:color w:val="D4D4D4"/>
+          <w:sz w:val="27"/>
+          <w:szCs w:val="27"/>
+          <w:lang w:eastAsia="pt-BR"/>
+        </w:rPr>
+        <w:t>));</w:t>
+      </w:r>
+    </w:p>
+    <w:p>
+      <w:pPr>
+        <w:pStyle w:val="SemEspaamento"/>
+        <w:rPr>
+          <w:sz w:val="32"/>
+          <w:szCs w:val="32"/>
+        </w:rPr>
+      </w:pPr>
+    </w:p>
+    <w:p>
+      <w:pPr>
+        <w:shd w:val="clear" w:color="auto" w:fill="1E1E1E"/>
+        <w:spacing w:after="0" w:line="360" w:lineRule="atLeast"/>
+        <w:rPr>
+          <w:rFonts w:ascii="Consolas" w:eastAsia="Times New Roman" w:hAnsi="Consolas" w:cs="Times New Roman"/>
+          <w:color w:val="D4D4D4"/>
+          <w:sz w:val="27"/>
+          <w:szCs w:val="27"/>
+          <w:lang w:eastAsia="pt-BR"/>
+        </w:rPr>
+      </w:pPr>
+      <w:r>
+        <w:rPr>
+          <w:rFonts w:ascii="Consolas" w:eastAsia="Times New Roman" w:hAnsi="Consolas" w:cs="Times New Roman"/>
+          <w:color w:val="D4D4D4"/>
+          <w:sz w:val="27"/>
+          <w:szCs w:val="27"/>
+          <w:lang w:eastAsia="pt-BR"/>
+        </w:rPr>
+        <w:t>30</w:t>
+      </w:r>
+    </w:p>
+    <w:p>
+      <w:pPr>
+        <w:shd w:val="clear" w:color="auto" w:fill="1E1E1E"/>
+        <w:spacing w:after="0" w:line="360" w:lineRule="atLeast"/>
+        <w:rPr>
+          <w:rFonts w:ascii="Consolas" w:eastAsia="Times New Roman" w:hAnsi="Consolas" w:cs="Times New Roman"/>
+          <w:color w:val="D4D4D4"/>
+          <w:sz w:val="27"/>
+          <w:szCs w:val="27"/>
+          <w:lang w:eastAsia="pt-BR"/>
+        </w:rPr>
+      </w:pPr>
+      <w:r>
+        <w:rPr>
+          <w:rFonts w:ascii="Consolas" w:eastAsia="Times New Roman" w:hAnsi="Consolas" w:cs="Times New Roman"/>
+          <w:color w:val="D4D4D4"/>
+          <w:sz w:val="27"/>
+          <w:szCs w:val="27"/>
+          <w:lang w:eastAsia="pt-BR"/>
+        </w:rPr>
+        <w:t>1020</w:t>
+      </w:r>
+    </w:p>
+    <w:p>
+      <w:pPr>
+        <w:shd w:val="clear" w:color="auto" w:fill="1E1E1E"/>
+        <w:spacing w:after="0" w:line="360" w:lineRule="atLeast"/>
+        <w:rPr>
+          <w:rFonts w:ascii="Consolas" w:eastAsia="Times New Roman" w:hAnsi="Consolas" w:cs="Times New Roman"/>
+          <w:color w:val="D4D4D4"/>
+          <w:sz w:val="27"/>
+          <w:szCs w:val="27"/>
+          <w:lang w:eastAsia="pt-BR"/>
+        </w:rPr>
+      </w:pPr>
+      <w:r>
+        <w:rPr>
+          <w:rFonts w:ascii="Consolas" w:eastAsia="Times New Roman" w:hAnsi="Consolas" w:cs="Times New Roman"/>
+          <w:color w:val="D4D4D4"/>
+          <w:sz w:val="27"/>
+          <w:szCs w:val="27"/>
+          <w:lang w:eastAsia="pt-BR"/>
+        </w:rPr>
+        <w:t>1020</w:t>
+      </w:r>
+    </w:p>
+    <w:p>
+      <w:pPr>
+        <w:shd w:val="clear" w:color="auto" w:fill="1E1E1E"/>
+        <w:spacing w:after="0" w:line="360" w:lineRule="atLeast"/>
+        <w:rPr>
+          <w:rFonts w:ascii="Consolas" w:eastAsia="Times New Roman" w:hAnsi="Consolas" w:cs="Times New Roman"/>
+          <w:color w:val="D4D4D4"/>
+          <w:sz w:val="27"/>
+          <w:szCs w:val="27"/>
+          <w:lang w:eastAsia="pt-BR"/>
+        </w:rPr>
+      </w:pPr>
+      <w:r>
+        <w:rPr>
+          <w:rFonts w:ascii="Consolas" w:eastAsia="Times New Roman" w:hAnsi="Consolas" w:cs="Times New Roman"/>
+          <w:color w:val="D4D4D4"/>
+          <w:sz w:val="27"/>
+          <w:szCs w:val="27"/>
+          <w:lang w:eastAsia="pt-BR"/>
+        </w:rPr>
+        <w:t>1020</w:t>
+      </w:r>
+    </w:p>
+    <w:p>
+      <w:pPr>
+        <w:pStyle w:val="SemEspaamento"/>
+        <w:rPr>
+          <w:sz w:val="32"/>
+          <w:szCs w:val="32"/>
+        </w:rPr>
+      </w:pPr>
+    </w:p>
+    <w:p>
+      <w:pPr>
+        <w:pStyle w:val="SemEspaamento"/>
+        <w:rPr>
+          <w:sz w:val="32"/>
+          <w:szCs w:val="32"/>
+        </w:rPr>
+      </w:pPr>
+    </w:p>
+    <w:p>
+      <w:pPr>
+        <w:pStyle w:val="SemEspaamento"/>
+        <w:rPr>
+          <w:sz w:val="32"/>
+          <w:szCs w:val="32"/>
+        </w:rPr>
+      </w:pPr>
+    </w:p>
+    <w:p>
+      <w:pPr>
+        <w:pStyle w:val="SemEspaamento"/>
+        <w:rPr>
+          <w:sz w:val="32"/>
+          <w:szCs w:val="32"/>
+        </w:rPr>
+      </w:pPr>
+    </w:p>
+    <w:p>
+      <w:pPr>
+        <w:pStyle w:val="SemEspaamento"/>
+        <w:rPr>
+          <w:sz w:val="32"/>
+          <w:szCs w:val="32"/>
+        </w:rPr>
+      </w:pPr>
+    </w:p>
+    <w:p>
+      <w:pPr>
+        <w:pStyle w:val="SemEspaamento"/>
+        <w:rPr>
+          <w:sz w:val="32"/>
+          <w:szCs w:val="32"/>
+        </w:rPr>
+      </w:pPr>
+    </w:p>
+    <w:p>
+      <w:pPr>
+        <w:pStyle w:val="SemEspaamento"/>
+        <w:rPr>
+          <w:sz w:val="32"/>
+          <w:szCs w:val="32"/>
+        </w:rPr>
+      </w:pPr>
+    </w:p>
+    <w:p>
+      <w:pPr>
+        <w:pStyle w:val="SemEspaamento"/>
+        <w:rPr>
+          <w:sz w:val="32"/>
+          <w:szCs w:val="32"/>
+        </w:rPr>
+      </w:pPr>
+    </w:p>
+    <w:p>
+      <w:pPr>
+        <w:pStyle w:val="SemEspaamento"/>
+        <w:rPr>
+          <w:sz w:val="32"/>
+          <w:szCs w:val="32"/>
+        </w:rPr>
+      </w:pPr>
+    </w:p>
+    <w:p>
+      <w:pPr>
+        <w:pStyle w:val="SemEspaamento"/>
+        <w:rPr>
+          <w:sz w:val="32"/>
+          <w:szCs w:val="32"/>
+        </w:rPr>
+      </w:pPr>
+    </w:p>
+    <w:p>
+      <w:pPr>
+        <w:pStyle w:val="SemEspaamento"/>
+        <w:rPr>
+          <w:sz w:val="32"/>
+          <w:szCs w:val="32"/>
+        </w:rPr>
+      </w:pPr>
+    </w:p>
+    <w:p>
+      <w:pPr>
+        <w:pStyle w:val="SemEspaamento"/>
+        <w:rPr>
+          <w:sz w:val="32"/>
+          <w:szCs w:val="32"/>
+        </w:rPr>
+      </w:pPr>
+    </w:p>
+    <w:p>
+      <w:pPr>
+        <w:pStyle w:val="SemEspaamento"/>
+        <w:rPr>
+          <w:sz w:val="32"/>
+          <w:szCs w:val="32"/>
+        </w:rPr>
+      </w:pPr>
+    </w:p>
+    <w:p>
+      <w:pPr>
+        <w:pStyle w:val="SemEspaamento"/>
+        <w:rPr>
+          <w:sz w:val="32"/>
+          <w:szCs w:val="32"/>
+        </w:rPr>
+      </w:pPr>
+    </w:p>
+    <w:p>
+      <w:pPr>
+        <w:pStyle w:val="SemEspaamento"/>
+        <w:rPr>
+          <w:sz w:val="32"/>
+          <w:szCs w:val="32"/>
+        </w:rPr>
+      </w:pPr>
+    </w:p>
+    <w:p>
+      <w:pPr>
+        <w:pStyle w:val="SemEspaamento"/>
+        <w:rPr>
+          <w:sz w:val="32"/>
+          <w:szCs w:val="32"/>
+        </w:rPr>
+      </w:pPr>
+    </w:p>
+    <w:p>
+      <w:pPr>
+        <w:pStyle w:val="SemEspaamento"/>
+        <w:rPr>
+          <w:sz w:val="32"/>
+          <w:szCs w:val="32"/>
+        </w:rPr>
+      </w:pPr>
+    </w:p>
+    <w:p>
+      <w:pPr>
+        <w:pStyle w:val="SemEspaamento"/>
+        <w:numPr>
+          <w:ilvl w:val="0"/>
+          <w:numId w:val="1"/>
+        </w:numPr>
+        <w:rPr>
+          <w:sz w:val="32"/>
+          <w:szCs w:val="32"/>
+        </w:rPr>
+      </w:pPr>
+      <w:r>
+        <w:rPr>
+          <w:sz w:val="32"/>
+          <w:szCs w:val="32"/>
+        </w:rPr>
+        <w:lastRenderedPageBreak/>
+        <w:t xml:space="preserve">Tipos </w:t>
+      </w:r>
+      <w:proofErr w:type="spellStart"/>
+      <w:r>
+        <w:rPr>
+          <w:sz w:val="32"/>
+          <w:szCs w:val="32"/>
+        </w:rPr>
+        <w:t>lirerais</w:t>
+      </w:r>
+      <w:proofErr w:type="spellEnd"/>
+    </w:p>
+    <w:p>
+      <w:pPr>
+        <w:pStyle w:val="SemEspaamento"/>
+        <w:rPr>
+          <w:sz w:val="32"/>
+          <w:szCs w:val="32"/>
+        </w:rPr>
+      </w:pPr>
+    </w:p>
+    <w:p>
+      <w:pPr>
+        <w:shd w:val="clear" w:color="auto" w:fill="1E1E1E"/>
+        <w:spacing w:after="0" w:line="360" w:lineRule="atLeast"/>
+        <w:rPr>
+          <w:rFonts w:ascii="Consolas" w:eastAsia="Times New Roman" w:hAnsi="Consolas" w:cs="Times New Roman"/>
+          <w:color w:val="D4D4D4"/>
+          <w:sz w:val="27"/>
+          <w:szCs w:val="27"/>
+          <w:lang w:eastAsia="pt-BR"/>
+        </w:rPr>
+      </w:pPr>
+      <w:proofErr w:type="spellStart"/>
+      <w:r>
+        <w:rPr>
+          <w:rFonts w:ascii="Consolas" w:eastAsia="Times New Roman" w:hAnsi="Consolas" w:cs="Times New Roman"/>
+          <w:color w:val="569CD6"/>
+          <w:sz w:val="27"/>
+          <w:szCs w:val="27"/>
+          <w:lang w:eastAsia="pt-BR"/>
+        </w:rPr>
+        <w:t>let</w:t>
+      </w:r>
+      <w:proofErr w:type="spellEnd"/>
+      <w:r>
+        <w:rPr>
+          <w:rFonts w:ascii="Consolas" w:eastAsia="Times New Roman" w:hAnsi="Consolas" w:cs="Times New Roman"/>
+          <w:color w:val="D4D4D4"/>
+          <w:sz w:val="27"/>
+          <w:szCs w:val="27"/>
+          <w:lang w:eastAsia="pt-BR"/>
+        </w:rPr>
+        <w:t xml:space="preserve"> </w:t>
+      </w:r>
+      <w:r>
+        <w:rPr>
+          <w:rFonts w:ascii="Consolas" w:eastAsia="Times New Roman" w:hAnsi="Consolas" w:cs="Times New Roman"/>
+          <w:color w:val="9CDCFE"/>
+          <w:sz w:val="27"/>
+          <w:szCs w:val="27"/>
+          <w:lang w:eastAsia="pt-BR"/>
+        </w:rPr>
+        <w:t>x</w:t>
+      </w:r>
+      <w:r>
+        <w:rPr>
+          <w:rFonts w:ascii="Consolas" w:eastAsia="Times New Roman" w:hAnsi="Consolas" w:cs="Times New Roman"/>
+          <w:color w:val="D4D4D4"/>
+          <w:sz w:val="27"/>
+          <w:szCs w:val="27"/>
+          <w:lang w:eastAsia="pt-BR"/>
+        </w:rPr>
+        <w:t xml:space="preserve"> = </w:t>
+      </w:r>
+      <w:r>
+        <w:rPr>
+          <w:rFonts w:ascii="Consolas" w:eastAsia="Times New Roman" w:hAnsi="Consolas" w:cs="Times New Roman"/>
+          <w:color w:val="B5CEA8"/>
+          <w:sz w:val="27"/>
+          <w:szCs w:val="27"/>
+          <w:lang w:eastAsia="pt-BR"/>
+        </w:rPr>
+        <w:t>10</w:t>
+      </w:r>
+      <w:r>
+        <w:rPr>
+          <w:rFonts w:ascii="Consolas" w:eastAsia="Times New Roman" w:hAnsi="Consolas" w:cs="Times New Roman"/>
+          <w:color w:val="D4D4D4"/>
+          <w:sz w:val="27"/>
+          <w:szCs w:val="27"/>
+          <w:lang w:eastAsia="pt-BR"/>
+        </w:rPr>
+        <w:t xml:space="preserve">  </w:t>
+      </w:r>
+      <w:r>
+        <w:rPr>
+          <w:rFonts w:ascii="Consolas" w:eastAsia="Times New Roman" w:hAnsi="Consolas" w:cs="Times New Roman"/>
+          <w:color w:val="6A9955"/>
+          <w:sz w:val="27"/>
+          <w:szCs w:val="27"/>
+          <w:lang w:eastAsia="pt-BR"/>
+        </w:rPr>
+        <w:t xml:space="preserve">// </w:t>
+      </w:r>
+      <w:proofErr w:type="spellStart"/>
+      <w:r>
+        <w:rPr>
+          <w:rFonts w:ascii="Consolas" w:eastAsia="Times New Roman" w:hAnsi="Consolas" w:cs="Times New Roman"/>
+          <w:color w:val="6A9955"/>
+          <w:sz w:val="27"/>
+          <w:szCs w:val="27"/>
+          <w:lang w:eastAsia="pt-BR"/>
+        </w:rPr>
+        <w:t>number</w:t>
+      </w:r>
+      <w:proofErr w:type="spellEnd"/>
+      <w:r>
+        <w:rPr>
+          <w:rFonts w:ascii="Consolas" w:eastAsia="Times New Roman" w:hAnsi="Consolas" w:cs="Times New Roman"/>
+          <w:color w:val="6A9955"/>
+          <w:sz w:val="27"/>
+          <w:szCs w:val="27"/>
+          <w:lang w:eastAsia="pt-BR"/>
+        </w:rPr>
+        <w:t xml:space="preserve"> inteiro</w:t>
+      </w:r>
+    </w:p>
+    <w:p>
+      <w:pPr>
+        <w:shd w:val="clear" w:color="auto" w:fill="1E1E1E"/>
+        <w:spacing w:after="0" w:line="360" w:lineRule="atLeast"/>
+        <w:rPr>
+          <w:rFonts w:ascii="Consolas" w:eastAsia="Times New Roman" w:hAnsi="Consolas" w:cs="Times New Roman"/>
+          <w:color w:val="D4D4D4"/>
+          <w:sz w:val="27"/>
+          <w:szCs w:val="27"/>
+          <w:lang w:eastAsia="pt-BR"/>
+        </w:rPr>
+      </w:pPr>
+      <w:r>
+        <w:rPr>
+          <w:rFonts w:ascii="Consolas" w:eastAsia="Times New Roman" w:hAnsi="Consolas" w:cs="Times New Roman"/>
+          <w:color w:val="9CDCFE"/>
+          <w:sz w:val="27"/>
+          <w:szCs w:val="27"/>
+          <w:lang w:eastAsia="pt-BR"/>
+        </w:rPr>
+        <w:t>x</w:t>
+      </w:r>
+      <w:r>
+        <w:rPr>
+          <w:rFonts w:ascii="Consolas" w:eastAsia="Times New Roman" w:hAnsi="Consolas" w:cs="Times New Roman"/>
+          <w:color w:val="D4D4D4"/>
+          <w:sz w:val="27"/>
+          <w:szCs w:val="27"/>
+          <w:lang w:eastAsia="pt-BR"/>
+        </w:rPr>
+        <w:t xml:space="preserve"> = </w:t>
+      </w:r>
+      <w:r>
+        <w:rPr>
+          <w:rFonts w:ascii="Consolas" w:eastAsia="Times New Roman" w:hAnsi="Consolas" w:cs="Times New Roman"/>
+          <w:color w:val="B5CEA8"/>
+          <w:sz w:val="27"/>
+          <w:szCs w:val="27"/>
+          <w:lang w:eastAsia="pt-BR"/>
+        </w:rPr>
+        <w:t>0b1010</w:t>
+      </w:r>
+      <w:r>
+        <w:rPr>
+          <w:rFonts w:ascii="Consolas" w:eastAsia="Times New Roman" w:hAnsi="Consolas" w:cs="Times New Roman"/>
+          <w:color w:val="D4D4D4"/>
+          <w:sz w:val="27"/>
+          <w:szCs w:val="27"/>
+          <w:lang w:eastAsia="pt-BR"/>
+        </w:rPr>
+        <w:t xml:space="preserve">  </w:t>
+      </w:r>
+      <w:r>
+        <w:rPr>
+          <w:rFonts w:ascii="Consolas" w:eastAsia="Times New Roman" w:hAnsi="Consolas" w:cs="Times New Roman"/>
+          <w:color w:val="6A9955"/>
+          <w:sz w:val="27"/>
+          <w:szCs w:val="27"/>
+          <w:lang w:eastAsia="pt-BR"/>
+        </w:rPr>
+        <w:t xml:space="preserve">// </w:t>
+      </w:r>
+      <w:proofErr w:type="spellStart"/>
+      <w:r>
+        <w:rPr>
+          <w:rFonts w:ascii="Consolas" w:eastAsia="Times New Roman" w:hAnsi="Consolas" w:cs="Times New Roman"/>
+          <w:color w:val="6A9955"/>
+          <w:sz w:val="27"/>
+          <w:szCs w:val="27"/>
+          <w:lang w:eastAsia="pt-BR"/>
+        </w:rPr>
+        <w:t>number</w:t>
+      </w:r>
+      <w:proofErr w:type="spellEnd"/>
+      <w:r>
+        <w:rPr>
+          <w:rFonts w:ascii="Consolas" w:eastAsia="Times New Roman" w:hAnsi="Consolas" w:cs="Times New Roman"/>
+          <w:color w:val="6A9955"/>
+          <w:sz w:val="27"/>
+          <w:szCs w:val="27"/>
+          <w:lang w:eastAsia="pt-BR"/>
+        </w:rPr>
+        <w:t xml:space="preserve"> </w:t>
+      </w:r>
+      <w:proofErr w:type="spellStart"/>
+      <w:r>
+        <w:rPr>
+          <w:rFonts w:ascii="Consolas" w:eastAsia="Times New Roman" w:hAnsi="Consolas" w:cs="Times New Roman"/>
+          <w:color w:val="6A9955"/>
+          <w:sz w:val="27"/>
+          <w:szCs w:val="27"/>
+          <w:lang w:eastAsia="pt-BR"/>
+        </w:rPr>
+        <w:t>binario</w:t>
+      </w:r>
+      <w:proofErr w:type="spellEnd"/>
+    </w:p>
+    <w:p>
+      <w:pPr>
+        <w:shd w:val="clear" w:color="auto" w:fill="1E1E1E"/>
+        <w:spacing w:after="0" w:line="360" w:lineRule="atLeast"/>
+        <w:rPr>
+          <w:rFonts w:ascii="Consolas" w:eastAsia="Times New Roman" w:hAnsi="Consolas" w:cs="Times New Roman"/>
+          <w:color w:val="D4D4D4"/>
+          <w:sz w:val="27"/>
+          <w:szCs w:val="27"/>
+          <w:lang w:eastAsia="pt-BR"/>
+        </w:rPr>
+      </w:pPr>
+    </w:p>
+    <w:p>
+      <w:pPr>
+        <w:shd w:val="clear" w:color="auto" w:fill="1E1E1E"/>
+        <w:spacing w:after="0" w:line="360" w:lineRule="atLeast"/>
+        <w:rPr>
+          <w:rFonts w:ascii="Consolas" w:eastAsia="Times New Roman" w:hAnsi="Consolas" w:cs="Times New Roman"/>
+          <w:color w:val="D4D4D4"/>
+          <w:sz w:val="27"/>
+          <w:szCs w:val="27"/>
+          <w:lang w:eastAsia="pt-BR"/>
+        </w:rPr>
+      </w:pPr>
+      <w:proofErr w:type="spellStart"/>
+      <w:r>
+        <w:rPr>
+          <w:rFonts w:ascii="Consolas" w:eastAsia="Times New Roman" w:hAnsi="Consolas" w:cs="Times New Roman"/>
+          <w:color w:val="569CD6"/>
+          <w:sz w:val="27"/>
+          <w:szCs w:val="27"/>
+          <w:lang w:eastAsia="pt-BR"/>
+        </w:rPr>
+        <w:t>const</w:t>
+      </w:r>
+      <w:proofErr w:type="spellEnd"/>
+      <w:r>
+        <w:rPr>
+          <w:rFonts w:ascii="Consolas" w:eastAsia="Times New Roman" w:hAnsi="Consolas" w:cs="Times New Roman"/>
+          <w:color w:val="D4D4D4"/>
+          <w:sz w:val="27"/>
+          <w:szCs w:val="27"/>
+          <w:lang w:eastAsia="pt-BR"/>
+        </w:rPr>
+        <w:t xml:space="preserve"> </w:t>
+      </w:r>
+      <w:r>
+        <w:rPr>
+          <w:rFonts w:ascii="Consolas" w:eastAsia="Times New Roman" w:hAnsi="Consolas" w:cs="Times New Roman"/>
+          <w:color w:val="4FC1FF"/>
+          <w:sz w:val="27"/>
+          <w:szCs w:val="27"/>
+          <w:lang w:eastAsia="pt-BR"/>
+        </w:rPr>
+        <w:t>y</w:t>
+      </w:r>
+      <w:r>
+        <w:rPr>
+          <w:rFonts w:ascii="Consolas" w:eastAsia="Times New Roman" w:hAnsi="Consolas" w:cs="Times New Roman"/>
+          <w:color w:val="D4D4D4"/>
+          <w:sz w:val="27"/>
+          <w:szCs w:val="27"/>
+          <w:lang w:eastAsia="pt-BR"/>
+        </w:rPr>
+        <w:t xml:space="preserve"> = </w:t>
+      </w:r>
+      <w:r>
+        <w:rPr>
+          <w:rFonts w:ascii="Consolas" w:eastAsia="Times New Roman" w:hAnsi="Consolas" w:cs="Times New Roman"/>
+          <w:color w:val="B5CEA8"/>
+          <w:sz w:val="27"/>
+          <w:szCs w:val="27"/>
+          <w:lang w:eastAsia="pt-BR"/>
+        </w:rPr>
+        <w:t>10</w:t>
+      </w:r>
+    </w:p>
+    <w:p>
+      <w:pPr>
+        <w:shd w:val="clear" w:color="auto" w:fill="1E1E1E"/>
+        <w:spacing w:after="0" w:line="360" w:lineRule="atLeast"/>
+        <w:rPr>
+          <w:rFonts w:ascii="Consolas" w:eastAsia="Times New Roman" w:hAnsi="Consolas" w:cs="Times New Roman"/>
+          <w:color w:val="D4D4D4"/>
+          <w:sz w:val="27"/>
+          <w:szCs w:val="27"/>
+          <w:lang w:eastAsia="pt-BR"/>
+        </w:rPr>
+      </w:pPr>
+    </w:p>
+    <w:p>
+      <w:pPr>
+        <w:shd w:val="clear" w:color="auto" w:fill="1E1E1E"/>
+        <w:spacing w:after="0" w:line="360" w:lineRule="atLeast"/>
+        <w:rPr>
+          <w:rFonts w:ascii="Consolas" w:eastAsia="Times New Roman" w:hAnsi="Consolas" w:cs="Times New Roman"/>
+          <w:color w:val="D4D4D4"/>
+          <w:sz w:val="27"/>
+          <w:szCs w:val="27"/>
+          <w:lang w:eastAsia="pt-BR"/>
+        </w:rPr>
+      </w:pPr>
+      <w:r>
+        <w:rPr>
+          <w:rFonts w:ascii="Consolas" w:eastAsia="Times New Roman" w:hAnsi="Consolas" w:cs="Times New Roman"/>
+          <w:color w:val="6A9955"/>
+          <w:sz w:val="27"/>
+          <w:szCs w:val="27"/>
+          <w:lang w:eastAsia="pt-BR"/>
+        </w:rPr>
+        <w:t xml:space="preserve">// </w:t>
+      </w:r>
+      <w:proofErr w:type="spellStart"/>
+      <w:r>
+        <w:rPr>
+          <w:rFonts w:ascii="Consolas" w:eastAsia="Times New Roman" w:hAnsi="Consolas" w:cs="Times New Roman"/>
+          <w:color w:val="6A9955"/>
+          <w:sz w:val="27"/>
+          <w:szCs w:val="27"/>
+          <w:lang w:eastAsia="pt-BR"/>
+        </w:rPr>
+        <w:t>let</w:t>
+      </w:r>
+      <w:proofErr w:type="spellEnd"/>
+      <w:r>
+        <w:rPr>
+          <w:rFonts w:ascii="Consolas" w:eastAsia="Times New Roman" w:hAnsi="Consolas" w:cs="Times New Roman"/>
+          <w:color w:val="6A9955"/>
+          <w:sz w:val="27"/>
+          <w:szCs w:val="27"/>
+          <w:lang w:eastAsia="pt-BR"/>
+        </w:rPr>
+        <w:t xml:space="preserve"> a: 100 = 100  // </w:t>
+      </w:r>
+      <w:proofErr w:type="spellStart"/>
+      <w:r>
+        <w:rPr>
+          <w:rFonts w:ascii="Consolas" w:eastAsia="Times New Roman" w:hAnsi="Consolas" w:cs="Times New Roman"/>
+          <w:color w:val="6A9955"/>
+          <w:sz w:val="27"/>
+          <w:szCs w:val="27"/>
+          <w:lang w:eastAsia="pt-BR"/>
+        </w:rPr>
+        <w:t>eslint-disable-line</w:t>
+      </w:r>
+      <w:proofErr w:type="spellEnd"/>
+    </w:p>
+    <w:p>
+      <w:pPr>
+        <w:shd w:val="clear" w:color="auto" w:fill="1E1E1E"/>
+        <w:spacing w:after="0" w:line="360" w:lineRule="atLeast"/>
+        <w:rPr>
+          <w:rFonts w:ascii="Consolas" w:eastAsia="Times New Roman" w:hAnsi="Consolas" w:cs="Times New Roman"/>
+          <w:color w:val="D4D4D4"/>
+          <w:sz w:val="27"/>
+          <w:szCs w:val="27"/>
+          <w:lang w:eastAsia="pt-BR"/>
+        </w:rPr>
+      </w:pPr>
+      <w:r>
+        <w:rPr>
+          <w:rFonts w:ascii="Consolas" w:eastAsia="Times New Roman" w:hAnsi="Consolas" w:cs="Times New Roman"/>
+          <w:color w:val="6A9955"/>
+          <w:sz w:val="27"/>
+          <w:szCs w:val="27"/>
+          <w:lang w:eastAsia="pt-BR"/>
+        </w:rPr>
+        <w:t xml:space="preserve">// a = 120           // essa </w:t>
+      </w:r>
+      <w:proofErr w:type="spellStart"/>
+      <w:r>
+        <w:rPr>
+          <w:rFonts w:ascii="Consolas" w:eastAsia="Times New Roman" w:hAnsi="Consolas" w:cs="Times New Roman"/>
+          <w:color w:val="6A9955"/>
+          <w:sz w:val="27"/>
+          <w:szCs w:val="27"/>
+          <w:lang w:eastAsia="pt-BR"/>
+        </w:rPr>
+        <w:t>variavel</w:t>
+      </w:r>
+      <w:proofErr w:type="spellEnd"/>
+      <w:r>
+        <w:rPr>
+          <w:rFonts w:ascii="Consolas" w:eastAsia="Times New Roman" w:hAnsi="Consolas" w:cs="Times New Roman"/>
+          <w:color w:val="6A9955"/>
+          <w:sz w:val="27"/>
+          <w:szCs w:val="27"/>
+          <w:lang w:eastAsia="pt-BR"/>
+        </w:rPr>
+        <w:t xml:space="preserve"> só poderá ter o valor 100</w:t>
+      </w:r>
+    </w:p>
+    <w:p>
+      <w:pPr>
+        <w:shd w:val="clear" w:color="auto" w:fill="1E1E1E"/>
+        <w:spacing w:after="0" w:line="360" w:lineRule="atLeast"/>
+        <w:rPr>
+          <w:rFonts w:ascii="Consolas" w:eastAsia="Times New Roman" w:hAnsi="Consolas" w:cs="Times New Roman"/>
+          <w:color w:val="D4D4D4"/>
+          <w:sz w:val="27"/>
+          <w:szCs w:val="27"/>
+          <w:lang w:eastAsia="pt-BR"/>
+        </w:rPr>
+      </w:pPr>
+    </w:p>
+    <w:p>
+      <w:pPr>
+        <w:shd w:val="clear" w:color="auto" w:fill="1E1E1E"/>
+        <w:spacing w:after="0" w:line="360" w:lineRule="atLeast"/>
+        <w:rPr>
+          <w:rFonts w:ascii="Consolas" w:eastAsia="Times New Roman" w:hAnsi="Consolas" w:cs="Times New Roman"/>
+          <w:color w:val="D4D4D4"/>
+          <w:sz w:val="27"/>
+          <w:szCs w:val="27"/>
+          <w:lang w:eastAsia="pt-BR"/>
+        </w:rPr>
+      </w:pPr>
+      <w:proofErr w:type="spellStart"/>
+      <w:r>
+        <w:rPr>
+          <w:rFonts w:ascii="Consolas" w:eastAsia="Times New Roman" w:hAnsi="Consolas" w:cs="Times New Roman"/>
+          <w:color w:val="569CD6"/>
+          <w:sz w:val="27"/>
+          <w:szCs w:val="27"/>
+          <w:lang w:eastAsia="pt-BR"/>
+        </w:rPr>
+        <w:t>let</w:t>
+      </w:r>
+      <w:proofErr w:type="spellEnd"/>
+      <w:r>
+        <w:rPr>
+          <w:rFonts w:ascii="Consolas" w:eastAsia="Times New Roman" w:hAnsi="Consolas" w:cs="Times New Roman"/>
+          <w:color w:val="D4D4D4"/>
+          <w:sz w:val="27"/>
+          <w:szCs w:val="27"/>
+          <w:lang w:eastAsia="pt-BR"/>
+        </w:rPr>
+        <w:t xml:space="preserve"> </w:t>
+      </w:r>
+      <w:r>
+        <w:rPr>
+          <w:rFonts w:ascii="Consolas" w:eastAsia="Times New Roman" w:hAnsi="Consolas" w:cs="Times New Roman"/>
+          <w:color w:val="9CDCFE"/>
+          <w:sz w:val="27"/>
+          <w:szCs w:val="27"/>
+          <w:lang w:eastAsia="pt-BR"/>
+        </w:rPr>
+        <w:t>a</w:t>
+      </w:r>
+      <w:r>
+        <w:rPr>
+          <w:rFonts w:ascii="Consolas" w:eastAsia="Times New Roman" w:hAnsi="Consolas" w:cs="Times New Roman"/>
+          <w:color w:val="D4D4D4"/>
+          <w:sz w:val="27"/>
+          <w:szCs w:val="27"/>
+          <w:lang w:eastAsia="pt-BR"/>
+        </w:rPr>
+        <w:t xml:space="preserve"> = </w:t>
+      </w:r>
+      <w:r>
+        <w:rPr>
+          <w:rFonts w:ascii="Consolas" w:eastAsia="Times New Roman" w:hAnsi="Consolas" w:cs="Times New Roman"/>
+          <w:color w:val="B5CEA8"/>
+          <w:sz w:val="27"/>
+          <w:szCs w:val="27"/>
+          <w:lang w:eastAsia="pt-BR"/>
+        </w:rPr>
+        <w:t>100</w:t>
+      </w:r>
+      <w:r>
+        <w:rPr>
+          <w:rFonts w:ascii="Consolas" w:eastAsia="Times New Roman" w:hAnsi="Consolas" w:cs="Times New Roman"/>
+          <w:color w:val="D4D4D4"/>
+          <w:sz w:val="27"/>
+          <w:szCs w:val="27"/>
+          <w:lang w:eastAsia="pt-BR"/>
+        </w:rPr>
+        <w:t xml:space="preserve"> </w:t>
+      </w:r>
+      <w:r>
+        <w:rPr>
+          <w:rFonts w:ascii="Consolas" w:eastAsia="Times New Roman" w:hAnsi="Consolas" w:cs="Times New Roman"/>
+          <w:color w:val="C586C0"/>
+          <w:sz w:val="27"/>
+          <w:szCs w:val="27"/>
+          <w:lang w:eastAsia="pt-BR"/>
+        </w:rPr>
+        <w:t>as</w:t>
+      </w:r>
+      <w:r>
+        <w:rPr>
+          <w:rFonts w:ascii="Consolas" w:eastAsia="Times New Roman" w:hAnsi="Consolas" w:cs="Times New Roman"/>
+          <w:color w:val="D4D4D4"/>
+          <w:sz w:val="27"/>
+          <w:szCs w:val="27"/>
+          <w:lang w:eastAsia="pt-BR"/>
+        </w:rPr>
+        <w:t xml:space="preserve"> </w:t>
+      </w:r>
+      <w:proofErr w:type="spellStart"/>
+      <w:r>
+        <w:rPr>
+          <w:rFonts w:ascii="Consolas" w:eastAsia="Times New Roman" w:hAnsi="Consolas" w:cs="Times New Roman"/>
+          <w:color w:val="4EC9B0"/>
+          <w:sz w:val="27"/>
+          <w:szCs w:val="27"/>
+          <w:lang w:eastAsia="pt-BR"/>
+        </w:rPr>
+        <w:t>const</w:t>
+      </w:r>
+      <w:proofErr w:type="spellEnd"/>
+      <w:r>
+        <w:rPr>
+          <w:rFonts w:ascii="Consolas" w:eastAsia="Times New Roman" w:hAnsi="Consolas" w:cs="Times New Roman"/>
+          <w:color w:val="D4D4D4"/>
+          <w:sz w:val="27"/>
+          <w:szCs w:val="27"/>
+          <w:lang w:eastAsia="pt-BR"/>
+        </w:rPr>
+        <w:t xml:space="preserve"> </w:t>
+      </w:r>
+      <w:r>
+        <w:rPr>
+          <w:rFonts w:ascii="Consolas" w:eastAsia="Times New Roman" w:hAnsi="Consolas" w:cs="Times New Roman"/>
+          <w:color w:val="6A9955"/>
+          <w:sz w:val="27"/>
+          <w:szCs w:val="27"/>
+          <w:lang w:eastAsia="pt-BR"/>
+        </w:rPr>
+        <w:t xml:space="preserve">// </w:t>
+      </w:r>
+      <w:proofErr w:type="spellStart"/>
+      <w:r>
+        <w:rPr>
+          <w:rFonts w:ascii="Consolas" w:eastAsia="Times New Roman" w:hAnsi="Consolas" w:cs="Times New Roman"/>
+          <w:color w:val="6A9955"/>
+          <w:sz w:val="27"/>
+          <w:szCs w:val="27"/>
+          <w:lang w:eastAsia="pt-BR"/>
+        </w:rPr>
+        <w:t>eslint-disable-line</w:t>
+      </w:r>
+      <w:proofErr w:type="spellEnd"/>
+    </w:p>
+    <w:p>
+      <w:pPr>
+        <w:shd w:val="clear" w:color="auto" w:fill="1E1E1E"/>
+        <w:spacing w:after="0" w:line="360" w:lineRule="atLeast"/>
+        <w:rPr>
+          <w:rFonts w:ascii="Consolas" w:eastAsia="Times New Roman" w:hAnsi="Consolas" w:cs="Times New Roman"/>
+          <w:color w:val="D4D4D4"/>
+          <w:sz w:val="27"/>
+          <w:szCs w:val="27"/>
+          <w:lang w:eastAsia="pt-BR"/>
+        </w:rPr>
+      </w:pPr>
+    </w:p>
+    <w:p>
+      <w:pPr>
+        <w:shd w:val="clear" w:color="auto" w:fill="1E1E1E"/>
+        <w:spacing w:after="0" w:line="360" w:lineRule="atLeast"/>
+        <w:rPr>
+          <w:rFonts w:ascii="Consolas" w:eastAsia="Times New Roman" w:hAnsi="Consolas" w:cs="Times New Roman"/>
+          <w:color w:val="D4D4D4"/>
+          <w:sz w:val="27"/>
+          <w:szCs w:val="27"/>
+          <w:lang w:eastAsia="pt-BR"/>
+        </w:rPr>
+      </w:pPr>
+      <w:proofErr w:type="spellStart"/>
+      <w:r>
+        <w:rPr>
+          <w:rFonts w:ascii="Consolas" w:eastAsia="Times New Roman" w:hAnsi="Consolas" w:cs="Times New Roman"/>
+          <w:color w:val="569CD6"/>
+          <w:sz w:val="27"/>
+          <w:szCs w:val="27"/>
+          <w:lang w:eastAsia="pt-BR"/>
+        </w:rPr>
+        <w:t>const</w:t>
+      </w:r>
+      <w:proofErr w:type="spellEnd"/>
+      <w:r>
+        <w:rPr>
+          <w:rFonts w:ascii="Consolas" w:eastAsia="Times New Roman" w:hAnsi="Consolas" w:cs="Times New Roman"/>
+          <w:color w:val="D4D4D4"/>
+          <w:sz w:val="27"/>
+          <w:szCs w:val="27"/>
+          <w:lang w:eastAsia="pt-BR"/>
+        </w:rPr>
+        <w:t xml:space="preserve"> </w:t>
+      </w:r>
+      <w:r>
+        <w:rPr>
+          <w:rFonts w:ascii="Consolas" w:eastAsia="Times New Roman" w:hAnsi="Consolas" w:cs="Times New Roman"/>
+          <w:color w:val="4FC1FF"/>
+          <w:sz w:val="27"/>
+          <w:szCs w:val="27"/>
+          <w:lang w:eastAsia="pt-BR"/>
+        </w:rPr>
+        <w:t>pessoa</w:t>
+      </w:r>
+      <w:r>
+        <w:rPr>
+          <w:rFonts w:ascii="Consolas" w:eastAsia="Times New Roman" w:hAnsi="Consolas" w:cs="Times New Roman"/>
+          <w:color w:val="D4D4D4"/>
+          <w:sz w:val="27"/>
+          <w:szCs w:val="27"/>
+          <w:lang w:eastAsia="pt-BR"/>
+        </w:rPr>
+        <w:t xml:space="preserve"> = {</w:t>
+      </w:r>
+    </w:p>
+    <w:p>
+      <w:pPr>
+        <w:shd w:val="clear" w:color="auto" w:fill="1E1E1E"/>
+        <w:spacing w:after="0" w:line="360" w:lineRule="atLeast"/>
+        <w:rPr>
+          <w:rFonts w:ascii="Consolas" w:eastAsia="Times New Roman" w:hAnsi="Consolas" w:cs="Times New Roman"/>
+          <w:color w:val="D4D4D4"/>
+          <w:sz w:val="27"/>
+          <w:szCs w:val="27"/>
+          <w:lang w:eastAsia="pt-BR"/>
+        </w:rPr>
+      </w:pPr>
+      <w:r>
+        <w:rPr>
+          <w:rFonts w:ascii="Consolas" w:eastAsia="Times New Roman" w:hAnsi="Consolas" w:cs="Times New Roman"/>
+          <w:color w:val="D4D4D4"/>
+          <w:sz w:val="27"/>
+          <w:szCs w:val="27"/>
+          <w:lang w:eastAsia="pt-BR"/>
+        </w:rPr>
+        <w:t xml:space="preserve">    </w:t>
+      </w:r>
+      <w:r>
+        <w:rPr>
+          <w:rFonts w:ascii="Consolas" w:eastAsia="Times New Roman" w:hAnsi="Consolas" w:cs="Times New Roman"/>
+          <w:color w:val="9CDCFE"/>
+          <w:sz w:val="27"/>
+          <w:szCs w:val="27"/>
+          <w:lang w:eastAsia="pt-BR"/>
+        </w:rPr>
+        <w:t>nome:</w:t>
+      </w:r>
+      <w:r>
+        <w:rPr>
+          <w:rFonts w:ascii="Consolas" w:eastAsia="Times New Roman" w:hAnsi="Consolas" w:cs="Times New Roman"/>
+          <w:color w:val="D4D4D4"/>
+          <w:sz w:val="27"/>
+          <w:szCs w:val="27"/>
+          <w:lang w:eastAsia="pt-BR"/>
+        </w:rPr>
+        <w:t xml:space="preserve"> </w:t>
+      </w:r>
+      <w:r>
+        <w:rPr>
+          <w:rFonts w:ascii="Consolas" w:eastAsia="Times New Roman" w:hAnsi="Consolas" w:cs="Times New Roman"/>
+          <w:color w:val="CE9178"/>
+          <w:sz w:val="27"/>
+          <w:szCs w:val="27"/>
+          <w:lang w:eastAsia="pt-BR"/>
+        </w:rPr>
+        <w:t>'Luiz'</w:t>
+      </w:r>
+      <w:r>
+        <w:rPr>
+          <w:rFonts w:ascii="Consolas" w:eastAsia="Times New Roman" w:hAnsi="Consolas" w:cs="Times New Roman"/>
+          <w:color w:val="D4D4D4"/>
+          <w:sz w:val="27"/>
+          <w:szCs w:val="27"/>
+          <w:lang w:eastAsia="pt-BR"/>
+        </w:rPr>
+        <w:t xml:space="preserve"> </w:t>
+      </w:r>
+      <w:r>
+        <w:rPr>
+          <w:rFonts w:ascii="Consolas" w:eastAsia="Times New Roman" w:hAnsi="Consolas" w:cs="Times New Roman"/>
+          <w:color w:val="C586C0"/>
+          <w:sz w:val="27"/>
+          <w:szCs w:val="27"/>
+          <w:lang w:eastAsia="pt-BR"/>
+        </w:rPr>
+        <w:t>as</w:t>
+      </w:r>
+      <w:r>
+        <w:rPr>
+          <w:rFonts w:ascii="Consolas" w:eastAsia="Times New Roman" w:hAnsi="Consolas" w:cs="Times New Roman"/>
+          <w:color w:val="D4D4D4"/>
+          <w:sz w:val="27"/>
+          <w:szCs w:val="27"/>
+          <w:lang w:eastAsia="pt-BR"/>
+        </w:rPr>
+        <w:t xml:space="preserve"> </w:t>
+      </w:r>
+      <w:proofErr w:type="spellStart"/>
+      <w:r>
+        <w:rPr>
+          <w:rFonts w:ascii="Consolas" w:eastAsia="Times New Roman" w:hAnsi="Consolas" w:cs="Times New Roman"/>
+          <w:color w:val="569CD6"/>
+          <w:sz w:val="27"/>
+          <w:szCs w:val="27"/>
+          <w:lang w:eastAsia="pt-BR"/>
+        </w:rPr>
+        <w:t>const</w:t>
+      </w:r>
+      <w:proofErr w:type="spellEnd"/>
+      <w:r>
+        <w:rPr>
+          <w:rFonts w:ascii="Consolas" w:eastAsia="Times New Roman" w:hAnsi="Consolas" w:cs="Times New Roman"/>
+          <w:color w:val="D4D4D4"/>
+          <w:sz w:val="27"/>
+          <w:szCs w:val="27"/>
+          <w:lang w:eastAsia="pt-BR"/>
+        </w:rPr>
+        <w:t>,</w:t>
+      </w:r>
+    </w:p>
+    <w:p>
+      <w:pPr>
+        <w:shd w:val="clear" w:color="auto" w:fill="1E1E1E"/>
+        <w:spacing w:after="0" w:line="360" w:lineRule="atLeast"/>
+        <w:rPr>
+          <w:rFonts w:ascii="Consolas" w:eastAsia="Times New Roman" w:hAnsi="Consolas" w:cs="Times New Roman"/>
+          <w:color w:val="D4D4D4"/>
+          <w:sz w:val="27"/>
+          <w:szCs w:val="27"/>
+          <w:lang w:eastAsia="pt-BR"/>
+        </w:rPr>
+      </w:pPr>
+      <w:r>
+        <w:rPr>
+          <w:rFonts w:ascii="Consolas" w:eastAsia="Times New Roman" w:hAnsi="Consolas" w:cs="Times New Roman"/>
+          <w:color w:val="D4D4D4"/>
+          <w:sz w:val="27"/>
+          <w:szCs w:val="27"/>
+          <w:lang w:eastAsia="pt-BR"/>
+        </w:rPr>
+        <w:t xml:space="preserve">    </w:t>
+      </w:r>
+      <w:r>
+        <w:rPr>
+          <w:rFonts w:ascii="Consolas" w:eastAsia="Times New Roman" w:hAnsi="Consolas" w:cs="Times New Roman"/>
+          <w:color w:val="9CDCFE"/>
+          <w:sz w:val="27"/>
+          <w:szCs w:val="27"/>
+          <w:lang w:eastAsia="pt-BR"/>
+        </w:rPr>
+        <w:t>sobrenome:</w:t>
+      </w:r>
+      <w:r>
+        <w:rPr>
+          <w:rFonts w:ascii="Consolas" w:eastAsia="Times New Roman" w:hAnsi="Consolas" w:cs="Times New Roman"/>
+          <w:color w:val="D4D4D4"/>
+          <w:sz w:val="27"/>
+          <w:szCs w:val="27"/>
+          <w:lang w:eastAsia="pt-BR"/>
+        </w:rPr>
+        <w:t xml:space="preserve"> </w:t>
+      </w:r>
+      <w:r>
+        <w:rPr>
+          <w:rFonts w:ascii="Consolas" w:eastAsia="Times New Roman" w:hAnsi="Consolas" w:cs="Times New Roman"/>
+          <w:color w:val="CE9178"/>
+          <w:sz w:val="27"/>
+          <w:szCs w:val="27"/>
+          <w:lang w:eastAsia="pt-BR"/>
+        </w:rPr>
+        <w:t>'Miranda'</w:t>
+      </w:r>
+    </w:p>
+    <w:p>
+      <w:pPr>
+        <w:shd w:val="clear" w:color="auto" w:fill="1E1E1E"/>
+        <w:spacing w:after="0" w:line="360" w:lineRule="atLeast"/>
+        <w:rPr>
+          <w:rFonts w:ascii="Consolas" w:eastAsia="Times New Roman" w:hAnsi="Consolas" w:cs="Times New Roman"/>
+          <w:color w:val="D4D4D4"/>
+          <w:sz w:val="27"/>
+          <w:szCs w:val="27"/>
+          <w:lang w:eastAsia="pt-BR"/>
+        </w:rPr>
+      </w:pPr>
+      <w:r>
+        <w:rPr>
+          <w:rFonts w:ascii="Consolas" w:eastAsia="Times New Roman" w:hAnsi="Consolas" w:cs="Times New Roman"/>
+          <w:color w:val="D4D4D4"/>
+          <w:sz w:val="27"/>
+          <w:szCs w:val="27"/>
+          <w:lang w:eastAsia="pt-BR"/>
+        </w:rPr>
+        <w:t>}</w:t>
+      </w:r>
+    </w:p>
+    <w:p>
+      <w:pPr>
+        <w:shd w:val="clear" w:color="auto" w:fill="1E1E1E"/>
+        <w:spacing w:after="0" w:line="360" w:lineRule="atLeast"/>
+        <w:rPr>
+          <w:rFonts w:ascii="Consolas" w:eastAsia="Times New Roman" w:hAnsi="Consolas" w:cs="Times New Roman"/>
+          <w:color w:val="D4D4D4"/>
+          <w:sz w:val="27"/>
+          <w:szCs w:val="27"/>
+          <w:lang w:eastAsia="pt-BR"/>
+        </w:rPr>
+      </w:pPr>
+    </w:p>
+    <w:p>
+      <w:pPr>
+        <w:shd w:val="clear" w:color="auto" w:fill="1E1E1E"/>
+        <w:spacing w:after="0" w:line="360" w:lineRule="atLeast"/>
+        <w:rPr>
+          <w:rFonts w:ascii="Consolas" w:eastAsia="Times New Roman" w:hAnsi="Consolas" w:cs="Times New Roman"/>
+          <w:color w:val="D4D4D4"/>
+          <w:sz w:val="27"/>
+          <w:szCs w:val="27"/>
+          <w:lang w:eastAsia="pt-BR"/>
+        </w:rPr>
+      </w:pPr>
+      <w:proofErr w:type="spellStart"/>
+      <w:r>
+        <w:rPr>
+          <w:rFonts w:ascii="Consolas" w:eastAsia="Times New Roman" w:hAnsi="Consolas" w:cs="Times New Roman"/>
+          <w:color w:val="569CD6"/>
+          <w:sz w:val="27"/>
+          <w:szCs w:val="27"/>
+          <w:lang w:eastAsia="pt-BR"/>
+        </w:rPr>
+        <w:t>function</w:t>
+      </w:r>
+      <w:proofErr w:type="spellEnd"/>
+      <w:r>
+        <w:rPr>
+          <w:rFonts w:ascii="Consolas" w:eastAsia="Times New Roman" w:hAnsi="Consolas" w:cs="Times New Roman"/>
+          <w:color w:val="D4D4D4"/>
+          <w:sz w:val="27"/>
+          <w:szCs w:val="27"/>
+          <w:lang w:eastAsia="pt-BR"/>
+        </w:rPr>
+        <w:t xml:space="preserve"> </w:t>
+      </w:r>
+      <w:proofErr w:type="spellStart"/>
+      <w:r>
+        <w:rPr>
+          <w:rFonts w:ascii="Consolas" w:eastAsia="Times New Roman" w:hAnsi="Consolas" w:cs="Times New Roman"/>
+          <w:color w:val="DCDCAA"/>
+          <w:sz w:val="27"/>
+          <w:szCs w:val="27"/>
+          <w:lang w:eastAsia="pt-BR"/>
+        </w:rPr>
+        <w:t>escolhaCor</w:t>
+      </w:r>
+      <w:proofErr w:type="spellEnd"/>
+      <w:r>
+        <w:rPr>
+          <w:rFonts w:ascii="Consolas" w:eastAsia="Times New Roman" w:hAnsi="Consolas" w:cs="Times New Roman"/>
+          <w:color w:val="D4D4D4"/>
+          <w:sz w:val="27"/>
+          <w:szCs w:val="27"/>
+          <w:lang w:eastAsia="pt-BR"/>
+        </w:rPr>
+        <w:t>(</w:t>
+      </w:r>
+      <w:r>
+        <w:rPr>
+          <w:rFonts w:ascii="Consolas" w:eastAsia="Times New Roman" w:hAnsi="Consolas" w:cs="Times New Roman"/>
+          <w:color w:val="9CDCFE"/>
+          <w:sz w:val="27"/>
+          <w:szCs w:val="27"/>
+          <w:lang w:eastAsia="pt-BR"/>
+        </w:rPr>
+        <w:t>cor</w:t>
+      </w:r>
+      <w:r>
+        <w:rPr>
+          <w:rFonts w:ascii="Consolas" w:eastAsia="Times New Roman" w:hAnsi="Consolas" w:cs="Times New Roman"/>
+          <w:color w:val="D4D4D4"/>
+          <w:sz w:val="27"/>
+          <w:szCs w:val="27"/>
+          <w:lang w:eastAsia="pt-BR"/>
+        </w:rPr>
+        <w:t xml:space="preserve">: </w:t>
+      </w:r>
+      <w:r>
+        <w:rPr>
+          <w:rFonts w:ascii="Consolas" w:eastAsia="Times New Roman" w:hAnsi="Consolas" w:cs="Times New Roman"/>
+          <w:color w:val="CE9178"/>
+          <w:sz w:val="27"/>
+          <w:szCs w:val="27"/>
+          <w:lang w:eastAsia="pt-BR"/>
+        </w:rPr>
+        <w:t>'Vermelha'</w:t>
+      </w:r>
+      <w:r>
+        <w:rPr>
+          <w:rFonts w:ascii="Consolas" w:eastAsia="Times New Roman" w:hAnsi="Consolas" w:cs="Times New Roman"/>
+          <w:color w:val="D4D4D4"/>
+          <w:sz w:val="27"/>
+          <w:szCs w:val="27"/>
+          <w:lang w:eastAsia="pt-BR"/>
+        </w:rPr>
+        <w:t xml:space="preserve"> | </w:t>
+      </w:r>
+      <w:r>
+        <w:rPr>
+          <w:rFonts w:ascii="Consolas" w:eastAsia="Times New Roman" w:hAnsi="Consolas" w:cs="Times New Roman"/>
+          <w:color w:val="CE9178"/>
+          <w:sz w:val="27"/>
+          <w:szCs w:val="27"/>
+          <w:lang w:eastAsia="pt-BR"/>
+        </w:rPr>
+        <w:t>'Amarelo'</w:t>
+      </w:r>
+      <w:r>
+        <w:rPr>
+          <w:rFonts w:ascii="Consolas" w:eastAsia="Times New Roman" w:hAnsi="Consolas" w:cs="Times New Roman"/>
+          <w:color w:val="D4D4D4"/>
+          <w:sz w:val="27"/>
+          <w:szCs w:val="27"/>
+          <w:lang w:eastAsia="pt-BR"/>
+        </w:rPr>
+        <w:t xml:space="preserve"> | </w:t>
+      </w:r>
+      <w:r>
+        <w:rPr>
+          <w:rFonts w:ascii="Consolas" w:eastAsia="Times New Roman" w:hAnsi="Consolas" w:cs="Times New Roman"/>
+          <w:color w:val="CE9178"/>
+          <w:sz w:val="27"/>
+          <w:szCs w:val="27"/>
+          <w:lang w:eastAsia="pt-BR"/>
+        </w:rPr>
+        <w:t>'Azul'</w:t>
+      </w:r>
+      <w:r>
+        <w:rPr>
+          <w:rFonts w:ascii="Consolas" w:eastAsia="Times New Roman" w:hAnsi="Consolas" w:cs="Times New Roman"/>
+          <w:color w:val="D4D4D4"/>
+          <w:sz w:val="27"/>
+          <w:szCs w:val="27"/>
+          <w:lang w:eastAsia="pt-BR"/>
+        </w:rPr>
+        <w:t>):</w:t>
+      </w:r>
+      <w:proofErr w:type="spellStart"/>
+      <w:r>
+        <w:rPr>
+          <w:rFonts w:ascii="Consolas" w:eastAsia="Times New Roman" w:hAnsi="Consolas" w:cs="Times New Roman"/>
+          <w:color w:val="4EC9B0"/>
+          <w:sz w:val="27"/>
+          <w:szCs w:val="27"/>
+          <w:lang w:eastAsia="pt-BR"/>
+        </w:rPr>
+        <w:t>string</w:t>
+      </w:r>
+      <w:proofErr w:type="spellEnd"/>
+      <w:r>
+        <w:rPr>
+          <w:rFonts w:ascii="Consolas" w:eastAsia="Times New Roman" w:hAnsi="Consolas" w:cs="Times New Roman"/>
+          <w:color w:val="D4D4D4"/>
+          <w:sz w:val="27"/>
+          <w:szCs w:val="27"/>
+          <w:lang w:eastAsia="pt-BR"/>
+        </w:rPr>
+        <w:t xml:space="preserve"> {</w:t>
+      </w:r>
+    </w:p>
+    <w:p>
+      <w:pPr>
+        <w:shd w:val="clear" w:color="auto" w:fill="1E1E1E"/>
+        <w:spacing w:after="0" w:line="360" w:lineRule="atLeast"/>
+        <w:rPr>
+          <w:rFonts w:ascii="Consolas" w:eastAsia="Times New Roman" w:hAnsi="Consolas" w:cs="Times New Roman"/>
+          <w:color w:val="D4D4D4"/>
+          <w:sz w:val="27"/>
+          <w:szCs w:val="27"/>
+          <w:lang w:eastAsia="pt-BR"/>
+        </w:rPr>
+      </w:pPr>
+      <w:r>
+        <w:rPr>
+          <w:rFonts w:ascii="Consolas" w:eastAsia="Times New Roman" w:hAnsi="Consolas" w:cs="Times New Roman"/>
+          <w:color w:val="D4D4D4"/>
+          <w:sz w:val="27"/>
+          <w:szCs w:val="27"/>
+          <w:lang w:eastAsia="pt-BR"/>
+        </w:rPr>
+        <w:t xml:space="preserve">    </w:t>
+      </w:r>
+      <w:proofErr w:type="spellStart"/>
+      <w:r>
+        <w:rPr>
+          <w:rFonts w:ascii="Consolas" w:eastAsia="Times New Roman" w:hAnsi="Consolas" w:cs="Times New Roman"/>
+          <w:color w:val="C586C0"/>
+          <w:sz w:val="27"/>
+          <w:szCs w:val="27"/>
+          <w:lang w:eastAsia="pt-BR"/>
+        </w:rPr>
+        <w:t>return</w:t>
+      </w:r>
+      <w:proofErr w:type="spellEnd"/>
+      <w:r>
+        <w:rPr>
+          <w:rFonts w:ascii="Consolas" w:eastAsia="Times New Roman" w:hAnsi="Consolas" w:cs="Times New Roman"/>
+          <w:color w:val="D4D4D4"/>
+          <w:sz w:val="27"/>
+          <w:szCs w:val="27"/>
+          <w:lang w:eastAsia="pt-BR"/>
+        </w:rPr>
+        <w:t xml:space="preserve"> </w:t>
+      </w:r>
+      <w:r>
+        <w:rPr>
+          <w:rFonts w:ascii="Consolas" w:eastAsia="Times New Roman" w:hAnsi="Consolas" w:cs="Times New Roman"/>
+          <w:color w:val="9CDCFE"/>
+          <w:sz w:val="27"/>
+          <w:szCs w:val="27"/>
+          <w:lang w:eastAsia="pt-BR"/>
+        </w:rPr>
+        <w:t>cor</w:t>
+      </w:r>
+    </w:p>
+    <w:p>
+      <w:pPr>
+        <w:shd w:val="clear" w:color="auto" w:fill="1E1E1E"/>
+        <w:spacing w:after="0" w:line="360" w:lineRule="atLeast"/>
+        <w:rPr>
+          <w:rFonts w:ascii="Consolas" w:eastAsia="Times New Roman" w:hAnsi="Consolas" w:cs="Times New Roman"/>
+          <w:color w:val="D4D4D4"/>
+          <w:sz w:val="27"/>
+          <w:szCs w:val="27"/>
+          <w:lang w:eastAsia="pt-BR"/>
+        </w:rPr>
+      </w:pPr>
+      <w:r>
+        <w:rPr>
+          <w:rFonts w:ascii="Consolas" w:eastAsia="Times New Roman" w:hAnsi="Consolas" w:cs="Times New Roman"/>
+          <w:color w:val="D4D4D4"/>
+          <w:sz w:val="27"/>
+          <w:szCs w:val="27"/>
+          <w:lang w:eastAsia="pt-BR"/>
+        </w:rPr>
+        <w:t>}</w:t>
+      </w:r>
+    </w:p>
+    <w:p>
+      <w:pPr>
+        <w:shd w:val="clear" w:color="auto" w:fill="1E1E1E"/>
+        <w:spacing w:after="0" w:line="360" w:lineRule="atLeast"/>
+        <w:rPr>
+          <w:rFonts w:ascii="Consolas" w:eastAsia="Times New Roman" w:hAnsi="Consolas" w:cs="Times New Roman"/>
+          <w:color w:val="D4D4D4"/>
+          <w:sz w:val="27"/>
+          <w:szCs w:val="27"/>
+          <w:lang w:eastAsia="pt-BR"/>
+        </w:rPr>
+      </w:pPr>
+    </w:p>
+    <w:p>
+      <w:pPr>
+        <w:shd w:val="clear" w:color="auto" w:fill="1E1E1E"/>
+        <w:spacing w:after="0" w:line="360" w:lineRule="atLeast"/>
+        <w:rPr>
+          <w:rFonts w:ascii="Consolas" w:eastAsia="Times New Roman" w:hAnsi="Consolas" w:cs="Times New Roman"/>
+          <w:color w:val="D4D4D4"/>
+          <w:sz w:val="27"/>
+          <w:szCs w:val="27"/>
+          <w:lang w:eastAsia="pt-BR"/>
+        </w:rPr>
+      </w:pPr>
+      <w:r>
+        <w:rPr>
+          <w:rFonts w:ascii="Consolas" w:eastAsia="Times New Roman" w:hAnsi="Consolas" w:cs="Times New Roman"/>
+          <w:color w:val="9CDCFE"/>
+          <w:sz w:val="27"/>
+          <w:szCs w:val="27"/>
+          <w:lang w:eastAsia="pt-BR"/>
+        </w:rPr>
+        <w:t>console</w:t>
+      </w:r>
+      <w:r>
+        <w:rPr>
+          <w:rFonts w:ascii="Consolas" w:eastAsia="Times New Roman" w:hAnsi="Consolas" w:cs="Times New Roman"/>
+          <w:color w:val="D4D4D4"/>
+          <w:sz w:val="27"/>
+          <w:szCs w:val="27"/>
+          <w:lang w:eastAsia="pt-BR"/>
+        </w:rPr>
+        <w:t>.</w:t>
+      </w:r>
+      <w:r>
+        <w:rPr>
+          <w:rFonts w:ascii="Consolas" w:eastAsia="Times New Roman" w:hAnsi="Consolas" w:cs="Times New Roman"/>
+          <w:color w:val="DCDCAA"/>
+          <w:sz w:val="27"/>
+          <w:szCs w:val="27"/>
+          <w:lang w:eastAsia="pt-BR"/>
+        </w:rPr>
+        <w:t>log</w:t>
+      </w:r>
+      <w:r>
+        <w:rPr>
+          <w:rFonts w:ascii="Consolas" w:eastAsia="Times New Roman" w:hAnsi="Consolas" w:cs="Times New Roman"/>
+          <w:color w:val="D4D4D4"/>
+          <w:sz w:val="27"/>
+          <w:szCs w:val="27"/>
+          <w:lang w:eastAsia="pt-BR"/>
+        </w:rPr>
+        <w:t>(</w:t>
+      </w:r>
+      <w:proofErr w:type="spellStart"/>
+      <w:r>
+        <w:rPr>
+          <w:rFonts w:ascii="Consolas" w:eastAsia="Times New Roman" w:hAnsi="Consolas" w:cs="Times New Roman"/>
+          <w:color w:val="DCDCAA"/>
+          <w:sz w:val="27"/>
+          <w:szCs w:val="27"/>
+          <w:lang w:eastAsia="pt-BR"/>
+        </w:rPr>
+        <w:t>escolhaCor</w:t>
+      </w:r>
+      <w:proofErr w:type="spellEnd"/>
+      <w:r>
+        <w:rPr>
+          <w:rFonts w:ascii="Consolas" w:eastAsia="Times New Roman" w:hAnsi="Consolas" w:cs="Times New Roman"/>
+          <w:color w:val="D4D4D4"/>
+          <w:sz w:val="27"/>
+          <w:szCs w:val="27"/>
+          <w:lang w:eastAsia="pt-BR"/>
+        </w:rPr>
+        <w:t>(</w:t>
+      </w:r>
+      <w:r>
+        <w:rPr>
+          <w:rFonts w:ascii="Consolas" w:eastAsia="Times New Roman" w:hAnsi="Consolas" w:cs="Times New Roman"/>
+          <w:color w:val="CE9178"/>
+          <w:sz w:val="27"/>
+          <w:szCs w:val="27"/>
+          <w:lang w:eastAsia="pt-BR"/>
+        </w:rPr>
+        <w:t>'Vermelha'</w:t>
+      </w:r>
+      <w:r>
+        <w:rPr>
+          <w:rFonts w:ascii="Consolas" w:eastAsia="Times New Roman" w:hAnsi="Consolas" w:cs="Times New Roman"/>
+          <w:color w:val="D4D4D4"/>
+          <w:sz w:val="27"/>
+          <w:szCs w:val="27"/>
+          <w:lang w:eastAsia="pt-BR"/>
+        </w:rPr>
+        <w:t>));</w:t>
+      </w:r>
+    </w:p>
+    <w:p>
+      <w:pPr>
+        <w:shd w:val="clear" w:color="auto" w:fill="1E1E1E"/>
+        <w:spacing w:after="0" w:line="360" w:lineRule="atLeast"/>
+        <w:rPr>
+          <w:rFonts w:ascii="Consolas" w:eastAsia="Times New Roman" w:hAnsi="Consolas" w:cs="Times New Roman"/>
+          <w:color w:val="D4D4D4"/>
+          <w:sz w:val="27"/>
+          <w:szCs w:val="27"/>
+          <w:lang w:eastAsia="pt-BR"/>
+        </w:rPr>
+      </w:pPr>
+    </w:p>
+    <w:p>
+      <w:pPr>
+        <w:shd w:val="clear" w:color="auto" w:fill="1E1E1E"/>
+        <w:spacing w:after="0" w:line="360" w:lineRule="atLeast"/>
+        <w:rPr>
+          <w:rFonts w:ascii="Consolas" w:eastAsia="Times New Roman" w:hAnsi="Consolas" w:cs="Times New Roman"/>
+          <w:color w:val="D4D4D4"/>
+          <w:sz w:val="27"/>
+          <w:szCs w:val="27"/>
+          <w:lang w:eastAsia="pt-BR"/>
+        </w:rPr>
+      </w:pPr>
+      <w:r>
+        <w:rPr>
+          <w:rFonts w:ascii="Consolas" w:eastAsia="Times New Roman" w:hAnsi="Consolas" w:cs="Times New Roman"/>
+          <w:color w:val="6A9955"/>
+          <w:sz w:val="27"/>
+          <w:szCs w:val="27"/>
+          <w:lang w:eastAsia="pt-BR"/>
+        </w:rPr>
+        <w:t xml:space="preserve">// Module </w:t>
+      </w:r>
+      <w:proofErr w:type="spellStart"/>
+      <w:r>
+        <w:rPr>
+          <w:rFonts w:ascii="Consolas" w:eastAsia="Times New Roman" w:hAnsi="Consolas" w:cs="Times New Roman"/>
+          <w:color w:val="6A9955"/>
+          <w:sz w:val="27"/>
+          <w:szCs w:val="27"/>
+          <w:lang w:eastAsia="pt-BR"/>
+        </w:rPr>
+        <w:t>mode</w:t>
+      </w:r>
+      <w:proofErr w:type="spellEnd"/>
+    </w:p>
+    <w:p>
+      <w:pPr>
+        <w:shd w:val="clear" w:color="auto" w:fill="1E1E1E"/>
+        <w:spacing w:after="0" w:line="360" w:lineRule="atLeast"/>
+        <w:rPr>
+          <w:rFonts w:ascii="Consolas" w:eastAsia="Times New Roman" w:hAnsi="Consolas" w:cs="Times New Roman"/>
+          <w:color w:val="D4D4D4"/>
+          <w:sz w:val="27"/>
+          <w:szCs w:val="27"/>
+          <w:lang w:eastAsia="pt-BR"/>
+        </w:rPr>
+      </w:pPr>
+      <w:proofErr w:type="spellStart"/>
+      <w:r>
+        <w:rPr>
+          <w:rFonts w:ascii="Consolas" w:eastAsia="Times New Roman" w:hAnsi="Consolas" w:cs="Times New Roman"/>
+          <w:color w:val="C586C0"/>
+          <w:sz w:val="27"/>
+          <w:szCs w:val="27"/>
+          <w:lang w:eastAsia="pt-BR"/>
+        </w:rPr>
+        <w:t>export</w:t>
+      </w:r>
+      <w:proofErr w:type="spellEnd"/>
+      <w:r>
+        <w:rPr>
+          <w:rFonts w:ascii="Consolas" w:eastAsia="Times New Roman" w:hAnsi="Consolas" w:cs="Times New Roman"/>
+          <w:color w:val="D4D4D4"/>
+          <w:sz w:val="27"/>
+          <w:szCs w:val="27"/>
+          <w:lang w:eastAsia="pt-BR"/>
+        </w:rPr>
+        <w:t xml:space="preserve"> </w:t>
+      </w:r>
+      <w:r>
+        <w:rPr>
+          <w:rFonts w:ascii="Consolas" w:eastAsia="Times New Roman" w:hAnsi="Consolas" w:cs="Times New Roman"/>
+          <w:color w:val="C586C0"/>
+          <w:sz w:val="27"/>
+          <w:szCs w:val="27"/>
+          <w:lang w:eastAsia="pt-BR"/>
+        </w:rPr>
+        <w:t>default</w:t>
+      </w:r>
+      <w:r>
+        <w:rPr>
+          <w:rFonts w:ascii="Consolas" w:eastAsia="Times New Roman" w:hAnsi="Consolas" w:cs="Times New Roman"/>
+          <w:color w:val="D4D4D4"/>
+          <w:sz w:val="27"/>
+          <w:szCs w:val="27"/>
+          <w:lang w:eastAsia="pt-BR"/>
+        </w:rPr>
+        <w:t xml:space="preserve"> </w:t>
+      </w:r>
+      <w:r>
+        <w:rPr>
+          <w:rFonts w:ascii="Consolas" w:eastAsia="Times New Roman" w:hAnsi="Consolas" w:cs="Times New Roman"/>
+          <w:color w:val="B5CEA8"/>
+          <w:sz w:val="27"/>
+          <w:szCs w:val="27"/>
+          <w:lang w:eastAsia="pt-BR"/>
+        </w:rPr>
+        <w:t>1</w:t>
+      </w:r>
+    </w:p>
+    <w:p>
+      <w:pPr>
+        <w:pStyle w:val="SemEspaamento"/>
+        <w:rPr>
+          <w:sz w:val="32"/>
+          <w:szCs w:val="32"/>
+        </w:rPr>
+      </w:pPr>
+    </w:p>
+    <w:p>
+      <w:pPr>
+        <w:pStyle w:val="SemEspaamento"/>
+        <w:rPr>
+          <w:sz w:val="32"/>
+          <w:szCs w:val="32"/>
+        </w:rPr>
+      </w:pPr>
+    </w:p>
+    <w:p>
+      <w:pPr>
+        <w:pStyle w:val="SemEspaamento"/>
+        <w:rPr>
+          <w:sz w:val="32"/>
+          <w:szCs w:val="32"/>
+        </w:rPr>
+      </w:pPr>
+    </w:p>
+    <w:p>
+      <w:pPr>
+        <w:pStyle w:val="SemEspaamento"/>
+        <w:rPr>
+          <w:sz w:val="32"/>
+          <w:szCs w:val="32"/>
+        </w:rPr>
+      </w:pPr>
+    </w:p>
+    <w:p>
+      <w:pPr>
+        <w:pStyle w:val="SemEspaamento"/>
+        <w:rPr>
+          <w:sz w:val="32"/>
+          <w:szCs w:val="32"/>
+        </w:rPr>
+      </w:pPr>
+    </w:p>
+    <w:p>
+      <w:pPr>
+        <w:pStyle w:val="SemEspaamento"/>
+        <w:rPr>
+          <w:sz w:val="32"/>
+          <w:szCs w:val="32"/>
+        </w:rPr>
+      </w:pPr>
+    </w:p>
+    <w:p>
+      <w:pPr>
+        <w:pStyle w:val="SemEspaamento"/>
+        <w:rPr>
+          <w:sz w:val="32"/>
+          <w:szCs w:val="32"/>
+        </w:rPr>
+      </w:pPr>
+    </w:p>
+    <w:p>
+      <w:pPr>
+        <w:pStyle w:val="SemEspaamento"/>
+        <w:rPr>
+          <w:sz w:val="32"/>
+          <w:szCs w:val="32"/>
+        </w:rPr>
+      </w:pPr>
+    </w:p>
+    <w:p>
+      <w:pPr>
+        <w:pStyle w:val="SemEspaamento"/>
+        <w:rPr>
+          <w:sz w:val="32"/>
+          <w:szCs w:val="32"/>
+        </w:rPr>
+      </w:pPr>
+    </w:p>
+    <w:p>
+      <w:pPr>
+        <w:pStyle w:val="SemEspaamento"/>
+        <w:rPr>
+          <w:sz w:val="32"/>
+          <w:szCs w:val="32"/>
+        </w:rPr>
+      </w:pPr>
+    </w:p>
+    <w:p>
+      <w:pPr>
+        <w:pStyle w:val="SemEspaamento"/>
+        <w:rPr>
+          <w:sz w:val="32"/>
+          <w:szCs w:val="32"/>
+        </w:rPr>
+      </w:pPr>
+    </w:p>
+    <w:p>
+      <w:pPr>
+        <w:pStyle w:val="SemEspaamento"/>
+        <w:rPr>
+          <w:sz w:val="32"/>
+          <w:szCs w:val="32"/>
+        </w:rPr>
+      </w:pPr>
+    </w:p>
+    <w:p>
+      <w:pPr>
+        <w:pStyle w:val="SemEspaamento"/>
+        <w:numPr>
+          <w:ilvl w:val="0"/>
+          <w:numId w:val="1"/>
+        </w:numPr>
+        <w:rPr>
+          <w:sz w:val="32"/>
+          <w:szCs w:val="32"/>
+        </w:rPr>
+      </w:pPr>
+      <w:proofErr w:type="spellStart"/>
+      <w:r>
+        <w:rPr>
+          <w:sz w:val="32"/>
+          <w:szCs w:val="32"/>
+        </w:rPr>
+        <w:lastRenderedPageBreak/>
+        <w:t>Types</w:t>
+      </w:r>
+      <w:proofErr w:type="spellEnd"/>
+      <w:r>
+        <w:rPr>
+          <w:sz w:val="32"/>
+          <w:szCs w:val="32"/>
+        </w:rPr>
+        <w:t xml:space="preserve"> alias</w:t>
+      </w:r>
+    </w:p>
+    <w:p>
+      <w:pPr>
+        <w:pStyle w:val="SemEspaamento"/>
+        <w:rPr>
+          <w:sz w:val="32"/>
+          <w:szCs w:val="32"/>
+        </w:rPr>
+      </w:pPr>
+    </w:p>
+    <w:p>
+      <w:pPr>
+        <w:pStyle w:val="SemEspaamento"/>
+        <w:rPr>
+          <w:sz w:val="32"/>
+          <w:szCs w:val="32"/>
+        </w:rPr>
+      </w:pPr>
+      <w:r>
+        <w:rPr>
+          <w:sz w:val="32"/>
+          <w:szCs w:val="32"/>
+        </w:rPr>
+        <w:t>Criar uma apelido para um tipo</w:t>
+      </w:r>
+    </w:p>
+    <w:p>
+      <w:pPr>
+        <w:pStyle w:val="SemEspaamento"/>
+        <w:rPr>
+          <w:sz w:val="32"/>
+          <w:szCs w:val="32"/>
+        </w:rPr>
+      </w:pPr>
+    </w:p>
+    <w:p>
+      <w:pPr>
+        <w:shd w:val="clear" w:color="auto" w:fill="1E1E1E"/>
+        <w:spacing w:after="0" w:line="360" w:lineRule="atLeast"/>
+        <w:rPr>
+          <w:rFonts w:ascii="Consolas" w:eastAsia="Times New Roman" w:hAnsi="Consolas" w:cs="Times New Roman"/>
+          <w:color w:val="D4D4D4"/>
+          <w:sz w:val="27"/>
+          <w:szCs w:val="27"/>
+          <w:lang w:eastAsia="pt-BR"/>
+        </w:rPr>
+      </w:pPr>
+      <w:proofErr w:type="spellStart"/>
+      <w:r>
+        <w:rPr>
+          <w:rFonts w:ascii="Consolas" w:eastAsia="Times New Roman" w:hAnsi="Consolas" w:cs="Times New Roman"/>
+          <w:color w:val="569CD6"/>
+          <w:sz w:val="27"/>
+          <w:szCs w:val="27"/>
+          <w:lang w:eastAsia="pt-BR"/>
+        </w:rPr>
+        <w:t>type</w:t>
+      </w:r>
+      <w:proofErr w:type="spellEnd"/>
+      <w:r>
+        <w:rPr>
+          <w:rFonts w:ascii="Consolas" w:eastAsia="Times New Roman" w:hAnsi="Consolas" w:cs="Times New Roman"/>
+          <w:color w:val="D4D4D4"/>
+          <w:sz w:val="27"/>
+          <w:szCs w:val="27"/>
+          <w:lang w:eastAsia="pt-BR"/>
+        </w:rPr>
+        <w:t xml:space="preserve"> </w:t>
+      </w:r>
+      <w:r>
+        <w:rPr>
+          <w:rFonts w:ascii="Consolas" w:eastAsia="Times New Roman" w:hAnsi="Consolas" w:cs="Times New Roman"/>
+          <w:color w:val="4EC9B0"/>
+          <w:sz w:val="27"/>
+          <w:szCs w:val="27"/>
+          <w:lang w:eastAsia="pt-BR"/>
+        </w:rPr>
+        <w:t>Idade</w:t>
+      </w:r>
+      <w:r>
+        <w:rPr>
+          <w:rFonts w:ascii="Consolas" w:eastAsia="Times New Roman" w:hAnsi="Consolas" w:cs="Times New Roman"/>
+          <w:color w:val="D4D4D4"/>
+          <w:sz w:val="27"/>
+          <w:szCs w:val="27"/>
+          <w:lang w:eastAsia="pt-BR"/>
+        </w:rPr>
+        <w:t xml:space="preserve"> = </w:t>
+      </w:r>
+      <w:proofErr w:type="spellStart"/>
+      <w:r>
+        <w:rPr>
+          <w:rFonts w:ascii="Consolas" w:eastAsia="Times New Roman" w:hAnsi="Consolas" w:cs="Times New Roman"/>
+          <w:color w:val="4EC9B0"/>
+          <w:sz w:val="27"/>
+          <w:szCs w:val="27"/>
+          <w:lang w:eastAsia="pt-BR"/>
+        </w:rPr>
+        <w:t>number</w:t>
+      </w:r>
+      <w:proofErr w:type="spellEnd"/>
+    </w:p>
+    <w:p>
+      <w:pPr>
+        <w:shd w:val="clear" w:color="auto" w:fill="1E1E1E"/>
+        <w:spacing w:after="0" w:line="360" w:lineRule="atLeast"/>
+        <w:rPr>
+          <w:rFonts w:ascii="Consolas" w:eastAsia="Times New Roman" w:hAnsi="Consolas" w:cs="Times New Roman"/>
+          <w:color w:val="D4D4D4"/>
+          <w:sz w:val="27"/>
+          <w:szCs w:val="27"/>
+          <w:lang w:eastAsia="pt-BR"/>
+        </w:rPr>
+      </w:pPr>
+      <w:proofErr w:type="spellStart"/>
+      <w:r>
+        <w:rPr>
+          <w:rFonts w:ascii="Consolas" w:eastAsia="Times New Roman" w:hAnsi="Consolas" w:cs="Times New Roman"/>
+          <w:color w:val="569CD6"/>
+          <w:sz w:val="27"/>
+          <w:szCs w:val="27"/>
+          <w:lang w:eastAsia="pt-BR"/>
+        </w:rPr>
+        <w:t>type</w:t>
+      </w:r>
+      <w:proofErr w:type="spellEnd"/>
+      <w:r>
+        <w:rPr>
+          <w:rFonts w:ascii="Consolas" w:eastAsia="Times New Roman" w:hAnsi="Consolas" w:cs="Times New Roman"/>
+          <w:color w:val="D4D4D4"/>
+          <w:sz w:val="27"/>
+          <w:szCs w:val="27"/>
+          <w:lang w:eastAsia="pt-BR"/>
+        </w:rPr>
+        <w:t xml:space="preserve"> </w:t>
+      </w:r>
+      <w:r>
+        <w:rPr>
+          <w:rFonts w:ascii="Consolas" w:eastAsia="Times New Roman" w:hAnsi="Consolas" w:cs="Times New Roman"/>
+          <w:color w:val="4EC9B0"/>
+          <w:sz w:val="27"/>
+          <w:szCs w:val="27"/>
+          <w:lang w:eastAsia="pt-BR"/>
+        </w:rPr>
+        <w:t>Pessoa</w:t>
+      </w:r>
+      <w:r>
+        <w:rPr>
+          <w:rFonts w:ascii="Consolas" w:eastAsia="Times New Roman" w:hAnsi="Consolas" w:cs="Times New Roman"/>
+          <w:color w:val="D4D4D4"/>
+          <w:sz w:val="27"/>
+          <w:szCs w:val="27"/>
+          <w:lang w:eastAsia="pt-BR"/>
+        </w:rPr>
+        <w:t xml:space="preserve"> = {</w:t>
+      </w:r>
+    </w:p>
+    <w:p>
+      <w:pPr>
+        <w:shd w:val="clear" w:color="auto" w:fill="1E1E1E"/>
+        <w:spacing w:after="0" w:line="360" w:lineRule="atLeast"/>
+        <w:rPr>
+          <w:rFonts w:ascii="Consolas" w:eastAsia="Times New Roman" w:hAnsi="Consolas" w:cs="Times New Roman"/>
+          <w:color w:val="D4D4D4"/>
+          <w:sz w:val="27"/>
+          <w:szCs w:val="27"/>
+          <w:lang w:eastAsia="pt-BR"/>
+        </w:rPr>
+      </w:pPr>
+      <w:r>
+        <w:rPr>
+          <w:rFonts w:ascii="Consolas" w:eastAsia="Times New Roman" w:hAnsi="Consolas" w:cs="Times New Roman"/>
+          <w:color w:val="D4D4D4"/>
+          <w:sz w:val="27"/>
+          <w:szCs w:val="27"/>
+          <w:lang w:eastAsia="pt-BR"/>
+        </w:rPr>
+        <w:t xml:space="preserve">    </w:t>
+      </w:r>
+      <w:proofErr w:type="spellStart"/>
+      <w:r>
+        <w:rPr>
+          <w:rFonts w:ascii="Consolas" w:eastAsia="Times New Roman" w:hAnsi="Consolas" w:cs="Times New Roman"/>
+          <w:color w:val="9CDCFE"/>
+          <w:sz w:val="27"/>
+          <w:szCs w:val="27"/>
+          <w:lang w:eastAsia="pt-BR"/>
+        </w:rPr>
+        <w:t>nome</w:t>
+      </w:r>
+      <w:r>
+        <w:rPr>
+          <w:rFonts w:ascii="Consolas" w:eastAsia="Times New Roman" w:hAnsi="Consolas" w:cs="Times New Roman"/>
+          <w:color w:val="D4D4D4"/>
+          <w:sz w:val="27"/>
+          <w:szCs w:val="27"/>
+          <w:lang w:eastAsia="pt-BR"/>
+        </w:rPr>
+        <w:t>:</w:t>
+      </w:r>
+      <w:r>
+        <w:rPr>
+          <w:rFonts w:ascii="Consolas" w:eastAsia="Times New Roman" w:hAnsi="Consolas" w:cs="Times New Roman"/>
+          <w:color w:val="4EC9B0"/>
+          <w:sz w:val="27"/>
+          <w:szCs w:val="27"/>
+          <w:lang w:eastAsia="pt-BR"/>
+        </w:rPr>
+        <w:t>string</w:t>
+      </w:r>
+      <w:proofErr w:type="spellEnd"/>
+    </w:p>
+    <w:p>
+      <w:pPr>
+        <w:shd w:val="clear" w:color="auto" w:fill="1E1E1E"/>
+        <w:spacing w:after="0" w:line="360" w:lineRule="atLeast"/>
+        <w:rPr>
+          <w:rFonts w:ascii="Consolas" w:eastAsia="Times New Roman" w:hAnsi="Consolas" w:cs="Times New Roman"/>
+          <w:color w:val="D4D4D4"/>
+          <w:sz w:val="27"/>
+          <w:szCs w:val="27"/>
+          <w:lang w:eastAsia="pt-BR"/>
+        </w:rPr>
+      </w:pPr>
+      <w:r>
+        <w:rPr>
+          <w:rFonts w:ascii="Consolas" w:eastAsia="Times New Roman" w:hAnsi="Consolas" w:cs="Times New Roman"/>
+          <w:color w:val="D4D4D4"/>
+          <w:sz w:val="27"/>
+          <w:szCs w:val="27"/>
+          <w:lang w:eastAsia="pt-BR"/>
+        </w:rPr>
+        <w:t xml:space="preserve">    </w:t>
+      </w:r>
+      <w:proofErr w:type="spellStart"/>
+      <w:r>
+        <w:rPr>
+          <w:rFonts w:ascii="Consolas" w:eastAsia="Times New Roman" w:hAnsi="Consolas" w:cs="Times New Roman"/>
+          <w:color w:val="9CDCFE"/>
+          <w:sz w:val="27"/>
+          <w:szCs w:val="27"/>
+          <w:lang w:eastAsia="pt-BR"/>
+        </w:rPr>
+        <w:t>idade</w:t>
+      </w:r>
+      <w:r>
+        <w:rPr>
+          <w:rFonts w:ascii="Consolas" w:eastAsia="Times New Roman" w:hAnsi="Consolas" w:cs="Times New Roman"/>
+          <w:color w:val="D4D4D4"/>
+          <w:sz w:val="27"/>
+          <w:szCs w:val="27"/>
+          <w:lang w:eastAsia="pt-BR"/>
+        </w:rPr>
+        <w:t>:</w:t>
+      </w:r>
+      <w:r>
+        <w:rPr>
+          <w:rFonts w:ascii="Consolas" w:eastAsia="Times New Roman" w:hAnsi="Consolas" w:cs="Times New Roman"/>
+          <w:color w:val="4EC9B0"/>
+          <w:sz w:val="27"/>
+          <w:szCs w:val="27"/>
+          <w:lang w:eastAsia="pt-BR"/>
+        </w:rPr>
+        <w:t>Idade</w:t>
+      </w:r>
+      <w:proofErr w:type="spellEnd"/>
+    </w:p>
+    <w:p>
+      <w:pPr>
+        <w:shd w:val="clear" w:color="auto" w:fill="1E1E1E"/>
+        <w:spacing w:after="0" w:line="360" w:lineRule="atLeast"/>
+        <w:rPr>
+          <w:rFonts w:ascii="Consolas" w:eastAsia="Times New Roman" w:hAnsi="Consolas" w:cs="Times New Roman"/>
+          <w:color w:val="D4D4D4"/>
+          <w:sz w:val="27"/>
+          <w:szCs w:val="27"/>
+          <w:lang w:eastAsia="pt-BR"/>
+        </w:rPr>
+      </w:pPr>
+      <w:r>
+        <w:rPr>
+          <w:rFonts w:ascii="Consolas" w:eastAsia="Times New Roman" w:hAnsi="Consolas" w:cs="Times New Roman"/>
+          <w:color w:val="D4D4D4"/>
+          <w:sz w:val="27"/>
+          <w:szCs w:val="27"/>
+          <w:lang w:eastAsia="pt-BR"/>
+        </w:rPr>
+        <w:t xml:space="preserve">    </w:t>
+      </w:r>
+      <w:r>
+        <w:rPr>
+          <w:rFonts w:ascii="Consolas" w:eastAsia="Times New Roman" w:hAnsi="Consolas" w:cs="Times New Roman"/>
+          <w:color w:val="9CDCFE"/>
+          <w:sz w:val="27"/>
+          <w:szCs w:val="27"/>
+          <w:lang w:eastAsia="pt-BR"/>
+        </w:rPr>
+        <w:t>salario</w:t>
+      </w:r>
+      <w:r>
+        <w:rPr>
+          <w:rFonts w:ascii="Consolas" w:eastAsia="Times New Roman" w:hAnsi="Consolas" w:cs="Times New Roman"/>
+          <w:color w:val="D4D4D4"/>
+          <w:sz w:val="27"/>
+          <w:szCs w:val="27"/>
+          <w:lang w:eastAsia="pt-BR"/>
+        </w:rPr>
+        <w:t xml:space="preserve">: </w:t>
+      </w:r>
+      <w:proofErr w:type="spellStart"/>
+      <w:r>
+        <w:rPr>
+          <w:rFonts w:ascii="Consolas" w:eastAsia="Times New Roman" w:hAnsi="Consolas" w:cs="Times New Roman"/>
+          <w:color w:val="4EC9B0"/>
+          <w:sz w:val="27"/>
+          <w:szCs w:val="27"/>
+          <w:lang w:eastAsia="pt-BR"/>
+        </w:rPr>
+        <w:t>number</w:t>
+      </w:r>
+      <w:proofErr w:type="spellEnd"/>
+    </w:p>
+    <w:p>
+      <w:pPr>
+        <w:shd w:val="clear" w:color="auto" w:fill="1E1E1E"/>
+        <w:spacing w:after="0" w:line="360" w:lineRule="atLeast"/>
+        <w:rPr>
+          <w:rFonts w:ascii="Consolas" w:eastAsia="Times New Roman" w:hAnsi="Consolas" w:cs="Times New Roman"/>
+          <w:color w:val="D4D4D4"/>
+          <w:sz w:val="27"/>
+          <w:szCs w:val="27"/>
+          <w:lang w:eastAsia="pt-BR"/>
+        </w:rPr>
+      </w:pPr>
+      <w:r>
+        <w:rPr>
+          <w:rFonts w:ascii="Consolas" w:eastAsia="Times New Roman" w:hAnsi="Consolas" w:cs="Times New Roman"/>
+          <w:color w:val="D4D4D4"/>
+          <w:sz w:val="27"/>
+          <w:szCs w:val="27"/>
+          <w:lang w:eastAsia="pt-BR"/>
+        </w:rPr>
+        <w:t xml:space="preserve">    </w:t>
+      </w:r>
+      <w:proofErr w:type="spellStart"/>
+      <w:r>
+        <w:rPr>
+          <w:rFonts w:ascii="Consolas" w:eastAsia="Times New Roman" w:hAnsi="Consolas" w:cs="Times New Roman"/>
+          <w:color w:val="9CDCFE"/>
+          <w:sz w:val="27"/>
+          <w:szCs w:val="27"/>
+          <w:lang w:eastAsia="pt-BR"/>
+        </w:rPr>
+        <w:t>corPreferida</w:t>
+      </w:r>
+      <w:proofErr w:type="spellEnd"/>
+      <w:r>
+        <w:rPr>
+          <w:rFonts w:ascii="Consolas" w:eastAsia="Times New Roman" w:hAnsi="Consolas" w:cs="Times New Roman"/>
+          <w:color w:val="D4D4D4"/>
+          <w:sz w:val="27"/>
+          <w:szCs w:val="27"/>
+          <w:lang w:eastAsia="pt-BR"/>
+        </w:rPr>
+        <w:t xml:space="preserve">?: </w:t>
+      </w:r>
+      <w:proofErr w:type="spellStart"/>
+      <w:r>
+        <w:rPr>
+          <w:rFonts w:ascii="Consolas" w:eastAsia="Times New Roman" w:hAnsi="Consolas" w:cs="Times New Roman"/>
+          <w:color w:val="4EC9B0"/>
+          <w:sz w:val="27"/>
+          <w:szCs w:val="27"/>
+          <w:lang w:eastAsia="pt-BR"/>
+        </w:rPr>
+        <w:t>string</w:t>
+      </w:r>
+      <w:proofErr w:type="spellEnd"/>
+    </w:p>
+    <w:p>
+      <w:pPr>
+        <w:shd w:val="clear" w:color="auto" w:fill="1E1E1E"/>
+        <w:spacing w:after="0" w:line="360" w:lineRule="atLeast"/>
+        <w:rPr>
+          <w:rFonts w:ascii="Consolas" w:eastAsia="Times New Roman" w:hAnsi="Consolas" w:cs="Times New Roman"/>
+          <w:color w:val="D4D4D4"/>
+          <w:sz w:val="27"/>
+          <w:szCs w:val="27"/>
+          <w:lang w:eastAsia="pt-BR"/>
+        </w:rPr>
+      </w:pPr>
+      <w:r>
+        <w:rPr>
+          <w:rFonts w:ascii="Consolas" w:eastAsia="Times New Roman" w:hAnsi="Consolas" w:cs="Times New Roman"/>
+          <w:color w:val="D4D4D4"/>
+          <w:sz w:val="27"/>
+          <w:szCs w:val="27"/>
+          <w:lang w:eastAsia="pt-BR"/>
+        </w:rPr>
+        <w:t>}</w:t>
+      </w:r>
+    </w:p>
+    <w:p>
+      <w:pPr>
+        <w:shd w:val="clear" w:color="auto" w:fill="1E1E1E"/>
+        <w:spacing w:after="0" w:line="360" w:lineRule="atLeast"/>
+        <w:rPr>
+          <w:rFonts w:ascii="Consolas" w:eastAsia="Times New Roman" w:hAnsi="Consolas" w:cs="Times New Roman"/>
+          <w:color w:val="D4D4D4"/>
+          <w:sz w:val="27"/>
+          <w:szCs w:val="27"/>
+          <w:lang w:eastAsia="pt-BR"/>
+        </w:rPr>
+      </w:pPr>
+    </w:p>
+    <w:p>
+      <w:pPr>
+        <w:shd w:val="clear" w:color="auto" w:fill="1E1E1E"/>
+        <w:spacing w:after="0" w:line="360" w:lineRule="atLeast"/>
+        <w:rPr>
+          <w:rFonts w:ascii="Consolas" w:eastAsia="Times New Roman" w:hAnsi="Consolas" w:cs="Times New Roman"/>
+          <w:color w:val="D4D4D4"/>
+          <w:sz w:val="27"/>
+          <w:szCs w:val="27"/>
+          <w:lang w:eastAsia="pt-BR"/>
+        </w:rPr>
+      </w:pPr>
+      <w:proofErr w:type="spellStart"/>
+      <w:r>
+        <w:rPr>
+          <w:rFonts w:ascii="Consolas" w:eastAsia="Times New Roman" w:hAnsi="Consolas" w:cs="Times New Roman"/>
+          <w:color w:val="569CD6"/>
+          <w:sz w:val="27"/>
+          <w:szCs w:val="27"/>
+          <w:lang w:eastAsia="pt-BR"/>
+        </w:rPr>
+        <w:t>type</w:t>
+      </w:r>
+      <w:proofErr w:type="spellEnd"/>
+      <w:r>
+        <w:rPr>
+          <w:rFonts w:ascii="Consolas" w:eastAsia="Times New Roman" w:hAnsi="Consolas" w:cs="Times New Roman"/>
+          <w:color w:val="D4D4D4"/>
+          <w:sz w:val="27"/>
+          <w:szCs w:val="27"/>
+          <w:lang w:eastAsia="pt-BR"/>
+        </w:rPr>
+        <w:t xml:space="preserve"> </w:t>
+      </w:r>
+      <w:proofErr w:type="spellStart"/>
+      <w:r>
+        <w:rPr>
+          <w:rFonts w:ascii="Consolas" w:eastAsia="Times New Roman" w:hAnsi="Consolas" w:cs="Times New Roman"/>
+          <w:color w:val="4EC9B0"/>
+          <w:sz w:val="27"/>
+          <w:szCs w:val="27"/>
+          <w:lang w:eastAsia="pt-BR"/>
+        </w:rPr>
+        <w:t>CorRGB</w:t>
+      </w:r>
+      <w:proofErr w:type="spellEnd"/>
+      <w:r>
+        <w:rPr>
+          <w:rFonts w:ascii="Consolas" w:eastAsia="Times New Roman" w:hAnsi="Consolas" w:cs="Times New Roman"/>
+          <w:color w:val="D4D4D4"/>
+          <w:sz w:val="27"/>
+          <w:szCs w:val="27"/>
+          <w:lang w:eastAsia="pt-BR"/>
+        </w:rPr>
+        <w:t xml:space="preserve"> = </w:t>
+      </w:r>
+      <w:r>
+        <w:rPr>
+          <w:rFonts w:ascii="Consolas" w:eastAsia="Times New Roman" w:hAnsi="Consolas" w:cs="Times New Roman"/>
+          <w:color w:val="CE9178"/>
+          <w:sz w:val="27"/>
+          <w:szCs w:val="27"/>
+          <w:lang w:eastAsia="pt-BR"/>
+        </w:rPr>
+        <w:t>'Vermelho'</w:t>
+      </w:r>
+      <w:r>
+        <w:rPr>
+          <w:rFonts w:ascii="Consolas" w:eastAsia="Times New Roman" w:hAnsi="Consolas" w:cs="Times New Roman"/>
+          <w:color w:val="D4D4D4"/>
+          <w:sz w:val="27"/>
+          <w:szCs w:val="27"/>
+          <w:lang w:eastAsia="pt-BR"/>
+        </w:rPr>
+        <w:t xml:space="preserve"> | </w:t>
+      </w:r>
+      <w:r>
+        <w:rPr>
+          <w:rFonts w:ascii="Consolas" w:eastAsia="Times New Roman" w:hAnsi="Consolas" w:cs="Times New Roman"/>
+          <w:color w:val="CE9178"/>
+          <w:sz w:val="27"/>
+          <w:szCs w:val="27"/>
+          <w:lang w:eastAsia="pt-BR"/>
+        </w:rPr>
+        <w:t>'Verde'</w:t>
+      </w:r>
+      <w:r>
+        <w:rPr>
+          <w:rFonts w:ascii="Consolas" w:eastAsia="Times New Roman" w:hAnsi="Consolas" w:cs="Times New Roman"/>
+          <w:color w:val="D4D4D4"/>
+          <w:sz w:val="27"/>
+          <w:szCs w:val="27"/>
+          <w:lang w:eastAsia="pt-BR"/>
+        </w:rPr>
+        <w:t xml:space="preserve"> | </w:t>
+      </w:r>
+      <w:r>
+        <w:rPr>
+          <w:rFonts w:ascii="Consolas" w:eastAsia="Times New Roman" w:hAnsi="Consolas" w:cs="Times New Roman"/>
+          <w:color w:val="CE9178"/>
+          <w:sz w:val="27"/>
+          <w:szCs w:val="27"/>
+          <w:lang w:eastAsia="pt-BR"/>
+        </w:rPr>
+        <w:t>'Azul'</w:t>
+      </w:r>
+    </w:p>
+    <w:p>
+      <w:pPr>
+        <w:shd w:val="clear" w:color="auto" w:fill="1E1E1E"/>
+        <w:spacing w:after="0" w:line="360" w:lineRule="atLeast"/>
+        <w:rPr>
+          <w:rFonts w:ascii="Consolas" w:eastAsia="Times New Roman" w:hAnsi="Consolas" w:cs="Times New Roman"/>
+          <w:color w:val="D4D4D4"/>
+          <w:sz w:val="27"/>
+          <w:szCs w:val="27"/>
+          <w:lang w:eastAsia="pt-BR"/>
+        </w:rPr>
+      </w:pPr>
+      <w:proofErr w:type="spellStart"/>
+      <w:r>
+        <w:rPr>
+          <w:rFonts w:ascii="Consolas" w:eastAsia="Times New Roman" w:hAnsi="Consolas" w:cs="Times New Roman"/>
+          <w:color w:val="569CD6"/>
+          <w:sz w:val="27"/>
+          <w:szCs w:val="27"/>
+          <w:lang w:eastAsia="pt-BR"/>
+        </w:rPr>
+        <w:t>type</w:t>
+      </w:r>
+      <w:proofErr w:type="spellEnd"/>
+      <w:r>
+        <w:rPr>
+          <w:rFonts w:ascii="Consolas" w:eastAsia="Times New Roman" w:hAnsi="Consolas" w:cs="Times New Roman"/>
+          <w:color w:val="D4D4D4"/>
+          <w:sz w:val="27"/>
+          <w:szCs w:val="27"/>
+          <w:lang w:eastAsia="pt-BR"/>
+        </w:rPr>
+        <w:t xml:space="preserve"> </w:t>
+      </w:r>
+      <w:proofErr w:type="spellStart"/>
+      <w:r>
+        <w:rPr>
+          <w:rFonts w:ascii="Consolas" w:eastAsia="Times New Roman" w:hAnsi="Consolas" w:cs="Times New Roman"/>
+          <w:color w:val="4EC9B0"/>
+          <w:sz w:val="27"/>
+          <w:szCs w:val="27"/>
+          <w:lang w:eastAsia="pt-BR"/>
+        </w:rPr>
+        <w:t>CorCMYK</w:t>
+      </w:r>
+      <w:proofErr w:type="spellEnd"/>
+      <w:r>
+        <w:rPr>
+          <w:rFonts w:ascii="Consolas" w:eastAsia="Times New Roman" w:hAnsi="Consolas" w:cs="Times New Roman"/>
+          <w:color w:val="D4D4D4"/>
+          <w:sz w:val="27"/>
+          <w:szCs w:val="27"/>
+          <w:lang w:eastAsia="pt-BR"/>
+        </w:rPr>
+        <w:t xml:space="preserve"> = </w:t>
+      </w:r>
+      <w:r>
+        <w:rPr>
+          <w:rFonts w:ascii="Consolas" w:eastAsia="Times New Roman" w:hAnsi="Consolas" w:cs="Times New Roman"/>
+          <w:color w:val="CE9178"/>
+          <w:sz w:val="27"/>
+          <w:szCs w:val="27"/>
+          <w:lang w:eastAsia="pt-BR"/>
+        </w:rPr>
+        <w:t>'Ciano'</w:t>
+      </w:r>
+      <w:r>
+        <w:rPr>
+          <w:rFonts w:ascii="Consolas" w:eastAsia="Times New Roman" w:hAnsi="Consolas" w:cs="Times New Roman"/>
+          <w:color w:val="D4D4D4"/>
+          <w:sz w:val="27"/>
+          <w:szCs w:val="27"/>
+          <w:lang w:eastAsia="pt-BR"/>
+        </w:rPr>
+        <w:t xml:space="preserve"> | </w:t>
+      </w:r>
+      <w:r>
+        <w:rPr>
+          <w:rFonts w:ascii="Consolas" w:eastAsia="Times New Roman" w:hAnsi="Consolas" w:cs="Times New Roman"/>
+          <w:color w:val="CE9178"/>
+          <w:sz w:val="27"/>
+          <w:szCs w:val="27"/>
+          <w:lang w:eastAsia="pt-BR"/>
+        </w:rPr>
+        <w:t>'Magenta'</w:t>
+      </w:r>
+      <w:r>
+        <w:rPr>
+          <w:rFonts w:ascii="Consolas" w:eastAsia="Times New Roman" w:hAnsi="Consolas" w:cs="Times New Roman"/>
+          <w:color w:val="D4D4D4"/>
+          <w:sz w:val="27"/>
+          <w:szCs w:val="27"/>
+          <w:lang w:eastAsia="pt-BR"/>
+        </w:rPr>
+        <w:t xml:space="preserve"> | </w:t>
+      </w:r>
+      <w:r>
+        <w:rPr>
+          <w:rFonts w:ascii="Consolas" w:eastAsia="Times New Roman" w:hAnsi="Consolas" w:cs="Times New Roman"/>
+          <w:color w:val="CE9178"/>
+          <w:sz w:val="27"/>
+          <w:szCs w:val="27"/>
+          <w:lang w:eastAsia="pt-BR"/>
+        </w:rPr>
+        <w:t>'Amarelo'</w:t>
+      </w:r>
+      <w:r>
+        <w:rPr>
+          <w:rFonts w:ascii="Consolas" w:eastAsia="Times New Roman" w:hAnsi="Consolas" w:cs="Times New Roman"/>
+          <w:color w:val="D4D4D4"/>
+          <w:sz w:val="27"/>
+          <w:szCs w:val="27"/>
+          <w:lang w:eastAsia="pt-BR"/>
+        </w:rPr>
+        <w:t xml:space="preserve"> | </w:t>
+      </w:r>
+      <w:r>
+        <w:rPr>
+          <w:rFonts w:ascii="Consolas" w:eastAsia="Times New Roman" w:hAnsi="Consolas" w:cs="Times New Roman"/>
+          <w:color w:val="CE9178"/>
+          <w:sz w:val="27"/>
+          <w:szCs w:val="27"/>
+          <w:lang w:eastAsia="pt-BR"/>
+        </w:rPr>
+        <w:t>'Preto'</w:t>
+      </w:r>
+    </w:p>
+    <w:p>
+      <w:pPr>
+        <w:shd w:val="clear" w:color="auto" w:fill="1E1E1E"/>
+        <w:spacing w:after="0" w:line="360" w:lineRule="atLeast"/>
+        <w:rPr>
+          <w:rFonts w:ascii="Consolas" w:eastAsia="Times New Roman" w:hAnsi="Consolas" w:cs="Times New Roman"/>
+          <w:color w:val="D4D4D4"/>
+          <w:sz w:val="27"/>
+          <w:szCs w:val="27"/>
+          <w:lang w:eastAsia="pt-BR"/>
+        </w:rPr>
+      </w:pPr>
+      <w:proofErr w:type="spellStart"/>
+      <w:r>
+        <w:rPr>
+          <w:rFonts w:ascii="Consolas" w:eastAsia="Times New Roman" w:hAnsi="Consolas" w:cs="Times New Roman"/>
+          <w:color w:val="569CD6"/>
+          <w:sz w:val="27"/>
+          <w:szCs w:val="27"/>
+          <w:lang w:eastAsia="pt-BR"/>
+        </w:rPr>
+        <w:t>type</w:t>
+      </w:r>
+      <w:proofErr w:type="spellEnd"/>
+      <w:r>
+        <w:rPr>
+          <w:rFonts w:ascii="Consolas" w:eastAsia="Times New Roman" w:hAnsi="Consolas" w:cs="Times New Roman"/>
+          <w:color w:val="D4D4D4"/>
+          <w:sz w:val="27"/>
+          <w:szCs w:val="27"/>
+          <w:lang w:eastAsia="pt-BR"/>
+        </w:rPr>
+        <w:t xml:space="preserve"> </w:t>
+      </w:r>
+      <w:proofErr w:type="spellStart"/>
+      <w:r>
+        <w:rPr>
+          <w:rFonts w:ascii="Consolas" w:eastAsia="Times New Roman" w:hAnsi="Consolas" w:cs="Times New Roman"/>
+          <w:color w:val="4EC9B0"/>
+          <w:sz w:val="27"/>
+          <w:szCs w:val="27"/>
+          <w:lang w:eastAsia="pt-BR"/>
+        </w:rPr>
+        <w:t>CorPreferida</w:t>
+      </w:r>
+      <w:proofErr w:type="spellEnd"/>
+      <w:r>
+        <w:rPr>
+          <w:rFonts w:ascii="Consolas" w:eastAsia="Times New Roman" w:hAnsi="Consolas" w:cs="Times New Roman"/>
+          <w:color w:val="D4D4D4"/>
+          <w:sz w:val="27"/>
+          <w:szCs w:val="27"/>
+          <w:lang w:eastAsia="pt-BR"/>
+        </w:rPr>
+        <w:t xml:space="preserve"> = </w:t>
+      </w:r>
+      <w:proofErr w:type="spellStart"/>
+      <w:r>
+        <w:rPr>
+          <w:rFonts w:ascii="Consolas" w:eastAsia="Times New Roman" w:hAnsi="Consolas" w:cs="Times New Roman"/>
+          <w:color w:val="4EC9B0"/>
+          <w:sz w:val="27"/>
+          <w:szCs w:val="27"/>
+          <w:lang w:eastAsia="pt-BR"/>
+        </w:rPr>
+        <w:t>CorRGB</w:t>
+      </w:r>
+      <w:proofErr w:type="spellEnd"/>
+      <w:r>
+        <w:rPr>
+          <w:rFonts w:ascii="Consolas" w:eastAsia="Times New Roman" w:hAnsi="Consolas" w:cs="Times New Roman"/>
+          <w:color w:val="D4D4D4"/>
+          <w:sz w:val="27"/>
+          <w:szCs w:val="27"/>
+          <w:lang w:eastAsia="pt-BR"/>
+        </w:rPr>
+        <w:t xml:space="preserve"> | </w:t>
+      </w:r>
+      <w:proofErr w:type="spellStart"/>
+      <w:r>
+        <w:rPr>
+          <w:rFonts w:ascii="Consolas" w:eastAsia="Times New Roman" w:hAnsi="Consolas" w:cs="Times New Roman"/>
+          <w:color w:val="4EC9B0"/>
+          <w:sz w:val="27"/>
+          <w:szCs w:val="27"/>
+          <w:lang w:eastAsia="pt-BR"/>
+        </w:rPr>
+        <w:t>CorCMYK</w:t>
+      </w:r>
+      <w:proofErr w:type="spellEnd"/>
+    </w:p>
+    <w:p>
+      <w:pPr>
+        <w:shd w:val="clear" w:color="auto" w:fill="1E1E1E"/>
+        <w:spacing w:after="0" w:line="360" w:lineRule="atLeast"/>
+        <w:rPr>
+          <w:rFonts w:ascii="Consolas" w:eastAsia="Times New Roman" w:hAnsi="Consolas" w:cs="Times New Roman"/>
+          <w:color w:val="D4D4D4"/>
+          <w:sz w:val="27"/>
+          <w:szCs w:val="27"/>
+          <w:lang w:eastAsia="pt-BR"/>
+        </w:rPr>
+      </w:pPr>
+    </w:p>
+    <w:p>
+      <w:pPr>
+        <w:shd w:val="clear" w:color="auto" w:fill="1E1E1E"/>
+        <w:spacing w:after="0" w:line="360" w:lineRule="atLeast"/>
+        <w:rPr>
+          <w:rFonts w:ascii="Consolas" w:eastAsia="Times New Roman" w:hAnsi="Consolas" w:cs="Times New Roman"/>
+          <w:color w:val="D4D4D4"/>
+          <w:sz w:val="27"/>
+          <w:szCs w:val="27"/>
+          <w:lang w:eastAsia="pt-BR"/>
+        </w:rPr>
+      </w:pPr>
+      <w:proofErr w:type="spellStart"/>
+      <w:r>
+        <w:rPr>
+          <w:rFonts w:ascii="Consolas" w:eastAsia="Times New Roman" w:hAnsi="Consolas" w:cs="Times New Roman"/>
+          <w:color w:val="569CD6"/>
+          <w:sz w:val="27"/>
+          <w:szCs w:val="27"/>
+          <w:lang w:eastAsia="pt-BR"/>
+        </w:rPr>
+        <w:t>const</w:t>
+      </w:r>
+      <w:proofErr w:type="spellEnd"/>
+      <w:r>
+        <w:rPr>
+          <w:rFonts w:ascii="Consolas" w:eastAsia="Times New Roman" w:hAnsi="Consolas" w:cs="Times New Roman"/>
+          <w:color w:val="D4D4D4"/>
+          <w:sz w:val="27"/>
+          <w:szCs w:val="27"/>
+          <w:lang w:eastAsia="pt-BR"/>
+        </w:rPr>
+        <w:t xml:space="preserve"> </w:t>
+      </w:r>
+      <w:r>
+        <w:rPr>
+          <w:rFonts w:ascii="Consolas" w:eastAsia="Times New Roman" w:hAnsi="Consolas" w:cs="Times New Roman"/>
+          <w:color w:val="4FC1FF"/>
+          <w:sz w:val="27"/>
+          <w:szCs w:val="27"/>
+          <w:lang w:eastAsia="pt-BR"/>
+        </w:rPr>
+        <w:t>pessoa</w:t>
+      </w:r>
+      <w:r>
+        <w:rPr>
+          <w:rFonts w:ascii="Consolas" w:eastAsia="Times New Roman" w:hAnsi="Consolas" w:cs="Times New Roman"/>
+          <w:color w:val="D4D4D4"/>
+          <w:sz w:val="27"/>
+          <w:szCs w:val="27"/>
+          <w:lang w:eastAsia="pt-BR"/>
+        </w:rPr>
+        <w:t xml:space="preserve">: </w:t>
+      </w:r>
+      <w:r>
+        <w:rPr>
+          <w:rFonts w:ascii="Consolas" w:eastAsia="Times New Roman" w:hAnsi="Consolas" w:cs="Times New Roman"/>
+          <w:color w:val="4EC9B0"/>
+          <w:sz w:val="27"/>
+          <w:szCs w:val="27"/>
+          <w:lang w:eastAsia="pt-BR"/>
+        </w:rPr>
+        <w:t>Pessoa</w:t>
+      </w:r>
+      <w:r>
+        <w:rPr>
+          <w:rFonts w:ascii="Consolas" w:eastAsia="Times New Roman" w:hAnsi="Consolas" w:cs="Times New Roman"/>
+          <w:color w:val="D4D4D4"/>
+          <w:sz w:val="27"/>
+          <w:szCs w:val="27"/>
+          <w:lang w:eastAsia="pt-BR"/>
+        </w:rPr>
+        <w:t xml:space="preserve"> = {</w:t>
+      </w:r>
+    </w:p>
+    <w:p>
+      <w:pPr>
+        <w:shd w:val="clear" w:color="auto" w:fill="1E1E1E"/>
+        <w:spacing w:after="0" w:line="360" w:lineRule="atLeast"/>
+        <w:rPr>
+          <w:rFonts w:ascii="Consolas" w:eastAsia="Times New Roman" w:hAnsi="Consolas" w:cs="Times New Roman"/>
+          <w:color w:val="D4D4D4"/>
+          <w:sz w:val="27"/>
+          <w:szCs w:val="27"/>
+          <w:lang w:eastAsia="pt-BR"/>
+        </w:rPr>
+      </w:pPr>
+      <w:r>
+        <w:rPr>
+          <w:rFonts w:ascii="Consolas" w:eastAsia="Times New Roman" w:hAnsi="Consolas" w:cs="Times New Roman"/>
+          <w:color w:val="D4D4D4"/>
+          <w:sz w:val="27"/>
+          <w:szCs w:val="27"/>
+          <w:lang w:eastAsia="pt-BR"/>
+        </w:rPr>
+        <w:t xml:space="preserve">    </w:t>
+      </w:r>
+      <w:r>
+        <w:rPr>
+          <w:rFonts w:ascii="Consolas" w:eastAsia="Times New Roman" w:hAnsi="Consolas" w:cs="Times New Roman"/>
+          <w:color w:val="9CDCFE"/>
+          <w:sz w:val="27"/>
+          <w:szCs w:val="27"/>
+          <w:lang w:eastAsia="pt-BR"/>
+        </w:rPr>
+        <w:t>idade:</w:t>
+      </w:r>
+      <w:r>
+        <w:rPr>
+          <w:rFonts w:ascii="Consolas" w:eastAsia="Times New Roman" w:hAnsi="Consolas" w:cs="Times New Roman"/>
+          <w:color w:val="D4D4D4"/>
+          <w:sz w:val="27"/>
+          <w:szCs w:val="27"/>
+          <w:lang w:eastAsia="pt-BR"/>
+        </w:rPr>
+        <w:t xml:space="preserve"> </w:t>
+      </w:r>
+      <w:r>
+        <w:rPr>
+          <w:rFonts w:ascii="Consolas" w:eastAsia="Times New Roman" w:hAnsi="Consolas" w:cs="Times New Roman"/>
+          <w:color w:val="B5CEA8"/>
+          <w:sz w:val="27"/>
+          <w:szCs w:val="27"/>
+          <w:lang w:eastAsia="pt-BR"/>
+        </w:rPr>
+        <w:t>30</w:t>
+      </w:r>
+      <w:r>
+        <w:rPr>
+          <w:rFonts w:ascii="Consolas" w:eastAsia="Times New Roman" w:hAnsi="Consolas" w:cs="Times New Roman"/>
+          <w:color w:val="D4D4D4"/>
+          <w:sz w:val="27"/>
+          <w:szCs w:val="27"/>
+          <w:lang w:eastAsia="pt-BR"/>
+        </w:rPr>
+        <w:t>,</w:t>
+      </w:r>
+    </w:p>
+    <w:p>
+      <w:pPr>
+        <w:shd w:val="clear" w:color="auto" w:fill="1E1E1E"/>
+        <w:spacing w:after="0" w:line="360" w:lineRule="atLeast"/>
+        <w:rPr>
+          <w:rFonts w:ascii="Consolas" w:eastAsia="Times New Roman" w:hAnsi="Consolas" w:cs="Times New Roman"/>
+          <w:color w:val="D4D4D4"/>
+          <w:sz w:val="27"/>
+          <w:szCs w:val="27"/>
+          <w:lang w:eastAsia="pt-BR"/>
+        </w:rPr>
+      </w:pPr>
+      <w:r>
+        <w:rPr>
+          <w:rFonts w:ascii="Consolas" w:eastAsia="Times New Roman" w:hAnsi="Consolas" w:cs="Times New Roman"/>
+          <w:color w:val="D4D4D4"/>
+          <w:sz w:val="27"/>
+          <w:szCs w:val="27"/>
+          <w:lang w:eastAsia="pt-BR"/>
+        </w:rPr>
+        <w:t xml:space="preserve">    </w:t>
+      </w:r>
+      <w:r>
+        <w:rPr>
+          <w:rFonts w:ascii="Consolas" w:eastAsia="Times New Roman" w:hAnsi="Consolas" w:cs="Times New Roman"/>
+          <w:color w:val="9CDCFE"/>
+          <w:sz w:val="27"/>
+          <w:szCs w:val="27"/>
+          <w:lang w:eastAsia="pt-BR"/>
+        </w:rPr>
+        <w:t>nome:</w:t>
+      </w:r>
+      <w:r>
+        <w:rPr>
+          <w:rFonts w:ascii="Consolas" w:eastAsia="Times New Roman" w:hAnsi="Consolas" w:cs="Times New Roman"/>
+          <w:color w:val="D4D4D4"/>
+          <w:sz w:val="27"/>
+          <w:szCs w:val="27"/>
+          <w:lang w:eastAsia="pt-BR"/>
+        </w:rPr>
+        <w:t xml:space="preserve"> </w:t>
+      </w:r>
+      <w:r>
+        <w:rPr>
+          <w:rFonts w:ascii="Consolas" w:eastAsia="Times New Roman" w:hAnsi="Consolas" w:cs="Times New Roman"/>
+          <w:color w:val="CE9178"/>
+          <w:sz w:val="27"/>
+          <w:szCs w:val="27"/>
+          <w:lang w:eastAsia="pt-BR"/>
+        </w:rPr>
+        <w:t>'Luiz'</w:t>
+      </w:r>
+      <w:r>
+        <w:rPr>
+          <w:rFonts w:ascii="Consolas" w:eastAsia="Times New Roman" w:hAnsi="Consolas" w:cs="Times New Roman"/>
+          <w:color w:val="D4D4D4"/>
+          <w:sz w:val="27"/>
+          <w:szCs w:val="27"/>
+          <w:lang w:eastAsia="pt-BR"/>
+        </w:rPr>
+        <w:t>,</w:t>
+      </w:r>
+    </w:p>
+    <w:p>
+      <w:pPr>
+        <w:shd w:val="clear" w:color="auto" w:fill="1E1E1E"/>
+        <w:spacing w:after="0" w:line="360" w:lineRule="atLeast"/>
+        <w:rPr>
+          <w:rFonts w:ascii="Consolas" w:eastAsia="Times New Roman" w:hAnsi="Consolas" w:cs="Times New Roman"/>
+          <w:color w:val="D4D4D4"/>
+          <w:sz w:val="27"/>
+          <w:szCs w:val="27"/>
+          <w:lang w:eastAsia="pt-BR"/>
+        </w:rPr>
+      </w:pPr>
+      <w:r>
+        <w:rPr>
+          <w:rFonts w:ascii="Consolas" w:eastAsia="Times New Roman" w:hAnsi="Consolas" w:cs="Times New Roman"/>
+          <w:color w:val="D4D4D4"/>
+          <w:sz w:val="27"/>
+          <w:szCs w:val="27"/>
+          <w:lang w:eastAsia="pt-BR"/>
+        </w:rPr>
+        <w:t xml:space="preserve">    </w:t>
+      </w:r>
+      <w:r>
+        <w:rPr>
+          <w:rFonts w:ascii="Consolas" w:eastAsia="Times New Roman" w:hAnsi="Consolas" w:cs="Times New Roman"/>
+          <w:color w:val="9CDCFE"/>
+          <w:sz w:val="27"/>
+          <w:szCs w:val="27"/>
+          <w:lang w:eastAsia="pt-BR"/>
+        </w:rPr>
+        <w:t>salario:</w:t>
+      </w:r>
+      <w:r>
+        <w:rPr>
+          <w:rFonts w:ascii="Consolas" w:eastAsia="Times New Roman" w:hAnsi="Consolas" w:cs="Times New Roman"/>
+          <w:color w:val="D4D4D4"/>
+          <w:sz w:val="27"/>
+          <w:szCs w:val="27"/>
+          <w:lang w:eastAsia="pt-BR"/>
+        </w:rPr>
+        <w:t xml:space="preserve"> </w:t>
+      </w:r>
+      <w:r>
+        <w:rPr>
+          <w:rFonts w:ascii="Consolas" w:eastAsia="Times New Roman" w:hAnsi="Consolas" w:cs="Times New Roman"/>
+          <w:color w:val="B5CEA8"/>
+          <w:sz w:val="27"/>
+          <w:szCs w:val="27"/>
+          <w:lang w:eastAsia="pt-BR"/>
+        </w:rPr>
+        <w:t>200_000</w:t>
+      </w:r>
+    </w:p>
+    <w:p>
+      <w:pPr>
+        <w:shd w:val="clear" w:color="auto" w:fill="1E1E1E"/>
+        <w:spacing w:after="0" w:line="360" w:lineRule="atLeast"/>
+        <w:rPr>
+          <w:rFonts w:ascii="Consolas" w:eastAsia="Times New Roman" w:hAnsi="Consolas" w:cs="Times New Roman"/>
+          <w:color w:val="D4D4D4"/>
+          <w:sz w:val="27"/>
+          <w:szCs w:val="27"/>
+          <w:lang w:eastAsia="pt-BR"/>
+        </w:rPr>
+      </w:pPr>
+      <w:r>
+        <w:rPr>
+          <w:rFonts w:ascii="Consolas" w:eastAsia="Times New Roman" w:hAnsi="Consolas" w:cs="Times New Roman"/>
+          <w:color w:val="D4D4D4"/>
+          <w:sz w:val="27"/>
+          <w:szCs w:val="27"/>
+          <w:lang w:eastAsia="pt-BR"/>
+        </w:rPr>
+        <w:t>}</w:t>
+      </w:r>
+    </w:p>
+    <w:p>
+      <w:pPr>
+        <w:shd w:val="clear" w:color="auto" w:fill="1E1E1E"/>
+        <w:spacing w:after="0" w:line="360" w:lineRule="atLeast"/>
+        <w:rPr>
+          <w:rFonts w:ascii="Consolas" w:eastAsia="Times New Roman" w:hAnsi="Consolas" w:cs="Times New Roman"/>
+          <w:color w:val="D4D4D4"/>
+          <w:sz w:val="27"/>
+          <w:szCs w:val="27"/>
+          <w:lang w:eastAsia="pt-BR"/>
+        </w:rPr>
+      </w:pPr>
+    </w:p>
+    <w:p>
+      <w:pPr>
+        <w:shd w:val="clear" w:color="auto" w:fill="1E1E1E"/>
+        <w:spacing w:after="0" w:line="360" w:lineRule="atLeast"/>
+        <w:rPr>
+          <w:rFonts w:ascii="Consolas" w:eastAsia="Times New Roman" w:hAnsi="Consolas" w:cs="Times New Roman"/>
+          <w:color w:val="D4D4D4"/>
+          <w:sz w:val="27"/>
+          <w:szCs w:val="27"/>
+          <w:lang w:eastAsia="pt-BR"/>
+        </w:rPr>
+      </w:pPr>
+      <w:proofErr w:type="spellStart"/>
+      <w:r>
+        <w:rPr>
+          <w:rFonts w:ascii="Consolas" w:eastAsia="Times New Roman" w:hAnsi="Consolas" w:cs="Times New Roman"/>
+          <w:color w:val="C586C0"/>
+          <w:sz w:val="27"/>
+          <w:szCs w:val="27"/>
+          <w:lang w:eastAsia="pt-BR"/>
+        </w:rPr>
+        <w:t>export</w:t>
+      </w:r>
+      <w:proofErr w:type="spellEnd"/>
+      <w:r>
+        <w:rPr>
+          <w:rFonts w:ascii="Consolas" w:eastAsia="Times New Roman" w:hAnsi="Consolas" w:cs="Times New Roman"/>
+          <w:color w:val="D4D4D4"/>
+          <w:sz w:val="27"/>
+          <w:szCs w:val="27"/>
+          <w:lang w:eastAsia="pt-BR"/>
+        </w:rPr>
+        <w:t xml:space="preserve"> </w:t>
+      </w:r>
+      <w:proofErr w:type="spellStart"/>
+      <w:r>
+        <w:rPr>
+          <w:rFonts w:ascii="Consolas" w:eastAsia="Times New Roman" w:hAnsi="Consolas" w:cs="Times New Roman"/>
+          <w:color w:val="569CD6"/>
+          <w:sz w:val="27"/>
+          <w:szCs w:val="27"/>
+          <w:lang w:eastAsia="pt-BR"/>
+        </w:rPr>
+        <w:t>function</w:t>
+      </w:r>
+      <w:proofErr w:type="spellEnd"/>
+      <w:r>
+        <w:rPr>
+          <w:rFonts w:ascii="Consolas" w:eastAsia="Times New Roman" w:hAnsi="Consolas" w:cs="Times New Roman"/>
+          <w:color w:val="D4D4D4"/>
+          <w:sz w:val="27"/>
+          <w:szCs w:val="27"/>
+          <w:lang w:eastAsia="pt-BR"/>
+        </w:rPr>
+        <w:t xml:space="preserve"> </w:t>
+      </w:r>
+      <w:proofErr w:type="spellStart"/>
+      <w:r>
+        <w:rPr>
+          <w:rFonts w:ascii="Consolas" w:eastAsia="Times New Roman" w:hAnsi="Consolas" w:cs="Times New Roman"/>
+          <w:color w:val="DCDCAA"/>
+          <w:sz w:val="27"/>
+          <w:szCs w:val="27"/>
+          <w:lang w:eastAsia="pt-BR"/>
+        </w:rPr>
+        <w:t>setCorPreferida</w:t>
+      </w:r>
+      <w:proofErr w:type="spellEnd"/>
+      <w:r>
+        <w:rPr>
+          <w:rFonts w:ascii="Consolas" w:eastAsia="Times New Roman" w:hAnsi="Consolas" w:cs="Times New Roman"/>
+          <w:color w:val="D4D4D4"/>
+          <w:sz w:val="27"/>
+          <w:szCs w:val="27"/>
+          <w:lang w:eastAsia="pt-BR"/>
+        </w:rPr>
+        <w:t>(</w:t>
+      </w:r>
+      <w:r>
+        <w:rPr>
+          <w:rFonts w:ascii="Consolas" w:eastAsia="Times New Roman" w:hAnsi="Consolas" w:cs="Times New Roman"/>
+          <w:color w:val="9CDCFE"/>
+          <w:sz w:val="27"/>
+          <w:szCs w:val="27"/>
+          <w:lang w:eastAsia="pt-BR"/>
+        </w:rPr>
+        <w:t>pessoa</w:t>
+      </w:r>
+      <w:r>
+        <w:rPr>
+          <w:rFonts w:ascii="Consolas" w:eastAsia="Times New Roman" w:hAnsi="Consolas" w:cs="Times New Roman"/>
+          <w:color w:val="D4D4D4"/>
+          <w:sz w:val="27"/>
+          <w:szCs w:val="27"/>
+          <w:lang w:eastAsia="pt-BR"/>
+        </w:rPr>
+        <w:t xml:space="preserve">: </w:t>
+      </w:r>
+      <w:r>
+        <w:rPr>
+          <w:rFonts w:ascii="Consolas" w:eastAsia="Times New Roman" w:hAnsi="Consolas" w:cs="Times New Roman"/>
+          <w:color w:val="4EC9B0"/>
+          <w:sz w:val="27"/>
+          <w:szCs w:val="27"/>
+          <w:lang w:eastAsia="pt-BR"/>
+        </w:rPr>
+        <w:t>Pessoa</w:t>
+      </w:r>
+      <w:r>
+        <w:rPr>
+          <w:rFonts w:ascii="Consolas" w:eastAsia="Times New Roman" w:hAnsi="Consolas" w:cs="Times New Roman"/>
+          <w:color w:val="D4D4D4"/>
+          <w:sz w:val="27"/>
+          <w:szCs w:val="27"/>
+          <w:lang w:eastAsia="pt-BR"/>
+        </w:rPr>
+        <w:t xml:space="preserve">, </w:t>
+      </w:r>
+      <w:r>
+        <w:rPr>
+          <w:rFonts w:ascii="Consolas" w:eastAsia="Times New Roman" w:hAnsi="Consolas" w:cs="Times New Roman"/>
+          <w:color w:val="9CDCFE"/>
+          <w:sz w:val="27"/>
+          <w:szCs w:val="27"/>
+          <w:lang w:eastAsia="pt-BR"/>
+        </w:rPr>
+        <w:t>cor</w:t>
+      </w:r>
+      <w:r>
+        <w:rPr>
+          <w:rFonts w:ascii="Consolas" w:eastAsia="Times New Roman" w:hAnsi="Consolas" w:cs="Times New Roman"/>
+          <w:color w:val="D4D4D4"/>
+          <w:sz w:val="27"/>
+          <w:szCs w:val="27"/>
+          <w:lang w:eastAsia="pt-BR"/>
+        </w:rPr>
+        <w:t xml:space="preserve">: </w:t>
+      </w:r>
+      <w:proofErr w:type="spellStart"/>
+      <w:r>
+        <w:rPr>
+          <w:rFonts w:ascii="Consolas" w:eastAsia="Times New Roman" w:hAnsi="Consolas" w:cs="Times New Roman"/>
+          <w:color w:val="4EC9B0"/>
+          <w:sz w:val="27"/>
+          <w:szCs w:val="27"/>
+          <w:lang w:eastAsia="pt-BR"/>
+        </w:rPr>
+        <w:t>CorPreferida</w:t>
+      </w:r>
+      <w:proofErr w:type="spellEnd"/>
+      <w:r>
+        <w:rPr>
+          <w:rFonts w:ascii="Consolas" w:eastAsia="Times New Roman" w:hAnsi="Consolas" w:cs="Times New Roman"/>
+          <w:color w:val="D4D4D4"/>
+          <w:sz w:val="27"/>
+          <w:szCs w:val="27"/>
+          <w:lang w:eastAsia="pt-BR"/>
+        </w:rPr>
+        <w:t xml:space="preserve">): </w:t>
+      </w:r>
+      <w:r>
+        <w:rPr>
+          <w:rFonts w:ascii="Consolas" w:eastAsia="Times New Roman" w:hAnsi="Consolas" w:cs="Times New Roman"/>
+          <w:color w:val="4EC9B0"/>
+          <w:sz w:val="27"/>
+          <w:szCs w:val="27"/>
+          <w:lang w:eastAsia="pt-BR"/>
+        </w:rPr>
+        <w:t>Pessoa</w:t>
+      </w:r>
+      <w:r>
+        <w:rPr>
+          <w:rFonts w:ascii="Consolas" w:eastAsia="Times New Roman" w:hAnsi="Consolas" w:cs="Times New Roman"/>
+          <w:color w:val="D4D4D4"/>
+          <w:sz w:val="27"/>
+          <w:szCs w:val="27"/>
+          <w:lang w:eastAsia="pt-BR"/>
+        </w:rPr>
+        <w:t xml:space="preserve"> {</w:t>
+      </w:r>
+    </w:p>
+    <w:p>
+      <w:pPr>
+        <w:shd w:val="clear" w:color="auto" w:fill="1E1E1E"/>
+        <w:spacing w:after="0" w:line="360" w:lineRule="atLeast"/>
+        <w:rPr>
+          <w:rFonts w:ascii="Consolas" w:eastAsia="Times New Roman" w:hAnsi="Consolas" w:cs="Times New Roman"/>
+          <w:color w:val="D4D4D4"/>
+          <w:sz w:val="27"/>
+          <w:szCs w:val="27"/>
+          <w:lang w:eastAsia="pt-BR"/>
+        </w:rPr>
+      </w:pPr>
+      <w:r>
+        <w:rPr>
+          <w:rFonts w:ascii="Consolas" w:eastAsia="Times New Roman" w:hAnsi="Consolas" w:cs="Times New Roman"/>
+          <w:color w:val="D4D4D4"/>
+          <w:sz w:val="27"/>
+          <w:szCs w:val="27"/>
+          <w:lang w:eastAsia="pt-BR"/>
+        </w:rPr>
+        <w:t xml:space="preserve">    </w:t>
+      </w:r>
+      <w:proofErr w:type="spellStart"/>
+      <w:r>
+        <w:rPr>
+          <w:rFonts w:ascii="Consolas" w:eastAsia="Times New Roman" w:hAnsi="Consolas" w:cs="Times New Roman"/>
+          <w:color w:val="C586C0"/>
+          <w:sz w:val="27"/>
+          <w:szCs w:val="27"/>
+          <w:lang w:eastAsia="pt-BR"/>
+        </w:rPr>
+        <w:t>return</w:t>
+      </w:r>
+      <w:proofErr w:type="spellEnd"/>
+      <w:r>
+        <w:rPr>
+          <w:rFonts w:ascii="Consolas" w:eastAsia="Times New Roman" w:hAnsi="Consolas" w:cs="Times New Roman"/>
+          <w:color w:val="D4D4D4"/>
+          <w:sz w:val="27"/>
+          <w:szCs w:val="27"/>
+          <w:lang w:eastAsia="pt-BR"/>
+        </w:rPr>
+        <w:t xml:space="preserve"> {...</w:t>
+      </w:r>
+      <w:r>
+        <w:rPr>
+          <w:rFonts w:ascii="Consolas" w:eastAsia="Times New Roman" w:hAnsi="Consolas" w:cs="Times New Roman"/>
+          <w:color w:val="9CDCFE"/>
+          <w:sz w:val="27"/>
+          <w:szCs w:val="27"/>
+          <w:lang w:eastAsia="pt-BR"/>
+        </w:rPr>
+        <w:t>pessoa</w:t>
+      </w:r>
+      <w:r>
+        <w:rPr>
+          <w:rFonts w:ascii="Consolas" w:eastAsia="Times New Roman" w:hAnsi="Consolas" w:cs="Times New Roman"/>
+          <w:color w:val="D4D4D4"/>
+          <w:sz w:val="27"/>
+          <w:szCs w:val="27"/>
+          <w:lang w:eastAsia="pt-BR"/>
+        </w:rPr>
+        <w:t xml:space="preserve">, </w:t>
+      </w:r>
+      <w:proofErr w:type="spellStart"/>
+      <w:r>
+        <w:rPr>
+          <w:rFonts w:ascii="Consolas" w:eastAsia="Times New Roman" w:hAnsi="Consolas" w:cs="Times New Roman"/>
+          <w:color w:val="9CDCFE"/>
+          <w:sz w:val="27"/>
+          <w:szCs w:val="27"/>
+          <w:lang w:eastAsia="pt-BR"/>
+        </w:rPr>
+        <w:t>corPreferida</w:t>
+      </w:r>
+      <w:proofErr w:type="spellEnd"/>
+      <w:r>
+        <w:rPr>
+          <w:rFonts w:ascii="Consolas" w:eastAsia="Times New Roman" w:hAnsi="Consolas" w:cs="Times New Roman"/>
+          <w:color w:val="9CDCFE"/>
+          <w:sz w:val="27"/>
+          <w:szCs w:val="27"/>
+          <w:lang w:eastAsia="pt-BR"/>
+        </w:rPr>
+        <w:t>:</w:t>
+      </w:r>
+      <w:r>
+        <w:rPr>
+          <w:rFonts w:ascii="Consolas" w:eastAsia="Times New Roman" w:hAnsi="Consolas" w:cs="Times New Roman"/>
+          <w:color w:val="D4D4D4"/>
+          <w:sz w:val="27"/>
+          <w:szCs w:val="27"/>
+          <w:lang w:eastAsia="pt-BR"/>
+        </w:rPr>
+        <w:t xml:space="preserve"> </w:t>
+      </w:r>
+      <w:r>
+        <w:rPr>
+          <w:rFonts w:ascii="Consolas" w:eastAsia="Times New Roman" w:hAnsi="Consolas" w:cs="Times New Roman"/>
+          <w:color w:val="9CDCFE"/>
+          <w:sz w:val="27"/>
+          <w:szCs w:val="27"/>
+          <w:lang w:eastAsia="pt-BR"/>
+        </w:rPr>
+        <w:t>cor</w:t>
+      </w:r>
+      <w:r>
+        <w:rPr>
+          <w:rFonts w:ascii="Consolas" w:eastAsia="Times New Roman" w:hAnsi="Consolas" w:cs="Times New Roman"/>
+          <w:color w:val="D4D4D4"/>
+          <w:sz w:val="27"/>
+          <w:szCs w:val="27"/>
+          <w:lang w:eastAsia="pt-BR"/>
+        </w:rPr>
+        <w:t>}</w:t>
+      </w:r>
+    </w:p>
+    <w:p>
+      <w:pPr>
+        <w:shd w:val="clear" w:color="auto" w:fill="1E1E1E"/>
+        <w:spacing w:after="0" w:line="360" w:lineRule="atLeast"/>
+        <w:rPr>
+          <w:rFonts w:ascii="Consolas" w:eastAsia="Times New Roman" w:hAnsi="Consolas" w:cs="Times New Roman"/>
+          <w:color w:val="D4D4D4"/>
+          <w:sz w:val="27"/>
+          <w:szCs w:val="27"/>
+          <w:lang w:eastAsia="pt-BR"/>
+        </w:rPr>
+      </w:pPr>
+      <w:r>
+        <w:rPr>
+          <w:rFonts w:ascii="Consolas" w:eastAsia="Times New Roman" w:hAnsi="Consolas" w:cs="Times New Roman"/>
+          <w:color w:val="D4D4D4"/>
+          <w:sz w:val="27"/>
+          <w:szCs w:val="27"/>
+          <w:lang w:eastAsia="pt-BR"/>
+        </w:rPr>
+        <w:t>}</w:t>
+      </w:r>
+    </w:p>
+    <w:p>
+      <w:pPr>
+        <w:shd w:val="clear" w:color="auto" w:fill="1E1E1E"/>
+        <w:spacing w:after="0" w:line="360" w:lineRule="atLeast"/>
+        <w:rPr>
+          <w:rFonts w:ascii="Consolas" w:eastAsia="Times New Roman" w:hAnsi="Consolas" w:cs="Times New Roman"/>
+          <w:color w:val="D4D4D4"/>
+          <w:sz w:val="27"/>
+          <w:szCs w:val="27"/>
+          <w:lang w:eastAsia="pt-BR"/>
+        </w:rPr>
+      </w:pPr>
+    </w:p>
+    <w:p>
+      <w:pPr>
+        <w:shd w:val="clear" w:color="auto" w:fill="1E1E1E"/>
+        <w:spacing w:after="0" w:line="360" w:lineRule="atLeast"/>
+        <w:rPr>
+          <w:rFonts w:ascii="Consolas" w:eastAsia="Times New Roman" w:hAnsi="Consolas" w:cs="Times New Roman"/>
+          <w:color w:val="D4D4D4"/>
+          <w:sz w:val="27"/>
+          <w:szCs w:val="27"/>
+          <w:lang w:eastAsia="pt-BR"/>
+        </w:rPr>
+      </w:pPr>
+      <w:r>
+        <w:rPr>
+          <w:rFonts w:ascii="Consolas" w:eastAsia="Times New Roman" w:hAnsi="Consolas" w:cs="Times New Roman"/>
+          <w:color w:val="9CDCFE"/>
+          <w:sz w:val="27"/>
+          <w:szCs w:val="27"/>
+          <w:lang w:eastAsia="pt-BR"/>
+        </w:rPr>
+        <w:t>console</w:t>
+      </w:r>
+      <w:r>
+        <w:rPr>
+          <w:rFonts w:ascii="Consolas" w:eastAsia="Times New Roman" w:hAnsi="Consolas" w:cs="Times New Roman"/>
+          <w:color w:val="D4D4D4"/>
+          <w:sz w:val="27"/>
+          <w:szCs w:val="27"/>
+          <w:lang w:eastAsia="pt-BR"/>
+        </w:rPr>
+        <w:t>.</w:t>
+      </w:r>
+      <w:r>
+        <w:rPr>
+          <w:rFonts w:ascii="Consolas" w:eastAsia="Times New Roman" w:hAnsi="Consolas" w:cs="Times New Roman"/>
+          <w:color w:val="DCDCAA"/>
+          <w:sz w:val="27"/>
+          <w:szCs w:val="27"/>
+          <w:lang w:eastAsia="pt-BR"/>
+        </w:rPr>
+        <w:t>log</w:t>
+      </w:r>
+      <w:r>
+        <w:rPr>
+          <w:rFonts w:ascii="Consolas" w:eastAsia="Times New Roman" w:hAnsi="Consolas" w:cs="Times New Roman"/>
+          <w:color w:val="D4D4D4"/>
+          <w:sz w:val="27"/>
+          <w:szCs w:val="27"/>
+          <w:lang w:eastAsia="pt-BR"/>
+        </w:rPr>
+        <w:t>(</w:t>
+      </w:r>
+      <w:proofErr w:type="spellStart"/>
+      <w:r>
+        <w:rPr>
+          <w:rFonts w:ascii="Consolas" w:eastAsia="Times New Roman" w:hAnsi="Consolas" w:cs="Times New Roman"/>
+          <w:color w:val="DCDCAA"/>
+          <w:sz w:val="27"/>
+          <w:szCs w:val="27"/>
+          <w:lang w:eastAsia="pt-BR"/>
+        </w:rPr>
+        <w:t>setCorPreferida</w:t>
+      </w:r>
+      <w:proofErr w:type="spellEnd"/>
+      <w:r>
+        <w:rPr>
+          <w:rFonts w:ascii="Consolas" w:eastAsia="Times New Roman" w:hAnsi="Consolas" w:cs="Times New Roman"/>
+          <w:color w:val="D4D4D4"/>
+          <w:sz w:val="27"/>
+          <w:szCs w:val="27"/>
+          <w:lang w:eastAsia="pt-BR"/>
+        </w:rPr>
+        <w:t>(</w:t>
+      </w:r>
+      <w:r>
+        <w:rPr>
+          <w:rFonts w:ascii="Consolas" w:eastAsia="Times New Roman" w:hAnsi="Consolas" w:cs="Times New Roman"/>
+          <w:color w:val="4FC1FF"/>
+          <w:sz w:val="27"/>
+          <w:szCs w:val="27"/>
+          <w:lang w:eastAsia="pt-BR"/>
+        </w:rPr>
+        <w:t>pessoa</w:t>
+      </w:r>
+      <w:r>
+        <w:rPr>
+          <w:rFonts w:ascii="Consolas" w:eastAsia="Times New Roman" w:hAnsi="Consolas" w:cs="Times New Roman"/>
+          <w:color w:val="D4D4D4"/>
+          <w:sz w:val="27"/>
+          <w:szCs w:val="27"/>
+          <w:lang w:eastAsia="pt-BR"/>
+        </w:rPr>
+        <w:t xml:space="preserve">, </w:t>
+      </w:r>
+      <w:r>
+        <w:rPr>
+          <w:rFonts w:ascii="Consolas" w:eastAsia="Times New Roman" w:hAnsi="Consolas" w:cs="Times New Roman"/>
+          <w:color w:val="CE9178"/>
+          <w:sz w:val="27"/>
+          <w:szCs w:val="27"/>
+          <w:lang w:eastAsia="pt-BR"/>
+        </w:rPr>
+        <w:t>'Azul'</w:t>
+      </w:r>
+      <w:r>
+        <w:rPr>
+          <w:rFonts w:ascii="Consolas" w:eastAsia="Times New Roman" w:hAnsi="Consolas" w:cs="Times New Roman"/>
+          <w:color w:val="D4D4D4"/>
+          <w:sz w:val="27"/>
+          <w:szCs w:val="27"/>
+          <w:lang w:eastAsia="pt-BR"/>
+        </w:rPr>
+        <w:t>));</w:t>
+      </w:r>
+    </w:p>
+    <w:p>
+      <w:pPr>
+        <w:shd w:val="clear" w:color="auto" w:fill="1E1E1E"/>
+        <w:spacing w:after="0" w:line="360" w:lineRule="atLeast"/>
+        <w:rPr>
+          <w:rFonts w:ascii="Consolas" w:eastAsia="Times New Roman" w:hAnsi="Consolas" w:cs="Times New Roman"/>
+          <w:color w:val="D4D4D4"/>
+          <w:sz w:val="27"/>
+          <w:szCs w:val="27"/>
+          <w:lang w:eastAsia="pt-BR"/>
+        </w:rPr>
+      </w:pPr>
+      <w:r>
+        <w:rPr>
+          <w:rFonts w:ascii="Consolas" w:eastAsia="Times New Roman" w:hAnsi="Consolas" w:cs="Times New Roman"/>
+          <w:color w:val="9CDCFE"/>
+          <w:sz w:val="27"/>
+          <w:szCs w:val="27"/>
+          <w:lang w:eastAsia="pt-BR"/>
+        </w:rPr>
+        <w:t>console</w:t>
+      </w:r>
+      <w:r>
+        <w:rPr>
+          <w:rFonts w:ascii="Consolas" w:eastAsia="Times New Roman" w:hAnsi="Consolas" w:cs="Times New Roman"/>
+          <w:color w:val="D4D4D4"/>
+          <w:sz w:val="27"/>
+          <w:szCs w:val="27"/>
+          <w:lang w:eastAsia="pt-BR"/>
+        </w:rPr>
+        <w:t>.</w:t>
+      </w:r>
+      <w:r>
+        <w:rPr>
+          <w:rFonts w:ascii="Consolas" w:eastAsia="Times New Roman" w:hAnsi="Consolas" w:cs="Times New Roman"/>
+          <w:color w:val="DCDCAA"/>
+          <w:sz w:val="27"/>
+          <w:szCs w:val="27"/>
+          <w:lang w:eastAsia="pt-BR"/>
+        </w:rPr>
+        <w:t>log</w:t>
+      </w:r>
+      <w:r>
+        <w:rPr>
+          <w:rFonts w:ascii="Consolas" w:eastAsia="Times New Roman" w:hAnsi="Consolas" w:cs="Times New Roman"/>
+          <w:color w:val="D4D4D4"/>
+          <w:sz w:val="27"/>
+          <w:szCs w:val="27"/>
+          <w:lang w:eastAsia="pt-BR"/>
+        </w:rPr>
+        <w:t>(</w:t>
+      </w:r>
+      <w:r>
+        <w:rPr>
+          <w:rFonts w:ascii="Consolas" w:eastAsia="Times New Roman" w:hAnsi="Consolas" w:cs="Times New Roman"/>
+          <w:color w:val="4FC1FF"/>
+          <w:sz w:val="27"/>
+          <w:szCs w:val="27"/>
+          <w:lang w:eastAsia="pt-BR"/>
+        </w:rPr>
+        <w:t>pessoa</w:t>
+      </w:r>
+      <w:r>
+        <w:rPr>
+          <w:rFonts w:ascii="Consolas" w:eastAsia="Times New Roman" w:hAnsi="Consolas" w:cs="Times New Roman"/>
+          <w:color w:val="D4D4D4"/>
+          <w:sz w:val="27"/>
+          <w:szCs w:val="27"/>
+          <w:lang w:eastAsia="pt-BR"/>
+        </w:rPr>
+        <w:t>);</w:t>
+      </w:r>
+    </w:p>
+    <w:p>
+      <w:pPr>
+        <w:shd w:val="clear" w:color="auto" w:fill="1E1E1E"/>
+        <w:spacing w:after="0" w:line="360" w:lineRule="atLeast"/>
+        <w:rPr>
+          <w:rFonts w:ascii="Consolas" w:eastAsia="Times New Roman" w:hAnsi="Consolas" w:cs="Times New Roman"/>
+          <w:color w:val="D4D4D4"/>
+          <w:sz w:val="27"/>
+          <w:szCs w:val="27"/>
+          <w:lang w:eastAsia="pt-BR"/>
+        </w:rPr>
+      </w:pPr>
+    </w:p>
+    <w:p>
+      <w:pPr>
+        <w:pStyle w:val="SemEspaamento"/>
+        <w:rPr>
+          <w:sz w:val="32"/>
+          <w:szCs w:val="32"/>
+        </w:rPr>
+      </w:pPr>
+    </w:p>
+    <w:p>
+      <w:pPr>
+        <w:shd w:val="clear" w:color="auto" w:fill="1E1E1E"/>
+        <w:spacing w:after="0" w:line="360" w:lineRule="atLeast"/>
+        <w:rPr>
+          <w:rFonts w:ascii="Consolas" w:eastAsia="Times New Roman" w:hAnsi="Consolas" w:cs="Times New Roman"/>
+          <w:color w:val="D4D4D4"/>
+          <w:sz w:val="27"/>
+          <w:szCs w:val="27"/>
+          <w:lang w:eastAsia="pt-BR"/>
+        </w:rPr>
+      </w:pPr>
+      <w:r>
+        <w:rPr>
+          <w:rFonts w:ascii="Consolas" w:eastAsia="Times New Roman" w:hAnsi="Consolas" w:cs="Times New Roman"/>
+          <w:color w:val="D4D4D4"/>
+          <w:sz w:val="27"/>
+          <w:szCs w:val="27"/>
+          <w:lang w:eastAsia="pt-BR"/>
+        </w:rPr>
+        <w:t xml:space="preserve">{ idade: 30, nome: 'Luiz', salario: 200000, </w:t>
+      </w:r>
+      <w:proofErr w:type="spellStart"/>
+      <w:r>
+        <w:rPr>
+          <w:rFonts w:ascii="Consolas" w:eastAsia="Times New Roman" w:hAnsi="Consolas" w:cs="Times New Roman"/>
+          <w:color w:val="D4D4D4"/>
+          <w:sz w:val="27"/>
+          <w:szCs w:val="27"/>
+          <w:lang w:eastAsia="pt-BR"/>
+        </w:rPr>
+        <w:t>corPreferida</w:t>
+      </w:r>
+      <w:proofErr w:type="spellEnd"/>
+      <w:r>
+        <w:rPr>
+          <w:rFonts w:ascii="Consolas" w:eastAsia="Times New Roman" w:hAnsi="Consolas" w:cs="Times New Roman"/>
+          <w:color w:val="D4D4D4"/>
+          <w:sz w:val="27"/>
+          <w:szCs w:val="27"/>
+          <w:lang w:eastAsia="pt-BR"/>
+        </w:rPr>
+        <w:t>: 'Azul' }</w:t>
+      </w:r>
+    </w:p>
+    <w:p>
+      <w:pPr>
+        <w:shd w:val="clear" w:color="auto" w:fill="1E1E1E"/>
+        <w:spacing w:after="0" w:line="360" w:lineRule="atLeast"/>
+        <w:rPr>
+          <w:rFonts w:ascii="Consolas" w:eastAsia="Times New Roman" w:hAnsi="Consolas" w:cs="Times New Roman"/>
+          <w:color w:val="D4D4D4"/>
+          <w:sz w:val="27"/>
+          <w:szCs w:val="27"/>
+          <w:lang w:eastAsia="pt-BR"/>
+        </w:rPr>
+      </w:pPr>
+      <w:r>
+        <w:rPr>
+          <w:rFonts w:ascii="Consolas" w:eastAsia="Times New Roman" w:hAnsi="Consolas" w:cs="Times New Roman"/>
+          <w:color w:val="D4D4D4"/>
+          <w:sz w:val="27"/>
+          <w:szCs w:val="27"/>
+          <w:lang w:eastAsia="pt-BR"/>
+        </w:rPr>
+        <w:t>{ idade: 30, nome: 'Luiz', salario: 200000 }</w:t>
+      </w:r>
+    </w:p>
+    <w:p>
+      <w:pPr>
+        <w:pStyle w:val="SemEspaamento"/>
+        <w:rPr>
+          <w:sz w:val="32"/>
+          <w:szCs w:val="32"/>
+        </w:rPr>
+      </w:pPr>
     </w:p>
     <w:sectPr>
       <w:pgSz w:w="11906" w:h="16838"/>

</xml_diff>

<commit_message>
criando aula 14, 15 e atualizando anotações 18
</commit_message>
<xml_diff>
--- a/Udemy/JavaScript_TypeScript_basico_avançado_2021/Secao_18_TypeScript-Tipos_basicos/anotacoes/18_TypeScript-Tipos_basicos.docx
+++ b/Udemy/JavaScript_TypeScript_basico_avançado_2021/Secao_18_TypeScript-Tipos_basicos/anotacoes/18_TypeScript-Tipos_basicos.docx
@@ -18036,6 +18036,3101 @@
           <w:lang w:eastAsia="pt-BR"/>
         </w:rPr>
         <w:t>{ idade: 30, nome: 'Luiz', salario: 200000 }</w:t>
+      </w:r>
+    </w:p>
+    <w:p>
+      <w:pPr>
+        <w:pStyle w:val="SemEspaamento"/>
+        <w:rPr>
+          <w:sz w:val="32"/>
+          <w:szCs w:val="32"/>
+        </w:rPr>
+      </w:pPr>
+    </w:p>
+    <w:p>
+      <w:pPr>
+        <w:pStyle w:val="SemEspaamento"/>
+        <w:rPr>
+          <w:sz w:val="32"/>
+          <w:szCs w:val="32"/>
+        </w:rPr>
+      </w:pPr>
+    </w:p>
+    <w:p>
+      <w:pPr>
+        <w:pStyle w:val="SemEspaamento"/>
+        <w:rPr>
+          <w:sz w:val="32"/>
+          <w:szCs w:val="32"/>
+        </w:rPr>
+      </w:pPr>
+    </w:p>
+    <w:p>
+      <w:pPr>
+        <w:pStyle w:val="SemEspaamento"/>
+        <w:rPr>
+          <w:sz w:val="32"/>
+          <w:szCs w:val="32"/>
+        </w:rPr>
+      </w:pPr>
+    </w:p>
+    <w:p>
+      <w:pPr>
+        <w:pStyle w:val="SemEspaamento"/>
+        <w:rPr>
+          <w:sz w:val="32"/>
+          <w:szCs w:val="32"/>
+        </w:rPr>
+      </w:pPr>
+    </w:p>
+    <w:p>
+      <w:pPr>
+        <w:pStyle w:val="SemEspaamento"/>
+        <w:numPr>
+          <w:ilvl w:val="0"/>
+          <w:numId w:val="1"/>
+        </w:numPr>
+        <w:rPr>
+          <w:sz w:val="32"/>
+          <w:szCs w:val="32"/>
+        </w:rPr>
+      </w:pPr>
+      <w:proofErr w:type="spellStart"/>
+      <w:r>
+        <w:rPr>
+          <w:sz w:val="32"/>
+          <w:szCs w:val="32"/>
+        </w:rPr>
+        <w:lastRenderedPageBreak/>
+        <w:t>Intersection</w:t>
+      </w:r>
+      <w:proofErr w:type="spellEnd"/>
+      <w:r>
+        <w:rPr>
+          <w:sz w:val="32"/>
+          <w:szCs w:val="32"/>
+        </w:rPr>
+        <w:t xml:space="preserve"> </w:t>
+      </w:r>
+      <w:proofErr w:type="spellStart"/>
+      <w:r>
+        <w:rPr>
+          <w:sz w:val="32"/>
+          <w:szCs w:val="32"/>
+        </w:rPr>
+        <w:t>types</w:t>
+      </w:r>
+      <w:proofErr w:type="spellEnd"/>
+    </w:p>
+    <w:p>
+      <w:pPr>
+        <w:pStyle w:val="SemEspaamento"/>
+        <w:rPr>
+          <w:sz w:val="32"/>
+          <w:szCs w:val="32"/>
+        </w:rPr>
+      </w:pPr>
+    </w:p>
+    <w:p>
+      <w:pPr>
+        <w:shd w:val="clear" w:color="auto" w:fill="1E1E1E"/>
+        <w:spacing w:after="0" w:line="360" w:lineRule="atLeast"/>
+        <w:rPr>
+          <w:rFonts w:ascii="Consolas" w:eastAsia="Times New Roman" w:hAnsi="Consolas" w:cs="Times New Roman"/>
+          <w:color w:val="D4D4D4"/>
+          <w:sz w:val="27"/>
+          <w:szCs w:val="27"/>
+          <w:lang w:eastAsia="pt-BR"/>
+        </w:rPr>
+      </w:pPr>
+      <w:r>
+        <w:rPr>
+          <w:rFonts w:ascii="Consolas" w:eastAsia="Times New Roman" w:hAnsi="Consolas" w:cs="Times New Roman"/>
+          <w:color w:val="6A9955"/>
+          <w:sz w:val="27"/>
+          <w:szCs w:val="27"/>
+          <w:lang w:eastAsia="pt-BR"/>
+        </w:rPr>
+        <w:t>// | - OU</w:t>
+      </w:r>
+    </w:p>
+    <w:p>
+      <w:pPr>
+        <w:shd w:val="clear" w:color="auto" w:fill="1E1E1E"/>
+        <w:spacing w:after="0" w:line="360" w:lineRule="atLeast"/>
+        <w:rPr>
+          <w:rFonts w:ascii="Consolas" w:eastAsia="Times New Roman" w:hAnsi="Consolas" w:cs="Times New Roman"/>
+          <w:color w:val="D4D4D4"/>
+          <w:sz w:val="27"/>
+          <w:szCs w:val="27"/>
+          <w:lang w:eastAsia="pt-BR"/>
+        </w:rPr>
+      </w:pPr>
+      <w:r>
+        <w:rPr>
+          <w:rFonts w:ascii="Consolas" w:eastAsia="Times New Roman" w:hAnsi="Consolas" w:cs="Times New Roman"/>
+          <w:color w:val="6A9955"/>
+          <w:sz w:val="27"/>
+          <w:szCs w:val="27"/>
+          <w:lang w:eastAsia="pt-BR"/>
+        </w:rPr>
+        <w:t>// &amp; - AND</w:t>
+      </w:r>
+    </w:p>
+    <w:p>
+      <w:pPr>
+        <w:shd w:val="clear" w:color="auto" w:fill="1E1E1E"/>
+        <w:spacing w:after="0" w:line="360" w:lineRule="atLeast"/>
+        <w:rPr>
+          <w:rFonts w:ascii="Consolas" w:eastAsia="Times New Roman" w:hAnsi="Consolas" w:cs="Times New Roman"/>
+          <w:color w:val="D4D4D4"/>
+          <w:sz w:val="27"/>
+          <w:szCs w:val="27"/>
+          <w:lang w:eastAsia="pt-BR"/>
+        </w:rPr>
+      </w:pPr>
+    </w:p>
+    <w:p>
+      <w:pPr>
+        <w:shd w:val="clear" w:color="auto" w:fill="1E1E1E"/>
+        <w:spacing w:after="0" w:line="360" w:lineRule="atLeast"/>
+        <w:rPr>
+          <w:rFonts w:ascii="Consolas" w:eastAsia="Times New Roman" w:hAnsi="Consolas" w:cs="Times New Roman"/>
+          <w:color w:val="D4D4D4"/>
+          <w:sz w:val="27"/>
+          <w:szCs w:val="27"/>
+          <w:lang w:eastAsia="pt-BR"/>
+        </w:rPr>
+      </w:pPr>
+      <w:proofErr w:type="spellStart"/>
+      <w:r>
+        <w:rPr>
+          <w:rFonts w:ascii="Consolas" w:eastAsia="Times New Roman" w:hAnsi="Consolas" w:cs="Times New Roman"/>
+          <w:color w:val="569CD6"/>
+          <w:sz w:val="27"/>
+          <w:szCs w:val="27"/>
+          <w:lang w:eastAsia="pt-BR"/>
+        </w:rPr>
+        <w:t>type</w:t>
+      </w:r>
+      <w:proofErr w:type="spellEnd"/>
+      <w:r>
+        <w:rPr>
+          <w:rFonts w:ascii="Consolas" w:eastAsia="Times New Roman" w:hAnsi="Consolas" w:cs="Times New Roman"/>
+          <w:color w:val="D4D4D4"/>
+          <w:sz w:val="27"/>
+          <w:szCs w:val="27"/>
+          <w:lang w:eastAsia="pt-BR"/>
+        </w:rPr>
+        <w:t xml:space="preserve"> </w:t>
+      </w:r>
+      <w:proofErr w:type="spellStart"/>
+      <w:r>
+        <w:rPr>
+          <w:rFonts w:ascii="Consolas" w:eastAsia="Times New Roman" w:hAnsi="Consolas" w:cs="Times New Roman"/>
+          <w:color w:val="4EC9B0"/>
+          <w:sz w:val="27"/>
+          <w:szCs w:val="27"/>
+          <w:lang w:eastAsia="pt-BR"/>
+        </w:rPr>
+        <w:t>TemNome</w:t>
+      </w:r>
+      <w:proofErr w:type="spellEnd"/>
+      <w:r>
+        <w:rPr>
+          <w:rFonts w:ascii="Consolas" w:eastAsia="Times New Roman" w:hAnsi="Consolas" w:cs="Times New Roman"/>
+          <w:color w:val="D4D4D4"/>
+          <w:sz w:val="27"/>
+          <w:szCs w:val="27"/>
+          <w:lang w:eastAsia="pt-BR"/>
+        </w:rPr>
+        <w:t xml:space="preserve"> = { </w:t>
+      </w:r>
+      <w:r>
+        <w:rPr>
+          <w:rFonts w:ascii="Consolas" w:eastAsia="Times New Roman" w:hAnsi="Consolas" w:cs="Times New Roman"/>
+          <w:color w:val="9CDCFE"/>
+          <w:sz w:val="27"/>
+          <w:szCs w:val="27"/>
+          <w:lang w:eastAsia="pt-BR"/>
+        </w:rPr>
+        <w:t>nome</w:t>
+      </w:r>
+      <w:r>
+        <w:rPr>
+          <w:rFonts w:ascii="Consolas" w:eastAsia="Times New Roman" w:hAnsi="Consolas" w:cs="Times New Roman"/>
+          <w:color w:val="D4D4D4"/>
+          <w:sz w:val="27"/>
+          <w:szCs w:val="27"/>
+          <w:lang w:eastAsia="pt-BR"/>
+        </w:rPr>
+        <w:t xml:space="preserve">: </w:t>
+      </w:r>
+      <w:proofErr w:type="spellStart"/>
+      <w:r>
+        <w:rPr>
+          <w:rFonts w:ascii="Consolas" w:eastAsia="Times New Roman" w:hAnsi="Consolas" w:cs="Times New Roman"/>
+          <w:color w:val="4EC9B0"/>
+          <w:sz w:val="27"/>
+          <w:szCs w:val="27"/>
+          <w:lang w:eastAsia="pt-BR"/>
+        </w:rPr>
+        <w:t>string</w:t>
+      </w:r>
+      <w:proofErr w:type="spellEnd"/>
+      <w:r>
+        <w:rPr>
+          <w:rFonts w:ascii="Consolas" w:eastAsia="Times New Roman" w:hAnsi="Consolas" w:cs="Times New Roman"/>
+          <w:color w:val="D4D4D4"/>
+          <w:sz w:val="27"/>
+          <w:szCs w:val="27"/>
+          <w:lang w:eastAsia="pt-BR"/>
+        </w:rPr>
+        <w:t xml:space="preserve"> }</w:t>
+      </w:r>
+    </w:p>
+    <w:p>
+      <w:pPr>
+        <w:shd w:val="clear" w:color="auto" w:fill="1E1E1E"/>
+        <w:spacing w:after="0" w:line="360" w:lineRule="atLeast"/>
+        <w:rPr>
+          <w:rFonts w:ascii="Consolas" w:eastAsia="Times New Roman" w:hAnsi="Consolas" w:cs="Times New Roman"/>
+          <w:color w:val="D4D4D4"/>
+          <w:sz w:val="27"/>
+          <w:szCs w:val="27"/>
+          <w:lang w:eastAsia="pt-BR"/>
+        </w:rPr>
+      </w:pPr>
+      <w:proofErr w:type="spellStart"/>
+      <w:r>
+        <w:rPr>
+          <w:rFonts w:ascii="Consolas" w:eastAsia="Times New Roman" w:hAnsi="Consolas" w:cs="Times New Roman"/>
+          <w:color w:val="569CD6"/>
+          <w:sz w:val="27"/>
+          <w:szCs w:val="27"/>
+          <w:lang w:eastAsia="pt-BR"/>
+        </w:rPr>
+        <w:t>type</w:t>
+      </w:r>
+      <w:proofErr w:type="spellEnd"/>
+      <w:r>
+        <w:rPr>
+          <w:rFonts w:ascii="Consolas" w:eastAsia="Times New Roman" w:hAnsi="Consolas" w:cs="Times New Roman"/>
+          <w:color w:val="D4D4D4"/>
+          <w:sz w:val="27"/>
+          <w:szCs w:val="27"/>
+          <w:lang w:eastAsia="pt-BR"/>
+        </w:rPr>
+        <w:t xml:space="preserve"> </w:t>
+      </w:r>
+      <w:proofErr w:type="spellStart"/>
+      <w:r>
+        <w:rPr>
+          <w:rFonts w:ascii="Consolas" w:eastAsia="Times New Roman" w:hAnsi="Consolas" w:cs="Times New Roman"/>
+          <w:color w:val="4EC9B0"/>
+          <w:sz w:val="27"/>
+          <w:szCs w:val="27"/>
+          <w:lang w:eastAsia="pt-BR"/>
+        </w:rPr>
+        <w:t>TemSobrenome</w:t>
+      </w:r>
+      <w:proofErr w:type="spellEnd"/>
+      <w:r>
+        <w:rPr>
+          <w:rFonts w:ascii="Consolas" w:eastAsia="Times New Roman" w:hAnsi="Consolas" w:cs="Times New Roman"/>
+          <w:color w:val="D4D4D4"/>
+          <w:sz w:val="27"/>
+          <w:szCs w:val="27"/>
+          <w:lang w:eastAsia="pt-BR"/>
+        </w:rPr>
+        <w:t xml:space="preserve"> = { </w:t>
+      </w:r>
+      <w:r>
+        <w:rPr>
+          <w:rFonts w:ascii="Consolas" w:eastAsia="Times New Roman" w:hAnsi="Consolas" w:cs="Times New Roman"/>
+          <w:color w:val="9CDCFE"/>
+          <w:sz w:val="27"/>
+          <w:szCs w:val="27"/>
+          <w:lang w:eastAsia="pt-BR"/>
+        </w:rPr>
+        <w:t>sobrenome</w:t>
+      </w:r>
+      <w:r>
+        <w:rPr>
+          <w:rFonts w:ascii="Consolas" w:eastAsia="Times New Roman" w:hAnsi="Consolas" w:cs="Times New Roman"/>
+          <w:color w:val="D4D4D4"/>
+          <w:sz w:val="27"/>
+          <w:szCs w:val="27"/>
+          <w:lang w:eastAsia="pt-BR"/>
+        </w:rPr>
+        <w:t xml:space="preserve">: </w:t>
+      </w:r>
+      <w:proofErr w:type="spellStart"/>
+      <w:r>
+        <w:rPr>
+          <w:rFonts w:ascii="Consolas" w:eastAsia="Times New Roman" w:hAnsi="Consolas" w:cs="Times New Roman"/>
+          <w:color w:val="4EC9B0"/>
+          <w:sz w:val="27"/>
+          <w:szCs w:val="27"/>
+          <w:lang w:eastAsia="pt-BR"/>
+        </w:rPr>
+        <w:t>string</w:t>
+      </w:r>
+      <w:proofErr w:type="spellEnd"/>
+      <w:r>
+        <w:rPr>
+          <w:rFonts w:ascii="Consolas" w:eastAsia="Times New Roman" w:hAnsi="Consolas" w:cs="Times New Roman"/>
+          <w:color w:val="D4D4D4"/>
+          <w:sz w:val="27"/>
+          <w:szCs w:val="27"/>
+          <w:lang w:eastAsia="pt-BR"/>
+        </w:rPr>
+        <w:t xml:space="preserve"> }</w:t>
+      </w:r>
+    </w:p>
+    <w:p>
+      <w:pPr>
+        <w:shd w:val="clear" w:color="auto" w:fill="1E1E1E"/>
+        <w:spacing w:after="0" w:line="360" w:lineRule="atLeast"/>
+        <w:rPr>
+          <w:rFonts w:ascii="Consolas" w:eastAsia="Times New Roman" w:hAnsi="Consolas" w:cs="Times New Roman"/>
+          <w:color w:val="D4D4D4"/>
+          <w:sz w:val="27"/>
+          <w:szCs w:val="27"/>
+          <w:lang w:eastAsia="pt-BR"/>
+        </w:rPr>
+      </w:pPr>
+      <w:proofErr w:type="spellStart"/>
+      <w:r>
+        <w:rPr>
+          <w:rFonts w:ascii="Consolas" w:eastAsia="Times New Roman" w:hAnsi="Consolas" w:cs="Times New Roman"/>
+          <w:color w:val="569CD6"/>
+          <w:sz w:val="27"/>
+          <w:szCs w:val="27"/>
+          <w:lang w:eastAsia="pt-BR"/>
+        </w:rPr>
+        <w:t>type</w:t>
+      </w:r>
+      <w:proofErr w:type="spellEnd"/>
+      <w:r>
+        <w:rPr>
+          <w:rFonts w:ascii="Consolas" w:eastAsia="Times New Roman" w:hAnsi="Consolas" w:cs="Times New Roman"/>
+          <w:color w:val="D4D4D4"/>
+          <w:sz w:val="27"/>
+          <w:szCs w:val="27"/>
+          <w:lang w:eastAsia="pt-BR"/>
+        </w:rPr>
+        <w:t xml:space="preserve"> </w:t>
+      </w:r>
+      <w:proofErr w:type="spellStart"/>
+      <w:r>
+        <w:rPr>
+          <w:rFonts w:ascii="Consolas" w:eastAsia="Times New Roman" w:hAnsi="Consolas" w:cs="Times New Roman"/>
+          <w:color w:val="4EC9B0"/>
+          <w:sz w:val="27"/>
+          <w:szCs w:val="27"/>
+          <w:lang w:eastAsia="pt-BR"/>
+        </w:rPr>
+        <w:t>TemIdade</w:t>
+      </w:r>
+      <w:proofErr w:type="spellEnd"/>
+      <w:r>
+        <w:rPr>
+          <w:rFonts w:ascii="Consolas" w:eastAsia="Times New Roman" w:hAnsi="Consolas" w:cs="Times New Roman"/>
+          <w:color w:val="D4D4D4"/>
+          <w:sz w:val="27"/>
+          <w:szCs w:val="27"/>
+          <w:lang w:eastAsia="pt-BR"/>
+        </w:rPr>
+        <w:t xml:space="preserve"> = { </w:t>
+      </w:r>
+      <w:r>
+        <w:rPr>
+          <w:rFonts w:ascii="Consolas" w:eastAsia="Times New Roman" w:hAnsi="Consolas" w:cs="Times New Roman"/>
+          <w:color w:val="9CDCFE"/>
+          <w:sz w:val="27"/>
+          <w:szCs w:val="27"/>
+          <w:lang w:eastAsia="pt-BR"/>
+        </w:rPr>
+        <w:t>idade</w:t>
+      </w:r>
+      <w:r>
+        <w:rPr>
+          <w:rFonts w:ascii="Consolas" w:eastAsia="Times New Roman" w:hAnsi="Consolas" w:cs="Times New Roman"/>
+          <w:color w:val="D4D4D4"/>
+          <w:sz w:val="27"/>
+          <w:szCs w:val="27"/>
+          <w:lang w:eastAsia="pt-BR"/>
+        </w:rPr>
+        <w:t xml:space="preserve">: </w:t>
+      </w:r>
+      <w:proofErr w:type="spellStart"/>
+      <w:r>
+        <w:rPr>
+          <w:rFonts w:ascii="Consolas" w:eastAsia="Times New Roman" w:hAnsi="Consolas" w:cs="Times New Roman"/>
+          <w:color w:val="4EC9B0"/>
+          <w:sz w:val="27"/>
+          <w:szCs w:val="27"/>
+          <w:lang w:eastAsia="pt-BR"/>
+        </w:rPr>
+        <w:t>number</w:t>
+      </w:r>
+      <w:proofErr w:type="spellEnd"/>
+      <w:r>
+        <w:rPr>
+          <w:rFonts w:ascii="Consolas" w:eastAsia="Times New Roman" w:hAnsi="Consolas" w:cs="Times New Roman"/>
+          <w:color w:val="D4D4D4"/>
+          <w:sz w:val="27"/>
+          <w:szCs w:val="27"/>
+          <w:lang w:eastAsia="pt-BR"/>
+        </w:rPr>
+        <w:t xml:space="preserve"> }</w:t>
+      </w:r>
+    </w:p>
+    <w:p>
+      <w:pPr>
+        <w:shd w:val="clear" w:color="auto" w:fill="1E1E1E"/>
+        <w:spacing w:after="0" w:line="360" w:lineRule="atLeast"/>
+        <w:rPr>
+          <w:rFonts w:ascii="Consolas" w:eastAsia="Times New Roman" w:hAnsi="Consolas" w:cs="Times New Roman"/>
+          <w:color w:val="D4D4D4"/>
+          <w:sz w:val="27"/>
+          <w:szCs w:val="27"/>
+          <w:lang w:eastAsia="pt-BR"/>
+        </w:rPr>
+      </w:pPr>
+    </w:p>
+    <w:p>
+      <w:pPr>
+        <w:shd w:val="clear" w:color="auto" w:fill="1E1E1E"/>
+        <w:spacing w:after="0" w:line="360" w:lineRule="atLeast"/>
+        <w:rPr>
+          <w:rFonts w:ascii="Consolas" w:eastAsia="Times New Roman" w:hAnsi="Consolas" w:cs="Times New Roman"/>
+          <w:color w:val="D4D4D4"/>
+          <w:sz w:val="27"/>
+          <w:szCs w:val="27"/>
+          <w:lang w:eastAsia="pt-BR"/>
+        </w:rPr>
+      </w:pPr>
+      <w:proofErr w:type="spellStart"/>
+      <w:r>
+        <w:rPr>
+          <w:rFonts w:ascii="Consolas" w:eastAsia="Times New Roman" w:hAnsi="Consolas" w:cs="Times New Roman"/>
+          <w:color w:val="569CD6"/>
+          <w:sz w:val="27"/>
+          <w:szCs w:val="27"/>
+          <w:lang w:eastAsia="pt-BR"/>
+        </w:rPr>
+        <w:t>type</w:t>
+      </w:r>
+      <w:proofErr w:type="spellEnd"/>
+      <w:r>
+        <w:rPr>
+          <w:rFonts w:ascii="Consolas" w:eastAsia="Times New Roman" w:hAnsi="Consolas" w:cs="Times New Roman"/>
+          <w:color w:val="D4D4D4"/>
+          <w:sz w:val="27"/>
+          <w:szCs w:val="27"/>
+          <w:lang w:eastAsia="pt-BR"/>
+        </w:rPr>
+        <w:t xml:space="preserve"> </w:t>
+      </w:r>
+      <w:r>
+        <w:rPr>
+          <w:rFonts w:ascii="Consolas" w:eastAsia="Times New Roman" w:hAnsi="Consolas" w:cs="Times New Roman"/>
+          <w:color w:val="4EC9B0"/>
+          <w:sz w:val="27"/>
+          <w:szCs w:val="27"/>
+          <w:lang w:eastAsia="pt-BR"/>
+        </w:rPr>
+        <w:t>Pessoa</w:t>
+      </w:r>
+      <w:r>
+        <w:rPr>
+          <w:rFonts w:ascii="Consolas" w:eastAsia="Times New Roman" w:hAnsi="Consolas" w:cs="Times New Roman"/>
+          <w:color w:val="D4D4D4"/>
+          <w:sz w:val="27"/>
+          <w:szCs w:val="27"/>
+          <w:lang w:eastAsia="pt-BR"/>
+        </w:rPr>
+        <w:t xml:space="preserve"> = </w:t>
+      </w:r>
+      <w:proofErr w:type="spellStart"/>
+      <w:r>
+        <w:rPr>
+          <w:rFonts w:ascii="Consolas" w:eastAsia="Times New Roman" w:hAnsi="Consolas" w:cs="Times New Roman"/>
+          <w:color w:val="4EC9B0"/>
+          <w:sz w:val="27"/>
+          <w:szCs w:val="27"/>
+          <w:lang w:eastAsia="pt-BR"/>
+        </w:rPr>
+        <w:t>TemNome</w:t>
+      </w:r>
+      <w:proofErr w:type="spellEnd"/>
+      <w:r>
+        <w:rPr>
+          <w:rFonts w:ascii="Consolas" w:eastAsia="Times New Roman" w:hAnsi="Consolas" w:cs="Times New Roman"/>
+          <w:color w:val="D4D4D4"/>
+          <w:sz w:val="27"/>
+          <w:szCs w:val="27"/>
+          <w:lang w:eastAsia="pt-BR"/>
+        </w:rPr>
+        <w:t xml:space="preserve"> &amp; </w:t>
+      </w:r>
+      <w:proofErr w:type="spellStart"/>
+      <w:r>
+        <w:rPr>
+          <w:rFonts w:ascii="Consolas" w:eastAsia="Times New Roman" w:hAnsi="Consolas" w:cs="Times New Roman"/>
+          <w:color w:val="4EC9B0"/>
+          <w:sz w:val="27"/>
+          <w:szCs w:val="27"/>
+          <w:lang w:eastAsia="pt-BR"/>
+        </w:rPr>
+        <w:t>TemSobrenome</w:t>
+      </w:r>
+      <w:proofErr w:type="spellEnd"/>
+      <w:r>
+        <w:rPr>
+          <w:rFonts w:ascii="Consolas" w:eastAsia="Times New Roman" w:hAnsi="Consolas" w:cs="Times New Roman"/>
+          <w:color w:val="D4D4D4"/>
+          <w:sz w:val="27"/>
+          <w:szCs w:val="27"/>
+          <w:lang w:eastAsia="pt-BR"/>
+        </w:rPr>
+        <w:t xml:space="preserve"> &amp; </w:t>
+      </w:r>
+      <w:proofErr w:type="spellStart"/>
+      <w:r>
+        <w:rPr>
+          <w:rFonts w:ascii="Consolas" w:eastAsia="Times New Roman" w:hAnsi="Consolas" w:cs="Times New Roman"/>
+          <w:color w:val="4EC9B0"/>
+          <w:sz w:val="27"/>
+          <w:szCs w:val="27"/>
+          <w:lang w:eastAsia="pt-BR"/>
+        </w:rPr>
+        <w:t>TemIdade</w:t>
+      </w:r>
+      <w:proofErr w:type="spellEnd"/>
+      <w:r>
+        <w:rPr>
+          <w:rFonts w:ascii="Consolas" w:eastAsia="Times New Roman" w:hAnsi="Consolas" w:cs="Times New Roman"/>
+          <w:color w:val="D4D4D4"/>
+          <w:sz w:val="27"/>
+          <w:szCs w:val="27"/>
+          <w:lang w:eastAsia="pt-BR"/>
+        </w:rPr>
+        <w:t xml:space="preserve"> </w:t>
+      </w:r>
+      <w:r>
+        <w:rPr>
+          <w:rFonts w:ascii="Consolas" w:eastAsia="Times New Roman" w:hAnsi="Consolas" w:cs="Times New Roman"/>
+          <w:color w:val="6A9955"/>
+          <w:sz w:val="27"/>
+          <w:szCs w:val="27"/>
+          <w:lang w:eastAsia="pt-BR"/>
+        </w:rPr>
+        <w:t>// AND</w:t>
+      </w:r>
+    </w:p>
+    <w:p>
+      <w:pPr>
+        <w:shd w:val="clear" w:color="auto" w:fill="1E1E1E"/>
+        <w:spacing w:after="0" w:line="360" w:lineRule="atLeast"/>
+        <w:rPr>
+          <w:rFonts w:ascii="Consolas" w:eastAsia="Times New Roman" w:hAnsi="Consolas" w:cs="Times New Roman"/>
+          <w:color w:val="D4D4D4"/>
+          <w:sz w:val="27"/>
+          <w:szCs w:val="27"/>
+          <w:lang w:eastAsia="pt-BR"/>
+        </w:rPr>
+      </w:pPr>
+    </w:p>
+    <w:p>
+      <w:pPr>
+        <w:shd w:val="clear" w:color="auto" w:fill="1E1E1E"/>
+        <w:spacing w:after="0" w:line="360" w:lineRule="atLeast"/>
+        <w:rPr>
+          <w:rFonts w:ascii="Consolas" w:eastAsia="Times New Roman" w:hAnsi="Consolas" w:cs="Times New Roman"/>
+          <w:color w:val="D4D4D4"/>
+          <w:sz w:val="27"/>
+          <w:szCs w:val="27"/>
+          <w:lang w:eastAsia="pt-BR"/>
+        </w:rPr>
+      </w:pPr>
+      <w:proofErr w:type="spellStart"/>
+      <w:r>
+        <w:rPr>
+          <w:rFonts w:ascii="Consolas" w:eastAsia="Times New Roman" w:hAnsi="Consolas" w:cs="Times New Roman"/>
+          <w:color w:val="569CD6"/>
+          <w:sz w:val="27"/>
+          <w:szCs w:val="27"/>
+          <w:lang w:eastAsia="pt-BR"/>
+        </w:rPr>
+        <w:t>type</w:t>
+      </w:r>
+      <w:proofErr w:type="spellEnd"/>
+      <w:r>
+        <w:rPr>
+          <w:rFonts w:ascii="Consolas" w:eastAsia="Times New Roman" w:hAnsi="Consolas" w:cs="Times New Roman"/>
+          <w:color w:val="D4D4D4"/>
+          <w:sz w:val="27"/>
+          <w:szCs w:val="27"/>
+          <w:lang w:eastAsia="pt-BR"/>
+        </w:rPr>
+        <w:t xml:space="preserve"> </w:t>
+      </w:r>
+      <w:r>
+        <w:rPr>
+          <w:rFonts w:ascii="Consolas" w:eastAsia="Times New Roman" w:hAnsi="Consolas" w:cs="Times New Roman"/>
+          <w:color w:val="4EC9B0"/>
+          <w:sz w:val="27"/>
+          <w:szCs w:val="27"/>
+          <w:lang w:eastAsia="pt-BR"/>
+        </w:rPr>
+        <w:t>AB</w:t>
+      </w:r>
+      <w:r>
+        <w:rPr>
+          <w:rFonts w:ascii="Consolas" w:eastAsia="Times New Roman" w:hAnsi="Consolas" w:cs="Times New Roman"/>
+          <w:color w:val="D4D4D4"/>
+          <w:sz w:val="27"/>
+          <w:szCs w:val="27"/>
+          <w:lang w:eastAsia="pt-BR"/>
+        </w:rPr>
+        <w:t xml:space="preserve"> = </w:t>
+      </w:r>
+      <w:r>
+        <w:rPr>
+          <w:rFonts w:ascii="Consolas" w:eastAsia="Times New Roman" w:hAnsi="Consolas" w:cs="Times New Roman"/>
+          <w:color w:val="CE9178"/>
+          <w:sz w:val="27"/>
+          <w:szCs w:val="27"/>
+          <w:lang w:eastAsia="pt-BR"/>
+        </w:rPr>
+        <w:t>'A'</w:t>
+      </w:r>
+      <w:r>
+        <w:rPr>
+          <w:rFonts w:ascii="Consolas" w:eastAsia="Times New Roman" w:hAnsi="Consolas" w:cs="Times New Roman"/>
+          <w:color w:val="D4D4D4"/>
+          <w:sz w:val="27"/>
+          <w:szCs w:val="27"/>
+          <w:lang w:eastAsia="pt-BR"/>
+        </w:rPr>
+        <w:t xml:space="preserve"> | </w:t>
+      </w:r>
+      <w:r>
+        <w:rPr>
+          <w:rFonts w:ascii="Consolas" w:eastAsia="Times New Roman" w:hAnsi="Consolas" w:cs="Times New Roman"/>
+          <w:color w:val="CE9178"/>
+          <w:sz w:val="27"/>
+          <w:szCs w:val="27"/>
+          <w:lang w:eastAsia="pt-BR"/>
+        </w:rPr>
+        <w:t>'B'</w:t>
+      </w:r>
+    </w:p>
+    <w:p>
+      <w:pPr>
+        <w:shd w:val="clear" w:color="auto" w:fill="1E1E1E"/>
+        <w:spacing w:after="0" w:line="360" w:lineRule="atLeast"/>
+        <w:rPr>
+          <w:rFonts w:ascii="Consolas" w:eastAsia="Times New Roman" w:hAnsi="Consolas" w:cs="Times New Roman"/>
+          <w:color w:val="D4D4D4"/>
+          <w:sz w:val="27"/>
+          <w:szCs w:val="27"/>
+          <w:lang w:eastAsia="pt-BR"/>
+        </w:rPr>
+      </w:pPr>
+      <w:proofErr w:type="spellStart"/>
+      <w:r>
+        <w:rPr>
+          <w:rFonts w:ascii="Consolas" w:eastAsia="Times New Roman" w:hAnsi="Consolas" w:cs="Times New Roman"/>
+          <w:color w:val="569CD6"/>
+          <w:sz w:val="27"/>
+          <w:szCs w:val="27"/>
+          <w:lang w:eastAsia="pt-BR"/>
+        </w:rPr>
+        <w:t>type</w:t>
+      </w:r>
+      <w:proofErr w:type="spellEnd"/>
+      <w:r>
+        <w:rPr>
+          <w:rFonts w:ascii="Consolas" w:eastAsia="Times New Roman" w:hAnsi="Consolas" w:cs="Times New Roman"/>
+          <w:color w:val="D4D4D4"/>
+          <w:sz w:val="27"/>
+          <w:szCs w:val="27"/>
+          <w:lang w:eastAsia="pt-BR"/>
+        </w:rPr>
+        <w:t xml:space="preserve"> </w:t>
+      </w:r>
+      <w:r>
+        <w:rPr>
+          <w:rFonts w:ascii="Consolas" w:eastAsia="Times New Roman" w:hAnsi="Consolas" w:cs="Times New Roman"/>
+          <w:color w:val="4EC9B0"/>
+          <w:sz w:val="27"/>
+          <w:szCs w:val="27"/>
+          <w:lang w:eastAsia="pt-BR"/>
+        </w:rPr>
+        <w:t>AC</w:t>
+      </w:r>
+      <w:r>
+        <w:rPr>
+          <w:rFonts w:ascii="Consolas" w:eastAsia="Times New Roman" w:hAnsi="Consolas" w:cs="Times New Roman"/>
+          <w:color w:val="D4D4D4"/>
+          <w:sz w:val="27"/>
+          <w:szCs w:val="27"/>
+          <w:lang w:eastAsia="pt-BR"/>
+        </w:rPr>
+        <w:t xml:space="preserve"> = </w:t>
+      </w:r>
+      <w:r>
+        <w:rPr>
+          <w:rFonts w:ascii="Consolas" w:eastAsia="Times New Roman" w:hAnsi="Consolas" w:cs="Times New Roman"/>
+          <w:color w:val="CE9178"/>
+          <w:sz w:val="27"/>
+          <w:szCs w:val="27"/>
+          <w:lang w:eastAsia="pt-BR"/>
+        </w:rPr>
+        <w:t>'A'</w:t>
+      </w:r>
+      <w:r>
+        <w:rPr>
+          <w:rFonts w:ascii="Consolas" w:eastAsia="Times New Roman" w:hAnsi="Consolas" w:cs="Times New Roman"/>
+          <w:color w:val="D4D4D4"/>
+          <w:sz w:val="27"/>
+          <w:szCs w:val="27"/>
+          <w:lang w:eastAsia="pt-BR"/>
+        </w:rPr>
+        <w:t xml:space="preserve"> | </w:t>
+      </w:r>
+      <w:r>
+        <w:rPr>
+          <w:rFonts w:ascii="Consolas" w:eastAsia="Times New Roman" w:hAnsi="Consolas" w:cs="Times New Roman"/>
+          <w:color w:val="CE9178"/>
+          <w:sz w:val="27"/>
+          <w:szCs w:val="27"/>
+          <w:lang w:eastAsia="pt-BR"/>
+        </w:rPr>
+        <w:t>'C'</w:t>
+      </w:r>
+    </w:p>
+    <w:p>
+      <w:pPr>
+        <w:shd w:val="clear" w:color="auto" w:fill="1E1E1E"/>
+        <w:spacing w:after="0" w:line="360" w:lineRule="atLeast"/>
+        <w:rPr>
+          <w:rFonts w:ascii="Consolas" w:eastAsia="Times New Roman" w:hAnsi="Consolas" w:cs="Times New Roman"/>
+          <w:color w:val="D4D4D4"/>
+          <w:sz w:val="27"/>
+          <w:szCs w:val="27"/>
+          <w:lang w:eastAsia="pt-BR"/>
+        </w:rPr>
+      </w:pPr>
+      <w:proofErr w:type="spellStart"/>
+      <w:r>
+        <w:rPr>
+          <w:rFonts w:ascii="Consolas" w:eastAsia="Times New Roman" w:hAnsi="Consolas" w:cs="Times New Roman"/>
+          <w:color w:val="569CD6"/>
+          <w:sz w:val="27"/>
+          <w:szCs w:val="27"/>
+          <w:lang w:eastAsia="pt-BR"/>
+        </w:rPr>
+        <w:t>type</w:t>
+      </w:r>
+      <w:proofErr w:type="spellEnd"/>
+      <w:r>
+        <w:rPr>
+          <w:rFonts w:ascii="Consolas" w:eastAsia="Times New Roman" w:hAnsi="Consolas" w:cs="Times New Roman"/>
+          <w:color w:val="D4D4D4"/>
+          <w:sz w:val="27"/>
+          <w:szCs w:val="27"/>
+          <w:lang w:eastAsia="pt-BR"/>
+        </w:rPr>
+        <w:t xml:space="preserve"> </w:t>
+      </w:r>
+      <w:r>
+        <w:rPr>
+          <w:rFonts w:ascii="Consolas" w:eastAsia="Times New Roman" w:hAnsi="Consolas" w:cs="Times New Roman"/>
+          <w:color w:val="4EC9B0"/>
+          <w:sz w:val="27"/>
+          <w:szCs w:val="27"/>
+          <w:lang w:eastAsia="pt-BR"/>
+        </w:rPr>
+        <w:t>AD</w:t>
+      </w:r>
+      <w:r>
+        <w:rPr>
+          <w:rFonts w:ascii="Consolas" w:eastAsia="Times New Roman" w:hAnsi="Consolas" w:cs="Times New Roman"/>
+          <w:color w:val="D4D4D4"/>
+          <w:sz w:val="27"/>
+          <w:szCs w:val="27"/>
+          <w:lang w:eastAsia="pt-BR"/>
+        </w:rPr>
+        <w:t xml:space="preserve"> = </w:t>
+      </w:r>
+      <w:r>
+        <w:rPr>
+          <w:rFonts w:ascii="Consolas" w:eastAsia="Times New Roman" w:hAnsi="Consolas" w:cs="Times New Roman"/>
+          <w:color w:val="CE9178"/>
+          <w:sz w:val="27"/>
+          <w:szCs w:val="27"/>
+          <w:lang w:eastAsia="pt-BR"/>
+        </w:rPr>
+        <w:t>'D'</w:t>
+      </w:r>
+      <w:r>
+        <w:rPr>
+          <w:rFonts w:ascii="Consolas" w:eastAsia="Times New Roman" w:hAnsi="Consolas" w:cs="Times New Roman"/>
+          <w:color w:val="D4D4D4"/>
+          <w:sz w:val="27"/>
+          <w:szCs w:val="27"/>
+          <w:lang w:eastAsia="pt-BR"/>
+        </w:rPr>
+        <w:t xml:space="preserve"> | </w:t>
+      </w:r>
+      <w:r>
+        <w:rPr>
+          <w:rFonts w:ascii="Consolas" w:eastAsia="Times New Roman" w:hAnsi="Consolas" w:cs="Times New Roman"/>
+          <w:color w:val="CE9178"/>
+          <w:sz w:val="27"/>
+          <w:szCs w:val="27"/>
+          <w:lang w:eastAsia="pt-BR"/>
+        </w:rPr>
+        <w:t>'A'</w:t>
+      </w:r>
+    </w:p>
+    <w:p>
+      <w:pPr>
+        <w:shd w:val="clear" w:color="auto" w:fill="1E1E1E"/>
+        <w:spacing w:after="0" w:line="360" w:lineRule="atLeast"/>
+        <w:rPr>
+          <w:rFonts w:ascii="Consolas" w:eastAsia="Times New Roman" w:hAnsi="Consolas" w:cs="Times New Roman"/>
+          <w:color w:val="D4D4D4"/>
+          <w:sz w:val="27"/>
+          <w:szCs w:val="27"/>
+          <w:lang w:eastAsia="pt-BR"/>
+        </w:rPr>
+      </w:pPr>
+      <w:proofErr w:type="spellStart"/>
+      <w:r>
+        <w:rPr>
+          <w:rFonts w:ascii="Consolas" w:eastAsia="Times New Roman" w:hAnsi="Consolas" w:cs="Times New Roman"/>
+          <w:color w:val="569CD6"/>
+          <w:sz w:val="27"/>
+          <w:szCs w:val="27"/>
+          <w:lang w:eastAsia="pt-BR"/>
+        </w:rPr>
+        <w:t>type</w:t>
+      </w:r>
+      <w:proofErr w:type="spellEnd"/>
+      <w:r>
+        <w:rPr>
+          <w:rFonts w:ascii="Consolas" w:eastAsia="Times New Roman" w:hAnsi="Consolas" w:cs="Times New Roman"/>
+          <w:color w:val="D4D4D4"/>
+          <w:sz w:val="27"/>
+          <w:szCs w:val="27"/>
+          <w:lang w:eastAsia="pt-BR"/>
+        </w:rPr>
+        <w:t xml:space="preserve"> </w:t>
+      </w:r>
+      <w:proofErr w:type="spellStart"/>
+      <w:r>
+        <w:rPr>
+          <w:rFonts w:ascii="Consolas" w:eastAsia="Times New Roman" w:hAnsi="Consolas" w:cs="Times New Roman"/>
+          <w:color w:val="4EC9B0"/>
+          <w:sz w:val="27"/>
+          <w:szCs w:val="27"/>
+          <w:lang w:eastAsia="pt-BR"/>
+        </w:rPr>
+        <w:t>Intersecao</w:t>
+      </w:r>
+      <w:proofErr w:type="spellEnd"/>
+      <w:r>
+        <w:rPr>
+          <w:rFonts w:ascii="Consolas" w:eastAsia="Times New Roman" w:hAnsi="Consolas" w:cs="Times New Roman"/>
+          <w:color w:val="D4D4D4"/>
+          <w:sz w:val="27"/>
+          <w:szCs w:val="27"/>
+          <w:lang w:eastAsia="pt-BR"/>
+        </w:rPr>
+        <w:t xml:space="preserve"> = </w:t>
+      </w:r>
+      <w:r>
+        <w:rPr>
+          <w:rFonts w:ascii="Consolas" w:eastAsia="Times New Roman" w:hAnsi="Consolas" w:cs="Times New Roman"/>
+          <w:color w:val="4EC9B0"/>
+          <w:sz w:val="27"/>
+          <w:szCs w:val="27"/>
+          <w:lang w:eastAsia="pt-BR"/>
+        </w:rPr>
+        <w:t>AB</w:t>
+      </w:r>
+      <w:r>
+        <w:rPr>
+          <w:rFonts w:ascii="Consolas" w:eastAsia="Times New Roman" w:hAnsi="Consolas" w:cs="Times New Roman"/>
+          <w:color w:val="D4D4D4"/>
+          <w:sz w:val="27"/>
+          <w:szCs w:val="27"/>
+          <w:lang w:eastAsia="pt-BR"/>
+        </w:rPr>
+        <w:t xml:space="preserve"> &amp; </w:t>
+      </w:r>
+      <w:r>
+        <w:rPr>
+          <w:rFonts w:ascii="Consolas" w:eastAsia="Times New Roman" w:hAnsi="Consolas" w:cs="Times New Roman"/>
+          <w:color w:val="4EC9B0"/>
+          <w:sz w:val="27"/>
+          <w:szCs w:val="27"/>
+          <w:lang w:eastAsia="pt-BR"/>
+        </w:rPr>
+        <w:t>AC</w:t>
+      </w:r>
+      <w:r>
+        <w:rPr>
+          <w:rFonts w:ascii="Consolas" w:eastAsia="Times New Roman" w:hAnsi="Consolas" w:cs="Times New Roman"/>
+          <w:color w:val="D4D4D4"/>
+          <w:sz w:val="27"/>
+          <w:szCs w:val="27"/>
+          <w:lang w:eastAsia="pt-BR"/>
+        </w:rPr>
+        <w:t xml:space="preserve"> &amp; </w:t>
+      </w:r>
+      <w:r>
+        <w:rPr>
+          <w:rFonts w:ascii="Consolas" w:eastAsia="Times New Roman" w:hAnsi="Consolas" w:cs="Times New Roman"/>
+          <w:color w:val="4EC9B0"/>
+          <w:sz w:val="27"/>
+          <w:szCs w:val="27"/>
+          <w:lang w:eastAsia="pt-BR"/>
+        </w:rPr>
+        <w:t>AD</w:t>
+      </w:r>
+      <w:r>
+        <w:rPr>
+          <w:rFonts w:ascii="Consolas" w:eastAsia="Times New Roman" w:hAnsi="Consolas" w:cs="Times New Roman"/>
+          <w:color w:val="D4D4D4"/>
+          <w:sz w:val="27"/>
+          <w:szCs w:val="27"/>
+          <w:lang w:eastAsia="pt-BR"/>
+        </w:rPr>
+        <w:t xml:space="preserve">   </w:t>
+      </w:r>
+      <w:r>
+        <w:rPr>
+          <w:rFonts w:ascii="Consolas" w:eastAsia="Times New Roman" w:hAnsi="Consolas" w:cs="Times New Roman"/>
+          <w:color w:val="6A9955"/>
+          <w:sz w:val="27"/>
+          <w:szCs w:val="27"/>
+          <w:lang w:eastAsia="pt-BR"/>
+        </w:rPr>
+        <w:t>// A que aparece em todos</w:t>
+      </w:r>
+    </w:p>
+    <w:p>
+      <w:pPr>
+        <w:shd w:val="clear" w:color="auto" w:fill="1E1E1E"/>
+        <w:spacing w:after="0" w:line="360" w:lineRule="atLeast"/>
+        <w:rPr>
+          <w:rFonts w:ascii="Consolas" w:eastAsia="Times New Roman" w:hAnsi="Consolas" w:cs="Times New Roman"/>
+          <w:color w:val="D4D4D4"/>
+          <w:sz w:val="27"/>
+          <w:szCs w:val="27"/>
+          <w:lang w:eastAsia="pt-BR"/>
+        </w:rPr>
+      </w:pPr>
+    </w:p>
+    <w:p>
+      <w:pPr>
+        <w:shd w:val="clear" w:color="auto" w:fill="1E1E1E"/>
+        <w:spacing w:after="0" w:line="360" w:lineRule="atLeast"/>
+        <w:rPr>
+          <w:rFonts w:ascii="Consolas" w:eastAsia="Times New Roman" w:hAnsi="Consolas" w:cs="Times New Roman"/>
+          <w:color w:val="D4D4D4"/>
+          <w:sz w:val="27"/>
+          <w:szCs w:val="27"/>
+          <w:lang w:eastAsia="pt-BR"/>
+        </w:rPr>
+      </w:pPr>
+      <w:proofErr w:type="spellStart"/>
+      <w:r>
+        <w:rPr>
+          <w:rFonts w:ascii="Consolas" w:eastAsia="Times New Roman" w:hAnsi="Consolas" w:cs="Times New Roman"/>
+          <w:color w:val="569CD6"/>
+          <w:sz w:val="27"/>
+          <w:szCs w:val="27"/>
+          <w:lang w:eastAsia="pt-BR"/>
+        </w:rPr>
+        <w:t>const</w:t>
+      </w:r>
+      <w:proofErr w:type="spellEnd"/>
+      <w:r>
+        <w:rPr>
+          <w:rFonts w:ascii="Consolas" w:eastAsia="Times New Roman" w:hAnsi="Consolas" w:cs="Times New Roman"/>
+          <w:color w:val="D4D4D4"/>
+          <w:sz w:val="27"/>
+          <w:szCs w:val="27"/>
+          <w:lang w:eastAsia="pt-BR"/>
+        </w:rPr>
+        <w:t xml:space="preserve"> </w:t>
+      </w:r>
+      <w:r>
+        <w:rPr>
+          <w:rFonts w:ascii="Consolas" w:eastAsia="Times New Roman" w:hAnsi="Consolas" w:cs="Times New Roman"/>
+          <w:color w:val="4FC1FF"/>
+          <w:sz w:val="27"/>
+          <w:szCs w:val="27"/>
+          <w:lang w:eastAsia="pt-BR"/>
+        </w:rPr>
+        <w:t>pessoa</w:t>
+      </w:r>
+      <w:r>
+        <w:rPr>
+          <w:rFonts w:ascii="Consolas" w:eastAsia="Times New Roman" w:hAnsi="Consolas" w:cs="Times New Roman"/>
+          <w:color w:val="D4D4D4"/>
+          <w:sz w:val="27"/>
+          <w:szCs w:val="27"/>
+          <w:lang w:eastAsia="pt-BR"/>
+        </w:rPr>
+        <w:t xml:space="preserve">: </w:t>
+      </w:r>
+      <w:r>
+        <w:rPr>
+          <w:rFonts w:ascii="Consolas" w:eastAsia="Times New Roman" w:hAnsi="Consolas" w:cs="Times New Roman"/>
+          <w:color w:val="4EC9B0"/>
+          <w:sz w:val="27"/>
+          <w:szCs w:val="27"/>
+          <w:lang w:eastAsia="pt-BR"/>
+        </w:rPr>
+        <w:t>Pessoa</w:t>
+      </w:r>
+      <w:r>
+        <w:rPr>
+          <w:rFonts w:ascii="Consolas" w:eastAsia="Times New Roman" w:hAnsi="Consolas" w:cs="Times New Roman"/>
+          <w:color w:val="D4D4D4"/>
+          <w:sz w:val="27"/>
+          <w:szCs w:val="27"/>
+          <w:lang w:eastAsia="pt-BR"/>
+        </w:rPr>
+        <w:t xml:space="preserve"> = {</w:t>
+      </w:r>
+    </w:p>
+    <w:p>
+      <w:pPr>
+        <w:shd w:val="clear" w:color="auto" w:fill="1E1E1E"/>
+        <w:spacing w:after="0" w:line="360" w:lineRule="atLeast"/>
+        <w:rPr>
+          <w:rFonts w:ascii="Consolas" w:eastAsia="Times New Roman" w:hAnsi="Consolas" w:cs="Times New Roman"/>
+          <w:color w:val="D4D4D4"/>
+          <w:sz w:val="27"/>
+          <w:szCs w:val="27"/>
+          <w:lang w:eastAsia="pt-BR"/>
+        </w:rPr>
+      </w:pPr>
+      <w:r>
+        <w:rPr>
+          <w:rFonts w:ascii="Consolas" w:eastAsia="Times New Roman" w:hAnsi="Consolas" w:cs="Times New Roman"/>
+          <w:color w:val="D4D4D4"/>
+          <w:sz w:val="27"/>
+          <w:szCs w:val="27"/>
+          <w:lang w:eastAsia="pt-BR"/>
+        </w:rPr>
+        <w:t xml:space="preserve">    </w:t>
+      </w:r>
+      <w:r>
+        <w:rPr>
+          <w:rFonts w:ascii="Consolas" w:eastAsia="Times New Roman" w:hAnsi="Consolas" w:cs="Times New Roman"/>
+          <w:color w:val="9CDCFE"/>
+          <w:sz w:val="27"/>
+          <w:szCs w:val="27"/>
+          <w:lang w:eastAsia="pt-BR"/>
+        </w:rPr>
+        <w:t>nome:</w:t>
+      </w:r>
+      <w:r>
+        <w:rPr>
+          <w:rFonts w:ascii="Consolas" w:eastAsia="Times New Roman" w:hAnsi="Consolas" w:cs="Times New Roman"/>
+          <w:color w:val="D4D4D4"/>
+          <w:sz w:val="27"/>
+          <w:szCs w:val="27"/>
+          <w:lang w:eastAsia="pt-BR"/>
+        </w:rPr>
+        <w:t xml:space="preserve"> </w:t>
+      </w:r>
+      <w:r>
+        <w:rPr>
+          <w:rFonts w:ascii="Consolas" w:eastAsia="Times New Roman" w:hAnsi="Consolas" w:cs="Times New Roman"/>
+          <w:color w:val="CE9178"/>
+          <w:sz w:val="27"/>
+          <w:szCs w:val="27"/>
+          <w:lang w:eastAsia="pt-BR"/>
+        </w:rPr>
+        <w:t>'Luiz'</w:t>
+      </w:r>
+      <w:r>
+        <w:rPr>
+          <w:rFonts w:ascii="Consolas" w:eastAsia="Times New Roman" w:hAnsi="Consolas" w:cs="Times New Roman"/>
+          <w:color w:val="D4D4D4"/>
+          <w:sz w:val="27"/>
+          <w:szCs w:val="27"/>
+          <w:lang w:eastAsia="pt-BR"/>
+        </w:rPr>
+        <w:t>,</w:t>
+      </w:r>
+    </w:p>
+    <w:p>
+      <w:pPr>
+        <w:shd w:val="clear" w:color="auto" w:fill="1E1E1E"/>
+        <w:spacing w:after="0" w:line="360" w:lineRule="atLeast"/>
+        <w:rPr>
+          <w:rFonts w:ascii="Consolas" w:eastAsia="Times New Roman" w:hAnsi="Consolas" w:cs="Times New Roman"/>
+          <w:color w:val="D4D4D4"/>
+          <w:sz w:val="27"/>
+          <w:szCs w:val="27"/>
+          <w:lang w:eastAsia="pt-BR"/>
+        </w:rPr>
+      </w:pPr>
+      <w:r>
+        <w:rPr>
+          <w:rFonts w:ascii="Consolas" w:eastAsia="Times New Roman" w:hAnsi="Consolas" w:cs="Times New Roman"/>
+          <w:color w:val="D4D4D4"/>
+          <w:sz w:val="27"/>
+          <w:szCs w:val="27"/>
+          <w:lang w:eastAsia="pt-BR"/>
+        </w:rPr>
+        <w:t xml:space="preserve">    </w:t>
+      </w:r>
+      <w:r>
+        <w:rPr>
+          <w:rFonts w:ascii="Consolas" w:eastAsia="Times New Roman" w:hAnsi="Consolas" w:cs="Times New Roman"/>
+          <w:color w:val="9CDCFE"/>
+          <w:sz w:val="27"/>
+          <w:szCs w:val="27"/>
+          <w:lang w:eastAsia="pt-BR"/>
+        </w:rPr>
+        <w:t>sobrenome:</w:t>
+      </w:r>
+      <w:r>
+        <w:rPr>
+          <w:rFonts w:ascii="Consolas" w:eastAsia="Times New Roman" w:hAnsi="Consolas" w:cs="Times New Roman"/>
+          <w:color w:val="D4D4D4"/>
+          <w:sz w:val="27"/>
+          <w:szCs w:val="27"/>
+          <w:lang w:eastAsia="pt-BR"/>
+        </w:rPr>
+        <w:t xml:space="preserve"> </w:t>
+      </w:r>
+      <w:r>
+        <w:rPr>
+          <w:rFonts w:ascii="Consolas" w:eastAsia="Times New Roman" w:hAnsi="Consolas" w:cs="Times New Roman"/>
+          <w:color w:val="CE9178"/>
+          <w:sz w:val="27"/>
+          <w:szCs w:val="27"/>
+          <w:lang w:eastAsia="pt-BR"/>
+        </w:rPr>
+        <w:t>'Otávio'</w:t>
+      </w:r>
+      <w:r>
+        <w:rPr>
+          <w:rFonts w:ascii="Consolas" w:eastAsia="Times New Roman" w:hAnsi="Consolas" w:cs="Times New Roman"/>
+          <w:color w:val="D4D4D4"/>
+          <w:sz w:val="27"/>
+          <w:szCs w:val="27"/>
+          <w:lang w:eastAsia="pt-BR"/>
+        </w:rPr>
+        <w:t>,</w:t>
+      </w:r>
+    </w:p>
+    <w:p>
+      <w:pPr>
+        <w:shd w:val="clear" w:color="auto" w:fill="1E1E1E"/>
+        <w:spacing w:after="0" w:line="360" w:lineRule="atLeast"/>
+        <w:rPr>
+          <w:rFonts w:ascii="Consolas" w:eastAsia="Times New Roman" w:hAnsi="Consolas" w:cs="Times New Roman"/>
+          <w:color w:val="D4D4D4"/>
+          <w:sz w:val="27"/>
+          <w:szCs w:val="27"/>
+          <w:lang w:eastAsia="pt-BR"/>
+        </w:rPr>
+      </w:pPr>
+      <w:r>
+        <w:rPr>
+          <w:rFonts w:ascii="Consolas" w:eastAsia="Times New Roman" w:hAnsi="Consolas" w:cs="Times New Roman"/>
+          <w:color w:val="D4D4D4"/>
+          <w:sz w:val="27"/>
+          <w:szCs w:val="27"/>
+          <w:lang w:eastAsia="pt-BR"/>
+        </w:rPr>
+        <w:t xml:space="preserve">    </w:t>
+      </w:r>
+      <w:r>
+        <w:rPr>
+          <w:rFonts w:ascii="Consolas" w:eastAsia="Times New Roman" w:hAnsi="Consolas" w:cs="Times New Roman"/>
+          <w:color w:val="9CDCFE"/>
+          <w:sz w:val="27"/>
+          <w:szCs w:val="27"/>
+          <w:lang w:eastAsia="pt-BR"/>
+        </w:rPr>
+        <w:t>idade:</w:t>
+      </w:r>
+      <w:r>
+        <w:rPr>
+          <w:rFonts w:ascii="Consolas" w:eastAsia="Times New Roman" w:hAnsi="Consolas" w:cs="Times New Roman"/>
+          <w:color w:val="D4D4D4"/>
+          <w:sz w:val="27"/>
+          <w:szCs w:val="27"/>
+          <w:lang w:eastAsia="pt-BR"/>
+        </w:rPr>
+        <w:t xml:space="preserve"> </w:t>
+      </w:r>
+      <w:r>
+        <w:rPr>
+          <w:rFonts w:ascii="Consolas" w:eastAsia="Times New Roman" w:hAnsi="Consolas" w:cs="Times New Roman"/>
+          <w:color w:val="B5CEA8"/>
+          <w:sz w:val="27"/>
+          <w:szCs w:val="27"/>
+          <w:lang w:eastAsia="pt-BR"/>
+        </w:rPr>
+        <w:t>30</w:t>
+      </w:r>
+    </w:p>
+    <w:p>
+      <w:pPr>
+        <w:shd w:val="clear" w:color="auto" w:fill="1E1E1E"/>
+        <w:spacing w:after="0" w:line="360" w:lineRule="atLeast"/>
+        <w:rPr>
+          <w:rFonts w:ascii="Consolas" w:eastAsia="Times New Roman" w:hAnsi="Consolas" w:cs="Times New Roman"/>
+          <w:color w:val="D4D4D4"/>
+          <w:sz w:val="27"/>
+          <w:szCs w:val="27"/>
+          <w:lang w:eastAsia="pt-BR"/>
+        </w:rPr>
+      </w:pPr>
+      <w:r>
+        <w:rPr>
+          <w:rFonts w:ascii="Consolas" w:eastAsia="Times New Roman" w:hAnsi="Consolas" w:cs="Times New Roman"/>
+          <w:color w:val="D4D4D4"/>
+          <w:sz w:val="27"/>
+          <w:szCs w:val="27"/>
+          <w:lang w:eastAsia="pt-BR"/>
+        </w:rPr>
+        <w:t>}</w:t>
+      </w:r>
+    </w:p>
+    <w:p>
+      <w:pPr>
+        <w:shd w:val="clear" w:color="auto" w:fill="1E1E1E"/>
+        <w:spacing w:after="0" w:line="360" w:lineRule="atLeast"/>
+        <w:rPr>
+          <w:rFonts w:ascii="Consolas" w:eastAsia="Times New Roman" w:hAnsi="Consolas" w:cs="Times New Roman"/>
+          <w:color w:val="D4D4D4"/>
+          <w:sz w:val="27"/>
+          <w:szCs w:val="27"/>
+          <w:lang w:eastAsia="pt-BR"/>
+        </w:rPr>
+      </w:pPr>
+    </w:p>
+    <w:p>
+      <w:pPr>
+        <w:shd w:val="clear" w:color="auto" w:fill="1E1E1E"/>
+        <w:spacing w:after="0" w:line="360" w:lineRule="atLeast"/>
+        <w:rPr>
+          <w:rFonts w:ascii="Consolas" w:eastAsia="Times New Roman" w:hAnsi="Consolas" w:cs="Times New Roman"/>
+          <w:color w:val="D4D4D4"/>
+          <w:sz w:val="27"/>
+          <w:szCs w:val="27"/>
+          <w:lang w:eastAsia="pt-BR"/>
+        </w:rPr>
+      </w:pPr>
+      <w:r>
+        <w:rPr>
+          <w:rFonts w:ascii="Consolas" w:eastAsia="Times New Roman" w:hAnsi="Consolas" w:cs="Times New Roman"/>
+          <w:color w:val="9CDCFE"/>
+          <w:sz w:val="27"/>
+          <w:szCs w:val="27"/>
+          <w:lang w:eastAsia="pt-BR"/>
+        </w:rPr>
+        <w:t>console</w:t>
+      </w:r>
+      <w:r>
+        <w:rPr>
+          <w:rFonts w:ascii="Consolas" w:eastAsia="Times New Roman" w:hAnsi="Consolas" w:cs="Times New Roman"/>
+          <w:color w:val="D4D4D4"/>
+          <w:sz w:val="27"/>
+          <w:szCs w:val="27"/>
+          <w:lang w:eastAsia="pt-BR"/>
+        </w:rPr>
+        <w:t>.</w:t>
+      </w:r>
+      <w:r>
+        <w:rPr>
+          <w:rFonts w:ascii="Consolas" w:eastAsia="Times New Roman" w:hAnsi="Consolas" w:cs="Times New Roman"/>
+          <w:color w:val="DCDCAA"/>
+          <w:sz w:val="27"/>
+          <w:szCs w:val="27"/>
+          <w:lang w:eastAsia="pt-BR"/>
+        </w:rPr>
+        <w:t>log</w:t>
+      </w:r>
+      <w:r>
+        <w:rPr>
+          <w:rFonts w:ascii="Consolas" w:eastAsia="Times New Roman" w:hAnsi="Consolas" w:cs="Times New Roman"/>
+          <w:color w:val="D4D4D4"/>
+          <w:sz w:val="27"/>
+          <w:szCs w:val="27"/>
+          <w:lang w:eastAsia="pt-BR"/>
+        </w:rPr>
+        <w:t>(</w:t>
+      </w:r>
+      <w:r>
+        <w:rPr>
+          <w:rFonts w:ascii="Consolas" w:eastAsia="Times New Roman" w:hAnsi="Consolas" w:cs="Times New Roman"/>
+          <w:color w:val="4FC1FF"/>
+          <w:sz w:val="27"/>
+          <w:szCs w:val="27"/>
+          <w:lang w:eastAsia="pt-BR"/>
+        </w:rPr>
+        <w:t>pessoa</w:t>
+      </w:r>
+      <w:r>
+        <w:rPr>
+          <w:rFonts w:ascii="Consolas" w:eastAsia="Times New Roman" w:hAnsi="Consolas" w:cs="Times New Roman"/>
+          <w:color w:val="D4D4D4"/>
+          <w:sz w:val="27"/>
+          <w:szCs w:val="27"/>
+          <w:lang w:eastAsia="pt-BR"/>
+        </w:rPr>
+        <w:t>);</w:t>
+      </w:r>
+    </w:p>
+    <w:p>
+      <w:pPr>
+        <w:shd w:val="clear" w:color="auto" w:fill="1E1E1E"/>
+        <w:spacing w:after="0" w:line="360" w:lineRule="atLeast"/>
+        <w:rPr>
+          <w:rFonts w:ascii="Consolas" w:eastAsia="Times New Roman" w:hAnsi="Consolas" w:cs="Times New Roman"/>
+          <w:color w:val="D4D4D4"/>
+          <w:sz w:val="27"/>
+          <w:szCs w:val="27"/>
+          <w:lang w:eastAsia="pt-BR"/>
+        </w:rPr>
+      </w:pPr>
+    </w:p>
+    <w:p>
+      <w:pPr>
+        <w:shd w:val="clear" w:color="auto" w:fill="1E1E1E"/>
+        <w:spacing w:after="0" w:line="360" w:lineRule="atLeast"/>
+        <w:rPr>
+          <w:rFonts w:ascii="Consolas" w:eastAsia="Times New Roman" w:hAnsi="Consolas" w:cs="Times New Roman"/>
+          <w:color w:val="D4D4D4"/>
+          <w:sz w:val="27"/>
+          <w:szCs w:val="27"/>
+          <w:lang w:eastAsia="pt-BR"/>
+        </w:rPr>
+      </w:pPr>
+      <w:r>
+        <w:rPr>
+          <w:rFonts w:ascii="Consolas" w:eastAsia="Times New Roman" w:hAnsi="Consolas" w:cs="Times New Roman"/>
+          <w:color w:val="6A9955"/>
+          <w:sz w:val="27"/>
+          <w:szCs w:val="27"/>
+          <w:lang w:eastAsia="pt-BR"/>
+        </w:rPr>
+        <w:t xml:space="preserve">//Module </w:t>
+      </w:r>
+      <w:proofErr w:type="spellStart"/>
+      <w:r>
+        <w:rPr>
+          <w:rFonts w:ascii="Consolas" w:eastAsia="Times New Roman" w:hAnsi="Consolas" w:cs="Times New Roman"/>
+          <w:color w:val="6A9955"/>
+          <w:sz w:val="27"/>
+          <w:szCs w:val="27"/>
+          <w:lang w:eastAsia="pt-BR"/>
+        </w:rPr>
+        <w:t>Mode</w:t>
+      </w:r>
+      <w:proofErr w:type="spellEnd"/>
+    </w:p>
+    <w:p>
+      <w:pPr>
+        <w:shd w:val="clear" w:color="auto" w:fill="1E1E1E"/>
+        <w:spacing w:after="0" w:line="360" w:lineRule="atLeast"/>
+        <w:rPr>
+          <w:rFonts w:ascii="Consolas" w:eastAsia="Times New Roman" w:hAnsi="Consolas" w:cs="Times New Roman"/>
+          <w:color w:val="D4D4D4"/>
+          <w:sz w:val="27"/>
+          <w:szCs w:val="27"/>
+          <w:lang w:eastAsia="pt-BR"/>
+        </w:rPr>
+      </w:pPr>
+      <w:proofErr w:type="spellStart"/>
+      <w:r>
+        <w:rPr>
+          <w:rFonts w:ascii="Consolas" w:eastAsia="Times New Roman" w:hAnsi="Consolas" w:cs="Times New Roman"/>
+          <w:color w:val="C586C0"/>
+          <w:sz w:val="27"/>
+          <w:szCs w:val="27"/>
+          <w:lang w:eastAsia="pt-BR"/>
+        </w:rPr>
+        <w:t>export</w:t>
+      </w:r>
+      <w:proofErr w:type="spellEnd"/>
+      <w:r>
+        <w:rPr>
+          <w:rFonts w:ascii="Consolas" w:eastAsia="Times New Roman" w:hAnsi="Consolas" w:cs="Times New Roman"/>
+          <w:color w:val="D4D4D4"/>
+          <w:sz w:val="27"/>
+          <w:szCs w:val="27"/>
+          <w:lang w:eastAsia="pt-BR"/>
+        </w:rPr>
+        <w:t xml:space="preserve"> {</w:t>
+      </w:r>
+      <w:r>
+        <w:rPr>
+          <w:rFonts w:ascii="Consolas" w:eastAsia="Times New Roman" w:hAnsi="Consolas" w:cs="Times New Roman"/>
+          <w:color w:val="4FC1FF"/>
+          <w:sz w:val="27"/>
+          <w:szCs w:val="27"/>
+          <w:lang w:eastAsia="pt-BR"/>
+        </w:rPr>
+        <w:t>pessoa</w:t>
+      </w:r>
+      <w:r>
+        <w:rPr>
+          <w:rFonts w:ascii="Consolas" w:eastAsia="Times New Roman" w:hAnsi="Consolas" w:cs="Times New Roman"/>
+          <w:color w:val="D4D4D4"/>
+          <w:sz w:val="27"/>
+          <w:szCs w:val="27"/>
+          <w:lang w:eastAsia="pt-BR"/>
+        </w:rPr>
+        <w:t>}</w:t>
+      </w:r>
+    </w:p>
+    <w:p>
+      <w:pPr>
+        <w:shd w:val="clear" w:color="auto" w:fill="1E1E1E"/>
+        <w:spacing w:after="0" w:line="360" w:lineRule="atLeast"/>
+        <w:rPr>
+          <w:rFonts w:ascii="Consolas" w:eastAsia="Times New Roman" w:hAnsi="Consolas" w:cs="Times New Roman"/>
+          <w:color w:val="D4D4D4"/>
+          <w:sz w:val="27"/>
+          <w:szCs w:val="27"/>
+          <w:lang w:eastAsia="pt-BR"/>
+        </w:rPr>
+      </w:pPr>
+    </w:p>
+    <w:p>
+      <w:pPr>
+        <w:pStyle w:val="SemEspaamento"/>
+        <w:rPr>
+          <w:sz w:val="32"/>
+          <w:szCs w:val="32"/>
+        </w:rPr>
+      </w:pPr>
+    </w:p>
+    <w:p>
+      <w:pPr>
+        <w:shd w:val="clear" w:color="auto" w:fill="1E1E1E"/>
+        <w:spacing w:after="0" w:line="360" w:lineRule="atLeast"/>
+        <w:rPr>
+          <w:rFonts w:ascii="Consolas" w:eastAsia="Times New Roman" w:hAnsi="Consolas" w:cs="Times New Roman"/>
+          <w:color w:val="D4D4D4"/>
+          <w:sz w:val="27"/>
+          <w:szCs w:val="27"/>
+          <w:lang w:eastAsia="pt-BR"/>
+        </w:rPr>
+      </w:pPr>
+      <w:r>
+        <w:rPr>
+          <w:rFonts w:ascii="Consolas" w:eastAsia="Times New Roman" w:hAnsi="Consolas" w:cs="Times New Roman"/>
+          <w:color w:val="D4D4D4"/>
+          <w:sz w:val="27"/>
+          <w:szCs w:val="27"/>
+          <w:lang w:eastAsia="pt-BR"/>
+        </w:rPr>
+        <w:t>{ nome: 'Luiz', sobrenome: 'Otávio', idade: 30 }</w:t>
+      </w:r>
+    </w:p>
+    <w:p>
+      <w:pPr>
+        <w:pStyle w:val="SemEspaamento"/>
+        <w:rPr>
+          <w:sz w:val="32"/>
+          <w:szCs w:val="32"/>
+        </w:rPr>
+      </w:pPr>
+    </w:p>
+    <w:p>
+      <w:pPr>
+        <w:pStyle w:val="SemEspaamento"/>
+        <w:rPr>
+          <w:sz w:val="32"/>
+          <w:szCs w:val="32"/>
+        </w:rPr>
+      </w:pPr>
+    </w:p>
+    <w:p>
+      <w:pPr>
+        <w:pStyle w:val="SemEspaamento"/>
+        <w:rPr>
+          <w:sz w:val="32"/>
+          <w:szCs w:val="32"/>
+        </w:rPr>
+      </w:pPr>
+    </w:p>
+    <w:p>
+      <w:pPr>
+        <w:pStyle w:val="SemEspaamento"/>
+        <w:rPr>
+          <w:sz w:val="32"/>
+          <w:szCs w:val="32"/>
+        </w:rPr>
+      </w:pPr>
+    </w:p>
+    <w:p>
+      <w:pPr>
+        <w:pStyle w:val="SemEspaamento"/>
+        <w:rPr>
+          <w:sz w:val="32"/>
+          <w:szCs w:val="32"/>
+        </w:rPr>
+      </w:pPr>
+    </w:p>
+    <w:p>
+      <w:pPr>
+        <w:pStyle w:val="SemEspaamento"/>
+        <w:rPr>
+          <w:sz w:val="32"/>
+          <w:szCs w:val="32"/>
+        </w:rPr>
+      </w:pPr>
+    </w:p>
+    <w:p>
+      <w:pPr>
+        <w:pStyle w:val="SemEspaamento"/>
+        <w:rPr>
+          <w:sz w:val="32"/>
+          <w:szCs w:val="32"/>
+        </w:rPr>
+      </w:pPr>
+    </w:p>
+    <w:p>
+      <w:pPr>
+        <w:pStyle w:val="SemEspaamento"/>
+        <w:rPr>
+          <w:sz w:val="32"/>
+          <w:szCs w:val="32"/>
+        </w:rPr>
+      </w:pPr>
+    </w:p>
+    <w:p>
+      <w:pPr>
+        <w:pStyle w:val="SemEspaamento"/>
+        <w:numPr>
+          <w:ilvl w:val="0"/>
+          <w:numId w:val="1"/>
+        </w:numPr>
+        <w:rPr>
+          <w:sz w:val="32"/>
+          <w:szCs w:val="32"/>
+        </w:rPr>
+      </w:pPr>
+      <w:r>
+        <w:rPr>
+          <w:sz w:val="32"/>
+          <w:szCs w:val="32"/>
+        </w:rPr>
+        <w:lastRenderedPageBreak/>
+        <w:t>Funções com tipo</w:t>
+      </w:r>
+    </w:p>
+    <w:p>
+      <w:pPr>
+        <w:pStyle w:val="SemEspaamento"/>
+        <w:rPr>
+          <w:sz w:val="32"/>
+          <w:szCs w:val="32"/>
+        </w:rPr>
+      </w:pPr>
+    </w:p>
+    <w:p>
+      <w:pPr>
+        <w:shd w:val="clear" w:color="auto" w:fill="1E1E1E"/>
+        <w:spacing w:after="0" w:line="360" w:lineRule="atLeast"/>
+        <w:rPr>
+          <w:rFonts w:ascii="Consolas" w:eastAsia="Times New Roman" w:hAnsi="Consolas" w:cs="Times New Roman"/>
+          <w:color w:val="D4D4D4"/>
+          <w:sz w:val="27"/>
+          <w:szCs w:val="27"/>
+          <w:lang w:eastAsia="pt-BR"/>
+        </w:rPr>
+      </w:pPr>
+      <w:proofErr w:type="spellStart"/>
+      <w:r>
+        <w:rPr>
+          <w:rFonts w:ascii="Consolas" w:eastAsia="Times New Roman" w:hAnsi="Consolas" w:cs="Times New Roman"/>
+          <w:color w:val="569CD6"/>
+          <w:sz w:val="27"/>
+          <w:szCs w:val="27"/>
+          <w:lang w:eastAsia="pt-BR"/>
+        </w:rPr>
+        <w:t>type</w:t>
+      </w:r>
+      <w:proofErr w:type="spellEnd"/>
+      <w:r>
+        <w:rPr>
+          <w:rFonts w:ascii="Consolas" w:eastAsia="Times New Roman" w:hAnsi="Consolas" w:cs="Times New Roman"/>
+          <w:color w:val="D4D4D4"/>
+          <w:sz w:val="27"/>
+          <w:szCs w:val="27"/>
+          <w:lang w:eastAsia="pt-BR"/>
+        </w:rPr>
+        <w:t xml:space="preserve"> </w:t>
+      </w:r>
+      <w:proofErr w:type="spellStart"/>
+      <w:r>
+        <w:rPr>
+          <w:rFonts w:ascii="Consolas" w:eastAsia="Times New Roman" w:hAnsi="Consolas" w:cs="Times New Roman"/>
+          <w:color w:val="4EC9B0"/>
+          <w:sz w:val="27"/>
+          <w:szCs w:val="27"/>
+          <w:lang w:eastAsia="pt-BR"/>
+        </w:rPr>
+        <w:t>mapStringsCallback</w:t>
+      </w:r>
+      <w:proofErr w:type="spellEnd"/>
+      <w:r>
+        <w:rPr>
+          <w:rFonts w:ascii="Consolas" w:eastAsia="Times New Roman" w:hAnsi="Consolas" w:cs="Times New Roman"/>
+          <w:color w:val="D4D4D4"/>
+          <w:sz w:val="27"/>
+          <w:szCs w:val="27"/>
+          <w:lang w:eastAsia="pt-BR"/>
+        </w:rPr>
+        <w:t xml:space="preserve"> = (</w:t>
+      </w:r>
+      <w:r>
+        <w:rPr>
+          <w:rFonts w:ascii="Consolas" w:eastAsia="Times New Roman" w:hAnsi="Consolas" w:cs="Times New Roman"/>
+          <w:color w:val="9CDCFE"/>
+          <w:sz w:val="27"/>
+          <w:szCs w:val="27"/>
+          <w:lang w:eastAsia="pt-BR"/>
+        </w:rPr>
+        <w:t>item</w:t>
+      </w:r>
+      <w:r>
+        <w:rPr>
+          <w:rFonts w:ascii="Consolas" w:eastAsia="Times New Roman" w:hAnsi="Consolas" w:cs="Times New Roman"/>
+          <w:color w:val="D4D4D4"/>
+          <w:sz w:val="27"/>
+          <w:szCs w:val="27"/>
+          <w:lang w:eastAsia="pt-BR"/>
+        </w:rPr>
+        <w:t xml:space="preserve">: </w:t>
+      </w:r>
+      <w:proofErr w:type="spellStart"/>
+      <w:r>
+        <w:rPr>
+          <w:rFonts w:ascii="Consolas" w:eastAsia="Times New Roman" w:hAnsi="Consolas" w:cs="Times New Roman"/>
+          <w:color w:val="4EC9B0"/>
+          <w:sz w:val="27"/>
+          <w:szCs w:val="27"/>
+          <w:lang w:eastAsia="pt-BR"/>
+        </w:rPr>
+        <w:t>string</w:t>
+      </w:r>
+      <w:proofErr w:type="spellEnd"/>
+      <w:r>
+        <w:rPr>
+          <w:rFonts w:ascii="Consolas" w:eastAsia="Times New Roman" w:hAnsi="Consolas" w:cs="Times New Roman"/>
+          <w:color w:val="D4D4D4"/>
+          <w:sz w:val="27"/>
+          <w:szCs w:val="27"/>
+          <w:lang w:eastAsia="pt-BR"/>
+        </w:rPr>
+        <w:t xml:space="preserve">) </w:t>
+      </w:r>
+      <w:r>
+        <w:rPr>
+          <w:rFonts w:ascii="Consolas" w:eastAsia="Times New Roman" w:hAnsi="Consolas" w:cs="Times New Roman"/>
+          <w:color w:val="569CD6"/>
+          <w:sz w:val="27"/>
+          <w:szCs w:val="27"/>
+          <w:lang w:eastAsia="pt-BR"/>
+        </w:rPr>
+        <w:t>=&gt;</w:t>
+      </w:r>
+      <w:r>
+        <w:rPr>
+          <w:rFonts w:ascii="Consolas" w:eastAsia="Times New Roman" w:hAnsi="Consolas" w:cs="Times New Roman"/>
+          <w:color w:val="D4D4D4"/>
+          <w:sz w:val="27"/>
+          <w:szCs w:val="27"/>
+          <w:lang w:eastAsia="pt-BR"/>
+        </w:rPr>
+        <w:t xml:space="preserve"> </w:t>
+      </w:r>
+      <w:proofErr w:type="spellStart"/>
+      <w:r>
+        <w:rPr>
+          <w:rFonts w:ascii="Consolas" w:eastAsia="Times New Roman" w:hAnsi="Consolas" w:cs="Times New Roman"/>
+          <w:color w:val="4EC9B0"/>
+          <w:sz w:val="27"/>
+          <w:szCs w:val="27"/>
+          <w:lang w:eastAsia="pt-BR"/>
+        </w:rPr>
+        <w:t>string</w:t>
+      </w:r>
+      <w:proofErr w:type="spellEnd"/>
+    </w:p>
+    <w:p>
+      <w:pPr>
+        <w:shd w:val="clear" w:color="auto" w:fill="1E1E1E"/>
+        <w:spacing w:after="0" w:line="360" w:lineRule="atLeast"/>
+        <w:rPr>
+          <w:rFonts w:ascii="Consolas" w:eastAsia="Times New Roman" w:hAnsi="Consolas" w:cs="Times New Roman"/>
+          <w:color w:val="D4D4D4"/>
+          <w:sz w:val="27"/>
+          <w:szCs w:val="27"/>
+          <w:lang w:eastAsia="pt-BR"/>
+        </w:rPr>
+      </w:pPr>
+    </w:p>
+    <w:p>
+      <w:pPr>
+        <w:shd w:val="clear" w:color="auto" w:fill="1E1E1E"/>
+        <w:spacing w:after="0" w:line="360" w:lineRule="atLeast"/>
+        <w:rPr>
+          <w:rFonts w:ascii="Consolas" w:eastAsia="Times New Roman" w:hAnsi="Consolas" w:cs="Times New Roman"/>
+          <w:color w:val="D4D4D4"/>
+          <w:sz w:val="27"/>
+          <w:szCs w:val="27"/>
+          <w:lang w:eastAsia="pt-BR"/>
+        </w:rPr>
+      </w:pPr>
+      <w:proofErr w:type="spellStart"/>
+      <w:r>
+        <w:rPr>
+          <w:rFonts w:ascii="Consolas" w:eastAsia="Times New Roman" w:hAnsi="Consolas" w:cs="Times New Roman"/>
+          <w:color w:val="C586C0"/>
+          <w:sz w:val="27"/>
+          <w:szCs w:val="27"/>
+          <w:lang w:eastAsia="pt-BR"/>
+        </w:rPr>
+        <w:t>export</w:t>
+      </w:r>
+      <w:proofErr w:type="spellEnd"/>
+      <w:r>
+        <w:rPr>
+          <w:rFonts w:ascii="Consolas" w:eastAsia="Times New Roman" w:hAnsi="Consolas" w:cs="Times New Roman"/>
+          <w:color w:val="D4D4D4"/>
+          <w:sz w:val="27"/>
+          <w:szCs w:val="27"/>
+          <w:lang w:eastAsia="pt-BR"/>
+        </w:rPr>
+        <w:t xml:space="preserve"> </w:t>
+      </w:r>
+      <w:proofErr w:type="spellStart"/>
+      <w:r>
+        <w:rPr>
+          <w:rFonts w:ascii="Consolas" w:eastAsia="Times New Roman" w:hAnsi="Consolas" w:cs="Times New Roman"/>
+          <w:color w:val="569CD6"/>
+          <w:sz w:val="27"/>
+          <w:szCs w:val="27"/>
+          <w:lang w:eastAsia="pt-BR"/>
+        </w:rPr>
+        <w:t>function</w:t>
+      </w:r>
+      <w:proofErr w:type="spellEnd"/>
+      <w:r>
+        <w:rPr>
+          <w:rFonts w:ascii="Consolas" w:eastAsia="Times New Roman" w:hAnsi="Consolas" w:cs="Times New Roman"/>
+          <w:color w:val="D4D4D4"/>
+          <w:sz w:val="27"/>
+          <w:szCs w:val="27"/>
+          <w:lang w:eastAsia="pt-BR"/>
+        </w:rPr>
+        <w:t xml:space="preserve"> </w:t>
+      </w:r>
+      <w:proofErr w:type="spellStart"/>
+      <w:r>
+        <w:rPr>
+          <w:rFonts w:ascii="Consolas" w:eastAsia="Times New Roman" w:hAnsi="Consolas" w:cs="Times New Roman"/>
+          <w:color w:val="DCDCAA"/>
+          <w:sz w:val="27"/>
+          <w:szCs w:val="27"/>
+          <w:lang w:eastAsia="pt-BR"/>
+        </w:rPr>
+        <w:t>mapStrings</w:t>
+      </w:r>
+      <w:proofErr w:type="spellEnd"/>
+      <w:r>
+        <w:rPr>
+          <w:rFonts w:ascii="Consolas" w:eastAsia="Times New Roman" w:hAnsi="Consolas" w:cs="Times New Roman"/>
+          <w:color w:val="D4D4D4"/>
+          <w:sz w:val="27"/>
+          <w:szCs w:val="27"/>
+          <w:lang w:eastAsia="pt-BR"/>
+        </w:rPr>
+        <w:t>(</w:t>
+      </w:r>
+      <w:proofErr w:type="spellStart"/>
+      <w:r>
+        <w:rPr>
+          <w:rFonts w:ascii="Consolas" w:eastAsia="Times New Roman" w:hAnsi="Consolas" w:cs="Times New Roman"/>
+          <w:color w:val="9CDCFE"/>
+          <w:sz w:val="27"/>
+          <w:szCs w:val="27"/>
+          <w:lang w:eastAsia="pt-BR"/>
+        </w:rPr>
+        <w:t>array</w:t>
+      </w:r>
+      <w:proofErr w:type="spellEnd"/>
+      <w:r>
+        <w:rPr>
+          <w:rFonts w:ascii="Consolas" w:eastAsia="Times New Roman" w:hAnsi="Consolas" w:cs="Times New Roman"/>
+          <w:color w:val="D4D4D4"/>
+          <w:sz w:val="27"/>
+          <w:szCs w:val="27"/>
+          <w:lang w:eastAsia="pt-BR"/>
+        </w:rPr>
+        <w:t xml:space="preserve">: </w:t>
+      </w:r>
+      <w:proofErr w:type="spellStart"/>
+      <w:r>
+        <w:rPr>
+          <w:rFonts w:ascii="Consolas" w:eastAsia="Times New Roman" w:hAnsi="Consolas" w:cs="Times New Roman"/>
+          <w:color w:val="4EC9B0"/>
+          <w:sz w:val="27"/>
+          <w:szCs w:val="27"/>
+          <w:lang w:eastAsia="pt-BR"/>
+        </w:rPr>
+        <w:t>string</w:t>
+      </w:r>
+      <w:proofErr w:type="spellEnd"/>
+      <w:r>
+        <w:rPr>
+          <w:rFonts w:ascii="Consolas" w:eastAsia="Times New Roman" w:hAnsi="Consolas" w:cs="Times New Roman"/>
+          <w:color w:val="D4D4D4"/>
+          <w:sz w:val="27"/>
+          <w:szCs w:val="27"/>
+          <w:lang w:eastAsia="pt-BR"/>
+        </w:rPr>
+        <w:t xml:space="preserve">[], </w:t>
+      </w:r>
+      <w:proofErr w:type="spellStart"/>
+      <w:r>
+        <w:rPr>
+          <w:rFonts w:ascii="Consolas" w:eastAsia="Times New Roman" w:hAnsi="Consolas" w:cs="Times New Roman"/>
+          <w:color w:val="DCDCAA"/>
+          <w:sz w:val="27"/>
+          <w:szCs w:val="27"/>
+          <w:lang w:eastAsia="pt-BR"/>
+        </w:rPr>
+        <w:t>callbackfn</w:t>
+      </w:r>
+      <w:proofErr w:type="spellEnd"/>
+      <w:r>
+        <w:rPr>
+          <w:rFonts w:ascii="Consolas" w:eastAsia="Times New Roman" w:hAnsi="Consolas" w:cs="Times New Roman"/>
+          <w:color w:val="D4D4D4"/>
+          <w:sz w:val="27"/>
+          <w:szCs w:val="27"/>
+          <w:lang w:eastAsia="pt-BR"/>
+        </w:rPr>
+        <w:t xml:space="preserve">: </w:t>
+      </w:r>
+      <w:proofErr w:type="spellStart"/>
+      <w:r>
+        <w:rPr>
+          <w:rFonts w:ascii="Consolas" w:eastAsia="Times New Roman" w:hAnsi="Consolas" w:cs="Times New Roman"/>
+          <w:color w:val="4EC9B0"/>
+          <w:sz w:val="27"/>
+          <w:szCs w:val="27"/>
+          <w:lang w:eastAsia="pt-BR"/>
+        </w:rPr>
+        <w:t>mapStringsCallback</w:t>
+      </w:r>
+      <w:proofErr w:type="spellEnd"/>
+      <w:r>
+        <w:rPr>
+          <w:rFonts w:ascii="Consolas" w:eastAsia="Times New Roman" w:hAnsi="Consolas" w:cs="Times New Roman"/>
+          <w:color w:val="D4D4D4"/>
+          <w:sz w:val="27"/>
+          <w:szCs w:val="27"/>
+          <w:lang w:eastAsia="pt-BR"/>
+        </w:rPr>
+        <w:t>):</w:t>
+      </w:r>
+      <w:proofErr w:type="spellStart"/>
+      <w:r>
+        <w:rPr>
+          <w:rFonts w:ascii="Consolas" w:eastAsia="Times New Roman" w:hAnsi="Consolas" w:cs="Times New Roman"/>
+          <w:color w:val="4EC9B0"/>
+          <w:sz w:val="27"/>
+          <w:szCs w:val="27"/>
+          <w:lang w:eastAsia="pt-BR"/>
+        </w:rPr>
+        <w:t>string</w:t>
+      </w:r>
+      <w:proofErr w:type="spellEnd"/>
+      <w:r>
+        <w:rPr>
+          <w:rFonts w:ascii="Consolas" w:eastAsia="Times New Roman" w:hAnsi="Consolas" w:cs="Times New Roman"/>
+          <w:color w:val="D4D4D4"/>
+          <w:sz w:val="27"/>
+          <w:szCs w:val="27"/>
+          <w:lang w:eastAsia="pt-BR"/>
+        </w:rPr>
+        <w:t>[] {</w:t>
+      </w:r>
+    </w:p>
+    <w:p>
+      <w:pPr>
+        <w:shd w:val="clear" w:color="auto" w:fill="1E1E1E"/>
+        <w:spacing w:after="0" w:line="360" w:lineRule="atLeast"/>
+        <w:rPr>
+          <w:rFonts w:ascii="Consolas" w:eastAsia="Times New Roman" w:hAnsi="Consolas" w:cs="Times New Roman"/>
+          <w:color w:val="D4D4D4"/>
+          <w:sz w:val="27"/>
+          <w:szCs w:val="27"/>
+          <w:lang w:eastAsia="pt-BR"/>
+        </w:rPr>
+      </w:pPr>
+      <w:r>
+        <w:rPr>
+          <w:rFonts w:ascii="Consolas" w:eastAsia="Times New Roman" w:hAnsi="Consolas" w:cs="Times New Roman"/>
+          <w:color w:val="D4D4D4"/>
+          <w:sz w:val="27"/>
+          <w:szCs w:val="27"/>
+          <w:lang w:eastAsia="pt-BR"/>
+        </w:rPr>
+        <w:t xml:space="preserve">    </w:t>
+      </w:r>
+      <w:proofErr w:type="spellStart"/>
+      <w:r>
+        <w:rPr>
+          <w:rFonts w:ascii="Consolas" w:eastAsia="Times New Roman" w:hAnsi="Consolas" w:cs="Times New Roman"/>
+          <w:color w:val="569CD6"/>
+          <w:sz w:val="27"/>
+          <w:szCs w:val="27"/>
+          <w:lang w:eastAsia="pt-BR"/>
+        </w:rPr>
+        <w:t>const</w:t>
+      </w:r>
+      <w:proofErr w:type="spellEnd"/>
+      <w:r>
+        <w:rPr>
+          <w:rFonts w:ascii="Consolas" w:eastAsia="Times New Roman" w:hAnsi="Consolas" w:cs="Times New Roman"/>
+          <w:color w:val="D4D4D4"/>
+          <w:sz w:val="27"/>
+          <w:szCs w:val="27"/>
+          <w:lang w:eastAsia="pt-BR"/>
+        </w:rPr>
+        <w:t xml:space="preserve"> </w:t>
+      </w:r>
+      <w:proofErr w:type="spellStart"/>
+      <w:r>
+        <w:rPr>
+          <w:rFonts w:ascii="Consolas" w:eastAsia="Times New Roman" w:hAnsi="Consolas" w:cs="Times New Roman"/>
+          <w:color w:val="4FC1FF"/>
+          <w:sz w:val="27"/>
+          <w:szCs w:val="27"/>
+          <w:lang w:eastAsia="pt-BR"/>
+        </w:rPr>
+        <w:t>newArray</w:t>
+      </w:r>
+      <w:proofErr w:type="spellEnd"/>
+      <w:r>
+        <w:rPr>
+          <w:rFonts w:ascii="Consolas" w:eastAsia="Times New Roman" w:hAnsi="Consolas" w:cs="Times New Roman"/>
+          <w:color w:val="D4D4D4"/>
+          <w:sz w:val="27"/>
+          <w:szCs w:val="27"/>
+          <w:lang w:eastAsia="pt-BR"/>
+        </w:rPr>
+        <w:t xml:space="preserve">: </w:t>
+      </w:r>
+      <w:proofErr w:type="spellStart"/>
+      <w:r>
+        <w:rPr>
+          <w:rFonts w:ascii="Consolas" w:eastAsia="Times New Roman" w:hAnsi="Consolas" w:cs="Times New Roman"/>
+          <w:color w:val="4EC9B0"/>
+          <w:sz w:val="27"/>
+          <w:szCs w:val="27"/>
+          <w:lang w:eastAsia="pt-BR"/>
+        </w:rPr>
+        <w:t>string</w:t>
+      </w:r>
+      <w:proofErr w:type="spellEnd"/>
+      <w:r>
+        <w:rPr>
+          <w:rFonts w:ascii="Consolas" w:eastAsia="Times New Roman" w:hAnsi="Consolas" w:cs="Times New Roman"/>
+          <w:color w:val="D4D4D4"/>
+          <w:sz w:val="27"/>
+          <w:szCs w:val="27"/>
+          <w:lang w:eastAsia="pt-BR"/>
+        </w:rPr>
+        <w:t>[] = []</w:t>
+      </w:r>
+    </w:p>
+    <w:p>
+      <w:pPr>
+        <w:shd w:val="clear" w:color="auto" w:fill="1E1E1E"/>
+        <w:spacing w:after="0" w:line="360" w:lineRule="atLeast"/>
+        <w:rPr>
+          <w:rFonts w:ascii="Consolas" w:eastAsia="Times New Roman" w:hAnsi="Consolas" w:cs="Times New Roman"/>
+          <w:color w:val="D4D4D4"/>
+          <w:sz w:val="27"/>
+          <w:szCs w:val="27"/>
+          <w:lang w:eastAsia="pt-BR"/>
+        </w:rPr>
+      </w:pPr>
+    </w:p>
+    <w:p>
+      <w:pPr>
+        <w:shd w:val="clear" w:color="auto" w:fill="1E1E1E"/>
+        <w:spacing w:after="0" w:line="360" w:lineRule="atLeast"/>
+        <w:rPr>
+          <w:rFonts w:ascii="Consolas" w:eastAsia="Times New Roman" w:hAnsi="Consolas" w:cs="Times New Roman"/>
+          <w:color w:val="D4D4D4"/>
+          <w:sz w:val="27"/>
+          <w:szCs w:val="27"/>
+          <w:lang w:eastAsia="pt-BR"/>
+        </w:rPr>
+      </w:pPr>
+      <w:r>
+        <w:rPr>
+          <w:rFonts w:ascii="Consolas" w:eastAsia="Times New Roman" w:hAnsi="Consolas" w:cs="Times New Roman"/>
+          <w:color w:val="D4D4D4"/>
+          <w:sz w:val="27"/>
+          <w:szCs w:val="27"/>
+          <w:lang w:eastAsia="pt-BR"/>
+        </w:rPr>
+        <w:t xml:space="preserve">    </w:t>
+      </w:r>
+      <w:r>
+        <w:rPr>
+          <w:rFonts w:ascii="Consolas" w:eastAsia="Times New Roman" w:hAnsi="Consolas" w:cs="Times New Roman"/>
+          <w:color w:val="C586C0"/>
+          <w:sz w:val="27"/>
+          <w:szCs w:val="27"/>
+          <w:lang w:eastAsia="pt-BR"/>
+        </w:rPr>
+        <w:t>for</w:t>
+      </w:r>
+      <w:r>
+        <w:rPr>
+          <w:rFonts w:ascii="Consolas" w:eastAsia="Times New Roman" w:hAnsi="Consolas" w:cs="Times New Roman"/>
+          <w:color w:val="D4D4D4"/>
+          <w:sz w:val="27"/>
+          <w:szCs w:val="27"/>
+          <w:lang w:eastAsia="pt-BR"/>
+        </w:rPr>
+        <w:t>(</w:t>
+      </w:r>
+      <w:proofErr w:type="spellStart"/>
+      <w:r>
+        <w:rPr>
+          <w:rFonts w:ascii="Consolas" w:eastAsia="Times New Roman" w:hAnsi="Consolas" w:cs="Times New Roman"/>
+          <w:color w:val="569CD6"/>
+          <w:sz w:val="27"/>
+          <w:szCs w:val="27"/>
+          <w:lang w:eastAsia="pt-BR"/>
+        </w:rPr>
+        <w:t>let</w:t>
+      </w:r>
+      <w:proofErr w:type="spellEnd"/>
+      <w:r>
+        <w:rPr>
+          <w:rFonts w:ascii="Consolas" w:eastAsia="Times New Roman" w:hAnsi="Consolas" w:cs="Times New Roman"/>
+          <w:color w:val="D4D4D4"/>
+          <w:sz w:val="27"/>
+          <w:szCs w:val="27"/>
+          <w:lang w:eastAsia="pt-BR"/>
+        </w:rPr>
+        <w:t xml:space="preserve"> </w:t>
+      </w:r>
+      <w:r>
+        <w:rPr>
+          <w:rFonts w:ascii="Consolas" w:eastAsia="Times New Roman" w:hAnsi="Consolas" w:cs="Times New Roman"/>
+          <w:color w:val="9CDCFE"/>
+          <w:sz w:val="27"/>
+          <w:szCs w:val="27"/>
+          <w:lang w:eastAsia="pt-BR"/>
+        </w:rPr>
+        <w:t>i</w:t>
+      </w:r>
+      <w:r>
+        <w:rPr>
+          <w:rFonts w:ascii="Consolas" w:eastAsia="Times New Roman" w:hAnsi="Consolas" w:cs="Times New Roman"/>
+          <w:color w:val="D4D4D4"/>
+          <w:sz w:val="27"/>
+          <w:szCs w:val="27"/>
+          <w:lang w:eastAsia="pt-BR"/>
+        </w:rPr>
+        <w:t xml:space="preserve"> = </w:t>
+      </w:r>
+      <w:r>
+        <w:rPr>
+          <w:rFonts w:ascii="Consolas" w:eastAsia="Times New Roman" w:hAnsi="Consolas" w:cs="Times New Roman"/>
+          <w:color w:val="B5CEA8"/>
+          <w:sz w:val="27"/>
+          <w:szCs w:val="27"/>
+          <w:lang w:eastAsia="pt-BR"/>
+        </w:rPr>
+        <w:t>0</w:t>
+      </w:r>
+      <w:r>
+        <w:rPr>
+          <w:rFonts w:ascii="Consolas" w:eastAsia="Times New Roman" w:hAnsi="Consolas" w:cs="Times New Roman"/>
+          <w:color w:val="D4D4D4"/>
+          <w:sz w:val="27"/>
+          <w:szCs w:val="27"/>
+          <w:lang w:eastAsia="pt-BR"/>
+        </w:rPr>
+        <w:t xml:space="preserve">; </w:t>
+      </w:r>
+      <w:r>
+        <w:rPr>
+          <w:rFonts w:ascii="Consolas" w:eastAsia="Times New Roman" w:hAnsi="Consolas" w:cs="Times New Roman"/>
+          <w:color w:val="9CDCFE"/>
+          <w:sz w:val="27"/>
+          <w:szCs w:val="27"/>
+          <w:lang w:eastAsia="pt-BR"/>
+        </w:rPr>
+        <w:t>i</w:t>
+      </w:r>
+      <w:r>
+        <w:rPr>
+          <w:rFonts w:ascii="Consolas" w:eastAsia="Times New Roman" w:hAnsi="Consolas" w:cs="Times New Roman"/>
+          <w:color w:val="D4D4D4"/>
+          <w:sz w:val="27"/>
+          <w:szCs w:val="27"/>
+          <w:lang w:eastAsia="pt-BR"/>
+        </w:rPr>
+        <w:t xml:space="preserve"> &lt; </w:t>
+      </w:r>
+      <w:proofErr w:type="spellStart"/>
+      <w:r>
+        <w:rPr>
+          <w:rFonts w:ascii="Consolas" w:eastAsia="Times New Roman" w:hAnsi="Consolas" w:cs="Times New Roman"/>
+          <w:color w:val="9CDCFE"/>
+          <w:sz w:val="27"/>
+          <w:szCs w:val="27"/>
+          <w:lang w:eastAsia="pt-BR"/>
+        </w:rPr>
+        <w:t>array</w:t>
+      </w:r>
+      <w:r>
+        <w:rPr>
+          <w:rFonts w:ascii="Consolas" w:eastAsia="Times New Roman" w:hAnsi="Consolas" w:cs="Times New Roman"/>
+          <w:color w:val="D4D4D4"/>
+          <w:sz w:val="27"/>
+          <w:szCs w:val="27"/>
+          <w:lang w:eastAsia="pt-BR"/>
+        </w:rPr>
+        <w:t>.</w:t>
+      </w:r>
+      <w:r>
+        <w:rPr>
+          <w:rFonts w:ascii="Consolas" w:eastAsia="Times New Roman" w:hAnsi="Consolas" w:cs="Times New Roman"/>
+          <w:color w:val="9CDCFE"/>
+          <w:sz w:val="27"/>
+          <w:szCs w:val="27"/>
+          <w:lang w:eastAsia="pt-BR"/>
+        </w:rPr>
+        <w:t>length</w:t>
+      </w:r>
+      <w:proofErr w:type="spellEnd"/>
+      <w:r>
+        <w:rPr>
+          <w:rFonts w:ascii="Consolas" w:eastAsia="Times New Roman" w:hAnsi="Consolas" w:cs="Times New Roman"/>
+          <w:color w:val="D4D4D4"/>
+          <w:sz w:val="27"/>
+          <w:szCs w:val="27"/>
+          <w:lang w:eastAsia="pt-BR"/>
+        </w:rPr>
+        <w:t xml:space="preserve">; </w:t>
+      </w:r>
+      <w:r>
+        <w:rPr>
+          <w:rFonts w:ascii="Consolas" w:eastAsia="Times New Roman" w:hAnsi="Consolas" w:cs="Times New Roman"/>
+          <w:color w:val="9CDCFE"/>
+          <w:sz w:val="27"/>
+          <w:szCs w:val="27"/>
+          <w:lang w:eastAsia="pt-BR"/>
+        </w:rPr>
+        <w:t>i</w:t>
+      </w:r>
+      <w:r>
+        <w:rPr>
+          <w:rFonts w:ascii="Consolas" w:eastAsia="Times New Roman" w:hAnsi="Consolas" w:cs="Times New Roman"/>
+          <w:color w:val="D4D4D4"/>
+          <w:sz w:val="27"/>
+          <w:szCs w:val="27"/>
+          <w:lang w:eastAsia="pt-BR"/>
+        </w:rPr>
+        <w:t>++) {</w:t>
+      </w:r>
+    </w:p>
+    <w:p>
+      <w:pPr>
+        <w:shd w:val="clear" w:color="auto" w:fill="1E1E1E"/>
+        <w:spacing w:after="0" w:line="360" w:lineRule="atLeast"/>
+        <w:rPr>
+          <w:rFonts w:ascii="Consolas" w:eastAsia="Times New Roman" w:hAnsi="Consolas" w:cs="Times New Roman"/>
+          <w:color w:val="D4D4D4"/>
+          <w:sz w:val="27"/>
+          <w:szCs w:val="27"/>
+          <w:lang w:eastAsia="pt-BR"/>
+        </w:rPr>
+      </w:pPr>
+      <w:r>
+        <w:rPr>
+          <w:rFonts w:ascii="Consolas" w:eastAsia="Times New Roman" w:hAnsi="Consolas" w:cs="Times New Roman"/>
+          <w:color w:val="D4D4D4"/>
+          <w:sz w:val="27"/>
+          <w:szCs w:val="27"/>
+          <w:lang w:eastAsia="pt-BR"/>
+        </w:rPr>
+        <w:t xml:space="preserve">        </w:t>
+      </w:r>
+      <w:proofErr w:type="spellStart"/>
+      <w:r>
+        <w:rPr>
+          <w:rFonts w:ascii="Consolas" w:eastAsia="Times New Roman" w:hAnsi="Consolas" w:cs="Times New Roman"/>
+          <w:color w:val="569CD6"/>
+          <w:sz w:val="27"/>
+          <w:szCs w:val="27"/>
+          <w:lang w:eastAsia="pt-BR"/>
+        </w:rPr>
+        <w:t>const</w:t>
+      </w:r>
+      <w:proofErr w:type="spellEnd"/>
+      <w:r>
+        <w:rPr>
+          <w:rFonts w:ascii="Consolas" w:eastAsia="Times New Roman" w:hAnsi="Consolas" w:cs="Times New Roman"/>
+          <w:color w:val="D4D4D4"/>
+          <w:sz w:val="27"/>
+          <w:szCs w:val="27"/>
+          <w:lang w:eastAsia="pt-BR"/>
+        </w:rPr>
+        <w:t xml:space="preserve"> </w:t>
+      </w:r>
+      <w:r>
+        <w:rPr>
+          <w:rFonts w:ascii="Consolas" w:eastAsia="Times New Roman" w:hAnsi="Consolas" w:cs="Times New Roman"/>
+          <w:color w:val="4FC1FF"/>
+          <w:sz w:val="27"/>
+          <w:szCs w:val="27"/>
+          <w:lang w:eastAsia="pt-BR"/>
+        </w:rPr>
+        <w:t>item</w:t>
+      </w:r>
+      <w:r>
+        <w:rPr>
+          <w:rFonts w:ascii="Consolas" w:eastAsia="Times New Roman" w:hAnsi="Consolas" w:cs="Times New Roman"/>
+          <w:color w:val="D4D4D4"/>
+          <w:sz w:val="27"/>
+          <w:szCs w:val="27"/>
+          <w:lang w:eastAsia="pt-BR"/>
+        </w:rPr>
+        <w:t xml:space="preserve"> = </w:t>
+      </w:r>
+      <w:proofErr w:type="spellStart"/>
+      <w:r>
+        <w:rPr>
+          <w:rFonts w:ascii="Consolas" w:eastAsia="Times New Roman" w:hAnsi="Consolas" w:cs="Times New Roman"/>
+          <w:color w:val="9CDCFE"/>
+          <w:sz w:val="27"/>
+          <w:szCs w:val="27"/>
+          <w:lang w:eastAsia="pt-BR"/>
+        </w:rPr>
+        <w:t>array</w:t>
+      </w:r>
+      <w:proofErr w:type="spellEnd"/>
+      <w:r>
+        <w:rPr>
+          <w:rFonts w:ascii="Consolas" w:eastAsia="Times New Roman" w:hAnsi="Consolas" w:cs="Times New Roman"/>
+          <w:color w:val="D4D4D4"/>
+          <w:sz w:val="27"/>
+          <w:szCs w:val="27"/>
+          <w:lang w:eastAsia="pt-BR"/>
+        </w:rPr>
+        <w:t>[</w:t>
+      </w:r>
+      <w:r>
+        <w:rPr>
+          <w:rFonts w:ascii="Consolas" w:eastAsia="Times New Roman" w:hAnsi="Consolas" w:cs="Times New Roman"/>
+          <w:color w:val="9CDCFE"/>
+          <w:sz w:val="27"/>
+          <w:szCs w:val="27"/>
+          <w:lang w:eastAsia="pt-BR"/>
+        </w:rPr>
+        <w:t>i</w:t>
+      </w:r>
+      <w:r>
+        <w:rPr>
+          <w:rFonts w:ascii="Consolas" w:eastAsia="Times New Roman" w:hAnsi="Consolas" w:cs="Times New Roman"/>
+          <w:color w:val="D4D4D4"/>
+          <w:sz w:val="27"/>
+          <w:szCs w:val="27"/>
+          <w:lang w:eastAsia="pt-BR"/>
+        </w:rPr>
+        <w:t>]</w:t>
+      </w:r>
+    </w:p>
+    <w:p>
+      <w:pPr>
+        <w:shd w:val="clear" w:color="auto" w:fill="1E1E1E"/>
+        <w:spacing w:after="0" w:line="360" w:lineRule="atLeast"/>
+        <w:rPr>
+          <w:rFonts w:ascii="Consolas" w:eastAsia="Times New Roman" w:hAnsi="Consolas" w:cs="Times New Roman"/>
+          <w:color w:val="D4D4D4"/>
+          <w:sz w:val="27"/>
+          <w:szCs w:val="27"/>
+          <w:lang w:eastAsia="pt-BR"/>
+        </w:rPr>
+      </w:pPr>
+      <w:r>
+        <w:rPr>
+          <w:rFonts w:ascii="Consolas" w:eastAsia="Times New Roman" w:hAnsi="Consolas" w:cs="Times New Roman"/>
+          <w:color w:val="D4D4D4"/>
+          <w:sz w:val="27"/>
+          <w:szCs w:val="27"/>
+          <w:lang w:eastAsia="pt-BR"/>
+        </w:rPr>
+        <w:t xml:space="preserve">        </w:t>
+      </w:r>
+      <w:proofErr w:type="spellStart"/>
+      <w:r>
+        <w:rPr>
+          <w:rFonts w:ascii="Consolas" w:eastAsia="Times New Roman" w:hAnsi="Consolas" w:cs="Times New Roman"/>
+          <w:color w:val="4FC1FF"/>
+          <w:sz w:val="27"/>
+          <w:szCs w:val="27"/>
+          <w:lang w:eastAsia="pt-BR"/>
+        </w:rPr>
+        <w:t>newArray</w:t>
+      </w:r>
+      <w:r>
+        <w:rPr>
+          <w:rFonts w:ascii="Consolas" w:eastAsia="Times New Roman" w:hAnsi="Consolas" w:cs="Times New Roman"/>
+          <w:color w:val="D4D4D4"/>
+          <w:sz w:val="27"/>
+          <w:szCs w:val="27"/>
+          <w:lang w:eastAsia="pt-BR"/>
+        </w:rPr>
+        <w:t>.</w:t>
+      </w:r>
+      <w:r>
+        <w:rPr>
+          <w:rFonts w:ascii="Consolas" w:eastAsia="Times New Roman" w:hAnsi="Consolas" w:cs="Times New Roman"/>
+          <w:color w:val="DCDCAA"/>
+          <w:sz w:val="27"/>
+          <w:szCs w:val="27"/>
+          <w:lang w:eastAsia="pt-BR"/>
+        </w:rPr>
+        <w:t>push</w:t>
+      </w:r>
+      <w:proofErr w:type="spellEnd"/>
+      <w:r>
+        <w:rPr>
+          <w:rFonts w:ascii="Consolas" w:eastAsia="Times New Roman" w:hAnsi="Consolas" w:cs="Times New Roman"/>
+          <w:color w:val="D4D4D4"/>
+          <w:sz w:val="27"/>
+          <w:szCs w:val="27"/>
+          <w:lang w:eastAsia="pt-BR"/>
+        </w:rPr>
+        <w:t>(</w:t>
+      </w:r>
+      <w:proofErr w:type="spellStart"/>
+      <w:r>
+        <w:rPr>
+          <w:rFonts w:ascii="Consolas" w:eastAsia="Times New Roman" w:hAnsi="Consolas" w:cs="Times New Roman"/>
+          <w:color w:val="DCDCAA"/>
+          <w:sz w:val="27"/>
+          <w:szCs w:val="27"/>
+          <w:lang w:eastAsia="pt-BR"/>
+        </w:rPr>
+        <w:t>callbackfn</w:t>
+      </w:r>
+      <w:proofErr w:type="spellEnd"/>
+      <w:r>
+        <w:rPr>
+          <w:rFonts w:ascii="Consolas" w:eastAsia="Times New Roman" w:hAnsi="Consolas" w:cs="Times New Roman"/>
+          <w:color w:val="D4D4D4"/>
+          <w:sz w:val="27"/>
+          <w:szCs w:val="27"/>
+          <w:lang w:eastAsia="pt-BR"/>
+        </w:rPr>
+        <w:t>(</w:t>
+      </w:r>
+      <w:r>
+        <w:rPr>
+          <w:rFonts w:ascii="Consolas" w:eastAsia="Times New Roman" w:hAnsi="Consolas" w:cs="Times New Roman"/>
+          <w:color w:val="4FC1FF"/>
+          <w:sz w:val="27"/>
+          <w:szCs w:val="27"/>
+          <w:lang w:eastAsia="pt-BR"/>
+        </w:rPr>
+        <w:t>item</w:t>
+      </w:r>
+      <w:r>
+        <w:rPr>
+          <w:rFonts w:ascii="Consolas" w:eastAsia="Times New Roman" w:hAnsi="Consolas" w:cs="Times New Roman"/>
+          <w:color w:val="D4D4D4"/>
+          <w:sz w:val="27"/>
+          <w:szCs w:val="27"/>
+          <w:lang w:eastAsia="pt-BR"/>
+        </w:rPr>
+        <w:t>))</w:t>
+      </w:r>
+    </w:p>
+    <w:p>
+      <w:pPr>
+        <w:shd w:val="clear" w:color="auto" w:fill="1E1E1E"/>
+        <w:spacing w:after="0" w:line="360" w:lineRule="atLeast"/>
+        <w:rPr>
+          <w:rFonts w:ascii="Consolas" w:eastAsia="Times New Roman" w:hAnsi="Consolas" w:cs="Times New Roman"/>
+          <w:color w:val="D4D4D4"/>
+          <w:sz w:val="27"/>
+          <w:szCs w:val="27"/>
+          <w:lang w:eastAsia="pt-BR"/>
+        </w:rPr>
+      </w:pPr>
+      <w:r>
+        <w:rPr>
+          <w:rFonts w:ascii="Consolas" w:eastAsia="Times New Roman" w:hAnsi="Consolas" w:cs="Times New Roman"/>
+          <w:color w:val="D4D4D4"/>
+          <w:sz w:val="27"/>
+          <w:szCs w:val="27"/>
+          <w:lang w:eastAsia="pt-BR"/>
+        </w:rPr>
+        <w:t>    }</w:t>
+      </w:r>
+    </w:p>
+    <w:p>
+      <w:pPr>
+        <w:shd w:val="clear" w:color="auto" w:fill="1E1E1E"/>
+        <w:spacing w:after="0" w:line="360" w:lineRule="atLeast"/>
+        <w:rPr>
+          <w:rFonts w:ascii="Consolas" w:eastAsia="Times New Roman" w:hAnsi="Consolas" w:cs="Times New Roman"/>
+          <w:color w:val="D4D4D4"/>
+          <w:sz w:val="27"/>
+          <w:szCs w:val="27"/>
+          <w:lang w:eastAsia="pt-BR"/>
+        </w:rPr>
+      </w:pPr>
+    </w:p>
+    <w:p>
+      <w:pPr>
+        <w:shd w:val="clear" w:color="auto" w:fill="1E1E1E"/>
+        <w:spacing w:after="0" w:line="360" w:lineRule="atLeast"/>
+        <w:rPr>
+          <w:rFonts w:ascii="Consolas" w:eastAsia="Times New Roman" w:hAnsi="Consolas" w:cs="Times New Roman"/>
+          <w:color w:val="D4D4D4"/>
+          <w:sz w:val="27"/>
+          <w:szCs w:val="27"/>
+          <w:lang w:eastAsia="pt-BR"/>
+        </w:rPr>
+      </w:pPr>
+      <w:r>
+        <w:rPr>
+          <w:rFonts w:ascii="Consolas" w:eastAsia="Times New Roman" w:hAnsi="Consolas" w:cs="Times New Roman"/>
+          <w:color w:val="D4D4D4"/>
+          <w:sz w:val="27"/>
+          <w:szCs w:val="27"/>
+          <w:lang w:eastAsia="pt-BR"/>
+        </w:rPr>
+        <w:t xml:space="preserve">    </w:t>
+      </w:r>
+      <w:proofErr w:type="spellStart"/>
+      <w:r>
+        <w:rPr>
+          <w:rFonts w:ascii="Consolas" w:eastAsia="Times New Roman" w:hAnsi="Consolas" w:cs="Times New Roman"/>
+          <w:color w:val="C586C0"/>
+          <w:sz w:val="27"/>
+          <w:szCs w:val="27"/>
+          <w:lang w:eastAsia="pt-BR"/>
+        </w:rPr>
+        <w:t>return</w:t>
+      </w:r>
+      <w:proofErr w:type="spellEnd"/>
+      <w:r>
+        <w:rPr>
+          <w:rFonts w:ascii="Consolas" w:eastAsia="Times New Roman" w:hAnsi="Consolas" w:cs="Times New Roman"/>
+          <w:color w:val="D4D4D4"/>
+          <w:sz w:val="27"/>
+          <w:szCs w:val="27"/>
+          <w:lang w:eastAsia="pt-BR"/>
+        </w:rPr>
+        <w:t xml:space="preserve"> </w:t>
+      </w:r>
+      <w:proofErr w:type="spellStart"/>
+      <w:r>
+        <w:rPr>
+          <w:rFonts w:ascii="Consolas" w:eastAsia="Times New Roman" w:hAnsi="Consolas" w:cs="Times New Roman"/>
+          <w:color w:val="4FC1FF"/>
+          <w:sz w:val="27"/>
+          <w:szCs w:val="27"/>
+          <w:lang w:eastAsia="pt-BR"/>
+        </w:rPr>
+        <w:t>newArray</w:t>
+      </w:r>
+      <w:proofErr w:type="spellEnd"/>
+    </w:p>
+    <w:p>
+      <w:pPr>
+        <w:shd w:val="clear" w:color="auto" w:fill="1E1E1E"/>
+        <w:spacing w:after="0" w:line="360" w:lineRule="atLeast"/>
+        <w:rPr>
+          <w:rFonts w:ascii="Consolas" w:eastAsia="Times New Roman" w:hAnsi="Consolas" w:cs="Times New Roman"/>
+          <w:color w:val="D4D4D4"/>
+          <w:sz w:val="27"/>
+          <w:szCs w:val="27"/>
+          <w:lang w:eastAsia="pt-BR"/>
+        </w:rPr>
+      </w:pPr>
+      <w:r>
+        <w:rPr>
+          <w:rFonts w:ascii="Consolas" w:eastAsia="Times New Roman" w:hAnsi="Consolas" w:cs="Times New Roman"/>
+          <w:color w:val="D4D4D4"/>
+          <w:sz w:val="27"/>
+          <w:szCs w:val="27"/>
+          <w:lang w:eastAsia="pt-BR"/>
+        </w:rPr>
+        <w:t>}</w:t>
+      </w:r>
+    </w:p>
+    <w:p>
+      <w:pPr>
+        <w:shd w:val="clear" w:color="auto" w:fill="1E1E1E"/>
+        <w:spacing w:after="0" w:line="360" w:lineRule="atLeast"/>
+        <w:rPr>
+          <w:rFonts w:ascii="Consolas" w:eastAsia="Times New Roman" w:hAnsi="Consolas" w:cs="Times New Roman"/>
+          <w:color w:val="D4D4D4"/>
+          <w:sz w:val="27"/>
+          <w:szCs w:val="27"/>
+          <w:lang w:eastAsia="pt-BR"/>
+        </w:rPr>
+      </w:pPr>
+    </w:p>
+    <w:p>
+      <w:pPr>
+        <w:shd w:val="clear" w:color="auto" w:fill="1E1E1E"/>
+        <w:spacing w:after="0" w:line="360" w:lineRule="atLeast"/>
+        <w:rPr>
+          <w:rFonts w:ascii="Consolas" w:eastAsia="Times New Roman" w:hAnsi="Consolas" w:cs="Times New Roman"/>
+          <w:color w:val="D4D4D4"/>
+          <w:sz w:val="27"/>
+          <w:szCs w:val="27"/>
+          <w:lang w:eastAsia="pt-BR"/>
+        </w:rPr>
+      </w:pPr>
+      <w:proofErr w:type="spellStart"/>
+      <w:r>
+        <w:rPr>
+          <w:rFonts w:ascii="Consolas" w:eastAsia="Times New Roman" w:hAnsi="Consolas" w:cs="Times New Roman"/>
+          <w:color w:val="569CD6"/>
+          <w:sz w:val="27"/>
+          <w:szCs w:val="27"/>
+          <w:lang w:eastAsia="pt-BR"/>
+        </w:rPr>
+        <w:t>const</w:t>
+      </w:r>
+      <w:proofErr w:type="spellEnd"/>
+      <w:r>
+        <w:rPr>
+          <w:rFonts w:ascii="Consolas" w:eastAsia="Times New Roman" w:hAnsi="Consolas" w:cs="Times New Roman"/>
+          <w:color w:val="D4D4D4"/>
+          <w:sz w:val="27"/>
+          <w:szCs w:val="27"/>
+          <w:lang w:eastAsia="pt-BR"/>
+        </w:rPr>
+        <w:t xml:space="preserve"> </w:t>
+      </w:r>
+      <w:r>
+        <w:rPr>
+          <w:rFonts w:ascii="Consolas" w:eastAsia="Times New Roman" w:hAnsi="Consolas" w:cs="Times New Roman"/>
+          <w:color w:val="4FC1FF"/>
+          <w:sz w:val="27"/>
+          <w:szCs w:val="27"/>
+          <w:lang w:eastAsia="pt-BR"/>
+        </w:rPr>
+        <w:t>abc</w:t>
+      </w:r>
+      <w:r>
+        <w:rPr>
+          <w:rFonts w:ascii="Consolas" w:eastAsia="Times New Roman" w:hAnsi="Consolas" w:cs="Times New Roman"/>
+          <w:color w:val="D4D4D4"/>
+          <w:sz w:val="27"/>
+          <w:szCs w:val="27"/>
+          <w:lang w:eastAsia="pt-BR"/>
+        </w:rPr>
+        <w:t xml:space="preserve"> = [</w:t>
+      </w:r>
+      <w:r>
+        <w:rPr>
+          <w:rFonts w:ascii="Consolas" w:eastAsia="Times New Roman" w:hAnsi="Consolas" w:cs="Times New Roman"/>
+          <w:color w:val="CE9178"/>
+          <w:sz w:val="27"/>
+          <w:szCs w:val="27"/>
+          <w:lang w:eastAsia="pt-BR"/>
+        </w:rPr>
+        <w:t>'a'</w:t>
+      </w:r>
+      <w:r>
+        <w:rPr>
+          <w:rFonts w:ascii="Consolas" w:eastAsia="Times New Roman" w:hAnsi="Consolas" w:cs="Times New Roman"/>
+          <w:color w:val="D4D4D4"/>
+          <w:sz w:val="27"/>
+          <w:szCs w:val="27"/>
+          <w:lang w:eastAsia="pt-BR"/>
+        </w:rPr>
+        <w:t xml:space="preserve">, </w:t>
+      </w:r>
+      <w:r>
+        <w:rPr>
+          <w:rFonts w:ascii="Consolas" w:eastAsia="Times New Roman" w:hAnsi="Consolas" w:cs="Times New Roman"/>
+          <w:color w:val="CE9178"/>
+          <w:sz w:val="27"/>
+          <w:szCs w:val="27"/>
+          <w:lang w:eastAsia="pt-BR"/>
+        </w:rPr>
+        <w:t>'b'</w:t>
+      </w:r>
+      <w:r>
+        <w:rPr>
+          <w:rFonts w:ascii="Consolas" w:eastAsia="Times New Roman" w:hAnsi="Consolas" w:cs="Times New Roman"/>
+          <w:color w:val="D4D4D4"/>
+          <w:sz w:val="27"/>
+          <w:szCs w:val="27"/>
+          <w:lang w:eastAsia="pt-BR"/>
+        </w:rPr>
+        <w:t xml:space="preserve">, </w:t>
+      </w:r>
+      <w:r>
+        <w:rPr>
+          <w:rFonts w:ascii="Consolas" w:eastAsia="Times New Roman" w:hAnsi="Consolas" w:cs="Times New Roman"/>
+          <w:color w:val="CE9178"/>
+          <w:sz w:val="27"/>
+          <w:szCs w:val="27"/>
+          <w:lang w:eastAsia="pt-BR"/>
+        </w:rPr>
+        <w:t>'c'</w:t>
+      </w:r>
+      <w:r>
+        <w:rPr>
+          <w:rFonts w:ascii="Consolas" w:eastAsia="Times New Roman" w:hAnsi="Consolas" w:cs="Times New Roman"/>
+          <w:color w:val="D4D4D4"/>
+          <w:sz w:val="27"/>
+          <w:szCs w:val="27"/>
+          <w:lang w:eastAsia="pt-BR"/>
+        </w:rPr>
+        <w:t>]</w:t>
+      </w:r>
+    </w:p>
+    <w:p>
+      <w:pPr>
+        <w:shd w:val="clear" w:color="auto" w:fill="1E1E1E"/>
+        <w:spacing w:after="0" w:line="360" w:lineRule="atLeast"/>
+        <w:rPr>
+          <w:rFonts w:ascii="Consolas" w:eastAsia="Times New Roman" w:hAnsi="Consolas" w:cs="Times New Roman"/>
+          <w:color w:val="D4D4D4"/>
+          <w:sz w:val="27"/>
+          <w:szCs w:val="27"/>
+          <w:lang w:eastAsia="pt-BR"/>
+        </w:rPr>
+      </w:pPr>
+      <w:proofErr w:type="spellStart"/>
+      <w:r>
+        <w:rPr>
+          <w:rFonts w:ascii="Consolas" w:eastAsia="Times New Roman" w:hAnsi="Consolas" w:cs="Times New Roman"/>
+          <w:color w:val="569CD6"/>
+          <w:sz w:val="27"/>
+          <w:szCs w:val="27"/>
+          <w:lang w:eastAsia="pt-BR"/>
+        </w:rPr>
+        <w:t>const</w:t>
+      </w:r>
+      <w:proofErr w:type="spellEnd"/>
+      <w:r>
+        <w:rPr>
+          <w:rFonts w:ascii="Consolas" w:eastAsia="Times New Roman" w:hAnsi="Consolas" w:cs="Times New Roman"/>
+          <w:color w:val="D4D4D4"/>
+          <w:sz w:val="27"/>
+          <w:szCs w:val="27"/>
+          <w:lang w:eastAsia="pt-BR"/>
+        </w:rPr>
+        <w:t xml:space="preserve"> </w:t>
+      </w:r>
+      <w:proofErr w:type="spellStart"/>
+      <w:r>
+        <w:rPr>
+          <w:rFonts w:ascii="Consolas" w:eastAsia="Times New Roman" w:hAnsi="Consolas" w:cs="Times New Roman"/>
+          <w:color w:val="4FC1FF"/>
+          <w:sz w:val="27"/>
+          <w:szCs w:val="27"/>
+          <w:lang w:eastAsia="pt-BR"/>
+        </w:rPr>
+        <w:t>abcMapper</w:t>
+      </w:r>
+      <w:proofErr w:type="spellEnd"/>
+      <w:r>
+        <w:rPr>
+          <w:rFonts w:ascii="Consolas" w:eastAsia="Times New Roman" w:hAnsi="Consolas" w:cs="Times New Roman"/>
+          <w:color w:val="D4D4D4"/>
+          <w:sz w:val="27"/>
+          <w:szCs w:val="27"/>
+          <w:lang w:eastAsia="pt-BR"/>
+        </w:rPr>
+        <w:t xml:space="preserve"> = </w:t>
+      </w:r>
+      <w:proofErr w:type="spellStart"/>
+      <w:r>
+        <w:rPr>
+          <w:rFonts w:ascii="Consolas" w:eastAsia="Times New Roman" w:hAnsi="Consolas" w:cs="Times New Roman"/>
+          <w:color w:val="DCDCAA"/>
+          <w:sz w:val="27"/>
+          <w:szCs w:val="27"/>
+          <w:lang w:eastAsia="pt-BR"/>
+        </w:rPr>
+        <w:t>mapStrings</w:t>
+      </w:r>
+      <w:proofErr w:type="spellEnd"/>
+      <w:r>
+        <w:rPr>
+          <w:rFonts w:ascii="Consolas" w:eastAsia="Times New Roman" w:hAnsi="Consolas" w:cs="Times New Roman"/>
+          <w:color w:val="D4D4D4"/>
+          <w:sz w:val="27"/>
+          <w:szCs w:val="27"/>
+          <w:lang w:eastAsia="pt-BR"/>
+        </w:rPr>
+        <w:t>(</w:t>
+      </w:r>
+      <w:r>
+        <w:rPr>
+          <w:rFonts w:ascii="Consolas" w:eastAsia="Times New Roman" w:hAnsi="Consolas" w:cs="Times New Roman"/>
+          <w:color w:val="4FC1FF"/>
+          <w:sz w:val="27"/>
+          <w:szCs w:val="27"/>
+          <w:lang w:eastAsia="pt-BR"/>
+        </w:rPr>
+        <w:t>abc</w:t>
+      </w:r>
+      <w:r>
+        <w:rPr>
+          <w:rFonts w:ascii="Consolas" w:eastAsia="Times New Roman" w:hAnsi="Consolas" w:cs="Times New Roman"/>
+          <w:color w:val="D4D4D4"/>
+          <w:sz w:val="27"/>
+          <w:szCs w:val="27"/>
+          <w:lang w:eastAsia="pt-BR"/>
+        </w:rPr>
+        <w:t xml:space="preserve">, </w:t>
+      </w:r>
+      <w:r>
+        <w:rPr>
+          <w:rFonts w:ascii="Consolas" w:eastAsia="Times New Roman" w:hAnsi="Consolas" w:cs="Times New Roman"/>
+          <w:color w:val="9CDCFE"/>
+          <w:sz w:val="27"/>
+          <w:szCs w:val="27"/>
+          <w:lang w:eastAsia="pt-BR"/>
+        </w:rPr>
+        <w:t>item</w:t>
+      </w:r>
+      <w:r>
+        <w:rPr>
+          <w:rFonts w:ascii="Consolas" w:eastAsia="Times New Roman" w:hAnsi="Consolas" w:cs="Times New Roman"/>
+          <w:color w:val="D4D4D4"/>
+          <w:sz w:val="27"/>
+          <w:szCs w:val="27"/>
+          <w:lang w:eastAsia="pt-BR"/>
+        </w:rPr>
+        <w:t xml:space="preserve"> </w:t>
+      </w:r>
+      <w:r>
+        <w:rPr>
+          <w:rFonts w:ascii="Consolas" w:eastAsia="Times New Roman" w:hAnsi="Consolas" w:cs="Times New Roman"/>
+          <w:color w:val="569CD6"/>
+          <w:sz w:val="27"/>
+          <w:szCs w:val="27"/>
+          <w:lang w:eastAsia="pt-BR"/>
+        </w:rPr>
+        <w:t>=&gt;</w:t>
+      </w:r>
+      <w:r>
+        <w:rPr>
+          <w:rFonts w:ascii="Consolas" w:eastAsia="Times New Roman" w:hAnsi="Consolas" w:cs="Times New Roman"/>
+          <w:color w:val="D4D4D4"/>
+          <w:sz w:val="27"/>
+          <w:szCs w:val="27"/>
+          <w:lang w:eastAsia="pt-BR"/>
+        </w:rPr>
+        <w:t xml:space="preserve"> </w:t>
+      </w:r>
+      <w:proofErr w:type="spellStart"/>
+      <w:r>
+        <w:rPr>
+          <w:rFonts w:ascii="Consolas" w:eastAsia="Times New Roman" w:hAnsi="Consolas" w:cs="Times New Roman"/>
+          <w:color w:val="9CDCFE"/>
+          <w:sz w:val="27"/>
+          <w:szCs w:val="27"/>
+          <w:lang w:eastAsia="pt-BR"/>
+        </w:rPr>
+        <w:t>item</w:t>
+      </w:r>
+      <w:r>
+        <w:rPr>
+          <w:rFonts w:ascii="Consolas" w:eastAsia="Times New Roman" w:hAnsi="Consolas" w:cs="Times New Roman"/>
+          <w:color w:val="D4D4D4"/>
+          <w:sz w:val="27"/>
+          <w:szCs w:val="27"/>
+          <w:lang w:eastAsia="pt-BR"/>
+        </w:rPr>
+        <w:t>.</w:t>
+      </w:r>
+      <w:r>
+        <w:rPr>
+          <w:rFonts w:ascii="Consolas" w:eastAsia="Times New Roman" w:hAnsi="Consolas" w:cs="Times New Roman"/>
+          <w:color w:val="DCDCAA"/>
+          <w:sz w:val="27"/>
+          <w:szCs w:val="27"/>
+          <w:lang w:eastAsia="pt-BR"/>
+        </w:rPr>
+        <w:t>toUpperCase</w:t>
+      </w:r>
+      <w:proofErr w:type="spellEnd"/>
+      <w:r>
+        <w:rPr>
+          <w:rFonts w:ascii="Consolas" w:eastAsia="Times New Roman" w:hAnsi="Consolas" w:cs="Times New Roman"/>
+          <w:color w:val="D4D4D4"/>
+          <w:sz w:val="27"/>
+          <w:szCs w:val="27"/>
+          <w:lang w:eastAsia="pt-BR"/>
+        </w:rPr>
+        <w:t>())</w:t>
+      </w:r>
+    </w:p>
+    <w:p>
+      <w:pPr>
+        <w:shd w:val="clear" w:color="auto" w:fill="1E1E1E"/>
+        <w:spacing w:after="0" w:line="360" w:lineRule="atLeast"/>
+        <w:rPr>
+          <w:rFonts w:ascii="Consolas" w:eastAsia="Times New Roman" w:hAnsi="Consolas" w:cs="Times New Roman"/>
+          <w:color w:val="D4D4D4"/>
+          <w:sz w:val="27"/>
+          <w:szCs w:val="27"/>
+          <w:lang w:eastAsia="pt-BR"/>
+        </w:rPr>
+      </w:pPr>
+    </w:p>
+    <w:p>
+      <w:pPr>
+        <w:shd w:val="clear" w:color="auto" w:fill="1E1E1E"/>
+        <w:spacing w:after="0" w:line="360" w:lineRule="atLeast"/>
+        <w:rPr>
+          <w:rFonts w:ascii="Consolas" w:eastAsia="Times New Roman" w:hAnsi="Consolas" w:cs="Times New Roman"/>
+          <w:color w:val="D4D4D4"/>
+          <w:sz w:val="27"/>
+          <w:szCs w:val="27"/>
+          <w:lang w:eastAsia="pt-BR"/>
+        </w:rPr>
+      </w:pPr>
+      <w:r>
+        <w:rPr>
+          <w:rFonts w:ascii="Consolas" w:eastAsia="Times New Roman" w:hAnsi="Consolas" w:cs="Times New Roman"/>
+          <w:color w:val="9CDCFE"/>
+          <w:sz w:val="27"/>
+          <w:szCs w:val="27"/>
+          <w:lang w:eastAsia="pt-BR"/>
+        </w:rPr>
+        <w:t>console</w:t>
+      </w:r>
+      <w:r>
+        <w:rPr>
+          <w:rFonts w:ascii="Consolas" w:eastAsia="Times New Roman" w:hAnsi="Consolas" w:cs="Times New Roman"/>
+          <w:color w:val="D4D4D4"/>
+          <w:sz w:val="27"/>
+          <w:szCs w:val="27"/>
+          <w:lang w:eastAsia="pt-BR"/>
+        </w:rPr>
+        <w:t>.</w:t>
+      </w:r>
+      <w:r>
+        <w:rPr>
+          <w:rFonts w:ascii="Consolas" w:eastAsia="Times New Roman" w:hAnsi="Consolas" w:cs="Times New Roman"/>
+          <w:color w:val="DCDCAA"/>
+          <w:sz w:val="27"/>
+          <w:szCs w:val="27"/>
+          <w:lang w:eastAsia="pt-BR"/>
+        </w:rPr>
+        <w:t>log</w:t>
+      </w:r>
+      <w:r>
+        <w:rPr>
+          <w:rFonts w:ascii="Consolas" w:eastAsia="Times New Roman" w:hAnsi="Consolas" w:cs="Times New Roman"/>
+          <w:color w:val="D4D4D4"/>
+          <w:sz w:val="27"/>
+          <w:szCs w:val="27"/>
+          <w:lang w:eastAsia="pt-BR"/>
+        </w:rPr>
+        <w:t>(</w:t>
+      </w:r>
+      <w:r>
+        <w:rPr>
+          <w:rFonts w:ascii="Consolas" w:eastAsia="Times New Roman" w:hAnsi="Consolas" w:cs="Times New Roman"/>
+          <w:color w:val="4FC1FF"/>
+          <w:sz w:val="27"/>
+          <w:szCs w:val="27"/>
+          <w:lang w:eastAsia="pt-BR"/>
+        </w:rPr>
+        <w:t>abc</w:t>
+      </w:r>
+      <w:r>
+        <w:rPr>
+          <w:rFonts w:ascii="Consolas" w:eastAsia="Times New Roman" w:hAnsi="Consolas" w:cs="Times New Roman"/>
+          <w:color w:val="D4D4D4"/>
+          <w:sz w:val="27"/>
+          <w:szCs w:val="27"/>
+          <w:lang w:eastAsia="pt-BR"/>
+        </w:rPr>
+        <w:t>);</w:t>
+      </w:r>
+    </w:p>
+    <w:p>
+      <w:pPr>
+        <w:shd w:val="clear" w:color="auto" w:fill="1E1E1E"/>
+        <w:spacing w:after="0" w:line="360" w:lineRule="atLeast"/>
+        <w:rPr>
+          <w:rFonts w:ascii="Consolas" w:eastAsia="Times New Roman" w:hAnsi="Consolas" w:cs="Times New Roman"/>
+          <w:color w:val="D4D4D4"/>
+          <w:sz w:val="27"/>
+          <w:szCs w:val="27"/>
+          <w:lang w:eastAsia="pt-BR"/>
+        </w:rPr>
+      </w:pPr>
+      <w:r>
+        <w:rPr>
+          <w:rFonts w:ascii="Consolas" w:eastAsia="Times New Roman" w:hAnsi="Consolas" w:cs="Times New Roman"/>
+          <w:color w:val="9CDCFE"/>
+          <w:sz w:val="27"/>
+          <w:szCs w:val="27"/>
+          <w:lang w:eastAsia="pt-BR"/>
+        </w:rPr>
+        <w:t>console</w:t>
+      </w:r>
+      <w:r>
+        <w:rPr>
+          <w:rFonts w:ascii="Consolas" w:eastAsia="Times New Roman" w:hAnsi="Consolas" w:cs="Times New Roman"/>
+          <w:color w:val="D4D4D4"/>
+          <w:sz w:val="27"/>
+          <w:szCs w:val="27"/>
+          <w:lang w:eastAsia="pt-BR"/>
+        </w:rPr>
+        <w:t>.</w:t>
+      </w:r>
+      <w:r>
+        <w:rPr>
+          <w:rFonts w:ascii="Consolas" w:eastAsia="Times New Roman" w:hAnsi="Consolas" w:cs="Times New Roman"/>
+          <w:color w:val="DCDCAA"/>
+          <w:sz w:val="27"/>
+          <w:szCs w:val="27"/>
+          <w:lang w:eastAsia="pt-BR"/>
+        </w:rPr>
+        <w:t>log</w:t>
+      </w:r>
+      <w:r>
+        <w:rPr>
+          <w:rFonts w:ascii="Consolas" w:eastAsia="Times New Roman" w:hAnsi="Consolas" w:cs="Times New Roman"/>
+          <w:color w:val="D4D4D4"/>
+          <w:sz w:val="27"/>
+          <w:szCs w:val="27"/>
+          <w:lang w:eastAsia="pt-BR"/>
+        </w:rPr>
+        <w:t>(</w:t>
+      </w:r>
+      <w:proofErr w:type="spellStart"/>
+      <w:r>
+        <w:rPr>
+          <w:rFonts w:ascii="Consolas" w:eastAsia="Times New Roman" w:hAnsi="Consolas" w:cs="Times New Roman"/>
+          <w:color w:val="4FC1FF"/>
+          <w:sz w:val="27"/>
+          <w:szCs w:val="27"/>
+          <w:lang w:eastAsia="pt-BR"/>
+        </w:rPr>
+        <w:t>abcMapper</w:t>
+      </w:r>
+      <w:proofErr w:type="spellEnd"/>
+      <w:r>
+        <w:rPr>
+          <w:rFonts w:ascii="Consolas" w:eastAsia="Times New Roman" w:hAnsi="Consolas" w:cs="Times New Roman"/>
+          <w:color w:val="D4D4D4"/>
+          <w:sz w:val="27"/>
+          <w:szCs w:val="27"/>
+          <w:lang w:eastAsia="pt-BR"/>
+        </w:rPr>
+        <w:t>);</w:t>
+      </w:r>
+    </w:p>
+    <w:p>
+      <w:pPr>
+        <w:shd w:val="clear" w:color="auto" w:fill="1E1E1E"/>
+        <w:spacing w:after="0" w:line="360" w:lineRule="atLeast"/>
+        <w:rPr>
+          <w:rFonts w:ascii="Consolas" w:eastAsia="Times New Roman" w:hAnsi="Consolas" w:cs="Times New Roman"/>
+          <w:color w:val="D4D4D4"/>
+          <w:sz w:val="27"/>
+          <w:szCs w:val="27"/>
+          <w:lang w:eastAsia="pt-BR"/>
+        </w:rPr>
+      </w:pPr>
+    </w:p>
+    <w:p>
+      <w:pPr>
+        <w:shd w:val="clear" w:color="auto" w:fill="1E1E1E"/>
+        <w:spacing w:after="0" w:line="360" w:lineRule="atLeast"/>
+        <w:rPr>
+          <w:rFonts w:ascii="Consolas" w:eastAsia="Times New Roman" w:hAnsi="Consolas" w:cs="Times New Roman"/>
+          <w:color w:val="D4D4D4"/>
+          <w:sz w:val="27"/>
+          <w:szCs w:val="27"/>
+          <w:lang w:eastAsia="pt-BR"/>
+        </w:rPr>
+      </w:pPr>
+      <w:r>
+        <w:rPr>
+          <w:rFonts w:ascii="Consolas" w:eastAsia="Times New Roman" w:hAnsi="Consolas" w:cs="Times New Roman"/>
+          <w:color w:val="D4D4D4"/>
+          <w:sz w:val="27"/>
+          <w:szCs w:val="27"/>
+          <w:lang w:eastAsia="pt-BR"/>
+        </w:rPr>
+        <w:t>[ 'a', 'b', 'c' ]</w:t>
+      </w:r>
+    </w:p>
+    <w:p>
+      <w:pPr>
+        <w:shd w:val="clear" w:color="auto" w:fill="1E1E1E"/>
+        <w:spacing w:after="0" w:line="360" w:lineRule="atLeast"/>
+        <w:rPr>
+          <w:rFonts w:ascii="Consolas" w:eastAsia="Times New Roman" w:hAnsi="Consolas" w:cs="Times New Roman"/>
+          <w:color w:val="D4D4D4"/>
+          <w:sz w:val="27"/>
+          <w:szCs w:val="27"/>
+          <w:lang w:eastAsia="pt-BR"/>
+        </w:rPr>
+      </w:pPr>
+      <w:r>
+        <w:rPr>
+          <w:rFonts w:ascii="Consolas" w:eastAsia="Times New Roman" w:hAnsi="Consolas" w:cs="Times New Roman"/>
+          <w:color w:val="D4D4D4"/>
+          <w:sz w:val="27"/>
+          <w:szCs w:val="27"/>
+          <w:lang w:eastAsia="pt-BR"/>
+        </w:rPr>
+        <w:t>[ 'A', 'B', 'C' ]</w:t>
       </w:r>
     </w:p>
     <w:p>

</xml_diff>

<commit_message>
atualizando webpack para front e back end
</commit_message>
<xml_diff>
--- a/Udemy/JavaScript_TypeScript_basico_avançado_2021/Secao_18_TypeScript-Tipos_basicos/anotacoes/18_TypeScript-Tipos_basicos.docx
+++ b/Udemy/JavaScript_TypeScript_basico_avançado_2021/Secao_18_TypeScript-Tipos_basicos/anotacoes/18_TypeScript-Tipos_basicos.docx
@@ -29131,23 +29131,7 @@
           <w:sz w:val="32"/>
           <w:szCs w:val="32"/>
         </w:rPr>
-        <w:t xml:space="preserve"> </w:t>
-      </w:r>
-      <w:proofErr w:type="spellStart"/>
-      <w:r>
-        <w:rPr>
-          <w:sz w:val="32"/>
-          <w:szCs w:val="32"/>
-        </w:rPr>
-        <w:t>so</w:t>
-      </w:r>
-      <w:proofErr w:type="spellEnd"/>
-      <w:r>
-        <w:rPr>
-          <w:sz w:val="32"/>
-          <w:szCs w:val="32"/>
-        </w:rPr>
-        <w:t xml:space="preserve"> ira precisar de um arquivo para importar no </w:t>
+        <w:t xml:space="preserve"> so ira precisar de um arquivo para importar no </w:t>
       </w:r>
       <w:proofErr w:type="spellStart"/>
       <w:r>
@@ -31192,6 +31176,2776 @@
         <w:t>html</w:t>
       </w:r>
       <w:proofErr w:type="spellEnd"/>
+    </w:p>
+    <w:p>
+      <w:pPr>
+        <w:pStyle w:val="SemEspaamento"/>
+        <w:rPr>
+          <w:sz w:val="32"/>
+          <w:szCs w:val="32"/>
+        </w:rPr>
+      </w:pPr>
+    </w:p>
+    <w:p>
+      <w:pPr>
+        <w:pStyle w:val="SemEspaamento"/>
+        <w:rPr>
+          <w:sz w:val="32"/>
+          <w:szCs w:val="32"/>
+        </w:rPr>
+      </w:pPr>
+    </w:p>
+    <w:p>
+      <w:pPr>
+        <w:pStyle w:val="SemEspaamento"/>
+        <w:rPr>
+          <w:sz w:val="32"/>
+          <w:szCs w:val="32"/>
+        </w:rPr>
+      </w:pPr>
+    </w:p>
+    <w:p>
+      <w:pPr>
+        <w:pStyle w:val="SemEspaamento"/>
+        <w:rPr>
+          <w:sz w:val="32"/>
+          <w:szCs w:val="32"/>
+        </w:rPr>
+      </w:pPr>
+    </w:p>
+    <w:p>
+      <w:pPr>
+        <w:pStyle w:val="SemEspaamento"/>
+        <w:rPr>
+          <w:sz w:val="32"/>
+          <w:szCs w:val="32"/>
+        </w:rPr>
+      </w:pPr>
+    </w:p>
+    <w:p>
+      <w:pPr>
+        <w:pStyle w:val="SemEspaamento"/>
+        <w:rPr>
+          <w:sz w:val="32"/>
+          <w:szCs w:val="32"/>
+        </w:rPr>
+      </w:pPr>
+    </w:p>
+    <w:p>
+      <w:pPr>
+        <w:pStyle w:val="SemEspaamento"/>
+        <w:rPr>
+          <w:sz w:val="32"/>
+          <w:szCs w:val="32"/>
+        </w:rPr>
+      </w:pPr>
+    </w:p>
+    <w:p>
+      <w:pPr>
+        <w:pStyle w:val="SemEspaamento"/>
+        <w:rPr>
+          <w:sz w:val="32"/>
+          <w:szCs w:val="32"/>
+        </w:rPr>
+      </w:pPr>
+    </w:p>
+    <w:p>
+      <w:pPr>
+        <w:pStyle w:val="SemEspaamento"/>
+        <w:rPr>
+          <w:sz w:val="32"/>
+          <w:szCs w:val="32"/>
+        </w:rPr>
+      </w:pPr>
+    </w:p>
+    <w:p>
+      <w:pPr>
+        <w:pStyle w:val="SemEspaamento"/>
+        <w:rPr>
+          <w:sz w:val="32"/>
+          <w:szCs w:val="32"/>
+        </w:rPr>
+      </w:pPr>
+    </w:p>
+    <w:p>
+      <w:pPr>
+        <w:pStyle w:val="SemEspaamento"/>
+        <w:numPr>
+          <w:ilvl w:val="0"/>
+          <w:numId w:val="1"/>
+        </w:numPr>
+        <w:rPr>
+          <w:sz w:val="32"/>
+          <w:szCs w:val="32"/>
+        </w:rPr>
+      </w:pPr>
+      <w:r>
+        <w:rPr>
+          <w:sz w:val="32"/>
+          <w:szCs w:val="32"/>
+        </w:rPr>
+        <w:lastRenderedPageBreak/>
+        <w:t xml:space="preserve">Configurando o </w:t>
+      </w:r>
+      <w:proofErr w:type="spellStart"/>
+      <w:r>
+        <w:rPr>
+          <w:sz w:val="32"/>
+          <w:szCs w:val="32"/>
+        </w:rPr>
+        <w:t>webpack</w:t>
+      </w:r>
+      <w:proofErr w:type="spellEnd"/>
+      <w:r>
+        <w:rPr>
+          <w:sz w:val="32"/>
+          <w:szCs w:val="32"/>
+        </w:rPr>
+        <w:t xml:space="preserve"> 2</w:t>
+      </w:r>
+    </w:p>
+    <w:p>
+      <w:pPr>
+        <w:pStyle w:val="SemEspaamento"/>
+        <w:rPr>
+          <w:sz w:val="32"/>
+          <w:szCs w:val="32"/>
+        </w:rPr>
+      </w:pPr>
+    </w:p>
+    <w:p>
+      <w:pPr>
+        <w:pStyle w:val="SemEspaamento"/>
+        <w:rPr>
+          <w:sz w:val="32"/>
+          <w:szCs w:val="32"/>
+        </w:rPr>
+      </w:pPr>
+      <w:r>
+        <w:rPr>
+          <w:sz w:val="32"/>
+          <w:szCs w:val="32"/>
+        </w:rPr>
+        <w:t>Serão feitas alterações para o uso do front-</w:t>
+      </w:r>
+      <w:proofErr w:type="spellStart"/>
+      <w:r>
+        <w:rPr>
+          <w:sz w:val="32"/>
+          <w:szCs w:val="32"/>
+        </w:rPr>
+        <w:t>end</w:t>
+      </w:r>
+      <w:proofErr w:type="spellEnd"/>
+    </w:p>
+    <w:p>
+      <w:pPr>
+        <w:pStyle w:val="SemEspaamento"/>
+        <w:rPr>
+          <w:sz w:val="32"/>
+          <w:szCs w:val="32"/>
+        </w:rPr>
+      </w:pPr>
+    </w:p>
+    <w:p>
+      <w:pPr>
+        <w:pStyle w:val="SemEspaamento"/>
+        <w:rPr>
+          <w:sz w:val="32"/>
+          <w:szCs w:val="32"/>
+        </w:rPr>
+      </w:pPr>
+      <w:r>
+        <w:rPr>
+          <w:sz w:val="32"/>
+          <w:szCs w:val="32"/>
+        </w:rPr>
+        <w:t xml:space="preserve">A pasta </w:t>
+      </w:r>
+      <w:proofErr w:type="spellStart"/>
+      <w:r>
+        <w:rPr>
+          <w:sz w:val="32"/>
+          <w:szCs w:val="32"/>
+        </w:rPr>
+        <w:t>dist</w:t>
+      </w:r>
+      <w:proofErr w:type="spellEnd"/>
+      <w:r>
+        <w:rPr>
+          <w:sz w:val="32"/>
+          <w:szCs w:val="32"/>
+        </w:rPr>
+        <w:t xml:space="preserve">, será renomeada com </w:t>
+      </w:r>
+      <w:proofErr w:type="spellStart"/>
+      <w:r>
+        <w:rPr>
+          <w:sz w:val="32"/>
+          <w:szCs w:val="32"/>
+        </w:rPr>
+        <w:t>forntend</w:t>
+      </w:r>
+      <w:proofErr w:type="spellEnd"/>
+    </w:p>
+    <w:p>
+      <w:pPr>
+        <w:pStyle w:val="SemEspaamento"/>
+        <w:rPr>
+          <w:sz w:val="32"/>
+          <w:szCs w:val="32"/>
+        </w:rPr>
+      </w:pPr>
+      <w:r>
+        <w:rPr>
+          <w:sz w:val="32"/>
+          <w:szCs w:val="32"/>
+        </w:rPr>
+        <w:t xml:space="preserve">No arquivo </w:t>
+      </w:r>
+      <w:proofErr w:type="spellStart"/>
+      <w:r>
+        <w:rPr>
+          <w:sz w:val="32"/>
+          <w:szCs w:val="32"/>
+        </w:rPr>
+        <w:t>tsconfig</w:t>
+      </w:r>
+      <w:proofErr w:type="spellEnd"/>
+      <w:r>
+        <w:rPr>
+          <w:sz w:val="32"/>
+          <w:szCs w:val="32"/>
+        </w:rPr>
+        <w:t xml:space="preserve"> em </w:t>
+      </w:r>
+      <w:proofErr w:type="spellStart"/>
+      <w:r>
+        <w:rPr>
+          <w:sz w:val="32"/>
+          <w:szCs w:val="32"/>
+        </w:rPr>
+        <w:t>outDir</w:t>
+      </w:r>
+      <w:proofErr w:type="spellEnd"/>
+      <w:r>
+        <w:rPr>
+          <w:sz w:val="32"/>
+          <w:szCs w:val="32"/>
+        </w:rPr>
+        <w:t xml:space="preserve"> será </w:t>
+      </w:r>
+      <w:proofErr w:type="spellStart"/>
+      <w:r>
+        <w:rPr>
+          <w:sz w:val="32"/>
+          <w:szCs w:val="32"/>
+        </w:rPr>
+        <w:t>aterado</w:t>
+      </w:r>
+      <w:proofErr w:type="spellEnd"/>
+      <w:r>
+        <w:rPr>
+          <w:sz w:val="32"/>
+          <w:szCs w:val="32"/>
+        </w:rPr>
+        <w:t xml:space="preserve"> para .</w:t>
+      </w:r>
+      <w:proofErr w:type="spellStart"/>
+      <w:r>
+        <w:rPr>
+          <w:sz w:val="32"/>
+          <w:szCs w:val="32"/>
+        </w:rPr>
+        <w:t>dist</w:t>
+      </w:r>
+      <w:proofErr w:type="spellEnd"/>
+    </w:p>
+    <w:p>
+      <w:pPr>
+        <w:shd w:val="clear" w:color="auto" w:fill="1E1E1E"/>
+        <w:spacing w:after="0" w:line="360" w:lineRule="atLeast"/>
+        <w:rPr>
+          <w:rFonts w:ascii="Consolas" w:eastAsia="Times New Roman" w:hAnsi="Consolas" w:cs="Times New Roman"/>
+          <w:color w:val="D4D4D4"/>
+          <w:sz w:val="27"/>
+          <w:szCs w:val="27"/>
+          <w:lang w:eastAsia="pt-BR"/>
+        </w:rPr>
+      </w:pPr>
+      <w:r>
+        <w:rPr>
+          <w:rFonts w:ascii="Consolas" w:eastAsia="Times New Roman" w:hAnsi="Consolas" w:cs="Times New Roman"/>
+          <w:color w:val="D4D4D4"/>
+          <w:sz w:val="27"/>
+          <w:szCs w:val="27"/>
+          <w:lang w:eastAsia="pt-BR"/>
+        </w:rPr>
+        <w:t> </w:t>
+      </w:r>
+      <w:r>
+        <w:rPr>
+          <w:rFonts w:ascii="Consolas" w:eastAsia="Times New Roman" w:hAnsi="Consolas" w:cs="Times New Roman"/>
+          <w:color w:val="9CDCFE"/>
+          <w:sz w:val="27"/>
+          <w:szCs w:val="27"/>
+          <w:lang w:eastAsia="pt-BR"/>
+        </w:rPr>
+        <w:t>"</w:t>
+      </w:r>
+      <w:proofErr w:type="spellStart"/>
+      <w:r>
+        <w:rPr>
+          <w:rFonts w:ascii="Consolas" w:eastAsia="Times New Roman" w:hAnsi="Consolas" w:cs="Times New Roman"/>
+          <w:color w:val="9CDCFE"/>
+          <w:sz w:val="27"/>
+          <w:szCs w:val="27"/>
+          <w:lang w:eastAsia="pt-BR"/>
+        </w:rPr>
+        <w:t>outDir</w:t>
+      </w:r>
+      <w:proofErr w:type="spellEnd"/>
+      <w:r>
+        <w:rPr>
+          <w:rFonts w:ascii="Consolas" w:eastAsia="Times New Roman" w:hAnsi="Consolas" w:cs="Times New Roman"/>
+          <w:color w:val="9CDCFE"/>
+          <w:sz w:val="27"/>
+          <w:szCs w:val="27"/>
+          <w:lang w:eastAsia="pt-BR"/>
+        </w:rPr>
+        <w:t>"</w:t>
+      </w:r>
+      <w:r>
+        <w:rPr>
+          <w:rFonts w:ascii="Consolas" w:eastAsia="Times New Roman" w:hAnsi="Consolas" w:cs="Times New Roman"/>
+          <w:color w:val="D4D4D4"/>
+          <w:sz w:val="27"/>
+          <w:szCs w:val="27"/>
+          <w:lang w:eastAsia="pt-BR"/>
+        </w:rPr>
+        <w:t xml:space="preserve">: </w:t>
+      </w:r>
+      <w:r>
+        <w:rPr>
+          <w:rFonts w:ascii="Consolas" w:eastAsia="Times New Roman" w:hAnsi="Consolas" w:cs="Times New Roman"/>
+          <w:color w:val="CE9178"/>
+          <w:sz w:val="27"/>
+          <w:szCs w:val="27"/>
+          <w:lang w:eastAsia="pt-BR"/>
+        </w:rPr>
+        <w:t>"./</w:t>
+      </w:r>
+      <w:proofErr w:type="spellStart"/>
+      <w:r>
+        <w:rPr>
+          <w:rFonts w:ascii="Consolas" w:eastAsia="Times New Roman" w:hAnsi="Consolas" w:cs="Times New Roman"/>
+          <w:color w:val="CE9178"/>
+          <w:sz w:val="27"/>
+          <w:szCs w:val="27"/>
+          <w:lang w:eastAsia="pt-BR"/>
+        </w:rPr>
+        <w:t>dist</w:t>
+      </w:r>
+      <w:proofErr w:type="spellEnd"/>
+      <w:r>
+        <w:rPr>
+          <w:rFonts w:ascii="Consolas" w:eastAsia="Times New Roman" w:hAnsi="Consolas" w:cs="Times New Roman"/>
+          <w:color w:val="CE9178"/>
+          <w:sz w:val="27"/>
+          <w:szCs w:val="27"/>
+          <w:lang w:eastAsia="pt-BR"/>
+        </w:rPr>
+        <w:t>"</w:t>
+      </w:r>
+      <w:r>
+        <w:rPr>
+          <w:rFonts w:ascii="Consolas" w:eastAsia="Times New Roman" w:hAnsi="Consolas" w:cs="Times New Roman"/>
+          <w:color w:val="D4D4D4"/>
+          <w:sz w:val="27"/>
+          <w:szCs w:val="27"/>
+          <w:lang w:eastAsia="pt-BR"/>
+        </w:rPr>
+        <w:t xml:space="preserve">, </w:t>
+      </w:r>
+    </w:p>
+    <w:p>
+      <w:pPr>
+        <w:pStyle w:val="SemEspaamento"/>
+        <w:rPr>
+          <w:sz w:val="32"/>
+          <w:szCs w:val="32"/>
+        </w:rPr>
+      </w:pPr>
+      <w:r>
+        <w:rPr>
+          <w:sz w:val="32"/>
+          <w:szCs w:val="32"/>
+        </w:rPr>
+        <w:t xml:space="preserve">Em </w:t>
+      </w:r>
+      <w:proofErr w:type="spellStart"/>
+      <w:r>
+        <w:rPr>
+          <w:sz w:val="32"/>
+          <w:szCs w:val="32"/>
+        </w:rPr>
+        <w:t>sequida</w:t>
+      </w:r>
+      <w:proofErr w:type="spellEnd"/>
+      <w:r>
+        <w:rPr>
+          <w:sz w:val="32"/>
+          <w:szCs w:val="32"/>
+        </w:rPr>
+        <w:t xml:space="preserve"> copie e cole esse arquivo </w:t>
+      </w:r>
+      <w:proofErr w:type="spellStart"/>
+      <w:r>
+        <w:rPr>
+          <w:sz w:val="32"/>
+          <w:szCs w:val="32"/>
+        </w:rPr>
+        <w:t>tsconfig.json</w:t>
+      </w:r>
+      <w:proofErr w:type="spellEnd"/>
+      <w:r>
+        <w:rPr>
+          <w:sz w:val="32"/>
+          <w:szCs w:val="32"/>
+        </w:rPr>
+        <w:t xml:space="preserve"> e </w:t>
+      </w:r>
+      <w:proofErr w:type="spellStart"/>
+      <w:r>
+        <w:rPr>
+          <w:sz w:val="32"/>
+          <w:szCs w:val="32"/>
+        </w:rPr>
+        <w:t>renoio</w:t>
+      </w:r>
+      <w:proofErr w:type="spellEnd"/>
+      <w:r>
+        <w:rPr>
+          <w:sz w:val="32"/>
+          <w:szCs w:val="32"/>
+        </w:rPr>
+        <w:t xml:space="preserve"> para </w:t>
+      </w:r>
+      <w:proofErr w:type="spellStart"/>
+      <w:r>
+        <w:rPr>
+          <w:sz w:val="32"/>
+          <w:szCs w:val="32"/>
+        </w:rPr>
+        <w:t>tsconfig</w:t>
+      </w:r>
+      <w:r>
+        <w:rPr>
+          <w:sz w:val="32"/>
+          <w:szCs w:val="32"/>
+        </w:rPr>
+        <w:t>.frontend.json</w:t>
+      </w:r>
+      <w:proofErr w:type="spellEnd"/>
+    </w:p>
+    <w:p>
+      <w:pPr>
+        <w:pStyle w:val="SemEspaamento"/>
+        <w:rPr>
+          <w:sz w:val="32"/>
+          <w:szCs w:val="32"/>
+        </w:rPr>
+      </w:pPr>
+      <w:r>
+        <w:rPr>
+          <w:sz w:val="32"/>
+          <w:szCs w:val="32"/>
+        </w:rPr>
+        <w:t xml:space="preserve">Agora você terá um arquivo de configuração para o front e para o </w:t>
+      </w:r>
+      <w:proofErr w:type="spellStart"/>
+      <w:r>
+        <w:rPr>
+          <w:sz w:val="32"/>
+          <w:szCs w:val="32"/>
+        </w:rPr>
+        <w:t>back</w:t>
+      </w:r>
+      <w:proofErr w:type="spellEnd"/>
+    </w:p>
+    <w:p>
+      <w:pPr>
+        <w:pStyle w:val="SemEspaamento"/>
+        <w:rPr>
+          <w:sz w:val="32"/>
+          <w:szCs w:val="32"/>
+        </w:rPr>
+      </w:pPr>
+    </w:p>
+    <w:p>
+      <w:pPr>
+        <w:pStyle w:val="SemEspaamento"/>
+        <w:rPr>
+          <w:sz w:val="32"/>
+          <w:szCs w:val="32"/>
+        </w:rPr>
+      </w:pPr>
+      <w:r>
+        <w:rPr>
+          <w:sz w:val="32"/>
+          <w:szCs w:val="32"/>
+        </w:rPr>
+        <w:t xml:space="preserve">Agora nesse novo arquivo coloque a saída para a pasta do </w:t>
+      </w:r>
+      <w:proofErr w:type="spellStart"/>
+      <w:r>
+        <w:rPr>
+          <w:sz w:val="32"/>
+          <w:szCs w:val="32"/>
+        </w:rPr>
+        <w:t>frontend</w:t>
+      </w:r>
+      <w:proofErr w:type="spellEnd"/>
+      <w:r>
+        <w:rPr>
+          <w:sz w:val="32"/>
+          <w:szCs w:val="32"/>
+        </w:rPr>
+        <w:t xml:space="preserve"> criada</w:t>
+      </w:r>
+    </w:p>
+    <w:p>
+      <w:pPr>
+        <w:shd w:val="clear" w:color="auto" w:fill="1E1E1E"/>
+        <w:spacing w:after="0" w:line="360" w:lineRule="atLeast"/>
+        <w:rPr>
+          <w:rFonts w:ascii="Consolas" w:eastAsia="Times New Roman" w:hAnsi="Consolas" w:cs="Times New Roman"/>
+          <w:color w:val="D4D4D4"/>
+          <w:sz w:val="27"/>
+          <w:szCs w:val="27"/>
+          <w:lang w:eastAsia="pt-BR"/>
+        </w:rPr>
+      </w:pPr>
+      <w:r>
+        <w:rPr>
+          <w:rFonts w:ascii="Consolas" w:eastAsia="Times New Roman" w:hAnsi="Consolas" w:cs="Times New Roman"/>
+          <w:color w:val="9CDCFE"/>
+          <w:sz w:val="27"/>
+          <w:szCs w:val="27"/>
+          <w:lang w:eastAsia="pt-BR"/>
+        </w:rPr>
+        <w:t>"</w:t>
+      </w:r>
+      <w:proofErr w:type="spellStart"/>
+      <w:r>
+        <w:rPr>
+          <w:rFonts w:ascii="Consolas" w:eastAsia="Times New Roman" w:hAnsi="Consolas" w:cs="Times New Roman"/>
+          <w:color w:val="9CDCFE"/>
+          <w:sz w:val="27"/>
+          <w:szCs w:val="27"/>
+          <w:lang w:eastAsia="pt-BR"/>
+        </w:rPr>
+        <w:t>outDir</w:t>
+      </w:r>
+      <w:proofErr w:type="spellEnd"/>
+      <w:r>
+        <w:rPr>
+          <w:rFonts w:ascii="Consolas" w:eastAsia="Times New Roman" w:hAnsi="Consolas" w:cs="Times New Roman"/>
+          <w:color w:val="9CDCFE"/>
+          <w:sz w:val="27"/>
+          <w:szCs w:val="27"/>
+          <w:lang w:eastAsia="pt-BR"/>
+        </w:rPr>
+        <w:t>"</w:t>
+      </w:r>
+      <w:r>
+        <w:rPr>
+          <w:rFonts w:ascii="Consolas" w:eastAsia="Times New Roman" w:hAnsi="Consolas" w:cs="Times New Roman"/>
+          <w:color w:val="D4D4D4"/>
+          <w:sz w:val="27"/>
+          <w:szCs w:val="27"/>
+          <w:lang w:eastAsia="pt-BR"/>
+        </w:rPr>
+        <w:t xml:space="preserve">: </w:t>
+      </w:r>
+      <w:r>
+        <w:rPr>
+          <w:rFonts w:ascii="Consolas" w:eastAsia="Times New Roman" w:hAnsi="Consolas" w:cs="Times New Roman"/>
+          <w:color w:val="CE9178"/>
+          <w:sz w:val="27"/>
+          <w:szCs w:val="27"/>
+          <w:lang w:eastAsia="pt-BR"/>
+        </w:rPr>
+        <w:t>"./</w:t>
+      </w:r>
+      <w:proofErr w:type="spellStart"/>
+      <w:r>
+        <w:rPr>
+          <w:rFonts w:ascii="Consolas" w:eastAsia="Times New Roman" w:hAnsi="Consolas" w:cs="Times New Roman"/>
+          <w:color w:val="CE9178"/>
+          <w:sz w:val="27"/>
+          <w:szCs w:val="27"/>
+          <w:lang w:eastAsia="pt-BR"/>
+        </w:rPr>
+        <w:t>frontend</w:t>
+      </w:r>
+      <w:proofErr w:type="spellEnd"/>
+      <w:r>
+        <w:rPr>
+          <w:rFonts w:ascii="Consolas" w:eastAsia="Times New Roman" w:hAnsi="Consolas" w:cs="Times New Roman"/>
+          <w:color w:val="CE9178"/>
+          <w:sz w:val="27"/>
+          <w:szCs w:val="27"/>
+          <w:lang w:eastAsia="pt-BR"/>
+        </w:rPr>
+        <w:t>/</w:t>
+      </w:r>
+      <w:proofErr w:type="spellStart"/>
+      <w:r>
+        <w:rPr>
+          <w:rFonts w:ascii="Consolas" w:eastAsia="Times New Roman" w:hAnsi="Consolas" w:cs="Times New Roman"/>
+          <w:color w:val="CE9178"/>
+          <w:sz w:val="27"/>
+          <w:szCs w:val="27"/>
+          <w:lang w:eastAsia="pt-BR"/>
+        </w:rPr>
+        <w:t>assets</w:t>
+      </w:r>
+      <w:proofErr w:type="spellEnd"/>
+      <w:r>
+        <w:rPr>
+          <w:rFonts w:ascii="Consolas" w:eastAsia="Times New Roman" w:hAnsi="Consolas" w:cs="Times New Roman"/>
+          <w:color w:val="CE9178"/>
+          <w:sz w:val="27"/>
+          <w:szCs w:val="27"/>
+          <w:lang w:eastAsia="pt-BR"/>
+        </w:rPr>
+        <w:t>/</w:t>
+      </w:r>
+      <w:proofErr w:type="spellStart"/>
+      <w:r>
+        <w:rPr>
+          <w:rFonts w:ascii="Consolas" w:eastAsia="Times New Roman" w:hAnsi="Consolas" w:cs="Times New Roman"/>
+          <w:color w:val="CE9178"/>
+          <w:sz w:val="27"/>
+          <w:szCs w:val="27"/>
+          <w:lang w:eastAsia="pt-BR"/>
+        </w:rPr>
+        <w:t>js</w:t>
+      </w:r>
+      <w:proofErr w:type="spellEnd"/>
+      <w:r>
+        <w:rPr>
+          <w:rFonts w:ascii="Consolas" w:eastAsia="Times New Roman" w:hAnsi="Consolas" w:cs="Times New Roman"/>
+          <w:color w:val="CE9178"/>
+          <w:sz w:val="27"/>
+          <w:szCs w:val="27"/>
+          <w:lang w:eastAsia="pt-BR"/>
+        </w:rPr>
+        <w:t>"</w:t>
+      </w:r>
+      <w:r>
+        <w:rPr>
+          <w:rFonts w:ascii="Consolas" w:eastAsia="Times New Roman" w:hAnsi="Consolas" w:cs="Times New Roman"/>
+          <w:color w:val="D4D4D4"/>
+          <w:sz w:val="27"/>
+          <w:szCs w:val="27"/>
+          <w:lang w:eastAsia="pt-BR"/>
+        </w:rPr>
+        <w:t>,</w:t>
+      </w:r>
+    </w:p>
+    <w:p>
+      <w:pPr>
+        <w:pStyle w:val="SemEspaamento"/>
+        <w:rPr>
+          <w:sz w:val="32"/>
+          <w:szCs w:val="32"/>
+        </w:rPr>
+      </w:pPr>
+    </w:p>
+    <w:p>
+      <w:pPr>
+        <w:pStyle w:val="SemEspaamento"/>
+        <w:rPr>
+          <w:sz w:val="32"/>
+          <w:szCs w:val="32"/>
+        </w:rPr>
+      </w:pPr>
+      <w:r>
+        <w:rPr>
+          <w:sz w:val="32"/>
+          <w:szCs w:val="32"/>
+        </w:rPr>
+        <w:t xml:space="preserve">Agora precisamos alterar o </w:t>
+      </w:r>
+      <w:proofErr w:type="spellStart"/>
+      <w:r>
+        <w:rPr>
+          <w:sz w:val="32"/>
+          <w:szCs w:val="32"/>
+        </w:rPr>
+        <w:t>webpack</w:t>
+      </w:r>
+      <w:proofErr w:type="spellEnd"/>
+      <w:r>
+        <w:rPr>
+          <w:sz w:val="32"/>
+          <w:szCs w:val="32"/>
+        </w:rPr>
+        <w:t>:</w:t>
+      </w:r>
+    </w:p>
+    <w:p>
+      <w:pPr>
+        <w:pStyle w:val="SemEspaamento"/>
+        <w:rPr>
+          <w:sz w:val="32"/>
+          <w:szCs w:val="32"/>
+        </w:rPr>
+      </w:pPr>
+      <w:r>
+        <w:rPr>
+          <w:sz w:val="32"/>
+          <w:szCs w:val="32"/>
+        </w:rPr>
+        <w:t>Altere:</w:t>
+      </w:r>
+    </w:p>
+    <w:p>
+      <w:pPr>
+        <w:shd w:val="clear" w:color="auto" w:fill="1E1E1E"/>
+        <w:spacing w:after="0" w:line="360" w:lineRule="atLeast"/>
+        <w:rPr>
+          <w:rFonts w:ascii="Consolas" w:eastAsia="Times New Roman" w:hAnsi="Consolas" w:cs="Times New Roman"/>
+          <w:color w:val="D4D4D4"/>
+          <w:sz w:val="27"/>
+          <w:szCs w:val="27"/>
+          <w:lang w:eastAsia="pt-BR"/>
+        </w:rPr>
+      </w:pPr>
+      <w:r>
+        <w:rPr>
+          <w:rFonts w:ascii="Consolas" w:eastAsia="Times New Roman" w:hAnsi="Consolas" w:cs="Times New Roman"/>
+          <w:color w:val="9CDCFE"/>
+          <w:sz w:val="27"/>
+          <w:szCs w:val="27"/>
+          <w:lang w:eastAsia="pt-BR"/>
+        </w:rPr>
+        <w:t>use:</w:t>
+      </w:r>
+      <w:r>
+        <w:rPr>
+          <w:rFonts w:ascii="Consolas" w:eastAsia="Times New Roman" w:hAnsi="Consolas" w:cs="Times New Roman"/>
+          <w:color w:val="D4D4D4"/>
+          <w:sz w:val="27"/>
+          <w:szCs w:val="27"/>
+          <w:lang w:eastAsia="pt-BR"/>
+        </w:rPr>
+        <w:t xml:space="preserve"> </w:t>
+      </w:r>
+      <w:r>
+        <w:rPr>
+          <w:rFonts w:ascii="Consolas" w:eastAsia="Times New Roman" w:hAnsi="Consolas" w:cs="Times New Roman"/>
+          <w:color w:val="CE9178"/>
+          <w:sz w:val="27"/>
+          <w:szCs w:val="27"/>
+          <w:lang w:eastAsia="pt-BR"/>
+        </w:rPr>
+        <w:t>'</w:t>
+      </w:r>
+      <w:proofErr w:type="spellStart"/>
+      <w:r>
+        <w:rPr>
+          <w:rFonts w:ascii="Consolas" w:eastAsia="Times New Roman" w:hAnsi="Consolas" w:cs="Times New Roman"/>
+          <w:color w:val="CE9178"/>
+          <w:sz w:val="27"/>
+          <w:szCs w:val="27"/>
+          <w:lang w:eastAsia="pt-BR"/>
+        </w:rPr>
+        <w:t>ts-loader</w:t>
+      </w:r>
+      <w:proofErr w:type="spellEnd"/>
+      <w:r>
+        <w:rPr>
+          <w:rFonts w:ascii="Consolas" w:eastAsia="Times New Roman" w:hAnsi="Consolas" w:cs="Times New Roman"/>
+          <w:color w:val="CE9178"/>
+          <w:sz w:val="27"/>
+          <w:szCs w:val="27"/>
+          <w:lang w:eastAsia="pt-BR"/>
+        </w:rPr>
+        <w:t>'</w:t>
+      </w:r>
+      <w:r>
+        <w:rPr>
+          <w:rFonts w:ascii="Consolas" w:eastAsia="Times New Roman" w:hAnsi="Consolas" w:cs="Times New Roman"/>
+          <w:color w:val="D4D4D4"/>
+          <w:sz w:val="27"/>
+          <w:szCs w:val="27"/>
+          <w:lang w:eastAsia="pt-BR"/>
+        </w:rPr>
+        <w:t>,</w:t>
+      </w:r>
+    </w:p>
+    <w:p>
+      <w:pPr>
+        <w:pStyle w:val="SemEspaamento"/>
+        <w:rPr>
+          <w:sz w:val="32"/>
+          <w:szCs w:val="32"/>
+        </w:rPr>
+      </w:pPr>
+    </w:p>
+    <w:p>
+      <w:pPr>
+        <w:pStyle w:val="SemEspaamento"/>
+        <w:rPr>
+          <w:sz w:val="32"/>
+          <w:szCs w:val="32"/>
+        </w:rPr>
+      </w:pPr>
+      <w:r>
+        <w:rPr>
+          <w:sz w:val="32"/>
+          <w:szCs w:val="32"/>
+        </w:rPr>
+        <w:t>por:</w:t>
+      </w:r>
+    </w:p>
+    <w:p>
+      <w:pPr>
+        <w:shd w:val="clear" w:color="auto" w:fill="1E1E1E"/>
+        <w:spacing w:after="0" w:line="360" w:lineRule="atLeast"/>
+        <w:rPr>
+          <w:rFonts w:ascii="Consolas" w:eastAsia="Times New Roman" w:hAnsi="Consolas" w:cs="Times New Roman"/>
+          <w:color w:val="D4D4D4"/>
+          <w:sz w:val="27"/>
+          <w:szCs w:val="27"/>
+          <w:lang w:eastAsia="pt-BR"/>
+        </w:rPr>
+      </w:pPr>
+      <w:proofErr w:type="spellStart"/>
+      <w:r>
+        <w:rPr>
+          <w:rFonts w:ascii="Consolas" w:eastAsia="Times New Roman" w:hAnsi="Consolas" w:cs="Times New Roman"/>
+          <w:color w:val="9CDCFE"/>
+          <w:sz w:val="27"/>
+          <w:szCs w:val="27"/>
+          <w:lang w:eastAsia="pt-BR"/>
+        </w:rPr>
+        <w:t>loader</w:t>
+      </w:r>
+      <w:proofErr w:type="spellEnd"/>
+      <w:r>
+        <w:rPr>
+          <w:rFonts w:ascii="Consolas" w:eastAsia="Times New Roman" w:hAnsi="Consolas" w:cs="Times New Roman"/>
+          <w:color w:val="9CDCFE"/>
+          <w:sz w:val="27"/>
+          <w:szCs w:val="27"/>
+          <w:lang w:eastAsia="pt-BR"/>
+        </w:rPr>
+        <w:t>:</w:t>
+      </w:r>
+      <w:r>
+        <w:rPr>
+          <w:rFonts w:ascii="Consolas" w:eastAsia="Times New Roman" w:hAnsi="Consolas" w:cs="Times New Roman"/>
+          <w:color w:val="D4D4D4"/>
+          <w:sz w:val="27"/>
+          <w:szCs w:val="27"/>
+          <w:lang w:eastAsia="pt-BR"/>
+        </w:rPr>
+        <w:t xml:space="preserve"> </w:t>
+      </w:r>
+      <w:r>
+        <w:rPr>
+          <w:rFonts w:ascii="Consolas" w:eastAsia="Times New Roman" w:hAnsi="Consolas" w:cs="Times New Roman"/>
+          <w:color w:val="CE9178"/>
+          <w:sz w:val="27"/>
+          <w:szCs w:val="27"/>
+          <w:lang w:eastAsia="pt-BR"/>
+        </w:rPr>
+        <w:t>'</w:t>
+      </w:r>
+      <w:proofErr w:type="spellStart"/>
+      <w:r>
+        <w:rPr>
+          <w:rFonts w:ascii="Consolas" w:eastAsia="Times New Roman" w:hAnsi="Consolas" w:cs="Times New Roman"/>
+          <w:color w:val="CE9178"/>
+          <w:sz w:val="27"/>
+          <w:szCs w:val="27"/>
+          <w:lang w:eastAsia="pt-BR"/>
+        </w:rPr>
+        <w:t>ts-loader</w:t>
+      </w:r>
+      <w:proofErr w:type="spellEnd"/>
+      <w:r>
+        <w:rPr>
+          <w:rFonts w:ascii="Consolas" w:eastAsia="Times New Roman" w:hAnsi="Consolas" w:cs="Times New Roman"/>
+          <w:color w:val="CE9178"/>
+          <w:sz w:val="27"/>
+          <w:szCs w:val="27"/>
+          <w:lang w:eastAsia="pt-BR"/>
+        </w:rPr>
+        <w:t>'</w:t>
+      </w:r>
+      <w:r>
+        <w:rPr>
+          <w:rFonts w:ascii="Consolas" w:eastAsia="Times New Roman" w:hAnsi="Consolas" w:cs="Times New Roman"/>
+          <w:color w:val="D4D4D4"/>
+          <w:sz w:val="27"/>
+          <w:szCs w:val="27"/>
+          <w:lang w:eastAsia="pt-BR"/>
+        </w:rPr>
+        <w:t>,</w:t>
+      </w:r>
+    </w:p>
+    <w:p>
+      <w:pPr>
+        <w:pStyle w:val="SemEspaamento"/>
+        <w:rPr>
+          <w:sz w:val="32"/>
+          <w:szCs w:val="32"/>
+        </w:rPr>
+      </w:pPr>
+    </w:p>
+    <w:p>
+      <w:pPr>
+        <w:pStyle w:val="SemEspaamento"/>
+        <w:rPr>
+          <w:sz w:val="32"/>
+          <w:szCs w:val="32"/>
+        </w:rPr>
+      </w:pPr>
+      <w:r>
+        <w:rPr>
+          <w:sz w:val="32"/>
+          <w:szCs w:val="32"/>
+        </w:rPr>
+        <w:t xml:space="preserve">em seguida insira o </w:t>
+      </w:r>
+      <w:proofErr w:type="spellStart"/>
+      <w:r>
+        <w:rPr>
+          <w:sz w:val="32"/>
+          <w:szCs w:val="32"/>
+        </w:rPr>
+        <w:t>option</w:t>
+      </w:r>
+      <w:proofErr w:type="spellEnd"/>
+      <w:r>
+        <w:rPr>
+          <w:sz w:val="32"/>
+          <w:szCs w:val="32"/>
+        </w:rPr>
+        <w:t xml:space="preserve">, passando qual arquivo de configuração deseja </w:t>
+      </w:r>
+      <w:proofErr w:type="spellStart"/>
+      <w:r>
+        <w:rPr>
+          <w:sz w:val="32"/>
+          <w:szCs w:val="32"/>
+        </w:rPr>
+        <w:t>ultilizar</w:t>
+      </w:r>
+      <w:proofErr w:type="spellEnd"/>
+    </w:p>
+    <w:p>
+      <w:pPr>
+        <w:shd w:val="clear" w:color="auto" w:fill="1E1E1E"/>
+        <w:spacing w:after="0" w:line="360" w:lineRule="atLeast"/>
+        <w:rPr>
+          <w:rFonts w:ascii="Consolas" w:eastAsia="Times New Roman" w:hAnsi="Consolas" w:cs="Times New Roman"/>
+          <w:color w:val="D4D4D4"/>
+          <w:sz w:val="27"/>
+          <w:szCs w:val="27"/>
+          <w:lang w:eastAsia="pt-BR"/>
+        </w:rPr>
+      </w:pPr>
+      <w:proofErr w:type="spellStart"/>
+      <w:r>
+        <w:rPr>
+          <w:rFonts w:ascii="Consolas" w:eastAsia="Times New Roman" w:hAnsi="Consolas" w:cs="Times New Roman"/>
+          <w:color w:val="9CDCFE"/>
+          <w:sz w:val="27"/>
+          <w:szCs w:val="27"/>
+          <w:lang w:eastAsia="pt-BR"/>
+        </w:rPr>
+        <w:t>options</w:t>
+      </w:r>
+      <w:proofErr w:type="spellEnd"/>
+      <w:r>
+        <w:rPr>
+          <w:rFonts w:ascii="Consolas" w:eastAsia="Times New Roman" w:hAnsi="Consolas" w:cs="Times New Roman"/>
+          <w:color w:val="9CDCFE"/>
+          <w:sz w:val="27"/>
+          <w:szCs w:val="27"/>
+          <w:lang w:eastAsia="pt-BR"/>
+        </w:rPr>
+        <w:t>:</w:t>
+      </w:r>
+      <w:r>
+        <w:rPr>
+          <w:rFonts w:ascii="Consolas" w:eastAsia="Times New Roman" w:hAnsi="Consolas" w:cs="Times New Roman"/>
+          <w:color w:val="D4D4D4"/>
+          <w:sz w:val="27"/>
+          <w:szCs w:val="27"/>
+          <w:lang w:eastAsia="pt-BR"/>
+        </w:rPr>
+        <w:t xml:space="preserve"> {</w:t>
+      </w:r>
+    </w:p>
+    <w:p>
+      <w:pPr>
+        <w:shd w:val="clear" w:color="auto" w:fill="1E1E1E"/>
+        <w:spacing w:after="0" w:line="360" w:lineRule="atLeast"/>
+        <w:rPr>
+          <w:rFonts w:ascii="Consolas" w:eastAsia="Times New Roman" w:hAnsi="Consolas" w:cs="Times New Roman"/>
+          <w:color w:val="D4D4D4"/>
+          <w:sz w:val="27"/>
+          <w:szCs w:val="27"/>
+          <w:lang w:eastAsia="pt-BR"/>
+        </w:rPr>
+      </w:pPr>
+      <w:r>
+        <w:rPr>
+          <w:rFonts w:ascii="Consolas" w:eastAsia="Times New Roman" w:hAnsi="Consolas" w:cs="Times New Roman"/>
+          <w:color w:val="D4D4D4"/>
+          <w:sz w:val="27"/>
+          <w:szCs w:val="27"/>
+          <w:lang w:eastAsia="pt-BR"/>
+        </w:rPr>
+        <w:t xml:space="preserve">          </w:t>
+      </w:r>
+      <w:proofErr w:type="spellStart"/>
+      <w:r>
+        <w:rPr>
+          <w:rFonts w:ascii="Consolas" w:eastAsia="Times New Roman" w:hAnsi="Consolas" w:cs="Times New Roman"/>
+          <w:color w:val="9CDCFE"/>
+          <w:sz w:val="27"/>
+          <w:szCs w:val="27"/>
+          <w:lang w:eastAsia="pt-BR"/>
+        </w:rPr>
+        <w:t>configFile</w:t>
+      </w:r>
+      <w:proofErr w:type="spellEnd"/>
+      <w:r>
+        <w:rPr>
+          <w:rFonts w:ascii="Consolas" w:eastAsia="Times New Roman" w:hAnsi="Consolas" w:cs="Times New Roman"/>
+          <w:color w:val="9CDCFE"/>
+          <w:sz w:val="27"/>
+          <w:szCs w:val="27"/>
+          <w:lang w:eastAsia="pt-BR"/>
+        </w:rPr>
+        <w:t>:</w:t>
+      </w:r>
+      <w:r>
+        <w:rPr>
+          <w:rFonts w:ascii="Consolas" w:eastAsia="Times New Roman" w:hAnsi="Consolas" w:cs="Times New Roman"/>
+          <w:color w:val="D4D4D4"/>
+          <w:sz w:val="27"/>
+          <w:szCs w:val="27"/>
+          <w:lang w:eastAsia="pt-BR"/>
+        </w:rPr>
+        <w:t xml:space="preserve"> </w:t>
+      </w:r>
+      <w:r>
+        <w:rPr>
+          <w:rFonts w:ascii="Consolas" w:eastAsia="Times New Roman" w:hAnsi="Consolas" w:cs="Times New Roman"/>
+          <w:color w:val="CE9178"/>
+          <w:sz w:val="27"/>
+          <w:szCs w:val="27"/>
+          <w:lang w:eastAsia="pt-BR"/>
+        </w:rPr>
+        <w:t>'</w:t>
+      </w:r>
+      <w:proofErr w:type="spellStart"/>
+      <w:r>
+        <w:rPr>
+          <w:rFonts w:ascii="Consolas" w:eastAsia="Times New Roman" w:hAnsi="Consolas" w:cs="Times New Roman"/>
+          <w:color w:val="CE9178"/>
+          <w:sz w:val="27"/>
+          <w:szCs w:val="27"/>
+          <w:lang w:eastAsia="pt-BR"/>
+        </w:rPr>
+        <w:t>tsconfig.frontend.json</w:t>
+      </w:r>
+      <w:proofErr w:type="spellEnd"/>
+      <w:r>
+        <w:rPr>
+          <w:rFonts w:ascii="Consolas" w:eastAsia="Times New Roman" w:hAnsi="Consolas" w:cs="Times New Roman"/>
+          <w:color w:val="CE9178"/>
+          <w:sz w:val="27"/>
+          <w:szCs w:val="27"/>
+          <w:lang w:eastAsia="pt-BR"/>
+        </w:rPr>
+        <w:t>'</w:t>
+      </w:r>
+    </w:p>
+    <w:p>
+      <w:pPr>
+        <w:shd w:val="clear" w:color="auto" w:fill="1E1E1E"/>
+        <w:spacing w:after="0" w:line="360" w:lineRule="atLeast"/>
+        <w:rPr>
+          <w:rFonts w:ascii="Consolas" w:eastAsia="Times New Roman" w:hAnsi="Consolas" w:cs="Times New Roman"/>
+          <w:color w:val="D4D4D4"/>
+          <w:sz w:val="27"/>
+          <w:szCs w:val="27"/>
+          <w:lang w:eastAsia="pt-BR"/>
+        </w:rPr>
+      </w:pPr>
+      <w:r>
+        <w:rPr>
+          <w:rFonts w:ascii="Consolas" w:eastAsia="Times New Roman" w:hAnsi="Consolas" w:cs="Times New Roman"/>
+          <w:color w:val="D4D4D4"/>
+          <w:sz w:val="27"/>
+          <w:szCs w:val="27"/>
+          <w:lang w:eastAsia="pt-BR"/>
+        </w:rPr>
+        <w:t>        }</w:t>
+      </w:r>
+    </w:p>
+    <w:p>
+      <w:pPr>
+        <w:pStyle w:val="SemEspaamento"/>
+        <w:rPr>
+          <w:sz w:val="32"/>
+          <w:szCs w:val="32"/>
+        </w:rPr>
+      </w:pPr>
+    </w:p>
+    <w:p>
+      <w:pPr>
+        <w:pStyle w:val="SemEspaamento"/>
+        <w:rPr>
+          <w:sz w:val="32"/>
+          <w:szCs w:val="32"/>
+        </w:rPr>
+      </w:pPr>
+      <w:r>
+        <w:rPr>
+          <w:sz w:val="32"/>
+          <w:szCs w:val="32"/>
+        </w:rPr>
+        <w:t>Depois mude:</w:t>
+      </w:r>
+    </w:p>
+    <w:p>
+      <w:pPr>
+        <w:shd w:val="clear" w:color="auto" w:fill="1E1E1E"/>
+        <w:spacing w:after="0" w:line="360" w:lineRule="atLeast"/>
+        <w:rPr>
+          <w:rFonts w:ascii="Consolas" w:eastAsia="Times New Roman" w:hAnsi="Consolas" w:cs="Times New Roman"/>
+          <w:color w:val="D4D4D4"/>
+          <w:sz w:val="27"/>
+          <w:szCs w:val="27"/>
+          <w:lang w:eastAsia="pt-BR"/>
+        </w:rPr>
+      </w:pPr>
+      <w:r>
+        <w:rPr>
+          <w:rFonts w:ascii="Consolas" w:eastAsia="Times New Roman" w:hAnsi="Consolas" w:cs="Times New Roman"/>
+          <w:color w:val="9CDCFE"/>
+          <w:sz w:val="27"/>
+          <w:szCs w:val="27"/>
+          <w:lang w:eastAsia="pt-BR"/>
+        </w:rPr>
+        <w:t>path:</w:t>
+      </w:r>
+      <w:r>
+        <w:rPr>
+          <w:rFonts w:ascii="Consolas" w:eastAsia="Times New Roman" w:hAnsi="Consolas" w:cs="Times New Roman"/>
+          <w:color w:val="D4D4D4"/>
+          <w:sz w:val="27"/>
+          <w:szCs w:val="27"/>
+          <w:lang w:eastAsia="pt-BR"/>
+        </w:rPr>
+        <w:t xml:space="preserve"> </w:t>
+      </w:r>
+      <w:proofErr w:type="spellStart"/>
+      <w:r>
+        <w:rPr>
+          <w:rFonts w:ascii="Consolas" w:eastAsia="Times New Roman" w:hAnsi="Consolas" w:cs="Times New Roman"/>
+          <w:color w:val="4FC1FF"/>
+          <w:sz w:val="27"/>
+          <w:szCs w:val="27"/>
+          <w:lang w:eastAsia="pt-BR"/>
+        </w:rPr>
+        <w:t>path</w:t>
+      </w:r>
+      <w:r>
+        <w:rPr>
+          <w:rFonts w:ascii="Consolas" w:eastAsia="Times New Roman" w:hAnsi="Consolas" w:cs="Times New Roman"/>
+          <w:color w:val="D4D4D4"/>
+          <w:sz w:val="27"/>
+          <w:szCs w:val="27"/>
+          <w:lang w:eastAsia="pt-BR"/>
+        </w:rPr>
+        <w:t>.</w:t>
+      </w:r>
+      <w:r>
+        <w:rPr>
+          <w:rFonts w:ascii="Consolas" w:eastAsia="Times New Roman" w:hAnsi="Consolas" w:cs="Times New Roman"/>
+          <w:color w:val="DCDCAA"/>
+          <w:sz w:val="27"/>
+          <w:szCs w:val="27"/>
+          <w:lang w:eastAsia="pt-BR"/>
+        </w:rPr>
+        <w:t>resolve</w:t>
+      </w:r>
+      <w:proofErr w:type="spellEnd"/>
+      <w:r>
+        <w:rPr>
+          <w:rFonts w:ascii="Consolas" w:eastAsia="Times New Roman" w:hAnsi="Consolas" w:cs="Times New Roman"/>
+          <w:color w:val="D4D4D4"/>
+          <w:sz w:val="27"/>
+          <w:szCs w:val="27"/>
+          <w:lang w:eastAsia="pt-BR"/>
+        </w:rPr>
+        <w:t>(</w:t>
+      </w:r>
+      <w:r>
+        <w:rPr>
+          <w:rFonts w:ascii="Consolas" w:eastAsia="Times New Roman" w:hAnsi="Consolas" w:cs="Times New Roman"/>
+          <w:color w:val="9CDCFE"/>
+          <w:sz w:val="27"/>
+          <w:szCs w:val="27"/>
+          <w:lang w:eastAsia="pt-BR"/>
+        </w:rPr>
+        <w:t>__</w:t>
+      </w:r>
+      <w:proofErr w:type="spellStart"/>
+      <w:r>
+        <w:rPr>
+          <w:rFonts w:ascii="Consolas" w:eastAsia="Times New Roman" w:hAnsi="Consolas" w:cs="Times New Roman"/>
+          <w:color w:val="9CDCFE"/>
+          <w:sz w:val="27"/>
+          <w:szCs w:val="27"/>
+          <w:lang w:eastAsia="pt-BR"/>
+        </w:rPr>
+        <w:t>dirname</w:t>
+      </w:r>
+      <w:proofErr w:type="spellEnd"/>
+      <w:r>
+        <w:rPr>
+          <w:rFonts w:ascii="Consolas" w:eastAsia="Times New Roman" w:hAnsi="Consolas" w:cs="Times New Roman"/>
+          <w:color w:val="D4D4D4"/>
+          <w:sz w:val="27"/>
+          <w:szCs w:val="27"/>
+          <w:lang w:eastAsia="pt-BR"/>
+        </w:rPr>
+        <w:t xml:space="preserve">, </w:t>
+      </w:r>
+      <w:r>
+        <w:rPr>
+          <w:rFonts w:ascii="Consolas" w:eastAsia="Times New Roman" w:hAnsi="Consolas" w:cs="Times New Roman"/>
+          <w:color w:val="CE9178"/>
+          <w:sz w:val="27"/>
+          <w:szCs w:val="27"/>
+          <w:lang w:eastAsia="pt-BR"/>
+        </w:rPr>
+        <w:t>'</w:t>
+      </w:r>
+      <w:proofErr w:type="spellStart"/>
+      <w:r>
+        <w:rPr>
+          <w:rFonts w:ascii="Consolas" w:eastAsia="Times New Roman" w:hAnsi="Consolas" w:cs="Times New Roman"/>
+          <w:color w:val="CE9178"/>
+          <w:sz w:val="27"/>
+          <w:szCs w:val="27"/>
+          <w:lang w:eastAsia="pt-BR"/>
+        </w:rPr>
+        <w:t>dist</w:t>
+      </w:r>
+      <w:proofErr w:type="spellEnd"/>
+      <w:r>
+        <w:rPr>
+          <w:rFonts w:ascii="Consolas" w:eastAsia="Times New Roman" w:hAnsi="Consolas" w:cs="Times New Roman"/>
+          <w:color w:val="CE9178"/>
+          <w:sz w:val="27"/>
+          <w:szCs w:val="27"/>
+          <w:lang w:eastAsia="pt-BR"/>
+        </w:rPr>
+        <w:t>'</w:t>
+      </w:r>
+      <w:r>
+        <w:rPr>
+          <w:rFonts w:ascii="Consolas" w:eastAsia="Times New Roman" w:hAnsi="Consolas" w:cs="Times New Roman"/>
+          <w:color w:val="D4D4D4"/>
+          <w:sz w:val="27"/>
+          <w:szCs w:val="27"/>
+          <w:lang w:eastAsia="pt-BR"/>
+        </w:rPr>
+        <w:t xml:space="preserve">, </w:t>
+      </w:r>
+      <w:r>
+        <w:rPr>
+          <w:rFonts w:ascii="Consolas" w:eastAsia="Times New Roman" w:hAnsi="Consolas" w:cs="Times New Roman"/>
+          <w:color w:val="CE9178"/>
+          <w:sz w:val="27"/>
+          <w:szCs w:val="27"/>
+          <w:lang w:eastAsia="pt-BR"/>
+        </w:rPr>
+        <w:t>'</w:t>
+      </w:r>
+      <w:proofErr w:type="spellStart"/>
+      <w:r>
+        <w:rPr>
+          <w:rFonts w:ascii="Consolas" w:eastAsia="Times New Roman" w:hAnsi="Consolas" w:cs="Times New Roman"/>
+          <w:color w:val="CE9178"/>
+          <w:sz w:val="27"/>
+          <w:szCs w:val="27"/>
+          <w:lang w:eastAsia="pt-BR"/>
+        </w:rPr>
+        <w:t>assets</w:t>
+      </w:r>
+      <w:proofErr w:type="spellEnd"/>
+      <w:r>
+        <w:rPr>
+          <w:rFonts w:ascii="Consolas" w:eastAsia="Times New Roman" w:hAnsi="Consolas" w:cs="Times New Roman"/>
+          <w:color w:val="CE9178"/>
+          <w:sz w:val="27"/>
+          <w:szCs w:val="27"/>
+          <w:lang w:eastAsia="pt-BR"/>
+        </w:rPr>
+        <w:t>'</w:t>
+      </w:r>
+      <w:r>
+        <w:rPr>
+          <w:rFonts w:ascii="Consolas" w:eastAsia="Times New Roman" w:hAnsi="Consolas" w:cs="Times New Roman"/>
+          <w:color w:val="D4D4D4"/>
+          <w:sz w:val="27"/>
+          <w:szCs w:val="27"/>
+          <w:lang w:eastAsia="pt-BR"/>
+        </w:rPr>
+        <w:t xml:space="preserve">, </w:t>
+      </w:r>
+      <w:r>
+        <w:rPr>
+          <w:rFonts w:ascii="Consolas" w:eastAsia="Times New Roman" w:hAnsi="Consolas" w:cs="Times New Roman"/>
+          <w:color w:val="CE9178"/>
+          <w:sz w:val="27"/>
+          <w:szCs w:val="27"/>
+          <w:lang w:eastAsia="pt-BR"/>
+        </w:rPr>
+        <w:t>'</w:t>
+      </w:r>
+      <w:proofErr w:type="spellStart"/>
+      <w:r>
+        <w:rPr>
+          <w:rFonts w:ascii="Consolas" w:eastAsia="Times New Roman" w:hAnsi="Consolas" w:cs="Times New Roman"/>
+          <w:color w:val="CE9178"/>
+          <w:sz w:val="27"/>
+          <w:szCs w:val="27"/>
+          <w:lang w:eastAsia="pt-BR"/>
+        </w:rPr>
+        <w:t>js</w:t>
+      </w:r>
+      <w:proofErr w:type="spellEnd"/>
+      <w:r>
+        <w:rPr>
+          <w:rFonts w:ascii="Consolas" w:eastAsia="Times New Roman" w:hAnsi="Consolas" w:cs="Times New Roman"/>
+          <w:color w:val="CE9178"/>
+          <w:sz w:val="27"/>
+          <w:szCs w:val="27"/>
+          <w:lang w:eastAsia="pt-BR"/>
+        </w:rPr>
+        <w:t>'</w:t>
+      </w:r>
+      <w:r>
+        <w:rPr>
+          <w:rFonts w:ascii="Consolas" w:eastAsia="Times New Roman" w:hAnsi="Consolas" w:cs="Times New Roman"/>
+          <w:color w:val="D4D4D4"/>
+          <w:sz w:val="27"/>
+          <w:szCs w:val="27"/>
+          <w:lang w:eastAsia="pt-BR"/>
+        </w:rPr>
+        <w:t>),</w:t>
+      </w:r>
+    </w:p>
+    <w:p>
+      <w:pPr>
+        <w:pStyle w:val="SemEspaamento"/>
+        <w:rPr>
+          <w:sz w:val="32"/>
+          <w:szCs w:val="32"/>
+        </w:rPr>
+      </w:pPr>
+      <w:r>
+        <w:rPr>
+          <w:sz w:val="32"/>
+          <w:szCs w:val="32"/>
+        </w:rPr>
+        <w:t>para:</w:t>
+      </w:r>
+    </w:p>
+    <w:p>
+      <w:pPr>
+        <w:shd w:val="clear" w:color="auto" w:fill="1E1E1E"/>
+        <w:spacing w:after="0" w:line="360" w:lineRule="atLeast"/>
+        <w:rPr>
+          <w:rFonts w:ascii="Consolas" w:eastAsia="Times New Roman" w:hAnsi="Consolas" w:cs="Times New Roman"/>
+          <w:color w:val="D4D4D4"/>
+          <w:sz w:val="27"/>
+          <w:szCs w:val="27"/>
+          <w:lang w:eastAsia="pt-BR"/>
+        </w:rPr>
+      </w:pPr>
+      <w:r>
+        <w:rPr>
+          <w:rFonts w:ascii="Consolas" w:eastAsia="Times New Roman" w:hAnsi="Consolas" w:cs="Times New Roman"/>
+          <w:color w:val="9CDCFE"/>
+          <w:sz w:val="27"/>
+          <w:szCs w:val="27"/>
+          <w:lang w:eastAsia="pt-BR"/>
+        </w:rPr>
+        <w:t>path:</w:t>
+      </w:r>
+      <w:r>
+        <w:rPr>
+          <w:rFonts w:ascii="Consolas" w:eastAsia="Times New Roman" w:hAnsi="Consolas" w:cs="Times New Roman"/>
+          <w:color w:val="D4D4D4"/>
+          <w:sz w:val="27"/>
+          <w:szCs w:val="27"/>
+          <w:lang w:eastAsia="pt-BR"/>
+        </w:rPr>
+        <w:t xml:space="preserve"> </w:t>
+      </w:r>
+      <w:proofErr w:type="spellStart"/>
+      <w:r>
+        <w:rPr>
+          <w:rFonts w:ascii="Consolas" w:eastAsia="Times New Roman" w:hAnsi="Consolas" w:cs="Times New Roman"/>
+          <w:color w:val="4FC1FF"/>
+          <w:sz w:val="27"/>
+          <w:szCs w:val="27"/>
+          <w:lang w:eastAsia="pt-BR"/>
+        </w:rPr>
+        <w:t>path</w:t>
+      </w:r>
+      <w:r>
+        <w:rPr>
+          <w:rFonts w:ascii="Consolas" w:eastAsia="Times New Roman" w:hAnsi="Consolas" w:cs="Times New Roman"/>
+          <w:color w:val="D4D4D4"/>
+          <w:sz w:val="27"/>
+          <w:szCs w:val="27"/>
+          <w:lang w:eastAsia="pt-BR"/>
+        </w:rPr>
+        <w:t>.</w:t>
+      </w:r>
+      <w:r>
+        <w:rPr>
+          <w:rFonts w:ascii="Consolas" w:eastAsia="Times New Roman" w:hAnsi="Consolas" w:cs="Times New Roman"/>
+          <w:color w:val="DCDCAA"/>
+          <w:sz w:val="27"/>
+          <w:szCs w:val="27"/>
+          <w:lang w:eastAsia="pt-BR"/>
+        </w:rPr>
+        <w:t>resolve</w:t>
+      </w:r>
+      <w:proofErr w:type="spellEnd"/>
+      <w:r>
+        <w:rPr>
+          <w:rFonts w:ascii="Consolas" w:eastAsia="Times New Roman" w:hAnsi="Consolas" w:cs="Times New Roman"/>
+          <w:color w:val="D4D4D4"/>
+          <w:sz w:val="27"/>
+          <w:szCs w:val="27"/>
+          <w:lang w:eastAsia="pt-BR"/>
+        </w:rPr>
+        <w:t>(</w:t>
+      </w:r>
+      <w:r>
+        <w:rPr>
+          <w:rFonts w:ascii="Consolas" w:eastAsia="Times New Roman" w:hAnsi="Consolas" w:cs="Times New Roman"/>
+          <w:color w:val="9CDCFE"/>
+          <w:sz w:val="27"/>
+          <w:szCs w:val="27"/>
+          <w:lang w:eastAsia="pt-BR"/>
+        </w:rPr>
+        <w:t>__</w:t>
+      </w:r>
+      <w:proofErr w:type="spellStart"/>
+      <w:r>
+        <w:rPr>
+          <w:rFonts w:ascii="Consolas" w:eastAsia="Times New Roman" w:hAnsi="Consolas" w:cs="Times New Roman"/>
+          <w:color w:val="9CDCFE"/>
+          <w:sz w:val="27"/>
+          <w:szCs w:val="27"/>
+          <w:lang w:eastAsia="pt-BR"/>
+        </w:rPr>
+        <w:t>dirname</w:t>
+      </w:r>
+      <w:proofErr w:type="spellEnd"/>
+      <w:r>
+        <w:rPr>
+          <w:rFonts w:ascii="Consolas" w:eastAsia="Times New Roman" w:hAnsi="Consolas" w:cs="Times New Roman"/>
+          <w:color w:val="D4D4D4"/>
+          <w:sz w:val="27"/>
+          <w:szCs w:val="27"/>
+          <w:lang w:eastAsia="pt-BR"/>
+        </w:rPr>
+        <w:t xml:space="preserve">, </w:t>
+      </w:r>
+      <w:r>
+        <w:rPr>
+          <w:rFonts w:ascii="Consolas" w:eastAsia="Times New Roman" w:hAnsi="Consolas" w:cs="Times New Roman"/>
+          <w:color w:val="CE9178"/>
+          <w:sz w:val="27"/>
+          <w:szCs w:val="27"/>
+          <w:lang w:eastAsia="pt-BR"/>
+        </w:rPr>
+        <w:t>'</w:t>
+      </w:r>
+      <w:proofErr w:type="spellStart"/>
+      <w:r>
+        <w:rPr>
+          <w:rFonts w:ascii="Consolas" w:eastAsia="Times New Roman" w:hAnsi="Consolas" w:cs="Times New Roman"/>
+          <w:color w:val="CE9178"/>
+          <w:sz w:val="27"/>
+          <w:szCs w:val="27"/>
+          <w:lang w:eastAsia="pt-BR"/>
+        </w:rPr>
+        <w:t>frontend</w:t>
+      </w:r>
+      <w:proofErr w:type="spellEnd"/>
+      <w:r>
+        <w:rPr>
+          <w:rFonts w:ascii="Consolas" w:eastAsia="Times New Roman" w:hAnsi="Consolas" w:cs="Times New Roman"/>
+          <w:color w:val="CE9178"/>
+          <w:sz w:val="27"/>
+          <w:szCs w:val="27"/>
+          <w:lang w:eastAsia="pt-BR"/>
+        </w:rPr>
+        <w:t>'</w:t>
+      </w:r>
+      <w:r>
+        <w:rPr>
+          <w:rFonts w:ascii="Consolas" w:eastAsia="Times New Roman" w:hAnsi="Consolas" w:cs="Times New Roman"/>
+          <w:color w:val="D4D4D4"/>
+          <w:sz w:val="27"/>
+          <w:szCs w:val="27"/>
+          <w:lang w:eastAsia="pt-BR"/>
+        </w:rPr>
+        <w:t xml:space="preserve">, </w:t>
+      </w:r>
+      <w:r>
+        <w:rPr>
+          <w:rFonts w:ascii="Consolas" w:eastAsia="Times New Roman" w:hAnsi="Consolas" w:cs="Times New Roman"/>
+          <w:color w:val="CE9178"/>
+          <w:sz w:val="27"/>
+          <w:szCs w:val="27"/>
+          <w:lang w:eastAsia="pt-BR"/>
+        </w:rPr>
+        <w:t>'</w:t>
+      </w:r>
+      <w:proofErr w:type="spellStart"/>
+      <w:r>
+        <w:rPr>
+          <w:rFonts w:ascii="Consolas" w:eastAsia="Times New Roman" w:hAnsi="Consolas" w:cs="Times New Roman"/>
+          <w:color w:val="CE9178"/>
+          <w:sz w:val="27"/>
+          <w:szCs w:val="27"/>
+          <w:lang w:eastAsia="pt-BR"/>
+        </w:rPr>
+        <w:t>assets</w:t>
+      </w:r>
+      <w:proofErr w:type="spellEnd"/>
+      <w:r>
+        <w:rPr>
+          <w:rFonts w:ascii="Consolas" w:eastAsia="Times New Roman" w:hAnsi="Consolas" w:cs="Times New Roman"/>
+          <w:color w:val="CE9178"/>
+          <w:sz w:val="27"/>
+          <w:szCs w:val="27"/>
+          <w:lang w:eastAsia="pt-BR"/>
+        </w:rPr>
+        <w:t>'</w:t>
+      </w:r>
+      <w:r>
+        <w:rPr>
+          <w:rFonts w:ascii="Consolas" w:eastAsia="Times New Roman" w:hAnsi="Consolas" w:cs="Times New Roman"/>
+          <w:color w:val="D4D4D4"/>
+          <w:sz w:val="27"/>
+          <w:szCs w:val="27"/>
+          <w:lang w:eastAsia="pt-BR"/>
+        </w:rPr>
+        <w:t xml:space="preserve">, </w:t>
+      </w:r>
+      <w:r>
+        <w:rPr>
+          <w:rFonts w:ascii="Consolas" w:eastAsia="Times New Roman" w:hAnsi="Consolas" w:cs="Times New Roman"/>
+          <w:color w:val="CE9178"/>
+          <w:sz w:val="27"/>
+          <w:szCs w:val="27"/>
+          <w:lang w:eastAsia="pt-BR"/>
+        </w:rPr>
+        <w:t>'</w:t>
+      </w:r>
+      <w:proofErr w:type="spellStart"/>
+      <w:r>
+        <w:rPr>
+          <w:rFonts w:ascii="Consolas" w:eastAsia="Times New Roman" w:hAnsi="Consolas" w:cs="Times New Roman"/>
+          <w:color w:val="CE9178"/>
+          <w:sz w:val="27"/>
+          <w:szCs w:val="27"/>
+          <w:lang w:eastAsia="pt-BR"/>
+        </w:rPr>
+        <w:t>js</w:t>
+      </w:r>
+      <w:proofErr w:type="spellEnd"/>
+      <w:r>
+        <w:rPr>
+          <w:rFonts w:ascii="Consolas" w:eastAsia="Times New Roman" w:hAnsi="Consolas" w:cs="Times New Roman"/>
+          <w:color w:val="CE9178"/>
+          <w:sz w:val="27"/>
+          <w:szCs w:val="27"/>
+          <w:lang w:eastAsia="pt-BR"/>
+        </w:rPr>
+        <w:t>'</w:t>
+      </w:r>
+      <w:r>
+        <w:rPr>
+          <w:rFonts w:ascii="Consolas" w:eastAsia="Times New Roman" w:hAnsi="Consolas" w:cs="Times New Roman"/>
+          <w:color w:val="D4D4D4"/>
+          <w:sz w:val="27"/>
+          <w:szCs w:val="27"/>
+          <w:lang w:eastAsia="pt-BR"/>
+        </w:rPr>
+        <w:t>),</w:t>
+      </w:r>
+    </w:p>
+    <w:p>
+      <w:pPr>
+        <w:pStyle w:val="SemEspaamento"/>
+        <w:rPr>
+          <w:sz w:val="32"/>
+          <w:szCs w:val="32"/>
+        </w:rPr>
+      </w:pPr>
+    </w:p>
+    <w:p>
+      <w:pPr>
+        <w:pStyle w:val="SemEspaamento"/>
+        <w:rPr>
+          <w:sz w:val="32"/>
+          <w:szCs w:val="32"/>
+        </w:rPr>
+      </w:pPr>
+    </w:p>
+    <w:p>
+      <w:pPr>
+        <w:pStyle w:val="SemEspaamento"/>
+        <w:rPr>
+          <w:sz w:val="32"/>
+          <w:szCs w:val="32"/>
+        </w:rPr>
+      </w:pPr>
+      <w:r>
+        <w:rPr>
+          <w:sz w:val="32"/>
+          <w:szCs w:val="32"/>
+        </w:rPr>
+        <w:t xml:space="preserve">agora quando dado um </w:t>
+      </w:r>
+      <w:proofErr w:type="spellStart"/>
+      <w:r>
+        <w:rPr>
+          <w:sz w:val="32"/>
+          <w:szCs w:val="32"/>
+        </w:rPr>
+        <w:t>npx</w:t>
+      </w:r>
+      <w:proofErr w:type="spellEnd"/>
+      <w:r>
+        <w:rPr>
+          <w:sz w:val="32"/>
+          <w:szCs w:val="32"/>
+        </w:rPr>
+        <w:t xml:space="preserve"> </w:t>
+      </w:r>
+      <w:proofErr w:type="spellStart"/>
+      <w:r>
+        <w:rPr>
+          <w:sz w:val="32"/>
+          <w:szCs w:val="32"/>
+        </w:rPr>
+        <w:t>webpack</w:t>
+      </w:r>
+      <w:proofErr w:type="spellEnd"/>
+      <w:r>
+        <w:rPr>
+          <w:sz w:val="32"/>
+          <w:szCs w:val="32"/>
+        </w:rPr>
+        <w:t xml:space="preserve"> -w, será criado uma pasta </w:t>
+      </w:r>
+      <w:proofErr w:type="spellStart"/>
+      <w:r>
+        <w:rPr>
+          <w:sz w:val="32"/>
+          <w:szCs w:val="32"/>
+        </w:rPr>
+        <w:t>js</w:t>
+      </w:r>
+      <w:proofErr w:type="spellEnd"/>
+      <w:r>
+        <w:rPr>
+          <w:sz w:val="32"/>
+          <w:szCs w:val="32"/>
+        </w:rPr>
+        <w:t xml:space="preserve"> contendo seu arquivo budle.js</w:t>
+      </w:r>
+    </w:p>
+    <w:p>
+      <w:pPr>
+        <w:pStyle w:val="SemEspaamento"/>
+        <w:rPr>
+          <w:sz w:val="32"/>
+          <w:szCs w:val="32"/>
+        </w:rPr>
+      </w:pPr>
+    </w:p>
+    <w:p>
+      <w:pPr>
+        <w:pStyle w:val="SemEspaamento"/>
+        <w:rPr>
+          <w:sz w:val="32"/>
+          <w:szCs w:val="32"/>
+        </w:rPr>
+      </w:pPr>
+      <w:r>
+        <w:rPr>
+          <w:sz w:val="32"/>
+          <w:szCs w:val="32"/>
+        </w:rPr>
+        <w:lastRenderedPageBreak/>
+        <w:t>e quando dado o código:</w:t>
+      </w:r>
+    </w:p>
+    <w:p>
+      <w:pPr>
+        <w:pStyle w:val="SemEspaamento"/>
+        <w:rPr>
+          <w:sz w:val="32"/>
+          <w:szCs w:val="32"/>
+        </w:rPr>
+      </w:pPr>
+      <w:proofErr w:type="spellStart"/>
+      <w:r>
+        <w:rPr>
+          <w:sz w:val="32"/>
+          <w:szCs w:val="32"/>
+        </w:rPr>
+        <w:t>npx</w:t>
+      </w:r>
+      <w:proofErr w:type="spellEnd"/>
+      <w:r>
+        <w:rPr>
+          <w:sz w:val="32"/>
+          <w:szCs w:val="32"/>
+        </w:rPr>
+        <w:t xml:space="preserve"> </w:t>
+      </w:r>
+      <w:proofErr w:type="spellStart"/>
+      <w:r>
+        <w:rPr>
+          <w:sz w:val="32"/>
+          <w:szCs w:val="32"/>
+        </w:rPr>
+        <w:t>tsc</w:t>
+      </w:r>
+      <w:proofErr w:type="spellEnd"/>
+    </w:p>
+    <w:p>
+      <w:pPr>
+        <w:pStyle w:val="SemEspaamento"/>
+        <w:rPr>
+          <w:sz w:val="32"/>
+          <w:szCs w:val="32"/>
+        </w:rPr>
+      </w:pPr>
+      <w:r>
+        <w:rPr>
+          <w:sz w:val="32"/>
+          <w:szCs w:val="32"/>
+        </w:rPr>
+        <w:t xml:space="preserve">você teria os arquivos na pasta </w:t>
+      </w:r>
+      <w:proofErr w:type="spellStart"/>
+      <w:r>
+        <w:rPr>
+          <w:sz w:val="32"/>
+          <w:szCs w:val="32"/>
+        </w:rPr>
+        <w:t>dist</w:t>
+      </w:r>
+      <w:proofErr w:type="spellEnd"/>
+      <w:r>
+        <w:rPr>
+          <w:sz w:val="32"/>
+          <w:szCs w:val="32"/>
+        </w:rPr>
+        <w:t xml:space="preserve"> criado para o </w:t>
+      </w:r>
+      <w:proofErr w:type="spellStart"/>
+      <w:r>
+        <w:rPr>
+          <w:sz w:val="32"/>
+          <w:szCs w:val="32"/>
+        </w:rPr>
+        <w:t>backend</w:t>
+      </w:r>
+      <w:proofErr w:type="spellEnd"/>
+    </w:p>
+    <w:p>
+      <w:pPr>
+        <w:pStyle w:val="SemEspaamento"/>
+        <w:rPr>
+          <w:sz w:val="32"/>
+          <w:szCs w:val="32"/>
+        </w:rPr>
+      </w:pPr>
+    </w:p>
+    <w:p>
+      <w:pPr>
+        <w:pStyle w:val="SemEspaamento"/>
+        <w:rPr>
+          <w:sz w:val="32"/>
+          <w:szCs w:val="32"/>
+        </w:rPr>
+      </w:pPr>
+      <w:r>
+        <w:rPr>
+          <w:sz w:val="32"/>
+          <w:szCs w:val="32"/>
+        </w:rPr>
+        <w:t>agora uma não afeta a outra</w:t>
+      </w:r>
+    </w:p>
+    <w:p>
+      <w:pPr>
+        <w:pStyle w:val="SemEspaamento"/>
+        <w:rPr>
+          <w:sz w:val="32"/>
+          <w:szCs w:val="32"/>
+        </w:rPr>
+      </w:pPr>
+      <w:r>
+        <w:rPr>
+          <w:sz w:val="32"/>
+          <w:szCs w:val="32"/>
+        </w:rPr>
+        <w:t xml:space="preserve">pasta </w:t>
+      </w:r>
+      <w:proofErr w:type="spellStart"/>
+      <w:r>
+        <w:rPr>
+          <w:sz w:val="32"/>
+          <w:szCs w:val="32"/>
+        </w:rPr>
+        <w:t>frontend</w:t>
+      </w:r>
+      <w:proofErr w:type="spellEnd"/>
+      <w:r>
+        <w:rPr>
+          <w:sz w:val="32"/>
+          <w:szCs w:val="32"/>
+        </w:rPr>
+        <w:t xml:space="preserve"> = front-</w:t>
+      </w:r>
+      <w:proofErr w:type="spellStart"/>
+      <w:r>
+        <w:rPr>
+          <w:sz w:val="32"/>
+          <w:szCs w:val="32"/>
+        </w:rPr>
+        <w:t>end</w:t>
+      </w:r>
+      <w:proofErr w:type="spellEnd"/>
+    </w:p>
+    <w:p>
+      <w:pPr>
+        <w:pStyle w:val="SemEspaamento"/>
+        <w:rPr>
+          <w:sz w:val="32"/>
+          <w:szCs w:val="32"/>
+        </w:rPr>
+      </w:pPr>
+      <w:r>
+        <w:rPr>
+          <w:sz w:val="32"/>
+          <w:szCs w:val="32"/>
+        </w:rPr>
+        <w:t xml:space="preserve">pasta </w:t>
+      </w:r>
+      <w:proofErr w:type="spellStart"/>
+      <w:r>
+        <w:rPr>
+          <w:sz w:val="32"/>
+          <w:szCs w:val="32"/>
+        </w:rPr>
+        <w:t>dist</w:t>
+      </w:r>
+      <w:proofErr w:type="spellEnd"/>
+      <w:r>
+        <w:rPr>
+          <w:sz w:val="32"/>
+          <w:szCs w:val="32"/>
+        </w:rPr>
+        <w:t xml:space="preserve">          =  </w:t>
+      </w:r>
+      <w:proofErr w:type="spellStart"/>
+      <w:r>
+        <w:rPr>
+          <w:sz w:val="32"/>
+          <w:szCs w:val="32"/>
+        </w:rPr>
+        <w:t>back-end</w:t>
+      </w:r>
+      <w:proofErr w:type="spellEnd"/>
+    </w:p>
+    <w:p>
+      <w:pPr>
+        <w:pStyle w:val="SemEspaamento"/>
+        <w:rPr>
+          <w:sz w:val="32"/>
+          <w:szCs w:val="32"/>
+        </w:rPr>
+      </w:pPr>
+    </w:p>
+    <w:p>
+      <w:pPr>
+        <w:pStyle w:val="SemEspaamento"/>
+        <w:rPr>
+          <w:sz w:val="32"/>
+          <w:szCs w:val="32"/>
+        </w:rPr>
+      </w:pPr>
+      <w:r>
+        <w:rPr>
+          <w:sz w:val="32"/>
+          <w:szCs w:val="32"/>
+        </w:rPr>
+        <w:t xml:space="preserve">agora </w:t>
+      </w:r>
+      <w:proofErr w:type="spellStart"/>
+      <w:r>
+        <w:rPr>
+          <w:sz w:val="32"/>
+          <w:szCs w:val="32"/>
+        </w:rPr>
+        <w:t>so</w:t>
+      </w:r>
+      <w:proofErr w:type="spellEnd"/>
+      <w:r>
+        <w:rPr>
+          <w:sz w:val="32"/>
+          <w:szCs w:val="32"/>
+        </w:rPr>
+        <w:t xml:space="preserve"> criar os script no arquivo </w:t>
+      </w:r>
+      <w:proofErr w:type="spellStart"/>
+      <w:r>
+        <w:rPr>
+          <w:sz w:val="32"/>
+          <w:szCs w:val="32"/>
+        </w:rPr>
+        <w:t>package.json</w:t>
+      </w:r>
+      <w:proofErr w:type="spellEnd"/>
+    </w:p>
+    <w:p>
+      <w:pPr>
+        <w:shd w:val="clear" w:color="auto" w:fill="1E1E1E"/>
+        <w:spacing w:after="0" w:line="360" w:lineRule="atLeast"/>
+        <w:rPr>
+          <w:rFonts w:ascii="Consolas" w:eastAsia="Times New Roman" w:hAnsi="Consolas" w:cs="Times New Roman"/>
+          <w:color w:val="D4D4D4"/>
+          <w:sz w:val="27"/>
+          <w:szCs w:val="27"/>
+          <w:lang w:eastAsia="pt-BR"/>
+        </w:rPr>
+      </w:pPr>
+      <w:r>
+        <w:rPr>
+          <w:rFonts w:ascii="Consolas" w:eastAsia="Times New Roman" w:hAnsi="Consolas" w:cs="Times New Roman"/>
+          <w:color w:val="9CDCFE"/>
+          <w:sz w:val="27"/>
+          <w:szCs w:val="27"/>
+          <w:lang w:eastAsia="pt-BR"/>
+        </w:rPr>
+        <w:t>"scripts"</w:t>
+      </w:r>
+      <w:r>
+        <w:rPr>
+          <w:rFonts w:ascii="Consolas" w:eastAsia="Times New Roman" w:hAnsi="Consolas" w:cs="Times New Roman"/>
+          <w:color w:val="D4D4D4"/>
+          <w:sz w:val="27"/>
+          <w:szCs w:val="27"/>
+          <w:lang w:eastAsia="pt-BR"/>
+        </w:rPr>
+        <w:t>: {</w:t>
+      </w:r>
+    </w:p>
+    <w:p>
+      <w:pPr>
+        <w:shd w:val="clear" w:color="auto" w:fill="1E1E1E"/>
+        <w:spacing w:after="0" w:line="360" w:lineRule="atLeast"/>
+        <w:rPr>
+          <w:rFonts w:ascii="Consolas" w:eastAsia="Times New Roman" w:hAnsi="Consolas" w:cs="Times New Roman"/>
+          <w:color w:val="D4D4D4"/>
+          <w:sz w:val="27"/>
+          <w:szCs w:val="27"/>
+          <w:lang w:eastAsia="pt-BR"/>
+        </w:rPr>
+      </w:pPr>
+      <w:r>
+        <w:rPr>
+          <w:rFonts w:ascii="Consolas" w:eastAsia="Times New Roman" w:hAnsi="Consolas" w:cs="Times New Roman"/>
+          <w:color w:val="D4D4D4"/>
+          <w:sz w:val="27"/>
+          <w:szCs w:val="27"/>
+          <w:lang w:eastAsia="pt-BR"/>
+        </w:rPr>
+        <w:t xml:space="preserve">    </w:t>
+      </w:r>
+      <w:r>
+        <w:rPr>
+          <w:rFonts w:ascii="Consolas" w:eastAsia="Times New Roman" w:hAnsi="Consolas" w:cs="Times New Roman"/>
+          <w:color w:val="9CDCFE"/>
+          <w:sz w:val="27"/>
+          <w:szCs w:val="27"/>
+          <w:lang w:eastAsia="pt-BR"/>
+        </w:rPr>
+        <w:t>"</w:t>
+      </w:r>
+      <w:proofErr w:type="spellStart"/>
+      <w:r>
+        <w:rPr>
+          <w:rFonts w:ascii="Consolas" w:eastAsia="Times New Roman" w:hAnsi="Consolas" w:cs="Times New Roman"/>
+          <w:color w:val="9CDCFE"/>
+          <w:sz w:val="27"/>
+          <w:szCs w:val="27"/>
+          <w:lang w:eastAsia="pt-BR"/>
+        </w:rPr>
+        <w:t>test</w:t>
+      </w:r>
+      <w:proofErr w:type="spellEnd"/>
+      <w:r>
+        <w:rPr>
+          <w:rFonts w:ascii="Consolas" w:eastAsia="Times New Roman" w:hAnsi="Consolas" w:cs="Times New Roman"/>
+          <w:color w:val="9CDCFE"/>
+          <w:sz w:val="27"/>
+          <w:szCs w:val="27"/>
+          <w:lang w:eastAsia="pt-BR"/>
+        </w:rPr>
+        <w:t>"</w:t>
+      </w:r>
+      <w:r>
+        <w:rPr>
+          <w:rFonts w:ascii="Consolas" w:eastAsia="Times New Roman" w:hAnsi="Consolas" w:cs="Times New Roman"/>
+          <w:color w:val="D4D4D4"/>
+          <w:sz w:val="27"/>
+          <w:szCs w:val="27"/>
+          <w:lang w:eastAsia="pt-BR"/>
+        </w:rPr>
+        <w:t xml:space="preserve">: </w:t>
+      </w:r>
+      <w:r>
+        <w:rPr>
+          <w:rFonts w:ascii="Consolas" w:eastAsia="Times New Roman" w:hAnsi="Consolas" w:cs="Times New Roman"/>
+          <w:color w:val="CE9178"/>
+          <w:sz w:val="27"/>
+          <w:szCs w:val="27"/>
+          <w:lang w:eastAsia="pt-BR"/>
+        </w:rPr>
+        <w:t>"</w:t>
+      </w:r>
+      <w:proofErr w:type="spellStart"/>
+      <w:r>
+        <w:rPr>
+          <w:rFonts w:ascii="Consolas" w:eastAsia="Times New Roman" w:hAnsi="Consolas" w:cs="Times New Roman"/>
+          <w:color w:val="CE9178"/>
+          <w:sz w:val="27"/>
+          <w:szCs w:val="27"/>
+          <w:lang w:eastAsia="pt-BR"/>
+        </w:rPr>
+        <w:t>echo</w:t>
+      </w:r>
+      <w:proofErr w:type="spellEnd"/>
+      <w:r>
+        <w:rPr>
+          <w:rFonts w:ascii="Consolas" w:eastAsia="Times New Roman" w:hAnsi="Consolas" w:cs="Times New Roman"/>
+          <w:color w:val="CE9178"/>
+          <w:sz w:val="27"/>
+          <w:szCs w:val="27"/>
+          <w:lang w:eastAsia="pt-BR"/>
+        </w:rPr>
+        <w:t xml:space="preserve"> </w:t>
+      </w:r>
+      <w:r>
+        <w:rPr>
+          <w:rFonts w:ascii="Consolas" w:eastAsia="Times New Roman" w:hAnsi="Consolas" w:cs="Times New Roman"/>
+          <w:color w:val="D7BA7D"/>
+          <w:sz w:val="27"/>
+          <w:szCs w:val="27"/>
+          <w:lang w:eastAsia="pt-BR"/>
+        </w:rPr>
+        <w:t>\"</w:t>
+      </w:r>
+      <w:proofErr w:type="spellStart"/>
+      <w:r>
+        <w:rPr>
+          <w:rFonts w:ascii="Consolas" w:eastAsia="Times New Roman" w:hAnsi="Consolas" w:cs="Times New Roman"/>
+          <w:color w:val="CE9178"/>
+          <w:sz w:val="27"/>
+          <w:szCs w:val="27"/>
+          <w:lang w:eastAsia="pt-BR"/>
+        </w:rPr>
+        <w:t>Error</w:t>
+      </w:r>
+      <w:proofErr w:type="spellEnd"/>
+      <w:r>
+        <w:rPr>
+          <w:rFonts w:ascii="Consolas" w:eastAsia="Times New Roman" w:hAnsi="Consolas" w:cs="Times New Roman"/>
+          <w:color w:val="CE9178"/>
+          <w:sz w:val="27"/>
+          <w:szCs w:val="27"/>
+          <w:lang w:eastAsia="pt-BR"/>
+        </w:rPr>
+        <w:t xml:space="preserve">: no </w:t>
+      </w:r>
+      <w:proofErr w:type="spellStart"/>
+      <w:r>
+        <w:rPr>
+          <w:rFonts w:ascii="Consolas" w:eastAsia="Times New Roman" w:hAnsi="Consolas" w:cs="Times New Roman"/>
+          <w:color w:val="CE9178"/>
+          <w:sz w:val="27"/>
+          <w:szCs w:val="27"/>
+          <w:lang w:eastAsia="pt-BR"/>
+        </w:rPr>
+        <w:t>test</w:t>
+      </w:r>
+      <w:proofErr w:type="spellEnd"/>
+      <w:r>
+        <w:rPr>
+          <w:rFonts w:ascii="Consolas" w:eastAsia="Times New Roman" w:hAnsi="Consolas" w:cs="Times New Roman"/>
+          <w:color w:val="CE9178"/>
+          <w:sz w:val="27"/>
+          <w:szCs w:val="27"/>
+          <w:lang w:eastAsia="pt-BR"/>
+        </w:rPr>
+        <w:t xml:space="preserve"> </w:t>
+      </w:r>
+      <w:proofErr w:type="spellStart"/>
+      <w:r>
+        <w:rPr>
+          <w:rFonts w:ascii="Consolas" w:eastAsia="Times New Roman" w:hAnsi="Consolas" w:cs="Times New Roman"/>
+          <w:color w:val="CE9178"/>
+          <w:sz w:val="27"/>
+          <w:szCs w:val="27"/>
+          <w:lang w:eastAsia="pt-BR"/>
+        </w:rPr>
+        <w:t>specified</w:t>
+      </w:r>
+      <w:proofErr w:type="spellEnd"/>
+      <w:r>
+        <w:rPr>
+          <w:rFonts w:ascii="Consolas" w:eastAsia="Times New Roman" w:hAnsi="Consolas" w:cs="Times New Roman"/>
+          <w:color w:val="D7BA7D"/>
+          <w:sz w:val="27"/>
+          <w:szCs w:val="27"/>
+          <w:lang w:eastAsia="pt-BR"/>
+        </w:rPr>
+        <w:t>\"</w:t>
+      </w:r>
+      <w:r>
+        <w:rPr>
+          <w:rFonts w:ascii="Consolas" w:eastAsia="Times New Roman" w:hAnsi="Consolas" w:cs="Times New Roman"/>
+          <w:color w:val="CE9178"/>
+          <w:sz w:val="27"/>
+          <w:szCs w:val="27"/>
+          <w:lang w:eastAsia="pt-BR"/>
+        </w:rPr>
+        <w:t xml:space="preserve"> &amp;&amp; </w:t>
+      </w:r>
+      <w:proofErr w:type="spellStart"/>
+      <w:r>
+        <w:rPr>
+          <w:rFonts w:ascii="Consolas" w:eastAsia="Times New Roman" w:hAnsi="Consolas" w:cs="Times New Roman"/>
+          <w:color w:val="CE9178"/>
+          <w:sz w:val="27"/>
+          <w:szCs w:val="27"/>
+          <w:lang w:eastAsia="pt-BR"/>
+        </w:rPr>
+        <w:t>exit</w:t>
+      </w:r>
+      <w:proofErr w:type="spellEnd"/>
+      <w:r>
+        <w:rPr>
+          <w:rFonts w:ascii="Consolas" w:eastAsia="Times New Roman" w:hAnsi="Consolas" w:cs="Times New Roman"/>
+          <w:color w:val="CE9178"/>
+          <w:sz w:val="27"/>
+          <w:szCs w:val="27"/>
+          <w:lang w:eastAsia="pt-BR"/>
+        </w:rPr>
+        <w:t xml:space="preserve"> 1"</w:t>
+      </w:r>
+      <w:r>
+        <w:rPr>
+          <w:rFonts w:ascii="Consolas" w:eastAsia="Times New Roman" w:hAnsi="Consolas" w:cs="Times New Roman"/>
+          <w:color w:val="D4D4D4"/>
+          <w:sz w:val="27"/>
+          <w:szCs w:val="27"/>
+          <w:lang w:eastAsia="pt-BR"/>
+        </w:rPr>
+        <w:t>,</w:t>
+      </w:r>
+    </w:p>
+    <w:p>
+      <w:pPr>
+        <w:shd w:val="clear" w:color="auto" w:fill="1E1E1E"/>
+        <w:spacing w:after="0" w:line="360" w:lineRule="atLeast"/>
+        <w:rPr>
+          <w:rFonts w:ascii="Consolas" w:eastAsia="Times New Roman" w:hAnsi="Consolas" w:cs="Times New Roman"/>
+          <w:color w:val="D4D4D4"/>
+          <w:sz w:val="27"/>
+          <w:szCs w:val="27"/>
+          <w:lang w:eastAsia="pt-BR"/>
+        </w:rPr>
+      </w:pPr>
+      <w:r>
+        <w:rPr>
+          <w:rFonts w:ascii="Consolas" w:eastAsia="Times New Roman" w:hAnsi="Consolas" w:cs="Times New Roman"/>
+          <w:color w:val="D4D4D4"/>
+          <w:sz w:val="27"/>
+          <w:szCs w:val="27"/>
+          <w:lang w:eastAsia="pt-BR"/>
+        </w:rPr>
+        <w:t xml:space="preserve">    </w:t>
+      </w:r>
+      <w:r>
+        <w:rPr>
+          <w:rFonts w:ascii="Consolas" w:eastAsia="Times New Roman" w:hAnsi="Consolas" w:cs="Times New Roman"/>
+          <w:color w:val="9CDCFE"/>
+          <w:sz w:val="27"/>
+          <w:szCs w:val="27"/>
+          <w:lang w:eastAsia="pt-BR"/>
+        </w:rPr>
+        <w:t>"</w:t>
+      </w:r>
+      <w:proofErr w:type="spellStart"/>
+      <w:r>
+        <w:rPr>
+          <w:rFonts w:ascii="Consolas" w:eastAsia="Times New Roman" w:hAnsi="Consolas" w:cs="Times New Roman"/>
+          <w:color w:val="9CDCFE"/>
+          <w:sz w:val="27"/>
+          <w:szCs w:val="27"/>
+          <w:lang w:eastAsia="pt-BR"/>
+        </w:rPr>
+        <w:t>build:frontend</w:t>
+      </w:r>
+      <w:proofErr w:type="spellEnd"/>
+      <w:r>
+        <w:rPr>
+          <w:rFonts w:ascii="Consolas" w:eastAsia="Times New Roman" w:hAnsi="Consolas" w:cs="Times New Roman"/>
+          <w:color w:val="9CDCFE"/>
+          <w:sz w:val="27"/>
+          <w:szCs w:val="27"/>
+          <w:lang w:eastAsia="pt-BR"/>
+        </w:rPr>
+        <w:t>"</w:t>
+      </w:r>
+      <w:r>
+        <w:rPr>
+          <w:rFonts w:ascii="Consolas" w:eastAsia="Times New Roman" w:hAnsi="Consolas" w:cs="Times New Roman"/>
+          <w:color w:val="D4D4D4"/>
+          <w:sz w:val="27"/>
+          <w:szCs w:val="27"/>
+          <w:lang w:eastAsia="pt-BR"/>
+        </w:rPr>
+        <w:t xml:space="preserve">: </w:t>
+      </w:r>
+      <w:r>
+        <w:rPr>
+          <w:rFonts w:ascii="Consolas" w:eastAsia="Times New Roman" w:hAnsi="Consolas" w:cs="Times New Roman"/>
+          <w:color w:val="CE9178"/>
+          <w:sz w:val="27"/>
+          <w:szCs w:val="27"/>
+          <w:lang w:eastAsia="pt-BR"/>
+        </w:rPr>
+        <w:t>"</w:t>
+      </w:r>
+      <w:proofErr w:type="spellStart"/>
+      <w:r>
+        <w:rPr>
+          <w:rFonts w:ascii="Consolas" w:eastAsia="Times New Roman" w:hAnsi="Consolas" w:cs="Times New Roman"/>
+          <w:color w:val="CE9178"/>
+          <w:sz w:val="27"/>
+          <w:szCs w:val="27"/>
+          <w:lang w:eastAsia="pt-BR"/>
+        </w:rPr>
+        <w:t>webpack</w:t>
+      </w:r>
+      <w:proofErr w:type="spellEnd"/>
+      <w:r>
+        <w:rPr>
+          <w:rFonts w:ascii="Consolas" w:eastAsia="Times New Roman" w:hAnsi="Consolas" w:cs="Times New Roman"/>
+          <w:color w:val="CE9178"/>
+          <w:sz w:val="27"/>
+          <w:szCs w:val="27"/>
+          <w:lang w:eastAsia="pt-BR"/>
+        </w:rPr>
+        <w:t xml:space="preserve"> -w"</w:t>
+      </w:r>
+      <w:r>
+        <w:rPr>
+          <w:rFonts w:ascii="Consolas" w:eastAsia="Times New Roman" w:hAnsi="Consolas" w:cs="Times New Roman"/>
+          <w:color w:val="D4D4D4"/>
+          <w:sz w:val="27"/>
+          <w:szCs w:val="27"/>
+          <w:lang w:eastAsia="pt-BR"/>
+        </w:rPr>
+        <w:t>,</w:t>
+      </w:r>
+    </w:p>
+    <w:p>
+      <w:pPr>
+        <w:shd w:val="clear" w:color="auto" w:fill="1E1E1E"/>
+        <w:spacing w:after="0" w:line="360" w:lineRule="atLeast"/>
+        <w:rPr>
+          <w:rFonts w:ascii="Consolas" w:eastAsia="Times New Roman" w:hAnsi="Consolas" w:cs="Times New Roman"/>
+          <w:color w:val="D4D4D4"/>
+          <w:sz w:val="27"/>
+          <w:szCs w:val="27"/>
+          <w:lang w:eastAsia="pt-BR"/>
+        </w:rPr>
+      </w:pPr>
+      <w:r>
+        <w:rPr>
+          <w:rFonts w:ascii="Consolas" w:eastAsia="Times New Roman" w:hAnsi="Consolas" w:cs="Times New Roman"/>
+          <w:color w:val="D4D4D4"/>
+          <w:sz w:val="27"/>
+          <w:szCs w:val="27"/>
+          <w:lang w:eastAsia="pt-BR"/>
+        </w:rPr>
+        <w:t xml:space="preserve">    </w:t>
+      </w:r>
+      <w:r>
+        <w:rPr>
+          <w:rFonts w:ascii="Consolas" w:eastAsia="Times New Roman" w:hAnsi="Consolas" w:cs="Times New Roman"/>
+          <w:color w:val="9CDCFE"/>
+          <w:sz w:val="27"/>
+          <w:szCs w:val="27"/>
+          <w:lang w:eastAsia="pt-BR"/>
+        </w:rPr>
+        <w:t>"</w:t>
+      </w:r>
+      <w:proofErr w:type="spellStart"/>
+      <w:r>
+        <w:rPr>
+          <w:rFonts w:ascii="Consolas" w:eastAsia="Times New Roman" w:hAnsi="Consolas" w:cs="Times New Roman"/>
+          <w:color w:val="9CDCFE"/>
+          <w:sz w:val="27"/>
+          <w:szCs w:val="27"/>
+          <w:lang w:eastAsia="pt-BR"/>
+        </w:rPr>
+        <w:t>build:backend</w:t>
+      </w:r>
+      <w:proofErr w:type="spellEnd"/>
+      <w:r>
+        <w:rPr>
+          <w:rFonts w:ascii="Consolas" w:eastAsia="Times New Roman" w:hAnsi="Consolas" w:cs="Times New Roman"/>
+          <w:color w:val="9CDCFE"/>
+          <w:sz w:val="27"/>
+          <w:szCs w:val="27"/>
+          <w:lang w:eastAsia="pt-BR"/>
+        </w:rPr>
+        <w:t>"</w:t>
+      </w:r>
+      <w:r>
+        <w:rPr>
+          <w:rFonts w:ascii="Consolas" w:eastAsia="Times New Roman" w:hAnsi="Consolas" w:cs="Times New Roman"/>
+          <w:color w:val="D4D4D4"/>
+          <w:sz w:val="27"/>
+          <w:szCs w:val="27"/>
+          <w:lang w:eastAsia="pt-BR"/>
+        </w:rPr>
+        <w:t xml:space="preserve">: </w:t>
+      </w:r>
+      <w:r>
+        <w:rPr>
+          <w:rFonts w:ascii="Consolas" w:eastAsia="Times New Roman" w:hAnsi="Consolas" w:cs="Times New Roman"/>
+          <w:color w:val="CE9178"/>
+          <w:sz w:val="27"/>
+          <w:szCs w:val="27"/>
+          <w:lang w:eastAsia="pt-BR"/>
+        </w:rPr>
+        <w:t>"</w:t>
+      </w:r>
+      <w:proofErr w:type="spellStart"/>
+      <w:r>
+        <w:rPr>
+          <w:rFonts w:ascii="Consolas" w:eastAsia="Times New Roman" w:hAnsi="Consolas" w:cs="Times New Roman"/>
+          <w:color w:val="CE9178"/>
+          <w:sz w:val="27"/>
+          <w:szCs w:val="27"/>
+          <w:lang w:eastAsia="pt-BR"/>
+        </w:rPr>
+        <w:t>tsc</w:t>
+      </w:r>
+      <w:proofErr w:type="spellEnd"/>
+      <w:r>
+        <w:rPr>
+          <w:rFonts w:ascii="Consolas" w:eastAsia="Times New Roman" w:hAnsi="Consolas" w:cs="Times New Roman"/>
+          <w:color w:val="CE9178"/>
+          <w:sz w:val="27"/>
+          <w:szCs w:val="27"/>
+          <w:lang w:eastAsia="pt-BR"/>
+        </w:rPr>
+        <w:t>"</w:t>
+      </w:r>
+    </w:p>
+    <w:p>
+      <w:pPr>
+        <w:shd w:val="clear" w:color="auto" w:fill="1E1E1E"/>
+        <w:spacing w:after="0" w:line="360" w:lineRule="atLeast"/>
+        <w:rPr>
+          <w:rFonts w:ascii="Consolas" w:eastAsia="Times New Roman" w:hAnsi="Consolas" w:cs="Times New Roman"/>
+          <w:color w:val="D4D4D4"/>
+          <w:sz w:val="27"/>
+          <w:szCs w:val="27"/>
+          <w:lang w:eastAsia="pt-BR"/>
+        </w:rPr>
+      </w:pPr>
+      <w:r>
+        <w:rPr>
+          <w:rFonts w:ascii="Consolas" w:eastAsia="Times New Roman" w:hAnsi="Consolas" w:cs="Times New Roman"/>
+          <w:color w:val="D4D4D4"/>
+          <w:sz w:val="27"/>
+          <w:szCs w:val="27"/>
+          <w:lang w:eastAsia="pt-BR"/>
+        </w:rPr>
+        <w:t>  },</w:t>
+      </w:r>
+    </w:p>
+    <w:p>
+      <w:pPr>
+        <w:pStyle w:val="SemEspaamento"/>
+        <w:rPr>
+          <w:sz w:val="32"/>
+          <w:szCs w:val="32"/>
+        </w:rPr>
+      </w:pPr>
+    </w:p>
+    <w:p>
+      <w:pPr>
+        <w:pStyle w:val="SemEspaamento"/>
+        <w:rPr>
+          <w:sz w:val="32"/>
+          <w:szCs w:val="32"/>
+        </w:rPr>
+      </w:pPr>
+      <w:r>
+        <w:rPr>
+          <w:sz w:val="32"/>
+          <w:szCs w:val="32"/>
+        </w:rPr>
+        <w:t>Agora quando chamo no terminal:</w:t>
+      </w:r>
+    </w:p>
+    <w:p>
+      <w:pPr>
+        <w:pStyle w:val="SemEspaamento"/>
+        <w:rPr>
+          <w:sz w:val="32"/>
+          <w:szCs w:val="32"/>
+        </w:rPr>
+      </w:pPr>
+      <w:proofErr w:type="spellStart"/>
+      <w:r>
+        <w:rPr>
+          <w:sz w:val="32"/>
+          <w:szCs w:val="32"/>
+        </w:rPr>
+        <w:t>npm</w:t>
+      </w:r>
+      <w:proofErr w:type="spellEnd"/>
+      <w:r>
+        <w:rPr>
+          <w:sz w:val="32"/>
+          <w:szCs w:val="32"/>
+        </w:rPr>
+        <w:t xml:space="preserve"> </w:t>
+      </w:r>
+      <w:proofErr w:type="spellStart"/>
+      <w:r>
+        <w:rPr>
+          <w:sz w:val="32"/>
+          <w:szCs w:val="32"/>
+        </w:rPr>
+        <w:t>run</w:t>
+      </w:r>
+      <w:proofErr w:type="spellEnd"/>
+      <w:r>
+        <w:rPr>
+          <w:sz w:val="32"/>
+          <w:szCs w:val="32"/>
+        </w:rPr>
+        <w:t xml:space="preserve"> </w:t>
+      </w:r>
+      <w:proofErr w:type="spellStart"/>
+      <w:r>
+        <w:rPr>
+          <w:sz w:val="32"/>
+          <w:szCs w:val="32"/>
+        </w:rPr>
+        <w:t>build:frontend</w:t>
+      </w:r>
+      <w:proofErr w:type="spellEnd"/>
+    </w:p>
+    <w:p>
+      <w:pPr>
+        <w:pStyle w:val="SemEspaamento"/>
+        <w:rPr>
+          <w:sz w:val="32"/>
+          <w:szCs w:val="32"/>
+        </w:rPr>
+      </w:pPr>
+      <w:r>
+        <w:rPr>
+          <w:sz w:val="32"/>
+          <w:szCs w:val="32"/>
+        </w:rPr>
+        <w:t xml:space="preserve">teremos o script gerando o </w:t>
+      </w:r>
+      <w:proofErr w:type="spellStart"/>
+      <w:r>
+        <w:rPr>
+          <w:sz w:val="32"/>
+          <w:szCs w:val="32"/>
+        </w:rPr>
+        <w:t>webpack</w:t>
+      </w:r>
+      <w:proofErr w:type="spellEnd"/>
+      <w:r>
+        <w:rPr>
+          <w:sz w:val="32"/>
+          <w:szCs w:val="32"/>
+        </w:rPr>
+        <w:t xml:space="preserve"> na pasta </w:t>
+      </w:r>
+      <w:proofErr w:type="spellStart"/>
+      <w:r>
+        <w:rPr>
+          <w:sz w:val="32"/>
+          <w:szCs w:val="32"/>
+        </w:rPr>
+        <w:t>frontend</w:t>
+      </w:r>
+      <w:proofErr w:type="spellEnd"/>
+    </w:p>
+    <w:p>
+      <w:pPr>
+        <w:pStyle w:val="SemEspaamento"/>
+        <w:rPr>
+          <w:sz w:val="32"/>
+          <w:szCs w:val="32"/>
+        </w:rPr>
+      </w:pPr>
+    </w:p>
+    <w:p>
+      <w:pPr>
+        <w:pStyle w:val="SemEspaamento"/>
+        <w:rPr>
+          <w:sz w:val="32"/>
+          <w:szCs w:val="32"/>
+        </w:rPr>
+      </w:pPr>
+      <w:r>
+        <w:rPr>
+          <w:sz w:val="32"/>
+          <w:szCs w:val="32"/>
+        </w:rPr>
+        <w:t xml:space="preserve">e caso queira </w:t>
+      </w:r>
+      <w:proofErr w:type="spellStart"/>
+      <w:r>
+        <w:rPr>
+          <w:sz w:val="32"/>
+          <w:szCs w:val="32"/>
+        </w:rPr>
+        <w:t>bildar</w:t>
+      </w:r>
+      <w:proofErr w:type="spellEnd"/>
+      <w:r>
+        <w:rPr>
+          <w:sz w:val="32"/>
+          <w:szCs w:val="32"/>
+        </w:rPr>
+        <w:t xml:space="preserve"> o projeto para o </w:t>
+      </w:r>
+      <w:proofErr w:type="spellStart"/>
+      <w:r>
+        <w:rPr>
+          <w:sz w:val="32"/>
+          <w:szCs w:val="32"/>
+        </w:rPr>
+        <w:t>backend</w:t>
+      </w:r>
+      <w:proofErr w:type="spellEnd"/>
+      <w:r>
+        <w:rPr>
+          <w:sz w:val="32"/>
+          <w:szCs w:val="32"/>
+        </w:rPr>
+        <w:t xml:space="preserve"> basta colocar o código:</w:t>
+      </w:r>
+    </w:p>
+    <w:p>
+      <w:pPr>
+        <w:pStyle w:val="SemEspaamento"/>
+        <w:rPr>
+          <w:sz w:val="32"/>
+          <w:szCs w:val="32"/>
+        </w:rPr>
+      </w:pPr>
+      <w:proofErr w:type="spellStart"/>
+      <w:r>
+        <w:rPr>
+          <w:sz w:val="32"/>
+          <w:szCs w:val="32"/>
+        </w:rPr>
+        <w:t>npm</w:t>
+      </w:r>
+      <w:proofErr w:type="spellEnd"/>
+      <w:r>
+        <w:rPr>
+          <w:sz w:val="32"/>
+          <w:szCs w:val="32"/>
+        </w:rPr>
+        <w:t xml:space="preserve"> </w:t>
+      </w:r>
+      <w:proofErr w:type="spellStart"/>
+      <w:r>
+        <w:rPr>
+          <w:sz w:val="32"/>
+          <w:szCs w:val="32"/>
+        </w:rPr>
+        <w:t>run</w:t>
+      </w:r>
+      <w:proofErr w:type="spellEnd"/>
+      <w:r>
+        <w:rPr>
+          <w:sz w:val="32"/>
+          <w:szCs w:val="32"/>
+        </w:rPr>
+        <w:t xml:space="preserve"> </w:t>
+      </w:r>
+      <w:proofErr w:type="spellStart"/>
+      <w:r>
+        <w:rPr>
+          <w:sz w:val="32"/>
+          <w:szCs w:val="32"/>
+        </w:rPr>
+        <w:t>build:</w:t>
+      </w:r>
+      <w:r>
+        <w:rPr>
+          <w:sz w:val="32"/>
+          <w:szCs w:val="32"/>
+        </w:rPr>
+        <w:t>back</w:t>
+      </w:r>
+      <w:r>
+        <w:rPr>
+          <w:sz w:val="32"/>
+          <w:szCs w:val="32"/>
+        </w:rPr>
+        <w:t>end</w:t>
+      </w:r>
+      <w:proofErr w:type="spellEnd"/>
+    </w:p>
+    <w:p>
+      <w:pPr>
+        <w:pStyle w:val="SemEspaamento"/>
+        <w:rPr>
+          <w:sz w:val="32"/>
+          <w:szCs w:val="32"/>
+        </w:rPr>
+      </w:pPr>
+      <w:proofErr w:type="spellStart"/>
+      <w:r>
+        <w:rPr>
+          <w:sz w:val="32"/>
+          <w:szCs w:val="32"/>
+        </w:rPr>
+        <w:t>dai</w:t>
+      </w:r>
+      <w:proofErr w:type="spellEnd"/>
+      <w:r>
+        <w:rPr>
+          <w:sz w:val="32"/>
+          <w:szCs w:val="32"/>
+        </w:rPr>
+        <w:t xml:space="preserve"> irar gerar a pasta </w:t>
+      </w:r>
+      <w:proofErr w:type="spellStart"/>
+      <w:r>
+        <w:rPr>
+          <w:sz w:val="32"/>
+          <w:szCs w:val="32"/>
+        </w:rPr>
+        <w:t>dist</w:t>
+      </w:r>
+      <w:proofErr w:type="spellEnd"/>
+      <w:r>
+        <w:rPr>
+          <w:sz w:val="32"/>
+          <w:szCs w:val="32"/>
+        </w:rPr>
+        <w:t xml:space="preserve"> </w:t>
+      </w:r>
+      <w:proofErr w:type="spellStart"/>
+      <w:r>
+        <w:rPr>
+          <w:sz w:val="32"/>
+          <w:szCs w:val="32"/>
+        </w:rPr>
+        <w:t>ultilizando</w:t>
+      </w:r>
+      <w:proofErr w:type="spellEnd"/>
+      <w:r>
+        <w:rPr>
+          <w:sz w:val="32"/>
+          <w:szCs w:val="32"/>
+        </w:rPr>
+        <w:t xml:space="preserve"> os script do </w:t>
+      </w:r>
+      <w:proofErr w:type="spellStart"/>
+      <w:r>
+        <w:rPr>
+          <w:sz w:val="32"/>
+          <w:szCs w:val="32"/>
+        </w:rPr>
+        <w:t>package.json</w:t>
+      </w:r>
+      <w:proofErr w:type="spellEnd"/>
+    </w:p>
+    <w:p>
+      <w:pPr>
+        <w:pStyle w:val="SemEspaamento"/>
+        <w:rPr>
+          <w:sz w:val="32"/>
+          <w:szCs w:val="32"/>
+        </w:rPr>
+      </w:pPr>
+    </w:p>
+    <w:p>
+      <w:pPr>
+        <w:pStyle w:val="SemEspaamento"/>
+        <w:rPr>
+          <w:sz w:val="32"/>
+          <w:szCs w:val="32"/>
+        </w:rPr>
+      </w:pPr>
     </w:p>
     <w:sectPr>
       <w:pgSz w:w="11906" w:h="16838"/>

</xml_diff>